<commit_message>
add new information into coursework
</commit_message>
<xml_diff>
--- a/Курсовая.docx
+++ b/Курсовая.docx
@@ -690,7 +690,7 @@
           <w:sz w:val="28"/>
           <w:szCs w:val="28"/>
         </w:rPr>
-        <w:t>Интерпретируемые методы машинного обучения</w:t>
+        <w:t>Теоретическая часть</w:t>
       </w:r>
     </w:p>
     <w:p>
@@ -708,6 +708,53 @@
           <w:sz w:val="28"/>
           <w:szCs w:val="28"/>
         </w:rPr>
+        <w:tab/>
+        <w:t>2.1 Сигнал ЭКГ</w:t>
+      </w:r>
+    </w:p>
+    <w:p>
+      <w:pPr>
+        <w:jc w:val="both"/>
+        <w:rPr>
+          <w:rFonts w:ascii="Times New Roman" w:hAnsi="Times New Roman" w:cs="Times New Roman"/>
+          <w:sz w:val="28"/>
+          <w:szCs w:val="28"/>
+        </w:rPr>
+      </w:pPr>
+      <w:r>
+        <w:rPr>
+          <w:rFonts w:ascii="Times New Roman" w:hAnsi="Times New Roman" w:cs="Times New Roman"/>
+          <w:sz w:val="28"/>
+          <w:szCs w:val="28"/>
+        </w:rPr>
+        <w:tab/>
+        <w:t>2.2 Компьютеризированная интерпретация записей ЭКГ</w:t>
+      </w:r>
+    </w:p>
+    <w:p>
+      <w:pPr>
+        <w:ind w:firstLine="708"/>
+        <w:jc w:val="both"/>
+        <w:rPr>
+          <w:rFonts w:ascii="Times New Roman" w:hAnsi="Times New Roman" w:cs="Times New Roman"/>
+          <w:sz w:val="28"/>
+          <w:szCs w:val="28"/>
+        </w:rPr>
+      </w:pPr>
+      <w:r>
+        <w:rPr>
+          <w:rFonts w:ascii="Times New Roman" w:hAnsi="Times New Roman" w:cs="Times New Roman"/>
+          <w:sz w:val="28"/>
+          <w:szCs w:val="28"/>
+        </w:rPr>
+        <w:t>2.</w:t>
+      </w:r>
+      <w:r>
+        <w:rPr>
+          <w:rFonts w:ascii="Times New Roman" w:hAnsi="Times New Roman" w:cs="Times New Roman"/>
+          <w:sz w:val="28"/>
+          <w:szCs w:val="28"/>
+        </w:rPr>
         <w:t>3</w:t>
       </w:r>
       <w:r>
@@ -734,23 +781,23 @@
           <w:sz w:val="28"/>
           <w:szCs w:val="28"/>
         </w:rPr>
-        <w:t>4</w:t>
-      </w:r>
-      <w:r>
-        <w:rPr>
-          <w:rFonts w:ascii="Times New Roman" w:hAnsi="Times New Roman" w:cs="Times New Roman"/>
-          <w:sz w:val="28"/>
-          <w:szCs w:val="28"/>
-        </w:rPr>
-        <w:t>. Обзор нейросетевых моделей</w:t>
-      </w:r>
-      <w:r>
-        <w:rPr>
-          <w:rFonts w:ascii="Times New Roman" w:hAnsi="Times New Roman" w:cs="Times New Roman"/>
-          <w:sz w:val="28"/>
-          <w:szCs w:val="28"/>
-        </w:rPr>
-        <w:t xml:space="preserve"> и их методов</w:t>
+        <w:t>3</w:t>
+      </w:r>
+      <w:r>
+        <w:rPr>
+          <w:rFonts w:ascii="Times New Roman" w:hAnsi="Times New Roman" w:cs="Times New Roman"/>
+          <w:sz w:val="28"/>
+          <w:szCs w:val="28"/>
+        </w:rPr>
+        <w:t xml:space="preserve">. </w:t>
+      </w:r>
+      <w:r>
+        <w:rPr>
+          <w:rFonts w:ascii="Times New Roman" w:hAnsi="Times New Roman" w:cs="Times New Roman"/>
+          <w:sz w:val="28"/>
+          <w:szCs w:val="28"/>
+        </w:rPr>
+        <w:t>Интерпретируемое машинное обучение</w:t>
       </w:r>
     </w:p>
     <w:p>
@@ -760,6 +807,275 @@
           <w:rFonts w:ascii="Times New Roman" w:hAnsi="Times New Roman" w:cs="Times New Roman"/>
           <w:sz w:val="28"/>
           <w:szCs w:val="28"/>
+          <w:lang w:val="en-US"/>
+        </w:rPr>
+      </w:pPr>
+      <w:r>
+        <w:rPr>
+          <w:rFonts w:ascii="Times New Roman" w:hAnsi="Times New Roman" w:cs="Times New Roman"/>
+          <w:sz w:val="28"/>
+          <w:szCs w:val="28"/>
+        </w:rPr>
+        <w:tab/>
+        <w:t xml:space="preserve">3.1 </w:t>
+      </w:r>
+      <w:r>
+        <w:rPr>
+          <w:rFonts w:ascii="Times New Roman" w:hAnsi="Times New Roman" w:cs="Times New Roman"/>
+          <w:sz w:val="28"/>
+          <w:szCs w:val="28"/>
+          <w:lang w:val="en-US"/>
+        </w:rPr>
+        <w:t>SHapley Additive exPlanations</w:t>
+      </w:r>
+    </w:p>
+    <w:p>
+      <w:pPr>
+        <w:jc w:val="both"/>
+        <w:rPr>
+          <w:rFonts w:ascii="Times New Roman" w:hAnsi="Times New Roman" w:cs="Times New Roman"/>
+          <w:sz w:val="28"/>
+          <w:szCs w:val="28"/>
+          <w:lang w:val="en-US"/>
+        </w:rPr>
+      </w:pPr>
+      <w:r>
+        <w:rPr>
+          <w:rFonts w:ascii="Times New Roman" w:hAnsi="Times New Roman" w:cs="Times New Roman"/>
+          <w:sz w:val="28"/>
+          <w:szCs w:val="28"/>
+          <w:lang w:val="en-US"/>
+        </w:rPr>
+        <w:tab/>
+        <w:t xml:space="preserve">3.2 </w:t>
+      </w:r>
+      <w:r>
+        <w:rPr>
+          <w:rFonts w:ascii="Times New Roman" w:hAnsi="Times New Roman" w:cs="Times New Roman"/>
+          <w:sz w:val="28"/>
+          <w:szCs w:val="28"/>
+        </w:rPr>
+        <w:t>Attention Mechanism</w:t>
+      </w:r>
+    </w:p>
+    <w:p>
+      <w:pPr>
+        <w:jc w:val="both"/>
+        <w:rPr>
+          <w:rFonts w:ascii="Times New Roman" w:hAnsi="Times New Roman" w:cs="Times New Roman"/>
+          <w:sz w:val="28"/>
+          <w:szCs w:val="28"/>
+          <w:lang w:val="en-US"/>
+        </w:rPr>
+      </w:pPr>
+      <w:r>
+        <w:rPr>
+          <w:rFonts w:ascii="Times New Roman" w:hAnsi="Times New Roman" w:cs="Times New Roman"/>
+          <w:sz w:val="28"/>
+          <w:szCs w:val="28"/>
+          <w:lang w:val="en-US"/>
+        </w:rPr>
+        <w:tab/>
+        <w:t>3.3 Gradient-weighted Class Activation Mapping</w:t>
+      </w:r>
+      <w:r>
+        <w:rPr>
+          <w:rFonts w:ascii="Times New Roman" w:hAnsi="Times New Roman" w:cs="Times New Roman"/>
+          <w:sz w:val="28"/>
+          <w:szCs w:val="28"/>
+          <w:lang w:val="en-US"/>
+        </w:rPr>
+        <w:t xml:space="preserve"> </w:t>
+      </w:r>
+    </w:p>
+    <w:p>
+      <w:pPr>
+        <w:jc w:val="both"/>
+        <w:rPr>
+          <w:rFonts w:ascii="Times New Roman" w:hAnsi="Times New Roman" w:cs="Times New Roman"/>
+          <w:sz w:val="28"/>
+          <w:szCs w:val="28"/>
+        </w:rPr>
+      </w:pPr>
+      <w:r>
+        <w:rPr>
+          <w:rFonts w:ascii="Times New Roman" w:hAnsi="Times New Roman" w:cs="Times New Roman"/>
+          <w:sz w:val="28"/>
+          <w:szCs w:val="28"/>
+          <w:lang w:val="en-US"/>
+        </w:rPr>
+        <w:t xml:space="preserve">4. </w:t>
+      </w:r>
+      <w:r>
+        <w:rPr>
+          <w:rFonts w:ascii="Times New Roman" w:hAnsi="Times New Roman" w:cs="Times New Roman"/>
+          <w:sz w:val="28"/>
+          <w:szCs w:val="28"/>
+        </w:rPr>
+        <w:t>Модели</w:t>
+      </w:r>
+      <w:r>
+        <w:rPr>
+          <w:rFonts w:ascii="Times New Roman" w:hAnsi="Times New Roman" w:cs="Times New Roman"/>
+          <w:sz w:val="28"/>
+          <w:szCs w:val="28"/>
+          <w:lang w:val="en-US"/>
+        </w:rPr>
+        <w:t xml:space="preserve"> </w:t>
+      </w:r>
+      <w:r>
+        <w:rPr>
+          <w:rFonts w:ascii="Times New Roman" w:hAnsi="Times New Roman" w:cs="Times New Roman"/>
+          <w:sz w:val="28"/>
+          <w:szCs w:val="28"/>
+        </w:rPr>
+        <w:t>глубинного</w:t>
+      </w:r>
+      <w:r>
+        <w:rPr>
+          <w:rFonts w:ascii="Times New Roman" w:hAnsi="Times New Roman" w:cs="Times New Roman"/>
+          <w:sz w:val="28"/>
+          <w:szCs w:val="28"/>
+          <w:lang w:val="en-US"/>
+        </w:rPr>
+        <w:t xml:space="preserve"> </w:t>
+      </w:r>
+      <w:r>
+        <w:rPr>
+          <w:rFonts w:ascii="Times New Roman" w:hAnsi="Times New Roman" w:cs="Times New Roman"/>
+          <w:sz w:val="28"/>
+          <w:szCs w:val="28"/>
+        </w:rPr>
+        <w:t>обучения</w:t>
+      </w:r>
+    </w:p>
+    <w:p>
+      <w:pPr>
+        <w:jc w:val="both"/>
+        <w:rPr>
+          <w:rFonts w:ascii="Times New Roman" w:hAnsi="Times New Roman" w:cs="Times New Roman"/>
+          <w:sz w:val="28"/>
+          <w:szCs w:val="28"/>
+        </w:rPr>
+      </w:pPr>
+      <w:r>
+        <w:rPr>
+          <w:rFonts w:ascii="Times New Roman" w:hAnsi="Times New Roman" w:cs="Times New Roman"/>
+          <w:sz w:val="28"/>
+          <w:szCs w:val="28"/>
+        </w:rPr>
+        <w:tab/>
+        <w:t>4.1</w:t>
+      </w:r>
+      <w:r>
+        <w:rPr>
+          <w:rFonts w:ascii="Times New Roman" w:hAnsi="Times New Roman" w:cs="Times New Roman"/>
+          <w:sz w:val="28"/>
+          <w:szCs w:val="28"/>
+        </w:rPr>
+        <w:t xml:space="preserve"> </w:t>
+      </w:r>
+      <w:r>
+        <w:rPr>
+          <w:rFonts w:ascii="Times New Roman" w:hAnsi="Times New Roman" w:cs="Times New Roman"/>
+          <w:sz w:val="28"/>
+          <w:szCs w:val="28"/>
+          <w:lang w:val="en-US"/>
+        </w:rPr>
+        <w:t>SHapley Additive exPlanations</w:t>
+      </w:r>
+      <w:r>
+        <w:rPr>
+          <w:rFonts w:ascii="Times New Roman" w:hAnsi="Times New Roman" w:cs="Times New Roman"/>
+          <w:sz w:val="28"/>
+          <w:szCs w:val="28"/>
+        </w:rPr>
+        <w:t xml:space="preserve"> </w:t>
+      </w:r>
+      <w:r>
+        <w:rPr>
+          <w:rFonts w:ascii="Times New Roman" w:hAnsi="Times New Roman" w:cs="Times New Roman"/>
+          <w:sz w:val="28"/>
+          <w:szCs w:val="28"/>
+        </w:rPr>
+        <w:t>модель</w:t>
+      </w:r>
+    </w:p>
+    <w:p>
+      <w:pPr>
+        <w:ind w:firstLine="708"/>
+        <w:jc w:val="both"/>
+        <w:rPr>
+          <w:rFonts w:ascii="Times New Roman" w:hAnsi="Times New Roman" w:cs="Times New Roman"/>
+          <w:sz w:val="28"/>
+          <w:szCs w:val="28"/>
+          <w:lang w:val="en-US"/>
+        </w:rPr>
+      </w:pPr>
+      <w:r>
+        <w:rPr>
+          <w:rFonts w:ascii="Times New Roman" w:hAnsi="Times New Roman" w:cs="Times New Roman"/>
+          <w:sz w:val="28"/>
+          <w:szCs w:val="28"/>
+          <w:lang w:val="en-US"/>
+        </w:rPr>
+        <w:t xml:space="preserve">4.2 </w:t>
+      </w:r>
+      <w:r>
+        <w:rPr>
+          <w:rFonts w:ascii="Times New Roman" w:hAnsi="Times New Roman" w:cs="Times New Roman"/>
+          <w:sz w:val="28"/>
+          <w:szCs w:val="28"/>
+          <w:lang w:val="en-US"/>
+        </w:rPr>
+        <w:t>MultIlevel kNowledge-guided Attention networks</w:t>
+      </w:r>
+    </w:p>
+    <w:p>
+      <w:pPr>
+        <w:ind w:firstLine="708"/>
+        <w:jc w:val="both"/>
+        <w:rPr>
+          <w:rFonts w:ascii="Times New Roman" w:hAnsi="Times New Roman" w:cs="Times New Roman"/>
+          <w:sz w:val="28"/>
+          <w:szCs w:val="28"/>
+          <w:lang w:val="en-US"/>
+        </w:rPr>
+      </w:pPr>
+      <w:r>
+        <w:rPr>
+          <w:rFonts w:ascii="Times New Roman" w:hAnsi="Times New Roman" w:cs="Times New Roman"/>
+          <w:sz w:val="28"/>
+          <w:szCs w:val="28"/>
+          <w:lang w:val="en-US"/>
+        </w:rPr>
+        <w:t xml:space="preserve">4.3 </w:t>
+      </w:r>
+      <w:r>
+        <w:rPr>
+          <w:rFonts w:ascii="Times New Roman" w:hAnsi="Times New Roman" w:cs="Times New Roman"/>
+          <w:sz w:val="28"/>
+          <w:szCs w:val="28"/>
+          <w:lang w:val="en-US"/>
+        </w:rPr>
+        <w:t xml:space="preserve">Gradient-weighted Class Activation Mapping </w:t>
+      </w:r>
+      <w:r>
+        <w:rPr>
+          <w:rFonts w:ascii="Times New Roman" w:hAnsi="Times New Roman" w:cs="Times New Roman"/>
+          <w:sz w:val="28"/>
+          <w:szCs w:val="28"/>
+        </w:rPr>
+        <w:t>модель</w:t>
+      </w:r>
+    </w:p>
+    <w:p>
+      <w:pPr>
+        <w:jc w:val="both"/>
+        <w:rPr>
+          <w:rFonts w:ascii="Times New Roman" w:hAnsi="Times New Roman" w:cs="Times New Roman"/>
+          <w:sz w:val="28"/>
+          <w:szCs w:val="28"/>
         </w:rPr>
       </w:pPr>
       <w:r>
@@ -890,47 +1206,12 @@
         </w:rPr>
         <w:t>Список литературы</w:t>
       </w:r>
-    </w:p>
-    <w:p>
-      <w:pPr>
-        <w:widowControl w:val="0"/>
-        <w:tabs>
-          <w:tab w:val="left" w:pos="5420"/>
-        </w:tabs>
-        <w:spacing w:after="0" w:line="360" w:lineRule="auto"/>
-        <w:ind w:right="567"/>
-        <w:jc w:val="both"/>
-        <w:rPr>
-          <w:rFonts w:ascii="Times New Roman" w:hAnsi="Times New Roman" w:cs="Times New Roman"/>
-          <w:smallCaps/>
-          <w:sz w:val="28"/>
-          <w:szCs w:val="28"/>
-        </w:rPr>
-      </w:pPr>
-    </w:p>
-    <w:p>
-      <w:pPr>
-        <w:rPr>
-          <w:rFonts w:ascii="Times New Roman" w:hAnsi="Times New Roman" w:cs="Times New Roman"/>
-          <w:sz w:val="28"/>
-          <w:szCs w:val="28"/>
-        </w:rPr>
-      </w:pPr>
-    </w:p>
-    <w:p>
-      <w:pPr>
+      <w:r>
         <w:rPr>
           <w:rFonts w:ascii="Times New Roman" w:hAnsi="Times New Roman" w:cs="Times New Roman"/>
           <w:sz w:val="28"/>
           <w:szCs w:val="28"/>
           <w:lang w:val="en-US"/>
-        </w:rPr>
-      </w:pPr>
-      <w:r>
-        <w:rPr>
-          <w:rFonts w:ascii="Times New Roman" w:hAnsi="Times New Roman" w:cs="Times New Roman"/>
-          <w:sz w:val="28"/>
-          <w:szCs w:val="28"/>
         </w:rPr>
         <w:br w:type="page"/>
       </w:r>
@@ -1018,7 +1299,23 @@
           <w:sz w:val="28"/>
           <w:szCs w:val="28"/>
         </w:rPr>
-        <w:t xml:space="preserve"> играет ключевую роль в профилактике и лечении осложнений. Врачи диагностирую сердечно-сосудистые заболевания с помощью различных методов, среди которых электрокардиограмма (ЭКГ) является наиболее распространённой, недорогой и неинвазивной процедурой, позволяющая </w:t>
+        <w:t xml:space="preserve"> играет </w:t>
+      </w:r>
+      <w:r>
+        <w:rPr>
+          <w:rFonts w:ascii="Times New Roman" w:hAnsi="Times New Roman" w:cs="Times New Roman"/>
+          <w:sz w:val="28"/>
+          <w:szCs w:val="28"/>
+        </w:rPr>
+        <w:t xml:space="preserve">существенную </w:t>
+      </w:r>
+      <w:r>
+        <w:rPr>
+          <w:rFonts w:ascii="Times New Roman" w:hAnsi="Times New Roman" w:cs="Times New Roman"/>
+          <w:sz w:val="28"/>
+          <w:szCs w:val="28"/>
+        </w:rPr>
+        <w:t xml:space="preserve">роль в профилактике и лечении осложнений. Врачи диагностирую сердечно-сосудистые заболевания с помощью различных методов, среди которых электрокардиограмма (ЭКГ) является наиболее распространённой, недорогой и неинвазивной процедурой, позволяющая </w:t>
       </w:r>
       <w:r>
         <w:rPr>
@@ -1060,7 +1357,6 @@
           <w:rFonts w:ascii="Times New Roman" w:hAnsi="Times New Roman" w:cs="Times New Roman"/>
           <w:sz w:val="28"/>
           <w:szCs w:val="28"/>
-          <w:lang w:val="en-US"/>
         </w:rPr>
       </w:pPr>
       <w:r>
@@ -1173,15 +1469,7 @@
           <w:sz w:val="28"/>
           <w:szCs w:val="28"/>
         </w:rPr>
-        <w:t xml:space="preserve"> записей ЭКГ (CIE</w:t>
-      </w:r>
-      <w:r>
-        <w:rPr>
-          <w:rFonts w:ascii="Times New Roman" w:hAnsi="Times New Roman" w:cs="Times New Roman"/>
-          <w:sz w:val="28"/>
-          <w:szCs w:val="28"/>
-        </w:rPr>
-        <w:t>) [2],</w:t>
+        <w:t xml:space="preserve"> записей ЭКГ (CIE) [2],</w:t>
       </w:r>
       <w:r>
         <w:rPr>
@@ -1344,6 +1632,161 @@
           <w:szCs w:val="28"/>
         </w:rPr>
         <w:t>Поэтому актуальной задачей становится не только внедрение интерпретируемых методов машинного обучения, позволяющих врачу понимать, на основании каких признаков модель принимает решения, но и создание нейросетевых моделей с высокой точностью распознавания аритмий.</w:t>
+      </w:r>
+    </w:p>
+    <w:p>
+      <w:pPr>
+        <w:jc w:val="both"/>
+        <w:rPr>
+          <w:rFonts w:ascii="Times New Roman" w:hAnsi="Times New Roman" w:cs="Times New Roman"/>
+          <w:sz w:val="28"/>
+          <w:szCs w:val="28"/>
+        </w:rPr>
+      </w:pPr>
+      <w:r>
+        <w:rPr>
+          <w:rFonts w:ascii="Times New Roman" w:hAnsi="Times New Roman" w:cs="Times New Roman"/>
+          <w:sz w:val="28"/>
+          <w:szCs w:val="28"/>
+        </w:rPr>
+        <w:t xml:space="preserve">В данной работе рассматриваются 3 модели нейронных сетей, основанные на трёх наиболее распространённых интерпретируемых метода машинного обучения для классификации аритмий по ЭКГ. Кроме того, проводится вычислительный эксперимент, показывающий эффективность этих </w:t>
+      </w:r>
+      <w:r>
+        <w:rPr>
+          <w:rFonts w:ascii="Times New Roman" w:hAnsi="Times New Roman" w:cs="Times New Roman"/>
+          <w:sz w:val="28"/>
+          <w:szCs w:val="28"/>
+        </w:rPr>
+        <w:t>интерпретируемых мето</w:t>
+      </w:r>
+      <w:r>
+        <w:rPr>
+          <w:rFonts w:ascii="Times New Roman" w:hAnsi="Times New Roman" w:cs="Times New Roman"/>
+          <w:sz w:val="28"/>
+          <w:szCs w:val="28"/>
+        </w:rPr>
+        <w:t>дов</w:t>
+      </w:r>
+      <w:r>
+        <w:rPr>
+          <w:rFonts w:ascii="Times New Roman" w:hAnsi="Times New Roman" w:cs="Times New Roman"/>
+          <w:sz w:val="28"/>
+          <w:szCs w:val="28"/>
+        </w:rPr>
+        <w:t>,</w:t>
+      </w:r>
+      <w:r>
+        <w:rPr>
+          <w:rFonts w:ascii="Times New Roman" w:hAnsi="Times New Roman" w:cs="Times New Roman"/>
+          <w:sz w:val="28"/>
+          <w:szCs w:val="28"/>
+        </w:rPr>
+        <w:t xml:space="preserve"> а также интерпретируемость и точность моделей </w:t>
+      </w:r>
+      <w:r>
+        <w:rPr>
+          <w:rFonts w:ascii="Times New Roman" w:hAnsi="Times New Roman" w:cs="Times New Roman"/>
+          <w:sz w:val="28"/>
+          <w:szCs w:val="28"/>
+        </w:rPr>
+        <w:lastRenderedPageBreak/>
+        <w:t xml:space="preserve">глубинного обучения </w:t>
+      </w:r>
+      <w:r>
+        <w:rPr>
+          <w:rFonts w:ascii="Times New Roman" w:hAnsi="Times New Roman" w:cs="Times New Roman"/>
+          <w:sz w:val="28"/>
+          <w:szCs w:val="28"/>
+        </w:rPr>
+        <w:t xml:space="preserve">в задаче классификации </w:t>
+      </w:r>
+      <w:r>
+        <w:rPr>
+          <w:rFonts w:ascii="Times New Roman" w:hAnsi="Times New Roman" w:cs="Times New Roman"/>
+          <w:sz w:val="28"/>
+          <w:szCs w:val="28"/>
+        </w:rPr>
+        <w:t>с использованием</w:t>
+      </w:r>
+      <w:r>
+        <w:rPr>
+          <w:rFonts w:ascii="Times New Roman" w:hAnsi="Times New Roman" w:cs="Times New Roman"/>
+          <w:sz w:val="28"/>
+          <w:szCs w:val="28"/>
+        </w:rPr>
+        <w:t xml:space="preserve"> б</w:t>
+      </w:r>
+      <w:r>
+        <w:rPr>
+          <w:rFonts w:ascii="Times New Roman" w:hAnsi="Times New Roman" w:cs="Times New Roman"/>
+          <w:sz w:val="28"/>
+          <w:szCs w:val="28"/>
+        </w:rPr>
+        <w:t>аз</w:t>
+      </w:r>
+      <w:r>
+        <w:rPr>
+          <w:rFonts w:ascii="Times New Roman" w:hAnsi="Times New Roman" w:cs="Times New Roman"/>
+          <w:sz w:val="28"/>
+          <w:szCs w:val="28"/>
+        </w:rPr>
+        <w:t>ы</w:t>
+      </w:r>
+      <w:r>
+        <w:rPr>
+          <w:rFonts w:ascii="Times New Roman" w:hAnsi="Times New Roman" w:cs="Times New Roman"/>
+          <w:sz w:val="28"/>
+          <w:szCs w:val="28"/>
+        </w:rPr>
+        <w:t xml:space="preserve"> данных открытого доступа для оценки</w:t>
+      </w:r>
+      <w:r>
+        <w:rPr>
+          <w:rFonts w:ascii="Times New Roman" w:hAnsi="Times New Roman" w:cs="Times New Roman"/>
+          <w:sz w:val="28"/>
+          <w:szCs w:val="28"/>
+        </w:rPr>
+        <w:t xml:space="preserve"> </w:t>
+      </w:r>
+      <w:r>
+        <w:rPr>
+          <w:rFonts w:ascii="Times New Roman" w:hAnsi="Times New Roman" w:cs="Times New Roman"/>
+          <w:sz w:val="28"/>
+          <w:szCs w:val="28"/>
+        </w:rPr>
+        <w:t>алгоритмов определения ритма электрокардиограммы и</w:t>
+      </w:r>
+      <w:r>
+        <w:rPr>
+          <w:rFonts w:ascii="Times New Roman" w:hAnsi="Times New Roman" w:cs="Times New Roman"/>
+          <w:sz w:val="28"/>
+          <w:szCs w:val="28"/>
+        </w:rPr>
+        <w:t xml:space="preserve"> в</w:t>
+      </w:r>
+      <w:r>
+        <w:rPr>
+          <w:rFonts w:ascii="Times New Roman" w:hAnsi="Times New Roman" w:cs="Times New Roman"/>
+          <w:sz w:val="28"/>
+          <w:szCs w:val="28"/>
+        </w:rPr>
+        <w:t>ыявления морфологических нарушений</w:t>
+      </w:r>
+      <w:r>
+        <w:rPr>
+          <w:rFonts w:ascii="Times New Roman" w:hAnsi="Times New Roman" w:cs="Times New Roman"/>
+          <w:sz w:val="28"/>
+          <w:szCs w:val="28"/>
+        </w:rPr>
+        <w:t xml:space="preserve"> </w:t>
+      </w:r>
+      <w:r>
+        <w:rPr>
+          <w:rFonts w:ascii="Times New Roman" w:hAnsi="Times New Roman" w:cs="Times New Roman"/>
+          <w:sz w:val="28"/>
+          <w:szCs w:val="28"/>
+        </w:rPr>
+        <w:t>[4].</w:t>
       </w:r>
     </w:p>
     <w:p>
@@ -1652,25 +2095,7 @@
           <w:szCs w:val="28"/>
           <w:lang w:val="en-US"/>
         </w:rPr>
-        <w:t>, 2439.</w:t>
-      </w:r>
-      <w:r>
-        <w:rPr>
-          <w:rFonts w:ascii="Times New Roman" w:hAnsi="Times New Roman" w:cs="Times New Roman"/>
-          <w:sz w:val="28"/>
-          <w:szCs w:val="28"/>
-          <w:lang w:val="en-US"/>
-        </w:rPr>
-        <w:t xml:space="preserve"> </w:t>
-      </w:r>
-      <w:r>
-        <w:rPr>
-          <w:rFonts w:ascii="Times New Roman" w:hAnsi="Times New Roman" w:cs="Times New Roman"/>
-          <w:sz w:val="28"/>
-          <w:szCs w:val="28"/>
-          <w:lang w:val="en-US"/>
-        </w:rPr>
-        <w:t> </w:t>
+        <w:t>, 2439.  </w:t>
       </w:r>
       <w:hyperlink r:id="rId9" w:history="1">
         <w:r>
@@ -1680,7 +2105,53 @@
             <w:sz w:val="28"/>
             <w:szCs w:val="28"/>
           </w:rPr>
-          <w:t>https://doi.org/10.3390/sym</w:t>
+          <w:t>https://doi.org/10.3390/sym13122439</w:t>
+        </w:r>
+      </w:hyperlink>
+    </w:p>
+    <w:p>
+      <w:pPr>
+        <w:pStyle w:val="ac"/>
+        <w:numPr>
+          <w:ilvl w:val="0"/>
+          <w:numId w:val="2"/>
+        </w:numPr>
+        <w:jc w:val="both"/>
+        <w:rPr>
+          <w:rFonts w:ascii="Times New Roman" w:hAnsi="Times New Roman" w:cs="Times New Roman"/>
+          <w:sz w:val="28"/>
+          <w:szCs w:val="28"/>
+          <w:lang w:val="en-US"/>
+        </w:rPr>
+      </w:pPr>
+      <w:r>
+        <w:rPr>
+          <w:rFonts w:ascii="Times New Roman" w:hAnsi="Times New Roman" w:cs="Times New Roman"/>
+          <w:sz w:val="28"/>
+          <w:szCs w:val="28"/>
+          <w:lang w:val="en-US"/>
+        </w:rPr>
+        <w:t>F. F. Liu, C. Y. Liu*, L. N. Zhao, X. Y. Zhang, X. L. Wu, X. Y. Xu, Y. L. Liu, C. Y. Ma, S. S. Wei, Z. Q. He, J. Q. Li and N. Y. Kwee. An open access database for evaluating the algorithms of ECG rhythm and morphology abnormal detection. Journal of Medical Imaging and Health Informatics, 2018, 8(7): 1368–1373.</w:t>
+      </w:r>
+      <w:r>
+        <w:rPr>
+          <w:rFonts w:ascii="Times New Roman" w:hAnsi="Times New Roman" w:cs="Times New Roman"/>
+          <w:sz w:val="28"/>
+          <w:szCs w:val="28"/>
+          <w:lang w:val="en-US"/>
+        </w:rPr>
+        <w:t xml:space="preserve"> </w:t>
+      </w:r>
+      <w:hyperlink r:id="rId10" w:history="1">
+        <w:r>
+          <w:rPr>
+            <w:rStyle w:val="ad"/>
+            <w:rFonts w:ascii="Times New Roman" w:hAnsi="Times New Roman" w:cs="Times New Roman"/>
+            <w:sz w:val="28"/>
+            <w:szCs w:val="28"/>
+            <w:lang w:val="en-US"/>
+          </w:rPr>
+          <w:t>http://2018.icbeb.org/file/2018X_Feifei_An%20Open%20Access%20Database%20fo</w:t>
         </w:r>
         <w:r>
           <w:rPr>
@@ -1688,8 +2159,9 @@
             <w:rFonts w:ascii="Times New Roman" w:hAnsi="Times New Roman" w:cs="Times New Roman"/>
             <w:sz w:val="28"/>
             <w:szCs w:val="28"/>
+            <w:lang w:val="en-US"/>
           </w:rPr>
-          <w:t>1</w:t>
+          <w:t>r</w:t>
         </w:r>
         <w:r>
           <w:rPr>
@@ -1697,8 +2169,9 @@
             <w:rFonts w:ascii="Times New Roman" w:hAnsi="Times New Roman" w:cs="Times New Roman"/>
             <w:sz w:val="28"/>
             <w:szCs w:val="28"/>
+            <w:lang w:val="en-US"/>
           </w:rPr>
-          <w:t>3122439</w:t>
+          <w:t>%20Evaluating%20ECG%20abnormal%20classificaition%20algorithm.pdf</w:t>
         </w:r>
       </w:hyperlink>
     </w:p>
@@ -1719,7 +2192,7 @@
       </w:pPr>
     </w:p>
     <w:sectPr>
-      <w:footerReference w:type="default" r:id="rId10"/>
+      <w:footerReference w:type="default" r:id="rId11"/>
       <w:pgSz w:w="11906" w:h="16838"/>
       <w:pgMar w:top="1134" w:right="850" w:bottom="1134" w:left="1701" w:header="1134" w:footer="1134" w:gutter="0"/>
       <w:cols w:space="708"/>

</xml_diff>

<commit_message>
add abstract into coursework
</commit_message>
<xml_diff>
--- a/Курсовая.docx
+++ b/Курсовая.docx
@@ -622,7 +622,10 @@
           <w:szCs w:val="32"/>
         </w:rPr>
       </w:pPr>
-      <w:r>
+    </w:p>
+    <w:p>
+      <w:pPr>
+        <w:jc w:val="center"/>
         <w:rPr>
           <w:rFonts w:ascii="Times New Roman" w:hAnsi="Times New Roman" w:cs="Times New Roman"/>
           <w:b/>
@@ -630,7 +633,486 @@
           <w:sz w:val="32"/>
           <w:szCs w:val="32"/>
         </w:rPr>
-        <w:lastRenderedPageBreak/>
+      </w:pPr>
+      <w:r>
+        <w:rPr>
+          <w:rFonts w:ascii="Times New Roman" w:hAnsi="Times New Roman" w:cs="Times New Roman"/>
+          <w:b/>
+          <w:bCs/>
+          <w:sz w:val="32"/>
+          <w:szCs w:val="32"/>
+        </w:rPr>
+        <w:t>Аннотации</w:t>
+      </w:r>
+    </w:p>
+    <w:p>
+      <w:pPr>
+        <w:jc w:val="both"/>
+        <w:rPr>
+          <w:rFonts w:ascii="Times New Roman" w:hAnsi="Times New Roman" w:cs="Times New Roman"/>
+          <w:sz w:val="28"/>
+          <w:szCs w:val="28"/>
+        </w:rPr>
+      </w:pPr>
+      <w:r>
+        <w:rPr>
+          <w:rFonts w:ascii="Times New Roman" w:hAnsi="Times New Roman" w:cs="Times New Roman"/>
+          <w:sz w:val="28"/>
+          <w:szCs w:val="28"/>
+        </w:rPr>
+        <w:t xml:space="preserve">В данной работе проводится сравнительный анализ эффективности и интерпретируемости трёх моделей глубокого обучения для классификации аритмий на основе данных электрокардиограммы (ЭКГ) на одном и том же датасете. Основная цель состоит в поиске наиболее эффективной и легко интерпретируемой моделей глубинного обучения в задаче классификации аритмий с точки зрения корректного анализа, удобства и информативности для медицинских специалистов. Исследование основано на методах глубинного обучения с использованием трёх моделей нейронных сетей, каждая из которых основана на трёх наиболее распространённых интерпретируемых метода машинного обучения для классификации аритмий по ЭКГ.  Набор данных </w:t>
+      </w:r>
+      <w:r>
+        <w:rPr>
+          <w:rFonts w:ascii="Times New Roman" w:hAnsi="Times New Roman" w:cs="Times New Roman"/>
+          <w:sz w:val="28"/>
+          <w:szCs w:val="28"/>
+          <w:lang w:val="en-US"/>
+        </w:rPr>
+        <w:t>China</w:t>
+      </w:r>
+      <w:r>
+        <w:rPr>
+          <w:rFonts w:ascii="Times New Roman" w:hAnsi="Times New Roman" w:cs="Times New Roman"/>
+          <w:sz w:val="28"/>
+          <w:szCs w:val="28"/>
+        </w:rPr>
+        <w:t xml:space="preserve"> </w:t>
+      </w:r>
+      <w:r>
+        <w:rPr>
+          <w:rFonts w:ascii="Times New Roman" w:hAnsi="Times New Roman" w:cs="Times New Roman"/>
+          <w:sz w:val="28"/>
+          <w:szCs w:val="28"/>
+          <w:lang w:val="en-US"/>
+        </w:rPr>
+        <w:t>Physiological</w:t>
+      </w:r>
+      <w:r>
+        <w:rPr>
+          <w:rFonts w:ascii="Times New Roman" w:hAnsi="Times New Roman" w:cs="Times New Roman"/>
+          <w:sz w:val="28"/>
+          <w:szCs w:val="28"/>
+        </w:rPr>
+        <w:t xml:space="preserve"> </w:t>
+      </w:r>
+      <w:r>
+        <w:rPr>
+          <w:rFonts w:ascii="Times New Roman" w:hAnsi="Times New Roman" w:cs="Times New Roman"/>
+          <w:sz w:val="28"/>
+          <w:szCs w:val="28"/>
+          <w:lang w:val="en-US"/>
+        </w:rPr>
+        <w:t>Signal</w:t>
+      </w:r>
+      <w:r>
+        <w:rPr>
+          <w:rFonts w:ascii="Times New Roman" w:hAnsi="Times New Roman" w:cs="Times New Roman"/>
+          <w:sz w:val="28"/>
+          <w:szCs w:val="28"/>
+        </w:rPr>
+        <w:t xml:space="preserve"> </w:t>
+      </w:r>
+      <w:r>
+        <w:rPr>
+          <w:rFonts w:ascii="Times New Roman" w:hAnsi="Times New Roman" w:cs="Times New Roman"/>
+          <w:sz w:val="28"/>
+          <w:szCs w:val="28"/>
+          <w:lang w:val="en-US"/>
+        </w:rPr>
+        <w:t>Challenge</w:t>
+      </w:r>
+      <w:r>
+        <w:rPr>
+          <w:rFonts w:ascii="Times New Roman" w:hAnsi="Times New Roman" w:cs="Times New Roman"/>
+          <w:sz w:val="28"/>
+          <w:szCs w:val="28"/>
+        </w:rPr>
+        <w:t xml:space="preserve"> 2018 (</w:t>
+      </w:r>
+      <w:r>
+        <w:rPr>
+          <w:rFonts w:ascii="Times New Roman" w:hAnsi="Times New Roman" w:cs="Times New Roman"/>
+          <w:sz w:val="28"/>
+          <w:szCs w:val="28"/>
+          <w:lang w:val="en-US"/>
+        </w:rPr>
+        <w:t>CPSC</w:t>
+      </w:r>
+      <w:r>
+        <w:rPr>
+          <w:rFonts w:ascii="Times New Roman" w:hAnsi="Times New Roman" w:cs="Times New Roman"/>
+          <w:sz w:val="28"/>
+          <w:szCs w:val="28"/>
+        </w:rPr>
+        <w:t>2018) [1], состоящий из более чем 9800 записей от 9458 пациентов продолжительностью 7-60 минут служит основой для обучения и валидации моделей с соблюдением единых условий экспериментов.</w:t>
+      </w:r>
+      <w:r>
+        <w:rPr>
+          <w:rFonts w:ascii="Times New Roman" w:hAnsi="Times New Roman" w:cs="Times New Roman"/>
+          <w:sz w:val="28"/>
+          <w:szCs w:val="28"/>
+        </w:rPr>
+        <w:t xml:space="preserve"> Методология включает в себя предварительную обработку данных, подготовки моделей глубинного обучения к тренировке, обучение и валидация каждой модели нейронной сети </w:t>
+      </w:r>
+      <w:r>
+        <w:rPr>
+          <w:rFonts w:ascii="Times New Roman" w:hAnsi="Times New Roman" w:cs="Times New Roman"/>
+          <w:sz w:val="28"/>
+          <w:szCs w:val="28"/>
+        </w:rPr>
+        <w:t>с соблюдением единых условий экспериментов</w:t>
+      </w:r>
+      <w:r>
+        <w:rPr>
+          <w:rFonts w:ascii="Times New Roman" w:hAnsi="Times New Roman" w:cs="Times New Roman"/>
+          <w:sz w:val="28"/>
+          <w:szCs w:val="28"/>
+        </w:rPr>
+        <w:t xml:space="preserve"> и сравнительный анализ интерпретируемых методов машинного обучения для анализа ЭКГ и производительности </w:t>
+      </w:r>
+      <w:r>
+        <w:rPr>
+          <w:rFonts w:ascii="Times New Roman" w:hAnsi="Times New Roman" w:cs="Times New Roman"/>
+          <w:sz w:val="28"/>
+          <w:szCs w:val="28"/>
+        </w:rPr>
+        <w:t>с использованием таких показателей, как F1</w:t>
+      </w:r>
+      <w:r>
+        <w:rPr>
+          <w:rFonts w:ascii="Times New Roman" w:hAnsi="Times New Roman" w:cs="Times New Roman"/>
+          <w:sz w:val="28"/>
+          <w:szCs w:val="28"/>
+        </w:rPr>
+        <w:t>-</w:t>
+      </w:r>
+      <w:r>
+        <w:rPr>
+          <w:rFonts w:ascii="Times New Roman" w:hAnsi="Times New Roman" w:cs="Times New Roman"/>
+          <w:sz w:val="28"/>
+          <w:szCs w:val="28"/>
+        </w:rPr>
+        <w:t>score</w:t>
+      </w:r>
+      <w:r>
+        <w:rPr>
+          <w:rFonts w:ascii="Times New Roman" w:hAnsi="Times New Roman" w:cs="Times New Roman"/>
+          <w:sz w:val="28"/>
+          <w:szCs w:val="28"/>
+        </w:rPr>
+        <w:t xml:space="preserve">, </w:t>
+      </w:r>
+      <w:r>
+        <w:rPr>
+          <w:rFonts w:ascii="Times New Roman" w:hAnsi="Times New Roman" w:cs="Times New Roman"/>
+          <w:sz w:val="28"/>
+          <w:szCs w:val="28"/>
+          <w:lang w:val="en-US"/>
+        </w:rPr>
+        <w:t>precision</w:t>
+      </w:r>
+      <w:r>
+        <w:rPr>
+          <w:rFonts w:ascii="Times New Roman" w:hAnsi="Times New Roman" w:cs="Times New Roman"/>
+          <w:sz w:val="28"/>
+          <w:szCs w:val="28"/>
+        </w:rPr>
+        <w:t xml:space="preserve"> </w:t>
+      </w:r>
+      <w:r>
+        <w:rPr>
+          <w:rFonts w:ascii="Times New Roman" w:hAnsi="Times New Roman" w:cs="Times New Roman"/>
+          <w:sz w:val="28"/>
+          <w:szCs w:val="28"/>
+          <w:lang w:val="en-US"/>
+        </w:rPr>
+        <w:t>score</w:t>
+      </w:r>
+      <w:r>
+        <w:rPr>
+          <w:rFonts w:ascii="Times New Roman" w:hAnsi="Times New Roman" w:cs="Times New Roman"/>
+          <w:sz w:val="28"/>
+          <w:szCs w:val="28"/>
+        </w:rPr>
+        <w:t xml:space="preserve">, </w:t>
+      </w:r>
+      <w:r>
+        <w:rPr>
+          <w:rFonts w:ascii="Times New Roman" w:hAnsi="Times New Roman" w:cs="Times New Roman"/>
+          <w:sz w:val="28"/>
+          <w:szCs w:val="28"/>
+          <w:lang w:val="en-US"/>
+        </w:rPr>
+        <w:t>recall</w:t>
+      </w:r>
+      <w:r>
+        <w:rPr>
+          <w:rFonts w:ascii="Times New Roman" w:hAnsi="Times New Roman" w:cs="Times New Roman"/>
+          <w:sz w:val="28"/>
+          <w:szCs w:val="28"/>
+        </w:rPr>
+        <w:t xml:space="preserve"> </w:t>
+      </w:r>
+      <w:r>
+        <w:rPr>
+          <w:rFonts w:ascii="Times New Roman" w:hAnsi="Times New Roman" w:cs="Times New Roman"/>
+          <w:sz w:val="28"/>
+          <w:szCs w:val="28"/>
+          <w:lang w:val="en-US"/>
+        </w:rPr>
+        <w:t>score</w:t>
+      </w:r>
+      <w:r>
+        <w:rPr>
+          <w:rFonts w:ascii="Times New Roman" w:hAnsi="Times New Roman" w:cs="Times New Roman"/>
+          <w:sz w:val="28"/>
+          <w:szCs w:val="28"/>
+        </w:rPr>
+        <w:t xml:space="preserve"> </w:t>
+      </w:r>
+      <w:r>
+        <w:rPr>
+          <w:rFonts w:ascii="Times New Roman" w:hAnsi="Times New Roman" w:cs="Times New Roman"/>
+          <w:sz w:val="28"/>
+          <w:szCs w:val="28"/>
+        </w:rPr>
+        <w:t xml:space="preserve">и </w:t>
+      </w:r>
+      <w:r>
+        <w:rPr>
+          <w:rFonts w:ascii="Times New Roman" w:hAnsi="Times New Roman" w:cs="Times New Roman"/>
+          <w:sz w:val="28"/>
+          <w:szCs w:val="28"/>
+          <w:lang w:val="en-US"/>
+        </w:rPr>
+        <w:t>AUC</w:t>
+      </w:r>
+      <w:r>
+        <w:rPr>
+          <w:rFonts w:ascii="Times New Roman" w:hAnsi="Times New Roman" w:cs="Times New Roman"/>
+          <w:sz w:val="28"/>
+          <w:szCs w:val="28"/>
+        </w:rPr>
+        <w:t xml:space="preserve"> </w:t>
+      </w:r>
+      <w:r>
+        <w:rPr>
+          <w:rFonts w:ascii="Times New Roman" w:hAnsi="Times New Roman" w:cs="Times New Roman"/>
+          <w:sz w:val="28"/>
+          <w:szCs w:val="28"/>
+          <w:lang w:val="en-US"/>
+        </w:rPr>
+        <w:t>score</w:t>
+      </w:r>
+      <w:r>
+        <w:rPr>
+          <w:rFonts w:ascii="Times New Roman" w:hAnsi="Times New Roman" w:cs="Times New Roman"/>
+          <w:sz w:val="28"/>
+          <w:szCs w:val="28"/>
+        </w:rPr>
+        <w:t xml:space="preserve">. </w:t>
+      </w:r>
+      <w:r>
+        <w:rPr>
+          <w:rFonts w:ascii="Times New Roman" w:hAnsi="Times New Roman" w:cs="Times New Roman"/>
+          <w:sz w:val="28"/>
+          <w:szCs w:val="28"/>
+        </w:rPr>
+        <w:t>Результаты эксперимента показывают какой подход лучше всего анализирует и предсказывает сердечно-сосудистые заболевания с высокой точностью. Данная работа демонстрирует потенциал интерпретируемых моделей глубинного обучения в задаче автоматизации анализа ЭКГ, что открывает путь к надёжной и эффективной диагностике сердечно-сосудистых заболеваний в клинических условиях.</w:t>
+      </w:r>
+      <w:r>
+        <w:rPr>
+          <w:rFonts w:ascii="Times New Roman" w:hAnsi="Times New Roman" w:cs="Times New Roman"/>
+          <w:sz w:val="28"/>
+          <w:szCs w:val="28"/>
+        </w:rPr>
+        <w:t xml:space="preserve"> </w:t>
+      </w:r>
+      <w:r>
+        <w:rPr>
+          <w:rFonts w:ascii="Times New Roman" w:hAnsi="Times New Roman" w:cs="Times New Roman"/>
+          <w:sz w:val="28"/>
+          <w:szCs w:val="28"/>
+        </w:rPr>
+        <w:t xml:space="preserve">Код и дополнительные материалы доступны по адресу: </w:t>
+      </w:r>
+      <w:hyperlink r:id="rId8" w:history="1">
+        <w:r>
+          <w:rPr>
+            <w:rStyle w:val="ad"/>
+            <w:rFonts w:ascii="Times New Roman" w:hAnsi="Times New Roman" w:cs="Times New Roman"/>
+            <w:sz w:val="28"/>
+            <w:szCs w:val="28"/>
+          </w:rPr>
+          <w:t>GitHub</w:t>
+        </w:r>
+      </w:hyperlink>
+      <w:r>
+        <w:rPr>
+          <w:rFonts w:ascii="Times New Roman" w:hAnsi="Times New Roman" w:cs="Times New Roman"/>
+          <w:sz w:val="28"/>
+          <w:szCs w:val="28"/>
+        </w:rPr>
+        <w:t>.</w:t>
+      </w:r>
+    </w:p>
+    <w:p>
+      <w:pPr>
+        <w:jc w:val="both"/>
+        <w:rPr>
+          <w:rFonts w:ascii="Times New Roman" w:hAnsi="Times New Roman" w:cs="Times New Roman"/>
+          <w:b/>
+          <w:bCs/>
+          <w:sz w:val="28"/>
+          <w:szCs w:val="28"/>
+        </w:rPr>
+      </w:pPr>
+      <w:r>
+        <w:rPr>
+          <w:rFonts w:ascii="Times New Roman" w:hAnsi="Times New Roman" w:cs="Times New Roman"/>
+          <w:b/>
+          <w:bCs/>
+          <w:sz w:val="28"/>
+          <w:szCs w:val="28"/>
+        </w:rPr>
+        <w:t>Ключевые слова</w:t>
+      </w:r>
+      <w:r>
+        <w:rPr>
+          <w:rFonts w:ascii="Times New Roman" w:hAnsi="Times New Roman" w:cs="Times New Roman"/>
+          <w:sz w:val="28"/>
+          <w:szCs w:val="28"/>
+        </w:rPr>
+        <w:t xml:space="preserve">: </w:t>
+      </w:r>
+      <w:r>
+        <w:rPr>
+          <w:rFonts w:ascii="Times New Roman" w:hAnsi="Times New Roman" w:cs="Times New Roman"/>
+          <w:sz w:val="28"/>
+          <w:szCs w:val="28"/>
+        </w:rPr>
+        <w:t>ЭКГ</w:t>
+      </w:r>
+      <w:r>
+        <w:rPr>
+          <w:rFonts w:ascii="Times New Roman" w:hAnsi="Times New Roman" w:cs="Times New Roman"/>
+          <w:sz w:val="28"/>
+          <w:szCs w:val="28"/>
+        </w:rPr>
+        <w:t xml:space="preserve">, </w:t>
+      </w:r>
+      <w:r>
+        <w:rPr>
+          <w:rFonts w:ascii="Times New Roman" w:hAnsi="Times New Roman" w:cs="Times New Roman"/>
+          <w:sz w:val="28"/>
+          <w:szCs w:val="28"/>
+        </w:rPr>
+        <w:t>интерпретируемое, глубинное обучения</w:t>
+      </w:r>
+    </w:p>
+    <w:p>
+      <w:pPr>
+        <w:rPr>
+          <w:rFonts w:ascii="Times New Roman" w:hAnsi="Times New Roman" w:cs="Times New Roman"/>
+          <w:b/>
+          <w:bCs/>
+          <w:sz w:val="32"/>
+          <w:szCs w:val="32"/>
+        </w:rPr>
+      </w:pPr>
+    </w:p>
+    <w:p>
+      <w:pPr>
+        <w:jc w:val="center"/>
+        <w:rPr>
+          <w:rFonts w:ascii="Times New Roman" w:hAnsi="Times New Roman" w:cs="Times New Roman"/>
+          <w:b/>
+          <w:bCs/>
+          <w:sz w:val="32"/>
+          <w:szCs w:val="32"/>
+        </w:rPr>
+      </w:pPr>
+    </w:p>
+    <w:p>
+      <w:pPr>
+        <w:jc w:val="center"/>
+        <w:rPr>
+          <w:rFonts w:ascii="Times New Roman" w:hAnsi="Times New Roman" w:cs="Times New Roman"/>
+          <w:b/>
+          <w:bCs/>
+          <w:sz w:val="32"/>
+          <w:szCs w:val="32"/>
+        </w:rPr>
+      </w:pPr>
+    </w:p>
+    <w:p>
+      <w:pPr>
+        <w:jc w:val="center"/>
+        <w:rPr>
+          <w:rFonts w:ascii="Times New Roman" w:hAnsi="Times New Roman" w:cs="Times New Roman"/>
+          <w:b/>
+          <w:bCs/>
+          <w:sz w:val="32"/>
+          <w:szCs w:val="32"/>
+        </w:rPr>
+      </w:pPr>
+    </w:p>
+    <w:p>
+      <w:pPr>
+        <w:jc w:val="center"/>
+        <w:rPr>
+          <w:rFonts w:ascii="Times New Roman" w:hAnsi="Times New Roman" w:cs="Times New Roman"/>
+          <w:b/>
+          <w:bCs/>
+          <w:sz w:val="32"/>
+          <w:szCs w:val="32"/>
+        </w:rPr>
+      </w:pPr>
+    </w:p>
+    <w:p>
+      <w:pPr>
+        <w:jc w:val="center"/>
+        <w:rPr>
+          <w:rFonts w:ascii="Times New Roman" w:hAnsi="Times New Roman" w:cs="Times New Roman"/>
+          <w:b/>
+          <w:bCs/>
+          <w:sz w:val="32"/>
+          <w:szCs w:val="32"/>
+        </w:rPr>
+      </w:pPr>
+    </w:p>
+    <w:p>
+      <w:pPr>
+        <w:jc w:val="center"/>
+        <w:rPr>
+          <w:rFonts w:ascii="Times New Roman" w:hAnsi="Times New Roman" w:cs="Times New Roman"/>
+          <w:b/>
+          <w:bCs/>
+          <w:sz w:val="32"/>
+          <w:szCs w:val="32"/>
+        </w:rPr>
+      </w:pPr>
+    </w:p>
+    <w:p>
+      <w:pPr>
+        <w:jc w:val="center"/>
+        <w:rPr>
+          <w:rFonts w:ascii="Times New Roman" w:hAnsi="Times New Roman" w:cs="Times New Roman"/>
+          <w:b/>
+          <w:bCs/>
+          <w:sz w:val="32"/>
+          <w:szCs w:val="32"/>
+        </w:rPr>
+      </w:pPr>
+      <w:r>
+        <w:rPr>
+          <w:rFonts w:ascii="Times New Roman" w:hAnsi="Times New Roman" w:cs="Times New Roman"/>
+          <w:b/>
+          <w:bCs/>
+          <w:sz w:val="32"/>
+          <w:szCs w:val="32"/>
+        </w:rPr>
         <w:t>Содержание</w:t>
       </w:r>
     </w:p>
@@ -840,6 +1322,7 @@
           <w:rFonts w:ascii="Times New Roman" w:hAnsi="Times New Roman" w:cs="Times New Roman"/>
           <w:sz w:val="28"/>
           <w:szCs w:val="28"/>
+          <w:lang w:val="en-US"/>
         </w:rPr>
       </w:pPr>
       <w:r>
@@ -849,6 +1332,14 @@
           <w:szCs w:val="28"/>
         </w:rPr>
         <w:tab/>
+      </w:r>
+      <w:r>
+        <w:rPr>
+          <w:rFonts w:ascii="Times New Roman" w:hAnsi="Times New Roman" w:cs="Times New Roman"/>
+          <w:sz w:val="28"/>
+          <w:szCs w:val="28"/>
+          <w:lang w:val="en-US"/>
+        </w:rPr>
         <w:t xml:space="preserve">3.1 </w:t>
       </w:r>
       <w:r>
@@ -865,6 +1356,7 @@
           <w:rFonts w:ascii="Times New Roman" w:hAnsi="Times New Roman" w:cs="Times New Roman"/>
           <w:sz w:val="28"/>
           <w:szCs w:val="28"/>
+          <w:lang w:val="en-US"/>
         </w:rPr>
         <w:t xml:space="preserve"> </w:t>
       </w:r>
@@ -882,6 +1374,7 @@
           <w:rFonts w:ascii="Times New Roman" w:hAnsi="Times New Roman" w:cs="Times New Roman"/>
           <w:sz w:val="28"/>
           <w:szCs w:val="28"/>
+          <w:lang w:val="en-US"/>
         </w:rPr>
         <w:t xml:space="preserve"> </w:t>
       </w:r>
@@ -902,13 +1395,15 @@
           <w:rFonts w:ascii="Times New Roman" w:hAnsi="Times New Roman" w:cs="Times New Roman"/>
           <w:sz w:val="28"/>
           <w:szCs w:val="28"/>
-        </w:rPr>
-      </w:pPr>
-      <w:r>
-        <w:rPr>
-          <w:rFonts w:ascii="Times New Roman" w:hAnsi="Times New Roman" w:cs="Times New Roman"/>
-          <w:sz w:val="28"/>
-          <w:szCs w:val="28"/>
+          <w:lang w:val="en-US"/>
+        </w:rPr>
+      </w:pPr>
+      <w:r>
+        <w:rPr>
+          <w:rFonts w:ascii="Times New Roman" w:hAnsi="Times New Roman" w:cs="Times New Roman"/>
+          <w:sz w:val="28"/>
+          <w:szCs w:val="28"/>
+          <w:lang w:val="en-US"/>
         </w:rPr>
         <w:tab/>
         <w:t xml:space="preserve">3.2 </w:t>
@@ -918,6 +1413,7 @@
           <w:rFonts w:ascii="Times New Roman" w:hAnsi="Times New Roman" w:cs="Times New Roman"/>
           <w:sz w:val="28"/>
           <w:szCs w:val="28"/>
+          <w:lang w:val="en-US"/>
         </w:rPr>
         <w:t>Attention Mechanism</w:t>
       </w:r>
@@ -929,13 +1425,15 @@
           <w:rFonts w:ascii="Times New Roman" w:hAnsi="Times New Roman" w:cs="Times New Roman"/>
           <w:sz w:val="28"/>
           <w:szCs w:val="28"/>
-        </w:rPr>
-      </w:pPr>
-      <w:r>
-        <w:rPr>
-          <w:rFonts w:ascii="Times New Roman" w:hAnsi="Times New Roman" w:cs="Times New Roman"/>
-          <w:sz w:val="28"/>
-          <w:szCs w:val="28"/>
+          <w:lang w:val="en-US"/>
+        </w:rPr>
+      </w:pPr>
+      <w:r>
+        <w:rPr>
+          <w:rFonts w:ascii="Times New Roman" w:hAnsi="Times New Roman" w:cs="Times New Roman"/>
+          <w:sz w:val="28"/>
+          <w:szCs w:val="28"/>
+          <w:lang w:val="en-US"/>
         </w:rPr>
         <w:tab/>
         <w:t xml:space="preserve">3.3 </w:t>
@@ -954,6 +1452,7 @@
           <w:rFonts w:ascii="Times New Roman" w:hAnsi="Times New Roman" w:cs="Times New Roman"/>
           <w:sz w:val="28"/>
           <w:szCs w:val="28"/>
+          <w:lang w:val="en-US"/>
         </w:rPr>
         <w:t>-</w:t>
       </w:r>
@@ -971,6 +1470,7 @@
           <w:rFonts w:ascii="Times New Roman" w:hAnsi="Times New Roman" w:cs="Times New Roman"/>
           <w:sz w:val="28"/>
           <w:szCs w:val="28"/>
+          <w:lang w:val="en-US"/>
         </w:rPr>
         <w:t xml:space="preserve"> </w:t>
       </w:r>
@@ -988,6 +1488,7 @@
           <w:rFonts w:ascii="Times New Roman" w:hAnsi="Times New Roman" w:cs="Times New Roman"/>
           <w:sz w:val="28"/>
           <w:szCs w:val="28"/>
+          <w:lang w:val="en-US"/>
         </w:rPr>
         <w:t xml:space="preserve"> </w:t>
       </w:r>
@@ -1005,6 +1506,7 @@
           <w:rFonts w:ascii="Times New Roman" w:hAnsi="Times New Roman" w:cs="Times New Roman"/>
           <w:sz w:val="28"/>
           <w:szCs w:val="28"/>
+          <w:lang w:val="en-US"/>
         </w:rPr>
         <w:t xml:space="preserve"> </w:t>
       </w:r>
@@ -1022,6 +1524,7 @@
           <w:rFonts w:ascii="Times New Roman" w:hAnsi="Times New Roman" w:cs="Times New Roman"/>
           <w:sz w:val="28"/>
           <w:szCs w:val="28"/>
+          <w:lang w:val="en-US"/>
         </w:rPr>
         <w:t xml:space="preserve"> </w:t>
       </w:r>
@@ -1192,13 +1695,15 @@
           <w:rFonts w:ascii="Times New Roman" w:hAnsi="Times New Roman" w:cs="Times New Roman"/>
           <w:sz w:val="28"/>
           <w:szCs w:val="28"/>
-        </w:rPr>
-      </w:pPr>
-      <w:r>
-        <w:rPr>
-          <w:rFonts w:ascii="Times New Roman" w:hAnsi="Times New Roman" w:cs="Times New Roman"/>
-          <w:sz w:val="28"/>
-          <w:szCs w:val="28"/>
+          <w:lang w:val="en-US"/>
+        </w:rPr>
+      </w:pPr>
+      <w:r>
+        <w:rPr>
+          <w:rFonts w:ascii="Times New Roman" w:hAnsi="Times New Roman" w:cs="Times New Roman"/>
+          <w:sz w:val="28"/>
+          <w:szCs w:val="28"/>
+          <w:lang w:val="en-US"/>
         </w:rPr>
         <w:t xml:space="preserve">4.2 </w:t>
       </w:r>
@@ -1216,6 +1721,7 @@
           <w:rFonts w:ascii="Times New Roman" w:hAnsi="Times New Roman" w:cs="Times New Roman"/>
           <w:sz w:val="28"/>
           <w:szCs w:val="28"/>
+          <w:lang w:val="en-US"/>
         </w:rPr>
         <w:t xml:space="preserve"> </w:t>
       </w:r>
@@ -1233,6 +1739,7 @@
           <w:rFonts w:ascii="Times New Roman" w:hAnsi="Times New Roman" w:cs="Times New Roman"/>
           <w:sz w:val="28"/>
           <w:szCs w:val="28"/>
+          <w:lang w:val="en-US"/>
         </w:rPr>
         <w:t>-</w:t>
       </w:r>
@@ -1250,6 +1757,7 @@
           <w:rFonts w:ascii="Times New Roman" w:hAnsi="Times New Roman" w:cs="Times New Roman"/>
           <w:sz w:val="28"/>
           <w:szCs w:val="28"/>
+          <w:lang w:val="en-US"/>
         </w:rPr>
         <w:t xml:space="preserve"> </w:t>
       </w:r>
@@ -1267,6 +1775,7 @@
           <w:rFonts w:ascii="Times New Roman" w:hAnsi="Times New Roman" w:cs="Times New Roman"/>
           <w:sz w:val="28"/>
           <w:szCs w:val="28"/>
+          <w:lang w:val="en-US"/>
         </w:rPr>
         <w:t xml:space="preserve"> </w:t>
       </w:r>
@@ -1481,14 +1990,621 @@
         </w:rPr>
         <w:t>Список литературы</w:t>
       </w:r>
-      <w:r>
-        <w:rPr>
-          <w:rFonts w:ascii="Times New Roman" w:hAnsi="Times New Roman" w:cs="Times New Roman"/>
-          <w:b/>
-          <w:bCs/>
-          <w:sz w:val="28"/>
-          <w:szCs w:val="28"/>
-          <w:lang w:val="en-US"/>
+    </w:p>
+    <w:p>
+      <w:pPr>
+        <w:rPr>
+          <w:rFonts w:ascii="Times New Roman" w:hAnsi="Times New Roman" w:cs="Times New Roman"/>
+          <w:b/>
+          <w:bCs/>
+          <w:sz w:val="28"/>
+          <w:szCs w:val="28"/>
+        </w:rPr>
+      </w:pPr>
+      <w:r>
+        <w:rPr>
+          <w:rFonts w:ascii="Times New Roman" w:hAnsi="Times New Roman" w:cs="Times New Roman"/>
+          <w:b/>
+          <w:bCs/>
+          <w:sz w:val="28"/>
+          <w:szCs w:val="28"/>
+        </w:rPr>
+        <w:br w:type="page"/>
+      </w:r>
+    </w:p>
+    <w:p>
+      <w:pPr>
+        <w:pStyle w:val="ac"/>
+        <w:numPr>
+          <w:ilvl w:val="0"/>
+          <w:numId w:val="5"/>
+        </w:numPr>
+        <w:jc w:val="center"/>
+        <w:rPr>
+          <w:rFonts w:ascii="Times New Roman" w:hAnsi="Times New Roman" w:cs="Times New Roman"/>
+          <w:b/>
+          <w:bCs/>
+          <w:sz w:val="28"/>
+          <w:szCs w:val="28"/>
+        </w:rPr>
+      </w:pPr>
+      <w:r>
+        <w:rPr>
+          <w:rFonts w:ascii="Times New Roman" w:hAnsi="Times New Roman" w:cs="Times New Roman"/>
+          <w:b/>
+          <w:bCs/>
+          <w:sz w:val="32"/>
+          <w:szCs w:val="32"/>
+        </w:rPr>
+        <w:lastRenderedPageBreak/>
+        <w:t>Введение</w:t>
+      </w:r>
+    </w:p>
+    <w:p>
+      <w:pPr>
+        <w:jc w:val="both"/>
+        <w:rPr>
+          <w:rFonts w:ascii="Times New Roman" w:hAnsi="Times New Roman" w:cs="Times New Roman"/>
+          <w:sz w:val="28"/>
+          <w:szCs w:val="28"/>
+        </w:rPr>
+      </w:pPr>
+      <w:r>
+        <w:rPr>
+          <w:rFonts w:ascii="Times New Roman" w:hAnsi="Times New Roman" w:cs="Times New Roman"/>
+          <w:sz w:val="28"/>
+          <w:szCs w:val="28"/>
+        </w:rPr>
+        <w:t>В течение</w:t>
+      </w:r>
+      <w:r>
+        <w:rPr>
+          <w:rFonts w:ascii="Times New Roman" w:hAnsi="Times New Roman" w:cs="Times New Roman"/>
+          <w:sz w:val="28"/>
+          <w:szCs w:val="28"/>
+        </w:rPr>
+        <w:t xml:space="preserve"> многих лет сердечно-сосудистые заболевания являются одним из распространённых причин смертности</w:t>
+      </w:r>
+      <w:r>
+        <w:rPr>
+          <w:rFonts w:ascii="Times New Roman" w:hAnsi="Times New Roman" w:cs="Times New Roman"/>
+          <w:sz w:val="28"/>
+          <w:szCs w:val="28"/>
+        </w:rPr>
+        <w:t xml:space="preserve"> </w:t>
+      </w:r>
+      <w:r>
+        <w:rPr>
+          <w:rFonts w:ascii="Times New Roman" w:hAnsi="Times New Roman" w:cs="Times New Roman"/>
+          <w:sz w:val="28"/>
+          <w:szCs w:val="28"/>
+        </w:rPr>
+        <w:t>в мире, однако своевременная диагностика нарушений сердечного ритма</w:t>
+      </w:r>
+      <w:r>
+        <w:rPr>
+          <w:rFonts w:ascii="Times New Roman" w:hAnsi="Times New Roman" w:cs="Times New Roman"/>
+          <w:sz w:val="28"/>
+          <w:szCs w:val="28"/>
+        </w:rPr>
+        <w:t xml:space="preserve"> (аритмий)</w:t>
+      </w:r>
+      <w:r>
+        <w:rPr>
+          <w:rFonts w:ascii="Times New Roman" w:hAnsi="Times New Roman" w:cs="Times New Roman"/>
+          <w:sz w:val="28"/>
+          <w:szCs w:val="28"/>
+        </w:rPr>
+        <w:t xml:space="preserve"> играет </w:t>
+      </w:r>
+      <w:r>
+        <w:rPr>
+          <w:rFonts w:ascii="Times New Roman" w:hAnsi="Times New Roman" w:cs="Times New Roman"/>
+          <w:sz w:val="28"/>
+          <w:szCs w:val="28"/>
+        </w:rPr>
+        <w:t xml:space="preserve">существенную </w:t>
+      </w:r>
+      <w:r>
+        <w:rPr>
+          <w:rFonts w:ascii="Times New Roman" w:hAnsi="Times New Roman" w:cs="Times New Roman"/>
+          <w:sz w:val="28"/>
+          <w:szCs w:val="28"/>
+        </w:rPr>
+        <w:t xml:space="preserve">роль в профилактике и лечении осложнений. Врачи диагностирую сердечно-сосудистые заболевания с помощью различных методов, среди которых электрокардиограмма (ЭКГ) является наиболее распространённой, недорогой и неинвазивной процедурой, позволяющая </w:t>
+      </w:r>
+      <w:r>
+        <w:rPr>
+          <w:rFonts w:ascii="Times New Roman" w:hAnsi="Times New Roman" w:cs="Times New Roman"/>
+          <w:sz w:val="28"/>
+          <w:szCs w:val="28"/>
+        </w:rPr>
+        <w:t xml:space="preserve">регистрировать электрическую активность сердца с последующей интерпретацией результата для оценки состояния сердечной мышцы. </w:t>
+      </w:r>
+      <w:r>
+        <w:rPr>
+          <w:rFonts w:ascii="Times New Roman" w:hAnsi="Times New Roman" w:cs="Times New Roman"/>
+          <w:sz w:val="28"/>
+          <w:szCs w:val="28"/>
+        </w:rPr>
+        <w:t xml:space="preserve">Однако с ростом населения и числа людей, страдающих от сердечно-сосудистых заболеваний, </w:t>
+      </w:r>
+      <w:r>
+        <w:rPr>
+          <w:rFonts w:ascii="Times New Roman" w:hAnsi="Times New Roman" w:cs="Times New Roman"/>
+          <w:sz w:val="28"/>
+          <w:szCs w:val="28"/>
+        </w:rPr>
+        <w:t>появилась</w:t>
+      </w:r>
+      <w:r>
+        <w:rPr>
+          <w:rFonts w:ascii="Times New Roman" w:hAnsi="Times New Roman" w:cs="Times New Roman"/>
+          <w:sz w:val="28"/>
+          <w:szCs w:val="28"/>
+        </w:rPr>
+        <w:t xml:space="preserve"> необходимость в автоматизации процесса анализа ЭКГ.</w:t>
+      </w:r>
+    </w:p>
+    <w:p>
+      <w:pPr>
+        <w:jc w:val="both"/>
+        <w:rPr>
+          <w:rFonts w:ascii="Times New Roman" w:hAnsi="Times New Roman" w:cs="Times New Roman"/>
+          <w:sz w:val="28"/>
+          <w:szCs w:val="28"/>
+        </w:rPr>
+      </w:pPr>
+      <w:r>
+        <w:rPr>
+          <w:rFonts w:ascii="Times New Roman" w:hAnsi="Times New Roman" w:cs="Times New Roman"/>
+          <w:sz w:val="28"/>
+          <w:szCs w:val="28"/>
+        </w:rPr>
+        <w:t>Несмотря на п</w:t>
+      </w:r>
+      <w:r>
+        <w:rPr>
+          <w:rFonts w:ascii="Times New Roman" w:hAnsi="Times New Roman" w:cs="Times New Roman"/>
+          <w:sz w:val="28"/>
+          <w:szCs w:val="28"/>
+        </w:rPr>
+        <w:t xml:space="preserve">ервые попытки автоматизировать анализ ЭКГ относятся к середине 1950-х годов </w:t>
+      </w:r>
+      <w:r>
+        <w:rPr>
+          <w:rFonts w:ascii="Times New Roman" w:hAnsi="Times New Roman" w:cs="Times New Roman"/>
+          <w:sz w:val="28"/>
+          <w:szCs w:val="28"/>
+        </w:rPr>
+        <w:t>[</w:t>
+      </w:r>
+      <w:r>
+        <w:rPr>
+          <w:rFonts w:ascii="Times New Roman" w:hAnsi="Times New Roman" w:cs="Times New Roman"/>
+          <w:sz w:val="28"/>
+          <w:szCs w:val="28"/>
+        </w:rPr>
+        <w:t>2</w:t>
+      </w:r>
+      <w:r>
+        <w:rPr>
+          <w:rFonts w:ascii="Times New Roman" w:hAnsi="Times New Roman" w:cs="Times New Roman"/>
+          <w:sz w:val="28"/>
+          <w:szCs w:val="28"/>
+        </w:rPr>
+        <w:t>]</w:t>
+      </w:r>
+      <w:r>
+        <w:rPr>
+          <w:rFonts w:ascii="Times New Roman" w:hAnsi="Times New Roman" w:cs="Times New Roman"/>
+          <w:sz w:val="28"/>
+          <w:szCs w:val="28"/>
+        </w:rPr>
+        <w:t>, только в последние годы с развитием методов глубинного обучения</w:t>
+      </w:r>
+      <w:r>
+        <w:rPr>
+          <w:rFonts w:ascii="Times New Roman" w:hAnsi="Times New Roman" w:cs="Times New Roman"/>
+          <w:sz w:val="28"/>
+          <w:szCs w:val="28"/>
+        </w:rPr>
+        <w:t xml:space="preserve">, а также </w:t>
+      </w:r>
+      <w:r>
+        <w:rPr>
+          <w:rFonts w:ascii="Times New Roman" w:hAnsi="Times New Roman" w:cs="Times New Roman"/>
+          <w:sz w:val="28"/>
+          <w:szCs w:val="28"/>
+        </w:rPr>
+        <w:t>введен</w:t>
+      </w:r>
+      <w:r>
+        <w:rPr>
+          <w:rFonts w:ascii="Times New Roman" w:hAnsi="Times New Roman" w:cs="Times New Roman"/>
+          <w:sz w:val="28"/>
+          <w:szCs w:val="28"/>
+        </w:rPr>
+        <w:t>ием</w:t>
+      </w:r>
+      <w:r>
+        <w:rPr>
+          <w:rFonts w:ascii="Times New Roman" w:hAnsi="Times New Roman" w:cs="Times New Roman"/>
+          <w:sz w:val="28"/>
+          <w:szCs w:val="28"/>
+        </w:rPr>
+        <w:t xml:space="preserve"> компьютеризированн</w:t>
+      </w:r>
+      <w:r>
+        <w:rPr>
+          <w:rFonts w:ascii="Times New Roman" w:hAnsi="Times New Roman" w:cs="Times New Roman"/>
+          <w:sz w:val="28"/>
+          <w:szCs w:val="28"/>
+        </w:rPr>
+        <w:t>ой</w:t>
+      </w:r>
+      <w:r>
+        <w:rPr>
+          <w:rFonts w:ascii="Times New Roman" w:hAnsi="Times New Roman" w:cs="Times New Roman"/>
+          <w:sz w:val="28"/>
+          <w:szCs w:val="28"/>
+        </w:rPr>
+        <w:t xml:space="preserve"> интерпретаци</w:t>
+      </w:r>
+      <w:r>
+        <w:rPr>
+          <w:rFonts w:ascii="Times New Roman" w:hAnsi="Times New Roman" w:cs="Times New Roman"/>
+          <w:sz w:val="28"/>
+          <w:szCs w:val="28"/>
+        </w:rPr>
+        <w:t>и</w:t>
+      </w:r>
+      <w:r>
+        <w:rPr>
+          <w:rFonts w:ascii="Times New Roman" w:hAnsi="Times New Roman" w:cs="Times New Roman"/>
+          <w:sz w:val="28"/>
+          <w:szCs w:val="28"/>
+        </w:rPr>
+        <w:t xml:space="preserve"> записей ЭКГ (CIE) [</w:t>
+      </w:r>
+      <w:r>
+        <w:rPr>
+          <w:rFonts w:ascii="Times New Roman" w:hAnsi="Times New Roman" w:cs="Times New Roman"/>
+          <w:sz w:val="28"/>
+          <w:szCs w:val="28"/>
+        </w:rPr>
+        <w:t>3</w:t>
+      </w:r>
+      <w:r>
+        <w:rPr>
+          <w:rFonts w:ascii="Times New Roman" w:hAnsi="Times New Roman" w:cs="Times New Roman"/>
+          <w:sz w:val="28"/>
+          <w:szCs w:val="28"/>
+        </w:rPr>
+        <w:t>],</w:t>
+      </w:r>
+      <w:r>
+        <w:rPr>
+          <w:rFonts w:ascii="Times New Roman" w:hAnsi="Times New Roman" w:cs="Times New Roman"/>
+          <w:sz w:val="28"/>
+          <w:szCs w:val="28"/>
+        </w:rPr>
+        <w:t xml:space="preserve"> </w:t>
+      </w:r>
+      <w:r>
+        <w:rPr>
+          <w:rFonts w:ascii="Times New Roman" w:hAnsi="Times New Roman" w:cs="Times New Roman"/>
+          <w:sz w:val="28"/>
+          <w:szCs w:val="28"/>
+        </w:rPr>
+        <w:t xml:space="preserve">стало возможным создавать модели на основе глубинного обучения, демонстрирующие высокую точность и эффективность </w:t>
+      </w:r>
+      <w:r>
+        <w:rPr>
+          <w:rFonts w:ascii="Times New Roman" w:hAnsi="Times New Roman" w:cs="Times New Roman"/>
+          <w:sz w:val="28"/>
+          <w:szCs w:val="28"/>
+        </w:rPr>
+        <w:t>в задачах классификации медицинских данных, в том числе, ЭКГ.</w:t>
+      </w:r>
+      <w:r>
+        <w:rPr>
+          <w:rFonts w:ascii="Times New Roman" w:hAnsi="Times New Roman" w:cs="Times New Roman"/>
+          <w:sz w:val="28"/>
+          <w:szCs w:val="28"/>
+        </w:rPr>
+        <w:t xml:space="preserve"> </w:t>
+      </w:r>
+    </w:p>
+    <w:p>
+      <w:pPr>
+        <w:jc w:val="both"/>
+        <w:rPr>
+          <w:rFonts w:ascii="Times New Roman" w:hAnsi="Times New Roman" w:cs="Times New Roman"/>
+          <w:sz w:val="28"/>
+          <w:szCs w:val="28"/>
+        </w:rPr>
+      </w:pPr>
+      <w:r>
+        <w:rPr>
+          <w:rFonts w:ascii="Times New Roman" w:hAnsi="Times New Roman" w:cs="Times New Roman"/>
+          <w:sz w:val="28"/>
+          <w:szCs w:val="28"/>
+        </w:rPr>
+        <w:t>Однако сложность интерпретации модели машинного обучения мешает врачам быть уверенными в результатах диагностики, основанной на моделях машинного обучения [</w:t>
+      </w:r>
+      <w:r>
+        <w:rPr>
+          <w:rFonts w:ascii="Times New Roman" w:hAnsi="Times New Roman" w:cs="Times New Roman"/>
+          <w:sz w:val="28"/>
+          <w:szCs w:val="28"/>
+        </w:rPr>
+        <w:t>4</w:t>
+      </w:r>
+      <w:r>
+        <w:rPr>
+          <w:rFonts w:ascii="Times New Roman" w:hAnsi="Times New Roman" w:cs="Times New Roman"/>
+          <w:sz w:val="28"/>
+          <w:szCs w:val="28"/>
+        </w:rPr>
+        <w:t>]. Методы интерпретации моделей машинного обучения предоставляют доказательства правильности результатов конкретной модели [</w:t>
+      </w:r>
+      <w:r>
+        <w:rPr>
+          <w:rFonts w:ascii="Times New Roman" w:hAnsi="Times New Roman" w:cs="Times New Roman"/>
+          <w:sz w:val="28"/>
+          <w:szCs w:val="28"/>
+        </w:rPr>
+        <w:t>4</w:t>
+      </w:r>
+      <w:r>
+        <w:rPr>
+          <w:rFonts w:ascii="Times New Roman" w:hAnsi="Times New Roman" w:cs="Times New Roman"/>
+          <w:sz w:val="28"/>
+          <w:szCs w:val="28"/>
+        </w:rPr>
+        <w:t>]. Более того, эти методы интерпретации позволяют экспертам-людям доверять результатам модели, отлаживать и устранять неполадки в модели</w:t>
+      </w:r>
+      <w:r>
+        <w:rPr>
+          <w:rFonts w:ascii="Times New Roman" w:hAnsi="Times New Roman" w:cs="Times New Roman"/>
+          <w:sz w:val="28"/>
+          <w:szCs w:val="28"/>
+        </w:rPr>
+        <w:t>.</w:t>
+      </w:r>
+      <w:r>
+        <w:rPr>
+          <w:rFonts w:ascii="Times New Roman" w:hAnsi="Times New Roman" w:cs="Times New Roman"/>
+          <w:sz w:val="28"/>
+          <w:szCs w:val="28"/>
+        </w:rPr>
+        <w:t xml:space="preserve"> Однако область объяснимого ИИ ещё </w:t>
+      </w:r>
+      <w:r>
+        <w:rPr>
+          <w:rFonts w:ascii="Times New Roman" w:hAnsi="Times New Roman" w:cs="Times New Roman"/>
+          <w:sz w:val="28"/>
+          <w:szCs w:val="28"/>
+        </w:rPr>
+        <w:t xml:space="preserve">на стадии </w:t>
+      </w:r>
+      <w:r>
+        <w:rPr>
+          <w:rFonts w:ascii="Times New Roman" w:hAnsi="Times New Roman" w:cs="Times New Roman"/>
+          <w:sz w:val="28"/>
+          <w:szCs w:val="28"/>
+        </w:rPr>
+        <w:t>формирова</w:t>
+      </w:r>
+      <w:r>
+        <w:rPr>
+          <w:rFonts w:ascii="Times New Roman" w:hAnsi="Times New Roman" w:cs="Times New Roman"/>
+          <w:sz w:val="28"/>
+          <w:szCs w:val="28"/>
+        </w:rPr>
+        <w:t>ния</w:t>
+      </w:r>
+      <w:r>
+        <w:rPr>
+          <w:rFonts w:ascii="Times New Roman" w:hAnsi="Times New Roman" w:cs="Times New Roman"/>
+          <w:sz w:val="28"/>
+          <w:szCs w:val="28"/>
+        </w:rPr>
+        <w:t>, и исследователи сосредоточены на внедрении методов, которые могут объяснить, как модель определяет или классифицирует аномалии в сфере здравоохранения [</w:t>
+      </w:r>
+      <w:r>
+        <w:rPr>
+          <w:rFonts w:ascii="Times New Roman" w:hAnsi="Times New Roman" w:cs="Times New Roman"/>
+          <w:sz w:val="28"/>
+          <w:szCs w:val="28"/>
+        </w:rPr>
+        <w:t>4</w:t>
+      </w:r>
+      <w:r>
+        <w:rPr>
+          <w:rFonts w:ascii="Times New Roman" w:hAnsi="Times New Roman" w:cs="Times New Roman"/>
+          <w:sz w:val="28"/>
+          <w:szCs w:val="28"/>
+        </w:rPr>
+        <w:t>].</w:t>
+      </w:r>
+      <w:r>
+        <w:rPr>
+          <w:rFonts w:ascii="Times New Roman" w:hAnsi="Times New Roman" w:cs="Times New Roman"/>
+          <w:sz w:val="28"/>
+          <w:szCs w:val="28"/>
+        </w:rPr>
+        <w:t xml:space="preserve"> </w:t>
+      </w:r>
+      <w:r>
+        <w:rPr>
+          <w:rFonts w:ascii="Times New Roman" w:hAnsi="Times New Roman" w:cs="Times New Roman"/>
+          <w:sz w:val="28"/>
+          <w:szCs w:val="28"/>
+        </w:rPr>
+        <w:t>Поэтому актуальной задачей становится не только внедрение интерпретируемых методов машинного обучения, позволяющих врачу понимать, на основании каких признаков модель принимает решения, но и создание нейросетевых моделей с высокой точностью распознавания аритмий.</w:t>
+      </w:r>
+    </w:p>
+    <w:p>
+      <w:pPr>
+        <w:jc w:val="both"/>
+        <w:rPr>
+          <w:rFonts w:ascii="Times New Roman" w:hAnsi="Times New Roman" w:cs="Times New Roman"/>
+          <w:sz w:val="28"/>
+          <w:szCs w:val="28"/>
+        </w:rPr>
+      </w:pPr>
+      <w:r>
+        <w:rPr>
+          <w:rFonts w:ascii="Times New Roman" w:hAnsi="Times New Roman" w:cs="Times New Roman"/>
+          <w:sz w:val="28"/>
+          <w:szCs w:val="28"/>
+        </w:rPr>
+        <w:t>В данной работе рассматриваются 3 модели нейронных сетей, основанные на трёх наиболее распространённых интерпретируемых метода машинного обучения для классификации аритмий по ЭКГ. Кроме того, проводится вычислительный эксперимент, показывающий эффективность этих интерпретируемых методов</w:t>
+      </w:r>
+      <w:r>
+        <w:rPr>
+          <w:rFonts w:ascii="Times New Roman" w:hAnsi="Times New Roman" w:cs="Times New Roman"/>
+          <w:sz w:val="28"/>
+          <w:szCs w:val="28"/>
+        </w:rPr>
+        <w:t>,</w:t>
+      </w:r>
+      <w:r>
+        <w:rPr>
+          <w:rFonts w:ascii="Times New Roman" w:hAnsi="Times New Roman" w:cs="Times New Roman"/>
+          <w:sz w:val="28"/>
+          <w:szCs w:val="28"/>
+        </w:rPr>
+        <w:t xml:space="preserve"> а также интерпретируемость и точность моделей </w:t>
+      </w:r>
+      <w:r>
+        <w:rPr>
+          <w:rFonts w:ascii="Times New Roman" w:hAnsi="Times New Roman" w:cs="Times New Roman"/>
+          <w:sz w:val="28"/>
+          <w:szCs w:val="28"/>
+        </w:rPr>
+        <w:lastRenderedPageBreak/>
+        <w:t xml:space="preserve">глубинного обучения </w:t>
+      </w:r>
+      <w:r>
+        <w:rPr>
+          <w:rFonts w:ascii="Times New Roman" w:hAnsi="Times New Roman" w:cs="Times New Roman"/>
+          <w:sz w:val="28"/>
+          <w:szCs w:val="28"/>
+        </w:rPr>
+        <w:t xml:space="preserve">в задаче классификации </w:t>
+      </w:r>
+      <w:r>
+        <w:rPr>
+          <w:rFonts w:ascii="Times New Roman" w:hAnsi="Times New Roman" w:cs="Times New Roman"/>
+          <w:sz w:val="28"/>
+          <w:szCs w:val="28"/>
+        </w:rPr>
+        <w:t>с использованием</w:t>
+      </w:r>
+      <w:r>
+        <w:rPr>
+          <w:rFonts w:ascii="Times New Roman" w:hAnsi="Times New Roman" w:cs="Times New Roman"/>
+          <w:sz w:val="28"/>
+          <w:szCs w:val="28"/>
+        </w:rPr>
+        <w:t xml:space="preserve"> б</w:t>
+      </w:r>
+      <w:r>
+        <w:rPr>
+          <w:rFonts w:ascii="Times New Roman" w:hAnsi="Times New Roman" w:cs="Times New Roman"/>
+          <w:sz w:val="28"/>
+          <w:szCs w:val="28"/>
+        </w:rPr>
+        <w:t>аз</w:t>
+      </w:r>
+      <w:r>
+        <w:rPr>
+          <w:rFonts w:ascii="Times New Roman" w:hAnsi="Times New Roman" w:cs="Times New Roman"/>
+          <w:sz w:val="28"/>
+          <w:szCs w:val="28"/>
+        </w:rPr>
+        <w:t>ы</w:t>
+      </w:r>
+      <w:r>
+        <w:rPr>
+          <w:rFonts w:ascii="Times New Roman" w:hAnsi="Times New Roman" w:cs="Times New Roman"/>
+          <w:sz w:val="28"/>
+          <w:szCs w:val="28"/>
+        </w:rPr>
+        <w:t xml:space="preserve"> данных открытого доступа для оценки</w:t>
+      </w:r>
+      <w:r>
+        <w:rPr>
+          <w:rFonts w:ascii="Times New Roman" w:hAnsi="Times New Roman" w:cs="Times New Roman"/>
+          <w:sz w:val="28"/>
+          <w:szCs w:val="28"/>
+        </w:rPr>
+        <w:t xml:space="preserve"> </w:t>
+      </w:r>
+      <w:r>
+        <w:rPr>
+          <w:rFonts w:ascii="Times New Roman" w:hAnsi="Times New Roman" w:cs="Times New Roman"/>
+          <w:sz w:val="28"/>
+          <w:szCs w:val="28"/>
+        </w:rPr>
+        <w:t>алгоритмов определения ритма электрокардиограммы и</w:t>
+      </w:r>
+      <w:r>
+        <w:rPr>
+          <w:rFonts w:ascii="Times New Roman" w:hAnsi="Times New Roman" w:cs="Times New Roman"/>
+          <w:sz w:val="28"/>
+          <w:szCs w:val="28"/>
+        </w:rPr>
+        <w:t xml:space="preserve"> в</w:t>
+      </w:r>
+      <w:r>
+        <w:rPr>
+          <w:rFonts w:ascii="Times New Roman" w:hAnsi="Times New Roman" w:cs="Times New Roman"/>
+          <w:sz w:val="28"/>
+          <w:szCs w:val="28"/>
+        </w:rPr>
+        <w:t>ыявления морфологических нарушений</w:t>
+      </w:r>
+      <w:r>
+        <w:rPr>
+          <w:rFonts w:ascii="Times New Roman" w:hAnsi="Times New Roman" w:cs="Times New Roman"/>
+          <w:sz w:val="28"/>
+          <w:szCs w:val="28"/>
+        </w:rPr>
+        <w:t xml:space="preserve"> </w:t>
+      </w:r>
+      <w:r>
+        <w:rPr>
+          <w:rFonts w:ascii="Times New Roman" w:hAnsi="Times New Roman" w:cs="Times New Roman"/>
+          <w:sz w:val="28"/>
+          <w:szCs w:val="28"/>
+        </w:rPr>
+        <w:t>[</w:t>
+      </w:r>
+      <w:r>
+        <w:rPr>
+          <w:rFonts w:ascii="Times New Roman" w:hAnsi="Times New Roman" w:cs="Times New Roman"/>
+          <w:sz w:val="28"/>
+          <w:szCs w:val="28"/>
+        </w:rPr>
+        <w:t>1</w:t>
+      </w:r>
+      <w:r>
+        <w:rPr>
+          <w:rFonts w:ascii="Times New Roman" w:hAnsi="Times New Roman" w:cs="Times New Roman"/>
+          <w:sz w:val="28"/>
+          <w:szCs w:val="28"/>
+        </w:rPr>
+        <w:t>].</w:t>
+      </w:r>
+      <w:r>
+        <w:rPr>
+          <w:rFonts w:ascii="Times New Roman" w:hAnsi="Times New Roman" w:cs="Times New Roman"/>
+          <w:sz w:val="28"/>
+          <w:szCs w:val="28"/>
         </w:rPr>
         <w:br w:type="page"/>
       </w:r>
@@ -1500,7 +2616,7 @@
           <w:ilvl w:val="0"/>
           <w:numId w:val="1"/>
         </w:numPr>
-        <w:jc w:val="both"/>
+        <w:jc w:val="center"/>
         <w:rPr>
           <w:rFonts w:ascii="Times New Roman" w:hAnsi="Times New Roman" w:cs="Times New Roman"/>
           <w:b/>
@@ -1518,844 +2634,24 @@
           <w:szCs w:val="32"/>
         </w:rPr>
         <w:lastRenderedPageBreak/>
-        <w:t>Введение</w:t>
-      </w:r>
-    </w:p>
-    <w:p>
-      <w:pPr>
-        <w:jc w:val="both"/>
-        <w:rPr>
-          <w:rFonts w:ascii="Times New Roman" w:hAnsi="Times New Roman" w:cs="Times New Roman"/>
-          <w:sz w:val="28"/>
-          <w:szCs w:val="28"/>
-        </w:rPr>
-      </w:pPr>
-      <w:r>
-        <w:rPr>
-          <w:rFonts w:ascii="Times New Roman" w:hAnsi="Times New Roman" w:cs="Times New Roman"/>
-          <w:sz w:val="28"/>
-          <w:szCs w:val="28"/>
-        </w:rPr>
-        <w:t>В течение</w:t>
-      </w:r>
-      <w:r>
-        <w:rPr>
-          <w:rFonts w:ascii="Times New Roman" w:hAnsi="Times New Roman" w:cs="Times New Roman"/>
-          <w:sz w:val="28"/>
-          <w:szCs w:val="28"/>
-        </w:rPr>
-        <w:t xml:space="preserve"> многих лет сердечно-сосудистые заболевания являются одним из распространённых причин смертности</w:t>
-      </w:r>
-      <w:r>
-        <w:rPr>
-          <w:rFonts w:ascii="Times New Roman" w:hAnsi="Times New Roman" w:cs="Times New Roman"/>
-          <w:sz w:val="28"/>
-          <w:szCs w:val="28"/>
-        </w:rPr>
-        <w:t xml:space="preserve"> </w:t>
-      </w:r>
-      <w:r>
-        <w:rPr>
-          <w:rFonts w:ascii="Times New Roman" w:hAnsi="Times New Roman" w:cs="Times New Roman"/>
-          <w:sz w:val="28"/>
-          <w:szCs w:val="28"/>
-        </w:rPr>
-        <w:t>в мире, однако своевременная диагностика нарушений сердечного ритма</w:t>
-      </w:r>
-      <w:r>
-        <w:rPr>
-          <w:rFonts w:ascii="Times New Roman" w:hAnsi="Times New Roman" w:cs="Times New Roman"/>
-          <w:sz w:val="28"/>
-          <w:szCs w:val="28"/>
-        </w:rPr>
-        <w:t xml:space="preserve"> (аритмий)</w:t>
-      </w:r>
-      <w:r>
-        <w:rPr>
-          <w:rFonts w:ascii="Times New Roman" w:hAnsi="Times New Roman" w:cs="Times New Roman"/>
-          <w:sz w:val="28"/>
-          <w:szCs w:val="28"/>
-        </w:rPr>
-        <w:t xml:space="preserve"> играет </w:t>
-      </w:r>
-      <w:r>
-        <w:rPr>
-          <w:rFonts w:ascii="Times New Roman" w:hAnsi="Times New Roman" w:cs="Times New Roman"/>
-          <w:sz w:val="28"/>
-          <w:szCs w:val="28"/>
-        </w:rPr>
-        <w:t xml:space="preserve">существенную </w:t>
-      </w:r>
-      <w:r>
-        <w:rPr>
-          <w:rFonts w:ascii="Times New Roman" w:hAnsi="Times New Roman" w:cs="Times New Roman"/>
-          <w:sz w:val="28"/>
-          <w:szCs w:val="28"/>
-        </w:rPr>
-        <w:t xml:space="preserve">роль в профилактике и лечении осложнений. Врачи диагностирую сердечно-сосудистые заболевания с помощью различных методов, среди которых электрокардиограмма (ЭКГ) является наиболее распространённой, недорогой и неинвазивной процедурой, позволяющая </w:t>
-      </w:r>
-      <w:r>
-        <w:rPr>
-          <w:rFonts w:ascii="Times New Roman" w:hAnsi="Times New Roman" w:cs="Times New Roman"/>
-          <w:sz w:val="28"/>
-          <w:szCs w:val="28"/>
-        </w:rPr>
-        <w:t xml:space="preserve">регистрировать электрическую активность сердца с последующей интерпретацией результата для оценки состояния сердечной мышцы. </w:t>
-      </w:r>
-      <w:r>
-        <w:rPr>
-          <w:rFonts w:ascii="Times New Roman" w:hAnsi="Times New Roman" w:cs="Times New Roman"/>
-          <w:sz w:val="28"/>
-          <w:szCs w:val="28"/>
-        </w:rPr>
-        <w:t xml:space="preserve">Однако с ростом населения и числа людей, страдающих от сердечно-сосудистых заболеваний, </w:t>
-      </w:r>
-      <w:r>
-        <w:rPr>
-          <w:rFonts w:ascii="Times New Roman" w:hAnsi="Times New Roman" w:cs="Times New Roman"/>
-          <w:sz w:val="28"/>
-          <w:szCs w:val="28"/>
-        </w:rPr>
-        <w:t>появилась</w:t>
-      </w:r>
-      <w:r>
-        <w:rPr>
-          <w:rFonts w:ascii="Times New Roman" w:hAnsi="Times New Roman" w:cs="Times New Roman"/>
-          <w:sz w:val="28"/>
-          <w:szCs w:val="28"/>
-        </w:rPr>
-        <w:t xml:space="preserve"> необходимость в автоматизации процесса анализа ЭКГ.</w:t>
-      </w:r>
-    </w:p>
-    <w:p>
-      <w:pPr>
-        <w:jc w:val="both"/>
-        <w:rPr>
-          <w:rFonts w:ascii="Times New Roman" w:hAnsi="Times New Roman" w:cs="Times New Roman"/>
-          <w:sz w:val="28"/>
-          <w:szCs w:val="28"/>
-        </w:rPr>
-      </w:pPr>
-      <w:r>
-        <w:rPr>
-          <w:rFonts w:ascii="Times New Roman" w:hAnsi="Times New Roman" w:cs="Times New Roman"/>
-          <w:sz w:val="28"/>
-          <w:szCs w:val="28"/>
-        </w:rPr>
-        <w:t>Несмотря на п</w:t>
-      </w:r>
-      <w:r>
-        <w:rPr>
-          <w:rFonts w:ascii="Times New Roman" w:hAnsi="Times New Roman" w:cs="Times New Roman"/>
-          <w:sz w:val="28"/>
-          <w:szCs w:val="28"/>
-        </w:rPr>
-        <w:t xml:space="preserve">ервые попытки автоматизировать анализ ЭКГ относятся к середине 1950-х годов </w:t>
-      </w:r>
-      <w:r>
-        <w:rPr>
-          <w:rFonts w:ascii="Times New Roman" w:hAnsi="Times New Roman" w:cs="Times New Roman"/>
-          <w:sz w:val="28"/>
-          <w:szCs w:val="28"/>
-        </w:rPr>
-        <w:t>[</w:t>
-      </w:r>
-      <w:r>
-        <w:rPr>
-          <w:rFonts w:ascii="Times New Roman" w:hAnsi="Times New Roman" w:cs="Times New Roman"/>
-          <w:sz w:val="28"/>
-          <w:szCs w:val="28"/>
-        </w:rPr>
-        <w:t>1</w:t>
-      </w:r>
-      <w:r>
-        <w:rPr>
-          <w:rFonts w:ascii="Times New Roman" w:hAnsi="Times New Roman" w:cs="Times New Roman"/>
-          <w:sz w:val="28"/>
-          <w:szCs w:val="28"/>
-        </w:rPr>
-        <w:t>]</w:t>
-      </w:r>
-      <w:r>
-        <w:rPr>
-          <w:rFonts w:ascii="Times New Roman" w:hAnsi="Times New Roman" w:cs="Times New Roman"/>
-          <w:sz w:val="28"/>
-          <w:szCs w:val="28"/>
-        </w:rPr>
-        <w:t>, только в последние годы с развитием методов глубинного обучения</w:t>
-      </w:r>
-      <w:r>
-        <w:rPr>
-          <w:rFonts w:ascii="Times New Roman" w:hAnsi="Times New Roman" w:cs="Times New Roman"/>
-          <w:sz w:val="28"/>
-          <w:szCs w:val="28"/>
-        </w:rPr>
-        <w:t xml:space="preserve">, а также </w:t>
-      </w:r>
-      <w:r>
-        <w:rPr>
-          <w:rFonts w:ascii="Times New Roman" w:hAnsi="Times New Roman" w:cs="Times New Roman"/>
-          <w:sz w:val="28"/>
-          <w:szCs w:val="28"/>
-        </w:rPr>
-        <w:t>введен</w:t>
-      </w:r>
-      <w:r>
-        <w:rPr>
-          <w:rFonts w:ascii="Times New Roman" w:hAnsi="Times New Roman" w:cs="Times New Roman"/>
-          <w:sz w:val="28"/>
-          <w:szCs w:val="28"/>
-        </w:rPr>
-        <w:t>ием</w:t>
-      </w:r>
-      <w:r>
-        <w:rPr>
-          <w:rFonts w:ascii="Times New Roman" w:hAnsi="Times New Roman" w:cs="Times New Roman"/>
-          <w:sz w:val="28"/>
-          <w:szCs w:val="28"/>
-        </w:rPr>
-        <w:t xml:space="preserve"> компьютеризированн</w:t>
-      </w:r>
-      <w:r>
-        <w:rPr>
-          <w:rFonts w:ascii="Times New Roman" w:hAnsi="Times New Roman" w:cs="Times New Roman"/>
-          <w:sz w:val="28"/>
-          <w:szCs w:val="28"/>
-        </w:rPr>
-        <w:t>ой</w:t>
-      </w:r>
-      <w:r>
-        <w:rPr>
-          <w:rFonts w:ascii="Times New Roman" w:hAnsi="Times New Roman" w:cs="Times New Roman"/>
-          <w:sz w:val="28"/>
-          <w:szCs w:val="28"/>
-        </w:rPr>
-        <w:t xml:space="preserve"> интерпретаци</w:t>
-      </w:r>
-      <w:r>
-        <w:rPr>
-          <w:rFonts w:ascii="Times New Roman" w:hAnsi="Times New Roman" w:cs="Times New Roman"/>
-          <w:sz w:val="28"/>
-          <w:szCs w:val="28"/>
-        </w:rPr>
-        <w:t>и</w:t>
-      </w:r>
-      <w:r>
-        <w:rPr>
-          <w:rFonts w:ascii="Times New Roman" w:hAnsi="Times New Roman" w:cs="Times New Roman"/>
-          <w:sz w:val="28"/>
-          <w:szCs w:val="28"/>
-        </w:rPr>
-        <w:t xml:space="preserve"> записей ЭКГ (CIE) [2],</w:t>
-      </w:r>
-      <w:r>
-        <w:rPr>
-          <w:rFonts w:ascii="Times New Roman" w:hAnsi="Times New Roman" w:cs="Times New Roman"/>
-          <w:sz w:val="28"/>
-          <w:szCs w:val="28"/>
-        </w:rPr>
-        <w:t xml:space="preserve"> </w:t>
-      </w:r>
-      <w:r>
-        <w:rPr>
-          <w:rFonts w:ascii="Times New Roman" w:hAnsi="Times New Roman" w:cs="Times New Roman"/>
-          <w:sz w:val="28"/>
-          <w:szCs w:val="28"/>
-        </w:rPr>
-        <w:t xml:space="preserve">стало возможным создавать модели на основе глубинного обучения, демонстрирующие высокую точность и эффективность </w:t>
-      </w:r>
-      <w:r>
-        <w:rPr>
-          <w:rFonts w:ascii="Times New Roman" w:hAnsi="Times New Roman" w:cs="Times New Roman"/>
-          <w:sz w:val="28"/>
-          <w:szCs w:val="28"/>
-        </w:rPr>
-        <w:t>в задачах классификации медицинских данных, в том числе, ЭКГ.</w:t>
-      </w:r>
-      <w:r>
-        <w:rPr>
-          <w:rFonts w:ascii="Times New Roman" w:hAnsi="Times New Roman" w:cs="Times New Roman"/>
-          <w:sz w:val="28"/>
-          <w:szCs w:val="28"/>
-        </w:rPr>
-        <w:t xml:space="preserve"> </w:t>
-      </w:r>
-    </w:p>
-    <w:p>
-      <w:pPr>
-        <w:jc w:val="both"/>
-        <w:rPr>
-          <w:rFonts w:ascii="Times New Roman" w:hAnsi="Times New Roman" w:cs="Times New Roman"/>
-          <w:sz w:val="28"/>
-          <w:szCs w:val="28"/>
-        </w:rPr>
-      </w:pPr>
-      <w:r>
-        <w:rPr>
-          <w:rFonts w:ascii="Times New Roman" w:hAnsi="Times New Roman" w:cs="Times New Roman"/>
-          <w:sz w:val="28"/>
-          <w:szCs w:val="28"/>
-        </w:rPr>
-        <w:t>Однако сложность интерпретации модели машинного обучения мешает врачам быть уверенными в результатах диагностики, основанной на моделях машинного обучения [</w:t>
-      </w:r>
-      <w:r>
-        <w:rPr>
-          <w:rFonts w:ascii="Times New Roman" w:hAnsi="Times New Roman" w:cs="Times New Roman"/>
-          <w:sz w:val="28"/>
-          <w:szCs w:val="28"/>
-        </w:rPr>
-        <w:t>3</w:t>
-      </w:r>
-      <w:r>
-        <w:rPr>
-          <w:rFonts w:ascii="Times New Roman" w:hAnsi="Times New Roman" w:cs="Times New Roman"/>
-          <w:sz w:val="28"/>
-          <w:szCs w:val="28"/>
-        </w:rPr>
-        <w:t>]. Методы интерпретации моделей машинного обучения предоставляют доказательства правильности результатов конкретной модели [</w:t>
-      </w:r>
-      <w:r>
-        <w:rPr>
-          <w:rFonts w:ascii="Times New Roman" w:hAnsi="Times New Roman" w:cs="Times New Roman"/>
-          <w:sz w:val="28"/>
-          <w:szCs w:val="28"/>
-        </w:rPr>
-        <w:t>3</w:t>
-      </w:r>
-      <w:r>
-        <w:rPr>
-          <w:rFonts w:ascii="Times New Roman" w:hAnsi="Times New Roman" w:cs="Times New Roman"/>
-          <w:sz w:val="28"/>
-          <w:szCs w:val="28"/>
-        </w:rPr>
-        <w:t>]. Более того, эти методы интерпретации позволяют экспертам-людям доверять результатам модели, отлаживать и устранять неполадки в модели</w:t>
-      </w:r>
-      <w:r>
-        <w:rPr>
-          <w:rFonts w:ascii="Times New Roman" w:hAnsi="Times New Roman" w:cs="Times New Roman"/>
-          <w:sz w:val="28"/>
-          <w:szCs w:val="28"/>
-        </w:rPr>
-        <w:t>.</w:t>
-      </w:r>
-      <w:r>
-        <w:rPr>
-          <w:rFonts w:ascii="Times New Roman" w:hAnsi="Times New Roman" w:cs="Times New Roman"/>
-          <w:sz w:val="28"/>
-          <w:szCs w:val="28"/>
-        </w:rPr>
-        <w:t xml:space="preserve"> Однако область объяснимого ИИ ещё </w:t>
-      </w:r>
-      <w:r>
-        <w:rPr>
-          <w:rFonts w:ascii="Times New Roman" w:hAnsi="Times New Roman" w:cs="Times New Roman"/>
-          <w:sz w:val="28"/>
-          <w:szCs w:val="28"/>
-        </w:rPr>
-        <w:t xml:space="preserve">на стадии </w:t>
-      </w:r>
-      <w:r>
-        <w:rPr>
-          <w:rFonts w:ascii="Times New Roman" w:hAnsi="Times New Roman" w:cs="Times New Roman"/>
-          <w:sz w:val="28"/>
-          <w:szCs w:val="28"/>
-        </w:rPr>
-        <w:t>формирова</w:t>
-      </w:r>
-      <w:r>
-        <w:rPr>
-          <w:rFonts w:ascii="Times New Roman" w:hAnsi="Times New Roman" w:cs="Times New Roman"/>
-          <w:sz w:val="28"/>
-          <w:szCs w:val="28"/>
-        </w:rPr>
-        <w:t>ния</w:t>
-      </w:r>
-      <w:r>
-        <w:rPr>
-          <w:rFonts w:ascii="Times New Roman" w:hAnsi="Times New Roman" w:cs="Times New Roman"/>
-          <w:sz w:val="28"/>
-          <w:szCs w:val="28"/>
-        </w:rPr>
-        <w:t>, и исследователи сосредоточены на внедрении методов, которые могут объяснить, как модель определяет или классифицирует аномалии в сфере здравоохранения [</w:t>
-      </w:r>
-      <w:r>
-        <w:rPr>
-          <w:rFonts w:ascii="Times New Roman" w:hAnsi="Times New Roman" w:cs="Times New Roman"/>
-          <w:sz w:val="28"/>
-          <w:szCs w:val="28"/>
-        </w:rPr>
-        <w:t>3</w:t>
-      </w:r>
-      <w:r>
-        <w:rPr>
-          <w:rFonts w:ascii="Times New Roman" w:hAnsi="Times New Roman" w:cs="Times New Roman"/>
-          <w:sz w:val="28"/>
-          <w:szCs w:val="28"/>
-        </w:rPr>
-        <w:t>].</w:t>
-      </w:r>
-      <w:r>
-        <w:rPr>
-          <w:rFonts w:ascii="Times New Roman" w:hAnsi="Times New Roman" w:cs="Times New Roman"/>
-          <w:sz w:val="28"/>
-          <w:szCs w:val="28"/>
-        </w:rPr>
-        <w:t xml:space="preserve"> </w:t>
-      </w:r>
-      <w:r>
-        <w:rPr>
-          <w:rFonts w:ascii="Times New Roman" w:hAnsi="Times New Roman" w:cs="Times New Roman"/>
-          <w:sz w:val="28"/>
-          <w:szCs w:val="28"/>
-        </w:rPr>
-        <w:t>Поэтому актуальной задачей становится не только внедрение интерпретируемых методов машинного обучения, позволяющих врачу понимать, на основании каких признаков модель принимает решения, но и создание нейросетевых моделей с высокой точностью распознавания аритмий.</w:t>
-      </w:r>
-    </w:p>
-    <w:p>
-      <w:pPr>
-        <w:jc w:val="both"/>
-        <w:rPr>
-          <w:rFonts w:ascii="Times New Roman" w:hAnsi="Times New Roman" w:cs="Times New Roman"/>
-          <w:sz w:val="28"/>
-          <w:szCs w:val="28"/>
-        </w:rPr>
-      </w:pPr>
-      <w:r>
-        <w:rPr>
-          <w:rFonts w:ascii="Times New Roman" w:hAnsi="Times New Roman" w:cs="Times New Roman"/>
-          <w:sz w:val="28"/>
-          <w:szCs w:val="28"/>
-        </w:rPr>
-        <w:t>В данной работе рассматриваются 3 модели нейронных сетей, основанные на трёх наиболее распространённых интерпретируемых метода машинного обучения для классификации аритмий по ЭКГ. Кроме того, проводится вычислительный эксперимент, показывающий эффективность этих интерпретируемых методов</w:t>
-      </w:r>
-      <w:r>
-        <w:rPr>
-          <w:rFonts w:ascii="Times New Roman" w:hAnsi="Times New Roman" w:cs="Times New Roman"/>
-          <w:sz w:val="28"/>
-          <w:szCs w:val="28"/>
-        </w:rPr>
-        <w:t>,</w:t>
-      </w:r>
-      <w:r>
-        <w:rPr>
-          <w:rFonts w:ascii="Times New Roman" w:hAnsi="Times New Roman" w:cs="Times New Roman"/>
-          <w:sz w:val="28"/>
-          <w:szCs w:val="28"/>
-        </w:rPr>
-        <w:t xml:space="preserve"> а также интерпретируемость и точность моделей </w:t>
-      </w:r>
-      <w:r>
-        <w:rPr>
-          <w:rFonts w:ascii="Times New Roman" w:hAnsi="Times New Roman" w:cs="Times New Roman"/>
-          <w:sz w:val="28"/>
-          <w:szCs w:val="28"/>
-        </w:rPr>
-        <w:lastRenderedPageBreak/>
-        <w:t xml:space="preserve">глубинного обучения </w:t>
-      </w:r>
-      <w:r>
-        <w:rPr>
-          <w:rFonts w:ascii="Times New Roman" w:hAnsi="Times New Roman" w:cs="Times New Roman"/>
-          <w:sz w:val="28"/>
-          <w:szCs w:val="28"/>
-        </w:rPr>
-        <w:t xml:space="preserve">в задаче классификации </w:t>
-      </w:r>
-      <w:r>
-        <w:rPr>
-          <w:rFonts w:ascii="Times New Roman" w:hAnsi="Times New Roman" w:cs="Times New Roman"/>
-          <w:sz w:val="28"/>
-          <w:szCs w:val="28"/>
-        </w:rPr>
-        <w:t>с использованием</w:t>
-      </w:r>
-      <w:r>
-        <w:rPr>
-          <w:rFonts w:ascii="Times New Roman" w:hAnsi="Times New Roman" w:cs="Times New Roman"/>
-          <w:sz w:val="28"/>
-          <w:szCs w:val="28"/>
-        </w:rPr>
-        <w:t xml:space="preserve"> б</w:t>
-      </w:r>
-      <w:r>
-        <w:rPr>
-          <w:rFonts w:ascii="Times New Roman" w:hAnsi="Times New Roman" w:cs="Times New Roman"/>
-          <w:sz w:val="28"/>
-          <w:szCs w:val="28"/>
-        </w:rPr>
-        <w:t>аз</w:t>
-      </w:r>
-      <w:r>
-        <w:rPr>
-          <w:rFonts w:ascii="Times New Roman" w:hAnsi="Times New Roman" w:cs="Times New Roman"/>
-          <w:sz w:val="28"/>
-          <w:szCs w:val="28"/>
-        </w:rPr>
-        <w:t>ы</w:t>
-      </w:r>
-      <w:r>
-        <w:rPr>
-          <w:rFonts w:ascii="Times New Roman" w:hAnsi="Times New Roman" w:cs="Times New Roman"/>
-          <w:sz w:val="28"/>
-          <w:szCs w:val="28"/>
-        </w:rPr>
-        <w:t xml:space="preserve"> данных открытого доступа для оценки</w:t>
-      </w:r>
-      <w:r>
-        <w:rPr>
-          <w:rFonts w:ascii="Times New Roman" w:hAnsi="Times New Roman" w:cs="Times New Roman"/>
-          <w:sz w:val="28"/>
-          <w:szCs w:val="28"/>
-        </w:rPr>
-        <w:t xml:space="preserve"> </w:t>
-      </w:r>
-      <w:r>
-        <w:rPr>
-          <w:rFonts w:ascii="Times New Roman" w:hAnsi="Times New Roman" w:cs="Times New Roman"/>
-          <w:sz w:val="28"/>
-          <w:szCs w:val="28"/>
-        </w:rPr>
-        <w:t>алгоритмов определения ритма электрокардиограммы и</w:t>
-      </w:r>
-      <w:r>
-        <w:rPr>
-          <w:rFonts w:ascii="Times New Roman" w:hAnsi="Times New Roman" w:cs="Times New Roman"/>
-          <w:sz w:val="28"/>
-          <w:szCs w:val="28"/>
-        </w:rPr>
-        <w:t xml:space="preserve"> в</w:t>
-      </w:r>
-      <w:r>
-        <w:rPr>
-          <w:rFonts w:ascii="Times New Roman" w:hAnsi="Times New Roman" w:cs="Times New Roman"/>
-          <w:sz w:val="28"/>
-          <w:szCs w:val="28"/>
-        </w:rPr>
-        <w:t>ыявления морфологических нарушений</w:t>
-      </w:r>
-      <w:r>
-        <w:rPr>
-          <w:rFonts w:ascii="Times New Roman" w:hAnsi="Times New Roman" w:cs="Times New Roman"/>
-          <w:sz w:val="28"/>
-          <w:szCs w:val="28"/>
-        </w:rPr>
-        <w:t xml:space="preserve"> </w:t>
-      </w:r>
-      <w:r>
-        <w:rPr>
-          <w:rFonts w:ascii="Times New Roman" w:hAnsi="Times New Roman" w:cs="Times New Roman"/>
-          <w:sz w:val="28"/>
-          <w:szCs w:val="28"/>
-        </w:rPr>
-        <w:t>[4].</w:t>
-      </w:r>
-    </w:p>
-    <w:p>
-      <w:pPr>
-        <w:jc w:val="both"/>
-        <w:rPr>
-          <w:rFonts w:ascii="Times New Roman" w:hAnsi="Times New Roman" w:cs="Times New Roman"/>
-          <w:b/>
-          <w:bCs/>
-          <w:sz w:val="28"/>
-          <w:szCs w:val="28"/>
-        </w:rPr>
-      </w:pPr>
-      <w:r>
-        <w:rPr>
-          <w:rFonts w:ascii="Times New Roman" w:hAnsi="Times New Roman" w:cs="Times New Roman"/>
-          <w:b/>
-          <w:bCs/>
-          <w:sz w:val="28"/>
-          <w:szCs w:val="28"/>
-        </w:rPr>
-        <w:t>Цель исследования</w:t>
-      </w:r>
-    </w:p>
-    <w:p>
-      <w:pPr>
-        <w:jc w:val="both"/>
-        <w:rPr>
-          <w:rFonts w:ascii="Times New Roman" w:hAnsi="Times New Roman" w:cs="Times New Roman"/>
-          <w:sz w:val="28"/>
-          <w:szCs w:val="28"/>
-        </w:rPr>
-      </w:pPr>
-      <w:r>
-        <w:rPr>
-          <w:rFonts w:ascii="Times New Roman" w:hAnsi="Times New Roman" w:cs="Times New Roman"/>
-          <w:sz w:val="28"/>
-          <w:szCs w:val="28"/>
-        </w:rPr>
-        <w:t>Сравнительный анализ эффективности и интерпретируемости трёх моделей глубокого обучения для классификации аритмий по данным из ЭКГ на одном и том же датасете.</w:t>
-      </w:r>
-    </w:p>
-    <w:p>
-      <w:pPr>
-        <w:jc w:val="both"/>
-        <w:rPr>
-          <w:rFonts w:ascii="Times New Roman" w:hAnsi="Times New Roman" w:cs="Times New Roman"/>
-          <w:b/>
-          <w:bCs/>
-          <w:sz w:val="28"/>
-          <w:szCs w:val="28"/>
-        </w:rPr>
-      </w:pPr>
-      <w:r>
-        <w:rPr>
-          <w:rFonts w:ascii="Times New Roman" w:hAnsi="Times New Roman" w:cs="Times New Roman"/>
-          <w:b/>
-          <w:bCs/>
-          <w:sz w:val="28"/>
-          <w:szCs w:val="28"/>
-        </w:rPr>
-        <w:t xml:space="preserve">Задачи </w:t>
-      </w:r>
-    </w:p>
-    <w:p>
-      <w:pPr>
-        <w:pStyle w:val="ac"/>
-        <w:numPr>
-          <w:ilvl w:val="0"/>
-          <w:numId w:val="3"/>
-        </w:numPr>
-        <w:jc w:val="both"/>
-        <w:rPr>
-          <w:rFonts w:ascii="Times New Roman" w:hAnsi="Times New Roman" w:cs="Times New Roman"/>
-          <w:b/>
-          <w:bCs/>
-          <w:sz w:val="28"/>
-          <w:szCs w:val="28"/>
-        </w:rPr>
-      </w:pPr>
-      <w:r>
-        <w:rPr>
-          <w:rFonts w:ascii="Times New Roman" w:hAnsi="Times New Roman" w:cs="Times New Roman"/>
-          <w:sz w:val="28"/>
-          <w:szCs w:val="28"/>
-        </w:rPr>
-        <w:t>Найти малоизвестный датасет, содержащий данные об ЭКГ-сигналах.</w:t>
-      </w:r>
-    </w:p>
-    <w:p>
-      <w:pPr>
-        <w:pStyle w:val="ac"/>
-        <w:numPr>
-          <w:ilvl w:val="0"/>
-          <w:numId w:val="3"/>
-        </w:numPr>
-        <w:jc w:val="both"/>
-        <w:rPr>
-          <w:rFonts w:ascii="Times New Roman" w:hAnsi="Times New Roman" w:cs="Times New Roman"/>
-          <w:b/>
-          <w:bCs/>
-          <w:sz w:val="28"/>
-          <w:szCs w:val="28"/>
-        </w:rPr>
-      </w:pPr>
-      <w:r>
-        <w:rPr>
-          <w:rFonts w:ascii="Times New Roman" w:hAnsi="Times New Roman" w:cs="Times New Roman"/>
-          <w:sz w:val="28"/>
-          <w:szCs w:val="28"/>
-        </w:rPr>
-        <w:t>Найти три модели глубинного обучения, которые используют разные интерпретируемые методы для анализа ЭКГ-сигналов.</w:t>
-      </w:r>
-    </w:p>
-    <w:p>
-      <w:pPr>
-        <w:pStyle w:val="ac"/>
-        <w:numPr>
-          <w:ilvl w:val="0"/>
-          <w:numId w:val="3"/>
-        </w:numPr>
-        <w:jc w:val="both"/>
-        <w:rPr>
-          <w:rFonts w:ascii="Times New Roman" w:hAnsi="Times New Roman" w:cs="Times New Roman"/>
-          <w:b/>
-          <w:bCs/>
-          <w:sz w:val="28"/>
-          <w:szCs w:val="28"/>
-        </w:rPr>
-      </w:pPr>
-      <w:r>
-        <w:rPr>
-          <w:rFonts w:ascii="Times New Roman" w:hAnsi="Times New Roman" w:cs="Times New Roman"/>
-          <w:sz w:val="28"/>
-          <w:szCs w:val="28"/>
-        </w:rPr>
-        <w:t>Провести обучение и валидацию моделей на найденном датасете с соблюдением единых условий экспериментов.</w:t>
-      </w:r>
-    </w:p>
-    <w:p>
-      <w:pPr>
-        <w:pStyle w:val="ac"/>
-        <w:numPr>
-          <w:ilvl w:val="0"/>
-          <w:numId w:val="3"/>
-        </w:numPr>
-        <w:jc w:val="both"/>
-        <w:rPr>
-          <w:rFonts w:ascii="Times New Roman" w:hAnsi="Times New Roman" w:cs="Times New Roman"/>
-          <w:b/>
-          <w:bCs/>
-          <w:sz w:val="28"/>
-          <w:szCs w:val="28"/>
-        </w:rPr>
-      </w:pPr>
-      <w:r>
-        <w:rPr>
-          <w:rFonts w:ascii="Times New Roman" w:hAnsi="Times New Roman" w:cs="Times New Roman"/>
-          <w:sz w:val="28"/>
-          <w:szCs w:val="28"/>
-        </w:rPr>
-        <w:t>Сравнить полученные метрики качества классификации.</w:t>
-      </w:r>
-    </w:p>
-    <w:p>
-      <w:pPr>
-        <w:pStyle w:val="ac"/>
-        <w:numPr>
-          <w:ilvl w:val="0"/>
-          <w:numId w:val="3"/>
-        </w:numPr>
-        <w:jc w:val="both"/>
-        <w:rPr>
-          <w:rFonts w:ascii="Times New Roman" w:hAnsi="Times New Roman" w:cs="Times New Roman"/>
-          <w:b/>
-          <w:bCs/>
-          <w:sz w:val="28"/>
-          <w:szCs w:val="28"/>
-        </w:rPr>
-      </w:pPr>
-      <w:r>
-        <w:rPr>
-          <w:rFonts w:ascii="Times New Roman" w:hAnsi="Times New Roman" w:cs="Times New Roman"/>
-          <w:sz w:val="28"/>
-          <w:szCs w:val="28"/>
-        </w:rPr>
-        <w:t>Оценить интерпретируемость моделей с точки зрения корректного анализа, удобства и информативности для медицинских специалистов.</w:t>
-      </w:r>
-    </w:p>
-    <w:p>
-      <w:pPr>
-        <w:pStyle w:val="ac"/>
-        <w:numPr>
-          <w:ilvl w:val="0"/>
-          <w:numId w:val="3"/>
-        </w:numPr>
-        <w:jc w:val="both"/>
-        <w:rPr>
-          <w:rFonts w:ascii="Times New Roman" w:hAnsi="Times New Roman" w:cs="Times New Roman"/>
-          <w:b/>
-          <w:bCs/>
-          <w:sz w:val="28"/>
-          <w:szCs w:val="28"/>
-        </w:rPr>
-      </w:pPr>
-      <w:r>
-        <w:rPr>
-          <w:rFonts w:ascii="Times New Roman" w:hAnsi="Times New Roman" w:cs="Times New Roman"/>
-          <w:sz w:val="28"/>
-          <w:szCs w:val="28"/>
-        </w:rPr>
-        <w:t>Сформулировать выводы об эффективности каждого метода интерпретации данных ЭКГ и модели глубинного обучения.</w:t>
-      </w:r>
-    </w:p>
-    <w:p>
-      <w:pPr>
-        <w:jc w:val="both"/>
-        <w:rPr>
-          <w:rFonts w:ascii="Times New Roman" w:hAnsi="Times New Roman" w:cs="Times New Roman"/>
-          <w:b/>
-          <w:bCs/>
-          <w:sz w:val="28"/>
-          <w:szCs w:val="28"/>
-        </w:rPr>
-      </w:pPr>
-      <w:r>
-        <w:rPr>
-          <w:rFonts w:ascii="Times New Roman" w:hAnsi="Times New Roman" w:cs="Times New Roman"/>
-          <w:b/>
-          <w:bCs/>
-          <w:sz w:val="28"/>
-          <w:szCs w:val="28"/>
-        </w:rPr>
-        <w:t>Предмет и методы исследования</w:t>
-      </w:r>
-    </w:p>
-    <w:p>
-      <w:pPr>
-        <w:jc w:val="both"/>
-        <w:rPr>
-          <w:rFonts w:ascii="Times New Roman" w:hAnsi="Times New Roman" w:cs="Times New Roman"/>
-          <w:sz w:val="28"/>
-          <w:szCs w:val="28"/>
-        </w:rPr>
-      </w:pPr>
-      <w:r>
-        <w:rPr>
-          <w:rFonts w:ascii="Times New Roman" w:hAnsi="Times New Roman" w:cs="Times New Roman"/>
-          <w:sz w:val="28"/>
-          <w:szCs w:val="28"/>
-        </w:rPr>
-        <w:t>Основным предметом исследования являются интерпретируемые методы и точность моделей на основе глубинного обучения в задаче классификации аритмий. В качестве методов исследования используются нейронные сети</w:t>
-      </w:r>
-      <w:r>
-        <w:rPr>
-          <w:rFonts w:ascii="Times New Roman" w:hAnsi="Times New Roman" w:cs="Times New Roman"/>
-          <w:sz w:val="28"/>
-          <w:szCs w:val="28"/>
-        </w:rPr>
-        <w:t xml:space="preserve"> </w:t>
-      </w:r>
-      <w:r>
-        <w:rPr>
-          <w:rFonts w:ascii="Times New Roman" w:hAnsi="Times New Roman" w:cs="Times New Roman"/>
-          <w:sz w:val="28"/>
-          <w:szCs w:val="28"/>
-        </w:rPr>
-        <w:t xml:space="preserve"> архитектуры </w:t>
-      </w:r>
-      <w:r>
-        <w:rPr>
-          <w:rFonts w:ascii="Times New Roman" w:hAnsi="Times New Roman" w:cs="Times New Roman"/>
-          <w:sz w:val="28"/>
-          <w:szCs w:val="28"/>
-          <w:lang w:val="en-US"/>
-        </w:rPr>
-        <w:t>CNN</w:t>
-      </w:r>
-      <w:r>
-        <w:rPr>
-          <w:rFonts w:ascii="Times New Roman" w:hAnsi="Times New Roman" w:cs="Times New Roman"/>
-          <w:sz w:val="28"/>
-          <w:szCs w:val="28"/>
-        </w:rPr>
-        <w:t>, методы интерпретации модели, и метрик оценки качества классификации. Для обучения моделей</w:t>
-      </w:r>
-      <w:r>
-        <w:rPr>
-          <w:rFonts w:ascii="Times New Roman" w:hAnsi="Times New Roman" w:cs="Times New Roman"/>
-          <w:sz w:val="28"/>
-          <w:szCs w:val="28"/>
-        </w:rPr>
-        <w:t xml:space="preserve"> используется набор данных, содержащий сигналы ЭКГ и информацию о пациентах.</w:t>
-      </w:r>
-    </w:p>
-    <w:p>
-      <w:pPr>
-        <w:rPr>
-          <w:rFonts w:ascii="Times New Roman" w:hAnsi="Times New Roman" w:cs="Times New Roman"/>
-          <w:sz w:val="28"/>
-          <w:szCs w:val="28"/>
-        </w:rPr>
-      </w:pPr>
-      <w:r>
-        <w:rPr>
-          <w:rFonts w:ascii="Times New Roman" w:hAnsi="Times New Roman" w:cs="Times New Roman"/>
-          <w:sz w:val="28"/>
-          <w:szCs w:val="28"/>
+        <w:t>Физиологические и вычислительные аспекты ЭКГ</w:t>
+      </w:r>
+    </w:p>
+    <w:p>
+      <w:pPr>
+        <w:rPr>
+          <w:rFonts w:ascii="Times New Roman" w:hAnsi="Times New Roman" w:cs="Times New Roman"/>
+          <w:b/>
+          <w:bCs/>
+          <w:sz w:val="32"/>
+          <w:szCs w:val="32"/>
+        </w:rPr>
+      </w:pPr>
+      <w:r>
+        <w:rPr>
+          <w:rFonts w:ascii="Times New Roman" w:hAnsi="Times New Roman" w:cs="Times New Roman"/>
+          <w:sz w:val="32"/>
+          <w:szCs w:val="32"/>
         </w:rPr>
         <w:br w:type="page"/>
       </w:r>
@@ -2395,37 +2691,39 @@
           <w:rFonts w:ascii="Times New Roman" w:hAnsi="Times New Roman" w:cs="Times New Roman"/>
           <w:sz w:val="28"/>
           <w:szCs w:val="28"/>
-        </w:rPr>
-      </w:pPr>
-      <w:r>
-        <w:rPr>
-          <w:rFonts w:ascii="Times New Roman" w:hAnsi="Times New Roman" w:cs="Times New Roman"/>
-          <w:sz w:val="28"/>
-          <w:szCs w:val="28"/>
-          <w:lang w:val="en-US"/>
-        </w:rPr>
-        <w:t>Taback L., Marden E., Mason H.L. and Pipberger H.V. : "Digital recording of electrocardiographic data for analysis by a digital computer". IRE Trans Med Electro 1959; </w:t>
-      </w:r>
-      <w:r>
-        <w:rPr>
-          <w:rFonts w:ascii="Times New Roman" w:hAnsi="Times New Roman" w:cs="Times New Roman"/>
-          <w:b/>
-          <w:bCs/>
-          <w:sz w:val="28"/>
-          <w:szCs w:val="28"/>
-          <w:lang w:val="en-US"/>
-        </w:rPr>
-        <w:t>6</w:t>
-      </w:r>
-      <w:r>
-        <w:rPr>
-          <w:rFonts w:ascii="Times New Roman" w:hAnsi="Times New Roman" w:cs="Times New Roman"/>
-          <w:sz w:val="28"/>
-          <w:szCs w:val="28"/>
-          <w:lang w:val="en-US"/>
-        </w:rPr>
-        <w:t>: 167.</w:t>
-      </w:r>
+          <w:lang w:val="en-US"/>
+        </w:rPr>
+      </w:pPr>
+      <w:r>
+        <w:rPr>
+          <w:rFonts w:ascii="Times New Roman" w:hAnsi="Times New Roman" w:cs="Times New Roman"/>
+          <w:sz w:val="28"/>
+          <w:szCs w:val="28"/>
+          <w:lang w:val="en-US"/>
+        </w:rPr>
+        <w:t>F. F. Liu, C. Y. Liu*, L. N. Zhao, X. Y. Zhang, X. L. Wu, X. Y. Xu, Y. L. Liu, C. Y. Ma, S. S. Wei, Z. Q. He, J. Q. Li and N. Y. Kwee. An open access database for evaluating the algorithms of ECG rhythm and morphology abnormal detection. Journal of Medical Imaging and Health Informatics, 2018, 8(7): 1368–1373.</w:t>
+      </w:r>
+      <w:r>
+        <w:rPr>
+          <w:rFonts w:ascii="Times New Roman" w:hAnsi="Times New Roman" w:cs="Times New Roman"/>
+          <w:sz w:val="28"/>
+          <w:szCs w:val="28"/>
+          <w:lang w:val="en-US"/>
+        </w:rPr>
+        <w:t xml:space="preserve"> </w:t>
+      </w:r>
+      <w:hyperlink r:id="rId9" w:history="1">
+        <w:r>
+          <w:rPr>
+            <w:rStyle w:val="ad"/>
+            <w:rFonts w:ascii="Times New Roman" w:hAnsi="Times New Roman" w:cs="Times New Roman"/>
+            <w:sz w:val="28"/>
+            <w:szCs w:val="28"/>
+            <w:lang w:val="en-US"/>
+          </w:rPr>
+          <w:t>http://2018.icbeb.org/file/2018X_Feifei_An%20Open%20Access%20Database%20for%20Evaluating%20ECG%20abnormal%20classificaition%20algorithm.pdf</w:t>
+        </w:r>
+      </w:hyperlink>
     </w:p>
     <w:p>
       <w:pPr>
@@ -2439,6 +2737,51 @@
           <w:rFonts w:ascii="Times New Roman" w:hAnsi="Times New Roman" w:cs="Times New Roman"/>
           <w:sz w:val="28"/>
           <w:szCs w:val="28"/>
+          <w:lang w:val="en-US"/>
+        </w:rPr>
+      </w:pPr>
+      <w:r>
+        <w:rPr>
+          <w:rFonts w:ascii="Times New Roman" w:hAnsi="Times New Roman" w:cs="Times New Roman"/>
+          <w:sz w:val="28"/>
+          <w:szCs w:val="28"/>
+          <w:lang w:val="en-US"/>
+        </w:rPr>
+        <w:t>Taback L., Marden E., Mason H.L. and Pipberger H.V. : "Digital recording of electrocardiographic data for analysis by a digital computer". IRE Trans Med Electro 1959; </w:t>
+      </w:r>
+      <w:r>
+        <w:rPr>
+          <w:rFonts w:ascii="Times New Roman" w:hAnsi="Times New Roman" w:cs="Times New Roman"/>
+          <w:b/>
+          <w:bCs/>
+          <w:sz w:val="28"/>
+          <w:szCs w:val="28"/>
+          <w:lang w:val="en-US"/>
+        </w:rPr>
+        <w:t>6</w:t>
+      </w:r>
+      <w:r>
+        <w:rPr>
+          <w:rFonts w:ascii="Times New Roman" w:hAnsi="Times New Roman" w:cs="Times New Roman"/>
+          <w:sz w:val="28"/>
+          <w:szCs w:val="28"/>
+          <w:lang w:val="en-US"/>
+        </w:rPr>
+        <w:t>: 167.</w:t>
+      </w:r>
+    </w:p>
+    <w:p>
+      <w:pPr>
+        <w:pStyle w:val="ac"/>
+        <w:numPr>
+          <w:ilvl w:val="0"/>
+          <w:numId w:val="2"/>
+        </w:numPr>
+        <w:jc w:val="both"/>
+        <w:rPr>
+          <w:rFonts w:ascii="Times New Roman" w:hAnsi="Times New Roman" w:cs="Times New Roman"/>
+          <w:sz w:val="28"/>
+          <w:szCs w:val="28"/>
         </w:rPr>
       </w:pPr>
       <w:r>
@@ -2459,7 +2802,7 @@
         </w:rPr>
         <w:t xml:space="preserve"> </w:t>
       </w:r>
-      <w:hyperlink r:id="rId8" w:history="1">
+      <w:hyperlink r:id="rId10" w:history="1">
         <w:r>
           <w:rPr>
             <w:rStyle w:val="ad"/>
@@ -2641,7 +2984,7 @@
         </w:rPr>
         <w:t>, 2439.  </w:t>
       </w:r>
-      <w:hyperlink r:id="rId9" w:history="1">
+      <w:hyperlink r:id="rId11" w:history="1">
         <w:r>
           <w:rPr>
             <w:rStyle w:val="ad"/>
@@ -2668,75 +3011,9 @@
           <w:lang w:val="en-US"/>
         </w:rPr>
       </w:pPr>
-      <w:r>
-        <w:rPr>
-          <w:rFonts w:ascii="Times New Roman" w:hAnsi="Times New Roman" w:cs="Times New Roman"/>
-          <w:sz w:val="28"/>
-          <w:szCs w:val="28"/>
-          <w:lang w:val="en-US"/>
-        </w:rPr>
-        <w:t>F. F. Liu, C. Y. Liu*, L. N. Zhao, X. Y. Zhang, X. L. Wu, X. Y. Xu, Y. L. Liu, C. Y. Ma, S. S. Wei, Z. Q. He, J. Q. Li and N. Y. Kwee. An open access database for evaluating the algorithms of ECG rhythm and morphology abnormal detection. Journal of Medical Imaging and Health Informatics, 2018, 8(7): 1368–1373.</w:t>
-      </w:r>
-      <w:r>
-        <w:rPr>
-          <w:rFonts w:ascii="Times New Roman" w:hAnsi="Times New Roman" w:cs="Times New Roman"/>
-          <w:sz w:val="28"/>
-          <w:szCs w:val="28"/>
-          <w:lang w:val="en-US"/>
-        </w:rPr>
-        <w:t xml:space="preserve"> </w:t>
-      </w:r>
-      <w:hyperlink r:id="rId10" w:history="1">
-        <w:r>
-          <w:rPr>
-            <w:rStyle w:val="ad"/>
-            <w:rFonts w:ascii="Times New Roman" w:hAnsi="Times New Roman" w:cs="Times New Roman"/>
-            <w:sz w:val="28"/>
-            <w:szCs w:val="28"/>
-            <w:lang w:val="en-US"/>
-          </w:rPr>
-          <w:t>http://2018.icbeb.org/file/2018</w:t>
-        </w:r>
-        <w:r>
-          <w:rPr>
-            <w:rStyle w:val="ad"/>
-            <w:rFonts w:ascii="Times New Roman" w:hAnsi="Times New Roman" w:cs="Times New Roman"/>
-            <w:sz w:val="28"/>
-            <w:szCs w:val="28"/>
-            <w:lang w:val="en-US"/>
-          </w:rPr>
-          <w:t>X</w:t>
-        </w:r>
-        <w:r>
-          <w:rPr>
-            <w:rStyle w:val="ad"/>
-            <w:rFonts w:ascii="Times New Roman" w:hAnsi="Times New Roman" w:cs="Times New Roman"/>
-            <w:sz w:val="28"/>
-            <w:szCs w:val="28"/>
-            <w:lang w:val="en-US"/>
-          </w:rPr>
-          <w:t>_Feifei_An%20Open%20Access%20Database%20for%20Evaluating%20ECG%20abnormal%20classificaition%20algorithm.pdf</w:t>
-        </w:r>
-      </w:hyperlink>
-    </w:p>
-    <w:p>
-      <w:pPr>
-        <w:pStyle w:val="ac"/>
-        <w:numPr>
-          <w:ilvl w:val="0"/>
-          <w:numId w:val="2"/>
-        </w:numPr>
-        <w:jc w:val="both"/>
-        <w:rPr>
-          <w:rFonts w:ascii="Times New Roman" w:hAnsi="Times New Roman" w:cs="Times New Roman"/>
-          <w:sz w:val="28"/>
-          <w:szCs w:val="28"/>
-          <w:lang w:val="en-US"/>
-        </w:rPr>
-      </w:pPr>
     </w:p>
     <w:sectPr>
-      <w:footerReference w:type="default" r:id="rId11"/>
+      <w:footerReference w:type="default" r:id="rId12"/>
       <w:pgSz w:w="11906" w:h="16838"/>
       <w:pgMar w:top="1134" w:right="850" w:bottom="1134" w:left="1701" w:header="1134" w:footer="1134" w:gutter="0"/>
       <w:cols w:space="708"/>
@@ -3043,9 +3320,9 @@
     </w:lvl>
   </w:abstractNum>
   <w:abstractNum w:abstractNumId="2" w15:restartNumberingAfterBreak="0">
-    <w:nsid w:val="440064BF"/>
+    <w:nsid w:val="2ACD269E"/>
     <w:multiLevelType w:val="hybridMultilevel"/>
-    <w:tmpl w:val="F1BED006"/>
+    <w:tmpl w:val="E34C886C"/>
     <w:lvl w:ilvl="0" w:tplc="0419000F">
       <w:start w:val="1"/>
       <w:numFmt w:val="decimal"/>
@@ -3132,9 +3409,9 @@
     </w:lvl>
   </w:abstractNum>
   <w:abstractNum w:abstractNumId="3" w15:restartNumberingAfterBreak="0">
-    <w:nsid w:val="7B38614E"/>
+    <w:nsid w:val="440064BF"/>
     <w:multiLevelType w:val="hybridMultilevel"/>
-    <w:tmpl w:val="1A4EA170"/>
+    <w:tmpl w:val="F1BED006"/>
     <w:lvl w:ilvl="0" w:tplc="0419000F">
       <w:start w:val="1"/>
       <w:numFmt w:val="decimal"/>
@@ -3220,17 +3497,109 @@
       </w:pPr>
     </w:lvl>
   </w:abstractNum>
+  <w:abstractNum w:abstractNumId="4" w15:restartNumberingAfterBreak="0">
+    <w:nsid w:val="7B38614E"/>
+    <w:multiLevelType w:val="hybridMultilevel"/>
+    <w:tmpl w:val="1A4EA170"/>
+    <w:lvl w:ilvl="0" w:tplc="0419000F">
+      <w:start w:val="1"/>
+      <w:numFmt w:val="decimal"/>
+      <w:lvlText w:val="%1."/>
+      <w:lvlJc w:val="left"/>
+      <w:pPr>
+        <w:ind w:left="720" w:hanging="360"/>
+      </w:pPr>
+      <w:rPr>
+        <w:rFonts w:hint="default"/>
+      </w:rPr>
+    </w:lvl>
+    <w:lvl w:ilvl="1" w:tplc="04190019" w:tentative="1">
+      <w:start w:val="1"/>
+      <w:numFmt w:val="lowerLetter"/>
+      <w:lvlText w:val="%2."/>
+      <w:lvlJc w:val="left"/>
+      <w:pPr>
+        <w:ind w:left="1440" w:hanging="360"/>
+      </w:pPr>
+    </w:lvl>
+    <w:lvl w:ilvl="2" w:tplc="0419001B" w:tentative="1">
+      <w:start w:val="1"/>
+      <w:numFmt w:val="lowerRoman"/>
+      <w:lvlText w:val="%3."/>
+      <w:lvlJc w:val="right"/>
+      <w:pPr>
+        <w:ind w:left="2160" w:hanging="180"/>
+      </w:pPr>
+    </w:lvl>
+    <w:lvl w:ilvl="3" w:tplc="0419000F" w:tentative="1">
+      <w:start w:val="1"/>
+      <w:numFmt w:val="decimal"/>
+      <w:lvlText w:val="%4."/>
+      <w:lvlJc w:val="left"/>
+      <w:pPr>
+        <w:ind w:left="2880" w:hanging="360"/>
+      </w:pPr>
+    </w:lvl>
+    <w:lvl w:ilvl="4" w:tplc="04190019" w:tentative="1">
+      <w:start w:val="1"/>
+      <w:numFmt w:val="lowerLetter"/>
+      <w:lvlText w:val="%5."/>
+      <w:lvlJc w:val="left"/>
+      <w:pPr>
+        <w:ind w:left="3600" w:hanging="360"/>
+      </w:pPr>
+    </w:lvl>
+    <w:lvl w:ilvl="5" w:tplc="0419001B" w:tentative="1">
+      <w:start w:val="1"/>
+      <w:numFmt w:val="lowerRoman"/>
+      <w:lvlText w:val="%6."/>
+      <w:lvlJc w:val="right"/>
+      <w:pPr>
+        <w:ind w:left="4320" w:hanging="180"/>
+      </w:pPr>
+    </w:lvl>
+    <w:lvl w:ilvl="6" w:tplc="0419000F" w:tentative="1">
+      <w:start w:val="1"/>
+      <w:numFmt w:val="decimal"/>
+      <w:lvlText w:val="%7."/>
+      <w:lvlJc w:val="left"/>
+      <w:pPr>
+        <w:ind w:left="5040" w:hanging="360"/>
+      </w:pPr>
+    </w:lvl>
+    <w:lvl w:ilvl="7" w:tplc="04190019" w:tentative="1">
+      <w:start w:val="1"/>
+      <w:numFmt w:val="lowerLetter"/>
+      <w:lvlText w:val="%8."/>
+      <w:lvlJc w:val="left"/>
+      <w:pPr>
+        <w:ind w:left="5760" w:hanging="360"/>
+      </w:pPr>
+    </w:lvl>
+    <w:lvl w:ilvl="8" w:tplc="0419001B" w:tentative="1">
+      <w:start w:val="1"/>
+      <w:numFmt w:val="lowerRoman"/>
+      <w:lvlText w:val="%9."/>
+      <w:lvlJc w:val="right"/>
+      <w:pPr>
+        <w:ind w:left="6480" w:hanging="180"/>
+      </w:pPr>
+    </w:lvl>
+  </w:abstractNum>
   <w:num w:numId="1" w16cid:durableId="478807316">
-    <w:abstractNumId w:val="2"/>
+    <w:abstractNumId w:val="3"/>
   </w:num>
   <w:num w:numId="2" w16cid:durableId="1780644215">
-    <w:abstractNumId w:val="3"/>
+    <w:abstractNumId w:val="4"/>
   </w:num>
   <w:num w:numId="3" w16cid:durableId="1628320595">
     <w:abstractNumId w:val="0"/>
   </w:num>
   <w:num w:numId="4" w16cid:durableId="110322249">
     <w:abstractNumId w:val="1"/>
+  </w:num>
+  <w:num w:numId="5" w16cid:durableId="549343983">
+    <w:abstractNumId w:val="2"/>
   </w:num>
 </w:numbering>
 </file>
@@ -3635,7 +4004,7 @@
   <w:style w:type="paragraph" w:default="1" w:styleId="a">
     <w:name w:val="Normal"/>
     <w:qFormat/>
-    <w:rsid w:val="00B84FB1"/>
+    <w:rsid w:val="008C5F75"/>
     <w:rPr>
       <w:kern w:val="0"/>
       <w14:ligatures w14:val="none"/>
@@ -3685,7 +4054,6 @@
   <w:style w:type="character" w:default="1" w:styleId="a0">
     <w:name w:val="Default Paragraph Font"/>
     <w:uiPriority w:val="1"/>
-    <w:semiHidden/>
     <w:unhideWhenUsed/>
   </w:style>
   <w:style w:type="table" w:default="1" w:styleId="a1">

</xml_diff>

<commit_message>
final update chapter 3 and 4
</commit_message>
<xml_diff>
--- a/Курсовая.docx
+++ b/Курсовая.docx
@@ -599,13 +599,23 @@
                 <w:szCs w:val="28"/>
               </w:rPr>
             </w:pPr>
+            <w:proofErr w:type="spellStart"/>
             <w:r>
               <w:rPr>
                 <w:rFonts w:ascii="Times New Roman" w:hAnsi="Times New Roman" w:cs="Times New Roman"/>
                 <w:sz w:val="28"/>
                 <w:szCs w:val="28"/>
               </w:rPr>
-              <w:t>Бурашников Е.П.</w:t>
+              <w:t>Бурашников</w:t>
+            </w:r>
+            <w:proofErr w:type="spellEnd"/>
+            <w:r>
+              <w:rPr>
+                <w:rFonts w:ascii="Times New Roman" w:hAnsi="Times New Roman" w:cs="Times New Roman"/>
+                <w:sz w:val="28"/>
+                <w:szCs w:val="28"/>
+              </w:rPr>
+              <w:t xml:space="preserve"> Е.П.</w:t>
             </w:r>
           </w:p>
         </w:tc>
@@ -647,6 +657,7 @@
     </w:p>
     <w:p>
       <w:pPr>
+        <w:spacing w:line="360" w:lineRule="auto"/>
         <w:jc w:val="both"/>
         <w:rPr>
           <w:rFonts w:ascii="Times New Roman" w:hAnsi="Times New Roman" w:cs="Times New Roman"/>
@@ -763,53 +774,49 @@
           <w:sz w:val="28"/>
           <w:szCs w:val="28"/>
         </w:rPr>
-        <w:t>2018) [1], состоящий из более чем 9800 записей от 9458 пациентов продолжительностью 7-60 минут служит основой для обучения и валидации моделей с соблюдением единых условий экспериментов.</w:t>
-      </w:r>
-      <w:r>
-        <w:rPr>
-          <w:rFonts w:ascii="Times New Roman" w:hAnsi="Times New Roman" w:cs="Times New Roman"/>
-          <w:sz w:val="28"/>
-          <w:szCs w:val="28"/>
-        </w:rPr>
-        <w:t xml:space="preserve"> Методология включает в себя предварительную обработку данных, подготовки моделей глубинного обучения к тренировке, обучение и валидация каждой модели нейронной сети </w:t>
-      </w:r>
-      <w:r>
-        <w:rPr>
-          <w:rFonts w:ascii="Times New Roman" w:hAnsi="Times New Roman" w:cs="Times New Roman"/>
-          <w:sz w:val="28"/>
-          <w:szCs w:val="28"/>
-        </w:rPr>
-        <w:t>с соблюдением единых условий экспериментов</w:t>
-      </w:r>
-      <w:r>
-        <w:rPr>
-          <w:rFonts w:ascii="Times New Roman" w:hAnsi="Times New Roman" w:cs="Times New Roman"/>
-          <w:sz w:val="28"/>
-          <w:szCs w:val="28"/>
-        </w:rPr>
-        <w:t xml:space="preserve"> и сравнительный анализ интерпретируемых методов машинного обучения для анализа ЭКГ и производительности </w:t>
-      </w:r>
-      <w:r>
-        <w:rPr>
-          <w:rFonts w:ascii="Times New Roman" w:hAnsi="Times New Roman" w:cs="Times New Roman"/>
-          <w:sz w:val="28"/>
-          <w:szCs w:val="28"/>
-        </w:rPr>
-        <w:t>с использованием таких показателей, как F1</w:t>
-      </w:r>
-      <w:r>
-        <w:rPr>
-          <w:rFonts w:ascii="Times New Roman" w:hAnsi="Times New Roman" w:cs="Times New Roman"/>
-          <w:sz w:val="28"/>
-          <w:szCs w:val="28"/>
-        </w:rPr>
-        <w:t>-</w:t>
-      </w:r>
-      <w:r>
-        <w:rPr>
-          <w:rFonts w:ascii="Times New Roman" w:hAnsi="Times New Roman" w:cs="Times New Roman"/>
-          <w:sz w:val="28"/>
-          <w:szCs w:val="28"/>
+        <w:t xml:space="preserve">2018) [1], состоящий из более чем 9800 записей от 9458 пациентов продолжительностью </w:t>
+      </w:r>
+      <w:proofErr w:type="gramStart"/>
+      <w:r>
+        <w:rPr>
+          <w:rFonts w:ascii="Times New Roman" w:hAnsi="Times New Roman" w:cs="Times New Roman"/>
+          <w:sz w:val="28"/>
+          <w:szCs w:val="28"/>
+        </w:rPr>
+        <w:t>7-60</w:t>
+      </w:r>
+      <w:proofErr w:type="gramEnd"/>
+      <w:r>
+        <w:rPr>
+          <w:rFonts w:ascii="Times New Roman" w:hAnsi="Times New Roman" w:cs="Times New Roman"/>
+          <w:sz w:val="28"/>
+          <w:szCs w:val="28"/>
+        </w:rPr>
+        <w:t xml:space="preserve"> минут служит основой для обучения и валидации моделей с соблюдением единых условий экспериментов. Методология включает в себя предварительную обработку данных, подготовки моделей глубинного обучения к тренировке, обучение и валидация каждой модели нейронной сети с соблюдением единых условий экспериментов и сравнительный анализ интерпретируемых методов машинного обучения для анализа ЭКГ и производительности с использованием таких показателей, как F1-score, </w:t>
+      </w:r>
+      <w:r>
+        <w:rPr>
+          <w:rFonts w:ascii="Times New Roman" w:hAnsi="Times New Roman" w:cs="Times New Roman"/>
+          <w:sz w:val="28"/>
+          <w:szCs w:val="28"/>
+          <w:lang w:val="en-US"/>
+        </w:rPr>
+        <w:t>precision</w:t>
+      </w:r>
+      <w:r>
+        <w:rPr>
+          <w:rFonts w:ascii="Times New Roman" w:hAnsi="Times New Roman" w:cs="Times New Roman"/>
+          <w:sz w:val="28"/>
+          <w:szCs w:val="28"/>
+        </w:rPr>
+        <w:t xml:space="preserve"> </w:t>
+      </w:r>
+      <w:r>
+        <w:rPr>
+          <w:rFonts w:ascii="Times New Roman" w:hAnsi="Times New Roman" w:cs="Times New Roman"/>
+          <w:sz w:val="28"/>
+          <w:szCs w:val="28"/>
+          <w:lang w:val="en-US"/>
         </w:rPr>
         <w:t>score</w:t>
       </w:r>
@@ -828,7 +835,7 @@
           <w:szCs w:val="28"/>
           <w:lang w:val="en-US"/>
         </w:rPr>
-        <w:t>precision</w:t>
+        <w:t>recall</w:t>
       </w:r>
       <w:r>
         <w:rPr>
@@ -853,16 +860,16 @@
           <w:sz w:val="28"/>
           <w:szCs w:val="28"/>
         </w:rPr>
-        <w:t xml:space="preserve">, </w:t>
-      </w:r>
-      <w:r>
-        <w:rPr>
-          <w:rFonts w:ascii="Times New Roman" w:hAnsi="Times New Roman" w:cs="Times New Roman"/>
-          <w:sz w:val="28"/>
-          <w:szCs w:val="28"/>
-          <w:lang w:val="en-US"/>
-        </w:rPr>
-        <w:t>recall</w:t>
+        <w:t xml:space="preserve"> и </w:t>
+      </w:r>
+      <w:r>
+        <w:rPr>
+          <w:rFonts w:ascii="Times New Roman" w:hAnsi="Times New Roman" w:cs="Times New Roman"/>
+          <w:sz w:val="28"/>
+          <w:szCs w:val="28"/>
+          <w:lang w:val="en-US"/>
+        </w:rPr>
+        <w:t>AUC</w:t>
       </w:r>
       <w:r>
         <w:rPr>
@@ -887,75 +894,18 @@
           <w:sz w:val="28"/>
           <w:szCs w:val="28"/>
         </w:rPr>
-        <w:t xml:space="preserve"> </w:t>
-      </w:r>
-      <w:r>
-        <w:rPr>
-          <w:rFonts w:ascii="Times New Roman" w:hAnsi="Times New Roman" w:cs="Times New Roman"/>
-          <w:sz w:val="28"/>
-          <w:szCs w:val="28"/>
-        </w:rPr>
-        <w:t xml:space="preserve">и </w:t>
-      </w:r>
-      <w:r>
-        <w:rPr>
-          <w:rFonts w:ascii="Times New Roman" w:hAnsi="Times New Roman" w:cs="Times New Roman"/>
-          <w:sz w:val="28"/>
-          <w:szCs w:val="28"/>
-          <w:lang w:val="en-US"/>
-        </w:rPr>
-        <w:t>AUC</w:t>
-      </w:r>
-      <w:r>
-        <w:rPr>
-          <w:rFonts w:ascii="Times New Roman" w:hAnsi="Times New Roman" w:cs="Times New Roman"/>
-          <w:sz w:val="28"/>
-          <w:szCs w:val="28"/>
-        </w:rPr>
-        <w:t xml:space="preserve"> </w:t>
-      </w:r>
-      <w:r>
-        <w:rPr>
-          <w:rFonts w:ascii="Times New Roman" w:hAnsi="Times New Roman" w:cs="Times New Roman"/>
-          <w:sz w:val="28"/>
-          <w:szCs w:val="28"/>
-          <w:lang w:val="en-US"/>
-        </w:rPr>
-        <w:t>score</w:t>
-      </w:r>
-      <w:r>
-        <w:rPr>
-          <w:rFonts w:ascii="Times New Roman" w:hAnsi="Times New Roman" w:cs="Times New Roman"/>
-          <w:sz w:val="28"/>
-          <w:szCs w:val="28"/>
-        </w:rPr>
-        <w:t xml:space="preserve">. </w:t>
-      </w:r>
-      <w:r>
-        <w:rPr>
-          <w:rFonts w:ascii="Times New Roman" w:hAnsi="Times New Roman" w:cs="Times New Roman"/>
-          <w:sz w:val="28"/>
-          <w:szCs w:val="28"/>
-        </w:rPr>
-        <w:t>Результаты эксперимента показывают какой подход лучше всего анализирует и предсказывает сердечно-сосудистые заболевания с высокой точностью. Данная работа демонстрирует потенциал интерпретируемых моделей глубинного обучения в задаче автоматизации анализа ЭКГ, что открывает путь к надёжной и эффективной диагностике сердечно-сосудистых заболеваний в клинических условиях.</w:t>
-      </w:r>
-      <w:r>
-        <w:rPr>
-          <w:rFonts w:ascii="Times New Roman" w:hAnsi="Times New Roman" w:cs="Times New Roman"/>
-          <w:sz w:val="28"/>
-          <w:szCs w:val="28"/>
-        </w:rPr>
-        <w:t xml:space="preserve"> </w:t>
-      </w:r>
-      <w:r>
-        <w:rPr>
-          <w:rFonts w:ascii="Times New Roman" w:hAnsi="Times New Roman" w:cs="Times New Roman"/>
-          <w:sz w:val="28"/>
-          <w:szCs w:val="28"/>
-        </w:rPr>
-        <w:t xml:space="preserve">Код и дополнительные материалы доступны по адресу: </w:t>
+        <w:t>. Результаты эксперимента показывают какой подход лучше всего анализирует и предсказывает сердечно-сосудистые заболевания с высокой точностью. Данная работа демонстрирует потенциал интерпретируемых моделей глубинного обучения в задаче автоматизации анализа ЭКГ, что открывает путь к надёжной и эффективной диагностике сердечно-сосудистых заболеваний в клинических условиях.</w:t>
+      </w:r>
+      <w:r>
+        <w:rPr>
+          <w:rFonts w:ascii="Times New Roman" w:hAnsi="Times New Roman" w:cs="Times New Roman"/>
+          <w:sz w:val="28"/>
+          <w:szCs w:val="28"/>
+        </w:rPr>
+        <w:t xml:space="preserve"> Код и дополнительные материалы доступны по адресу: </w:t>
       </w:r>
       <w:hyperlink r:id="rId8" w:history="1">
+        <w:proofErr w:type="spellStart"/>
         <w:r>
           <w:rPr>
             <w:rStyle w:val="ad"/>
@@ -965,6 +915,7 @@
           </w:rPr>
           <w:t>GitHub</w:t>
         </w:r>
+        <w:proofErr w:type="spellEnd"/>
       </w:hyperlink>
       <w:r>
         <w:rPr>
@@ -977,6 +928,7 @@
     </w:p>
     <w:p>
       <w:pPr>
+        <w:spacing w:line="360" w:lineRule="auto"/>
         <w:jc w:val="both"/>
         <w:rPr>
           <w:rFonts w:ascii="Times New Roman" w:hAnsi="Times New Roman" w:cs="Times New Roman"/>
@@ -994,6 +946,7 @@
           <w:sz w:val="28"/>
           <w:szCs w:val="28"/>
         </w:rPr>
+        <w:lastRenderedPageBreak/>
         <w:t>Ключевые слова</w:t>
       </w:r>
       <w:r>
@@ -1002,31 +955,7 @@
           <w:sz w:val="28"/>
           <w:szCs w:val="28"/>
         </w:rPr>
-        <w:t xml:space="preserve">: </w:t>
-      </w:r>
-      <w:r>
-        <w:rPr>
-          <w:rFonts w:ascii="Times New Roman" w:hAnsi="Times New Roman" w:cs="Times New Roman"/>
-          <w:sz w:val="28"/>
-          <w:szCs w:val="28"/>
-        </w:rPr>
-        <w:t>ЭКГ</w:t>
-      </w:r>
-      <w:r>
-        <w:rPr>
-          <w:rFonts w:ascii="Times New Roman" w:hAnsi="Times New Roman" w:cs="Times New Roman"/>
-          <w:sz w:val="28"/>
-          <w:szCs w:val="28"/>
-        </w:rPr>
-        <w:t xml:space="preserve">, </w:t>
-      </w:r>
-      <w:r>
-        <w:rPr>
-          <w:rFonts w:ascii="Times New Roman" w:hAnsi="Times New Roman" w:cs="Times New Roman"/>
-          <w:sz w:val="28"/>
-          <w:szCs w:val="28"/>
-        </w:rPr>
-        <w:t xml:space="preserve">интерпретируемое, </w:t>
+        <w:t xml:space="preserve">: ЭКГ, интерпретируемое, </w:t>
       </w:r>
       <w:r>
         <w:rPr>
@@ -1130,7 +1059,6 @@
           <w:sz w:val="32"/>
           <w:szCs w:val="32"/>
         </w:rPr>
-        <w:lastRenderedPageBreak/>
         <w:t>Содержание</w:t>
       </w:r>
     </w:p>
@@ -1300,7 +1228,6 @@
           <w:bCs/>
           <w:sz w:val="28"/>
           <w:szCs w:val="28"/>
-          <w:lang w:val="en-US"/>
         </w:rPr>
       </w:pPr>
       <w:r>
@@ -1340,9 +1267,29 @@
           <w:bCs/>
           <w:sz w:val="28"/>
           <w:szCs w:val="28"/>
-          <w:lang w:val="en-US"/>
-        </w:rPr>
-        <w:t xml:space="preserve"> (IML)</w:t>
+        </w:rPr>
+        <w:t xml:space="preserve"> (</w:t>
+      </w:r>
+      <w:r>
+        <w:rPr>
+          <w:rFonts w:ascii="Times New Roman" w:hAnsi="Times New Roman" w:cs="Times New Roman"/>
+          <w:b/>
+          <w:bCs/>
+          <w:sz w:val="28"/>
+          <w:szCs w:val="28"/>
+          <w:lang w:val="en-US"/>
+        </w:rPr>
+        <w:t>IML</w:t>
+      </w:r>
+      <w:r>
+        <w:rPr>
+          <w:rFonts w:ascii="Times New Roman" w:hAnsi="Times New Roman" w:cs="Times New Roman"/>
+          <w:b/>
+          <w:bCs/>
+          <w:sz w:val="28"/>
+          <w:szCs w:val="28"/>
+        </w:rPr>
+        <w:t>)</w:t>
       </w:r>
     </w:p>
     <w:p>
@@ -1372,6 +1319,7 @@
         </w:rPr>
         <w:t xml:space="preserve">3.1 </w:t>
       </w:r>
+      <w:proofErr w:type="spellStart"/>
       <w:r>
         <w:rPr>
           <w:rFonts w:ascii="Times New Roman" w:hAnsi="Times New Roman" w:cs="Times New Roman"/>
@@ -1381,6 +1329,7 @@
         </w:rPr>
         <w:t>SHapley</w:t>
       </w:r>
+      <w:proofErr w:type="spellEnd"/>
       <w:r>
         <w:rPr>
           <w:rFonts w:ascii="Times New Roman" w:hAnsi="Times New Roman" w:cs="Times New Roman"/>
@@ -1408,6 +1357,8 @@
         </w:rPr>
         <w:t xml:space="preserve"> </w:t>
       </w:r>
+      <w:proofErr w:type="spellStart"/>
+      <w:proofErr w:type="gramStart"/>
       <w:r>
         <w:rPr>
           <w:rFonts w:ascii="Times New Roman" w:hAnsi="Times New Roman" w:cs="Times New Roman"/>
@@ -1417,6 +1368,8 @@
         </w:rPr>
         <w:t>exPlanations</w:t>
       </w:r>
+      <w:proofErr w:type="spellEnd"/>
+      <w:proofErr w:type="gramEnd"/>
     </w:p>
     <w:p>
       <w:pPr>
@@ -1665,6 +1618,7 @@
         </w:rPr>
         <w:t xml:space="preserve"> </w:t>
       </w:r>
+      <w:proofErr w:type="spellStart"/>
       <w:r>
         <w:rPr>
           <w:rFonts w:ascii="Times New Roman" w:hAnsi="Times New Roman" w:cs="Times New Roman"/>
@@ -1674,6 +1628,7 @@
         </w:rPr>
         <w:t>SHapley</w:t>
       </w:r>
+      <w:proofErr w:type="spellEnd"/>
       <w:r>
         <w:rPr>
           <w:rFonts w:ascii="Times New Roman" w:hAnsi="Times New Roman" w:cs="Times New Roman"/>
@@ -1699,6 +1654,7 @@
         </w:rPr>
         <w:t xml:space="preserve"> </w:t>
       </w:r>
+      <w:proofErr w:type="spellStart"/>
       <w:r>
         <w:rPr>
           <w:rFonts w:ascii="Times New Roman" w:hAnsi="Times New Roman" w:cs="Times New Roman"/>
@@ -1708,6 +1664,7 @@
         </w:rPr>
         <w:t>exPlanations</w:t>
       </w:r>
+      <w:proofErr w:type="spellEnd"/>
       <w:r>
         <w:rPr>
           <w:rFonts w:ascii="Times New Roman" w:hAnsi="Times New Roman" w:cs="Times New Roman"/>
@@ -1746,6 +1703,7 @@
         </w:rPr>
         <w:t xml:space="preserve">4.2 </w:t>
       </w:r>
+      <w:proofErr w:type="spellStart"/>
       <w:r>
         <w:rPr>
           <w:rFonts w:ascii="Times New Roman" w:hAnsi="Times New Roman" w:cs="Times New Roman"/>
@@ -1755,6 +1713,7 @@
         </w:rPr>
         <w:t>MultIlevel</w:t>
       </w:r>
+      <w:proofErr w:type="spellEnd"/>
       <w:r>
         <w:rPr>
           <w:rFonts w:ascii="Times New Roman" w:hAnsi="Times New Roman" w:cs="Times New Roman"/>
@@ -1764,6 +1723,8 @@
         </w:rPr>
         <w:t xml:space="preserve"> </w:t>
       </w:r>
+      <w:proofErr w:type="spellStart"/>
+      <w:proofErr w:type="gramStart"/>
       <w:r>
         <w:rPr>
           <w:rFonts w:ascii="Times New Roman" w:hAnsi="Times New Roman" w:cs="Times New Roman"/>
@@ -1773,6 +1734,8 @@
         </w:rPr>
         <w:t>kNowledge</w:t>
       </w:r>
+      <w:proofErr w:type="spellEnd"/>
+      <w:proofErr w:type="gramEnd"/>
       <w:r>
         <w:rPr>
           <w:rFonts w:ascii="Times New Roman" w:hAnsi="Times New Roman" w:cs="Times New Roman"/>
@@ -2090,6 +2053,7 @@
           <w:sz w:val="28"/>
           <w:szCs w:val="28"/>
         </w:rPr>
+        <w:lastRenderedPageBreak/>
         <w:br w:type="page"/>
       </w:r>
     </w:p>
@@ -2123,6 +2087,7 @@
     </w:p>
     <w:p>
       <w:pPr>
+        <w:spacing w:line="360" w:lineRule="auto"/>
         <w:jc w:val="both"/>
         <w:rPr>
           <w:rFonts w:ascii="Times New Roman" w:hAnsi="Times New Roman" w:cs="Times New Roman"/>
@@ -2237,6 +2202,7 @@
     </w:p>
     <w:p>
       <w:pPr>
+        <w:spacing w:line="360" w:lineRule="auto"/>
         <w:jc w:val="both"/>
         <w:rPr>
           <w:rFonts w:ascii="Times New Roman" w:hAnsi="Times New Roman" w:cs="Times New Roman"/>
@@ -2407,6 +2373,7 @@
     </w:p>
     <w:p>
       <w:pPr>
+        <w:spacing w:line="360" w:lineRule="auto"/>
         <w:jc w:val="both"/>
         <w:rPr>
           <w:rFonts w:ascii="Times New Roman" w:hAnsi="Times New Roman" w:cs="Times New Roman"/>
@@ -2500,7 +2467,16 @@
           <w:sz w:val="28"/>
           <w:szCs w:val="28"/>
         </w:rPr>
-        <w:t>, и исследователи сосредоточены на внедрении методов, которые могут объяснить, как модель определяет или классифицирует аномалии в сфере здравоохранения [</w:t>
+        <w:t xml:space="preserve">, и исследователи сосредоточены на внедрении методов, которые могут объяснить, как модель определяет или классифицирует </w:t>
+      </w:r>
+      <w:r>
+        <w:rPr>
+          <w:rFonts w:ascii="Times New Roman" w:hAnsi="Times New Roman" w:cs="Times New Roman"/>
+          <w:sz w:val="28"/>
+          <w:szCs w:val="28"/>
+        </w:rPr>
+        <w:lastRenderedPageBreak/>
+        <w:t>аномалии в сфере здравоохранения [</w:t>
       </w:r>
       <w:r>
         <w:rPr>
@@ -2537,6 +2513,7 @@
     </w:p>
     <w:p>
       <w:pPr>
+        <w:spacing w:line="360" w:lineRule="auto"/>
         <w:jc w:val="both"/>
         <w:rPr>
           <w:rFonts w:ascii="Times New Roman" w:hAnsi="Times New Roman" w:cs="Times New Roman"/>
@@ -2547,6 +2524,7 @@
     </w:p>
     <w:p>
       <w:pPr>
+        <w:spacing w:line="360" w:lineRule="auto"/>
         <w:jc w:val="both"/>
         <w:rPr>
           <w:rFonts w:ascii="Times New Roman" w:hAnsi="Times New Roman" w:cs="Times New Roman"/>
@@ -2560,16 +2538,7 @@
           <w:sz w:val="28"/>
           <w:szCs w:val="28"/>
         </w:rPr>
-        <w:t xml:space="preserve">В данной работе рассматриваются 3 модели нейронных сетей, основанные на трёх наиболее распространённых интерпретируемых метода машинного обучения для классификации аритмий по ЭКГ. Кроме того, проводится вычислительный эксперимент, показывающий эффективность этих </w:t>
-      </w:r>
-      <w:r>
-        <w:rPr>
-          <w:rFonts w:ascii="Times New Roman" w:hAnsi="Times New Roman" w:cs="Times New Roman"/>
-          <w:sz w:val="28"/>
-          <w:szCs w:val="28"/>
-        </w:rPr>
-        <w:lastRenderedPageBreak/>
-        <w:t>интерпретируемых методов</w:t>
+        <w:t>В данной работе рассматриваются 3 модели нейронных сетей, основанные на трёх наиболее распространённых интерпретируемых метода машинного обучения для классификации аритмий по ЭКГ. Кроме того, проводится вычислительный эксперимент, показывающий эффективность этих интерпретируемых методов</w:t>
       </w:r>
       <w:r>
         <w:rPr>
@@ -2865,7 +2834,27 @@
           <w:szCs w:val="28"/>
           <w:lang w:val="en-US"/>
         </w:rPr>
-        <w:t>F. F. Liu, C. Y. Liu*, L. N. Zhao, X. Y. Zhang, X. L. Wu, X. Y. Xu, Y. L. Liu, C. Y. Ma, S. S. Wei, Z. Q. He, J. Q. Li and N. Y. Kwee. An open access database for evaluating the algorithms of ECG rhythm and morphology abnormal detection. Journal of Medical Imaging and Health Informatics, 2018, 8(7): 1368–1373.</w:t>
+        <w:t xml:space="preserve">F. F. Liu, C. Y. Liu*, L. N. Zhao, X. Y. Zhang, X. L. Wu, X. Y. Xu, </w:t>
+      </w:r>
+      <w:proofErr w:type="gramStart"/>
+      <w:r>
+        <w:rPr>
+          <w:rFonts w:ascii="Times New Roman" w:hAnsi="Times New Roman" w:cs="Times New Roman"/>
+          <w:sz w:val="28"/>
+          <w:szCs w:val="28"/>
+          <w:lang w:val="en-US"/>
+        </w:rPr>
+        <w:t>Y. L</w:t>
+      </w:r>
+      <w:proofErr w:type="gramEnd"/>
+      <w:r>
+        <w:rPr>
+          <w:rFonts w:ascii="Times New Roman" w:hAnsi="Times New Roman" w:cs="Times New Roman"/>
+          <w:sz w:val="28"/>
+          <w:szCs w:val="28"/>
+          <w:lang w:val="en-US"/>
+        </w:rPr>
+        <w:t>. Liu, C. Y. Ma, S. S. Wei, Z. Q. He, J. Q. Li and N. Y. Kwee. An open access database for evaluating the algorithms of ECG rhythm and morphology abnormal detection. Journal of Medical Imaging and Health Informatics, 2018, 8(7): 1368–1373.</w:t>
       </w:r>
       <w:r>
         <w:rPr>
@@ -2911,7 +2900,27 @@
           <w:szCs w:val="28"/>
           <w:lang w:val="en-US"/>
         </w:rPr>
-        <w:t>Taback L., Marden E., Mason H.L. and Pipberger H.V. : "Digital recording of electrocardiographic data for analysis by a digital computer". IRE Trans Med Electro 1959; </w:t>
+        <w:t xml:space="preserve">Taback L., Marden E., Mason H.L. and Pipberger </w:t>
+      </w:r>
+      <w:proofErr w:type="gramStart"/>
+      <w:r>
+        <w:rPr>
+          <w:rFonts w:ascii="Times New Roman" w:hAnsi="Times New Roman" w:cs="Times New Roman"/>
+          <w:sz w:val="28"/>
+          <w:szCs w:val="28"/>
+          <w:lang w:val="en-US"/>
+        </w:rPr>
+        <w:t>H.V. :</w:t>
+      </w:r>
+      <w:proofErr w:type="gramEnd"/>
+      <w:r>
+        <w:rPr>
+          <w:rFonts w:ascii="Times New Roman" w:hAnsi="Times New Roman" w:cs="Times New Roman"/>
+          <w:sz w:val="28"/>
+          <w:szCs w:val="28"/>
+          <w:lang w:val="en-US"/>
+        </w:rPr>
+        <w:t> "Digital recording of electrocardiographic data for analysis by a digital computer". IRE Trans Med Electro 1959; </w:t>
       </w:r>
       <w:r>
         <w:rPr>
@@ -2948,14 +2957,25 @@
           <w:szCs w:val="28"/>
         </w:rPr>
       </w:pPr>
-      <w:r>
-        <w:rPr>
-          <w:rFonts w:ascii="Times New Roman" w:hAnsi="Times New Roman" w:cs="Times New Roman"/>
-          <w:sz w:val="28"/>
-          <w:szCs w:val="28"/>
-          <w:lang w:val="en-US"/>
-        </w:rPr>
-        <w:t>Schläpfer, J, Wellens, H. Computer-Interpreted Electrocardiograms: Benefits and Limitations. JACC. 2017 Aug, 70 (9) 1183–1192.</w:t>
+      <w:proofErr w:type="spellStart"/>
+      <w:r>
+        <w:rPr>
+          <w:rFonts w:ascii="Times New Roman" w:hAnsi="Times New Roman" w:cs="Times New Roman"/>
+          <w:sz w:val="28"/>
+          <w:szCs w:val="28"/>
+          <w:lang w:val="en-US"/>
+        </w:rPr>
+        <w:t>Schläpfer</w:t>
+      </w:r>
+      <w:proofErr w:type="spellEnd"/>
+      <w:r>
+        <w:rPr>
+          <w:rFonts w:ascii="Times New Roman" w:hAnsi="Times New Roman" w:cs="Times New Roman"/>
+          <w:sz w:val="28"/>
+          <w:szCs w:val="28"/>
+          <w:lang w:val="en-US"/>
+        </w:rPr>
+        <w:t>, J, Wellens, H. Computer-Interpreted Electrocardiograms: Benefits and Limitations. JACC. 2017 Aug, 70 (9) 1183–1192.</w:t>
       </w:r>
       <w:r>
         <w:rPr>
@@ -2986,6 +3006,7 @@
           </w:rPr>
           <w:t>://</w:t>
         </w:r>
+        <w:proofErr w:type="spellStart"/>
         <w:r>
           <w:rPr>
             <w:rStyle w:val="ad"/>
@@ -2996,6 +3017,7 @@
           </w:rPr>
           <w:t>doi</w:t>
         </w:r>
+        <w:proofErr w:type="spellEnd"/>
         <w:r>
           <w:rPr>
             <w:rStyle w:val="ad"/>
@@ -3043,6 +3065,7 @@
           </w:rPr>
           <w:t>.</w:t>
         </w:r>
+        <w:proofErr w:type="spellStart"/>
         <w:r>
           <w:rPr>
             <w:rStyle w:val="ad"/>
@@ -3053,6 +3076,7 @@
           </w:rPr>
           <w:t>jacc</w:t>
         </w:r>
+        <w:proofErr w:type="spellEnd"/>
         <w:r>
           <w:rPr>
             <w:rStyle w:val="ad"/>

</xml_diff>

<commit_message>
update Intro in chapter 1 and 3
</commit_message>
<xml_diff>
--- a/Курсовая.docx
+++ b/Курсовая.docx
@@ -658,6 +658,7 @@
     <w:p>
       <w:pPr>
         <w:spacing w:line="360" w:lineRule="auto"/>
+        <w:ind w:firstLine="708"/>
         <w:jc w:val="both"/>
         <w:rPr>
           <w:rFonts w:ascii="Times New Roman" w:hAnsi="Times New Roman" w:cs="Times New Roman"/>
@@ -671,34 +672,15 @@
           <w:sz w:val="28"/>
           <w:szCs w:val="28"/>
         </w:rPr>
-        <w:t xml:space="preserve">В данной работе проводится сравнительный анализ эффективности и интерпретируемости трёх моделей глубокого обучения для классификации аритмий на основе данных электрокардиограммы (ЭКГ) на одном и том же датасете. Основная цель состоит в поиске наиболее эффективной и легко интерпретируемой моделей глубинного обучения в задаче классификации аритмий с точки зрения корректного анализа, удобства и информативности для медицинских специалистов. Исследование основано на методах глубинного обучения с использованием трёх моделей нейронных сетей, каждая из которых основана на трёх </w:t>
-      </w:r>
-      <w:bookmarkStart w:id="0" w:name="_Hlk196816221"/>
-      <w:r>
-        <w:rPr>
-          <w:rFonts w:ascii="Times New Roman" w:hAnsi="Times New Roman" w:cs="Times New Roman"/>
-          <w:sz w:val="28"/>
-          <w:szCs w:val="28"/>
-        </w:rPr>
-        <w:t>наиболее распространённых интерпретируемых метода машинного обучения для классификации аритмий по ЭКГ</w:t>
-      </w:r>
-      <w:bookmarkEnd w:id="0"/>
-      <w:r>
-        <w:rPr>
-          <w:rFonts w:ascii="Times New Roman" w:hAnsi="Times New Roman" w:cs="Times New Roman"/>
-          <w:sz w:val="28"/>
-          <w:szCs w:val="28"/>
-        </w:rPr>
-        <w:t xml:space="preserve">.  Набор данных </w:t>
-      </w:r>
-      <w:r>
-        <w:rPr>
-          <w:rFonts w:ascii="Times New Roman" w:hAnsi="Times New Roman" w:cs="Times New Roman"/>
-          <w:sz w:val="28"/>
-          <w:szCs w:val="28"/>
-          <w:lang w:val="en-US"/>
-        </w:rPr>
-        <w:t>China</w:t>
+        <w:t>В данной работе проводится сравнительный анализ эффективности и интерпретируемости трёх моделей глубокого обучения для классификации аритмий</w:t>
+      </w:r>
+      <w:r>
+        <w:rPr>
+          <w:rFonts w:ascii="Times New Roman" w:hAnsi="Times New Roman" w:cs="Times New Roman"/>
+          <w:sz w:val="28"/>
+          <w:szCs w:val="28"/>
+        </w:rPr>
+        <w:t>.</w:t>
       </w:r>
       <w:r>
         <w:rPr>
@@ -713,188 +695,32 @@
           <w:rFonts w:ascii="Times New Roman" w:hAnsi="Times New Roman" w:cs="Times New Roman"/>
           <w:sz w:val="28"/>
           <w:szCs w:val="28"/>
-          <w:lang w:val="en-US"/>
-        </w:rPr>
-        <w:t>Physiological</w:t>
-      </w:r>
-      <w:r>
-        <w:rPr>
-          <w:rFonts w:ascii="Times New Roman" w:hAnsi="Times New Roman" w:cs="Times New Roman"/>
-          <w:sz w:val="28"/>
-          <w:szCs w:val="28"/>
-        </w:rPr>
-        <w:t xml:space="preserve"> </w:t>
-      </w:r>
-      <w:r>
-        <w:rPr>
-          <w:rFonts w:ascii="Times New Roman" w:hAnsi="Times New Roman" w:cs="Times New Roman"/>
-          <w:sz w:val="28"/>
-          <w:szCs w:val="28"/>
-          <w:lang w:val="en-US"/>
-        </w:rPr>
-        <w:t>Signal</w:t>
-      </w:r>
-      <w:r>
-        <w:rPr>
-          <w:rFonts w:ascii="Times New Roman" w:hAnsi="Times New Roman" w:cs="Times New Roman"/>
-          <w:sz w:val="28"/>
-          <w:szCs w:val="28"/>
-        </w:rPr>
-        <w:t xml:space="preserve"> </w:t>
-      </w:r>
-      <w:r>
-        <w:rPr>
-          <w:rFonts w:ascii="Times New Roman" w:hAnsi="Times New Roman" w:cs="Times New Roman"/>
-          <w:sz w:val="28"/>
-          <w:szCs w:val="28"/>
-          <w:lang w:val="en-US"/>
-        </w:rPr>
-        <w:t>Challenge</w:t>
-      </w:r>
-      <w:r>
-        <w:rPr>
-          <w:rFonts w:ascii="Times New Roman" w:hAnsi="Times New Roman" w:cs="Times New Roman"/>
-          <w:sz w:val="28"/>
-          <w:szCs w:val="28"/>
-        </w:rPr>
-        <w:t xml:space="preserve"> 2018 (</w:t>
-      </w:r>
-      <w:r>
-        <w:rPr>
-          <w:rFonts w:ascii="Times New Roman" w:hAnsi="Times New Roman" w:cs="Times New Roman"/>
-          <w:sz w:val="28"/>
-          <w:szCs w:val="28"/>
-          <w:lang w:val="en-US"/>
-        </w:rPr>
-        <w:t>CPSC</w:t>
-      </w:r>
-      <w:r>
-        <w:rPr>
-          <w:rFonts w:ascii="Times New Roman" w:hAnsi="Times New Roman" w:cs="Times New Roman"/>
-          <w:sz w:val="28"/>
-          <w:szCs w:val="28"/>
-        </w:rPr>
-        <w:t xml:space="preserve">2018) [1], состоящий из более чем 9800 записей от 9458 пациентов продолжительностью </w:t>
-      </w:r>
-      <w:proofErr w:type="gramStart"/>
-      <w:r>
-        <w:rPr>
-          <w:rFonts w:ascii="Times New Roman" w:hAnsi="Times New Roman" w:cs="Times New Roman"/>
-          <w:sz w:val="28"/>
-          <w:szCs w:val="28"/>
-        </w:rPr>
-        <w:t>7-60</w:t>
-      </w:r>
-      <w:proofErr w:type="gramEnd"/>
-      <w:r>
-        <w:rPr>
-          <w:rFonts w:ascii="Times New Roman" w:hAnsi="Times New Roman" w:cs="Times New Roman"/>
-          <w:sz w:val="28"/>
-          <w:szCs w:val="28"/>
-        </w:rPr>
-        <w:t xml:space="preserve"> минут служит основой для обучения и валидации моделей с соблюдением единых условий экспериментов. Методология включает в себя предварительную обработку данных, подготовки моделей глубинного обучения к тренировке, обучение и валидация каждой модели нейронной сети с соблюдением единых условий экспериментов и сравнительный анализ интерпретируемых методов машинного обучения для анализа ЭКГ и производительности с использованием таких показателей, как F1-score, </w:t>
-      </w:r>
-      <w:r>
-        <w:rPr>
-          <w:rFonts w:ascii="Times New Roman" w:hAnsi="Times New Roman" w:cs="Times New Roman"/>
-          <w:sz w:val="28"/>
-          <w:szCs w:val="28"/>
-          <w:lang w:val="en-US"/>
-        </w:rPr>
-        <w:t>precision</w:t>
-      </w:r>
-      <w:r>
-        <w:rPr>
-          <w:rFonts w:ascii="Times New Roman" w:hAnsi="Times New Roman" w:cs="Times New Roman"/>
-          <w:sz w:val="28"/>
-          <w:szCs w:val="28"/>
-        </w:rPr>
-        <w:t xml:space="preserve"> </w:t>
-      </w:r>
-      <w:r>
-        <w:rPr>
-          <w:rFonts w:ascii="Times New Roman" w:hAnsi="Times New Roman" w:cs="Times New Roman"/>
-          <w:sz w:val="28"/>
-          <w:szCs w:val="28"/>
-          <w:lang w:val="en-US"/>
-        </w:rPr>
-        <w:t>score</w:t>
-      </w:r>
-      <w:r>
-        <w:rPr>
-          <w:rFonts w:ascii="Times New Roman" w:hAnsi="Times New Roman" w:cs="Times New Roman"/>
-          <w:sz w:val="28"/>
-          <w:szCs w:val="28"/>
-        </w:rPr>
-        <w:t xml:space="preserve">, </w:t>
-      </w:r>
-      <w:r>
-        <w:rPr>
-          <w:rFonts w:ascii="Times New Roman" w:hAnsi="Times New Roman" w:cs="Times New Roman"/>
-          <w:sz w:val="28"/>
-          <w:szCs w:val="28"/>
-          <w:lang w:val="en-US"/>
-        </w:rPr>
-        <w:t>recall</w:t>
-      </w:r>
-      <w:r>
-        <w:rPr>
-          <w:rFonts w:ascii="Times New Roman" w:hAnsi="Times New Roman" w:cs="Times New Roman"/>
-          <w:sz w:val="28"/>
-          <w:szCs w:val="28"/>
-        </w:rPr>
-        <w:t xml:space="preserve"> </w:t>
-      </w:r>
-      <w:r>
-        <w:rPr>
-          <w:rFonts w:ascii="Times New Roman" w:hAnsi="Times New Roman" w:cs="Times New Roman"/>
-          <w:sz w:val="28"/>
-          <w:szCs w:val="28"/>
-          <w:lang w:val="en-US"/>
-        </w:rPr>
-        <w:t>score</w:t>
-      </w:r>
-      <w:r>
-        <w:rPr>
-          <w:rFonts w:ascii="Times New Roman" w:hAnsi="Times New Roman" w:cs="Times New Roman"/>
-          <w:sz w:val="28"/>
-          <w:szCs w:val="28"/>
-        </w:rPr>
-        <w:t xml:space="preserve"> и </w:t>
-      </w:r>
-      <w:r>
-        <w:rPr>
-          <w:rFonts w:ascii="Times New Roman" w:hAnsi="Times New Roman" w:cs="Times New Roman"/>
-          <w:sz w:val="28"/>
-          <w:szCs w:val="28"/>
-          <w:lang w:val="en-US"/>
-        </w:rPr>
-        <w:t>AUC</w:t>
-      </w:r>
-      <w:r>
-        <w:rPr>
-          <w:rFonts w:ascii="Times New Roman" w:hAnsi="Times New Roman" w:cs="Times New Roman"/>
-          <w:sz w:val="28"/>
-          <w:szCs w:val="28"/>
-        </w:rPr>
-        <w:t xml:space="preserve"> </w:t>
-      </w:r>
-      <w:r>
-        <w:rPr>
-          <w:rFonts w:ascii="Times New Roman" w:hAnsi="Times New Roman" w:cs="Times New Roman"/>
-          <w:sz w:val="28"/>
-          <w:szCs w:val="28"/>
-          <w:lang w:val="en-US"/>
-        </w:rPr>
-        <w:t>score</w:t>
-      </w:r>
-      <w:r>
-        <w:rPr>
-          <w:rFonts w:ascii="Times New Roman" w:hAnsi="Times New Roman" w:cs="Times New Roman"/>
-          <w:sz w:val="28"/>
-          <w:szCs w:val="28"/>
-        </w:rPr>
-        <w:t>. Результаты эксперимента показывают какой подход лучше всего анализирует и предсказывает сердечно-сосудистые заболевания с высокой точностью. Данная работа демонстрирует потенциал интерпретируемых моделей глубинного обучения в задаче автоматизации анализа ЭКГ, что открывает путь к надёжной и эффективной диагностике сердечно-сосудистых заболеваний в клинических условиях.</w:t>
+        </w:rPr>
+        <w:t>Вычислительный</w:t>
+      </w:r>
+      <w:r>
+        <w:rPr>
+          <w:rFonts w:ascii="Times New Roman" w:hAnsi="Times New Roman" w:cs="Times New Roman"/>
+          <w:sz w:val="28"/>
+          <w:szCs w:val="28"/>
+        </w:rPr>
+        <w:t xml:space="preserve"> эксперимента показ</w:t>
+      </w:r>
+      <w:r>
+        <w:rPr>
+          <w:rFonts w:ascii="Times New Roman" w:hAnsi="Times New Roman" w:cs="Times New Roman"/>
+          <w:sz w:val="28"/>
+          <w:szCs w:val="28"/>
+        </w:rPr>
+        <w:t>ал,</w:t>
+      </w:r>
+      <w:r>
+        <w:rPr>
+          <w:rFonts w:ascii="Times New Roman" w:hAnsi="Times New Roman" w:cs="Times New Roman"/>
+          <w:sz w:val="28"/>
+          <w:szCs w:val="28"/>
+        </w:rPr>
+        <w:t xml:space="preserve"> какой подход лучше всего анализирует и предсказывает сердечно-сосудистые заболевания с высокой точностью. Данная работа демонстрирует потенциал интерпретируемых моделей глубинного обучения в задаче автоматизации анализа ЭКГ, что открывает путь к надёжной и эффективной диагностике сердечно-сосудистых заболеваний в клинических условиях.</w:t>
       </w:r>
       <w:r>
         <w:rPr>
@@ -932,21 +758,18 @@
         <w:jc w:val="both"/>
         <w:rPr>
           <w:rFonts w:ascii="Times New Roman" w:hAnsi="Times New Roman" w:cs="Times New Roman"/>
-          <w:b/>
-          <w:bCs/>
-          <w:sz w:val="28"/>
-          <w:szCs w:val="28"/>
-        </w:rPr>
-      </w:pPr>
-      <w:r>
-        <w:rPr>
-          <w:rFonts w:ascii="Times New Roman" w:hAnsi="Times New Roman" w:cs="Times New Roman"/>
-          <w:b/>
-          <w:bCs/>
-          <w:sz w:val="28"/>
-          <w:szCs w:val="28"/>
-        </w:rPr>
-        <w:lastRenderedPageBreak/>
+          <w:sz w:val="28"/>
+          <w:szCs w:val="28"/>
+        </w:rPr>
+      </w:pPr>
+      <w:r>
+        <w:rPr>
+          <w:rFonts w:ascii="Times New Roman" w:hAnsi="Times New Roman" w:cs="Times New Roman"/>
+          <w:b/>
+          <w:bCs/>
+          <w:sz w:val="28"/>
+          <w:szCs w:val="28"/>
+        </w:rPr>
         <w:t>Ключевые слова</w:t>
       </w:r>
       <w:r>
@@ -955,7 +778,23 @@
           <w:sz w:val="28"/>
           <w:szCs w:val="28"/>
         </w:rPr>
-        <w:t xml:space="preserve">: ЭКГ, интерпретируемое, </w:t>
+        <w:t>: ЭКГ, интерпретируемо</w:t>
+      </w:r>
+      <w:r>
+        <w:rPr>
+          <w:rFonts w:ascii="Times New Roman" w:hAnsi="Times New Roman" w:cs="Times New Roman"/>
+          <w:sz w:val="28"/>
+          <w:szCs w:val="28"/>
+        </w:rPr>
+        <w:t>сть</w:t>
+      </w:r>
+      <w:r>
+        <w:rPr>
+          <w:rFonts w:ascii="Times New Roman" w:hAnsi="Times New Roman" w:cs="Times New Roman"/>
+          <w:sz w:val="28"/>
+          <w:szCs w:val="28"/>
+        </w:rPr>
+        <w:t xml:space="preserve">, </w:t>
       </w:r>
       <w:r>
         <w:rPr>
@@ -1051,7 +890,10 @@
           <w:szCs w:val="32"/>
         </w:rPr>
       </w:pPr>
-      <w:r>
+    </w:p>
+    <w:p>
+      <w:pPr>
+        <w:jc w:val="center"/>
         <w:rPr>
           <w:rFonts w:ascii="Times New Roman" w:hAnsi="Times New Roman" w:cs="Times New Roman"/>
           <w:b/>
@@ -1059,6 +901,100 @@
           <w:sz w:val="32"/>
           <w:szCs w:val="32"/>
         </w:rPr>
+      </w:pPr>
+    </w:p>
+    <w:p>
+      <w:pPr>
+        <w:jc w:val="center"/>
+        <w:rPr>
+          <w:rFonts w:ascii="Times New Roman" w:hAnsi="Times New Roman" w:cs="Times New Roman"/>
+          <w:b/>
+          <w:bCs/>
+          <w:sz w:val="32"/>
+          <w:szCs w:val="32"/>
+        </w:rPr>
+      </w:pPr>
+    </w:p>
+    <w:p>
+      <w:pPr>
+        <w:jc w:val="center"/>
+        <w:rPr>
+          <w:rFonts w:ascii="Times New Roman" w:hAnsi="Times New Roman" w:cs="Times New Roman"/>
+          <w:b/>
+          <w:bCs/>
+          <w:sz w:val="32"/>
+          <w:szCs w:val="32"/>
+        </w:rPr>
+      </w:pPr>
+    </w:p>
+    <w:p>
+      <w:pPr>
+        <w:jc w:val="center"/>
+        <w:rPr>
+          <w:rFonts w:ascii="Times New Roman" w:hAnsi="Times New Roman" w:cs="Times New Roman"/>
+          <w:b/>
+          <w:bCs/>
+          <w:sz w:val="32"/>
+          <w:szCs w:val="32"/>
+        </w:rPr>
+      </w:pPr>
+    </w:p>
+    <w:p>
+      <w:pPr>
+        <w:jc w:val="center"/>
+        <w:rPr>
+          <w:rFonts w:ascii="Times New Roman" w:hAnsi="Times New Roman" w:cs="Times New Roman"/>
+          <w:b/>
+          <w:bCs/>
+          <w:sz w:val="32"/>
+          <w:szCs w:val="32"/>
+        </w:rPr>
+      </w:pPr>
+    </w:p>
+    <w:p>
+      <w:pPr>
+        <w:jc w:val="center"/>
+        <w:rPr>
+          <w:rFonts w:ascii="Times New Roman" w:hAnsi="Times New Roman" w:cs="Times New Roman"/>
+          <w:b/>
+          <w:bCs/>
+          <w:sz w:val="32"/>
+          <w:szCs w:val="32"/>
+        </w:rPr>
+      </w:pPr>
+    </w:p>
+    <w:p>
+      <w:pPr>
+        <w:jc w:val="center"/>
+        <w:rPr>
+          <w:rFonts w:ascii="Times New Roman" w:hAnsi="Times New Roman" w:cs="Times New Roman"/>
+          <w:b/>
+          <w:bCs/>
+          <w:sz w:val="32"/>
+          <w:szCs w:val="32"/>
+        </w:rPr>
+      </w:pPr>
+    </w:p>
+    <w:p>
+      <w:pPr>
+        <w:jc w:val="center"/>
+        <w:rPr>
+          <w:rFonts w:ascii="Times New Roman" w:hAnsi="Times New Roman" w:cs="Times New Roman"/>
+          <w:b/>
+          <w:bCs/>
+          <w:sz w:val="32"/>
+          <w:szCs w:val="32"/>
+        </w:rPr>
+      </w:pPr>
+      <w:r>
+        <w:rPr>
+          <w:rFonts w:ascii="Times New Roman" w:hAnsi="Times New Roman" w:cs="Times New Roman"/>
+          <w:b/>
+          <w:bCs/>
+          <w:sz w:val="32"/>
+          <w:szCs w:val="32"/>
+        </w:rPr>
+        <w:lastRenderedPageBreak/>
         <w:t>Содержание</w:t>
       </w:r>
     </w:p>
@@ -1601,7 +1537,7 @@
         </w:rPr>
         <w:tab/>
       </w:r>
-      <w:bookmarkStart w:id="1" w:name="_Hlk196816699"/>
+      <w:bookmarkStart w:id="0" w:name="_Hlk196816699"/>
       <w:r>
         <w:rPr>
           <w:rFonts w:ascii="Times New Roman" w:hAnsi="Times New Roman" w:cs="Times New Roman"/>
@@ -1681,7 +1617,7 @@
         </w:rPr>
         <w:t>модель</w:t>
       </w:r>
-      <w:bookmarkEnd w:id="1"/>
+      <w:bookmarkEnd w:id="0"/>
     </w:p>
     <w:p>
       <w:pPr>
@@ -2053,7 +1989,6 @@
           <w:sz w:val="28"/>
           <w:szCs w:val="28"/>
         </w:rPr>
-        <w:lastRenderedPageBreak/>
         <w:br w:type="page"/>
       </w:r>
     </w:p>
@@ -2175,30 +2110,6 @@
         </w:rPr>
         <w:t xml:space="preserve">регистрировать электрическую активность сердца с последующей интерпретацией результата для оценки состояния сердечной мышцы. </w:t>
       </w:r>
-      <w:r>
-        <w:rPr>
-          <w:rFonts w:ascii="Times New Roman" w:hAnsi="Times New Roman" w:cs="Times New Roman"/>
-          <w:sz w:val="28"/>
-          <w:szCs w:val="28"/>
-        </w:rPr>
-        <w:t xml:space="preserve">Однако с ростом населения и числа людей, страдающих от сердечно-сосудистых заболеваний, </w:t>
-      </w:r>
-      <w:r>
-        <w:rPr>
-          <w:rFonts w:ascii="Times New Roman" w:hAnsi="Times New Roman" w:cs="Times New Roman"/>
-          <w:sz w:val="28"/>
-          <w:szCs w:val="28"/>
-        </w:rPr>
-        <w:t>появилась</w:t>
-      </w:r>
-      <w:r>
-        <w:rPr>
-          <w:rFonts w:ascii="Times New Roman" w:hAnsi="Times New Roman" w:cs="Times New Roman"/>
-          <w:sz w:val="28"/>
-          <w:szCs w:val="28"/>
-        </w:rPr>
-        <w:t xml:space="preserve"> необходимость в автоматизации процесса анализа ЭКГ.</w:t>
-      </w:r>
     </w:p>
     <w:p>
       <w:pPr>
@@ -2216,7 +2127,31 @@
           <w:sz w:val="28"/>
           <w:szCs w:val="28"/>
         </w:rPr>
-        <w:t>Несмотря на п</w:t>
+        <w:t xml:space="preserve">Однако с ростом населения и числа людей, страдающих от сердечно-сосудистых заболеваний, </w:t>
+      </w:r>
+      <w:r>
+        <w:rPr>
+          <w:rFonts w:ascii="Times New Roman" w:hAnsi="Times New Roman" w:cs="Times New Roman"/>
+          <w:sz w:val="28"/>
+          <w:szCs w:val="28"/>
+        </w:rPr>
+        <w:t>появилась</w:t>
+      </w:r>
+      <w:r>
+        <w:rPr>
+          <w:rFonts w:ascii="Times New Roman" w:hAnsi="Times New Roman" w:cs="Times New Roman"/>
+          <w:sz w:val="28"/>
+          <w:szCs w:val="28"/>
+        </w:rPr>
+        <w:t xml:space="preserve"> необходимость в автоматизации процесса анализа ЭКГ.</w:t>
+      </w:r>
+      <w:r>
+        <w:rPr>
+          <w:rFonts w:ascii="Times New Roman" w:hAnsi="Times New Roman" w:cs="Times New Roman"/>
+          <w:sz w:val="28"/>
+          <w:szCs w:val="28"/>
+        </w:rPr>
+        <w:t xml:space="preserve"> П</w:t>
       </w:r>
       <w:r>
         <w:rPr>
@@ -2240,95 +2175,119 @@
           <w:sz w:val="28"/>
           <w:szCs w:val="28"/>
         </w:rPr>
+        <w:t>1</w:t>
+      </w:r>
+      <w:r>
+        <w:rPr>
+          <w:rFonts w:ascii="Times New Roman" w:hAnsi="Times New Roman" w:cs="Times New Roman"/>
+          <w:sz w:val="28"/>
+          <w:szCs w:val="28"/>
+        </w:rPr>
+        <w:t>]</w:t>
+      </w:r>
+      <w:r>
+        <w:rPr>
+          <w:rFonts w:ascii="Times New Roman" w:hAnsi="Times New Roman" w:cs="Times New Roman"/>
+          <w:sz w:val="28"/>
+          <w:szCs w:val="28"/>
+        </w:rPr>
+        <w:t xml:space="preserve">, </w:t>
+      </w:r>
+      <w:r>
+        <w:rPr>
+          <w:rFonts w:ascii="Times New Roman" w:hAnsi="Times New Roman" w:cs="Times New Roman"/>
+          <w:sz w:val="28"/>
+          <w:szCs w:val="28"/>
+        </w:rPr>
+        <w:t xml:space="preserve">однако </w:t>
+      </w:r>
+      <w:r>
+        <w:rPr>
+          <w:rFonts w:ascii="Times New Roman" w:hAnsi="Times New Roman" w:cs="Times New Roman"/>
+          <w:sz w:val="28"/>
+          <w:szCs w:val="28"/>
+        </w:rPr>
+        <w:t>только с развитием методов глубинного обучения</w:t>
+      </w:r>
+      <w:r>
+        <w:rPr>
+          <w:rFonts w:ascii="Times New Roman" w:hAnsi="Times New Roman" w:cs="Times New Roman"/>
+          <w:sz w:val="28"/>
+          <w:szCs w:val="28"/>
+        </w:rPr>
+        <w:t>, увеличение вычислительных мощностей компьютеров</w:t>
+      </w:r>
+      <w:r>
+        <w:rPr>
+          <w:rFonts w:ascii="Times New Roman" w:hAnsi="Times New Roman" w:cs="Times New Roman"/>
+          <w:sz w:val="28"/>
+          <w:szCs w:val="28"/>
+        </w:rPr>
+        <w:t xml:space="preserve">, а также </w:t>
+      </w:r>
+      <w:r>
+        <w:rPr>
+          <w:rFonts w:ascii="Times New Roman" w:hAnsi="Times New Roman" w:cs="Times New Roman"/>
+          <w:sz w:val="28"/>
+          <w:szCs w:val="28"/>
+        </w:rPr>
+        <w:t>введен</w:t>
+      </w:r>
+      <w:r>
+        <w:rPr>
+          <w:rFonts w:ascii="Times New Roman" w:hAnsi="Times New Roman" w:cs="Times New Roman"/>
+          <w:sz w:val="28"/>
+          <w:szCs w:val="28"/>
+        </w:rPr>
+        <w:t>ием</w:t>
+      </w:r>
+      <w:r>
+        <w:rPr>
+          <w:rFonts w:ascii="Times New Roman" w:hAnsi="Times New Roman" w:cs="Times New Roman"/>
+          <w:sz w:val="28"/>
+          <w:szCs w:val="28"/>
+        </w:rPr>
+        <w:t xml:space="preserve"> компьютеризированн</w:t>
+      </w:r>
+      <w:r>
+        <w:rPr>
+          <w:rFonts w:ascii="Times New Roman" w:hAnsi="Times New Roman" w:cs="Times New Roman"/>
+          <w:sz w:val="28"/>
+          <w:szCs w:val="28"/>
+        </w:rPr>
+        <w:t>ой</w:t>
+      </w:r>
+      <w:r>
+        <w:rPr>
+          <w:rFonts w:ascii="Times New Roman" w:hAnsi="Times New Roman" w:cs="Times New Roman"/>
+          <w:sz w:val="28"/>
+          <w:szCs w:val="28"/>
+        </w:rPr>
+        <w:t xml:space="preserve"> интерпретаци</w:t>
+      </w:r>
+      <w:r>
+        <w:rPr>
+          <w:rFonts w:ascii="Times New Roman" w:hAnsi="Times New Roman" w:cs="Times New Roman"/>
+          <w:sz w:val="28"/>
+          <w:szCs w:val="28"/>
+        </w:rPr>
+        <w:t>и</w:t>
+      </w:r>
+      <w:r>
+        <w:rPr>
+          <w:rFonts w:ascii="Times New Roman" w:hAnsi="Times New Roman" w:cs="Times New Roman"/>
+          <w:sz w:val="28"/>
+          <w:szCs w:val="28"/>
+        </w:rPr>
+        <w:t xml:space="preserve"> записей ЭКГ (CIE) [</w:t>
+      </w:r>
+      <w:r>
+        <w:rPr>
+          <w:rFonts w:ascii="Times New Roman" w:hAnsi="Times New Roman" w:cs="Times New Roman"/>
+          <w:sz w:val="28"/>
+          <w:szCs w:val="28"/>
+        </w:rPr>
         <w:t>2</w:t>
-      </w:r>
-      <w:r>
-        <w:rPr>
-          <w:rFonts w:ascii="Times New Roman" w:hAnsi="Times New Roman" w:cs="Times New Roman"/>
-          <w:sz w:val="28"/>
-          <w:szCs w:val="28"/>
-        </w:rPr>
-        <w:t>]</w:t>
-      </w:r>
-      <w:r>
-        <w:rPr>
-          <w:rFonts w:ascii="Times New Roman" w:hAnsi="Times New Roman" w:cs="Times New Roman"/>
-          <w:sz w:val="28"/>
-          <w:szCs w:val="28"/>
-        </w:rPr>
-        <w:t>, только в последние годы с развитием методов глубинного обучения</w:t>
-      </w:r>
-      <w:r>
-        <w:rPr>
-          <w:rFonts w:ascii="Times New Roman" w:hAnsi="Times New Roman" w:cs="Times New Roman"/>
-          <w:sz w:val="28"/>
-          <w:szCs w:val="28"/>
-        </w:rPr>
-        <w:t xml:space="preserve">, а также </w:t>
-      </w:r>
-      <w:r>
-        <w:rPr>
-          <w:rFonts w:ascii="Times New Roman" w:hAnsi="Times New Roman" w:cs="Times New Roman"/>
-          <w:sz w:val="28"/>
-          <w:szCs w:val="28"/>
-        </w:rPr>
-        <w:t>введен</w:t>
-      </w:r>
-      <w:r>
-        <w:rPr>
-          <w:rFonts w:ascii="Times New Roman" w:hAnsi="Times New Roman" w:cs="Times New Roman"/>
-          <w:sz w:val="28"/>
-          <w:szCs w:val="28"/>
-        </w:rPr>
-        <w:t>ием</w:t>
-      </w:r>
-      <w:r>
-        <w:rPr>
-          <w:rFonts w:ascii="Times New Roman" w:hAnsi="Times New Roman" w:cs="Times New Roman"/>
-          <w:sz w:val="28"/>
-          <w:szCs w:val="28"/>
-        </w:rPr>
-        <w:t xml:space="preserve"> компьютеризированн</w:t>
-      </w:r>
-      <w:r>
-        <w:rPr>
-          <w:rFonts w:ascii="Times New Roman" w:hAnsi="Times New Roman" w:cs="Times New Roman"/>
-          <w:sz w:val="28"/>
-          <w:szCs w:val="28"/>
-        </w:rPr>
-        <w:t>ой</w:t>
-      </w:r>
-      <w:r>
-        <w:rPr>
-          <w:rFonts w:ascii="Times New Roman" w:hAnsi="Times New Roman" w:cs="Times New Roman"/>
-          <w:sz w:val="28"/>
-          <w:szCs w:val="28"/>
-        </w:rPr>
-        <w:t xml:space="preserve"> интерпретаци</w:t>
-      </w:r>
-      <w:r>
-        <w:rPr>
-          <w:rFonts w:ascii="Times New Roman" w:hAnsi="Times New Roman" w:cs="Times New Roman"/>
-          <w:sz w:val="28"/>
-          <w:szCs w:val="28"/>
-        </w:rPr>
-        <w:t>и</w:t>
-      </w:r>
-      <w:r>
-        <w:rPr>
-          <w:rFonts w:ascii="Times New Roman" w:hAnsi="Times New Roman" w:cs="Times New Roman"/>
-          <w:sz w:val="28"/>
-          <w:szCs w:val="28"/>
-        </w:rPr>
-        <w:t xml:space="preserve"> записей ЭКГ (CIE) [</w:t>
-      </w:r>
-      <w:r>
-        <w:rPr>
-          <w:rFonts w:ascii="Times New Roman" w:hAnsi="Times New Roman" w:cs="Times New Roman"/>
-          <w:sz w:val="28"/>
-          <w:szCs w:val="28"/>
-        </w:rPr>
-        <w:t>3</w:t>
       </w:r>
       <w:r>
         <w:rPr>
@@ -2387,39 +2346,71 @@
           <w:sz w:val="28"/>
           <w:szCs w:val="28"/>
         </w:rPr>
-        <w:t>Однако сложность интерпретации модели машинного обучения мешает врачам быть уверенными в результатах диагностики, основанной на моделях машинного обучения [</w:t>
-      </w:r>
-      <w:r>
-        <w:rPr>
-          <w:rFonts w:ascii="Times New Roman" w:hAnsi="Times New Roman" w:cs="Times New Roman"/>
-          <w:sz w:val="28"/>
-          <w:szCs w:val="28"/>
-        </w:rPr>
-        <w:t>4</w:t>
-      </w:r>
-      <w:r>
-        <w:rPr>
-          <w:rFonts w:ascii="Times New Roman" w:hAnsi="Times New Roman" w:cs="Times New Roman"/>
-          <w:sz w:val="28"/>
-          <w:szCs w:val="28"/>
-        </w:rPr>
-        <w:t>]. Методы интерпретации моделей машинного обучения предоставляют доказательства правильности результатов конкретной модели [</w:t>
-      </w:r>
-      <w:r>
-        <w:rPr>
-          <w:rFonts w:ascii="Times New Roman" w:hAnsi="Times New Roman" w:cs="Times New Roman"/>
-          <w:sz w:val="28"/>
-          <w:szCs w:val="28"/>
-        </w:rPr>
-        <w:t>4</w:t>
-      </w:r>
-      <w:r>
-        <w:rPr>
-          <w:rFonts w:ascii="Times New Roman" w:hAnsi="Times New Roman" w:cs="Times New Roman"/>
-          <w:sz w:val="28"/>
-          <w:szCs w:val="28"/>
-        </w:rPr>
-        <w:t>]. Более того, эти методы интерпретации позволяют экспертам-людям доверять результатам модели, отлаживать и устранять неполадки в модели</w:t>
+        <w:t xml:space="preserve">Несмотря на достигнутый прогресс, </w:t>
+      </w:r>
+      <w:r>
+        <w:rPr>
+          <w:rFonts w:ascii="Times New Roman" w:hAnsi="Times New Roman" w:cs="Times New Roman"/>
+          <w:sz w:val="28"/>
+          <w:szCs w:val="28"/>
+        </w:rPr>
+        <w:t>сложность интерпретации модел</w:t>
+      </w:r>
+      <w:r>
+        <w:rPr>
+          <w:rFonts w:ascii="Times New Roman" w:hAnsi="Times New Roman" w:cs="Times New Roman"/>
+          <w:sz w:val="28"/>
+          <w:szCs w:val="28"/>
+        </w:rPr>
+        <w:t>ей</w:t>
+      </w:r>
+      <w:r>
+        <w:rPr>
+          <w:rFonts w:ascii="Times New Roman" w:hAnsi="Times New Roman" w:cs="Times New Roman"/>
+          <w:sz w:val="28"/>
+          <w:szCs w:val="28"/>
+        </w:rPr>
+        <w:t xml:space="preserve"> машинного обучения мешает врачам быть уверенными в результатах диагностики, основанной на моделях машинного обучения.</w:t>
+      </w:r>
+      <w:r>
+        <w:rPr>
+          <w:rFonts w:ascii="Times New Roman" w:hAnsi="Times New Roman" w:cs="Times New Roman"/>
+          <w:sz w:val="28"/>
+          <w:szCs w:val="28"/>
+        </w:rPr>
+        <w:t xml:space="preserve"> Медицинские специалисты не могут полностью доверять </w:t>
+      </w:r>
+      <w:r>
+        <w:rPr>
+          <w:rFonts w:ascii="Times New Roman" w:hAnsi="Times New Roman" w:cs="Times New Roman"/>
+          <w:sz w:val="28"/>
+          <w:szCs w:val="28"/>
+        </w:rPr>
+        <w:t>“</w:t>
+      </w:r>
+      <w:r>
+        <w:rPr>
+          <w:rFonts w:ascii="Times New Roman" w:hAnsi="Times New Roman" w:cs="Times New Roman"/>
+          <w:sz w:val="28"/>
+          <w:szCs w:val="28"/>
+        </w:rPr>
+        <w:t>черным ящикам</w:t>
+      </w:r>
+      <w:r>
+        <w:rPr>
+          <w:rFonts w:ascii="Times New Roman" w:hAnsi="Times New Roman" w:cs="Times New Roman"/>
+          <w:sz w:val="28"/>
+          <w:szCs w:val="28"/>
+        </w:rPr>
+        <w:t>”</w:t>
+      </w:r>
+      <w:r>
+        <w:rPr>
+          <w:rFonts w:ascii="Times New Roman" w:hAnsi="Times New Roman" w:cs="Times New Roman"/>
+          <w:sz w:val="28"/>
+          <w:szCs w:val="28"/>
+        </w:rPr>
+        <w:t>, не понимая причин, исходя из которых модель принимает решения</w:t>
       </w:r>
       <w:r>
         <w:rPr>
@@ -2435,7 +2426,177 @@
           <w:sz w:val="28"/>
           <w:szCs w:val="28"/>
         </w:rPr>
-        <w:t xml:space="preserve"> Однако область объяснимого ИИ ещё </w:t>
+        <w:t> </w:t>
+      </w:r>
+      <w:r>
+        <w:rPr>
+          <w:rFonts w:ascii="Times New Roman" w:hAnsi="Times New Roman" w:cs="Times New Roman"/>
+          <w:sz w:val="28"/>
+          <w:szCs w:val="28"/>
+        </w:rPr>
+        <w:t xml:space="preserve"> Поэтому были разработаны интерпретируемые методы машинного обучения</w:t>
+      </w:r>
+      <w:r>
+        <w:rPr>
+          <w:rFonts w:ascii="Times New Roman" w:hAnsi="Times New Roman" w:cs="Times New Roman"/>
+          <w:sz w:val="28"/>
+          <w:szCs w:val="28"/>
+        </w:rPr>
+        <w:t>, которых также называют объяснимым искусственным интеллектом (</w:t>
+      </w:r>
+      <w:r>
+        <w:rPr>
+          <w:rFonts w:ascii="Times New Roman" w:hAnsi="Times New Roman" w:cs="Times New Roman"/>
+          <w:sz w:val="28"/>
+          <w:szCs w:val="28"/>
+          <w:lang w:val="en-US"/>
+        </w:rPr>
+        <w:t>XAI</w:t>
+      </w:r>
+      <w:r>
+        <w:rPr>
+          <w:rFonts w:ascii="Times New Roman" w:hAnsi="Times New Roman" w:cs="Times New Roman"/>
+          <w:sz w:val="28"/>
+          <w:szCs w:val="28"/>
+        </w:rPr>
+        <w:t>)</w:t>
+      </w:r>
+      <w:r>
+        <w:rPr>
+          <w:rFonts w:ascii="Times New Roman" w:hAnsi="Times New Roman" w:cs="Times New Roman"/>
+          <w:sz w:val="28"/>
+          <w:szCs w:val="28"/>
+        </w:rPr>
+        <w:t xml:space="preserve">, способные </w:t>
+      </w:r>
+      <w:r>
+        <w:rPr>
+          <w:rFonts w:ascii="Times New Roman" w:hAnsi="Times New Roman" w:cs="Times New Roman"/>
+          <w:sz w:val="28"/>
+          <w:szCs w:val="28"/>
+        </w:rPr>
+        <w:t>предоставля</w:t>
+      </w:r>
+      <w:r>
+        <w:rPr>
+          <w:rFonts w:ascii="Times New Roman" w:hAnsi="Times New Roman" w:cs="Times New Roman"/>
+          <w:sz w:val="28"/>
+          <w:szCs w:val="28"/>
+        </w:rPr>
+        <w:t>ть</w:t>
+      </w:r>
+      <w:r>
+        <w:rPr>
+          <w:rFonts w:ascii="Times New Roman" w:hAnsi="Times New Roman" w:cs="Times New Roman"/>
+          <w:sz w:val="28"/>
+          <w:szCs w:val="28"/>
+        </w:rPr>
+        <w:t xml:space="preserve"> доказательства правильности результатов конкретной модели [</w:t>
+      </w:r>
+      <w:r>
+        <w:rPr>
+          <w:rFonts w:ascii="Times New Roman" w:hAnsi="Times New Roman" w:cs="Times New Roman"/>
+          <w:sz w:val="28"/>
+          <w:szCs w:val="28"/>
+        </w:rPr>
+        <w:t>3</w:t>
+      </w:r>
+      <w:r>
+        <w:rPr>
+          <w:rFonts w:ascii="Times New Roman" w:hAnsi="Times New Roman" w:cs="Times New Roman"/>
+          <w:sz w:val="28"/>
+          <w:szCs w:val="28"/>
+        </w:rPr>
+        <w:t xml:space="preserve">]. Более того, эти методы интерпретации позволяют экспертам-людям </w:t>
+      </w:r>
+      <w:r>
+        <w:rPr>
+          <w:rFonts w:ascii="Times New Roman" w:hAnsi="Times New Roman" w:cs="Times New Roman"/>
+          <w:sz w:val="28"/>
+          <w:szCs w:val="28"/>
+        </w:rPr>
+        <w:lastRenderedPageBreak/>
+        <w:t>проверять</w:t>
+      </w:r>
+      <w:r>
+        <w:rPr>
+          <w:rFonts w:ascii="Times New Roman" w:hAnsi="Times New Roman" w:cs="Times New Roman"/>
+          <w:sz w:val="28"/>
+          <w:szCs w:val="28"/>
+        </w:rPr>
+        <w:t xml:space="preserve"> результат</w:t>
+      </w:r>
+      <w:r>
+        <w:rPr>
+          <w:rFonts w:ascii="Times New Roman" w:hAnsi="Times New Roman" w:cs="Times New Roman"/>
+          <w:sz w:val="28"/>
+          <w:szCs w:val="28"/>
+        </w:rPr>
+        <w:t>ы</w:t>
+      </w:r>
+      <w:r>
+        <w:rPr>
+          <w:rFonts w:ascii="Times New Roman" w:hAnsi="Times New Roman" w:cs="Times New Roman"/>
+          <w:sz w:val="28"/>
+          <w:szCs w:val="28"/>
+        </w:rPr>
+        <w:t xml:space="preserve"> модели, отлаживать и устранять неполадки в модели</w:t>
+      </w:r>
+      <w:r>
+        <w:rPr>
+          <w:rFonts w:ascii="Times New Roman" w:hAnsi="Times New Roman" w:cs="Times New Roman"/>
+          <w:sz w:val="28"/>
+          <w:szCs w:val="28"/>
+        </w:rPr>
+        <w:t>.</w:t>
+      </w:r>
+      <w:r>
+        <w:rPr>
+          <w:rFonts w:ascii="Times New Roman" w:hAnsi="Times New Roman" w:cs="Times New Roman"/>
+          <w:sz w:val="28"/>
+          <w:szCs w:val="28"/>
+        </w:rPr>
+        <w:t xml:space="preserve"> Однако область объяснимого </w:t>
+      </w:r>
+      <w:r>
+        <w:rPr>
+          <w:rFonts w:ascii="Times New Roman" w:hAnsi="Times New Roman" w:cs="Times New Roman"/>
+          <w:sz w:val="28"/>
+          <w:szCs w:val="28"/>
+        </w:rPr>
+        <w:t>искусственн</w:t>
+      </w:r>
+      <w:r>
+        <w:rPr>
+          <w:rFonts w:ascii="Times New Roman" w:hAnsi="Times New Roman" w:cs="Times New Roman"/>
+          <w:sz w:val="28"/>
+          <w:szCs w:val="28"/>
+        </w:rPr>
+        <w:t>ого</w:t>
+      </w:r>
+      <w:r>
+        <w:rPr>
+          <w:rFonts w:ascii="Times New Roman" w:hAnsi="Times New Roman" w:cs="Times New Roman"/>
+          <w:sz w:val="28"/>
+          <w:szCs w:val="28"/>
+        </w:rPr>
+        <w:t xml:space="preserve"> интеллект</w:t>
+      </w:r>
+      <w:r>
+        <w:rPr>
+          <w:rFonts w:ascii="Times New Roman" w:hAnsi="Times New Roman" w:cs="Times New Roman"/>
+          <w:sz w:val="28"/>
+          <w:szCs w:val="28"/>
+        </w:rPr>
+        <w:t>а</w:t>
+      </w:r>
+      <w:r>
+        <w:rPr>
+          <w:rFonts w:ascii="Times New Roman" w:hAnsi="Times New Roman" w:cs="Times New Roman"/>
+          <w:sz w:val="28"/>
+          <w:szCs w:val="28"/>
+        </w:rPr>
+        <w:t xml:space="preserve"> ещё </w:t>
       </w:r>
       <w:r>
         <w:rPr>
@@ -2467,24 +2628,15 @@
           <w:sz w:val="28"/>
           <w:szCs w:val="28"/>
         </w:rPr>
-        <w:t xml:space="preserve">, и исследователи сосредоточены на внедрении методов, которые могут объяснить, как модель определяет или классифицирует </w:t>
-      </w:r>
-      <w:r>
-        <w:rPr>
-          <w:rFonts w:ascii="Times New Roman" w:hAnsi="Times New Roman" w:cs="Times New Roman"/>
-          <w:sz w:val="28"/>
-          <w:szCs w:val="28"/>
-        </w:rPr>
-        <w:lastRenderedPageBreak/>
-        <w:t>аномалии в сфере здравоохранения [</w:t>
-      </w:r>
-      <w:r>
-        <w:rPr>
-          <w:rFonts w:ascii="Times New Roman" w:hAnsi="Times New Roman" w:cs="Times New Roman"/>
-          <w:sz w:val="28"/>
-          <w:szCs w:val="28"/>
-        </w:rPr>
-        <w:t>4</w:t>
+        <w:t>, и исследователи сосредоточены на внедрении методов, которые могут объяснить, как модель определяет или классифицирует аномалии в сфере здравоохранения [</w:t>
+      </w:r>
+      <w:r>
+        <w:rPr>
+          <w:rFonts w:ascii="Times New Roman" w:hAnsi="Times New Roman" w:cs="Times New Roman"/>
+          <w:sz w:val="28"/>
+          <w:szCs w:val="28"/>
+        </w:rPr>
+        <w:t>3</w:t>
       </w:r>
       <w:r>
         <w:rPr>
@@ -2521,6 +2673,363 @@
           <w:szCs w:val="28"/>
         </w:rPr>
       </w:pPr>
+      <w:r>
+        <w:rPr>
+          <w:rFonts w:ascii="Times New Roman" w:hAnsi="Times New Roman" w:cs="Times New Roman"/>
+          <w:sz w:val="28"/>
+          <w:szCs w:val="28"/>
+        </w:rPr>
+        <w:t xml:space="preserve">В данной работе рассматриваются 3 модели нейронных сетей, </w:t>
+      </w:r>
+      <w:r>
+        <w:rPr>
+          <w:rFonts w:ascii="Times New Roman" w:hAnsi="Times New Roman" w:cs="Times New Roman"/>
+          <w:sz w:val="28"/>
+          <w:szCs w:val="28"/>
+        </w:rPr>
+        <w:t xml:space="preserve">каждая из которых основана на одном из </w:t>
+      </w:r>
+      <w:r>
+        <w:rPr>
+          <w:rFonts w:ascii="Times New Roman" w:hAnsi="Times New Roman" w:cs="Times New Roman"/>
+          <w:sz w:val="28"/>
+          <w:szCs w:val="28"/>
+        </w:rPr>
+        <w:t xml:space="preserve">трёх наиболее распространённых интерпретируемых метода машинного обучения для классификации аритмий по ЭКГ. </w:t>
+      </w:r>
+      <w:r>
+        <w:rPr>
+          <w:rFonts w:ascii="Times New Roman" w:hAnsi="Times New Roman" w:cs="Times New Roman"/>
+          <w:sz w:val="28"/>
+          <w:szCs w:val="28"/>
+        </w:rPr>
+        <w:t xml:space="preserve">Цель исследования </w:t>
+      </w:r>
+      <w:r>
+        <w:rPr>
+          <w:rFonts w:ascii="Times New Roman" w:eastAsiaTheme="minorEastAsia" w:hAnsi="Times New Roman" w:cs="Times New Roman"/>
+          <w:sz w:val="28"/>
+          <w:szCs w:val="28"/>
+        </w:rPr>
+        <w:t>–</w:t>
+      </w:r>
+      <w:r>
+        <w:rPr>
+          <w:rFonts w:ascii="Times New Roman" w:eastAsiaTheme="minorEastAsia" w:hAnsi="Times New Roman" w:cs="Times New Roman"/>
+          <w:sz w:val="28"/>
+          <w:szCs w:val="28"/>
+        </w:rPr>
+        <w:t xml:space="preserve"> выявить </w:t>
+      </w:r>
+      <w:r>
+        <w:rPr>
+          <w:rFonts w:ascii="Times New Roman" w:hAnsi="Times New Roman" w:cs="Times New Roman"/>
+          <w:sz w:val="28"/>
+          <w:szCs w:val="28"/>
+        </w:rPr>
+        <w:t>наиболее эффективной и легко интерпретируемой моделей глубинного обучения в задаче классификации аритмий с точки зрения корректного анализа, удобства и информативности для медицинских специалистов.</w:t>
+      </w:r>
+      <w:r>
+        <w:rPr>
+          <w:rFonts w:ascii="Times New Roman" w:hAnsi="Times New Roman" w:cs="Times New Roman"/>
+          <w:sz w:val="28"/>
+          <w:szCs w:val="28"/>
+        </w:rPr>
+        <w:t xml:space="preserve"> В качестве данных для </w:t>
+      </w:r>
+      <w:r>
+        <w:rPr>
+          <w:rFonts w:ascii="Times New Roman" w:hAnsi="Times New Roman" w:cs="Times New Roman"/>
+          <w:sz w:val="28"/>
+          <w:szCs w:val="28"/>
+        </w:rPr>
+        <w:t>состоящий из более чем 9800 записей от 9458 пациентов продолжительностью 7-60 минут служит основой для обучения и валидации моделей с соблюдением единых условий экспериментов</w:t>
+      </w:r>
+      <w:r>
+        <w:rPr>
+          <w:rFonts w:ascii="Times New Roman" w:hAnsi="Times New Roman" w:cs="Times New Roman"/>
+          <w:sz w:val="28"/>
+          <w:szCs w:val="28"/>
+        </w:rPr>
+        <w:t xml:space="preserve"> используется</w:t>
+      </w:r>
+      <w:r>
+        <w:rPr>
+          <w:rFonts w:ascii="Times New Roman" w:hAnsi="Times New Roman" w:cs="Times New Roman"/>
+          <w:sz w:val="28"/>
+          <w:szCs w:val="28"/>
+        </w:rPr>
+        <w:t xml:space="preserve"> </w:t>
+      </w:r>
+      <w:r>
+        <w:rPr>
+          <w:rFonts w:ascii="Times New Roman" w:hAnsi="Times New Roman" w:cs="Times New Roman"/>
+          <w:sz w:val="28"/>
+          <w:szCs w:val="28"/>
+        </w:rPr>
+        <w:t>б</w:t>
+      </w:r>
+      <w:r>
+        <w:rPr>
+          <w:rFonts w:ascii="Times New Roman" w:hAnsi="Times New Roman" w:cs="Times New Roman"/>
+          <w:sz w:val="28"/>
+          <w:szCs w:val="28"/>
+        </w:rPr>
+        <w:t>аз</w:t>
+      </w:r>
+      <w:r>
+        <w:rPr>
+          <w:rFonts w:ascii="Times New Roman" w:hAnsi="Times New Roman" w:cs="Times New Roman"/>
+          <w:sz w:val="28"/>
+          <w:szCs w:val="28"/>
+        </w:rPr>
+        <w:t>а</w:t>
+      </w:r>
+      <w:r>
+        <w:rPr>
+          <w:rFonts w:ascii="Times New Roman" w:hAnsi="Times New Roman" w:cs="Times New Roman"/>
+          <w:sz w:val="28"/>
+          <w:szCs w:val="28"/>
+        </w:rPr>
+        <w:t xml:space="preserve"> данных открытого доступа </w:t>
+      </w:r>
+      <w:r>
+        <w:rPr>
+          <w:rFonts w:ascii="Times New Roman" w:hAnsi="Times New Roman" w:cs="Times New Roman"/>
+          <w:sz w:val="28"/>
+          <w:szCs w:val="28"/>
+          <w:lang w:val="en-US"/>
+        </w:rPr>
+        <w:t>China</w:t>
+      </w:r>
+      <w:r>
+        <w:rPr>
+          <w:rFonts w:ascii="Times New Roman" w:hAnsi="Times New Roman" w:cs="Times New Roman"/>
+          <w:sz w:val="28"/>
+          <w:szCs w:val="28"/>
+        </w:rPr>
+        <w:t xml:space="preserve"> </w:t>
+      </w:r>
+      <w:r>
+        <w:rPr>
+          <w:rFonts w:ascii="Times New Roman" w:hAnsi="Times New Roman" w:cs="Times New Roman"/>
+          <w:sz w:val="28"/>
+          <w:szCs w:val="28"/>
+          <w:lang w:val="en-US"/>
+        </w:rPr>
+        <w:t>Physiological</w:t>
+      </w:r>
+      <w:r>
+        <w:rPr>
+          <w:rFonts w:ascii="Times New Roman" w:hAnsi="Times New Roman" w:cs="Times New Roman"/>
+          <w:sz w:val="28"/>
+          <w:szCs w:val="28"/>
+        </w:rPr>
+        <w:t xml:space="preserve"> </w:t>
+      </w:r>
+      <w:r>
+        <w:rPr>
+          <w:rFonts w:ascii="Times New Roman" w:hAnsi="Times New Roman" w:cs="Times New Roman"/>
+          <w:sz w:val="28"/>
+          <w:szCs w:val="28"/>
+          <w:lang w:val="en-US"/>
+        </w:rPr>
+        <w:t>Signal</w:t>
+      </w:r>
+      <w:r>
+        <w:rPr>
+          <w:rFonts w:ascii="Times New Roman" w:hAnsi="Times New Roman" w:cs="Times New Roman"/>
+          <w:sz w:val="28"/>
+          <w:szCs w:val="28"/>
+        </w:rPr>
+        <w:t xml:space="preserve"> </w:t>
+      </w:r>
+      <w:r>
+        <w:rPr>
+          <w:rFonts w:ascii="Times New Roman" w:hAnsi="Times New Roman" w:cs="Times New Roman"/>
+          <w:sz w:val="28"/>
+          <w:szCs w:val="28"/>
+          <w:lang w:val="en-US"/>
+        </w:rPr>
+        <w:t>Challenge</w:t>
+      </w:r>
+      <w:r>
+        <w:rPr>
+          <w:rFonts w:ascii="Times New Roman" w:hAnsi="Times New Roman" w:cs="Times New Roman"/>
+          <w:sz w:val="28"/>
+          <w:szCs w:val="28"/>
+        </w:rPr>
+        <w:t xml:space="preserve"> 2018 (</w:t>
+      </w:r>
+      <w:r>
+        <w:rPr>
+          <w:rFonts w:ascii="Times New Roman" w:hAnsi="Times New Roman" w:cs="Times New Roman"/>
+          <w:sz w:val="28"/>
+          <w:szCs w:val="28"/>
+          <w:lang w:val="en-US"/>
+        </w:rPr>
+        <w:t>CPSC</w:t>
+      </w:r>
+      <w:r>
+        <w:rPr>
+          <w:rFonts w:ascii="Times New Roman" w:hAnsi="Times New Roman" w:cs="Times New Roman"/>
+          <w:sz w:val="28"/>
+          <w:szCs w:val="28"/>
+        </w:rPr>
+        <w:t>2018)</w:t>
+      </w:r>
+      <w:r>
+        <w:rPr>
+          <w:rFonts w:ascii="Times New Roman" w:hAnsi="Times New Roman" w:cs="Times New Roman"/>
+          <w:sz w:val="28"/>
+          <w:szCs w:val="28"/>
+        </w:rPr>
+        <w:t xml:space="preserve"> </w:t>
+      </w:r>
+      <w:r>
+        <w:rPr>
+          <w:rFonts w:ascii="Times New Roman" w:hAnsi="Times New Roman" w:cs="Times New Roman"/>
+          <w:sz w:val="28"/>
+          <w:szCs w:val="28"/>
+        </w:rPr>
+        <w:t>для оценки</w:t>
+      </w:r>
+      <w:r>
+        <w:rPr>
+          <w:rFonts w:ascii="Times New Roman" w:hAnsi="Times New Roman" w:cs="Times New Roman"/>
+          <w:sz w:val="28"/>
+          <w:szCs w:val="28"/>
+        </w:rPr>
+        <w:t xml:space="preserve"> </w:t>
+      </w:r>
+      <w:r>
+        <w:rPr>
+          <w:rFonts w:ascii="Times New Roman" w:hAnsi="Times New Roman" w:cs="Times New Roman"/>
+          <w:sz w:val="28"/>
+          <w:szCs w:val="28"/>
+        </w:rPr>
+        <w:t>алгоритмов определения ритма электрокардиограммы и</w:t>
+      </w:r>
+      <w:r>
+        <w:rPr>
+          <w:rFonts w:ascii="Times New Roman" w:hAnsi="Times New Roman" w:cs="Times New Roman"/>
+          <w:sz w:val="28"/>
+          <w:szCs w:val="28"/>
+        </w:rPr>
+        <w:t xml:space="preserve"> в</w:t>
+      </w:r>
+      <w:r>
+        <w:rPr>
+          <w:rFonts w:ascii="Times New Roman" w:hAnsi="Times New Roman" w:cs="Times New Roman"/>
+          <w:sz w:val="28"/>
+          <w:szCs w:val="28"/>
+        </w:rPr>
+        <w:t>ыявления морфологических нарушений</w:t>
+      </w:r>
+      <w:r>
+        <w:rPr>
+          <w:rFonts w:ascii="Times New Roman" w:hAnsi="Times New Roman" w:cs="Times New Roman"/>
+          <w:sz w:val="28"/>
+          <w:szCs w:val="28"/>
+        </w:rPr>
+        <w:t xml:space="preserve">, </w:t>
+      </w:r>
+      <w:r>
+        <w:rPr>
+          <w:rFonts w:ascii="Times New Roman" w:hAnsi="Times New Roman" w:cs="Times New Roman"/>
+          <w:sz w:val="28"/>
+          <w:szCs w:val="28"/>
+        </w:rPr>
+        <w:t>состоящ</w:t>
+      </w:r>
+      <w:r>
+        <w:rPr>
+          <w:rFonts w:ascii="Times New Roman" w:hAnsi="Times New Roman" w:cs="Times New Roman"/>
+          <w:sz w:val="28"/>
+          <w:szCs w:val="28"/>
+        </w:rPr>
+        <w:t>ая</w:t>
+      </w:r>
+      <w:r>
+        <w:rPr>
+          <w:rFonts w:ascii="Times New Roman" w:hAnsi="Times New Roman" w:cs="Times New Roman"/>
+          <w:sz w:val="28"/>
+          <w:szCs w:val="28"/>
+        </w:rPr>
+        <w:t xml:space="preserve"> из более чем 9800 записей от 9458 пациентов продолжительностью </w:t>
+      </w:r>
+      <w:r>
+        <w:rPr>
+          <w:rFonts w:ascii="Times New Roman" w:hAnsi="Times New Roman" w:cs="Times New Roman"/>
+          <w:sz w:val="28"/>
+          <w:szCs w:val="28"/>
+        </w:rPr>
+        <w:t xml:space="preserve">от </w:t>
+      </w:r>
+      <w:r>
+        <w:rPr>
+          <w:rFonts w:ascii="Times New Roman" w:hAnsi="Times New Roman" w:cs="Times New Roman"/>
+          <w:sz w:val="28"/>
+          <w:szCs w:val="28"/>
+        </w:rPr>
+        <w:t>7</w:t>
+      </w:r>
+      <w:r>
+        <w:rPr>
+          <w:rFonts w:ascii="Times New Roman" w:hAnsi="Times New Roman" w:cs="Times New Roman"/>
+          <w:sz w:val="28"/>
+          <w:szCs w:val="28"/>
+        </w:rPr>
+        <w:t xml:space="preserve"> до </w:t>
+      </w:r>
+      <w:r>
+        <w:rPr>
+          <w:rFonts w:ascii="Times New Roman" w:hAnsi="Times New Roman" w:cs="Times New Roman"/>
+          <w:sz w:val="28"/>
+          <w:szCs w:val="28"/>
+        </w:rPr>
+        <w:t>60 минут</w:t>
+      </w:r>
+      <w:r>
+        <w:rPr>
+          <w:rFonts w:ascii="Times New Roman" w:hAnsi="Times New Roman" w:cs="Times New Roman"/>
+          <w:sz w:val="28"/>
+          <w:szCs w:val="28"/>
+        </w:rPr>
+        <w:t xml:space="preserve"> </w:t>
+      </w:r>
+      <w:r>
+        <w:rPr>
+          <w:rFonts w:ascii="Times New Roman" w:hAnsi="Times New Roman" w:cs="Times New Roman"/>
+          <w:sz w:val="28"/>
+          <w:szCs w:val="28"/>
+        </w:rPr>
+        <w:t>[</w:t>
+      </w:r>
+      <w:r>
+        <w:rPr>
+          <w:rFonts w:ascii="Times New Roman" w:hAnsi="Times New Roman" w:cs="Times New Roman"/>
+          <w:sz w:val="28"/>
+          <w:szCs w:val="28"/>
+        </w:rPr>
+        <w:t>4</w:t>
+      </w:r>
+      <w:r>
+        <w:rPr>
+          <w:rFonts w:ascii="Times New Roman" w:hAnsi="Times New Roman" w:cs="Times New Roman"/>
+          <w:sz w:val="28"/>
+          <w:szCs w:val="28"/>
+        </w:rPr>
+        <w:t>]</w:t>
+      </w:r>
+      <w:r>
+        <w:rPr>
+          <w:rFonts w:ascii="Times New Roman" w:hAnsi="Times New Roman" w:cs="Times New Roman"/>
+          <w:sz w:val="28"/>
+          <w:szCs w:val="28"/>
+        </w:rPr>
+        <w:t>.</w:t>
+      </w:r>
     </w:p>
     <w:p>
       <w:pPr>
@@ -2538,71 +3047,64 @@
           <w:sz w:val="28"/>
           <w:szCs w:val="28"/>
         </w:rPr>
-        <w:t>В данной работе рассматриваются 3 модели нейронных сетей, основанные на трёх наиболее распространённых интерпретируемых метода машинного обучения для классификации аритмий по ЭКГ. Кроме того, проводится вычислительный эксперимент, показывающий эффективность этих интерпретируемых методов</w:t>
-      </w:r>
-      <w:r>
-        <w:rPr>
-          <w:rFonts w:ascii="Times New Roman" w:hAnsi="Times New Roman" w:cs="Times New Roman"/>
-          <w:sz w:val="28"/>
-          <w:szCs w:val="28"/>
-        </w:rPr>
-        <w:t>,</w:t>
-      </w:r>
-      <w:r>
-        <w:rPr>
-          <w:rFonts w:ascii="Times New Roman" w:hAnsi="Times New Roman" w:cs="Times New Roman"/>
-          <w:sz w:val="28"/>
-          <w:szCs w:val="28"/>
-        </w:rPr>
-        <w:t xml:space="preserve"> а также интерпретируемость и точность моделей глубинного обучения </w:t>
-      </w:r>
-      <w:r>
-        <w:rPr>
-          <w:rFonts w:ascii="Times New Roman" w:hAnsi="Times New Roman" w:cs="Times New Roman"/>
-          <w:sz w:val="28"/>
-          <w:szCs w:val="28"/>
-        </w:rPr>
-        <w:t xml:space="preserve">в задаче классификации </w:t>
-      </w:r>
-      <w:r>
-        <w:rPr>
-          <w:rFonts w:ascii="Times New Roman" w:hAnsi="Times New Roman" w:cs="Times New Roman"/>
-          <w:sz w:val="28"/>
-          <w:szCs w:val="28"/>
-        </w:rPr>
-        <w:t>с использованием</w:t>
-      </w:r>
-      <w:r>
-        <w:rPr>
-          <w:rFonts w:ascii="Times New Roman" w:hAnsi="Times New Roman" w:cs="Times New Roman"/>
-          <w:sz w:val="28"/>
-          <w:szCs w:val="28"/>
-        </w:rPr>
-        <w:t xml:space="preserve"> б</w:t>
-      </w:r>
-      <w:r>
-        <w:rPr>
-          <w:rFonts w:ascii="Times New Roman" w:hAnsi="Times New Roman" w:cs="Times New Roman"/>
-          <w:sz w:val="28"/>
-          <w:szCs w:val="28"/>
-        </w:rPr>
-        <w:t>аз</w:t>
-      </w:r>
-      <w:r>
-        <w:rPr>
-          <w:rFonts w:ascii="Times New Roman" w:hAnsi="Times New Roman" w:cs="Times New Roman"/>
-          <w:sz w:val="28"/>
-          <w:szCs w:val="28"/>
-        </w:rPr>
-        <w:t>ы</w:t>
-      </w:r>
-      <w:r>
-        <w:rPr>
-          <w:rFonts w:ascii="Times New Roman" w:hAnsi="Times New Roman" w:cs="Times New Roman"/>
-          <w:sz w:val="28"/>
-          <w:szCs w:val="28"/>
-        </w:rPr>
-        <w:t xml:space="preserve"> данных открытого доступа для оценки</w:t>
+        <w:t>Методология</w:t>
+      </w:r>
+      <w:r>
+        <w:rPr>
+          <w:rFonts w:ascii="Times New Roman" w:hAnsi="Times New Roman" w:cs="Times New Roman"/>
+          <w:sz w:val="28"/>
+          <w:szCs w:val="28"/>
+        </w:rPr>
+        <w:t xml:space="preserve"> исследования </w:t>
+      </w:r>
+      <w:r>
+        <w:rPr>
+          <w:rFonts w:ascii="Times New Roman" w:hAnsi="Times New Roman" w:cs="Times New Roman"/>
+          <w:sz w:val="28"/>
+          <w:szCs w:val="28"/>
+        </w:rPr>
+        <w:t xml:space="preserve">включает предварительную обработку данных, подготовки моделей глубинного обучения к тренировке, обучение и валидация каждой модели нейронной сети </w:t>
+      </w:r>
+      <w:r>
+        <w:rPr>
+          <w:rFonts w:ascii="Times New Roman" w:hAnsi="Times New Roman" w:cs="Times New Roman"/>
+          <w:sz w:val="28"/>
+          <w:szCs w:val="28"/>
+        </w:rPr>
+        <w:t xml:space="preserve">в идентичных условиях, а также </w:t>
+      </w:r>
+      <w:r>
+        <w:rPr>
+          <w:rFonts w:ascii="Times New Roman" w:hAnsi="Times New Roman" w:cs="Times New Roman"/>
+          <w:sz w:val="28"/>
+          <w:szCs w:val="28"/>
+        </w:rPr>
+        <w:t>их сравнение по метрикам качества</w:t>
+      </w:r>
+      <w:r>
+        <w:rPr>
+          <w:rFonts w:ascii="Times New Roman" w:hAnsi="Times New Roman" w:cs="Times New Roman"/>
+          <w:sz w:val="28"/>
+          <w:szCs w:val="28"/>
+        </w:rPr>
+        <w:t xml:space="preserve">: </w:t>
+      </w:r>
+      <w:r>
+        <w:rPr>
+          <w:rFonts w:ascii="Times New Roman" w:hAnsi="Times New Roman" w:cs="Times New Roman"/>
+          <w:sz w:val="28"/>
+          <w:szCs w:val="28"/>
+        </w:rPr>
+        <w:t xml:space="preserve">F1-score, </w:t>
+      </w:r>
+      <w:r>
+        <w:rPr>
+          <w:rFonts w:ascii="Times New Roman" w:hAnsi="Times New Roman" w:cs="Times New Roman"/>
+          <w:sz w:val="28"/>
+          <w:szCs w:val="28"/>
+          <w:lang w:val="en-US"/>
+        </w:rPr>
+        <w:t>precision</w:t>
       </w:r>
       <w:r>
         <w:rPr>
@@ -2617,24 +3119,26 @@
           <w:rFonts w:ascii="Times New Roman" w:hAnsi="Times New Roman" w:cs="Times New Roman"/>
           <w:sz w:val="28"/>
           <w:szCs w:val="28"/>
-        </w:rPr>
-        <w:t>алгоритмов определения ритма электрокардиограммы и</w:t>
-      </w:r>
-      <w:r>
-        <w:rPr>
-          <w:rFonts w:ascii="Times New Roman" w:hAnsi="Times New Roman" w:cs="Times New Roman"/>
-          <w:sz w:val="28"/>
-          <w:szCs w:val="28"/>
-        </w:rPr>
-        <w:t xml:space="preserve"> в</w:t>
-      </w:r>
-      <w:r>
-        <w:rPr>
-          <w:rFonts w:ascii="Times New Roman" w:hAnsi="Times New Roman" w:cs="Times New Roman"/>
-          <w:sz w:val="28"/>
-          <w:szCs w:val="28"/>
-        </w:rPr>
-        <w:t>ыявления морфологических нарушений</w:t>
+          <w:lang w:val="en-US"/>
+        </w:rPr>
+        <w:t>score</w:t>
+      </w:r>
+      <w:r>
+        <w:rPr>
+          <w:rFonts w:ascii="Times New Roman" w:hAnsi="Times New Roman" w:cs="Times New Roman"/>
+          <w:sz w:val="28"/>
+          <w:szCs w:val="28"/>
+        </w:rPr>
+        <w:t xml:space="preserve">, </w:t>
+      </w:r>
+      <w:r>
+        <w:rPr>
+          <w:rFonts w:ascii="Times New Roman" w:hAnsi="Times New Roman" w:cs="Times New Roman"/>
+          <w:sz w:val="28"/>
+          <w:szCs w:val="28"/>
+          <w:lang w:val="en-US"/>
+        </w:rPr>
+        <w:t>recall</w:t>
       </w:r>
       <w:r>
         <w:rPr>
@@ -2649,25 +3153,63 @@
           <w:rFonts w:ascii="Times New Roman" w:hAnsi="Times New Roman" w:cs="Times New Roman"/>
           <w:sz w:val="28"/>
           <w:szCs w:val="28"/>
-        </w:rPr>
-        <w:t>[</w:t>
-      </w:r>
-      <w:r>
-        <w:rPr>
-          <w:rFonts w:ascii="Times New Roman" w:hAnsi="Times New Roman" w:cs="Times New Roman"/>
-          <w:sz w:val="28"/>
-          <w:szCs w:val="28"/>
-        </w:rPr>
-        <w:t>1</w:t>
-      </w:r>
-      <w:r>
-        <w:rPr>
-          <w:rFonts w:ascii="Times New Roman" w:hAnsi="Times New Roman" w:cs="Times New Roman"/>
-          <w:sz w:val="28"/>
-          <w:szCs w:val="28"/>
-        </w:rPr>
-        <w:t>].</w:t>
-      </w:r>
+          <w:lang w:val="en-US"/>
+        </w:rPr>
+        <w:t>score</w:t>
+      </w:r>
+      <w:r>
+        <w:rPr>
+          <w:rFonts w:ascii="Times New Roman" w:hAnsi="Times New Roman" w:cs="Times New Roman"/>
+          <w:sz w:val="28"/>
+          <w:szCs w:val="28"/>
+        </w:rPr>
+        <w:t xml:space="preserve"> и </w:t>
+      </w:r>
+      <w:r>
+        <w:rPr>
+          <w:rFonts w:ascii="Times New Roman" w:hAnsi="Times New Roman" w:cs="Times New Roman"/>
+          <w:sz w:val="28"/>
+          <w:szCs w:val="28"/>
+          <w:lang w:val="en-US"/>
+        </w:rPr>
+        <w:t>AUC</w:t>
+      </w:r>
+      <w:r>
+        <w:rPr>
+          <w:rFonts w:ascii="Times New Roman" w:hAnsi="Times New Roman" w:cs="Times New Roman"/>
+          <w:sz w:val="28"/>
+          <w:szCs w:val="28"/>
+        </w:rPr>
+        <w:t xml:space="preserve"> </w:t>
+      </w:r>
+      <w:r>
+        <w:rPr>
+          <w:rFonts w:ascii="Times New Roman" w:hAnsi="Times New Roman" w:cs="Times New Roman"/>
+          <w:sz w:val="28"/>
+          <w:szCs w:val="28"/>
+          <w:lang w:val="en-US"/>
+        </w:rPr>
+        <w:t>score</w:t>
+      </w:r>
+      <w:r>
+        <w:rPr>
+          <w:rFonts w:ascii="Times New Roman" w:hAnsi="Times New Roman" w:cs="Times New Roman"/>
+          <w:sz w:val="28"/>
+          <w:szCs w:val="28"/>
+        </w:rPr>
+        <w:t>.</w:t>
+      </w:r>
+    </w:p>
+    <w:p>
+      <w:pPr>
+        <w:spacing w:line="360" w:lineRule="auto"/>
+        <w:jc w:val="both"/>
+        <w:rPr>
+          <w:rFonts w:ascii="Times New Roman" w:hAnsi="Times New Roman" w:cs="Times New Roman"/>
+          <w:sz w:val="28"/>
+          <w:szCs w:val="28"/>
+        </w:rPr>
+      </w:pPr>
       <w:r>
         <w:rPr>
           <w:rFonts w:ascii="Times New Roman" w:hAnsi="Times New Roman" w:cs="Times New Roman"/>
@@ -2834,7 +3376,7 @@
           <w:szCs w:val="28"/>
           <w:lang w:val="en-US"/>
         </w:rPr>
-        <w:t xml:space="preserve">F. F. Liu, C. Y. Liu*, L. N. Zhao, X. Y. Zhang, X. L. Wu, X. Y. Xu, </w:t>
+        <w:t xml:space="preserve">Taback L., Marden E., Mason H.L. and Pipberger </w:t>
       </w:r>
       <w:proofErr w:type="gramStart"/>
       <w:r>
@@ -2844,7 +3386,7 @@
           <w:szCs w:val="28"/>
           <w:lang w:val="en-US"/>
         </w:rPr>
-        <w:t>Y. L</w:t>
+        <w:t>H.V. :</w:t>
       </w:r>
       <w:proofErr w:type="gramEnd"/>
       <w:r>
@@ -2854,29 +3396,28 @@
           <w:szCs w:val="28"/>
           <w:lang w:val="en-US"/>
         </w:rPr>
-        <w:t>. Liu, C. Y. Ma, S. S. Wei, Z. Q. He, J. Q. Li and N. Y. Kwee. An open access database for evaluating the algorithms of ECG rhythm and morphology abnormal detection. Journal of Medical Imaging and Health Informatics, 2018, 8(7): 1368–1373.</w:t>
-      </w:r>
-      <w:r>
-        <w:rPr>
-          <w:rFonts w:ascii="Times New Roman" w:hAnsi="Times New Roman" w:cs="Times New Roman"/>
-          <w:sz w:val="28"/>
-          <w:szCs w:val="28"/>
-          <w:lang w:val="en-US"/>
-        </w:rPr>
-        <w:t xml:space="preserve"> </w:t>
-      </w:r>
-      <w:hyperlink r:id="rId9" w:history="1">
-        <w:r>
-          <w:rPr>
-            <w:rStyle w:val="ad"/>
-            <w:rFonts w:ascii="Times New Roman" w:hAnsi="Times New Roman" w:cs="Times New Roman"/>
-            <w:sz w:val="28"/>
-            <w:szCs w:val="28"/>
-            <w:lang w:val="en-US"/>
-          </w:rPr>
-          <w:t>http://2018.icbeb.org/file/2018X_Feifei_An%20Open%20Access%20Database%20for%20Evaluating%20ECG%20abnormal%20classificaition%20algorithm.pdf</w:t>
-        </w:r>
-      </w:hyperlink>
+        <w:t> "Digital recording of electrocardiographic data for analysis by a digital computer". IRE Trans Med Electro 1959; </w:t>
+      </w:r>
+      <w:r>
+        <w:rPr>
+          <w:rFonts w:ascii="Times New Roman" w:hAnsi="Times New Roman" w:cs="Times New Roman"/>
+          <w:b/>
+          <w:bCs/>
+          <w:sz w:val="28"/>
+          <w:szCs w:val="28"/>
+          <w:lang w:val="en-US"/>
+        </w:rPr>
+        <w:t>6</w:t>
+      </w:r>
+      <w:r>
+        <w:rPr>
+          <w:rFonts w:ascii="Times New Roman" w:hAnsi="Times New Roman" w:cs="Times New Roman"/>
+          <w:sz w:val="28"/>
+          <w:szCs w:val="28"/>
+          <w:lang w:val="en-US"/>
+        </w:rPr>
+        <w:t>: 167.</w:t>
+      </w:r>
     </w:p>
     <w:p>
       <w:pPr>
@@ -2890,71 +3431,6 @@
           <w:rFonts w:ascii="Times New Roman" w:hAnsi="Times New Roman" w:cs="Times New Roman"/>
           <w:sz w:val="28"/>
           <w:szCs w:val="28"/>
-          <w:lang w:val="en-US"/>
-        </w:rPr>
-      </w:pPr>
-      <w:r>
-        <w:rPr>
-          <w:rFonts w:ascii="Times New Roman" w:hAnsi="Times New Roman" w:cs="Times New Roman"/>
-          <w:sz w:val="28"/>
-          <w:szCs w:val="28"/>
-          <w:lang w:val="en-US"/>
-        </w:rPr>
-        <w:t xml:space="preserve">Taback L., Marden E., Mason H.L. and Pipberger </w:t>
-      </w:r>
-      <w:proofErr w:type="gramStart"/>
-      <w:r>
-        <w:rPr>
-          <w:rFonts w:ascii="Times New Roman" w:hAnsi="Times New Roman" w:cs="Times New Roman"/>
-          <w:sz w:val="28"/>
-          <w:szCs w:val="28"/>
-          <w:lang w:val="en-US"/>
-        </w:rPr>
-        <w:t>H.V. :</w:t>
-      </w:r>
-      <w:proofErr w:type="gramEnd"/>
-      <w:r>
-        <w:rPr>
-          <w:rFonts w:ascii="Times New Roman" w:hAnsi="Times New Roman" w:cs="Times New Roman"/>
-          <w:sz w:val="28"/>
-          <w:szCs w:val="28"/>
-          <w:lang w:val="en-US"/>
-        </w:rPr>
-        <w:t> "Digital recording of electrocardiographic data for analysis by a digital computer". IRE Trans Med Electro 1959; </w:t>
-      </w:r>
-      <w:r>
-        <w:rPr>
-          <w:rFonts w:ascii="Times New Roman" w:hAnsi="Times New Roman" w:cs="Times New Roman"/>
-          <w:b/>
-          <w:bCs/>
-          <w:sz w:val="28"/>
-          <w:szCs w:val="28"/>
-          <w:lang w:val="en-US"/>
-        </w:rPr>
-        <w:t>6</w:t>
-      </w:r>
-      <w:r>
-        <w:rPr>
-          <w:rFonts w:ascii="Times New Roman" w:hAnsi="Times New Roman" w:cs="Times New Roman"/>
-          <w:sz w:val="28"/>
-          <w:szCs w:val="28"/>
-          <w:lang w:val="en-US"/>
-        </w:rPr>
-        <w:t>: 167.</w:t>
-      </w:r>
-    </w:p>
-    <w:p>
-      <w:pPr>
-        <w:pStyle w:val="ac"/>
-        <w:numPr>
-          <w:ilvl w:val="0"/>
-          <w:numId w:val="2"/>
-        </w:numPr>
-        <w:jc w:val="both"/>
-        <w:rPr>
-          <w:rFonts w:ascii="Times New Roman" w:hAnsi="Times New Roman" w:cs="Times New Roman"/>
-          <w:sz w:val="28"/>
-          <w:szCs w:val="28"/>
         </w:rPr>
       </w:pPr>
       <w:proofErr w:type="spellStart"/>
@@ -2986,7 +3462,7 @@
         </w:rPr>
         <w:t xml:space="preserve"> </w:t>
       </w:r>
-      <w:hyperlink r:id="rId10" w:history="1">
+      <w:hyperlink r:id="rId9" w:history="1">
         <w:r>
           <w:rPr>
             <w:rStyle w:val="ad"/>
@@ -3172,6 +3648,80 @@
         </w:rPr>
         <w:t>, 2439.  </w:t>
       </w:r>
+      <w:hyperlink r:id="rId10" w:history="1">
+        <w:r>
+          <w:rPr>
+            <w:rStyle w:val="ad"/>
+            <w:rFonts w:ascii="Times New Roman" w:hAnsi="Times New Roman" w:cs="Times New Roman"/>
+            <w:sz w:val="28"/>
+            <w:szCs w:val="28"/>
+          </w:rPr>
+          <w:t>https://doi</w:t>
+        </w:r>
+        <w:r>
+          <w:rPr>
+            <w:rStyle w:val="ad"/>
+            <w:rFonts w:ascii="Times New Roman" w:hAnsi="Times New Roman" w:cs="Times New Roman"/>
+            <w:sz w:val="28"/>
+            <w:szCs w:val="28"/>
+          </w:rPr>
+          <w:t>.</w:t>
+        </w:r>
+        <w:r>
+          <w:rPr>
+            <w:rStyle w:val="ad"/>
+            <w:rFonts w:ascii="Times New Roman" w:hAnsi="Times New Roman" w:cs="Times New Roman"/>
+            <w:sz w:val="28"/>
+            <w:szCs w:val="28"/>
+          </w:rPr>
+          <w:t>org/10.3390/sym13122439</w:t>
+        </w:r>
+      </w:hyperlink>
+    </w:p>
+    <w:p>
+      <w:pPr>
+        <w:pStyle w:val="ac"/>
+        <w:numPr>
+          <w:ilvl w:val="0"/>
+          <w:numId w:val="2"/>
+        </w:numPr>
+        <w:jc w:val="both"/>
+        <w:rPr>
+          <w:rFonts w:ascii="Times New Roman" w:hAnsi="Times New Roman" w:cs="Times New Roman"/>
+          <w:sz w:val="28"/>
+          <w:szCs w:val="28"/>
+          <w:lang w:val="en-US"/>
+        </w:rPr>
+      </w:pPr>
+      <w:r>
+        <w:rPr>
+          <w:rFonts w:ascii="Times New Roman" w:hAnsi="Times New Roman" w:cs="Times New Roman"/>
+          <w:sz w:val="28"/>
+          <w:szCs w:val="28"/>
+          <w:lang w:val="en-US"/>
+        </w:rPr>
+        <w:t xml:space="preserve">F. F. Liu, C. Y. Liu*, L. N. Zhao, X. Y. Zhang, X. L. Wu, X. Y. Xu, </w:t>
+      </w:r>
+      <w:proofErr w:type="gramStart"/>
+      <w:r>
+        <w:rPr>
+          <w:rFonts w:ascii="Times New Roman" w:hAnsi="Times New Roman" w:cs="Times New Roman"/>
+          <w:sz w:val="28"/>
+          <w:szCs w:val="28"/>
+          <w:lang w:val="en-US"/>
+        </w:rPr>
+        <w:t>Y. L</w:t>
+      </w:r>
+      <w:proofErr w:type="gramEnd"/>
+      <w:r>
+        <w:rPr>
+          <w:rFonts w:ascii="Times New Roman" w:hAnsi="Times New Roman" w:cs="Times New Roman"/>
+          <w:sz w:val="28"/>
+          <w:szCs w:val="28"/>
+          <w:lang w:val="en-US"/>
+        </w:rPr>
+        <w:t xml:space="preserve">. Liu, C. Y. Ma, S. S. Wei, Z. Q. He, J. Q. Li and N. Y. Kwee. An open access database for evaluating the algorithms of ECG rhythm and morphology abnormal detection. Journal of Medical Imaging and Health Informatics, 2018, 8(7): 1368–1373. </w:t>
+      </w:r>
       <w:hyperlink r:id="rId11" w:history="1">
         <w:r>
           <w:rPr>
@@ -3179,8 +3729,9 @@
             <w:rFonts w:ascii="Times New Roman" w:hAnsi="Times New Roman" w:cs="Times New Roman"/>
             <w:sz w:val="28"/>
             <w:szCs w:val="28"/>
+            <w:lang w:val="en-US"/>
           </w:rPr>
-          <w:t>https://doi.org/10.3390/sym13122439</w:t>
+          <w:t>http://2018.icbeb.org/file/2018X_Feifei_An%20Open%20Access%20Database%20for%20Evaluating%20ECG%20abnormal%20classificaition%20algorithm.pdf</w:t>
         </w:r>
       </w:hyperlink>
     </w:p>
@@ -4242,7 +4793,6 @@
   <w:style w:type="character" w:default="1" w:styleId="a0">
     <w:name w:val="Default Paragraph Font"/>
     <w:uiPriority w:val="1"/>
-    <w:semiHidden/>
     <w:unhideWhenUsed/>
   </w:style>
   <w:style w:type="table" w:default="1" w:styleId="a1">

</xml_diff>

<commit_message>
first final version coursework
</commit_message>
<xml_diff>
--- a/Курсовая.docx
+++ b/Курсовая.docx
@@ -599,23 +599,13 @@
                 <w:szCs w:val="28"/>
               </w:rPr>
             </w:pPr>
-            <w:proofErr w:type="spellStart"/>
             <w:r>
               <w:rPr>
                 <w:rFonts w:ascii="Times New Roman" w:hAnsi="Times New Roman" w:cs="Times New Roman"/>
                 <w:sz w:val="28"/>
                 <w:szCs w:val="28"/>
               </w:rPr>
-              <w:t>Бурашников</w:t>
-            </w:r>
-            <w:proofErr w:type="spellEnd"/>
-            <w:r>
-              <w:rPr>
-                <w:rFonts w:ascii="Times New Roman" w:hAnsi="Times New Roman" w:cs="Times New Roman"/>
-                <w:sz w:val="28"/>
-                <w:szCs w:val="28"/>
-              </w:rPr>
-              <w:t xml:space="preserve"> Е.П.</w:t>
+              <w:t>Бурашников Е.П.</w:t>
             </w:r>
           </w:p>
         </w:tc>
@@ -728,7 +718,6 @@
         <w:t xml:space="preserve"> Код и дополнительные материалы доступны по адресу: </w:t>
       </w:r>
       <w:hyperlink r:id="rId8" w:history="1">
-        <w:proofErr w:type="spellStart"/>
         <w:r>
           <w:rPr>
             <w:rStyle w:val="ad"/>
@@ -738,7 +727,6 @@
           </w:rPr>
           <w:t>GitHub</w:t>
         </w:r>
-        <w:proofErr w:type="spellEnd"/>
       </w:hyperlink>
       <w:r>
         <w:rPr>
@@ -1292,7 +1280,6 @@
         </w:rPr>
         <w:t xml:space="preserve">3.1 </w:t>
       </w:r>
-      <w:proofErr w:type="spellStart"/>
       <w:r>
         <w:rPr>
           <w:rFonts w:ascii="Times New Roman" w:hAnsi="Times New Roman" w:cs="Times New Roman"/>
@@ -1302,7 +1289,6 @@
         </w:rPr>
         <w:t>SHapley</w:t>
       </w:r>
-      <w:proofErr w:type="spellEnd"/>
       <w:r>
         <w:rPr>
           <w:rFonts w:ascii="Times New Roman" w:hAnsi="Times New Roman" w:cs="Times New Roman"/>
@@ -1330,8 +1316,6 @@
         </w:rPr>
         <w:t xml:space="preserve"> </w:t>
       </w:r>
-      <w:proofErr w:type="spellStart"/>
-      <w:proofErr w:type="gramStart"/>
       <w:r>
         <w:rPr>
           <w:rFonts w:ascii="Times New Roman" w:hAnsi="Times New Roman" w:cs="Times New Roman"/>
@@ -1341,8 +1325,6 @@
         </w:rPr>
         <w:t>exPlanations</w:t>
       </w:r>
-      <w:proofErr w:type="spellEnd"/>
-      <w:proofErr w:type="gramEnd"/>
     </w:p>
     <w:p>
       <w:pPr>
@@ -1599,7 +1581,6 @@
         </w:rPr>
         <w:t xml:space="preserve"> </w:t>
       </w:r>
-      <w:proofErr w:type="spellStart"/>
       <w:r>
         <w:rPr>
           <w:rFonts w:ascii="Times New Roman" w:hAnsi="Times New Roman" w:cs="Times New Roman"/>
@@ -1609,7 +1590,6 @@
         </w:rPr>
         <w:t>SHapley</w:t>
       </w:r>
-      <w:proofErr w:type="spellEnd"/>
       <w:r>
         <w:rPr>
           <w:rFonts w:ascii="Times New Roman" w:hAnsi="Times New Roman" w:cs="Times New Roman"/>
@@ -1637,8 +1617,6 @@
         </w:rPr>
         <w:t xml:space="preserve"> </w:t>
       </w:r>
-      <w:proofErr w:type="spellStart"/>
-      <w:proofErr w:type="gramStart"/>
       <w:r>
         <w:rPr>
           <w:rFonts w:ascii="Times New Roman" w:hAnsi="Times New Roman" w:cs="Times New Roman"/>
@@ -1648,7 +1626,6 @@
         </w:rPr>
         <w:t>exPlanations</w:t>
       </w:r>
-      <w:proofErr w:type="spellEnd"/>
       <w:r>
         <w:rPr>
           <w:rFonts w:ascii="Times New Roman" w:hAnsi="Times New Roman" w:cs="Times New Roman"/>
@@ -1667,7 +1644,6 @@
         <w:t>модель</w:t>
       </w:r>
       <w:bookmarkEnd w:id="0"/>
-      <w:proofErr w:type="gramEnd"/>
     </w:p>
     <w:p>
       <w:pPr>
@@ -1689,7 +1665,6 @@
         </w:rPr>
         <w:t xml:space="preserve">4.2 </w:t>
       </w:r>
-      <w:proofErr w:type="spellStart"/>
       <w:r>
         <w:rPr>
           <w:rFonts w:ascii="Times New Roman" w:hAnsi="Times New Roman" w:cs="Times New Roman"/>
@@ -1699,7 +1674,6 @@
         </w:rPr>
         <w:t>MultIlevel</w:t>
       </w:r>
-      <w:proofErr w:type="spellEnd"/>
       <w:r>
         <w:rPr>
           <w:rFonts w:ascii="Times New Roman" w:hAnsi="Times New Roman" w:cs="Times New Roman"/>
@@ -1709,8 +1683,6 @@
         </w:rPr>
         <w:t xml:space="preserve"> </w:t>
       </w:r>
-      <w:proofErr w:type="spellStart"/>
-      <w:proofErr w:type="gramStart"/>
       <w:r>
         <w:rPr>
           <w:rFonts w:ascii="Times New Roman" w:hAnsi="Times New Roman" w:cs="Times New Roman"/>
@@ -1720,8 +1692,6 @@
         </w:rPr>
         <w:t>kNowledge</w:t>
       </w:r>
-      <w:proofErr w:type="spellEnd"/>
-      <w:proofErr w:type="gramEnd"/>
       <w:r>
         <w:rPr>
           <w:rFonts w:ascii="Times New Roman" w:hAnsi="Times New Roman" w:cs="Times New Roman"/>
@@ -1846,6 +1816,7 @@
         </w:rPr>
         <w:t xml:space="preserve">. </w:t>
       </w:r>
+      <w:bookmarkStart w:id="1" w:name="_Hlk197277703"/>
       <w:r>
         <w:rPr>
           <w:rFonts w:ascii="Times New Roman" w:hAnsi="Times New Roman" w:cs="Times New Roman"/>
@@ -1876,6 +1847,7 @@
         </w:rPr>
         <w:t>эксперименты</w:t>
       </w:r>
+      <w:bookmarkEnd w:id="1"/>
     </w:p>
     <w:p>
       <w:pPr>
@@ -1998,39 +1970,6 @@
         </w:rPr>
         <w:t>Список литературы</w:t>
       </w:r>
-    </w:p>
-    <w:p>
-      <w:pPr>
-        <w:jc w:val="both"/>
-        <w:rPr>
-          <w:rFonts w:ascii="Times New Roman" w:hAnsi="Times New Roman" w:cs="Times New Roman"/>
-          <w:b/>
-          <w:bCs/>
-          <w:sz w:val="28"/>
-          <w:szCs w:val="28"/>
-        </w:rPr>
-      </w:pPr>
-      <w:r>
-        <w:rPr>
-          <w:rFonts w:ascii="Times New Roman" w:hAnsi="Times New Roman" w:cs="Times New Roman"/>
-          <w:b/>
-          <w:bCs/>
-          <w:sz w:val="28"/>
-          <w:szCs w:val="28"/>
-        </w:rPr>
-        <w:t>7. Приложения</w:t>
-      </w:r>
-    </w:p>
-    <w:p>
-      <w:pPr>
-        <w:rPr>
-          <w:rFonts w:ascii="Times New Roman" w:hAnsi="Times New Roman" w:cs="Times New Roman"/>
-          <w:b/>
-          <w:bCs/>
-          <w:sz w:val="28"/>
-          <w:szCs w:val="28"/>
-        </w:rPr>
-      </w:pPr>
       <w:r>
         <w:rPr>
           <w:rFonts w:ascii="Times New Roman" w:hAnsi="Times New Roman" w:cs="Times New Roman"/>
@@ -3288,6 +3227,7 @@
           <w:ilvl w:val="1"/>
           <w:numId w:val="5"/>
         </w:numPr>
+        <w:spacing w:line="360" w:lineRule="auto"/>
         <w:jc w:val="both"/>
         <w:rPr>
           <w:rFonts w:ascii="Times New Roman" w:hAnsi="Times New Roman" w:cs="Times New Roman"/>
@@ -4141,7 +4081,6 @@
         </w:rPr>
         <w:t xml:space="preserve">, </w:t>
       </w:r>
-      <w:proofErr w:type="spellStart"/>
       <w:r>
         <w:rPr>
           <w:rFonts w:ascii="Times New Roman" w:hAnsi="Times New Roman" w:cs="Times New Roman"/>
@@ -4151,7 +4090,6 @@
         </w:rPr>
         <w:t>aVF</w:t>
       </w:r>
-      <w:proofErr w:type="spellEnd"/>
       <w:r>
         <w:rPr>
           <w:rFonts w:ascii="Times New Roman" w:hAnsi="Times New Roman" w:cs="Times New Roman"/>
@@ -4160,7 +4098,6 @@
         </w:rPr>
         <w:t xml:space="preserve">, </w:t>
       </w:r>
-      <w:proofErr w:type="spellStart"/>
       <w:r>
         <w:rPr>
           <w:rFonts w:ascii="Times New Roman" w:hAnsi="Times New Roman" w:cs="Times New Roman"/>
@@ -4170,7 +4107,6 @@
         </w:rPr>
         <w:t>aVR</w:t>
       </w:r>
-      <w:proofErr w:type="spellEnd"/>
       <w:r>
         <w:rPr>
           <w:rFonts w:ascii="Times New Roman" w:hAnsi="Times New Roman" w:cs="Times New Roman"/>
@@ -4179,7 +4115,6 @@
         </w:rPr>
         <w:t xml:space="preserve">, </w:t>
       </w:r>
-      <w:proofErr w:type="spellStart"/>
       <w:r>
         <w:rPr>
           <w:rFonts w:ascii="Times New Roman" w:hAnsi="Times New Roman" w:cs="Times New Roman"/>
@@ -4189,7 +4124,6 @@
         </w:rPr>
         <w:t>aVL</w:t>
       </w:r>
-      <w:proofErr w:type="spellEnd"/>
       <w:r>
         <w:rPr>
           <w:rFonts w:ascii="Times New Roman" w:hAnsi="Times New Roman" w:cs="Times New Roman"/>
@@ -4351,7 +4285,6 @@
         </w:rPr>
         <w:t xml:space="preserve">, </w:t>
       </w:r>
-      <w:proofErr w:type="spellStart"/>
       <w:r>
         <w:rPr>
           <w:rFonts w:ascii="Times New Roman" w:hAnsi="Times New Roman" w:cs="Times New Roman"/>
@@ -4361,7 +4294,6 @@
         </w:rPr>
         <w:t>aVR</w:t>
       </w:r>
-      <w:proofErr w:type="spellEnd"/>
       <w:r>
         <w:rPr>
           <w:rFonts w:ascii="Times New Roman" w:hAnsi="Times New Roman" w:cs="Times New Roman"/>
@@ -4370,7 +4302,6 @@
         </w:rPr>
         <w:t xml:space="preserve">, </w:t>
       </w:r>
-      <w:proofErr w:type="spellStart"/>
       <w:r>
         <w:rPr>
           <w:rFonts w:ascii="Times New Roman" w:hAnsi="Times New Roman" w:cs="Times New Roman"/>
@@ -4380,7 +4311,6 @@
         </w:rPr>
         <w:t>aVL</w:t>
       </w:r>
-      <w:proofErr w:type="spellEnd"/>
       <w:r>
         <w:rPr>
           <w:rFonts w:ascii="Times New Roman" w:hAnsi="Times New Roman" w:cs="Times New Roman"/>
@@ -4389,7 +4319,6 @@
         </w:rPr>
         <w:t xml:space="preserve"> и </w:t>
       </w:r>
-      <w:proofErr w:type="spellStart"/>
       <w:r>
         <w:rPr>
           <w:rFonts w:ascii="Times New Roman" w:hAnsi="Times New Roman" w:cs="Times New Roman"/>
@@ -4399,32 +4328,13 @@
         </w:rPr>
         <w:t>aVF</w:t>
       </w:r>
-      <w:proofErr w:type="spellEnd"/>
-      <w:r>
-        <w:rPr>
-          <w:rFonts w:ascii="Times New Roman" w:hAnsi="Times New Roman" w:cs="Times New Roman"/>
-          <w:sz w:val="28"/>
-          <w:szCs w:val="28"/>
-        </w:rPr>
-        <w:t xml:space="preserve">, а отведения от </w:t>
-      </w:r>
-      <w:proofErr w:type="spellStart"/>
-      <w:r>
-        <w:rPr>
-          <w:rFonts w:ascii="Times New Roman" w:hAnsi="Times New Roman" w:cs="Times New Roman"/>
-          <w:sz w:val="28"/>
-          <w:szCs w:val="28"/>
-        </w:rPr>
-        <w:t>прекардиальных</w:t>
-      </w:r>
-      <w:proofErr w:type="spellEnd"/>
-      <w:r>
-        <w:rPr>
-          <w:rFonts w:ascii="Times New Roman" w:hAnsi="Times New Roman" w:cs="Times New Roman"/>
-          <w:sz w:val="28"/>
-          <w:szCs w:val="28"/>
-        </w:rPr>
-        <w:t xml:space="preserve"> отведений — это </w:t>
+      <w:r>
+        <w:rPr>
+          <w:rFonts w:ascii="Times New Roman" w:hAnsi="Times New Roman" w:cs="Times New Roman"/>
+          <w:sz w:val="28"/>
+          <w:szCs w:val="28"/>
+        </w:rPr>
+        <w:t xml:space="preserve">, а отведения от прекардиальных отведений — это </w:t>
       </w:r>
       <w:r>
         <w:rPr>
@@ -4568,6 +4478,7 @@
           <w:ilvl w:val="1"/>
           <w:numId w:val="5"/>
         </w:numPr>
+        <w:spacing w:line="360" w:lineRule="auto"/>
         <w:jc w:val="both"/>
         <w:rPr>
           <w:rFonts w:ascii="Times New Roman" w:hAnsi="Times New Roman" w:cs="Times New Roman"/>
@@ -4889,43 +4800,7 @@
           <w:sz w:val="28"/>
           <w:szCs w:val="28"/>
         </w:rPr>
-        <w:t xml:space="preserve"> и сопровождаются метаинформацией о поле и возрасте пациента. В отдельных случаях записи аннотированы несколькими патологиями, что позволяет использовать методы </w:t>
-      </w:r>
-      <w:proofErr w:type="spellStart"/>
-      <w:r>
-        <w:rPr>
-          <w:rFonts w:ascii="Times New Roman" w:hAnsi="Times New Roman" w:cs="Times New Roman"/>
-          <w:sz w:val="28"/>
-          <w:szCs w:val="28"/>
-        </w:rPr>
-        <w:t>многоклассовой</w:t>
-      </w:r>
-      <w:proofErr w:type="spellEnd"/>
-      <w:r>
-        <w:rPr>
-          <w:rFonts w:ascii="Times New Roman" w:hAnsi="Times New Roman" w:cs="Times New Roman"/>
-          <w:sz w:val="28"/>
-          <w:szCs w:val="28"/>
-        </w:rPr>
-        <w:t xml:space="preserve"> классификации и мульти-</w:t>
-      </w:r>
-      <w:proofErr w:type="spellStart"/>
-      <w:r>
-        <w:rPr>
-          <w:rFonts w:ascii="Times New Roman" w:hAnsi="Times New Roman" w:cs="Times New Roman"/>
-          <w:sz w:val="28"/>
-          <w:szCs w:val="28"/>
-        </w:rPr>
-        <w:t>лейблинга</w:t>
-      </w:r>
-      <w:proofErr w:type="spellEnd"/>
-      <w:r>
-        <w:rPr>
-          <w:rFonts w:ascii="Times New Roman" w:hAnsi="Times New Roman" w:cs="Times New Roman"/>
-          <w:sz w:val="28"/>
-          <w:szCs w:val="28"/>
-        </w:rPr>
-        <w:t xml:space="preserve"> [3].</w:t>
+        <w:t xml:space="preserve"> и сопровождаются метаинформацией о поле и возрасте пациента. В отдельных случаях записи аннотированы несколькими патологиями, что позволяет использовать методы многоклассовой классификации и мульти-лейблинга [3].</w:t>
       </w:r>
     </w:p>
     <w:p>
@@ -6374,6 +6249,7 @@
     </w:p>
     <w:p>
       <w:pPr>
+        <w:spacing w:line="360" w:lineRule="auto"/>
         <w:jc w:val="center"/>
         <w:rPr>
           <w:rFonts w:ascii="Times New Roman" w:hAnsi="Times New Roman" w:cs="Times New Roman"/>
@@ -6487,7 +6363,6 @@
         </w:rPr>
         <w:t xml:space="preserve"> являются </w:t>
       </w:r>
-      <w:proofErr w:type="spellStart"/>
       <w:r>
         <w:rPr>
           <w:rFonts w:ascii="Times New Roman" w:hAnsi="Times New Roman" w:cs="Times New Roman"/>
@@ -6497,7 +6372,6 @@
         </w:rPr>
         <w:t>SHapley</w:t>
       </w:r>
-      <w:proofErr w:type="spellEnd"/>
       <w:r>
         <w:rPr>
           <w:rFonts w:ascii="Times New Roman" w:hAnsi="Times New Roman" w:cs="Times New Roman"/>
@@ -6523,7 +6397,6 @@
         </w:rPr>
         <w:t xml:space="preserve"> </w:t>
       </w:r>
-      <w:proofErr w:type="spellStart"/>
       <w:r>
         <w:rPr>
           <w:rFonts w:ascii="Times New Roman" w:hAnsi="Times New Roman" w:cs="Times New Roman"/>
@@ -6533,7 +6406,6 @@
         </w:rPr>
         <w:t>exPlanations</w:t>
       </w:r>
-      <w:proofErr w:type="spellEnd"/>
       <w:r>
         <w:rPr>
           <w:rFonts w:ascii="Times New Roman" w:hAnsi="Times New Roman" w:cs="Times New Roman"/>
@@ -6741,7 +6613,6 @@
         </w:rPr>
         <w:t xml:space="preserve">. </w:t>
       </w:r>
-      <w:proofErr w:type="spellStart"/>
       <w:r>
         <w:rPr>
           <w:rFonts w:ascii="Times New Roman" w:hAnsi="Times New Roman" w:cs="Times New Roman"/>
@@ -6751,35 +6622,8 @@
           <w:szCs w:val="28"/>
           <w:lang w:val="en-US"/>
         </w:rPr>
-        <w:t>SHapley</w:t>
-      </w:r>
-      <w:proofErr w:type="spellEnd"/>
-      <w:r>
-        <w:rPr>
-          <w:rFonts w:ascii="Times New Roman" w:hAnsi="Times New Roman" w:cs="Times New Roman"/>
-          <w:b/>
-          <w:bCs/>
-          <w:sz w:val="28"/>
-          <w:szCs w:val="28"/>
-          <w:lang w:val="en-US"/>
-        </w:rPr>
-        <w:t xml:space="preserve"> Additive </w:t>
-      </w:r>
-      <w:proofErr w:type="spellStart"/>
-      <w:proofErr w:type="gramStart"/>
-      <w:r>
-        <w:rPr>
-          <w:rFonts w:ascii="Times New Roman" w:hAnsi="Times New Roman" w:cs="Times New Roman"/>
-          <w:b/>
-          <w:bCs/>
-          <w:sz w:val="28"/>
-          <w:szCs w:val="28"/>
-          <w:lang w:val="en-US"/>
-        </w:rPr>
-        <w:t>exPlanations</w:t>
-      </w:r>
-      <w:proofErr w:type="spellEnd"/>
-      <w:proofErr w:type="gramEnd"/>
+        <w:t>SHapley Additive exPlanations</w:t>
+      </w:r>
     </w:p>
     <w:p>
       <w:pPr>
@@ -6850,18 +6694,8 @@
           <w:sz w:val="28"/>
           <w:szCs w:val="28"/>
         </w:rPr>
-        <w:t>)</w:t>
-      </w:r>
-      <w:proofErr w:type="gramStart"/>
-      <w:r>
-        <w:rPr>
-          <w:rFonts w:ascii="Times New Roman" w:hAnsi="Times New Roman" w:cs="Times New Roman"/>
-          <w:sz w:val="28"/>
-          <w:szCs w:val="28"/>
-        </w:rPr>
-        <w:t>.</w:t>
-      </w:r>
-      <w:proofErr w:type="gramEnd"/>
+        <w:t>).</w:t>
+      </w:r>
       <w:r>
         <w:rPr>
           <w:rFonts w:ascii="Times New Roman" w:hAnsi="Times New Roman" w:cs="Times New Roman"/>
@@ -6878,7 +6712,6 @@
         </w:rPr>
         <w:t xml:space="preserve">и требуется объяснить её вывод для конкретного входа </w:t>
       </w:r>
-      <w:proofErr w:type="gramStart"/>
       <w:r>
         <w:rPr>
           <w:rFonts w:ascii="Cambria Math" w:hAnsi="Cambria Math" w:cs="Cambria Math"/>
@@ -6901,16 +6734,7 @@
           <w:sz w:val="28"/>
           <w:szCs w:val="28"/>
         </w:rPr>
-        <w:t>=</w:t>
-      </w:r>
-      <w:proofErr w:type="gramEnd"/>
-      <w:r>
-        <w:rPr>
-          <w:rFonts w:ascii="Times New Roman" w:hAnsi="Times New Roman" w:cs="Times New Roman"/>
-          <w:sz w:val="28"/>
-          <w:szCs w:val="28"/>
-        </w:rPr>
-        <w:t>(</w:t>
+        <w:t>=(</w:t>
       </w:r>
       <w:r>
         <w:rPr>
@@ -7503,7 +7327,6 @@
         <w:lastRenderedPageBreak/>
         <w:t xml:space="preserve">известных и часто используемых в моделях является </w:t>
       </w:r>
-      <w:proofErr w:type="spellStart"/>
       <w:r>
         <w:rPr>
           <w:rFonts w:ascii="Times New Roman" w:hAnsi="Times New Roman" w:cs="Times New Roman"/>
@@ -7513,7 +7336,6 @@
         </w:rPr>
         <w:t>SHapley</w:t>
       </w:r>
-      <w:proofErr w:type="spellEnd"/>
       <w:r>
         <w:rPr>
           <w:rFonts w:ascii="Times New Roman" w:hAnsi="Times New Roman" w:cs="Times New Roman"/>
@@ -7539,7 +7361,6 @@
         </w:rPr>
         <w:t xml:space="preserve"> </w:t>
       </w:r>
-      <w:proofErr w:type="spellStart"/>
       <w:r>
         <w:rPr>
           <w:rFonts w:ascii="Times New Roman" w:hAnsi="Times New Roman" w:cs="Times New Roman"/>
@@ -7549,7 +7370,6 @@
         </w:rPr>
         <w:t>exPlanations</w:t>
       </w:r>
-      <w:proofErr w:type="spellEnd"/>
       <w:r>
         <w:rPr>
           <w:rFonts w:ascii="Times New Roman" w:hAnsi="Times New Roman" w:cs="Times New Roman"/>
@@ -7575,7 +7395,6 @@
         </w:rPr>
         <w:t>)</w:t>
       </w:r>
-      <w:proofErr w:type="gramStart"/>
       <w:r>
         <w:rPr>
           <w:rFonts w:ascii="Times New Roman" w:hAnsi="Times New Roman" w:cs="Times New Roman"/>
@@ -7584,7 +7403,6 @@
         </w:rPr>
         <w:t>.</w:t>
       </w:r>
-      <w:proofErr w:type="gramEnd"/>
       <w:r>
         <w:rPr>
           <w:rFonts w:ascii="Times New Roman" w:hAnsi="Times New Roman" w:cs="Times New Roman"/>
@@ -7719,7 +7537,6 @@
         </w:rPr>
         <w:t>𝐹</w:t>
       </w:r>
-      <w:proofErr w:type="gramStart"/>
       <w:r>
         <w:rPr>
           <w:rFonts w:ascii="Times New Roman" w:hAnsi="Times New Roman" w:cs="Times New Roman"/>
@@ -7728,7 +7545,6 @@
         </w:rPr>
         <w:t>={</w:t>
       </w:r>
-      <w:proofErr w:type="gramEnd"/>
       <w:r>
         <w:rPr>
           <w:rFonts w:ascii="Cambria Math" w:hAnsi="Cambria Math" w:cs="Cambria Math"/>
@@ -7795,7 +7611,6 @@
         </w:rPr>
         <w:t xml:space="preserve"> </w:t>
       </w:r>
-      <w:proofErr w:type="gramStart"/>
       <w:r>
         <w:rPr>
           <w:rFonts w:ascii="Times New Roman" w:hAnsi="Times New Roman" w:cs="Times New Roman"/>
@@ -7821,7 +7636,6 @@
         </w:rPr>
         <w:t>𝑘</w:t>
       </w:r>
-      <w:proofErr w:type="gramEnd"/>
       <w:r>
         <w:rPr>
           <w:rFonts w:ascii="Times New Roman" w:hAnsi="Times New Roman" w:cs="Times New Roman"/>
@@ -8035,7 +7849,6 @@
         </w:rPr>
         <w:t>𝑋</w:t>
       </w:r>
-      <w:proofErr w:type="spellStart"/>
       <w:r>
         <w:rPr>
           <w:rFonts w:ascii="Cambria Math" w:hAnsi="Cambria Math" w:cs="Cambria Math"/>
@@ -8046,7 +7859,6 @@
         </w:rPr>
         <w:t>i</w:t>
       </w:r>
-      <w:proofErr w:type="spellEnd"/>
       <w:r>
         <w:rPr>
           <w:rFonts w:ascii="Cambria Math" w:hAnsi="Cambria Math" w:cs="Cambria Math"/>
@@ -11434,27 +11246,7 @@
           <w:sz w:val="28"/>
           <w:szCs w:val="28"/>
         </w:rPr>
-        <w:t xml:space="preserve"> в последнем </w:t>
-      </w:r>
-      <w:proofErr w:type="spellStart"/>
-      <w:r>
-        <w:rPr>
-          <w:rFonts w:ascii="Times New Roman" w:hAnsi="Times New Roman" w:cs="Times New Roman"/>
-          <w:iCs/>
-          <w:sz w:val="28"/>
-          <w:szCs w:val="28"/>
-        </w:rPr>
-        <w:t>свёрточном</w:t>
-      </w:r>
-      <w:proofErr w:type="spellEnd"/>
-      <w:r>
-        <w:rPr>
-          <w:rFonts w:ascii="Times New Roman" w:hAnsi="Times New Roman" w:cs="Times New Roman"/>
-          <w:iCs/>
-          <w:sz w:val="28"/>
-          <w:szCs w:val="28"/>
-        </w:rPr>
-        <w:t xml:space="preserve"> слое в конечный предсказанный результат для класса </w:t>
+        <w:t xml:space="preserve"> в последнем свёрточном слое в конечный предсказанный результат для класса </w:t>
       </w:r>
       <m:oMath>
         <m:sSup>
@@ -12076,7 +11868,6 @@
         </w:rPr>
         <w:t xml:space="preserve">; </w:t>
       </w:r>
-      <w:proofErr w:type="spellStart"/>
       <w:r>
         <w:rPr>
           <w:rFonts w:ascii="Cambria Math" w:eastAsiaTheme="minorEastAsia" w:hAnsi="Cambria Math" w:cs="Times New Roman"/>
@@ -12087,7 +11878,6 @@
         </w:rPr>
         <w:t>i</w:t>
       </w:r>
-      <w:proofErr w:type="spellEnd"/>
       <w:r>
         <w:rPr>
           <w:rFonts w:ascii="Cambria Math" w:eastAsiaTheme="minorEastAsia" w:hAnsi="Cambria Math" w:cs="Times New Roman"/>
@@ -13551,27 +13341,7 @@
           <w:sz w:val="28"/>
           <w:szCs w:val="28"/>
         </w:rPr>
-        <w:t xml:space="preserve">интерпретации результатов классификации сигналов ЭКГ при помощи </w:t>
-      </w:r>
-      <w:proofErr w:type="spellStart"/>
-      <w:r>
-        <w:rPr>
-          <w:rFonts w:ascii="Times New Roman" w:eastAsiaTheme="minorEastAsia" w:hAnsi="Times New Roman" w:cs="Times New Roman"/>
-          <w:iCs/>
-          <w:sz w:val="28"/>
-          <w:szCs w:val="28"/>
-        </w:rPr>
-        <w:t>свёрточных</w:t>
-      </w:r>
-      <w:proofErr w:type="spellEnd"/>
-      <w:r>
-        <w:rPr>
-          <w:rFonts w:ascii="Times New Roman" w:eastAsiaTheme="minorEastAsia" w:hAnsi="Times New Roman" w:cs="Times New Roman"/>
-          <w:iCs/>
-          <w:sz w:val="28"/>
-          <w:szCs w:val="28"/>
-        </w:rPr>
-        <w:t xml:space="preserve"> нейросетей. В</w:t>
+        <w:t>интерпретации результатов классификации сигналов ЭКГ при помощи свёрточных нейросетей. В</w:t>
       </w:r>
       <w:r>
         <w:rPr>
@@ -13899,7 +13669,6 @@
           <w:szCs w:val="28"/>
         </w:rPr>
       </w:pPr>
-      <w:proofErr w:type="spellStart"/>
       <w:r>
         <w:rPr>
           <w:rFonts w:ascii="Times New Roman" w:hAnsi="Times New Roman" w:cs="Times New Roman"/>
@@ -13911,7 +13680,6 @@
         </w:rPr>
         <w:t>SHapley</w:t>
       </w:r>
-      <w:proofErr w:type="spellEnd"/>
       <w:r>
         <w:rPr>
           <w:rFonts w:ascii="Times New Roman" w:hAnsi="Times New Roman" w:cs="Times New Roman"/>
@@ -13943,8 +13711,6 @@
         </w:rPr>
         <w:t xml:space="preserve"> </w:t>
       </w:r>
-      <w:proofErr w:type="spellStart"/>
-      <w:proofErr w:type="gramStart"/>
       <w:r>
         <w:rPr>
           <w:rFonts w:ascii="Times New Roman" w:hAnsi="Times New Roman" w:cs="Times New Roman"/>
@@ -13956,7 +13722,6 @@
         </w:rPr>
         <w:t>exPlanations</w:t>
       </w:r>
-      <w:proofErr w:type="spellEnd"/>
       <w:r>
         <w:rPr>
           <w:rFonts w:ascii="Times New Roman" w:hAnsi="Times New Roman" w:cs="Times New Roman"/>
@@ -13967,7 +13732,6 @@
         </w:rPr>
         <w:t xml:space="preserve"> модель</w:t>
       </w:r>
-      <w:proofErr w:type="gramEnd"/>
     </w:p>
     <w:p>
       <w:pPr>
@@ -14052,25 +13816,7 @@
           <w:sz w:val="28"/>
           <w:szCs w:val="28"/>
         </w:rPr>
-        <w:t xml:space="preserve">для автоматической </w:t>
-      </w:r>
-      <w:proofErr w:type="spellStart"/>
-      <w:r>
-        <w:rPr>
-          <w:rFonts w:ascii="Times New Roman" w:hAnsi="Times New Roman" w:cs="Times New Roman"/>
-          <w:sz w:val="28"/>
-          <w:szCs w:val="28"/>
-        </w:rPr>
-        <w:t>многоклассовой</w:t>
-      </w:r>
-      <w:proofErr w:type="spellEnd"/>
-      <w:r>
-        <w:rPr>
-          <w:rFonts w:ascii="Times New Roman" w:hAnsi="Times New Roman" w:cs="Times New Roman"/>
-          <w:sz w:val="28"/>
-          <w:szCs w:val="28"/>
-        </w:rPr>
-        <w:t xml:space="preserve"> классификации аритмий по данным ЭКГ в 12 отделениях. Обзор архитектуры модели продемонстрирована на рисунке 1.</w:t>
+        <w:t>для автоматической многоклассовой классификации аритмий по данным ЭКГ в 12 отделениях. Обзор архитектуры модели продемонстрирована на рисунке 1.</w:t>
       </w:r>
     </w:p>
     <w:p>
@@ -14216,25 +13962,7 @@
           <w:sz w:val="28"/>
           <w:szCs w:val="28"/>
         </w:rPr>
-        <w:t xml:space="preserve"> необработанные данные ЭКГ (12 отведений, продолжительность 30 с, частота дискретизации 500 Гц), использует одномерные </w:t>
-      </w:r>
-      <w:proofErr w:type="spellStart"/>
-      <w:r>
-        <w:rPr>
-          <w:rFonts w:ascii="Times New Roman" w:hAnsi="Times New Roman" w:cs="Times New Roman"/>
-          <w:sz w:val="28"/>
-          <w:szCs w:val="28"/>
-        </w:rPr>
-        <w:t>свёрточные</w:t>
-      </w:r>
-      <w:proofErr w:type="spellEnd"/>
-      <w:r>
-        <w:rPr>
-          <w:rFonts w:ascii="Times New Roman" w:hAnsi="Times New Roman" w:cs="Times New Roman"/>
-          <w:sz w:val="28"/>
-          <w:szCs w:val="28"/>
-        </w:rPr>
-        <w:t xml:space="preserve"> нейронные сети для извлечения глубинных признаков и выдаёт результаты прогнозирования для 9 диагностических классов</w:t>
+        <w:t xml:space="preserve"> необработанные данные ЭКГ (12 отведений, продолжительность 30 с, частота дискретизации 500 Гц), использует одномерные свёрточные нейронные сети для извлечения глубинных признаков и выдаёт результаты прогнозирования для 9 диагностических классов</w:t>
       </w:r>
       <w:r>
         <w:rPr>
@@ -14641,54 +14369,16 @@
           <w:sz w:val="28"/>
           <w:szCs w:val="28"/>
         </w:rPr>
-        <w:t xml:space="preserve">С помощью градиентного </w:t>
-      </w:r>
-      <w:proofErr w:type="spellStart"/>
+        <w:t>С помощью градиентного объяснителя (</w:t>
+      </w:r>
       <w:r>
         <w:rPr>
           <w:rFonts w:ascii="Times New Roman" w:eastAsiaTheme="minorEastAsia" w:hAnsi="Times New Roman" w:cs="Times New Roman"/>
           <w:sz w:val="28"/>
           <w:szCs w:val="28"/>
         </w:rPr>
-        <w:t>объяснителя</w:t>
-      </w:r>
-      <w:proofErr w:type="spellEnd"/>
-      <w:r>
-        <w:rPr>
-          <w:rFonts w:ascii="Times New Roman" w:eastAsiaTheme="minorEastAsia" w:hAnsi="Times New Roman" w:cs="Times New Roman"/>
-          <w:sz w:val="28"/>
-          <w:szCs w:val="28"/>
-        </w:rPr>
-        <w:t xml:space="preserve"> (</w:t>
-      </w:r>
-      <w:proofErr w:type="spellStart"/>
-      <w:r>
-        <w:rPr>
-          <w:rFonts w:ascii="Times New Roman" w:eastAsiaTheme="minorEastAsia" w:hAnsi="Times New Roman" w:cs="Times New Roman"/>
-          <w:sz w:val="28"/>
-          <w:szCs w:val="28"/>
-        </w:rPr>
-        <w:t>gradient</w:t>
-      </w:r>
-      <w:proofErr w:type="spellEnd"/>
-      <w:r>
-        <w:rPr>
-          <w:rFonts w:ascii="Times New Roman" w:eastAsiaTheme="minorEastAsia" w:hAnsi="Times New Roman" w:cs="Times New Roman"/>
-          <w:sz w:val="28"/>
-          <w:szCs w:val="28"/>
-        </w:rPr>
-        <w:t xml:space="preserve"> </w:t>
-      </w:r>
-      <w:proofErr w:type="spellStart"/>
-      <w:r>
-        <w:rPr>
-          <w:rFonts w:ascii="Times New Roman" w:eastAsiaTheme="minorEastAsia" w:hAnsi="Times New Roman" w:cs="Times New Roman"/>
-          <w:sz w:val="28"/>
-          <w:szCs w:val="28"/>
-        </w:rPr>
-        <w:t>explainer</w:t>
-      </w:r>
-      <w:proofErr w:type="spellEnd"/>
+        <w:t>gradient explainer</w:t>
+      </w:r>
       <w:r>
         <w:rPr>
           <w:rFonts w:ascii="Times New Roman" w:eastAsiaTheme="minorEastAsia" w:hAnsi="Times New Roman" w:cs="Times New Roman"/>
@@ -16585,7 +16275,6 @@
           <w:lang w:val="en-US"/>
         </w:rPr>
       </w:pPr>
-      <w:proofErr w:type="spellStart"/>
       <w:r>
         <w:rPr>
           <w:rFonts w:ascii="Times New Roman" w:hAnsi="Times New Roman" w:cs="Times New Roman"/>
@@ -16595,45 +16284,7 @@
           <w:szCs w:val="28"/>
           <w:lang w:val="en-US"/>
         </w:rPr>
-        <w:t>MultIlevel</w:t>
-      </w:r>
-      <w:proofErr w:type="spellEnd"/>
-      <w:r>
-        <w:rPr>
-          <w:rFonts w:ascii="Times New Roman" w:hAnsi="Times New Roman" w:cs="Times New Roman"/>
-          <w:b/>
-          <w:bCs/>
-          <w:sz w:val="28"/>
-          <w:szCs w:val="28"/>
-          <w:lang w:val="en-US"/>
-        </w:rPr>
-        <w:t xml:space="preserve"> </w:t>
-      </w:r>
-      <w:proofErr w:type="spellStart"/>
-      <w:proofErr w:type="gramStart"/>
-      <w:r>
-        <w:rPr>
-          <w:rFonts w:ascii="Times New Roman" w:hAnsi="Times New Roman" w:cs="Times New Roman"/>
-          <w:b/>
-          <w:bCs/>
-          <w:sz w:val="28"/>
-          <w:szCs w:val="28"/>
-          <w:lang w:val="en-US"/>
-        </w:rPr>
-        <w:t>kNowledge</w:t>
-      </w:r>
-      <w:proofErr w:type="spellEnd"/>
-      <w:proofErr w:type="gramEnd"/>
-      <w:r>
-        <w:rPr>
-          <w:rFonts w:ascii="Times New Roman" w:hAnsi="Times New Roman" w:cs="Times New Roman"/>
-          <w:b/>
-          <w:bCs/>
-          <w:sz w:val="28"/>
-          <w:szCs w:val="28"/>
-          <w:lang w:val="en-US"/>
-        </w:rPr>
-        <w:t>-guided Attention networks</w:t>
+        <w:t>MultIlevel kNowledge-guided Attention networks</w:t>
       </w:r>
     </w:p>
     <w:p>
@@ -16655,7 +16306,6 @@
         </w:rPr>
         <w:t xml:space="preserve">В работе [10] была введена модель глубинного обучения </w:t>
       </w:r>
-      <w:proofErr w:type="spellStart"/>
       <w:r>
         <w:rPr>
           <w:rFonts w:ascii="Times New Roman" w:hAnsi="Times New Roman" w:cs="Times New Roman"/>
@@ -16664,7 +16314,6 @@
         </w:rPr>
         <w:t>MultIlevel</w:t>
       </w:r>
-      <w:proofErr w:type="spellEnd"/>
       <w:r>
         <w:rPr>
           <w:rFonts w:ascii="Times New Roman" w:hAnsi="Times New Roman" w:cs="Times New Roman"/>
@@ -16673,7 +16322,6 @@
         </w:rPr>
         <w:t xml:space="preserve"> </w:t>
       </w:r>
-      <w:proofErr w:type="spellStart"/>
       <w:r>
         <w:rPr>
           <w:rFonts w:ascii="Times New Roman" w:hAnsi="Times New Roman" w:cs="Times New Roman"/>
@@ -16683,7 +16331,6 @@
         </w:rPr>
         <w:t>kNowledge</w:t>
       </w:r>
-      <w:proofErr w:type="spellEnd"/>
       <w:r>
         <w:rPr>
           <w:rFonts w:ascii="Times New Roman" w:hAnsi="Times New Roman" w:cs="Times New Roman"/>
@@ -17191,43 +16838,7 @@
           <w:sz w:val="28"/>
           <w:szCs w:val="28"/>
         </w:rPr>
-        <w:t xml:space="preserve"> </w:t>
-      </w:r>
-      <w:proofErr w:type="spellStart"/>
-      <w:r>
-        <w:rPr>
-          <w:rFonts w:ascii="Times New Roman" w:hAnsi="Times New Roman" w:cs="Times New Roman"/>
-          <w:sz w:val="28"/>
-          <w:szCs w:val="28"/>
-        </w:rPr>
-        <w:t>Finite</w:t>
-      </w:r>
-      <w:proofErr w:type="spellEnd"/>
-      <w:r>
-        <w:rPr>
-          <w:rFonts w:ascii="Times New Roman" w:hAnsi="Times New Roman" w:cs="Times New Roman"/>
-          <w:sz w:val="28"/>
-          <w:szCs w:val="28"/>
-        </w:rPr>
-        <w:t xml:space="preserve"> </w:t>
-      </w:r>
-      <w:proofErr w:type="spellStart"/>
-      <w:r>
-        <w:rPr>
-          <w:rFonts w:ascii="Times New Roman" w:hAnsi="Times New Roman" w:cs="Times New Roman"/>
-          <w:sz w:val="28"/>
-          <w:szCs w:val="28"/>
-        </w:rPr>
-        <w:t>Impulse</w:t>
-      </w:r>
-      <w:proofErr w:type="spellEnd"/>
-      <w:r>
-        <w:rPr>
-          <w:rFonts w:ascii="Times New Roman" w:hAnsi="Times New Roman" w:cs="Times New Roman"/>
-          <w:sz w:val="28"/>
-          <w:szCs w:val="28"/>
-        </w:rPr>
-        <w:t xml:space="preserve"> Response (FIR)</w:t>
+        <w:t xml:space="preserve"> Finite Impulse Response (FIR)</w:t>
       </w:r>
       <w:r>
         <w:rPr>
@@ -17573,7 +17184,6 @@
         </w:rPr>
         <w:t xml:space="preserve"> </w:t>
       </w:r>
-      <w:proofErr w:type="spellStart"/>
       <w:r>
         <w:rPr>
           <w:rFonts w:ascii="Cambria Math" w:eastAsiaTheme="minorEastAsia" w:hAnsi="Cambria Math" w:cs="Times New Roman"/>
@@ -17585,7 +17195,6 @@
         </w:rPr>
         <w:t>i</w:t>
       </w:r>
-      <w:proofErr w:type="spellEnd"/>
       <w:r>
         <w:rPr>
           <w:rFonts w:ascii="Times New Roman" w:eastAsiaTheme="minorEastAsia" w:hAnsi="Times New Roman" w:cs="Times New Roman"/>
@@ -18510,27 +18119,7 @@
           <w:sz w:val="28"/>
           <w:szCs w:val="28"/>
         </w:rPr>
-        <w:t>Для оценки изменений в сердечном ритме используется двунаправленная LSTM-сеть (</w:t>
-      </w:r>
-      <w:proofErr w:type="spellStart"/>
-      <w:r>
-        <w:rPr>
-          <w:rFonts w:ascii="Times New Roman" w:eastAsiaTheme="minorEastAsia" w:hAnsi="Times New Roman" w:cs="Times New Roman"/>
-          <w:iCs/>
-          <w:sz w:val="28"/>
-          <w:szCs w:val="28"/>
-        </w:rPr>
-        <w:t>Bi</w:t>
-      </w:r>
-      <w:proofErr w:type="spellEnd"/>
-      <w:r>
-        <w:rPr>
-          <w:rFonts w:ascii="Times New Roman" w:eastAsiaTheme="minorEastAsia" w:hAnsi="Times New Roman" w:cs="Times New Roman"/>
-          <w:iCs/>
-          <w:sz w:val="28"/>
-          <w:szCs w:val="28"/>
-        </w:rPr>
-        <w:t>-LSTM)</w:t>
+        <w:t>Для оценки изменений в сердечном ритме используется двунаправленная LSTM-сеть (Bi-LSTM)</w:t>
       </w:r>
       <w:r>
         <w:rPr>
@@ -19086,7 +18675,6 @@
         </w:rPr>
         <w:t xml:space="preserve"> получается путём конкатенация прямого и обратного проходов </w:t>
       </w:r>
-      <w:proofErr w:type="spellStart"/>
       <w:r>
         <w:rPr>
           <w:rFonts w:ascii="Times New Roman" w:eastAsiaTheme="minorEastAsia" w:hAnsi="Times New Roman" w:cs="Times New Roman"/>
@@ -19094,17 +18682,7 @@
           <w:sz w:val="28"/>
           <w:szCs w:val="28"/>
         </w:rPr>
-        <w:t>Bi</w:t>
-      </w:r>
-      <w:proofErr w:type="spellEnd"/>
-      <w:r>
-        <w:rPr>
-          <w:rFonts w:ascii="Times New Roman" w:eastAsiaTheme="minorEastAsia" w:hAnsi="Times New Roman" w:cs="Times New Roman"/>
-          <w:iCs/>
-          <w:sz w:val="28"/>
-          <w:szCs w:val="28"/>
-        </w:rPr>
-        <w:t>-LSTM</w:t>
+        <w:t>Bi-LSTM</w:t>
       </w:r>
       <w:r>
         <w:rPr>
@@ -20367,36 +19945,8 @@
           <w:sz w:val="28"/>
           <w:szCs w:val="28"/>
         </w:rPr>
-        <w:t xml:space="preserve">Power </w:t>
-      </w:r>
-      <w:proofErr w:type="spellStart"/>
-      <w:r>
-        <w:rPr>
-          <w:rFonts w:ascii="Times New Roman" w:eastAsiaTheme="minorEastAsia" w:hAnsi="Times New Roman" w:cs="Times New Roman"/>
-          <w:sz w:val="28"/>
-          <w:szCs w:val="28"/>
-        </w:rPr>
-        <w:t>Spectral</w:t>
-      </w:r>
-      <w:proofErr w:type="spellEnd"/>
-      <w:r>
-        <w:rPr>
-          <w:rFonts w:ascii="Times New Roman" w:eastAsiaTheme="minorEastAsia" w:hAnsi="Times New Roman" w:cs="Times New Roman"/>
-          <w:sz w:val="28"/>
-          <w:szCs w:val="28"/>
-        </w:rPr>
-        <w:t xml:space="preserve"> </w:t>
-      </w:r>
-      <w:proofErr w:type="spellStart"/>
-      <w:r>
-        <w:rPr>
-          <w:rFonts w:ascii="Times New Roman" w:eastAsiaTheme="minorEastAsia" w:hAnsi="Times New Roman" w:cs="Times New Roman"/>
-          <w:sz w:val="28"/>
-          <w:szCs w:val="28"/>
-        </w:rPr>
-        <w:t>Density</w:t>
-      </w:r>
-      <w:proofErr w:type="spellEnd"/>
+        <w:t>Power Spectral Density</w:t>
+      </w:r>
       <w:r>
         <w:rPr>
           <w:rFonts w:ascii="Times New Roman" w:eastAsiaTheme="minorEastAsia" w:hAnsi="Times New Roman" w:cs="Times New Roman"/>
@@ -20760,7 +20310,6 @@
         </w:rPr>
         <w:t xml:space="preserve"> – число классов. Обучение модели осуществляется с помощью взвешенной функции потерь </w:t>
       </w:r>
-      <w:proofErr w:type="spellStart"/>
       <w:r>
         <w:rPr>
           <w:rFonts w:ascii="Times New Roman" w:eastAsiaTheme="minorEastAsia" w:hAnsi="Times New Roman" w:cs="Times New Roman"/>
@@ -20770,7 +20319,6 @@
         </w:rPr>
         <w:t>cross-entropy</w:t>
       </w:r>
-      <w:proofErr w:type="spellEnd"/>
       <w:r>
         <w:rPr>
           <w:rFonts w:ascii="Times New Roman" w:eastAsiaTheme="minorEastAsia" w:hAnsi="Times New Roman" w:cs="Times New Roman"/>
@@ -21269,25 +20817,7 @@
           <w:sz w:val="28"/>
           <w:szCs w:val="28"/>
         </w:rPr>
-        <w:t xml:space="preserve"> одномерной </w:t>
-      </w:r>
-      <w:proofErr w:type="spellStart"/>
-      <w:r>
-        <w:rPr>
-          <w:rFonts w:ascii="Times New Roman" w:hAnsi="Times New Roman" w:cs="Times New Roman"/>
-          <w:sz w:val="28"/>
-          <w:szCs w:val="28"/>
-        </w:rPr>
-        <w:t>свёрточной</w:t>
-      </w:r>
-      <w:proofErr w:type="spellEnd"/>
-      <w:r>
-        <w:rPr>
-          <w:rFonts w:ascii="Times New Roman" w:hAnsi="Times New Roman" w:cs="Times New Roman"/>
-          <w:sz w:val="28"/>
-          <w:szCs w:val="28"/>
-        </w:rPr>
-        <w:t xml:space="preserve"> нейронной сети (1DCNN), состоящ</w:t>
+        <w:t xml:space="preserve"> одномерной свёрточной нейронной сети (1DCNN), состоящ</w:t>
       </w:r>
       <w:r>
         <w:rPr>
@@ -21634,25 +21164,7 @@
           <w:sz w:val="28"/>
           <w:szCs w:val="28"/>
         </w:rPr>
-        <w:t xml:space="preserve"> связана с использованием градиентов, распространяющихся назад от интересующего класса к последнему </w:t>
-      </w:r>
-      <w:proofErr w:type="spellStart"/>
-      <w:r>
-        <w:rPr>
-          <w:rFonts w:ascii="Times New Roman" w:hAnsi="Times New Roman" w:cs="Times New Roman"/>
-          <w:sz w:val="28"/>
-          <w:szCs w:val="28"/>
-        </w:rPr>
-        <w:t>свёрточному</w:t>
-      </w:r>
-      <w:proofErr w:type="spellEnd"/>
-      <w:r>
-        <w:rPr>
-          <w:rFonts w:ascii="Times New Roman" w:hAnsi="Times New Roman" w:cs="Times New Roman"/>
-          <w:sz w:val="28"/>
-          <w:szCs w:val="28"/>
-        </w:rPr>
-        <w:t xml:space="preserve"> слою нейронной сети. Градиенты</w:t>
+        <w:t xml:space="preserve"> связана с использованием градиентов, распространяющихся назад от интересующего класса к последнему свёрточному слою нейронной сети. Градиенты</w:t>
       </w:r>
       <w:r>
         <w:rPr>
@@ -22435,7 +21947,6 @@
         </w:rPr>
         <w:t xml:space="preserve"> и на результат применяется функция </w:t>
       </w:r>
-      <w:proofErr w:type="spellStart"/>
       <w:r>
         <w:rPr>
           <w:rFonts w:ascii="Times New Roman" w:hAnsi="Times New Roman" w:cs="Times New Roman"/>
@@ -22445,7 +21956,6 @@
         </w:rPr>
         <w:t>ReLU</w:t>
       </w:r>
-      <w:proofErr w:type="spellEnd"/>
       <w:r>
         <w:rPr>
           <w:rFonts w:ascii="Times New Roman" w:hAnsi="Times New Roman" w:cs="Times New Roman"/>
@@ -22892,25 +22402,7 @@
           <w:sz w:val="28"/>
           <w:szCs w:val="28"/>
         </w:rPr>
-        <w:t xml:space="preserve"> используется для построения взвешенной карты активации, отражающей важность различных признаков ЭКГ. При этом особое внимание уделяется градиентам по отношению к картам активации из первого </w:t>
-      </w:r>
-      <w:proofErr w:type="spellStart"/>
-      <w:r>
-        <w:rPr>
-          <w:rFonts w:ascii="Times New Roman" w:hAnsi="Times New Roman" w:cs="Times New Roman"/>
-          <w:sz w:val="28"/>
-          <w:szCs w:val="28"/>
-        </w:rPr>
-        <w:t>свёрточного</w:t>
-      </w:r>
-      <w:proofErr w:type="spellEnd"/>
-      <w:r>
-        <w:rPr>
-          <w:rFonts w:ascii="Times New Roman" w:hAnsi="Times New Roman" w:cs="Times New Roman"/>
-          <w:sz w:val="28"/>
-          <w:szCs w:val="28"/>
-        </w:rPr>
-        <w:t xml:space="preserve"> слоя модели. Большой</w:t>
+        <w:t xml:space="preserve"> используется для построения взвешенной карты активации, отражающей важность различных признаков ЭКГ. При этом особое внимание уделяется градиентам по отношению к картам активации из первого свёрточного слоя модели. Большой</w:t>
       </w:r>
       <w:r>
         <w:rPr>
@@ -23414,7 +22906,6 @@
           <w:bCs/>
           <w:sz w:val="32"/>
           <w:szCs w:val="32"/>
-          <w:lang w:val="en-US"/>
         </w:rPr>
       </w:pPr>
     </w:p>
@@ -23442,7 +22933,6 @@
           <w:bCs/>
           <w:sz w:val="32"/>
           <w:szCs w:val="32"/>
-          <w:lang w:val="en-US"/>
         </w:rPr>
         <w:br w:type="page"/>
       </w:r>
@@ -23455,7 +22945,7 @@
           <w:szCs w:val="32"/>
         </w:rPr>
         <w:lastRenderedPageBreak/>
-        <w:t>Модели глубинного обучения</w:t>
+        <w:t>Вычислительные эксперименты</w:t>
       </w:r>
     </w:p>
     <w:p>
@@ -24545,15 +24035,7 @@
           <w:sz w:val="28"/>
           <w:szCs w:val="28"/>
         </w:rPr>
-        <w:t xml:space="preserve">, что </w:t>
-      </w:r>
-      <w:r>
-        <w:rPr>
-          <w:rFonts w:ascii="Times New Roman" w:hAnsi="Times New Roman" w:cs="Times New Roman"/>
-          <w:sz w:val="28"/>
-          <w:szCs w:val="28"/>
-        </w:rPr>
-        <w:t xml:space="preserve">модель </w:t>
+        <w:t xml:space="preserve">, что модель </w:t>
       </w:r>
       <w:r>
         <w:rPr>
@@ -24603,6 +24085,1580 @@
           <w:szCs w:val="28"/>
         </w:rPr>
         <w:t xml:space="preserve"> говорит о хорошей способности модели разделять классы, даже в условиях обучения на несбалансированной датасете. </w:t>
+      </w:r>
+      <w:r>
+        <w:rPr>
+          <w:rFonts w:ascii="Times New Roman" w:hAnsi="Times New Roman" w:cs="Times New Roman"/>
+          <w:sz w:val="28"/>
+          <w:szCs w:val="28"/>
+        </w:rPr>
+        <w:t xml:space="preserve">Метрики </w:t>
+      </w:r>
+      <w:r>
+        <w:rPr>
+          <w:rFonts w:ascii="Times New Roman" w:hAnsi="Times New Roman" w:cs="Times New Roman"/>
+          <w:sz w:val="28"/>
+          <w:szCs w:val="28"/>
+          <w:lang w:val="en-US"/>
+        </w:rPr>
+        <w:t>Recall</w:t>
+      </w:r>
+      <w:r>
+        <w:rPr>
+          <w:rFonts w:ascii="Times New Roman" w:hAnsi="Times New Roman" w:cs="Times New Roman"/>
+          <w:sz w:val="28"/>
+          <w:szCs w:val="28"/>
+        </w:rPr>
+        <w:t xml:space="preserve"> и </w:t>
+      </w:r>
+      <w:r>
+        <w:rPr>
+          <w:rFonts w:ascii="Times New Roman" w:hAnsi="Times New Roman" w:cs="Times New Roman"/>
+          <w:sz w:val="28"/>
+          <w:szCs w:val="28"/>
+          <w:lang w:val="en-US"/>
+        </w:rPr>
+        <w:t>Precision</w:t>
+      </w:r>
+      <w:r>
+        <w:rPr>
+          <w:rFonts w:ascii="Times New Roman" w:hAnsi="Times New Roman" w:cs="Times New Roman"/>
+          <w:sz w:val="28"/>
+          <w:szCs w:val="28"/>
+        </w:rPr>
+        <w:t xml:space="preserve"> имеют высокие значения, а </w:t>
+      </w:r>
+      <w:r>
+        <w:rPr>
+          <w:rFonts w:ascii="Times New Roman" w:hAnsi="Times New Roman" w:cs="Times New Roman"/>
+          <w:sz w:val="28"/>
+          <w:szCs w:val="28"/>
+          <w:lang w:val="en-US"/>
+        </w:rPr>
+        <w:t>F</w:t>
+      </w:r>
+      <w:r>
+        <w:rPr>
+          <w:rFonts w:ascii="Times New Roman" w:hAnsi="Times New Roman" w:cs="Times New Roman"/>
+          <w:sz w:val="28"/>
+          <w:szCs w:val="28"/>
+        </w:rPr>
+        <w:t>1</w:t>
+      </w:r>
+      <w:r>
+        <w:rPr>
+          <w:rFonts w:ascii="Times New Roman" w:hAnsi="Times New Roman" w:cs="Times New Roman"/>
+          <w:sz w:val="28"/>
+          <w:szCs w:val="28"/>
+        </w:rPr>
+        <w:t>-</w:t>
+      </w:r>
+      <w:r>
+        <w:rPr>
+          <w:rFonts w:ascii="Times New Roman" w:hAnsi="Times New Roman" w:cs="Times New Roman"/>
+          <w:sz w:val="28"/>
+          <w:szCs w:val="28"/>
+          <w:lang w:val="en-US"/>
+        </w:rPr>
+        <w:t>score</w:t>
+      </w:r>
+      <w:r>
+        <w:rPr>
+          <w:rFonts w:ascii="Times New Roman" w:hAnsi="Times New Roman" w:cs="Times New Roman"/>
+          <w:sz w:val="28"/>
+          <w:szCs w:val="28"/>
+        </w:rPr>
+        <w:t xml:space="preserve"> </w:t>
+      </w:r>
+      <w:r>
+        <w:rPr>
+          <w:rFonts w:ascii="Times New Roman" w:hAnsi="Times New Roman" w:cs="Times New Roman"/>
+          <w:sz w:val="28"/>
+          <w:szCs w:val="28"/>
+        </w:rPr>
+        <w:t xml:space="preserve">подтверждает эффективную производительность. Метод </w:t>
+      </w:r>
+      <w:r>
+        <w:rPr>
+          <w:rFonts w:ascii="Times New Roman" w:hAnsi="Times New Roman" w:cs="Times New Roman"/>
+          <w:sz w:val="28"/>
+          <w:szCs w:val="28"/>
+        </w:rPr>
+        <w:t>SHAP</w:t>
+      </w:r>
+      <w:r>
+        <w:rPr>
+          <w:rFonts w:ascii="Times New Roman" w:hAnsi="Times New Roman" w:cs="Times New Roman"/>
+          <w:sz w:val="28"/>
+          <w:szCs w:val="28"/>
+        </w:rPr>
+        <w:t xml:space="preserve"> помог модели </w:t>
+      </w:r>
+      <w:r>
+        <w:rPr>
+          <w:rFonts w:ascii="Times New Roman" w:hAnsi="Times New Roman" w:cs="Times New Roman"/>
+          <w:sz w:val="28"/>
+          <w:szCs w:val="28"/>
+        </w:rPr>
+        <w:lastRenderedPageBreak/>
+        <w:t xml:space="preserve">в подборе релевантных признаков, что положительно сказалось на производительности модели. Также модель представила </w:t>
+      </w:r>
+      <w:r>
+        <w:rPr>
+          <w:rFonts w:ascii="Times New Roman" w:eastAsiaTheme="minorEastAsia" w:hAnsi="Times New Roman" w:cs="Times New Roman"/>
+          <w:sz w:val="28"/>
+          <w:szCs w:val="28"/>
+        </w:rPr>
+        <w:t xml:space="preserve">объяснение результата прогнозирования модели как для отдельных пациентов, так и для популяции в целом. Пример объяснение результата прогнозирования ЭКГ-сигнала пациента с номером 4 из набора данных </w:t>
+      </w:r>
+      <w:r>
+        <w:rPr>
+          <w:rFonts w:ascii="Times New Roman" w:hAnsi="Times New Roman" w:cs="Times New Roman"/>
+          <w:sz w:val="28"/>
+          <w:szCs w:val="28"/>
+          <w:lang w:val="en-US"/>
+        </w:rPr>
+        <w:t>CPSC</w:t>
+      </w:r>
+      <w:r>
+        <w:rPr>
+          <w:rFonts w:ascii="Times New Roman" w:hAnsi="Times New Roman" w:cs="Times New Roman"/>
+          <w:sz w:val="28"/>
+          <w:szCs w:val="28"/>
+        </w:rPr>
+        <w:t>2018</w:t>
+      </w:r>
+      <w:r>
+        <w:rPr>
+          <w:rFonts w:ascii="Times New Roman" w:hAnsi="Times New Roman" w:cs="Times New Roman"/>
+          <w:sz w:val="28"/>
+          <w:szCs w:val="28"/>
+        </w:rPr>
+        <w:t xml:space="preserve"> [3] представлен на рисунке 7. </w:t>
+      </w:r>
+    </w:p>
+    <w:p>
+      <w:pPr>
+        <w:spacing w:before="240" w:line="360" w:lineRule="auto"/>
+        <w:ind w:firstLine="284"/>
+        <w:jc w:val="both"/>
+        <w:rPr>
+          <w:rFonts w:ascii="Times New Roman" w:hAnsi="Times New Roman" w:cs="Times New Roman"/>
+          <w:sz w:val="28"/>
+          <w:szCs w:val="28"/>
+        </w:rPr>
+      </w:pPr>
+      <w:r>
+        <w:rPr>
+          <w:rFonts w:ascii="Times New Roman" w:hAnsi="Times New Roman" w:cs="Times New Roman"/>
+          <w:noProof/>
+          <w:sz w:val="28"/>
+          <w:szCs w:val="28"/>
+          <w14:ligatures w14:val="standardContextual"/>
+        </w:rPr>
+        <w:drawing>
+          <wp:inline distT="0" distB="0" distL="0" distR="0" wp14:anchorId="1D7E0FB5" wp14:editId="59315524">
+            <wp:extent cx="5940425" cy="3300095"/>
+            <wp:effectExtent l="0" t="0" r="3175" b="0"/>
+            <wp:docPr id="955819646" name="Рисунок 1" descr="Изображение выглядит как текст, снимок экрана, Шрифт, линия&#10;&#10;Контент, сгенерированный ИИ, может содержать ошибки."/>
+            <wp:cNvGraphicFramePr>
+              <a:graphicFrameLocks xmlns:a="http://schemas.openxmlformats.org/drawingml/2006/main" noChangeAspect="1"/>
+            </wp:cNvGraphicFramePr>
+            <a:graphic xmlns:a="http://schemas.openxmlformats.org/drawingml/2006/main">
+              <a:graphicData uri="http://schemas.openxmlformats.org/drawingml/2006/picture">
+                <pic:pic xmlns:pic="http://schemas.openxmlformats.org/drawingml/2006/picture">
+                  <pic:nvPicPr>
+                    <pic:cNvPr id="955819646" name="Рисунок 1" descr="Изображение выглядит как текст, снимок экрана, Шрифт, линия&#10;&#10;Контент, сгенерированный ИИ, может содержать ошибки."/>
+                    <pic:cNvPicPr/>
+                  </pic:nvPicPr>
+                  <pic:blipFill>
+                    <a:blip r:embed="rId14">
+                      <a:extLst>
+                        <a:ext uri="{28A0092B-C50C-407E-A947-70E740481C1C}">
+                          <a14:useLocalDpi xmlns:a14="http://schemas.microsoft.com/office/drawing/2010/main" val="0"/>
+                        </a:ext>
+                      </a:extLst>
+                    </a:blip>
+                    <a:stretch>
+                      <a:fillRect/>
+                    </a:stretch>
+                  </pic:blipFill>
+                  <pic:spPr>
+                    <a:xfrm>
+                      <a:off x="0" y="0"/>
+                      <a:ext cx="5940425" cy="3300095"/>
+                    </a:xfrm>
+                    <a:prstGeom prst="rect">
+                      <a:avLst/>
+                    </a:prstGeom>
+                  </pic:spPr>
+                </pic:pic>
+              </a:graphicData>
+            </a:graphic>
+          </wp:inline>
+        </w:drawing>
+      </w:r>
+    </w:p>
+    <w:p>
+      <w:pPr>
+        <w:spacing w:line="360" w:lineRule="auto"/>
+        <w:jc w:val="both"/>
+        <w:rPr>
+          <w:rFonts w:ascii="Times New Roman" w:hAnsi="Times New Roman" w:cs="Times New Roman"/>
+          <w:sz w:val="28"/>
+          <w:szCs w:val="28"/>
+        </w:rPr>
+      </w:pPr>
+      <w:r>
+        <w:rPr>
+          <w:rFonts w:ascii="Times New Roman" w:hAnsi="Times New Roman" w:cs="Times New Roman"/>
+          <w:sz w:val="28"/>
+          <w:szCs w:val="28"/>
+        </w:rPr>
+        <w:t xml:space="preserve">Рисунок </w:t>
+      </w:r>
+      <w:r>
+        <w:rPr>
+          <w:rFonts w:ascii="Times New Roman" w:hAnsi="Times New Roman" w:cs="Times New Roman"/>
+          <w:sz w:val="28"/>
+          <w:szCs w:val="28"/>
+        </w:rPr>
+        <w:t>7.</w:t>
+      </w:r>
+      <w:r>
+        <w:rPr>
+          <w:rFonts w:ascii="Times New Roman" w:hAnsi="Times New Roman" w:cs="Times New Roman"/>
+          <w:sz w:val="28"/>
+          <w:szCs w:val="28"/>
+        </w:rPr>
+        <w:t xml:space="preserve"> Объяснение результатов прогнозирования модели для пациента №4</w:t>
+      </w:r>
+    </w:p>
+    <w:p>
+      <w:pPr>
+        <w:spacing w:before="240" w:line="360" w:lineRule="auto"/>
+        <w:ind w:firstLine="284"/>
+        <w:jc w:val="both"/>
+        <w:rPr>
+          <w:rFonts w:ascii="Times New Roman" w:hAnsi="Times New Roman" w:cs="Times New Roman"/>
+          <w:sz w:val="28"/>
+          <w:szCs w:val="28"/>
+        </w:rPr>
+      </w:pPr>
+      <w:r>
+        <w:rPr>
+          <w:rFonts w:ascii="Times New Roman" w:hAnsi="Times New Roman" w:cs="Times New Roman"/>
+          <w:sz w:val="28"/>
+          <w:szCs w:val="28"/>
+        </w:rPr>
+        <w:t xml:space="preserve">Однако, согласно авторам данной модели [13], </w:t>
+      </w:r>
+      <w:r>
+        <w:rPr>
+          <w:rFonts w:ascii="Times New Roman" w:hAnsi="Times New Roman" w:cs="Times New Roman"/>
+          <w:sz w:val="28"/>
+          <w:szCs w:val="28"/>
+        </w:rPr>
+        <w:t xml:space="preserve">модель не является безошибочной и метод </w:t>
+      </w:r>
+      <w:r>
+        <w:rPr>
+          <w:rFonts w:ascii="Times New Roman" w:hAnsi="Times New Roman" w:cs="Times New Roman"/>
+          <w:sz w:val="28"/>
+          <w:szCs w:val="28"/>
+          <w:lang w:val="en-US"/>
+        </w:rPr>
+        <w:t>SHAP</w:t>
+      </w:r>
+      <w:r>
+        <w:rPr>
+          <w:rFonts w:ascii="Times New Roman" w:hAnsi="Times New Roman" w:cs="Times New Roman"/>
+          <w:sz w:val="28"/>
+          <w:szCs w:val="28"/>
+        </w:rPr>
+        <w:t xml:space="preserve"> иногда может выдавать неверные интерпретации. На</w:t>
+      </w:r>
+      <w:r>
+        <w:rPr>
+          <w:rFonts w:ascii="Times New Roman" w:hAnsi="Times New Roman" w:cs="Times New Roman"/>
+          <w:sz w:val="28"/>
+          <w:szCs w:val="28"/>
+        </w:rPr>
+        <w:t xml:space="preserve"> </w:t>
+      </w:r>
+      <w:r>
+        <w:rPr>
+          <w:rFonts w:ascii="Times New Roman" w:hAnsi="Times New Roman" w:cs="Times New Roman"/>
+          <w:sz w:val="28"/>
+          <w:szCs w:val="28"/>
+        </w:rPr>
+        <w:t>рисунке</w:t>
+      </w:r>
+      <w:r>
+        <w:rPr>
+          <w:rFonts w:ascii="Times New Roman" w:hAnsi="Times New Roman" w:cs="Times New Roman"/>
+          <w:sz w:val="28"/>
+          <w:szCs w:val="28"/>
+        </w:rPr>
+        <w:t xml:space="preserve"> </w:t>
+      </w:r>
+      <w:r>
+        <w:rPr>
+          <w:rFonts w:ascii="Times New Roman" w:hAnsi="Times New Roman" w:cs="Times New Roman"/>
+          <w:sz w:val="28"/>
+          <w:szCs w:val="28"/>
+        </w:rPr>
+        <w:t>8</w:t>
+      </w:r>
+      <w:r>
+        <w:rPr>
+          <w:rFonts w:ascii="Times New Roman" w:hAnsi="Times New Roman" w:cs="Times New Roman"/>
+          <w:sz w:val="28"/>
+          <w:szCs w:val="28"/>
+        </w:rPr>
+        <w:t xml:space="preserve"> </w:t>
+      </w:r>
+      <w:r>
+        <w:rPr>
+          <w:rFonts w:ascii="Times New Roman" w:hAnsi="Times New Roman" w:cs="Times New Roman"/>
+          <w:sz w:val="28"/>
+          <w:szCs w:val="28"/>
+        </w:rPr>
+        <w:t>представлен</w:t>
+      </w:r>
+      <w:r>
+        <w:rPr>
+          <w:rFonts w:ascii="Times New Roman" w:hAnsi="Times New Roman" w:cs="Times New Roman"/>
+          <w:sz w:val="28"/>
+          <w:szCs w:val="28"/>
+        </w:rPr>
+        <w:t xml:space="preserve"> </w:t>
+      </w:r>
+      <w:r>
+        <w:rPr>
+          <w:rFonts w:ascii="Times New Roman" w:hAnsi="Times New Roman" w:cs="Times New Roman"/>
+          <w:sz w:val="28"/>
+          <w:szCs w:val="28"/>
+        </w:rPr>
+        <w:t>один</w:t>
+      </w:r>
+      <w:r>
+        <w:rPr>
+          <w:rFonts w:ascii="Times New Roman" w:hAnsi="Times New Roman" w:cs="Times New Roman"/>
+          <w:sz w:val="28"/>
+          <w:szCs w:val="28"/>
+        </w:rPr>
+        <w:t xml:space="preserve"> </w:t>
+      </w:r>
+      <w:r>
+        <w:rPr>
+          <w:rFonts w:ascii="Times New Roman" w:hAnsi="Times New Roman" w:cs="Times New Roman"/>
+          <w:sz w:val="28"/>
+          <w:szCs w:val="28"/>
+        </w:rPr>
+        <w:t>из</w:t>
+      </w:r>
+      <w:r>
+        <w:rPr>
+          <w:rFonts w:ascii="Times New Roman" w:hAnsi="Times New Roman" w:cs="Times New Roman"/>
+          <w:sz w:val="28"/>
+          <w:szCs w:val="28"/>
+        </w:rPr>
+        <w:t xml:space="preserve"> </w:t>
+      </w:r>
+      <w:r>
+        <w:rPr>
+          <w:rFonts w:ascii="Times New Roman" w:hAnsi="Times New Roman" w:cs="Times New Roman"/>
+          <w:sz w:val="28"/>
+          <w:szCs w:val="28"/>
+        </w:rPr>
+        <w:t>неудачных случаев интерпретации</w:t>
+      </w:r>
+      <w:r>
+        <w:rPr>
+          <w:rFonts w:ascii="Times New Roman" w:hAnsi="Times New Roman" w:cs="Times New Roman"/>
+          <w:sz w:val="28"/>
+          <w:szCs w:val="28"/>
+        </w:rPr>
+        <w:t>: ЭКГ показывает незначительный подъем сегмента ST в V1-V3 с понижением сегмента ST во II, III и aVF, что свидетельствует о плохой оксигенации сердечной мышцы.</w:t>
+      </w:r>
+    </w:p>
+    <w:p>
+      <w:pPr>
+        <w:spacing w:before="240" w:line="360" w:lineRule="auto"/>
+        <w:ind w:firstLine="284"/>
+        <w:jc w:val="both"/>
+        <w:rPr>
+          <w:rFonts w:ascii="Times New Roman" w:hAnsi="Times New Roman" w:cs="Times New Roman"/>
+          <w:sz w:val="28"/>
+          <w:szCs w:val="28"/>
+        </w:rPr>
+      </w:pPr>
+      <w:r>
+        <w:rPr>
+          <w:rFonts w:ascii="Times New Roman" w:hAnsi="Times New Roman" w:cs="Times New Roman"/>
+          <w:sz w:val="28"/>
+          <w:szCs w:val="28"/>
+        </w:rPr>
+        <w:t xml:space="preserve">Модели </w:t>
+      </w:r>
+      <w:r>
+        <w:rPr>
+          <w:rFonts w:ascii="Times New Roman" w:hAnsi="Times New Roman" w:cs="Times New Roman"/>
+          <w:sz w:val="28"/>
+          <w:szCs w:val="28"/>
+          <w:lang w:val="en-US"/>
+        </w:rPr>
+        <w:t>MINA</w:t>
+      </w:r>
+      <w:r>
+        <w:rPr>
+          <w:rFonts w:ascii="Times New Roman" w:hAnsi="Times New Roman" w:cs="Times New Roman"/>
+          <w:sz w:val="28"/>
+          <w:szCs w:val="28"/>
+        </w:rPr>
+        <w:t xml:space="preserve"> </w:t>
+      </w:r>
+      <w:r>
+        <w:rPr>
+          <w:rFonts w:ascii="Times New Roman" w:hAnsi="Times New Roman" w:cs="Times New Roman"/>
+          <w:sz w:val="28"/>
+          <w:szCs w:val="28"/>
+        </w:rPr>
+        <w:t xml:space="preserve">на основе </w:t>
+      </w:r>
+      <w:r>
+        <w:rPr>
+          <w:rFonts w:ascii="Times New Roman" w:hAnsi="Times New Roman" w:cs="Times New Roman"/>
+          <w:sz w:val="28"/>
+          <w:szCs w:val="28"/>
+          <w:lang w:val="en-US"/>
+        </w:rPr>
+        <w:t>AM</w:t>
+      </w:r>
+      <w:r>
+        <w:rPr>
+          <w:rFonts w:ascii="Times New Roman" w:hAnsi="Times New Roman" w:cs="Times New Roman"/>
+          <w:sz w:val="28"/>
+          <w:szCs w:val="28"/>
+        </w:rPr>
+        <w:t xml:space="preserve"> показывает самые наихудшие результаты по всем метрикам. Модель тяжело справляется с многоклассовой классификацией большинства классов, поскольку модель изначально была</w:t>
+      </w:r>
+    </w:p>
+    <w:p>
+      <w:pPr>
+        <w:spacing w:before="240" w:line="360" w:lineRule="auto"/>
+        <w:ind w:firstLine="284"/>
+        <w:jc w:val="both"/>
+        <w:rPr>
+          <w:rFonts w:ascii="Times New Roman" w:hAnsi="Times New Roman" w:cs="Times New Roman"/>
+          <w:sz w:val="28"/>
+          <w:szCs w:val="28"/>
+        </w:rPr>
+      </w:pPr>
+      <w:r>
+        <w:rPr>
+          <w:rFonts w:ascii="Times New Roman" w:hAnsi="Times New Roman" w:cs="Times New Roman"/>
+          <w:noProof/>
+          <w:sz w:val="28"/>
+          <w:szCs w:val="28"/>
+          <w14:ligatures w14:val="standardContextual"/>
+        </w:rPr>
+        <w:lastRenderedPageBreak/>
+        <w:drawing>
+          <wp:inline distT="0" distB="0" distL="0" distR="0" wp14:anchorId="08B1AB81" wp14:editId="49994430">
+            <wp:extent cx="5940425" cy="6024880"/>
+            <wp:effectExtent l="0" t="0" r="3175" b="0"/>
+            <wp:docPr id="532101646" name="Рисунок 2" descr="Изображение выглядит как текст, снимок экрана, Шрифт, число&#10;&#10;Контент, сгенерированный ИИ, может содержать ошибки."/>
+            <wp:cNvGraphicFramePr>
+              <a:graphicFrameLocks xmlns:a="http://schemas.openxmlformats.org/drawingml/2006/main" noChangeAspect="1"/>
+            </wp:cNvGraphicFramePr>
+            <a:graphic xmlns:a="http://schemas.openxmlformats.org/drawingml/2006/main">
+              <a:graphicData uri="http://schemas.openxmlformats.org/drawingml/2006/picture">
+                <pic:pic xmlns:pic="http://schemas.openxmlformats.org/drawingml/2006/picture">
+                  <pic:nvPicPr>
+                    <pic:cNvPr id="532101646" name="Рисунок 2" descr="Изображение выглядит как текст, снимок экрана, Шрифт, число&#10;&#10;Контент, сгенерированный ИИ, может содержать ошибки."/>
+                    <pic:cNvPicPr/>
+                  </pic:nvPicPr>
+                  <pic:blipFill>
+                    <a:blip r:embed="rId15">
+                      <a:extLst>
+                        <a:ext uri="{28A0092B-C50C-407E-A947-70E740481C1C}">
+                          <a14:useLocalDpi xmlns:a14="http://schemas.microsoft.com/office/drawing/2010/main" val="0"/>
+                        </a:ext>
+                      </a:extLst>
+                    </a:blip>
+                    <a:stretch>
+                      <a:fillRect/>
+                    </a:stretch>
+                  </pic:blipFill>
+                  <pic:spPr>
+                    <a:xfrm>
+                      <a:off x="0" y="0"/>
+                      <a:ext cx="5940425" cy="6024880"/>
+                    </a:xfrm>
+                    <a:prstGeom prst="rect">
+                      <a:avLst/>
+                    </a:prstGeom>
+                  </pic:spPr>
+                </pic:pic>
+              </a:graphicData>
+            </a:graphic>
+          </wp:inline>
+        </w:drawing>
+      </w:r>
+    </w:p>
+    <w:p>
+      <w:pPr>
+        <w:spacing w:line="360" w:lineRule="auto"/>
+        <w:jc w:val="both"/>
+        <w:rPr>
+          <w:rFonts w:ascii="Times New Roman" w:hAnsi="Times New Roman" w:cs="Times New Roman"/>
+          <w:sz w:val="28"/>
+          <w:szCs w:val="28"/>
+        </w:rPr>
+      </w:pPr>
+      <w:r>
+        <w:rPr>
+          <w:rFonts w:ascii="Times New Roman" w:hAnsi="Times New Roman" w:cs="Times New Roman"/>
+          <w:sz w:val="28"/>
+          <w:szCs w:val="28"/>
+        </w:rPr>
+        <w:t xml:space="preserve">Рисунок 8. </w:t>
+      </w:r>
+      <w:r>
+        <w:rPr>
+          <w:rFonts w:ascii="Times New Roman" w:hAnsi="Times New Roman" w:cs="Times New Roman"/>
+          <w:sz w:val="28"/>
+          <w:szCs w:val="28"/>
+        </w:rPr>
+        <w:t>Неудачные случаи, когда модель дает неверные прогнозы (основная истина → неверный прогноз)</w:t>
+      </w:r>
+      <w:r>
+        <w:rPr>
+          <w:rFonts w:ascii="Times New Roman" w:hAnsi="Times New Roman" w:cs="Times New Roman"/>
+          <w:sz w:val="28"/>
+          <w:szCs w:val="28"/>
+        </w:rPr>
+        <w:t xml:space="preserve"> </w:t>
+      </w:r>
+      <w:r>
+        <w:rPr>
+          <w:rFonts w:ascii="Times New Roman" w:hAnsi="Times New Roman" w:cs="Times New Roman"/>
+          <w:sz w:val="28"/>
+          <w:szCs w:val="28"/>
+        </w:rPr>
+        <w:t>[13]</w:t>
+      </w:r>
+    </w:p>
+    <w:p>
+      <w:pPr>
+        <w:spacing w:line="360" w:lineRule="auto"/>
+        <w:jc w:val="both"/>
+        <w:rPr>
+          <w:rFonts w:ascii="Times New Roman" w:hAnsi="Times New Roman" w:cs="Times New Roman"/>
+          <w:sz w:val="28"/>
+          <w:szCs w:val="28"/>
+        </w:rPr>
+      </w:pPr>
+      <w:r>
+        <w:rPr>
+          <w:rFonts w:ascii="Times New Roman" w:hAnsi="Times New Roman" w:cs="Times New Roman"/>
+          <w:sz w:val="28"/>
+          <w:szCs w:val="28"/>
+        </w:rPr>
+        <w:t>разработана</w:t>
+      </w:r>
+      <w:r>
+        <w:rPr>
+          <w:rFonts w:ascii="Times New Roman" w:hAnsi="Times New Roman" w:cs="Times New Roman"/>
+          <w:sz w:val="28"/>
+          <w:szCs w:val="28"/>
+        </w:rPr>
+        <w:t xml:space="preserve"> под бинарную классификацию. </w:t>
+      </w:r>
+      <w:r>
+        <w:rPr>
+          <w:rFonts w:ascii="Times New Roman" w:hAnsi="Times New Roman" w:cs="Times New Roman"/>
+          <w:sz w:val="28"/>
+          <w:szCs w:val="28"/>
+        </w:rPr>
+        <w:t xml:space="preserve">Блок </w:t>
+      </w:r>
+      <w:r>
+        <w:rPr>
+          <w:rFonts w:ascii="Times New Roman" w:hAnsi="Times New Roman" w:cs="Times New Roman"/>
+          <w:sz w:val="28"/>
+          <w:szCs w:val="28"/>
+        </w:rPr>
+        <w:t>LSTM не дал преимуществ, так как при несбалансированности классов батчи часто не содержат примеры редких классов, а обучение LSTM особенно чувствительно к отсутствию последовательных, репрезентативных примеров. В результате модель плохо захватывает временные зависимости, характерные для малочисленных классов.</w:t>
+      </w:r>
+    </w:p>
+    <w:p>
+      <w:pPr>
+        <w:spacing w:line="360" w:lineRule="auto"/>
+        <w:ind w:firstLine="284"/>
+        <w:jc w:val="both"/>
+        <w:rPr>
+          <w:rFonts w:ascii="Times New Roman" w:hAnsi="Times New Roman" w:cs="Times New Roman"/>
+          <w:sz w:val="28"/>
+          <w:szCs w:val="28"/>
+        </w:rPr>
+      </w:pPr>
+      <w:r>
+        <w:rPr>
+          <w:rFonts w:ascii="Times New Roman" w:hAnsi="Times New Roman" w:cs="Times New Roman"/>
+          <w:sz w:val="28"/>
+          <w:szCs w:val="28"/>
+        </w:rPr>
+        <w:lastRenderedPageBreak/>
+        <w:t xml:space="preserve">Модель на основе 1D CNN с использованием интерпретируемого метода Grad-CAM продемонстрировала высокие значения всех основных показателей качества. Эти показатели значительно превосходят результаты модели </w:t>
+      </w:r>
+      <w:r>
+        <w:rPr>
+          <w:rFonts w:ascii="Times New Roman" w:hAnsi="Times New Roman" w:cs="Times New Roman"/>
+          <w:sz w:val="28"/>
+          <w:szCs w:val="28"/>
+        </w:rPr>
+        <w:t xml:space="preserve">на основе </w:t>
+      </w:r>
+      <w:r>
+        <w:rPr>
+          <w:rFonts w:ascii="Times New Roman" w:hAnsi="Times New Roman" w:cs="Times New Roman"/>
+          <w:sz w:val="28"/>
+          <w:szCs w:val="28"/>
+          <w:lang w:val="en-US"/>
+        </w:rPr>
+        <w:t>AM</w:t>
+      </w:r>
+      <w:r>
+        <w:rPr>
+          <w:rFonts w:ascii="Times New Roman" w:hAnsi="Times New Roman" w:cs="Times New Roman"/>
+          <w:sz w:val="28"/>
+          <w:szCs w:val="28"/>
+        </w:rPr>
+        <w:t xml:space="preserve"> </w:t>
+      </w:r>
+      <w:r>
+        <w:rPr>
+          <w:rFonts w:ascii="Times New Roman" w:hAnsi="Times New Roman" w:cs="Times New Roman"/>
+          <w:sz w:val="28"/>
+          <w:szCs w:val="28"/>
+        </w:rPr>
+        <w:t>и лишь незначительно уступают модели</w:t>
+      </w:r>
+      <w:r>
+        <w:rPr>
+          <w:rFonts w:ascii="Times New Roman" w:hAnsi="Times New Roman" w:cs="Times New Roman"/>
+          <w:sz w:val="28"/>
+          <w:szCs w:val="28"/>
+        </w:rPr>
+        <w:t xml:space="preserve">, </w:t>
+      </w:r>
+      <w:r>
+        <w:rPr>
+          <w:rFonts w:ascii="Times New Roman" w:hAnsi="Times New Roman" w:cs="Times New Roman"/>
+          <w:sz w:val="28"/>
+          <w:szCs w:val="28"/>
+        </w:rPr>
+        <w:t>использующую в качестве</w:t>
+      </w:r>
+      <w:r>
+        <w:rPr>
+          <w:rFonts w:ascii="Times New Roman" w:hAnsi="Times New Roman" w:cs="Times New Roman"/>
+          <w:sz w:val="28"/>
+          <w:szCs w:val="28"/>
+        </w:rPr>
+        <w:t xml:space="preserve"> интерпретируемой метод</w:t>
+      </w:r>
+      <w:r>
+        <w:rPr>
+          <w:rFonts w:ascii="Times New Roman" w:hAnsi="Times New Roman" w:cs="Times New Roman"/>
+          <w:sz w:val="28"/>
+          <w:szCs w:val="28"/>
+        </w:rPr>
+        <w:t>а машинного обучения метод</w:t>
+      </w:r>
+      <w:r>
+        <w:rPr>
+          <w:rFonts w:ascii="Times New Roman" w:hAnsi="Times New Roman" w:cs="Times New Roman"/>
+          <w:sz w:val="28"/>
+          <w:szCs w:val="28"/>
+        </w:rPr>
+        <w:t xml:space="preserve"> SHAP.</w:t>
+      </w:r>
+    </w:p>
+    <w:p>
+      <w:pPr>
+        <w:spacing w:line="360" w:lineRule="auto"/>
+        <w:ind w:firstLine="284"/>
+        <w:jc w:val="both"/>
+        <w:rPr>
+          <w:rFonts w:ascii="Times New Roman" w:hAnsi="Times New Roman" w:cs="Times New Roman"/>
+          <w:sz w:val="28"/>
+          <w:szCs w:val="28"/>
+        </w:rPr>
+      </w:pPr>
+      <w:r>
+        <w:rPr>
+          <w:rFonts w:ascii="Times New Roman" w:hAnsi="Times New Roman" w:cs="Times New Roman"/>
+          <w:sz w:val="28"/>
+          <w:szCs w:val="28"/>
+        </w:rPr>
+        <w:t>Метрики</w:t>
+      </w:r>
+      <w:r>
+        <w:rPr>
+          <w:rFonts w:ascii="Times New Roman" w:hAnsi="Times New Roman" w:cs="Times New Roman"/>
+          <w:sz w:val="28"/>
+          <w:szCs w:val="28"/>
+        </w:rPr>
+        <w:t xml:space="preserve"> </w:t>
+      </w:r>
+      <w:r>
+        <w:rPr>
+          <w:rFonts w:ascii="Times New Roman" w:hAnsi="Times New Roman" w:cs="Times New Roman"/>
+          <w:sz w:val="28"/>
+          <w:szCs w:val="28"/>
+          <w:lang w:val="en-US"/>
+        </w:rPr>
+        <w:t>Recall</w:t>
+      </w:r>
+      <w:r>
+        <w:rPr>
+          <w:rFonts w:ascii="Times New Roman" w:hAnsi="Times New Roman" w:cs="Times New Roman"/>
+          <w:sz w:val="28"/>
+          <w:szCs w:val="28"/>
+        </w:rPr>
+        <w:t xml:space="preserve">, </w:t>
+      </w:r>
+      <w:r>
+        <w:rPr>
+          <w:rFonts w:ascii="Times New Roman" w:hAnsi="Times New Roman" w:cs="Times New Roman"/>
+          <w:sz w:val="28"/>
+          <w:szCs w:val="28"/>
+          <w:lang w:val="en-US"/>
+        </w:rPr>
+        <w:t>Precision</w:t>
+      </w:r>
+      <w:r>
+        <w:rPr>
+          <w:rFonts w:ascii="Times New Roman" w:hAnsi="Times New Roman" w:cs="Times New Roman"/>
+          <w:sz w:val="28"/>
+          <w:szCs w:val="28"/>
+        </w:rPr>
+        <w:t xml:space="preserve"> и </w:t>
+      </w:r>
+      <w:r>
+        <w:rPr>
+          <w:rFonts w:ascii="Times New Roman" w:hAnsi="Times New Roman" w:cs="Times New Roman"/>
+          <w:sz w:val="28"/>
+          <w:szCs w:val="28"/>
+          <w:lang w:val="en-US"/>
+        </w:rPr>
+        <w:t>F</w:t>
+      </w:r>
+      <w:r>
+        <w:rPr>
+          <w:rFonts w:ascii="Times New Roman" w:hAnsi="Times New Roman" w:cs="Times New Roman"/>
+          <w:sz w:val="28"/>
+          <w:szCs w:val="28"/>
+        </w:rPr>
+        <w:t>1</w:t>
+      </w:r>
+      <w:r>
+        <w:rPr>
+          <w:rFonts w:ascii="Times New Roman" w:hAnsi="Times New Roman" w:cs="Times New Roman"/>
+          <w:sz w:val="28"/>
+          <w:szCs w:val="28"/>
+        </w:rPr>
+        <w:t>-</w:t>
+      </w:r>
+      <w:r>
+        <w:rPr>
+          <w:rFonts w:ascii="Times New Roman" w:hAnsi="Times New Roman" w:cs="Times New Roman"/>
+          <w:sz w:val="28"/>
+          <w:szCs w:val="28"/>
+          <w:lang w:val="en-US"/>
+        </w:rPr>
+        <w:t>score</w:t>
+      </w:r>
+      <w:r>
+        <w:rPr>
+          <w:rFonts w:ascii="Times New Roman" w:hAnsi="Times New Roman" w:cs="Times New Roman"/>
+          <w:sz w:val="28"/>
+          <w:szCs w:val="28"/>
+        </w:rPr>
+        <w:t xml:space="preserve"> </w:t>
+      </w:r>
+      <w:r>
+        <w:rPr>
+          <w:rFonts w:ascii="Times New Roman" w:hAnsi="Times New Roman" w:cs="Times New Roman"/>
+          <w:sz w:val="28"/>
+          <w:szCs w:val="28"/>
+        </w:rPr>
+        <w:t>указывают на устойчивость этой архитектуры к классовому дисбалансу: модель способна адекватно классифицировать как доминирующие, так и редкие классы, не теряя при этом способности к обобщению. Высокий показатель AUC указывает на надежное различение между всеми девятью классами, включая те, которые представлены в обучающей выборке значительно меньшим количеством примеров.</w:t>
+      </w:r>
+    </w:p>
+    <w:p>
+      <w:pPr>
+        <w:spacing w:line="360" w:lineRule="auto"/>
+        <w:ind w:firstLine="284"/>
+        <w:jc w:val="both"/>
+        <w:rPr>
+          <w:rFonts w:ascii="Times New Roman" w:hAnsi="Times New Roman" w:cs="Times New Roman"/>
+          <w:sz w:val="28"/>
+          <w:szCs w:val="28"/>
+        </w:rPr>
+      </w:pPr>
+      <w:r>
+        <w:rPr>
+          <w:rFonts w:ascii="Times New Roman" w:hAnsi="Times New Roman" w:cs="Times New Roman"/>
+          <w:sz w:val="28"/>
+          <w:szCs w:val="28"/>
+        </w:rPr>
+        <w:t xml:space="preserve">Несмотря на то, что Grad-CAM изначально разрабатывался </w:t>
+      </w:r>
+      <w:r>
+        <w:rPr>
+          <w:rFonts w:ascii="Times New Roman" w:hAnsi="Times New Roman" w:cs="Times New Roman"/>
+          <w:sz w:val="28"/>
+          <w:szCs w:val="28"/>
+        </w:rPr>
+        <w:t xml:space="preserve">для </w:t>
+      </w:r>
+      <w:r>
+        <w:rPr>
+          <w:rFonts w:ascii="Times New Roman" w:hAnsi="Times New Roman" w:cs="Times New Roman"/>
+          <w:sz w:val="28"/>
+          <w:szCs w:val="28"/>
+        </w:rPr>
+        <w:t>задач</w:t>
+      </w:r>
+      <w:r>
+        <w:rPr>
+          <w:rFonts w:ascii="Times New Roman" w:hAnsi="Times New Roman" w:cs="Times New Roman"/>
+          <w:sz w:val="28"/>
+          <w:szCs w:val="28"/>
+        </w:rPr>
+        <w:t xml:space="preserve"> </w:t>
+      </w:r>
+      <w:r>
+        <w:rPr>
+          <w:rFonts w:ascii="Times New Roman" w:hAnsi="Times New Roman" w:cs="Times New Roman"/>
+          <w:sz w:val="28"/>
+          <w:szCs w:val="28"/>
+        </w:rPr>
+        <w:t>компьютерного зрения, его адаптация к одномерным св</w:t>
+      </w:r>
+      <w:r>
+        <w:rPr>
+          <w:rFonts w:ascii="Times New Roman" w:hAnsi="Times New Roman" w:cs="Times New Roman"/>
+          <w:sz w:val="28"/>
+          <w:szCs w:val="28"/>
+        </w:rPr>
+        <w:t>ё</w:t>
+      </w:r>
+      <w:r>
+        <w:rPr>
+          <w:rFonts w:ascii="Times New Roman" w:hAnsi="Times New Roman" w:cs="Times New Roman"/>
+          <w:sz w:val="28"/>
+          <w:szCs w:val="28"/>
+        </w:rPr>
+        <w:t xml:space="preserve">рточным архитектурам (1D CNN) </w:t>
+      </w:r>
+      <w:r>
+        <w:rPr>
+          <w:rFonts w:ascii="Times New Roman" w:hAnsi="Times New Roman" w:cs="Times New Roman"/>
+          <w:sz w:val="28"/>
+          <w:szCs w:val="28"/>
+        </w:rPr>
+        <w:t xml:space="preserve">для работы с ЭКГ-сигналами, представленными в виде временных рядов, </w:t>
+      </w:r>
+      <w:r>
+        <w:rPr>
+          <w:rFonts w:ascii="Times New Roman" w:hAnsi="Times New Roman" w:cs="Times New Roman"/>
+          <w:sz w:val="28"/>
+          <w:szCs w:val="28"/>
+        </w:rPr>
+        <w:t>показала высокую эффективность.</w:t>
+      </w:r>
+    </w:p>
+    <w:p>
+      <w:pPr>
+        <w:jc w:val="center"/>
+        <w:rPr>
+          <w:rFonts w:ascii="Times New Roman" w:hAnsi="Times New Roman" w:cs="Times New Roman"/>
+          <w:b/>
+          <w:bCs/>
+          <w:sz w:val="32"/>
+          <w:szCs w:val="32"/>
+        </w:rPr>
+      </w:pPr>
+    </w:p>
+    <w:p>
+      <w:pPr>
+        <w:jc w:val="center"/>
+        <w:rPr>
+          <w:rFonts w:ascii="Times New Roman" w:hAnsi="Times New Roman" w:cs="Times New Roman"/>
+          <w:b/>
+          <w:bCs/>
+          <w:sz w:val="32"/>
+          <w:szCs w:val="32"/>
+        </w:rPr>
+      </w:pPr>
+    </w:p>
+    <w:p>
+      <w:pPr>
+        <w:jc w:val="center"/>
+        <w:rPr>
+          <w:rFonts w:ascii="Times New Roman" w:hAnsi="Times New Roman" w:cs="Times New Roman"/>
+          <w:b/>
+          <w:bCs/>
+          <w:sz w:val="32"/>
+          <w:szCs w:val="32"/>
+        </w:rPr>
+      </w:pPr>
+    </w:p>
+    <w:p>
+      <w:pPr>
+        <w:jc w:val="center"/>
+        <w:rPr>
+          <w:rFonts w:ascii="Times New Roman" w:hAnsi="Times New Roman" w:cs="Times New Roman"/>
+          <w:b/>
+          <w:bCs/>
+          <w:sz w:val="32"/>
+          <w:szCs w:val="32"/>
+        </w:rPr>
+      </w:pPr>
+    </w:p>
+    <w:p>
+      <w:pPr>
+        <w:jc w:val="center"/>
+        <w:rPr>
+          <w:rFonts w:ascii="Times New Roman" w:hAnsi="Times New Roman" w:cs="Times New Roman"/>
+          <w:b/>
+          <w:bCs/>
+          <w:sz w:val="32"/>
+          <w:szCs w:val="32"/>
+        </w:rPr>
+      </w:pPr>
+    </w:p>
+    <w:p>
+      <w:pPr>
+        <w:jc w:val="center"/>
+        <w:rPr>
+          <w:rFonts w:ascii="Times New Roman" w:hAnsi="Times New Roman" w:cs="Times New Roman"/>
+          <w:b/>
+          <w:bCs/>
+          <w:sz w:val="32"/>
+          <w:szCs w:val="32"/>
+        </w:rPr>
+      </w:pPr>
+    </w:p>
+    <w:p>
+      <w:pPr>
+        <w:jc w:val="center"/>
+        <w:rPr>
+          <w:rFonts w:ascii="Times New Roman" w:hAnsi="Times New Roman" w:cs="Times New Roman"/>
+          <w:b/>
+          <w:bCs/>
+          <w:sz w:val="32"/>
+          <w:szCs w:val="32"/>
+        </w:rPr>
+      </w:pPr>
+    </w:p>
+    <w:p>
+      <w:pPr>
+        <w:jc w:val="center"/>
+        <w:rPr>
+          <w:rFonts w:ascii="Times New Roman" w:hAnsi="Times New Roman" w:cs="Times New Roman"/>
+          <w:b/>
+          <w:bCs/>
+          <w:sz w:val="32"/>
+          <w:szCs w:val="32"/>
+        </w:rPr>
+      </w:pPr>
+    </w:p>
+    <w:p>
+      <w:pPr>
+        <w:jc w:val="center"/>
+        <w:rPr>
+          <w:rFonts w:ascii="Times New Roman" w:hAnsi="Times New Roman" w:cs="Times New Roman"/>
+          <w:b/>
+          <w:bCs/>
+          <w:sz w:val="32"/>
+          <w:szCs w:val="32"/>
+        </w:rPr>
+      </w:pPr>
+    </w:p>
+    <w:p>
+      <w:pPr>
+        <w:jc w:val="center"/>
+        <w:rPr>
+          <w:rFonts w:ascii="Times New Roman" w:hAnsi="Times New Roman" w:cs="Times New Roman"/>
+          <w:b/>
+          <w:bCs/>
+          <w:sz w:val="32"/>
+          <w:szCs w:val="32"/>
+        </w:rPr>
+      </w:pPr>
+    </w:p>
+    <w:p>
+      <w:pPr>
+        <w:pStyle w:val="ac"/>
+        <w:numPr>
+          <w:ilvl w:val="0"/>
+          <w:numId w:val="9"/>
+        </w:numPr>
+        <w:spacing w:line="360" w:lineRule="auto"/>
+        <w:jc w:val="center"/>
+        <w:rPr>
+          <w:rFonts w:ascii="Times New Roman" w:hAnsi="Times New Roman" w:cs="Times New Roman"/>
+          <w:b/>
+          <w:bCs/>
+          <w:sz w:val="32"/>
+          <w:szCs w:val="32"/>
+        </w:rPr>
+      </w:pPr>
+      <w:r>
+        <w:rPr>
+          <w:rFonts w:ascii="Times New Roman" w:hAnsi="Times New Roman" w:cs="Times New Roman"/>
+          <w:b/>
+          <w:bCs/>
+          <w:sz w:val="32"/>
+          <w:szCs w:val="32"/>
+        </w:rPr>
+        <w:lastRenderedPageBreak/>
+        <w:t>Заключение</w:t>
+      </w:r>
+    </w:p>
+    <w:p>
+      <w:pPr>
+        <w:pStyle w:val="ac"/>
+        <w:spacing w:line="360" w:lineRule="auto"/>
+        <w:ind w:left="284" w:firstLine="284"/>
+        <w:jc w:val="both"/>
+        <w:rPr>
+          <w:rFonts w:ascii="Times New Roman" w:hAnsi="Times New Roman" w:cs="Times New Roman"/>
+          <w:sz w:val="28"/>
+          <w:szCs w:val="28"/>
+        </w:rPr>
+      </w:pPr>
+      <w:r>
+        <w:rPr>
+          <w:rFonts w:ascii="Times New Roman" w:hAnsi="Times New Roman" w:cs="Times New Roman"/>
+          <w:sz w:val="28"/>
+          <w:szCs w:val="28"/>
+        </w:rPr>
+        <w:t xml:space="preserve">Диагностика сердечно-сосудистых заболеваний по результатам ЭКГ представляет сложную задачу для врачей, что повлекло за собой интерес медицинских специалистов к применению различных алгоритмов глубинного обучения для автоматизации диагностики. </w:t>
+      </w:r>
+      <w:r>
+        <w:rPr>
+          <w:rFonts w:ascii="Times New Roman" w:hAnsi="Times New Roman" w:cs="Times New Roman"/>
+          <w:sz w:val="28"/>
+          <w:szCs w:val="28"/>
+        </w:rPr>
+        <w:t xml:space="preserve">Однако </w:t>
+      </w:r>
+      <w:r>
+        <w:rPr>
+          <w:rFonts w:ascii="Times New Roman" w:hAnsi="Times New Roman" w:cs="Times New Roman"/>
+          <w:sz w:val="28"/>
+          <w:szCs w:val="28"/>
+        </w:rPr>
+        <w:t>сложность объяснения результата</w:t>
+      </w:r>
+      <w:r>
+        <w:rPr>
+          <w:rFonts w:ascii="Times New Roman" w:hAnsi="Times New Roman" w:cs="Times New Roman"/>
+          <w:sz w:val="28"/>
+          <w:szCs w:val="28"/>
+        </w:rPr>
+        <w:t xml:space="preserve"> моделей машинного обучения и их ограниченная эффективность снижают их надежность. Следовательно</w:t>
+      </w:r>
+      <w:r>
+        <w:rPr>
+          <w:rFonts w:ascii="Times New Roman" w:hAnsi="Times New Roman" w:cs="Times New Roman"/>
+          <w:sz w:val="28"/>
+          <w:szCs w:val="28"/>
+        </w:rPr>
+        <w:t xml:space="preserve">, развитие </w:t>
+      </w:r>
+      <w:r>
+        <w:rPr>
+          <w:rFonts w:ascii="Times New Roman" w:hAnsi="Times New Roman" w:cs="Times New Roman"/>
+          <w:sz w:val="28"/>
+          <w:szCs w:val="28"/>
+        </w:rPr>
+        <w:t>интерпрет</w:t>
+      </w:r>
+      <w:r>
+        <w:rPr>
+          <w:rFonts w:ascii="Times New Roman" w:hAnsi="Times New Roman" w:cs="Times New Roman"/>
+          <w:sz w:val="28"/>
+          <w:szCs w:val="28"/>
+        </w:rPr>
+        <w:t>ируемых методов</w:t>
+      </w:r>
+      <w:r>
+        <w:rPr>
+          <w:rFonts w:ascii="Times New Roman" w:hAnsi="Times New Roman" w:cs="Times New Roman"/>
+          <w:sz w:val="28"/>
+          <w:szCs w:val="28"/>
+        </w:rPr>
+        <w:t xml:space="preserve"> машинного обучения</w:t>
+      </w:r>
+      <w:r>
+        <w:rPr>
+          <w:rFonts w:ascii="Times New Roman" w:hAnsi="Times New Roman" w:cs="Times New Roman"/>
+          <w:sz w:val="28"/>
+          <w:szCs w:val="28"/>
+        </w:rPr>
+        <w:t xml:space="preserve">, позволяющие объяснять принципы получения результата, является важной задачей </w:t>
+      </w:r>
+      <w:r>
+        <w:rPr>
+          <w:rFonts w:ascii="Times New Roman" w:hAnsi="Times New Roman" w:cs="Times New Roman"/>
+          <w:sz w:val="28"/>
+          <w:szCs w:val="28"/>
+        </w:rPr>
+        <w:t>для завоевания доверия врачей.</w:t>
+      </w:r>
+    </w:p>
+    <w:p>
+      <w:pPr>
+        <w:pStyle w:val="ac"/>
+        <w:spacing w:line="360" w:lineRule="auto"/>
+        <w:ind w:left="284" w:firstLine="284"/>
+        <w:jc w:val="both"/>
+        <w:rPr>
+          <w:rFonts w:ascii="Times New Roman" w:hAnsi="Times New Roman" w:cs="Times New Roman"/>
+          <w:sz w:val="28"/>
+          <w:szCs w:val="28"/>
+        </w:rPr>
+      </w:pPr>
+      <w:r>
+        <w:rPr>
+          <w:rFonts w:ascii="Times New Roman" w:hAnsi="Times New Roman" w:cs="Times New Roman"/>
+          <w:sz w:val="28"/>
+          <w:szCs w:val="28"/>
+        </w:rPr>
+        <w:t>В данной работе было проведено исследование трех наиболее часто встречающихся в моделях глубинного обучения методов интерпретации результатов с целью выявить наиболее подходящий интерпретируемый метод при работе с ЭКГ-сигналами. Был проведён вычислительный эксперимент, где данные модели глубинного обучения обучались на одном датасете для демонстрации эффективности каждой модели распознавать заболевания сердца и объяснять результат своего выбора.</w:t>
+      </w:r>
+    </w:p>
+    <w:p>
+      <w:pPr>
+        <w:pStyle w:val="ac"/>
+        <w:spacing w:line="360" w:lineRule="auto"/>
+        <w:ind w:left="284" w:firstLine="284"/>
+        <w:jc w:val="both"/>
+        <w:rPr>
+          <w:rFonts w:ascii="Times New Roman" w:hAnsi="Times New Roman" w:cs="Times New Roman"/>
+          <w:sz w:val="28"/>
+          <w:szCs w:val="28"/>
+        </w:rPr>
+      </w:pPr>
+      <w:r>
+        <w:rPr>
+          <w:rFonts w:ascii="Times New Roman" w:hAnsi="Times New Roman" w:cs="Times New Roman"/>
+          <w:sz w:val="28"/>
+          <w:szCs w:val="28"/>
+        </w:rPr>
+        <w:t xml:space="preserve">В ходе исследования выяснилось, что для работы с ЭКГ-сигналом, представленным в виде временного ряда, наиболее эффективной моделью является модель с архитектурой </w:t>
+      </w:r>
+      <w:r>
+        <w:rPr>
+          <w:rFonts w:ascii="Times New Roman" w:hAnsi="Times New Roman" w:cs="Times New Roman"/>
+          <w:sz w:val="28"/>
+          <w:szCs w:val="28"/>
+        </w:rPr>
+        <w:t>1D CNN</w:t>
+      </w:r>
+      <w:r>
+        <w:rPr>
+          <w:rFonts w:ascii="Times New Roman" w:hAnsi="Times New Roman" w:cs="Times New Roman"/>
+          <w:sz w:val="28"/>
+          <w:szCs w:val="28"/>
+        </w:rPr>
+        <w:t xml:space="preserve"> на основе </w:t>
+      </w:r>
+      <w:r>
+        <w:rPr>
+          <w:rFonts w:ascii="Times New Roman" w:hAnsi="Times New Roman" w:cs="Times New Roman"/>
+          <w:sz w:val="28"/>
+          <w:szCs w:val="28"/>
+        </w:rPr>
+        <w:t>SHAP</w:t>
+      </w:r>
+      <w:r>
+        <w:rPr>
+          <w:rFonts w:ascii="Times New Roman" w:hAnsi="Times New Roman" w:cs="Times New Roman"/>
+          <w:sz w:val="28"/>
+          <w:szCs w:val="28"/>
+        </w:rPr>
+        <w:t>.</w:t>
+      </w:r>
+      <w:r>
+        <w:rPr>
+          <w:rFonts w:ascii="Times New Roman" w:hAnsi="Times New Roman" w:cs="Times New Roman"/>
+          <w:sz w:val="28"/>
+          <w:szCs w:val="28"/>
+        </w:rPr>
+        <w:t xml:space="preserve"> </w:t>
+      </w:r>
+      <w:r>
+        <w:rPr>
+          <w:rFonts w:ascii="Times New Roman" w:hAnsi="Times New Roman" w:cs="Times New Roman"/>
+          <w:sz w:val="28"/>
+          <w:szCs w:val="28"/>
+        </w:rPr>
+        <w:t>Модель эффективно справилась с несбалансированностью классов в наборе данных и показала высокие значения метрик</w:t>
+      </w:r>
+      <w:r>
+        <w:rPr>
+          <w:rFonts w:ascii="Times New Roman" w:hAnsi="Times New Roman" w:cs="Times New Roman"/>
+          <w:sz w:val="28"/>
+          <w:szCs w:val="28"/>
+        </w:rPr>
+        <w:t xml:space="preserve"> качества </w:t>
+      </w:r>
+      <w:r>
+        <w:rPr>
+          <w:rFonts w:ascii="Times New Roman" w:hAnsi="Times New Roman" w:cs="Times New Roman"/>
+          <w:sz w:val="28"/>
+          <w:szCs w:val="28"/>
+        </w:rPr>
+        <w:t>(Precision, Recall, F1-score, AUC)</w:t>
+      </w:r>
+      <w:r>
+        <w:rPr>
+          <w:rFonts w:ascii="Times New Roman" w:hAnsi="Times New Roman" w:cs="Times New Roman"/>
+          <w:sz w:val="28"/>
+          <w:szCs w:val="28"/>
+        </w:rPr>
+        <w:t xml:space="preserve">. </w:t>
+      </w:r>
+      <w:r>
+        <w:rPr>
+          <w:rFonts w:ascii="Times New Roman" w:hAnsi="Times New Roman" w:cs="Times New Roman"/>
+          <w:sz w:val="28"/>
+          <w:szCs w:val="28"/>
+        </w:rPr>
+        <w:t xml:space="preserve">SHAP позволила визуализировать вклад каждого временного </w:t>
+      </w:r>
+      <w:r>
+        <w:rPr>
+          <w:rFonts w:ascii="Times New Roman" w:hAnsi="Times New Roman" w:cs="Times New Roman"/>
+          <w:sz w:val="28"/>
+          <w:szCs w:val="28"/>
+        </w:rPr>
+        <w:t xml:space="preserve">сегмента </w:t>
+      </w:r>
+      <w:r>
+        <w:rPr>
+          <w:rFonts w:ascii="Times New Roman" w:hAnsi="Times New Roman" w:cs="Times New Roman"/>
+          <w:sz w:val="28"/>
+          <w:szCs w:val="28"/>
+        </w:rPr>
+        <w:t>в</w:t>
+      </w:r>
+      <w:r>
+        <w:rPr>
+          <w:rFonts w:ascii="Times New Roman" w:hAnsi="Times New Roman" w:cs="Times New Roman"/>
+          <w:sz w:val="28"/>
+          <w:szCs w:val="28"/>
+        </w:rPr>
+        <w:t xml:space="preserve"> принятие окончательного решения, тем самым сделав поведение модели прозрачным и понятным для врача.</w:t>
+      </w:r>
+      <w:r>
+        <w:rPr>
+          <w:rFonts w:ascii="Times New Roman" w:hAnsi="Times New Roman" w:cs="Times New Roman"/>
+          <w:sz w:val="28"/>
+          <w:szCs w:val="28"/>
+        </w:rPr>
+        <w:t xml:space="preserve"> Более того,</w:t>
+      </w:r>
+      <w:r>
+        <w:rPr>
+          <w:rFonts w:ascii="Times New Roman" w:hAnsi="Times New Roman" w:cs="Times New Roman"/>
+          <w:sz w:val="28"/>
+          <w:szCs w:val="28"/>
+        </w:rPr>
+        <w:t xml:space="preserve"> интерпретируемый метод </w:t>
+      </w:r>
+      <w:r>
+        <w:rPr>
+          <w:rFonts w:ascii="Times New Roman" w:hAnsi="Times New Roman" w:cs="Times New Roman"/>
+          <w:sz w:val="28"/>
+          <w:szCs w:val="28"/>
+        </w:rPr>
+        <w:t>SHAP</w:t>
+      </w:r>
+      <w:r>
+        <w:rPr>
+          <w:rFonts w:ascii="Times New Roman" w:hAnsi="Times New Roman" w:cs="Times New Roman"/>
+          <w:sz w:val="28"/>
+          <w:szCs w:val="28"/>
+        </w:rPr>
+        <w:t xml:space="preserve"> в данной модели графически продемонстрировал </w:t>
+      </w:r>
+      <w:r>
+        <w:rPr>
+          <w:rFonts w:ascii="Times New Roman" w:eastAsiaTheme="minorEastAsia" w:hAnsi="Times New Roman" w:cs="Times New Roman"/>
+          <w:sz w:val="28"/>
+          <w:szCs w:val="28"/>
+        </w:rPr>
+        <w:t xml:space="preserve">объяснение результата прогнозирования ЭКГ-сигнала для </w:t>
+      </w:r>
+      <w:r>
+        <w:rPr>
+          <w:rFonts w:ascii="Times New Roman" w:eastAsiaTheme="minorEastAsia" w:hAnsi="Times New Roman" w:cs="Times New Roman"/>
+          <w:sz w:val="28"/>
+          <w:szCs w:val="28"/>
+        </w:rPr>
+        <w:t>отдельного</w:t>
+      </w:r>
+      <w:r>
+        <w:rPr>
+          <w:rFonts w:ascii="Times New Roman" w:eastAsiaTheme="minorEastAsia" w:hAnsi="Times New Roman" w:cs="Times New Roman"/>
+          <w:sz w:val="28"/>
+          <w:szCs w:val="28"/>
+        </w:rPr>
+        <w:t xml:space="preserve"> пациента из набора данных </w:t>
+      </w:r>
+      <w:r>
+        <w:rPr>
+          <w:rFonts w:ascii="Times New Roman" w:hAnsi="Times New Roman" w:cs="Times New Roman"/>
+          <w:sz w:val="28"/>
+          <w:szCs w:val="28"/>
+          <w:lang w:val="en-US"/>
+        </w:rPr>
+        <w:t>CPSC</w:t>
+      </w:r>
+      <w:r>
+        <w:rPr>
+          <w:rFonts w:ascii="Times New Roman" w:hAnsi="Times New Roman" w:cs="Times New Roman"/>
+          <w:sz w:val="28"/>
+          <w:szCs w:val="28"/>
+        </w:rPr>
+        <w:t>2018</w:t>
+      </w:r>
+      <w:r>
+        <w:rPr>
+          <w:rFonts w:ascii="Times New Roman" w:hAnsi="Times New Roman" w:cs="Times New Roman"/>
+          <w:sz w:val="28"/>
+          <w:szCs w:val="28"/>
+        </w:rPr>
+        <w:t xml:space="preserve"> [3]</w:t>
+      </w:r>
+      <w:r>
+        <w:rPr>
+          <w:rFonts w:ascii="Times New Roman" w:hAnsi="Times New Roman" w:cs="Times New Roman"/>
+          <w:sz w:val="28"/>
+          <w:szCs w:val="28"/>
+        </w:rPr>
+        <w:t>, показав на практическом примере как выгляд</w:t>
+      </w:r>
+      <w:r>
+        <w:rPr>
+          <w:rFonts w:ascii="Times New Roman" w:hAnsi="Times New Roman" w:cs="Times New Roman"/>
+          <w:sz w:val="28"/>
+          <w:szCs w:val="28"/>
+        </w:rPr>
+        <w:t>я</w:t>
+      </w:r>
+      <w:r>
+        <w:rPr>
+          <w:rFonts w:ascii="Times New Roman" w:hAnsi="Times New Roman" w:cs="Times New Roman"/>
+          <w:sz w:val="28"/>
+          <w:szCs w:val="28"/>
+        </w:rPr>
+        <w:t xml:space="preserve">т причины диагностики такого или иного заболевания сердца. </w:t>
+      </w:r>
+    </w:p>
+    <w:p>
+      <w:pPr>
+        <w:pStyle w:val="ac"/>
+        <w:spacing w:line="360" w:lineRule="auto"/>
+        <w:ind w:left="284" w:firstLine="284"/>
+        <w:jc w:val="both"/>
+        <w:rPr>
+          <w:rFonts w:ascii="Times New Roman" w:hAnsi="Times New Roman" w:cs="Times New Roman"/>
+          <w:sz w:val="28"/>
+          <w:szCs w:val="28"/>
+        </w:rPr>
+      </w:pPr>
+      <w:r>
+        <w:rPr>
+          <w:rFonts w:ascii="Times New Roman" w:hAnsi="Times New Roman" w:cs="Times New Roman"/>
+          <w:sz w:val="28"/>
+          <w:szCs w:val="28"/>
+        </w:rPr>
+        <w:lastRenderedPageBreak/>
+        <w:t xml:space="preserve">Несмотря на преимущества </w:t>
+      </w:r>
+      <w:r>
+        <w:rPr>
+          <w:rFonts w:ascii="Times New Roman" w:hAnsi="Times New Roman" w:cs="Times New Roman"/>
+          <w:sz w:val="28"/>
+          <w:szCs w:val="28"/>
+        </w:rPr>
+        <w:t>1D CNN</w:t>
+      </w:r>
+      <w:r>
+        <w:rPr>
+          <w:rFonts w:ascii="Times New Roman" w:hAnsi="Times New Roman" w:cs="Times New Roman"/>
+          <w:sz w:val="28"/>
+          <w:szCs w:val="28"/>
+        </w:rPr>
+        <w:t xml:space="preserve"> модели на основе </w:t>
+      </w:r>
+      <w:r>
+        <w:rPr>
+          <w:rFonts w:ascii="Times New Roman" w:hAnsi="Times New Roman" w:cs="Times New Roman"/>
+          <w:sz w:val="28"/>
+          <w:szCs w:val="28"/>
+        </w:rPr>
+        <w:t>SHAP</w:t>
+      </w:r>
+      <w:r>
+        <w:rPr>
+          <w:rFonts w:ascii="Times New Roman" w:hAnsi="Times New Roman" w:cs="Times New Roman"/>
+          <w:sz w:val="28"/>
+          <w:szCs w:val="28"/>
+        </w:rPr>
+        <w:t xml:space="preserve">, </w:t>
+      </w:r>
+      <w:r>
+        <w:rPr>
+          <w:rFonts w:ascii="Times New Roman" w:hAnsi="Times New Roman" w:cs="Times New Roman"/>
+          <w:sz w:val="28"/>
+          <w:szCs w:val="28"/>
+        </w:rPr>
+        <w:t xml:space="preserve">следует отметить, что интерпретируемые методы не являются безошибочными. В некоторых случаях модель может выдавать ошибку, а метод </w:t>
+      </w:r>
+      <w:r>
+        <w:rPr>
+          <w:rFonts w:ascii="Times New Roman" w:hAnsi="Times New Roman" w:cs="Times New Roman"/>
+          <w:sz w:val="28"/>
+          <w:szCs w:val="28"/>
+          <w:lang w:val="en-US"/>
+        </w:rPr>
+        <w:t>SHAP</w:t>
+      </w:r>
+      <w:r>
+        <w:rPr>
+          <w:rFonts w:ascii="Times New Roman" w:hAnsi="Times New Roman" w:cs="Times New Roman"/>
+          <w:sz w:val="28"/>
+          <w:szCs w:val="28"/>
+        </w:rPr>
+        <w:t xml:space="preserve"> </w:t>
+      </w:r>
+      <w:r>
+        <w:rPr>
+          <w:rFonts w:ascii="Times New Roman" w:hAnsi="Times New Roman" w:cs="Times New Roman"/>
+          <w:sz w:val="28"/>
+          <w:szCs w:val="28"/>
+        </w:rPr>
+        <w:t>предоставлять неверную интерпретацию</w:t>
+      </w:r>
+      <w:r>
+        <w:rPr>
+          <w:rFonts w:ascii="Times New Roman" w:hAnsi="Times New Roman" w:cs="Times New Roman"/>
+          <w:sz w:val="28"/>
+          <w:szCs w:val="28"/>
+        </w:rPr>
+        <w:t>.</w:t>
+      </w:r>
+      <w:r>
+        <w:rPr>
+          <w:rFonts w:ascii="Times New Roman" w:hAnsi="Times New Roman" w:cs="Times New Roman"/>
+          <w:sz w:val="28"/>
+          <w:szCs w:val="28"/>
+        </w:rPr>
+        <w:t xml:space="preserve"> Поэтому, в</w:t>
+      </w:r>
+      <w:r>
+        <w:rPr>
+          <w:rFonts w:ascii="Times New Roman" w:hAnsi="Times New Roman" w:cs="Times New Roman"/>
+          <w:sz w:val="28"/>
+          <w:szCs w:val="28"/>
+        </w:rPr>
+        <w:t>недрение таких моделей потребует тесного сотрудничества между специалистами по машинному обучению и врачами, чтобы обеспечить не только точность, но и доверие к моделям.</w:t>
+      </w:r>
+    </w:p>
+    <w:p>
+      <w:pPr>
+        <w:jc w:val="center"/>
+        <w:rPr>
+          <w:rFonts w:ascii="Times New Roman" w:hAnsi="Times New Roman" w:cs="Times New Roman"/>
+          <w:b/>
+          <w:bCs/>
+          <w:sz w:val="32"/>
+          <w:szCs w:val="32"/>
+        </w:rPr>
+      </w:pPr>
+    </w:p>
+    <w:p>
+      <w:pPr>
+        <w:jc w:val="center"/>
+        <w:rPr>
+          <w:rFonts w:ascii="Times New Roman" w:hAnsi="Times New Roman" w:cs="Times New Roman"/>
+          <w:b/>
+          <w:bCs/>
+          <w:sz w:val="32"/>
+          <w:szCs w:val="32"/>
+        </w:rPr>
+      </w:pPr>
+    </w:p>
+    <w:p>
+      <w:pPr>
+        <w:jc w:val="center"/>
+        <w:rPr>
+          <w:rFonts w:ascii="Times New Roman" w:hAnsi="Times New Roman" w:cs="Times New Roman"/>
+          <w:b/>
+          <w:bCs/>
+          <w:sz w:val="32"/>
+          <w:szCs w:val="32"/>
+        </w:rPr>
+      </w:pPr>
+    </w:p>
+    <w:p>
+      <w:pPr>
+        <w:jc w:val="center"/>
+        <w:rPr>
+          <w:rFonts w:ascii="Times New Roman" w:hAnsi="Times New Roman" w:cs="Times New Roman"/>
+          <w:b/>
+          <w:bCs/>
+          <w:sz w:val="32"/>
+          <w:szCs w:val="32"/>
+        </w:rPr>
+      </w:pPr>
+    </w:p>
+    <w:p>
+      <w:pPr>
+        <w:pStyle w:val="ac"/>
+        <w:numPr>
+          <w:ilvl w:val="0"/>
+          <w:numId w:val="26"/>
+        </w:numPr>
+        <w:jc w:val="center"/>
+        <w:rPr>
+          <w:rFonts w:ascii="Times New Roman" w:hAnsi="Times New Roman" w:cs="Times New Roman"/>
+          <w:sz w:val="28"/>
+          <w:szCs w:val="28"/>
+        </w:rPr>
+      </w:pPr>
+      <w:r>
+        <w:rPr>
+          <w:rFonts w:ascii="Times New Roman" w:hAnsi="Times New Roman" w:cs="Times New Roman"/>
+          <w:b/>
+          <w:bCs/>
+          <w:sz w:val="32"/>
+          <w:szCs w:val="32"/>
+        </w:rPr>
+        <w:br w:type="page"/>
       </w:r>
     </w:p>
     <w:p>
@@ -24650,27 +25706,7 @@
           <w:szCs w:val="28"/>
           <w:lang w:val="en-US"/>
         </w:rPr>
-        <w:t xml:space="preserve">Taback L., Marden E., Mason H.L. and Pipberger </w:t>
-      </w:r>
-      <w:proofErr w:type="gramStart"/>
-      <w:r>
-        <w:rPr>
-          <w:rFonts w:ascii="Times New Roman" w:hAnsi="Times New Roman" w:cs="Times New Roman"/>
-          <w:sz w:val="28"/>
-          <w:szCs w:val="28"/>
-          <w:lang w:val="en-US"/>
-        </w:rPr>
-        <w:t>H.V. :</w:t>
-      </w:r>
-      <w:proofErr w:type="gramEnd"/>
-      <w:r>
-        <w:rPr>
-          <w:rFonts w:ascii="Times New Roman" w:hAnsi="Times New Roman" w:cs="Times New Roman"/>
-          <w:sz w:val="28"/>
-          <w:szCs w:val="28"/>
-          <w:lang w:val="en-US"/>
-        </w:rPr>
-        <w:t> "Digital recording of electrocardiographic data for analysis by a digital computer". IRE Trans Med Electro 1959; </w:t>
+        <w:t>Taback L., Marden E., Mason H.L. and Pipberger H.V. : "Digital recording of electrocardiographic data for analysis by a digital computer". IRE Trans Med Electro 1959; </w:t>
       </w:r>
       <w:r>
         <w:rPr>
@@ -24777,7 +25813,7 @@
         </w:rPr>
         <w:t>, 2439.  </w:t>
       </w:r>
-      <w:hyperlink r:id="rId14" w:history="1">
+      <w:hyperlink r:id="rId16" w:history="1">
         <w:r>
           <w:rPr>
             <w:rStyle w:val="ad"/>
@@ -24812,29 +25848,9 @@
           <w:szCs w:val="28"/>
           <w:lang w:val="en-US"/>
         </w:rPr>
-        <w:t xml:space="preserve">F. F. Liu, C. Y. Liu*, L. N. Zhao, X. Y. Zhang, X. L. Wu, X. Y. Xu, </w:t>
-      </w:r>
-      <w:proofErr w:type="gramStart"/>
-      <w:r>
-        <w:rPr>
-          <w:rFonts w:ascii="Times New Roman" w:hAnsi="Times New Roman" w:cs="Times New Roman"/>
-          <w:sz w:val="28"/>
-          <w:szCs w:val="28"/>
-          <w:lang w:val="en-US"/>
-        </w:rPr>
-        <w:t>Y. L</w:t>
-      </w:r>
-      <w:proofErr w:type="gramEnd"/>
-      <w:r>
-        <w:rPr>
-          <w:rFonts w:ascii="Times New Roman" w:hAnsi="Times New Roman" w:cs="Times New Roman"/>
-          <w:sz w:val="28"/>
-          <w:szCs w:val="28"/>
-          <w:lang w:val="en-US"/>
-        </w:rPr>
-        <w:t xml:space="preserve">. Liu, C. Y. Ma, S. S. Wei, Z. Q. He, J. Q. Li and N. Y. Kwee. An open access database for evaluating the algorithms of ECG rhythm and morphology abnormal detection. Journal of Medical Imaging and Health Informatics, 2018, 8(7): 1368–1373. </w:t>
-      </w:r>
-      <w:hyperlink r:id="rId15" w:history="1">
+        <w:t xml:space="preserve">F. F. Liu, C. Y. Liu*, L. N. Zhao, X. Y. Zhang, X. L. Wu, X. Y. Xu, Y. L. Liu, C. Y. Ma, S. S. Wei, Z. Q. He, J. Q. Li and N. Y. Kwee. An open access database for evaluating the algorithms of ECG rhythm and morphology abnormal detection. Journal of Medical Imaging and Health Informatics, 2018, 8(7): 1368–1373. </w:t>
+      </w:r>
+      <w:hyperlink r:id="rId17" w:history="1">
         <w:r>
           <w:rPr>
             <w:rStyle w:val="ad"/>
@@ -24889,27 +25905,7 @@
           <w:szCs w:val="28"/>
           <w:lang w:val="en-US"/>
         </w:rPr>
-        <w:t xml:space="preserve">; </w:t>
-      </w:r>
-      <w:proofErr w:type="spellStart"/>
-      <w:r>
-        <w:rPr>
-          <w:rFonts w:ascii="Times New Roman" w:hAnsi="Times New Roman" w:cs="Times New Roman"/>
-          <w:sz w:val="28"/>
-          <w:szCs w:val="28"/>
-          <w:lang w:val="en-US"/>
-        </w:rPr>
-        <w:t>IntechOpen</w:t>
-      </w:r>
-      <w:proofErr w:type="spellEnd"/>
-      <w:r>
-        <w:rPr>
-          <w:rFonts w:ascii="Times New Roman" w:hAnsi="Times New Roman" w:cs="Times New Roman"/>
-          <w:sz w:val="28"/>
-          <w:szCs w:val="28"/>
-          <w:lang w:val="en-US"/>
-        </w:rPr>
-        <w:t>: London, UK, 2022.</w:t>
+        <w:t>; IntechOpen: London, UK, 2022.</w:t>
       </w:r>
       <w:r>
         <w:rPr>
@@ -24920,7 +25916,7 @@
         </w:rPr>
         <w:t xml:space="preserve"> </w:t>
       </w:r>
-      <w:hyperlink r:id="rId16" w:history="1">
+      <w:hyperlink r:id="rId18" w:history="1">
         <w:r>
           <w:rPr>
             <w:rStyle w:val="ad"/>
@@ -24966,7 +25962,6 @@
         </w:rPr>
         <w:t>Park, J.; An, J.; Kim, J.; Jung, S.; Gil, Y.; Jang, Y.; Lee, K.; Young Oh, I. Study on the use of standard 12-lead ECG data for rhythm-type ECG classification problems. </w:t>
       </w:r>
-      <w:proofErr w:type="spellStart"/>
       <w:r>
         <w:rPr>
           <w:rFonts w:ascii="Times New Roman" w:hAnsi="Times New Roman" w:cs="Times New Roman"/>
@@ -24976,9 +25971,37 @@
           <w:szCs w:val="28"/>
           <w:lang w:val="en-US"/>
         </w:rPr>
-        <w:t>Comput</w:t>
-      </w:r>
-      <w:proofErr w:type="spellEnd"/>
+        <w:t>Comput. Methods Programs Biomed.</w:t>
+      </w:r>
+      <w:r>
+        <w:rPr>
+          <w:rFonts w:ascii="Times New Roman" w:hAnsi="Times New Roman" w:cs="Times New Roman"/>
+          <w:sz w:val="28"/>
+          <w:szCs w:val="28"/>
+          <w:lang w:val="en-US"/>
+        </w:rPr>
+        <w:t> </w:t>
+      </w:r>
+      <w:r>
+        <w:rPr>
+          <w:rFonts w:ascii="Times New Roman" w:hAnsi="Times New Roman" w:cs="Times New Roman"/>
+          <w:b/>
+          <w:bCs/>
+          <w:sz w:val="28"/>
+          <w:szCs w:val="28"/>
+          <w:lang w:val="en-US"/>
+        </w:rPr>
+        <w:t>2021</w:t>
+      </w:r>
+      <w:r>
+        <w:rPr>
+          <w:rFonts w:ascii="Times New Roman" w:hAnsi="Times New Roman" w:cs="Times New Roman"/>
+          <w:sz w:val="28"/>
+          <w:szCs w:val="28"/>
+          <w:lang w:val="en-US"/>
+        </w:rPr>
+        <w:t>, </w:t>
+      </w:r>
       <w:r>
         <w:rPr>
           <w:rFonts w:ascii="Times New Roman" w:hAnsi="Times New Roman" w:cs="Times New Roman"/>
@@ -24988,46 +26011,6 @@
           <w:szCs w:val="28"/>
           <w:lang w:val="en-US"/>
         </w:rPr>
-        <w:t>. Methods Programs Biomed.</w:t>
-      </w:r>
-      <w:r>
-        <w:rPr>
-          <w:rFonts w:ascii="Times New Roman" w:hAnsi="Times New Roman" w:cs="Times New Roman"/>
-          <w:sz w:val="28"/>
-          <w:szCs w:val="28"/>
-          <w:lang w:val="en-US"/>
-        </w:rPr>
-        <w:t> </w:t>
-      </w:r>
-      <w:r>
-        <w:rPr>
-          <w:rFonts w:ascii="Times New Roman" w:hAnsi="Times New Roman" w:cs="Times New Roman"/>
-          <w:b/>
-          <w:bCs/>
-          <w:sz w:val="28"/>
-          <w:szCs w:val="28"/>
-          <w:lang w:val="en-US"/>
-        </w:rPr>
-        <w:t>2021</w:t>
-      </w:r>
-      <w:r>
-        <w:rPr>
-          <w:rFonts w:ascii="Times New Roman" w:hAnsi="Times New Roman" w:cs="Times New Roman"/>
-          <w:sz w:val="28"/>
-          <w:szCs w:val="28"/>
-          <w:lang w:val="en-US"/>
-        </w:rPr>
-        <w:t>, </w:t>
-      </w:r>
-      <w:r>
-        <w:rPr>
-          <w:rFonts w:ascii="Times New Roman" w:hAnsi="Times New Roman" w:cs="Times New Roman"/>
-          <w:i/>
-          <w:iCs/>
-          <w:sz w:val="28"/>
-          <w:szCs w:val="28"/>
-          <w:lang w:val="en-US"/>
-        </w:rPr>
         <w:t>21</w:t>
       </w:r>
       <w:r>
@@ -25039,7 +26022,7 @@
         </w:rPr>
         <w:t xml:space="preserve">, 106521. </w:t>
       </w:r>
-      <w:hyperlink r:id="rId17" w:history="1">
+      <w:hyperlink r:id="rId19" w:history="1">
         <w:r>
           <w:rPr>
             <w:rStyle w:val="ad"/>
@@ -25074,27 +26057,7 @@
           <w:szCs w:val="28"/>
           <w:lang w:val="en-US"/>
         </w:rPr>
-        <w:t xml:space="preserve">Ayano, Y.M.; Schwenker, F.; Dufera, B.D.; </w:t>
-      </w:r>
-      <w:proofErr w:type="spellStart"/>
-      <w:r>
-        <w:rPr>
-          <w:rFonts w:ascii="Times New Roman" w:hAnsi="Times New Roman" w:cs="Times New Roman"/>
-          <w:sz w:val="28"/>
-          <w:szCs w:val="28"/>
-          <w:lang w:val="en-US"/>
-        </w:rPr>
-        <w:t>Debelee</w:t>
-      </w:r>
-      <w:proofErr w:type="spellEnd"/>
-      <w:r>
-        <w:rPr>
-          <w:rFonts w:ascii="Times New Roman" w:hAnsi="Times New Roman" w:cs="Times New Roman"/>
-          <w:sz w:val="28"/>
-          <w:szCs w:val="28"/>
-          <w:lang w:val="en-US"/>
-        </w:rPr>
-        <w:t>, T.G. Interpretable Machine Learning Techniques in ECG-Based Heart Disease Classification: A Systematic Review. </w:t>
+        <w:t>Ayano, Y.M.; Schwenker, F.; Dufera, B.D.; Debelee, T.G. Interpretable Machine Learning Techniques in ECG-Based Heart Disease Classification: A Systematic Review. </w:t>
       </w:r>
       <w:r>
         <w:rPr>
@@ -25156,7 +26119,7 @@
         </w:rPr>
         <w:t xml:space="preserve">, 111. </w:t>
       </w:r>
-      <w:hyperlink r:id="rId18" w:history="1">
+      <w:hyperlink r:id="rId20" w:history="1">
         <w:r>
           <w:rPr>
             <w:rStyle w:val="ad"/>
@@ -25445,7 +26408,7 @@
         </w:rPr>
         <w:t xml:space="preserve"> </w:t>
       </w:r>
-      <w:hyperlink r:id="rId19" w:history="1">
+      <w:hyperlink r:id="rId21" w:history="1">
         <w:r>
           <w:rPr>
             <w:rStyle w:val="ad"/>
@@ -25480,27 +26443,7 @@
           <w:szCs w:val="28"/>
           <w:lang w:val="en-US"/>
         </w:rPr>
-        <w:t xml:space="preserve">Slack, D.; Hilgard, S.; Jia, E.; Singh, S.; </w:t>
-      </w:r>
-      <w:proofErr w:type="spellStart"/>
-      <w:r>
-        <w:rPr>
-          <w:rFonts w:ascii="Times New Roman" w:hAnsi="Times New Roman" w:cs="Times New Roman"/>
-          <w:sz w:val="28"/>
-          <w:szCs w:val="28"/>
-          <w:lang w:val="en-US"/>
-        </w:rPr>
-        <w:t>Lakkaraju</w:t>
-      </w:r>
-      <w:proofErr w:type="spellEnd"/>
-      <w:r>
-        <w:rPr>
-          <w:rFonts w:ascii="Times New Roman" w:hAnsi="Times New Roman" w:cs="Times New Roman"/>
-          <w:sz w:val="28"/>
-          <w:szCs w:val="28"/>
-          <w:lang w:val="en-US"/>
-        </w:rPr>
-        <w:t xml:space="preserve">, H. Fooling LIME and SHAP. In Proceedings of the AAAI/ACM Conference on AI, Ethics and </w:t>
+        <w:t xml:space="preserve">Slack, D.; Hilgard, S.; Jia, E.; Singh, S.; Lakkaraju, H. Fooling LIME and SHAP. In Proceedings of the AAAI/ACM Conference on AI, Ethics and </w:t>
       </w:r>
       <w:r>
         <w:rPr>
@@ -25512,7 +26455,7 @@
         <w:lastRenderedPageBreak/>
         <w:t xml:space="preserve">Society, New York, NY, USA, 7–9 February 2020; pp. 180–186 </w:t>
       </w:r>
-      <w:hyperlink r:id="rId20" w:history="1">
+      <w:hyperlink r:id="rId22" w:history="1">
         <w:r>
           <w:rPr>
             <w:rStyle w:val="ad"/>
@@ -25547,29 +26490,9 @@
           <w:szCs w:val="28"/>
           <w:lang w:val="en-US"/>
         </w:rPr>
-        <w:t xml:space="preserve">R. Li, X. Zhang, H. Dai, B. Zhou and Z. Wang, "Interpretability Analysis of Heartbeat Classification Based on Heartbeat Activity’s Global Sequence Features and </w:t>
-      </w:r>
-      <w:proofErr w:type="spellStart"/>
-      <w:r>
-        <w:rPr>
-          <w:rFonts w:ascii="Times New Roman" w:hAnsi="Times New Roman" w:cs="Times New Roman"/>
-          <w:sz w:val="28"/>
-          <w:szCs w:val="28"/>
-          <w:lang w:val="en-US"/>
-        </w:rPr>
-        <w:t>BiLSTM</w:t>
-      </w:r>
-      <w:proofErr w:type="spellEnd"/>
-      <w:r>
-        <w:rPr>
-          <w:rFonts w:ascii="Times New Roman" w:hAnsi="Times New Roman" w:cs="Times New Roman"/>
-          <w:sz w:val="28"/>
-          <w:szCs w:val="28"/>
-          <w:lang w:val="en-US"/>
-        </w:rPr>
-        <w:t xml:space="preserve">-Attention Neural Network," in IEEE Access, vol. 7, pp. 109870-109883, 2019. </w:t>
-      </w:r>
-      <w:hyperlink r:id="rId21" w:anchor="references" w:history="1">
+        <w:t xml:space="preserve">R. Li, X. Zhang, H. Dai, B. Zhou and Z. Wang, "Interpretability Analysis of Heartbeat Classification Based on Heartbeat Activity’s Global Sequence Features and BiLSTM-Attention Neural Network," in IEEE Access, vol. 7, pp. 109870-109883, 2019. </w:t>
+      </w:r>
+      <w:hyperlink r:id="rId23" w:anchor="references" w:history="1">
         <w:r>
           <w:rPr>
             <w:rStyle w:val="ad"/>
@@ -25624,7 +26547,7 @@
         </w:rPr>
         <w:t xml:space="preserve"> </w:t>
       </w:r>
-      <w:hyperlink r:id="rId22" w:history="1">
+      <w:hyperlink r:id="rId24" w:history="1">
         <w:r>
           <w:rPr>
             <w:rStyle w:val="ad"/>
@@ -25661,25 +26584,14 @@
         </w:rPr>
         <w:t xml:space="preserve"> </w:t>
       </w:r>
-      <w:proofErr w:type="spellStart"/>
-      <w:r>
-        <w:rPr>
-          <w:rFonts w:ascii="Times New Roman" w:hAnsi="Times New Roman" w:cs="Times New Roman"/>
-          <w:sz w:val="28"/>
-          <w:szCs w:val="28"/>
-          <w:lang w:val="en-US"/>
-        </w:rPr>
-        <w:t>Bahdanau</w:t>
-      </w:r>
-      <w:proofErr w:type="spellEnd"/>
-      <w:r>
-        <w:rPr>
-          <w:rFonts w:ascii="Times New Roman" w:hAnsi="Times New Roman" w:cs="Times New Roman"/>
-          <w:sz w:val="28"/>
-          <w:szCs w:val="28"/>
-          <w:lang w:val="en-US"/>
-        </w:rPr>
-        <w:t>, D.; Cho, K.; Bengio, Y. Neural Machine Translation by Jointly Learning to Align and Translate. In Proceedings of the 3rd International Conference on Learning Representations, ICLR 2015, San Diego, CA, USA, 7–9 May 2015; Conference Track Proceedings.</w:t>
+      <w:r>
+        <w:rPr>
+          <w:rFonts w:ascii="Times New Roman" w:hAnsi="Times New Roman" w:cs="Times New Roman"/>
+          <w:sz w:val="28"/>
+          <w:szCs w:val="28"/>
+          <w:lang w:val="en-US"/>
+        </w:rPr>
+        <w:t>Bahdanau, D.; Cho, K.; Bengio, Y. Neural Machine Translation by Jointly Learning to Align and Translate. In Proceedings of the 3rd International Conference on Learning Representations, ICLR 2015, San Diego, CA, USA, 7–9 May 2015; Conference Track Proceedings.</w:t>
       </w:r>
     </w:p>
     <w:p>
@@ -25713,29 +26625,9 @@
           <w:szCs w:val="28"/>
           <w:lang w:val="en-US"/>
         </w:rPr>
-        <w:t xml:space="preserve">Zhou, B.; Khosla, A.; </w:t>
-      </w:r>
-      <w:proofErr w:type="spellStart"/>
-      <w:r>
-        <w:rPr>
-          <w:rFonts w:ascii="Times New Roman" w:hAnsi="Times New Roman" w:cs="Times New Roman"/>
-          <w:sz w:val="28"/>
-          <w:szCs w:val="28"/>
-          <w:lang w:val="en-US"/>
-        </w:rPr>
-        <w:t>Lapedriza</w:t>
-      </w:r>
-      <w:proofErr w:type="spellEnd"/>
-      <w:r>
-        <w:rPr>
-          <w:rFonts w:ascii="Times New Roman" w:hAnsi="Times New Roman" w:cs="Times New Roman"/>
-          <w:sz w:val="28"/>
-          <w:szCs w:val="28"/>
-          <w:lang w:val="en-US"/>
-        </w:rPr>
-        <w:t xml:space="preserve">, A.; Oliva, A.; Torralba, A. Learning Deep Features for Discriminative Localization. In Proceedings of the 2016 IEEE Conference on Computer Vision and Pattern Recognition (CVPR), Las Vegas, NV, USA, 27–30 June 2016. </w:t>
-      </w:r>
-      <w:hyperlink r:id="rId23" w:history="1">
+        <w:t xml:space="preserve">Zhou, B.; Khosla, A.; Lapedriza, A.; Oliva, A.; Torralba, A. Learning Deep Features for Discriminative Localization. In Proceedings of the 2016 IEEE Conference on Computer Vision and Pattern Recognition (CVPR), Las Vegas, NV, USA, 27–30 June 2016. </w:t>
+      </w:r>
+      <w:hyperlink r:id="rId25" w:history="1">
         <w:r>
           <w:rPr>
             <w:rStyle w:val="ad"/>
@@ -25780,7 +26672,6 @@
         </w:rPr>
         <w:t>Zhang, D.; Yang, S.; Yuan, X.; Zhang, P. Interpretable deep learning for automatic diagnosis of 12-lead electrocardiogram. </w:t>
       </w:r>
-      <w:proofErr w:type="spellStart"/>
       <w:r>
         <w:rPr>
           <w:rFonts w:ascii="Times New Roman" w:hAnsi="Times New Roman" w:cs="Times New Roman"/>
@@ -25792,7 +26683,6 @@
         </w:rPr>
         <w:t>iScience</w:t>
       </w:r>
-      <w:proofErr w:type="spellEnd"/>
       <w:r>
         <w:rPr>
           <w:rFonts w:ascii="Times New Roman" w:hAnsi="Times New Roman" w:cs="Times New Roman"/>
@@ -25851,7 +26741,7 @@
         </w:rPr>
         <w:t xml:space="preserve"> </w:t>
       </w:r>
-      <w:hyperlink r:id="rId24" w:history="1">
+      <w:hyperlink r:id="rId26" w:history="1">
         <w:r>
           <w:rPr>
             <w:rStyle w:val="ad"/>
@@ -25928,7 +26818,6 @@
           </w:rPr>
           <w:t>/</w:t>
         </w:r>
-        <w:proofErr w:type="spellStart"/>
         <w:r>
           <w:rPr>
             <w:rStyle w:val="ad"/>
@@ -25939,7 +26828,6 @@
           </w:rPr>
           <w:t>iscience</w:t>
         </w:r>
-        <w:proofErr w:type="spellEnd"/>
         <w:r>
           <w:rPr>
             <w:rStyle w:val="ad"/>
@@ -25949,7 +26837,6 @@
           </w:rPr>
           <w:t>/</w:t>
         </w:r>
-        <w:proofErr w:type="spellStart"/>
         <w:r>
           <w:rPr>
             <w:rStyle w:val="ad"/>
@@ -25960,7 +26847,6 @@
           </w:rPr>
           <w:t>fulltext</w:t>
         </w:r>
-        <w:proofErr w:type="spellEnd"/>
         <w:r>
           <w:rPr>
             <w:rStyle w:val="ad"/>
@@ -26027,7 +26913,6 @@
           </w:rPr>
           <w:t>://</w:t>
         </w:r>
-        <w:proofErr w:type="spellStart"/>
         <w:r>
           <w:rPr>
             <w:rStyle w:val="ad"/>
@@ -26038,7 +26923,6 @@
           </w:rPr>
           <w:t>giter</w:t>
         </w:r>
-        <w:proofErr w:type="spellEnd"/>
         <w:r>
           <w:rPr>
             <w:rStyle w:val="ad"/>
@@ -26048,7 +26932,6 @@
           </w:rPr>
           <w:t>.</w:t>
         </w:r>
-        <w:proofErr w:type="spellStart"/>
         <w:r>
           <w:rPr>
             <w:rStyle w:val="ad"/>
@@ -26059,7 +26942,6 @@
           </w:rPr>
           <w:t>vip</w:t>
         </w:r>
-        <w:proofErr w:type="spellEnd"/>
       </w:hyperlink>
     </w:p>
     <w:p>
@@ -26084,47 +26966,7 @@
           <w:szCs w:val="28"/>
           <w:lang w:val="en-US"/>
         </w:rPr>
-        <w:t xml:space="preserve">Aufiero, S., </w:t>
-      </w:r>
-      <w:proofErr w:type="spellStart"/>
-      <w:r>
-        <w:rPr>
-          <w:rFonts w:ascii="Times New Roman" w:hAnsi="Times New Roman" w:cs="Times New Roman"/>
-          <w:sz w:val="28"/>
-          <w:szCs w:val="28"/>
-          <w:lang w:val="en-US"/>
-        </w:rPr>
-        <w:t>Bleijendaal</w:t>
-      </w:r>
-      <w:proofErr w:type="spellEnd"/>
-      <w:r>
-        <w:rPr>
-          <w:rFonts w:ascii="Times New Roman" w:hAnsi="Times New Roman" w:cs="Times New Roman"/>
-          <w:sz w:val="28"/>
-          <w:szCs w:val="28"/>
-          <w:lang w:val="en-US"/>
-        </w:rPr>
-        <w:t xml:space="preserve">, H., </w:t>
-      </w:r>
-      <w:proofErr w:type="spellStart"/>
-      <w:r>
-        <w:rPr>
-          <w:rFonts w:ascii="Times New Roman" w:hAnsi="Times New Roman" w:cs="Times New Roman"/>
-          <w:sz w:val="28"/>
-          <w:szCs w:val="28"/>
-          <w:lang w:val="en-US"/>
-        </w:rPr>
-        <w:t>Robyns</w:t>
-      </w:r>
-      <w:proofErr w:type="spellEnd"/>
-      <w:r>
-        <w:rPr>
-          <w:rFonts w:ascii="Times New Roman" w:hAnsi="Times New Roman" w:cs="Times New Roman"/>
-          <w:sz w:val="28"/>
-          <w:szCs w:val="28"/>
-          <w:lang w:val="en-US"/>
-        </w:rPr>
-        <w:t>, T. </w:t>
+        <w:t>Aufiero, S., Bleijendaal, H., Robyns, T. </w:t>
       </w:r>
       <w:r>
         <w:rPr>
@@ -26186,7 +27028,7 @@
         </w:rPr>
         <w:t>, 162 (2022). </w:t>
       </w:r>
-      <w:hyperlink r:id="rId25" w:history="1">
+      <w:hyperlink r:id="rId27" w:history="1">
         <w:r>
           <w:rPr>
             <w:rStyle w:val="ad"/>
@@ -26230,69 +27072,9 @@
           <w:szCs w:val="28"/>
           <w:lang w:val="en-US"/>
         </w:rPr>
-        <w:t xml:space="preserve">Selvaraju RR, Cogswell M, Das A, </w:t>
-      </w:r>
-      <w:proofErr w:type="spellStart"/>
-      <w:r>
-        <w:rPr>
-          <w:rFonts w:ascii="Times New Roman" w:hAnsi="Times New Roman" w:cs="Times New Roman"/>
-          <w:sz w:val="28"/>
-          <w:szCs w:val="28"/>
-          <w:lang w:val="en-US"/>
-        </w:rPr>
-        <w:t>Vedantam</w:t>
-      </w:r>
-      <w:proofErr w:type="spellEnd"/>
-      <w:r>
-        <w:rPr>
-          <w:rFonts w:ascii="Times New Roman" w:hAnsi="Times New Roman" w:cs="Times New Roman"/>
-          <w:sz w:val="28"/>
-          <w:szCs w:val="28"/>
-          <w:lang w:val="en-US"/>
-        </w:rPr>
-        <w:t xml:space="preserve"> R, Parikh D, Batra D. Grad-CAM: visual explanations from deep networks via gradient-based localization. Int J </w:t>
-      </w:r>
-      <w:proofErr w:type="spellStart"/>
-      <w:r>
-        <w:rPr>
-          <w:rFonts w:ascii="Times New Roman" w:hAnsi="Times New Roman" w:cs="Times New Roman"/>
-          <w:sz w:val="28"/>
-          <w:szCs w:val="28"/>
-          <w:lang w:val="en-US"/>
-        </w:rPr>
-        <w:t>Comput</w:t>
-      </w:r>
-      <w:proofErr w:type="spellEnd"/>
-      <w:r>
-        <w:rPr>
-          <w:rFonts w:ascii="Times New Roman" w:hAnsi="Times New Roman" w:cs="Times New Roman"/>
-          <w:sz w:val="28"/>
-          <w:szCs w:val="28"/>
-          <w:lang w:val="en-US"/>
-        </w:rPr>
-        <w:t xml:space="preserve"> Vis. </w:t>
-      </w:r>
-      <w:proofErr w:type="gramStart"/>
-      <w:r>
-        <w:rPr>
-          <w:rFonts w:ascii="Times New Roman" w:hAnsi="Times New Roman" w:cs="Times New Roman"/>
-          <w:sz w:val="28"/>
-          <w:szCs w:val="28"/>
-          <w:lang w:val="en-US"/>
-        </w:rPr>
-        <w:t>2020;128:336</w:t>
-      </w:r>
-      <w:proofErr w:type="gramEnd"/>
-      <w:r>
-        <w:rPr>
-          <w:rFonts w:ascii="Times New Roman" w:hAnsi="Times New Roman" w:cs="Times New Roman"/>
-          <w:sz w:val="28"/>
-          <w:szCs w:val="28"/>
-          <w:lang w:val="en-US"/>
-        </w:rPr>
-        <w:t xml:space="preserve">–59.  </w:t>
-      </w:r>
-      <w:hyperlink r:id="rId26" w:history="1">
+        <w:t xml:space="preserve">Selvaraju RR, Cogswell M, Das A, Vedantam R, Parikh D, Batra D. Grad-CAM: visual explanations from deep networks via gradient-based localization. Int J Comput Vis. 2020;128:336–59.  </w:t>
+      </w:r>
+      <w:hyperlink r:id="rId28" w:history="1">
         <w:r>
           <w:rPr>
             <w:rStyle w:val="ad"/>
@@ -26315,7 +27097,7 @@
       </w:r>
     </w:p>
     <w:sectPr>
-      <w:footerReference w:type="default" r:id="rId27"/>
+      <w:footerReference w:type="default" r:id="rId29"/>
       <w:pgSz w:w="11906" w:h="16838"/>
       <w:pgMar w:top="1134" w:right="850" w:bottom="1134" w:left="1701" w:header="1134" w:footer="1134" w:gutter="0"/>
       <w:cols w:space="708"/>
@@ -27642,7 +28424,7 @@
       <w:lvlText w:val="%1.%2"/>
       <w:lvlJc w:val="left"/>
       <w:pPr>
-        <w:ind w:left="780" w:hanging="420"/>
+        <w:ind w:left="420" w:hanging="420"/>
       </w:pPr>
       <w:rPr>
         <w:rFonts w:hint="default"/>
@@ -27743,7 +28525,7 @@
   <w:abstractNum w:abstractNumId="12" w15:restartNumberingAfterBreak="0">
     <w:nsid w:val="32052407"/>
     <w:multiLevelType w:val="hybridMultilevel"/>
-    <w:tmpl w:val="B9B032C6"/>
+    <w:tmpl w:val="AAB8F356"/>
     <w:lvl w:ilvl="0" w:tplc="04190001">
       <w:start w:val="1"/>
       <w:numFmt w:val="bullet"/>
@@ -28898,6 +29680,127 @@
     </w:lvl>
   </w:abstractNum>
   <w:abstractNum w:abstractNumId="23" w15:restartNumberingAfterBreak="0">
+    <w:nsid w:val="6C681C35"/>
+    <w:multiLevelType w:val="multilevel"/>
+    <w:tmpl w:val="0EC2762E"/>
+    <w:lvl w:ilvl="0">
+      <w:start w:val="1"/>
+      <w:numFmt w:val="decimal"/>
+      <w:lvlText w:val="%1."/>
+      <w:lvlJc w:val="left"/>
+      <w:pPr>
+        <w:ind w:left="720" w:hanging="360"/>
+      </w:pPr>
+      <w:rPr>
+        <w:rFonts w:hint="default"/>
+      </w:rPr>
+    </w:lvl>
+    <w:lvl w:ilvl="1">
+      <w:start w:val="2"/>
+      <w:numFmt w:val="decimal"/>
+      <w:isLgl/>
+      <w:lvlText w:val="%1.%2"/>
+      <w:lvlJc w:val="left"/>
+      <w:pPr>
+        <w:ind w:left="420" w:hanging="420"/>
+      </w:pPr>
+      <w:rPr>
+        <w:rFonts w:hint="default"/>
+      </w:rPr>
+    </w:lvl>
+    <w:lvl w:ilvl="2">
+      <w:start w:val="1"/>
+      <w:numFmt w:val="decimal"/>
+      <w:isLgl/>
+      <w:lvlText w:val="%1.%2.%3"/>
+      <w:lvlJc w:val="left"/>
+      <w:pPr>
+        <w:ind w:left="1080" w:hanging="720"/>
+      </w:pPr>
+      <w:rPr>
+        <w:rFonts w:hint="default"/>
+      </w:rPr>
+    </w:lvl>
+    <w:lvl w:ilvl="3">
+      <w:start w:val="1"/>
+      <w:numFmt w:val="decimal"/>
+      <w:isLgl/>
+      <w:lvlText w:val="%1.%2.%3.%4"/>
+      <w:lvlJc w:val="left"/>
+      <w:pPr>
+        <w:ind w:left="1440" w:hanging="1080"/>
+      </w:pPr>
+      <w:rPr>
+        <w:rFonts w:hint="default"/>
+      </w:rPr>
+    </w:lvl>
+    <w:lvl w:ilvl="4">
+      <w:start w:val="1"/>
+      <w:numFmt w:val="decimal"/>
+      <w:isLgl/>
+      <w:lvlText w:val="%1.%2.%3.%4.%5"/>
+      <w:lvlJc w:val="left"/>
+      <w:pPr>
+        <w:ind w:left="1440" w:hanging="1080"/>
+      </w:pPr>
+      <w:rPr>
+        <w:rFonts w:hint="default"/>
+      </w:rPr>
+    </w:lvl>
+    <w:lvl w:ilvl="5">
+      <w:start w:val="1"/>
+      <w:numFmt w:val="decimal"/>
+      <w:isLgl/>
+      <w:lvlText w:val="%1.%2.%3.%4.%5.%6"/>
+      <w:lvlJc w:val="left"/>
+      <w:pPr>
+        <w:ind w:left="1800" w:hanging="1440"/>
+      </w:pPr>
+      <w:rPr>
+        <w:rFonts w:hint="default"/>
+      </w:rPr>
+    </w:lvl>
+    <w:lvl w:ilvl="6">
+      <w:start w:val="1"/>
+      <w:numFmt w:val="decimal"/>
+      <w:isLgl/>
+      <w:lvlText w:val="%1.%2.%3.%4.%5.%6.%7"/>
+      <w:lvlJc w:val="left"/>
+      <w:pPr>
+        <w:ind w:left="1800" w:hanging="1440"/>
+      </w:pPr>
+      <w:rPr>
+        <w:rFonts w:hint="default"/>
+      </w:rPr>
+    </w:lvl>
+    <w:lvl w:ilvl="7">
+      <w:start w:val="1"/>
+      <w:numFmt w:val="decimal"/>
+      <w:isLgl/>
+      <w:lvlText w:val="%1.%2.%3.%4.%5.%6.%7.%8"/>
+      <w:lvlJc w:val="left"/>
+      <w:pPr>
+        <w:ind w:left="2160" w:hanging="1800"/>
+      </w:pPr>
+      <w:rPr>
+        <w:rFonts w:hint="default"/>
+      </w:rPr>
+    </w:lvl>
+    <w:lvl w:ilvl="8">
+      <w:start w:val="1"/>
+      <w:numFmt w:val="decimal"/>
+      <w:isLgl/>
+      <w:lvlText w:val="%1.%2.%3.%4.%5.%6.%7.%8.%9"/>
+      <w:lvlJc w:val="left"/>
+      <w:pPr>
+        <w:ind w:left="2520" w:hanging="2160"/>
+      </w:pPr>
+      <w:rPr>
+        <w:rFonts w:hint="default"/>
+      </w:rPr>
+    </w:lvl>
+  </w:abstractNum>
+  <w:abstractNum w:abstractNumId="24" w15:restartNumberingAfterBreak="0">
     <w:nsid w:val="70860CA7"/>
     <w:multiLevelType w:val="hybridMultilevel"/>
     <w:tmpl w:val="2BD28656"/>
@@ -28983,7 +29886,7 @@
       </w:pPr>
     </w:lvl>
   </w:abstractNum>
-  <w:abstractNum w:abstractNumId="24" w15:restartNumberingAfterBreak="0">
+  <w:abstractNum w:abstractNumId="25" w15:restartNumberingAfterBreak="0">
     <w:nsid w:val="7B38614E"/>
     <w:multiLevelType w:val="hybridMultilevel"/>
     <w:tmpl w:val="1A4EA170"/>
@@ -29076,7 +29979,7 @@
     <w:abstractNumId w:val="16"/>
   </w:num>
   <w:num w:numId="2" w16cid:durableId="1780644215">
-    <w:abstractNumId w:val="24"/>
+    <w:abstractNumId w:val="25"/>
   </w:num>
   <w:num w:numId="3" w16cid:durableId="1628320595">
     <w:abstractNumId w:val="6"/>
@@ -29133,7 +30036,7 @@
     <w:abstractNumId w:val="19"/>
   </w:num>
   <w:num w:numId="21" w16cid:durableId="78527443">
-    <w:abstractNumId w:val="23"/>
+    <w:abstractNumId w:val="24"/>
   </w:num>
   <w:num w:numId="22" w16cid:durableId="1049263475">
     <w:abstractNumId w:val="13"/>
@@ -29146,6 +30049,9 @@
   </w:num>
   <w:num w:numId="25" w16cid:durableId="990207988">
     <w:abstractNumId w:val="22"/>
+  </w:num>
+  <w:num w:numId="26" w16cid:durableId="1185443456">
+    <w:abstractNumId w:val="23"/>
   </w:num>
 </w:numbering>
 </file>
@@ -29550,7 +30456,7 @@
   <w:style w:type="paragraph" w:default="1" w:styleId="a">
     <w:name w:val="Normal"/>
     <w:qFormat/>
-    <w:rsid w:val="003F1387"/>
+    <w:rsid w:val="009B39E8"/>
     <w:rPr>
       <w:kern w:val="0"/>
       <w14:ligatures w14:val="none"/>
@@ -29755,6 +30661,7 @@
   <w:style w:type="character" w:default="1" w:styleId="a0">
     <w:name w:val="Default Paragraph Font"/>
     <w:uiPriority w:val="1"/>
+    <w:semiHidden/>
     <w:unhideWhenUsed/>
   </w:style>
   <w:style w:type="table" w:default="1" w:styleId="a1">

</xml_diff>

<commit_message>
add example of Grad-CAM method
</commit_message>
<xml_diff>
--- a/Курсовая.docx
+++ b/Курсовая.docx
@@ -599,13 +599,23 @@
                 <w:szCs w:val="28"/>
               </w:rPr>
             </w:pPr>
+            <w:proofErr w:type="spellStart"/>
             <w:r>
               <w:rPr>
                 <w:rFonts w:ascii="Times New Roman" w:hAnsi="Times New Roman" w:cs="Times New Roman"/>
                 <w:sz w:val="28"/>
                 <w:szCs w:val="28"/>
               </w:rPr>
-              <w:t>Бурашников Е.П.</w:t>
+              <w:t>Бурашников</w:t>
+            </w:r>
+            <w:proofErr w:type="spellEnd"/>
+            <w:r>
+              <w:rPr>
+                <w:rFonts w:ascii="Times New Roman" w:hAnsi="Times New Roman" w:cs="Times New Roman"/>
+                <w:sz w:val="28"/>
+                <w:szCs w:val="28"/>
+              </w:rPr>
+              <w:t xml:space="preserve"> Е.П.</w:t>
             </w:r>
           </w:p>
         </w:tc>
@@ -718,6 +728,7 @@
         <w:t xml:space="preserve"> Код и дополнительные материалы доступны по адресу: </w:t>
       </w:r>
       <w:hyperlink r:id="rId8" w:history="1">
+        <w:proofErr w:type="spellStart"/>
         <w:r>
           <w:rPr>
             <w:rStyle w:val="ad"/>
@@ -727,6 +738,7 @@
           </w:rPr>
           <w:t>GitHub</w:t>
         </w:r>
+        <w:proofErr w:type="spellEnd"/>
       </w:hyperlink>
       <w:r>
         <w:rPr>
@@ -1141,7 +1153,6 @@
           <w:bCs/>
           <w:sz w:val="28"/>
           <w:szCs w:val="28"/>
-          <w:lang w:val="en-US"/>
         </w:rPr>
       </w:pPr>
       <w:r>
@@ -1151,7 +1162,6 @@
           <w:bCs/>
           <w:sz w:val="28"/>
           <w:szCs w:val="28"/>
-          <w:lang w:val="en-US"/>
         </w:rPr>
         <w:t>3</w:t>
       </w:r>
@@ -1162,7 +1172,6 @@
           <w:bCs/>
           <w:sz w:val="28"/>
           <w:szCs w:val="28"/>
-          <w:lang w:val="en-US"/>
         </w:rPr>
         <w:t xml:space="preserve">. </w:t>
       </w:r>
@@ -1183,7 +1192,6 @@
           <w:bCs/>
           <w:sz w:val="28"/>
           <w:szCs w:val="28"/>
-          <w:lang w:val="en-US"/>
         </w:rPr>
         <w:t xml:space="preserve"> </w:t>
       </w:r>
@@ -1204,7 +1212,6 @@
           <w:bCs/>
           <w:sz w:val="28"/>
           <w:szCs w:val="28"/>
-          <w:lang w:val="en-US"/>
         </w:rPr>
         <w:t xml:space="preserve"> </w:t>
       </w:r>
@@ -1225,7 +1232,6 @@
           <w:bCs/>
           <w:sz w:val="28"/>
           <w:szCs w:val="28"/>
-          <w:lang w:val="en-US"/>
         </w:rPr>
         <w:t xml:space="preserve"> (</w:t>
       </w:r>
@@ -1247,7 +1253,6 @@
           <w:bCs/>
           <w:sz w:val="28"/>
           <w:szCs w:val="28"/>
-          <w:lang w:val="en-US"/>
         </w:rPr>
         <w:t>)</w:t>
       </w:r>
@@ -1259,27 +1264,18 @@
           <w:rFonts w:ascii="Times New Roman" w:hAnsi="Times New Roman" w:cs="Times New Roman"/>
           <w:sz w:val="28"/>
           <w:szCs w:val="28"/>
-          <w:lang w:val="en-US"/>
-        </w:rPr>
-      </w:pPr>
-      <w:r>
-        <w:rPr>
-          <w:rFonts w:ascii="Times New Roman" w:hAnsi="Times New Roman" w:cs="Times New Roman"/>
-          <w:sz w:val="28"/>
-          <w:szCs w:val="28"/>
-          <w:lang w:val="en-US"/>
+        </w:rPr>
+      </w:pPr>
+      <w:r>
+        <w:rPr>
+          <w:rFonts w:ascii="Times New Roman" w:hAnsi="Times New Roman" w:cs="Times New Roman"/>
+          <w:sz w:val="28"/>
+          <w:szCs w:val="28"/>
         </w:rPr>
         <w:tab/>
-      </w:r>
-      <w:r>
-        <w:rPr>
-          <w:rFonts w:ascii="Times New Roman" w:hAnsi="Times New Roman" w:cs="Times New Roman"/>
-          <w:sz w:val="28"/>
-          <w:szCs w:val="28"/>
-          <w:lang w:val="en-US"/>
-        </w:rPr>
         <w:t xml:space="preserve">3.1 </w:t>
       </w:r>
+      <w:proofErr w:type="spellStart"/>
       <w:r>
         <w:rPr>
           <w:rFonts w:ascii="Times New Roman" w:hAnsi="Times New Roman" w:cs="Times New Roman"/>
@@ -1289,12 +1285,12 @@
         </w:rPr>
         <w:t>SHapley</w:t>
       </w:r>
-      <w:r>
-        <w:rPr>
-          <w:rFonts w:ascii="Times New Roman" w:hAnsi="Times New Roman" w:cs="Times New Roman"/>
-          <w:sz w:val="28"/>
-          <w:szCs w:val="28"/>
-          <w:lang w:val="en-US"/>
+      <w:proofErr w:type="spellEnd"/>
+      <w:r>
+        <w:rPr>
+          <w:rFonts w:ascii="Times New Roman" w:hAnsi="Times New Roman" w:cs="Times New Roman"/>
+          <w:sz w:val="28"/>
+          <w:szCs w:val="28"/>
         </w:rPr>
         <w:t xml:space="preserve"> </w:t>
       </w:r>
@@ -1312,10 +1308,10 @@
           <w:rFonts w:ascii="Times New Roman" w:hAnsi="Times New Roman" w:cs="Times New Roman"/>
           <w:sz w:val="28"/>
           <w:szCs w:val="28"/>
-          <w:lang w:val="en-US"/>
         </w:rPr>
         <w:t xml:space="preserve"> </w:t>
       </w:r>
+      <w:proofErr w:type="spellStart"/>
       <w:r>
         <w:rPr>
           <w:rFonts w:ascii="Times New Roman" w:hAnsi="Times New Roman" w:cs="Times New Roman"/>
@@ -1325,6 +1321,7 @@
         </w:rPr>
         <w:t>exPlanations</w:t>
       </w:r>
+      <w:proofErr w:type="spellEnd"/>
     </w:p>
     <w:p>
       <w:pPr>
@@ -1341,9 +1338,16 @@
           <w:rFonts w:ascii="Times New Roman" w:hAnsi="Times New Roman" w:cs="Times New Roman"/>
           <w:sz w:val="28"/>
           <w:szCs w:val="28"/>
-          <w:lang w:val="en-US"/>
         </w:rPr>
         <w:tab/>
+      </w:r>
+      <w:r>
+        <w:rPr>
+          <w:rFonts w:ascii="Times New Roman" w:hAnsi="Times New Roman" w:cs="Times New Roman"/>
+          <w:sz w:val="28"/>
+          <w:szCs w:val="28"/>
+          <w:lang w:val="en-US"/>
+        </w:rPr>
         <w:t xml:space="preserve">3.2 </w:t>
       </w:r>
       <w:r>
@@ -1476,7 +1480,6 @@
           <w:bCs/>
           <w:sz w:val="28"/>
           <w:szCs w:val="28"/>
-          <w:lang w:val="en-US"/>
         </w:rPr>
       </w:pPr>
       <w:r>
@@ -1486,7 +1489,6 @@
           <w:bCs/>
           <w:sz w:val="28"/>
           <w:szCs w:val="28"/>
-          <w:lang w:val="en-US"/>
         </w:rPr>
         <w:t xml:space="preserve">4. </w:t>
       </w:r>
@@ -1507,7 +1509,6 @@
           <w:bCs/>
           <w:sz w:val="28"/>
           <w:szCs w:val="28"/>
-          <w:lang w:val="en-US"/>
         </w:rPr>
         <w:t xml:space="preserve"> </w:t>
       </w:r>
@@ -1528,7 +1529,6 @@
           <w:bCs/>
           <w:sz w:val="28"/>
           <w:szCs w:val="28"/>
-          <w:lang w:val="en-US"/>
         </w:rPr>
         <w:t xml:space="preserve"> </w:t>
       </w:r>
@@ -1550,15 +1550,13 @@
           <w:rFonts w:ascii="Times New Roman" w:hAnsi="Times New Roman" w:cs="Times New Roman"/>
           <w:sz w:val="28"/>
           <w:szCs w:val="28"/>
-          <w:lang w:val="en-US"/>
-        </w:rPr>
-      </w:pPr>
-      <w:r>
-        <w:rPr>
-          <w:rFonts w:ascii="Times New Roman" w:hAnsi="Times New Roman" w:cs="Times New Roman"/>
-          <w:sz w:val="28"/>
-          <w:szCs w:val="28"/>
-          <w:lang w:val="en-US"/>
+        </w:rPr>
+      </w:pPr>
+      <w:r>
+        <w:rPr>
+          <w:rFonts w:ascii="Times New Roman" w:hAnsi="Times New Roman" w:cs="Times New Roman"/>
+          <w:sz w:val="28"/>
+          <w:szCs w:val="28"/>
         </w:rPr>
         <w:tab/>
       </w:r>
@@ -1568,7 +1566,6 @@
           <w:rFonts w:ascii="Times New Roman" w:hAnsi="Times New Roman" w:cs="Times New Roman"/>
           <w:sz w:val="28"/>
           <w:szCs w:val="28"/>
-          <w:lang w:val="en-US"/>
         </w:rPr>
         <w:t>4.1</w:t>
       </w:r>
@@ -1577,10 +1574,10 @@
           <w:rFonts w:ascii="Times New Roman" w:hAnsi="Times New Roman" w:cs="Times New Roman"/>
           <w:sz w:val="28"/>
           <w:szCs w:val="28"/>
-          <w:lang w:val="en-US"/>
         </w:rPr>
         <w:t xml:space="preserve"> </w:t>
       </w:r>
+      <w:proofErr w:type="spellStart"/>
       <w:r>
         <w:rPr>
           <w:rFonts w:ascii="Times New Roman" w:hAnsi="Times New Roman" w:cs="Times New Roman"/>
@@ -1590,12 +1587,12 @@
         </w:rPr>
         <w:t>SHapley</w:t>
       </w:r>
-      <w:r>
-        <w:rPr>
-          <w:rFonts w:ascii="Times New Roman" w:hAnsi="Times New Roman" w:cs="Times New Roman"/>
-          <w:sz w:val="28"/>
-          <w:szCs w:val="28"/>
-          <w:lang w:val="en-US"/>
+      <w:proofErr w:type="spellEnd"/>
+      <w:r>
+        <w:rPr>
+          <w:rFonts w:ascii="Times New Roman" w:hAnsi="Times New Roman" w:cs="Times New Roman"/>
+          <w:sz w:val="28"/>
+          <w:szCs w:val="28"/>
         </w:rPr>
         <w:t xml:space="preserve"> </w:t>
       </w:r>
@@ -1613,10 +1610,10 @@
           <w:rFonts w:ascii="Times New Roman" w:hAnsi="Times New Roman" w:cs="Times New Roman"/>
           <w:sz w:val="28"/>
           <w:szCs w:val="28"/>
-          <w:lang w:val="en-US"/>
         </w:rPr>
         <w:t xml:space="preserve"> </w:t>
       </w:r>
+      <w:proofErr w:type="spellStart"/>
       <w:r>
         <w:rPr>
           <w:rFonts w:ascii="Times New Roman" w:hAnsi="Times New Roman" w:cs="Times New Roman"/>
@@ -1626,12 +1623,12 @@
         </w:rPr>
         <w:t>exPlanations</w:t>
       </w:r>
-      <w:r>
-        <w:rPr>
-          <w:rFonts w:ascii="Times New Roman" w:hAnsi="Times New Roman" w:cs="Times New Roman"/>
-          <w:sz w:val="28"/>
-          <w:szCs w:val="28"/>
-          <w:lang w:val="en-US"/>
+      <w:proofErr w:type="spellEnd"/>
+      <w:r>
+        <w:rPr>
+          <w:rFonts w:ascii="Times New Roman" w:hAnsi="Times New Roman" w:cs="Times New Roman"/>
+          <w:sz w:val="28"/>
+          <w:szCs w:val="28"/>
         </w:rPr>
         <w:t xml:space="preserve"> </w:t>
       </w:r>
@@ -1665,6 +1662,7 @@
         </w:rPr>
         <w:t xml:space="preserve">4.2 </w:t>
       </w:r>
+      <w:proofErr w:type="spellStart"/>
       <w:r>
         <w:rPr>
           <w:rFonts w:ascii="Times New Roman" w:hAnsi="Times New Roman" w:cs="Times New Roman"/>
@@ -1674,6 +1672,7 @@
         </w:rPr>
         <w:t>MultIlevel</w:t>
       </w:r>
+      <w:proofErr w:type="spellEnd"/>
       <w:r>
         <w:rPr>
           <w:rFonts w:ascii="Times New Roman" w:hAnsi="Times New Roman" w:cs="Times New Roman"/>
@@ -1683,6 +1682,8 @@
         </w:rPr>
         <w:t xml:space="preserve"> </w:t>
       </w:r>
+      <w:proofErr w:type="spellStart"/>
+      <w:proofErr w:type="gramStart"/>
       <w:r>
         <w:rPr>
           <w:rFonts w:ascii="Times New Roman" w:hAnsi="Times New Roman" w:cs="Times New Roman"/>
@@ -1692,6 +1693,8 @@
         </w:rPr>
         <w:t>kNowledge</w:t>
       </w:r>
+      <w:proofErr w:type="spellEnd"/>
+      <w:proofErr w:type="gramEnd"/>
       <w:r>
         <w:rPr>
           <w:rFonts w:ascii="Times New Roman" w:hAnsi="Times New Roman" w:cs="Times New Roman"/>
@@ -4081,6 +4084,7 @@
         </w:rPr>
         <w:t xml:space="preserve">, </w:t>
       </w:r>
+      <w:proofErr w:type="spellStart"/>
       <w:r>
         <w:rPr>
           <w:rFonts w:ascii="Times New Roman" w:hAnsi="Times New Roman" w:cs="Times New Roman"/>
@@ -4090,6 +4094,7 @@
         </w:rPr>
         <w:t>aVF</w:t>
       </w:r>
+      <w:proofErr w:type="spellEnd"/>
       <w:r>
         <w:rPr>
           <w:rFonts w:ascii="Times New Roman" w:hAnsi="Times New Roman" w:cs="Times New Roman"/>
@@ -4098,6 +4103,7 @@
         </w:rPr>
         <w:t xml:space="preserve">, </w:t>
       </w:r>
+      <w:proofErr w:type="spellStart"/>
       <w:r>
         <w:rPr>
           <w:rFonts w:ascii="Times New Roman" w:hAnsi="Times New Roman" w:cs="Times New Roman"/>
@@ -4107,6 +4113,7 @@
         </w:rPr>
         <w:t>aVR</w:t>
       </w:r>
+      <w:proofErr w:type="spellEnd"/>
       <w:r>
         <w:rPr>
           <w:rFonts w:ascii="Times New Roman" w:hAnsi="Times New Roman" w:cs="Times New Roman"/>
@@ -4115,6 +4122,7 @@
         </w:rPr>
         <w:t xml:space="preserve">, </w:t>
       </w:r>
+      <w:proofErr w:type="spellStart"/>
       <w:r>
         <w:rPr>
           <w:rFonts w:ascii="Times New Roman" w:hAnsi="Times New Roman" w:cs="Times New Roman"/>
@@ -4124,6 +4132,7 @@
         </w:rPr>
         <w:t>aVL</w:t>
       </w:r>
+      <w:proofErr w:type="spellEnd"/>
       <w:r>
         <w:rPr>
           <w:rFonts w:ascii="Times New Roman" w:hAnsi="Times New Roman" w:cs="Times New Roman"/>
@@ -4285,6 +4294,7 @@
         </w:rPr>
         <w:t xml:space="preserve">, </w:t>
       </w:r>
+      <w:proofErr w:type="spellStart"/>
       <w:r>
         <w:rPr>
           <w:rFonts w:ascii="Times New Roman" w:hAnsi="Times New Roman" w:cs="Times New Roman"/>
@@ -4294,6 +4304,7 @@
         </w:rPr>
         <w:t>aVR</w:t>
       </w:r>
+      <w:proofErr w:type="spellEnd"/>
       <w:r>
         <w:rPr>
           <w:rFonts w:ascii="Times New Roman" w:hAnsi="Times New Roman" w:cs="Times New Roman"/>
@@ -4302,6 +4313,7 @@
         </w:rPr>
         <w:t xml:space="preserve">, </w:t>
       </w:r>
+      <w:proofErr w:type="spellStart"/>
       <w:r>
         <w:rPr>
           <w:rFonts w:ascii="Times New Roman" w:hAnsi="Times New Roman" w:cs="Times New Roman"/>
@@ -4311,6 +4323,7 @@
         </w:rPr>
         <w:t>aVL</w:t>
       </w:r>
+      <w:proofErr w:type="spellEnd"/>
       <w:r>
         <w:rPr>
           <w:rFonts w:ascii="Times New Roman" w:hAnsi="Times New Roman" w:cs="Times New Roman"/>
@@ -4319,6 +4332,7 @@
         </w:rPr>
         <w:t xml:space="preserve"> и </w:t>
       </w:r>
+      <w:proofErr w:type="spellStart"/>
       <w:r>
         <w:rPr>
           <w:rFonts w:ascii="Times New Roman" w:hAnsi="Times New Roman" w:cs="Times New Roman"/>
@@ -4328,13 +4342,32 @@
         </w:rPr>
         <w:t>aVF</w:t>
       </w:r>
-      <w:r>
-        <w:rPr>
-          <w:rFonts w:ascii="Times New Roman" w:hAnsi="Times New Roman" w:cs="Times New Roman"/>
-          <w:sz w:val="28"/>
-          <w:szCs w:val="28"/>
-        </w:rPr>
-        <w:t xml:space="preserve">, а отведения от прекардиальных отведений — это </w:t>
+      <w:proofErr w:type="spellEnd"/>
+      <w:r>
+        <w:rPr>
+          <w:rFonts w:ascii="Times New Roman" w:hAnsi="Times New Roman" w:cs="Times New Roman"/>
+          <w:sz w:val="28"/>
+          <w:szCs w:val="28"/>
+        </w:rPr>
+        <w:t xml:space="preserve">, а отведения от </w:t>
+      </w:r>
+      <w:proofErr w:type="spellStart"/>
+      <w:r>
+        <w:rPr>
+          <w:rFonts w:ascii="Times New Roman" w:hAnsi="Times New Roman" w:cs="Times New Roman"/>
+          <w:sz w:val="28"/>
+          <w:szCs w:val="28"/>
+        </w:rPr>
+        <w:t>прекардиальных</w:t>
+      </w:r>
+      <w:proofErr w:type="spellEnd"/>
+      <w:r>
+        <w:rPr>
+          <w:rFonts w:ascii="Times New Roman" w:hAnsi="Times New Roman" w:cs="Times New Roman"/>
+          <w:sz w:val="28"/>
+          <w:szCs w:val="28"/>
+        </w:rPr>
+        <w:t xml:space="preserve"> отведений — это </w:t>
       </w:r>
       <w:r>
         <w:rPr>
@@ -4800,7 +4833,43 @@
           <w:sz w:val="28"/>
           <w:szCs w:val="28"/>
         </w:rPr>
-        <w:t xml:space="preserve"> и сопровождаются метаинформацией о поле и возрасте пациента. В отдельных случаях записи аннотированы несколькими патологиями, что позволяет использовать методы многоклассовой классификации и мульти-лейблинга [3].</w:t>
+        <w:t xml:space="preserve"> и сопровождаются метаинформацией о поле и возрасте пациента. В отдельных случаях записи аннотированы несколькими патологиями, что позволяет использовать методы </w:t>
+      </w:r>
+      <w:proofErr w:type="spellStart"/>
+      <w:r>
+        <w:rPr>
+          <w:rFonts w:ascii="Times New Roman" w:hAnsi="Times New Roman" w:cs="Times New Roman"/>
+          <w:sz w:val="28"/>
+          <w:szCs w:val="28"/>
+        </w:rPr>
+        <w:t>многоклассовой</w:t>
+      </w:r>
+      <w:proofErr w:type="spellEnd"/>
+      <w:r>
+        <w:rPr>
+          <w:rFonts w:ascii="Times New Roman" w:hAnsi="Times New Roman" w:cs="Times New Roman"/>
+          <w:sz w:val="28"/>
+          <w:szCs w:val="28"/>
+        </w:rPr>
+        <w:t xml:space="preserve"> классификации и мульти-</w:t>
+      </w:r>
+      <w:proofErr w:type="spellStart"/>
+      <w:r>
+        <w:rPr>
+          <w:rFonts w:ascii="Times New Roman" w:hAnsi="Times New Roman" w:cs="Times New Roman"/>
+          <w:sz w:val="28"/>
+          <w:szCs w:val="28"/>
+        </w:rPr>
+        <w:t>лейблинга</w:t>
+      </w:r>
+      <w:proofErr w:type="spellEnd"/>
+      <w:r>
+        <w:rPr>
+          <w:rFonts w:ascii="Times New Roman" w:hAnsi="Times New Roman" w:cs="Times New Roman"/>
+          <w:sz w:val="28"/>
+          <w:szCs w:val="28"/>
+        </w:rPr>
+        <w:t xml:space="preserve"> [3].</w:t>
       </w:r>
     </w:p>
     <w:p>
@@ -6363,6 +6432,7 @@
         </w:rPr>
         <w:t xml:space="preserve"> являются </w:t>
       </w:r>
+      <w:proofErr w:type="spellStart"/>
       <w:r>
         <w:rPr>
           <w:rFonts w:ascii="Times New Roman" w:hAnsi="Times New Roman" w:cs="Times New Roman"/>
@@ -6372,6 +6442,7 @@
         </w:rPr>
         <w:t>SHapley</w:t>
       </w:r>
+      <w:proofErr w:type="spellEnd"/>
       <w:r>
         <w:rPr>
           <w:rFonts w:ascii="Times New Roman" w:hAnsi="Times New Roman" w:cs="Times New Roman"/>
@@ -6397,6 +6468,7 @@
         </w:rPr>
         <w:t xml:space="preserve"> </w:t>
       </w:r>
+      <w:proofErr w:type="spellStart"/>
       <w:r>
         <w:rPr>
           <w:rFonts w:ascii="Times New Roman" w:hAnsi="Times New Roman" w:cs="Times New Roman"/>
@@ -6406,6 +6478,7 @@
         </w:rPr>
         <w:t>exPlanations</w:t>
       </w:r>
+      <w:proofErr w:type="spellEnd"/>
       <w:r>
         <w:rPr>
           <w:rFonts w:ascii="Times New Roman" w:hAnsi="Times New Roman" w:cs="Times New Roman"/>
@@ -6613,6 +6686,7 @@
         </w:rPr>
         <w:t xml:space="preserve">. </w:t>
       </w:r>
+      <w:proofErr w:type="spellStart"/>
       <w:r>
         <w:rPr>
           <w:rFonts w:ascii="Times New Roman" w:hAnsi="Times New Roman" w:cs="Times New Roman"/>
@@ -6622,8 +6696,35 @@
           <w:szCs w:val="28"/>
           <w:lang w:val="en-US"/>
         </w:rPr>
-        <w:t>SHapley Additive exPlanations</w:t>
-      </w:r>
+        <w:t>SHapley</w:t>
+      </w:r>
+      <w:proofErr w:type="spellEnd"/>
+      <w:r>
+        <w:rPr>
+          <w:rFonts w:ascii="Times New Roman" w:hAnsi="Times New Roman" w:cs="Times New Roman"/>
+          <w:b/>
+          <w:bCs/>
+          <w:sz w:val="28"/>
+          <w:szCs w:val="28"/>
+          <w:lang w:val="en-US"/>
+        </w:rPr>
+        <w:t xml:space="preserve"> Additive </w:t>
+      </w:r>
+      <w:proofErr w:type="spellStart"/>
+      <w:proofErr w:type="gramStart"/>
+      <w:r>
+        <w:rPr>
+          <w:rFonts w:ascii="Times New Roman" w:hAnsi="Times New Roman" w:cs="Times New Roman"/>
+          <w:b/>
+          <w:bCs/>
+          <w:sz w:val="28"/>
+          <w:szCs w:val="28"/>
+          <w:lang w:val="en-US"/>
+        </w:rPr>
+        <w:t>exPlanations</w:t>
+      </w:r>
+      <w:proofErr w:type="spellEnd"/>
+      <w:proofErr w:type="gramEnd"/>
     </w:p>
     <w:p>
       <w:pPr>
@@ -6694,8 +6795,18 @@
           <w:sz w:val="28"/>
           <w:szCs w:val="28"/>
         </w:rPr>
-        <w:t>).</w:t>
-      </w:r>
+        <w:t>)</w:t>
+      </w:r>
+      <w:proofErr w:type="gramStart"/>
+      <w:r>
+        <w:rPr>
+          <w:rFonts w:ascii="Times New Roman" w:hAnsi="Times New Roman" w:cs="Times New Roman"/>
+          <w:sz w:val="28"/>
+          <w:szCs w:val="28"/>
+        </w:rPr>
+        <w:t>.</w:t>
+      </w:r>
+      <w:proofErr w:type="gramEnd"/>
       <w:r>
         <w:rPr>
           <w:rFonts w:ascii="Times New Roman" w:hAnsi="Times New Roman" w:cs="Times New Roman"/>
@@ -6712,6 +6823,7 @@
         </w:rPr>
         <w:t xml:space="preserve">и требуется объяснить её вывод для конкретного входа </w:t>
       </w:r>
+      <w:proofErr w:type="gramStart"/>
       <w:r>
         <w:rPr>
           <w:rFonts w:ascii="Cambria Math" w:hAnsi="Cambria Math" w:cs="Cambria Math"/>
@@ -6734,7 +6846,16 @@
           <w:sz w:val="28"/>
           <w:szCs w:val="28"/>
         </w:rPr>
-        <w:t>=(</w:t>
+        <w:t>=</w:t>
+      </w:r>
+      <w:proofErr w:type="gramEnd"/>
+      <w:r>
+        <w:rPr>
+          <w:rFonts w:ascii="Times New Roman" w:hAnsi="Times New Roman" w:cs="Times New Roman"/>
+          <w:sz w:val="28"/>
+          <w:szCs w:val="28"/>
+        </w:rPr>
+        <w:t>(</w:t>
       </w:r>
       <w:r>
         <w:rPr>
@@ -7327,6 +7448,7 @@
         <w:lastRenderedPageBreak/>
         <w:t xml:space="preserve">известных и часто используемых в моделях является </w:t>
       </w:r>
+      <w:proofErr w:type="spellStart"/>
       <w:r>
         <w:rPr>
           <w:rFonts w:ascii="Times New Roman" w:hAnsi="Times New Roman" w:cs="Times New Roman"/>
@@ -7336,6 +7458,7 @@
         </w:rPr>
         <w:t>SHapley</w:t>
       </w:r>
+      <w:proofErr w:type="spellEnd"/>
       <w:r>
         <w:rPr>
           <w:rFonts w:ascii="Times New Roman" w:hAnsi="Times New Roman" w:cs="Times New Roman"/>
@@ -7361,6 +7484,7 @@
         </w:rPr>
         <w:t xml:space="preserve"> </w:t>
       </w:r>
+      <w:proofErr w:type="spellStart"/>
       <w:r>
         <w:rPr>
           <w:rFonts w:ascii="Times New Roman" w:hAnsi="Times New Roman" w:cs="Times New Roman"/>
@@ -7370,6 +7494,7 @@
         </w:rPr>
         <w:t>exPlanations</w:t>
       </w:r>
+      <w:proofErr w:type="spellEnd"/>
       <w:r>
         <w:rPr>
           <w:rFonts w:ascii="Times New Roman" w:hAnsi="Times New Roman" w:cs="Times New Roman"/>
@@ -7395,6 +7520,7 @@
         </w:rPr>
         <w:t>)</w:t>
       </w:r>
+      <w:proofErr w:type="gramStart"/>
       <w:r>
         <w:rPr>
           <w:rFonts w:ascii="Times New Roman" w:hAnsi="Times New Roman" w:cs="Times New Roman"/>
@@ -7403,6 +7529,7 @@
         </w:rPr>
         <w:t>.</w:t>
       </w:r>
+      <w:proofErr w:type="gramEnd"/>
       <w:r>
         <w:rPr>
           <w:rFonts w:ascii="Times New Roman" w:hAnsi="Times New Roman" w:cs="Times New Roman"/>
@@ -7537,6 +7664,7 @@
         </w:rPr>
         <w:t>𝐹</w:t>
       </w:r>
+      <w:proofErr w:type="gramStart"/>
       <w:r>
         <w:rPr>
           <w:rFonts w:ascii="Times New Roman" w:hAnsi="Times New Roman" w:cs="Times New Roman"/>
@@ -7545,6 +7673,7 @@
         </w:rPr>
         <w:t>={</w:t>
       </w:r>
+      <w:proofErr w:type="gramEnd"/>
       <w:r>
         <w:rPr>
           <w:rFonts w:ascii="Cambria Math" w:hAnsi="Cambria Math" w:cs="Cambria Math"/>
@@ -7611,6 +7740,7 @@
         </w:rPr>
         <w:t xml:space="preserve"> </w:t>
       </w:r>
+      <w:proofErr w:type="gramStart"/>
       <w:r>
         <w:rPr>
           <w:rFonts w:ascii="Times New Roman" w:hAnsi="Times New Roman" w:cs="Times New Roman"/>
@@ -7636,6 +7766,7 @@
         </w:rPr>
         <w:t>𝑘</w:t>
       </w:r>
+      <w:proofErr w:type="gramEnd"/>
       <w:r>
         <w:rPr>
           <w:rFonts w:ascii="Times New Roman" w:hAnsi="Times New Roman" w:cs="Times New Roman"/>
@@ -7849,6 +7980,7 @@
         </w:rPr>
         <w:t>𝑋</w:t>
       </w:r>
+      <w:proofErr w:type="spellStart"/>
       <w:r>
         <w:rPr>
           <w:rFonts w:ascii="Cambria Math" w:hAnsi="Cambria Math" w:cs="Cambria Math"/>
@@ -7859,6 +7991,7 @@
         </w:rPr>
         <w:t>i</w:t>
       </w:r>
+      <w:proofErr w:type="spellEnd"/>
       <w:r>
         <w:rPr>
           <w:rFonts w:ascii="Cambria Math" w:hAnsi="Cambria Math" w:cs="Cambria Math"/>
@@ -11246,7 +11379,27 @@
           <w:sz w:val="28"/>
           <w:szCs w:val="28"/>
         </w:rPr>
-        <w:t xml:space="preserve"> в последнем свёрточном слое в конечный предсказанный результат для класса </w:t>
+        <w:t xml:space="preserve"> в последнем </w:t>
+      </w:r>
+      <w:proofErr w:type="spellStart"/>
+      <w:r>
+        <w:rPr>
+          <w:rFonts w:ascii="Times New Roman" w:hAnsi="Times New Roman" w:cs="Times New Roman"/>
+          <w:iCs/>
+          <w:sz w:val="28"/>
+          <w:szCs w:val="28"/>
+        </w:rPr>
+        <w:t>свёрточном</w:t>
+      </w:r>
+      <w:proofErr w:type="spellEnd"/>
+      <w:r>
+        <w:rPr>
+          <w:rFonts w:ascii="Times New Roman" w:hAnsi="Times New Roman" w:cs="Times New Roman"/>
+          <w:iCs/>
+          <w:sz w:val="28"/>
+          <w:szCs w:val="28"/>
+        </w:rPr>
+        <w:t xml:space="preserve"> слое в конечный предсказанный результат для класса </w:t>
       </w:r>
       <m:oMath>
         <m:sSup>
@@ -11868,6 +12021,7 @@
         </w:rPr>
         <w:t xml:space="preserve">; </w:t>
       </w:r>
+      <w:proofErr w:type="spellStart"/>
       <w:r>
         <w:rPr>
           <w:rFonts w:ascii="Cambria Math" w:eastAsiaTheme="minorEastAsia" w:hAnsi="Cambria Math" w:cs="Times New Roman"/>
@@ -11878,6 +12032,7 @@
         </w:rPr>
         <w:t>i</w:t>
       </w:r>
+      <w:proofErr w:type="spellEnd"/>
       <w:r>
         <w:rPr>
           <w:rFonts w:ascii="Cambria Math" w:eastAsiaTheme="minorEastAsia" w:hAnsi="Cambria Math" w:cs="Times New Roman"/>
@@ -13341,7 +13496,27 @@
           <w:sz w:val="28"/>
           <w:szCs w:val="28"/>
         </w:rPr>
-        <w:t>интерпретации результатов классификации сигналов ЭКГ при помощи свёрточных нейросетей. В</w:t>
+        <w:t xml:space="preserve">интерпретации результатов классификации сигналов ЭКГ при помощи </w:t>
+      </w:r>
+      <w:proofErr w:type="spellStart"/>
+      <w:r>
+        <w:rPr>
+          <w:rFonts w:ascii="Times New Roman" w:eastAsiaTheme="minorEastAsia" w:hAnsi="Times New Roman" w:cs="Times New Roman"/>
+          <w:iCs/>
+          <w:sz w:val="28"/>
+          <w:szCs w:val="28"/>
+        </w:rPr>
+        <w:t>свёрточных</w:t>
+      </w:r>
+      <w:proofErr w:type="spellEnd"/>
+      <w:r>
+        <w:rPr>
+          <w:rFonts w:ascii="Times New Roman" w:eastAsiaTheme="minorEastAsia" w:hAnsi="Times New Roman" w:cs="Times New Roman"/>
+          <w:iCs/>
+          <w:sz w:val="28"/>
+          <w:szCs w:val="28"/>
+        </w:rPr>
+        <w:t xml:space="preserve"> нейросетей. В</w:t>
       </w:r>
       <w:r>
         <w:rPr>
@@ -13669,6 +13844,7 @@
           <w:szCs w:val="28"/>
         </w:rPr>
       </w:pPr>
+      <w:proofErr w:type="spellStart"/>
       <w:r>
         <w:rPr>
           <w:rFonts w:ascii="Times New Roman" w:hAnsi="Times New Roman" w:cs="Times New Roman"/>
@@ -13680,6 +13856,7 @@
         </w:rPr>
         <w:t>SHapley</w:t>
       </w:r>
+      <w:proofErr w:type="spellEnd"/>
       <w:r>
         <w:rPr>
           <w:rFonts w:ascii="Times New Roman" w:hAnsi="Times New Roman" w:cs="Times New Roman"/>
@@ -13711,6 +13888,8 @@
         </w:rPr>
         <w:t xml:space="preserve"> </w:t>
       </w:r>
+      <w:proofErr w:type="spellStart"/>
+      <w:proofErr w:type="gramStart"/>
       <w:r>
         <w:rPr>
           <w:rFonts w:ascii="Times New Roman" w:hAnsi="Times New Roman" w:cs="Times New Roman"/>
@@ -13722,6 +13901,7 @@
         </w:rPr>
         <w:t>exPlanations</w:t>
       </w:r>
+      <w:proofErr w:type="spellEnd"/>
       <w:r>
         <w:rPr>
           <w:rFonts w:ascii="Times New Roman" w:hAnsi="Times New Roman" w:cs="Times New Roman"/>
@@ -13732,6 +13912,7 @@
         </w:rPr>
         <w:t xml:space="preserve"> модель</w:t>
       </w:r>
+      <w:proofErr w:type="gramEnd"/>
     </w:p>
     <w:p>
       <w:pPr>
@@ -13816,7 +13997,25 @@
           <w:sz w:val="28"/>
           <w:szCs w:val="28"/>
         </w:rPr>
-        <w:t>для автоматической многоклассовой классификации аритмий по данным ЭКГ в 12 отделениях. Обзор архитектуры модели продемонстрирована на рисунке 1.</w:t>
+        <w:t xml:space="preserve">для автоматической </w:t>
+      </w:r>
+      <w:proofErr w:type="spellStart"/>
+      <w:r>
+        <w:rPr>
+          <w:rFonts w:ascii="Times New Roman" w:hAnsi="Times New Roman" w:cs="Times New Roman"/>
+          <w:sz w:val="28"/>
+          <w:szCs w:val="28"/>
+        </w:rPr>
+        <w:t>многоклассовой</w:t>
+      </w:r>
+      <w:proofErr w:type="spellEnd"/>
+      <w:r>
+        <w:rPr>
+          <w:rFonts w:ascii="Times New Roman" w:hAnsi="Times New Roman" w:cs="Times New Roman"/>
+          <w:sz w:val="28"/>
+          <w:szCs w:val="28"/>
+        </w:rPr>
+        <w:t xml:space="preserve"> классификации аритмий по данным ЭКГ в 12 отделениях. Обзор архитектуры модели продемонстрирована на рисунке 1.</w:t>
       </w:r>
     </w:p>
     <w:p>
@@ -13962,7 +14161,25 @@
           <w:sz w:val="28"/>
           <w:szCs w:val="28"/>
         </w:rPr>
-        <w:t xml:space="preserve"> необработанные данные ЭКГ (12 отведений, продолжительность 30 с, частота дискретизации 500 Гц), использует одномерные свёрточные нейронные сети для извлечения глубинных признаков и выдаёт результаты прогнозирования для 9 диагностических классов</w:t>
+        <w:t xml:space="preserve"> необработанные данные ЭКГ (12 отведений, продолжительность 30 с, частота дискретизации 500 Гц), использует одномерные </w:t>
+      </w:r>
+      <w:proofErr w:type="spellStart"/>
+      <w:r>
+        <w:rPr>
+          <w:rFonts w:ascii="Times New Roman" w:hAnsi="Times New Roman" w:cs="Times New Roman"/>
+          <w:sz w:val="28"/>
+          <w:szCs w:val="28"/>
+        </w:rPr>
+        <w:t>свёрточные</w:t>
+      </w:r>
+      <w:proofErr w:type="spellEnd"/>
+      <w:r>
+        <w:rPr>
+          <w:rFonts w:ascii="Times New Roman" w:hAnsi="Times New Roman" w:cs="Times New Roman"/>
+          <w:sz w:val="28"/>
+          <w:szCs w:val="28"/>
+        </w:rPr>
+        <w:t xml:space="preserve"> нейронные сети для извлечения глубинных признаков и выдаёт результаты прогнозирования для 9 диагностических классов</w:t>
       </w:r>
       <w:r>
         <w:rPr>
@@ -14369,16 +14586,54 @@
           <w:sz w:val="28"/>
           <w:szCs w:val="28"/>
         </w:rPr>
-        <w:t>С помощью градиентного объяснителя (</w:t>
-      </w:r>
+        <w:t xml:space="preserve">С помощью градиентного </w:t>
+      </w:r>
+      <w:proofErr w:type="spellStart"/>
       <w:r>
         <w:rPr>
           <w:rFonts w:ascii="Times New Roman" w:eastAsiaTheme="minorEastAsia" w:hAnsi="Times New Roman" w:cs="Times New Roman"/>
           <w:sz w:val="28"/>
           <w:szCs w:val="28"/>
         </w:rPr>
-        <w:t>gradient explainer</w:t>
-      </w:r>
+        <w:t>объяснителя</w:t>
+      </w:r>
+      <w:proofErr w:type="spellEnd"/>
+      <w:r>
+        <w:rPr>
+          <w:rFonts w:ascii="Times New Roman" w:eastAsiaTheme="minorEastAsia" w:hAnsi="Times New Roman" w:cs="Times New Roman"/>
+          <w:sz w:val="28"/>
+          <w:szCs w:val="28"/>
+        </w:rPr>
+        <w:t xml:space="preserve"> (</w:t>
+      </w:r>
+      <w:proofErr w:type="spellStart"/>
+      <w:r>
+        <w:rPr>
+          <w:rFonts w:ascii="Times New Roman" w:eastAsiaTheme="minorEastAsia" w:hAnsi="Times New Roman" w:cs="Times New Roman"/>
+          <w:sz w:val="28"/>
+          <w:szCs w:val="28"/>
+        </w:rPr>
+        <w:t>gradient</w:t>
+      </w:r>
+      <w:proofErr w:type="spellEnd"/>
+      <w:r>
+        <w:rPr>
+          <w:rFonts w:ascii="Times New Roman" w:eastAsiaTheme="minorEastAsia" w:hAnsi="Times New Roman" w:cs="Times New Roman"/>
+          <w:sz w:val="28"/>
+          <w:szCs w:val="28"/>
+        </w:rPr>
+        <w:t xml:space="preserve"> </w:t>
+      </w:r>
+      <w:proofErr w:type="spellStart"/>
+      <w:r>
+        <w:rPr>
+          <w:rFonts w:ascii="Times New Roman" w:eastAsiaTheme="minorEastAsia" w:hAnsi="Times New Roman" w:cs="Times New Roman"/>
+          <w:sz w:val="28"/>
+          <w:szCs w:val="28"/>
+        </w:rPr>
+        <w:t>explainer</w:t>
+      </w:r>
+      <w:proofErr w:type="spellEnd"/>
       <w:r>
         <w:rPr>
           <w:rFonts w:ascii="Times New Roman" w:eastAsiaTheme="minorEastAsia" w:hAnsi="Times New Roman" w:cs="Times New Roman"/>
@@ -16275,6 +16530,7 @@
           <w:lang w:val="en-US"/>
         </w:rPr>
       </w:pPr>
+      <w:proofErr w:type="spellStart"/>
       <w:r>
         <w:rPr>
           <w:rFonts w:ascii="Times New Roman" w:hAnsi="Times New Roman" w:cs="Times New Roman"/>
@@ -16284,7 +16540,45 @@
           <w:szCs w:val="28"/>
           <w:lang w:val="en-US"/>
         </w:rPr>
-        <w:t>MultIlevel kNowledge-guided Attention networks</w:t>
+        <w:t>MultIlevel</w:t>
+      </w:r>
+      <w:proofErr w:type="spellEnd"/>
+      <w:r>
+        <w:rPr>
+          <w:rFonts w:ascii="Times New Roman" w:hAnsi="Times New Roman" w:cs="Times New Roman"/>
+          <w:b/>
+          <w:bCs/>
+          <w:sz w:val="28"/>
+          <w:szCs w:val="28"/>
+          <w:lang w:val="en-US"/>
+        </w:rPr>
+        <w:t xml:space="preserve"> </w:t>
+      </w:r>
+      <w:proofErr w:type="spellStart"/>
+      <w:proofErr w:type="gramStart"/>
+      <w:r>
+        <w:rPr>
+          <w:rFonts w:ascii="Times New Roman" w:hAnsi="Times New Roman" w:cs="Times New Roman"/>
+          <w:b/>
+          <w:bCs/>
+          <w:sz w:val="28"/>
+          <w:szCs w:val="28"/>
+          <w:lang w:val="en-US"/>
+        </w:rPr>
+        <w:t>kNowledge</w:t>
+      </w:r>
+      <w:proofErr w:type="spellEnd"/>
+      <w:proofErr w:type="gramEnd"/>
+      <w:r>
+        <w:rPr>
+          <w:rFonts w:ascii="Times New Roman" w:hAnsi="Times New Roman" w:cs="Times New Roman"/>
+          <w:b/>
+          <w:bCs/>
+          <w:sz w:val="28"/>
+          <w:szCs w:val="28"/>
+          <w:lang w:val="en-US"/>
+        </w:rPr>
+        <w:t>-guided Attention networks</w:t>
       </w:r>
     </w:p>
     <w:p>
@@ -16306,6 +16600,7 @@
         </w:rPr>
         <w:t xml:space="preserve">В работе [10] была введена модель глубинного обучения </w:t>
       </w:r>
+      <w:proofErr w:type="spellStart"/>
       <w:r>
         <w:rPr>
           <w:rFonts w:ascii="Times New Roman" w:hAnsi="Times New Roman" w:cs="Times New Roman"/>
@@ -16314,6 +16609,7 @@
         </w:rPr>
         <w:t>MultIlevel</w:t>
       </w:r>
+      <w:proofErr w:type="spellEnd"/>
       <w:r>
         <w:rPr>
           <w:rFonts w:ascii="Times New Roman" w:hAnsi="Times New Roman" w:cs="Times New Roman"/>
@@ -16322,6 +16618,7 @@
         </w:rPr>
         <w:t xml:space="preserve"> </w:t>
       </w:r>
+      <w:proofErr w:type="spellStart"/>
       <w:r>
         <w:rPr>
           <w:rFonts w:ascii="Times New Roman" w:hAnsi="Times New Roman" w:cs="Times New Roman"/>
@@ -16331,6 +16628,7 @@
         </w:rPr>
         <w:t>kNowledge</w:t>
       </w:r>
+      <w:proofErr w:type="spellEnd"/>
       <w:r>
         <w:rPr>
           <w:rFonts w:ascii="Times New Roman" w:hAnsi="Times New Roman" w:cs="Times New Roman"/>
@@ -16838,7 +17136,43 @@
           <w:sz w:val="28"/>
           <w:szCs w:val="28"/>
         </w:rPr>
-        <w:t xml:space="preserve"> Finite Impulse Response (FIR)</w:t>
+        <w:t xml:space="preserve"> </w:t>
+      </w:r>
+      <w:proofErr w:type="spellStart"/>
+      <w:r>
+        <w:rPr>
+          <w:rFonts w:ascii="Times New Roman" w:hAnsi="Times New Roman" w:cs="Times New Roman"/>
+          <w:sz w:val="28"/>
+          <w:szCs w:val="28"/>
+        </w:rPr>
+        <w:t>Finite</w:t>
+      </w:r>
+      <w:proofErr w:type="spellEnd"/>
+      <w:r>
+        <w:rPr>
+          <w:rFonts w:ascii="Times New Roman" w:hAnsi="Times New Roman" w:cs="Times New Roman"/>
+          <w:sz w:val="28"/>
+          <w:szCs w:val="28"/>
+        </w:rPr>
+        <w:t xml:space="preserve"> </w:t>
+      </w:r>
+      <w:proofErr w:type="spellStart"/>
+      <w:r>
+        <w:rPr>
+          <w:rFonts w:ascii="Times New Roman" w:hAnsi="Times New Roman" w:cs="Times New Roman"/>
+          <w:sz w:val="28"/>
+          <w:szCs w:val="28"/>
+        </w:rPr>
+        <w:t>Impulse</w:t>
+      </w:r>
+      <w:proofErr w:type="spellEnd"/>
+      <w:r>
+        <w:rPr>
+          <w:rFonts w:ascii="Times New Roman" w:hAnsi="Times New Roman" w:cs="Times New Roman"/>
+          <w:sz w:val="28"/>
+          <w:szCs w:val="28"/>
+        </w:rPr>
+        <w:t xml:space="preserve"> Response (FIR)</w:t>
       </w:r>
       <w:r>
         <w:rPr>
@@ -17184,6 +17518,7 @@
         </w:rPr>
         <w:t xml:space="preserve"> </w:t>
       </w:r>
+      <w:proofErr w:type="spellStart"/>
       <w:r>
         <w:rPr>
           <w:rFonts w:ascii="Cambria Math" w:eastAsiaTheme="minorEastAsia" w:hAnsi="Cambria Math" w:cs="Times New Roman"/>
@@ -17195,6 +17530,7 @@
         </w:rPr>
         <w:t>i</w:t>
       </w:r>
+      <w:proofErr w:type="spellEnd"/>
       <w:r>
         <w:rPr>
           <w:rFonts w:ascii="Times New Roman" w:eastAsiaTheme="minorEastAsia" w:hAnsi="Times New Roman" w:cs="Times New Roman"/>
@@ -18119,7 +18455,27 @@
           <w:sz w:val="28"/>
           <w:szCs w:val="28"/>
         </w:rPr>
-        <w:t>Для оценки изменений в сердечном ритме используется двунаправленная LSTM-сеть (Bi-LSTM)</w:t>
+        <w:t>Для оценки изменений в сердечном ритме используется двунаправленная LSTM-сеть (</w:t>
+      </w:r>
+      <w:proofErr w:type="spellStart"/>
+      <w:r>
+        <w:rPr>
+          <w:rFonts w:ascii="Times New Roman" w:eastAsiaTheme="minorEastAsia" w:hAnsi="Times New Roman" w:cs="Times New Roman"/>
+          <w:iCs/>
+          <w:sz w:val="28"/>
+          <w:szCs w:val="28"/>
+        </w:rPr>
+        <w:t>Bi</w:t>
+      </w:r>
+      <w:proofErr w:type="spellEnd"/>
+      <w:r>
+        <w:rPr>
+          <w:rFonts w:ascii="Times New Roman" w:eastAsiaTheme="minorEastAsia" w:hAnsi="Times New Roman" w:cs="Times New Roman"/>
+          <w:iCs/>
+          <w:sz w:val="28"/>
+          <w:szCs w:val="28"/>
+        </w:rPr>
+        <w:t>-LSTM)</w:t>
       </w:r>
       <w:r>
         <w:rPr>
@@ -18675,6 +19031,7 @@
         </w:rPr>
         <w:t xml:space="preserve"> получается путём конкатенация прямого и обратного проходов </w:t>
       </w:r>
+      <w:proofErr w:type="spellStart"/>
       <w:r>
         <w:rPr>
           <w:rFonts w:ascii="Times New Roman" w:eastAsiaTheme="minorEastAsia" w:hAnsi="Times New Roman" w:cs="Times New Roman"/>
@@ -18682,7 +19039,17 @@
           <w:sz w:val="28"/>
           <w:szCs w:val="28"/>
         </w:rPr>
-        <w:t>Bi-LSTM</w:t>
+        <w:t>Bi</w:t>
+      </w:r>
+      <w:proofErr w:type="spellEnd"/>
+      <w:r>
+        <w:rPr>
+          <w:rFonts w:ascii="Times New Roman" w:eastAsiaTheme="minorEastAsia" w:hAnsi="Times New Roman" w:cs="Times New Roman"/>
+          <w:iCs/>
+          <w:sz w:val="28"/>
+          <w:szCs w:val="28"/>
+        </w:rPr>
+        <w:t>-LSTM</w:t>
       </w:r>
       <w:r>
         <w:rPr>
@@ -19945,8 +20312,36 @@
           <w:sz w:val="28"/>
           <w:szCs w:val="28"/>
         </w:rPr>
-        <w:t>Power Spectral Density</w:t>
-      </w:r>
+        <w:t xml:space="preserve">Power </w:t>
+      </w:r>
+      <w:proofErr w:type="spellStart"/>
+      <w:r>
+        <w:rPr>
+          <w:rFonts w:ascii="Times New Roman" w:eastAsiaTheme="minorEastAsia" w:hAnsi="Times New Roman" w:cs="Times New Roman"/>
+          <w:sz w:val="28"/>
+          <w:szCs w:val="28"/>
+        </w:rPr>
+        <w:t>Spectral</w:t>
+      </w:r>
+      <w:proofErr w:type="spellEnd"/>
+      <w:r>
+        <w:rPr>
+          <w:rFonts w:ascii="Times New Roman" w:eastAsiaTheme="minorEastAsia" w:hAnsi="Times New Roman" w:cs="Times New Roman"/>
+          <w:sz w:val="28"/>
+          <w:szCs w:val="28"/>
+        </w:rPr>
+        <w:t xml:space="preserve"> </w:t>
+      </w:r>
+      <w:proofErr w:type="spellStart"/>
+      <w:r>
+        <w:rPr>
+          <w:rFonts w:ascii="Times New Roman" w:eastAsiaTheme="minorEastAsia" w:hAnsi="Times New Roman" w:cs="Times New Roman"/>
+          <w:sz w:val="28"/>
+          <w:szCs w:val="28"/>
+        </w:rPr>
+        <w:t>Density</w:t>
+      </w:r>
+      <w:proofErr w:type="spellEnd"/>
       <w:r>
         <w:rPr>
           <w:rFonts w:ascii="Times New Roman" w:eastAsiaTheme="minorEastAsia" w:hAnsi="Times New Roman" w:cs="Times New Roman"/>
@@ -20310,6 +20705,7 @@
         </w:rPr>
         <w:t xml:space="preserve"> – число классов. Обучение модели осуществляется с помощью взвешенной функции потерь </w:t>
       </w:r>
+      <w:proofErr w:type="spellStart"/>
       <w:r>
         <w:rPr>
           <w:rFonts w:ascii="Times New Roman" w:eastAsiaTheme="minorEastAsia" w:hAnsi="Times New Roman" w:cs="Times New Roman"/>
@@ -20319,6 +20715,7 @@
         </w:rPr>
         <w:t>cross-entropy</w:t>
       </w:r>
+      <w:proofErr w:type="spellEnd"/>
       <w:r>
         <w:rPr>
           <w:rFonts w:ascii="Times New Roman" w:eastAsiaTheme="minorEastAsia" w:hAnsi="Times New Roman" w:cs="Times New Roman"/>
@@ -20817,7 +21214,25 @@
           <w:sz w:val="28"/>
           <w:szCs w:val="28"/>
         </w:rPr>
-        <w:t xml:space="preserve"> одномерной свёрточной нейронной сети (1DCNN), состоящ</w:t>
+        <w:t xml:space="preserve"> одномерной </w:t>
+      </w:r>
+      <w:proofErr w:type="spellStart"/>
+      <w:r>
+        <w:rPr>
+          <w:rFonts w:ascii="Times New Roman" w:hAnsi="Times New Roman" w:cs="Times New Roman"/>
+          <w:sz w:val="28"/>
+          <w:szCs w:val="28"/>
+        </w:rPr>
+        <w:t>свёрточной</w:t>
+      </w:r>
+      <w:proofErr w:type="spellEnd"/>
+      <w:r>
+        <w:rPr>
+          <w:rFonts w:ascii="Times New Roman" w:hAnsi="Times New Roman" w:cs="Times New Roman"/>
+          <w:sz w:val="28"/>
+          <w:szCs w:val="28"/>
+        </w:rPr>
+        <w:t xml:space="preserve"> нейронной сети (1DCNN), состоящ</w:t>
       </w:r>
       <w:r>
         <w:rPr>
@@ -21164,7 +21579,25 @@
           <w:sz w:val="28"/>
           <w:szCs w:val="28"/>
         </w:rPr>
-        <w:t xml:space="preserve"> связана с использованием градиентов, распространяющихся назад от интересующего класса к последнему свёрточному слою нейронной сети. Градиенты</w:t>
+        <w:t xml:space="preserve"> связана с использованием градиентов, распространяющихся назад от интересующего класса к последнему </w:t>
+      </w:r>
+      <w:proofErr w:type="spellStart"/>
+      <w:r>
+        <w:rPr>
+          <w:rFonts w:ascii="Times New Roman" w:hAnsi="Times New Roman" w:cs="Times New Roman"/>
+          <w:sz w:val="28"/>
+          <w:szCs w:val="28"/>
+        </w:rPr>
+        <w:t>свёрточному</w:t>
+      </w:r>
+      <w:proofErr w:type="spellEnd"/>
+      <w:r>
+        <w:rPr>
+          <w:rFonts w:ascii="Times New Roman" w:hAnsi="Times New Roman" w:cs="Times New Roman"/>
+          <w:sz w:val="28"/>
+          <w:szCs w:val="28"/>
+        </w:rPr>
+        <w:t xml:space="preserve"> слою нейронной сети. Градиенты</w:t>
       </w:r>
       <w:r>
         <w:rPr>
@@ -21947,6 +22380,7 @@
         </w:rPr>
         <w:t xml:space="preserve"> и на результат применяется функция </w:t>
       </w:r>
+      <w:proofErr w:type="spellStart"/>
       <w:r>
         <w:rPr>
           <w:rFonts w:ascii="Times New Roman" w:hAnsi="Times New Roman" w:cs="Times New Roman"/>
@@ -21956,6 +22390,7 @@
         </w:rPr>
         <w:t>ReLU</w:t>
       </w:r>
+      <w:proofErr w:type="spellEnd"/>
       <w:r>
         <w:rPr>
           <w:rFonts w:ascii="Times New Roman" w:hAnsi="Times New Roman" w:cs="Times New Roman"/>
@@ -22287,7 +22722,7 @@
           <w:sz w:val="28"/>
           <w:szCs w:val="28"/>
         </w:rPr>
-        <w:t>Схематическое представление предлагаемой архитектуры 1DCNN</w:t>
+        <w:t>Схематическое представление архитектуры 1DCNN</w:t>
       </w:r>
       <w:r>
         <w:rPr>
@@ -22351,58 +22786,84 @@
           <w:sz w:val="28"/>
           <w:szCs w:val="28"/>
         </w:rPr>
+        <w:t>В</w:t>
+      </w:r>
+      <w:r>
+        <w:rPr>
+          <w:rFonts w:ascii="Times New Roman" w:hAnsi="Times New Roman" w:cs="Times New Roman"/>
+          <w:sz w:val="28"/>
+          <w:szCs w:val="28"/>
+        </w:rPr>
+        <w:t xml:space="preserve"> </w:t>
+      </w:r>
+      <w:r>
+        <w:rPr>
+          <w:rFonts w:ascii="Times New Roman" w:hAnsi="Times New Roman" w:cs="Times New Roman"/>
+          <w:sz w:val="28"/>
+          <w:szCs w:val="28"/>
+        </w:rPr>
+        <w:t xml:space="preserve">рассматриваемой модели метод </w:t>
+      </w:r>
+      <w:r>
+        <w:rPr>
+          <w:rFonts w:ascii="Times New Roman" w:hAnsi="Times New Roman" w:cs="Times New Roman"/>
+          <w:sz w:val="28"/>
+          <w:szCs w:val="28"/>
+          <w:lang w:val="en-US"/>
+        </w:rPr>
+        <w:t>Grad</w:t>
+      </w:r>
+      <w:r>
+        <w:rPr>
+          <w:rFonts w:ascii="Times New Roman" w:hAnsi="Times New Roman" w:cs="Times New Roman"/>
+          <w:sz w:val="28"/>
+          <w:szCs w:val="28"/>
+        </w:rPr>
+        <w:t>-</w:t>
+      </w:r>
+      <w:r>
+        <w:rPr>
+          <w:rFonts w:ascii="Times New Roman" w:hAnsi="Times New Roman" w:cs="Times New Roman"/>
+          <w:sz w:val="28"/>
+          <w:szCs w:val="28"/>
+          <w:lang w:val="en-US"/>
+        </w:rPr>
+        <w:t>CAM</w:t>
+      </w:r>
+      <w:r>
+        <w:rPr>
+          <w:rFonts w:ascii="Times New Roman" w:hAnsi="Times New Roman" w:cs="Times New Roman"/>
+          <w:sz w:val="28"/>
+          <w:szCs w:val="28"/>
+        </w:rPr>
+        <w:t xml:space="preserve"> используется для построения взвешенной карты активации, отражающей важность различных признаков </w:t>
+      </w:r>
+      <w:r>
+        <w:rPr>
+          <w:rFonts w:ascii="Times New Roman" w:hAnsi="Times New Roman" w:cs="Times New Roman"/>
+          <w:sz w:val="28"/>
+          <w:szCs w:val="28"/>
+        </w:rPr>
         <w:lastRenderedPageBreak/>
-        <w:t>В</w:t>
-      </w:r>
-      <w:r>
-        <w:rPr>
-          <w:rFonts w:ascii="Times New Roman" w:hAnsi="Times New Roman" w:cs="Times New Roman"/>
-          <w:sz w:val="28"/>
-          <w:szCs w:val="28"/>
-        </w:rPr>
-        <w:t xml:space="preserve"> </w:t>
-      </w:r>
-      <w:r>
-        <w:rPr>
-          <w:rFonts w:ascii="Times New Roman" w:hAnsi="Times New Roman" w:cs="Times New Roman"/>
-          <w:sz w:val="28"/>
-          <w:szCs w:val="28"/>
-        </w:rPr>
-        <w:t xml:space="preserve">рассматриваемой модели метод </w:t>
-      </w:r>
-      <w:r>
-        <w:rPr>
-          <w:rFonts w:ascii="Times New Roman" w:hAnsi="Times New Roman" w:cs="Times New Roman"/>
-          <w:sz w:val="28"/>
-          <w:szCs w:val="28"/>
-          <w:lang w:val="en-US"/>
-        </w:rPr>
-        <w:t>Grad</w:t>
-      </w:r>
-      <w:r>
-        <w:rPr>
-          <w:rFonts w:ascii="Times New Roman" w:hAnsi="Times New Roman" w:cs="Times New Roman"/>
-          <w:sz w:val="28"/>
-          <w:szCs w:val="28"/>
-        </w:rPr>
-        <w:t>-</w:t>
-      </w:r>
-      <w:r>
-        <w:rPr>
-          <w:rFonts w:ascii="Times New Roman" w:hAnsi="Times New Roman" w:cs="Times New Roman"/>
-          <w:sz w:val="28"/>
-          <w:szCs w:val="28"/>
-          <w:lang w:val="en-US"/>
-        </w:rPr>
-        <w:t>CAM</w:t>
-      </w:r>
-      <w:r>
-        <w:rPr>
-          <w:rFonts w:ascii="Times New Roman" w:hAnsi="Times New Roman" w:cs="Times New Roman"/>
-          <w:sz w:val="28"/>
-          <w:szCs w:val="28"/>
-        </w:rPr>
-        <w:t xml:space="preserve"> используется для построения взвешенной карты активации, отражающей важность различных признаков ЭКГ. При этом особое внимание уделяется градиентам по отношению к картам активации из первого свёрточного слоя модели. Большой</w:t>
+        <w:t xml:space="preserve">ЭКГ. При этом особое внимание уделяется градиентам по отношению к картам активации из первого </w:t>
+      </w:r>
+      <w:proofErr w:type="spellStart"/>
+      <w:r>
+        <w:rPr>
+          <w:rFonts w:ascii="Times New Roman" w:hAnsi="Times New Roman" w:cs="Times New Roman"/>
+          <w:sz w:val="28"/>
+          <w:szCs w:val="28"/>
+        </w:rPr>
+        <w:t>свёрточного</w:t>
+      </w:r>
+      <w:proofErr w:type="spellEnd"/>
+      <w:r>
+        <w:rPr>
+          <w:rFonts w:ascii="Times New Roman" w:hAnsi="Times New Roman" w:cs="Times New Roman"/>
+          <w:sz w:val="28"/>
+          <w:szCs w:val="28"/>
+        </w:rPr>
+        <w:t xml:space="preserve"> слоя модели. Большой</w:t>
       </w:r>
       <w:r>
         <w:rPr>
@@ -24331,7 +24792,7 @@
           <w:sz w:val="28"/>
           <w:szCs w:val="28"/>
         </w:rPr>
-        <w:t xml:space="preserve"> Объяснение результатов прогнозирования модели для пациента №4</w:t>
+        <w:t xml:space="preserve"> Объяснение результатов прогнозирования для пациента №4</w:t>
       </w:r>
     </w:p>
     <w:p>
@@ -24480,7 +24941,25 @@
           <w:sz w:val="28"/>
           <w:szCs w:val="28"/>
         </w:rPr>
-        <w:t>: ЭКГ показывает незначительный подъем сегмента ST в V1-V3 с понижением сегмента ST во II, III и aVF, что свидетельствует о плохой оксигенации сердечной мышцы.</w:t>
+        <w:t xml:space="preserve">: ЭКГ показывает незначительный подъем сегмента ST в V1-V3 с понижением сегмента ST во II, III и </w:t>
+      </w:r>
+      <w:proofErr w:type="spellStart"/>
+      <w:r>
+        <w:rPr>
+          <w:rFonts w:ascii="Times New Roman" w:hAnsi="Times New Roman" w:cs="Times New Roman"/>
+          <w:sz w:val="28"/>
+          <w:szCs w:val="28"/>
+        </w:rPr>
+        <w:t>aVF</w:t>
+      </w:r>
+      <w:proofErr w:type="spellEnd"/>
+      <w:r>
+        <w:rPr>
+          <w:rFonts w:ascii="Times New Roman" w:hAnsi="Times New Roman" w:cs="Times New Roman"/>
+          <w:sz w:val="28"/>
+          <w:szCs w:val="28"/>
+        </w:rPr>
+        <w:t>, что свидетельствует о плохой оксигенации сердечной мышцы.</w:t>
       </w:r>
     </w:p>
     <w:p>
@@ -24542,7 +25021,25 @@
           <w:sz w:val="28"/>
           <w:szCs w:val="28"/>
         </w:rPr>
-        <w:t xml:space="preserve"> показывает самые наихудшие результаты по всем метрикам. Модель тяжело справляется с многоклассовой классификацией большинства классов, поскольку модель изначально была</w:t>
+        <w:t xml:space="preserve"> показывает самые наихудшие результаты по всем метрикам. Модель тяжело справляется с </w:t>
+      </w:r>
+      <w:proofErr w:type="spellStart"/>
+      <w:r>
+        <w:rPr>
+          <w:rFonts w:ascii="Times New Roman" w:hAnsi="Times New Roman" w:cs="Times New Roman"/>
+          <w:sz w:val="28"/>
+          <w:szCs w:val="28"/>
+        </w:rPr>
+        <w:t>многоклассовой</w:t>
+      </w:r>
+      <w:proofErr w:type="spellEnd"/>
+      <w:r>
+        <w:rPr>
+          <w:rFonts w:ascii="Times New Roman" w:hAnsi="Times New Roman" w:cs="Times New Roman"/>
+          <w:sz w:val="28"/>
+          <w:szCs w:val="28"/>
+        </w:rPr>
+        <w:t xml:space="preserve"> классификацией большинства классов, поскольку модель изначально была</w:t>
       </w:r>
     </w:p>
     <w:p>
@@ -24691,7 +25188,25 @@
           <w:sz w:val="28"/>
           <w:szCs w:val="28"/>
         </w:rPr>
-        <w:t>LSTM не дал преимуществ, так как при несбалансированности классов батчи часто не содержат примеры редких классов, а обучение LSTM особенно чувствительно к отсутствию последовательных, репрезентативных примеров. В результате модель плохо захватывает временные зависимости, характерные для малочисленных классов.</w:t>
+        <w:t xml:space="preserve">LSTM не дал преимуществ, так как при несбалансированности классов </w:t>
+      </w:r>
+      <w:proofErr w:type="spellStart"/>
+      <w:r>
+        <w:rPr>
+          <w:rFonts w:ascii="Times New Roman" w:hAnsi="Times New Roman" w:cs="Times New Roman"/>
+          <w:sz w:val="28"/>
+          <w:szCs w:val="28"/>
+        </w:rPr>
+        <w:t>батчи</w:t>
+      </w:r>
+      <w:proofErr w:type="spellEnd"/>
+      <w:r>
+        <w:rPr>
+          <w:rFonts w:ascii="Times New Roman" w:hAnsi="Times New Roman" w:cs="Times New Roman"/>
+          <w:sz w:val="28"/>
+          <w:szCs w:val="28"/>
+        </w:rPr>
+        <w:t xml:space="preserve"> часто не содержат примеры редких классов, а обучение LSTM особенно чувствительно к отсутствию последовательных, репрезентативных примеров. В результате модель плохо захватывает временные зависимости, характерные для малочисленных классов.</w:t>
       </w:r>
     </w:p>
     <w:p>
@@ -24712,7 +25227,25 @@
           <w:szCs w:val="28"/>
         </w:rPr>
         <w:lastRenderedPageBreak/>
-        <w:t xml:space="preserve">Модель на основе 1D CNN с использованием интерпретируемого метода Grad-CAM продемонстрировала высокие значения всех основных показателей качества. Эти показатели значительно превосходят результаты модели </w:t>
+        <w:t xml:space="preserve">Модель на основе 1D CNN с использованием интерпретируемого метода </w:t>
+      </w:r>
+      <w:proofErr w:type="spellStart"/>
+      <w:r>
+        <w:rPr>
+          <w:rFonts w:ascii="Times New Roman" w:hAnsi="Times New Roman" w:cs="Times New Roman"/>
+          <w:sz w:val="28"/>
+          <w:szCs w:val="28"/>
+        </w:rPr>
+        <w:t>Grad</w:t>
+      </w:r>
+      <w:proofErr w:type="spellEnd"/>
+      <w:r>
+        <w:rPr>
+          <w:rFonts w:ascii="Times New Roman" w:hAnsi="Times New Roman" w:cs="Times New Roman"/>
+          <w:sz w:val="28"/>
+          <w:szCs w:val="28"/>
+        </w:rPr>
+        <w:t xml:space="preserve">-CAM продемонстрировала высокие значения всех основных показателей качества. Эти показатели значительно превосходят результаты модели </w:t>
       </w:r>
       <w:r>
         <w:rPr>
@@ -24786,6 +25319,281 @@
           <w:szCs w:val="28"/>
         </w:rPr>
         <w:t xml:space="preserve"> SHAP.</w:t>
+      </w:r>
+    </w:p>
+    <w:p>
+      <w:pPr>
+        <w:spacing w:before="240" w:line="360" w:lineRule="auto"/>
+        <w:ind w:firstLine="284"/>
+        <w:jc w:val="both"/>
+        <w:rPr>
+          <w:rFonts w:ascii="Times New Roman" w:hAnsi="Times New Roman" w:cs="Times New Roman"/>
+          <w:sz w:val="28"/>
+          <w:szCs w:val="28"/>
+        </w:rPr>
+      </w:pPr>
+      <w:r>
+        <w:rPr>
+          <w:rFonts w:ascii="Times New Roman" w:hAnsi="Times New Roman" w:cs="Times New Roman"/>
+          <w:sz w:val="28"/>
+          <w:szCs w:val="28"/>
+        </w:rPr>
+        <w:t>Метрики</w:t>
+      </w:r>
+      <w:r>
+        <w:rPr>
+          <w:rFonts w:ascii="Times New Roman" w:hAnsi="Times New Roman" w:cs="Times New Roman"/>
+          <w:sz w:val="28"/>
+          <w:szCs w:val="28"/>
+        </w:rPr>
+        <w:t xml:space="preserve"> </w:t>
+      </w:r>
+      <w:r>
+        <w:rPr>
+          <w:rFonts w:ascii="Times New Roman" w:hAnsi="Times New Roman" w:cs="Times New Roman"/>
+          <w:sz w:val="28"/>
+          <w:szCs w:val="28"/>
+          <w:lang w:val="en-US"/>
+        </w:rPr>
+        <w:t>Recall</w:t>
+      </w:r>
+      <w:r>
+        <w:rPr>
+          <w:rFonts w:ascii="Times New Roman" w:hAnsi="Times New Roman" w:cs="Times New Roman"/>
+          <w:sz w:val="28"/>
+          <w:szCs w:val="28"/>
+        </w:rPr>
+        <w:t xml:space="preserve">, </w:t>
+      </w:r>
+      <w:r>
+        <w:rPr>
+          <w:rFonts w:ascii="Times New Roman" w:hAnsi="Times New Roman" w:cs="Times New Roman"/>
+          <w:sz w:val="28"/>
+          <w:szCs w:val="28"/>
+          <w:lang w:val="en-US"/>
+        </w:rPr>
+        <w:t>Precision</w:t>
+      </w:r>
+      <w:r>
+        <w:rPr>
+          <w:rFonts w:ascii="Times New Roman" w:hAnsi="Times New Roman" w:cs="Times New Roman"/>
+          <w:sz w:val="28"/>
+          <w:szCs w:val="28"/>
+        </w:rPr>
+        <w:t xml:space="preserve"> и </w:t>
+      </w:r>
+      <w:r>
+        <w:rPr>
+          <w:rFonts w:ascii="Times New Roman" w:hAnsi="Times New Roman" w:cs="Times New Roman"/>
+          <w:sz w:val="28"/>
+          <w:szCs w:val="28"/>
+          <w:lang w:val="en-US"/>
+        </w:rPr>
+        <w:t>F</w:t>
+      </w:r>
+      <w:r>
+        <w:rPr>
+          <w:rFonts w:ascii="Times New Roman" w:hAnsi="Times New Roman" w:cs="Times New Roman"/>
+          <w:sz w:val="28"/>
+          <w:szCs w:val="28"/>
+        </w:rPr>
+        <w:t>1</w:t>
+      </w:r>
+      <w:r>
+        <w:rPr>
+          <w:rFonts w:ascii="Times New Roman" w:hAnsi="Times New Roman" w:cs="Times New Roman"/>
+          <w:sz w:val="28"/>
+          <w:szCs w:val="28"/>
+        </w:rPr>
+        <w:t>-</w:t>
+      </w:r>
+      <w:r>
+        <w:rPr>
+          <w:rFonts w:ascii="Times New Roman" w:hAnsi="Times New Roman" w:cs="Times New Roman"/>
+          <w:sz w:val="28"/>
+          <w:szCs w:val="28"/>
+          <w:lang w:val="en-US"/>
+        </w:rPr>
+        <w:t>score</w:t>
+      </w:r>
+      <w:r>
+        <w:rPr>
+          <w:rFonts w:ascii="Times New Roman" w:hAnsi="Times New Roman" w:cs="Times New Roman"/>
+          <w:sz w:val="28"/>
+          <w:szCs w:val="28"/>
+        </w:rPr>
+        <w:t xml:space="preserve"> </w:t>
+      </w:r>
+      <w:r>
+        <w:rPr>
+          <w:rFonts w:ascii="Times New Roman" w:hAnsi="Times New Roman" w:cs="Times New Roman"/>
+          <w:sz w:val="28"/>
+          <w:szCs w:val="28"/>
+        </w:rPr>
+        <w:t>указывают на устойчивость этой архитектуры к классовому дисбалансу: модель способна адекватно классифицировать как доминирующие, так и редкие классы, не теряя при этом способности к обобщению. Высокий показатель AUC указывает на надежное различение между всеми девятью классами, включая те, которые представлены в обучающей выборке значительно меньшим количеством примеров.</w:t>
+      </w:r>
+      <w:r>
+        <w:rPr>
+          <w:rFonts w:ascii="Times New Roman" w:hAnsi="Times New Roman" w:cs="Times New Roman"/>
+          <w:sz w:val="28"/>
+          <w:szCs w:val="28"/>
+        </w:rPr>
+        <w:t xml:space="preserve"> </w:t>
+      </w:r>
+      <w:r>
+        <w:rPr>
+          <w:rFonts w:ascii="Times New Roman" w:hAnsi="Times New Roman" w:cs="Times New Roman"/>
+          <w:sz w:val="28"/>
+          <w:szCs w:val="28"/>
+        </w:rPr>
+        <w:t xml:space="preserve">Также модель </w:t>
+      </w:r>
+      <w:r>
+        <w:rPr>
+          <w:rFonts w:ascii="Times New Roman" w:hAnsi="Times New Roman" w:cs="Times New Roman"/>
+          <w:sz w:val="28"/>
+          <w:szCs w:val="28"/>
+        </w:rPr>
+        <w:t>продемонстрировала</w:t>
+      </w:r>
+      <w:r>
+        <w:rPr>
+          <w:rFonts w:ascii="Times New Roman" w:hAnsi="Times New Roman" w:cs="Times New Roman"/>
+          <w:sz w:val="28"/>
+          <w:szCs w:val="28"/>
+        </w:rPr>
+        <w:t xml:space="preserve"> </w:t>
+      </w:r>
+      <w:r>
+        <w:rPr>
+          <w:rFonts w:ascii="Times New Roman" w:hAnsi="Times New Roman" w:cs="Times New Roman"/>
+          <w:sz w:val="28"/>
+          <w:szCs w:val="28"/>
+        </w:rPr>
+        <w:t xml:space="preserve">графическое </w:t>
+      </w:r>
+      <w:r>
+        <w:rPr>
+          <w:rFonts w:ascii="Times New Roman" w:eastAsiaTheme="minorEastAsia" w:hAnsi="Times New Roman" w:cs="Times New Roman"/>
+          <w:sz w:val="28"/>
+          <w:szCs w:val="28"/>
+        </w:rPr>
+        <w:t>объяснение результата прогнозирования модели</w:t>
+      </w:r>
+      <w:r>
+        <w:rPr>
+          <w:rFonts w:ascii="Times New Roman" w:eastAsiaTheme="minorEastAsia" w:hAnsi="Times New Roman" w:cs="Times New Roman"/>
+          <w:sz w:val="28"/>
+          <w:szCs w:val="28"/>
+        </w:rPr>
+        <w:t xml:space="preserve"> с помощью </w:t>
+      </w:r>
+      <w:r>
+        <w:rPr>
+          <w:rFonts w:ascii="Times New Roman" w:eastAsiaTheme="minorEastAsia" w:hAnsi="Times New Roman" w:cs="Times New Roman"/>
+          <w:sz w:val="28"/>
+          <w:szCs w:val="28"/>
+          <w:lang w:val="en-US"/>
+        </w:rPr>
+        <w:t>Grad</w:t>
+      </w:r>
+      <w:r>
+        <w:rPr>
+          <w:rFonts w:ascii="Times New Roman" w:eastAsiaTheme="minorEastAsia" w:hAnsi="Times New Roman" w:cs="Times New Roman"/>
+          <w:sz w:val="28"/>
+          <w:szCs w:val="28"/>
+        </w:rPr>
+        <w:t>-</w:t>
+      </w:r>
+      <w:r>
+        <w:rPr>
+          <w:rFonts w:ascii="Times New Roman" w:eastAsiaTheme="minorEastAsia" w:hAnsi="Times New Roman" w:cs="Times New Roman"/>
+          <w:sz w:val="28"/>
+          <w:szCs w:val="28"/>
+          <w:lang w:val="en-US"/>
+        </w:rPr>
+        <w:t>CAM</w:t>
+      </w:r>
+      <w:r>
+        <w:rPr>
+          <w:rFonts w:ascii="Times New Roman" w:eastAsiaTheme="minorEastAsia" w:hAnsi="Times New Roman" w:cs="Times New Roman"/>
+          <w:sz w:val="28"/>
+          <w:szCs w:val="28"/>
+        </w:rPr>
+        <w:t xml:space="preserve">. Пример </w:t>
+      </w:r>
+      <w:r>
+        <w:rPr>
+          <w:rFonts w:ascii="Times New Roman" w:eastAsiaTheme="minorEastAsia" w:hAnsi="Times New Roman" w:cs="Times New Roman"/>
+          <w:sz w:val="28"/>
+          <w:szCs w:val="28"/>
+        </w:rPr>
+        <w:t xml:space="preserve">данного </w:t>
+      </w:r>
+      <w:r>
+        <w:rPr>
+          <w:rFonts w:ascii="Times New Roman" w:eastAsiaTheme="minorEastAsia" w:hAnsi="Times New Roman" w:cs="Times New Roman"/>
+          <w:sz w:val="28"/>
+          <w:szCs w:val="28"/>
+        </w:rPr>
+        <w:t xml:space="preserve">объяснение результата прогнозирования ЭКГ-сигнала пациента с номером </w:t>
+      </w:r>
+      <w:r>
+        <w:rPr>
+          <w:rFonts w:ascii="Times New Roman" w:eastAsiaTheme="minorEastAsia" w:hAnsi="Times New Roman" w:cs="Times New Roman"/>
+          <w:sz w:val="28"/>
+          <w:szCs w:val="28"/>
+        </w:rPr>
+        <w:t>1</w:t>
+      </w:r>
+      <w:r>
+        <w:rPr>
+          <w:rFonts w:ascii="Times New Roman" w:eastAsiaTheme="minorEastAsia" w:hAnsi="Times New Roman" w:cs="Times New Roman"/>
+          <w:sz w:val="28"/>
+          <w:szCs w:val="28"/>
+        </w:rPr>
+        <w:t xml:space="preserve"> из набора данных </w:t>
+      </w:r>
+      <w:r>
+        <w:rPr>
+          <w:rFonts w:ascii="Times New Roman" w:hAnsi="Times New Roman" w:cs="Times New Roman"/>
+          <w:sz w:val="28"/>
+          <w:szCs w:val="28"/>
+          <w:lang w:val="en-US"/>
+        </w:rPr>
+        <w:t>CPSC</w:t>
+      </w:r>
+      <w:r>
+        <w:rPr>
+          <w:rFonts w:ascii="Times New Roman" w:hAnsi="Times New Roman" w:cs="Times New Roman"/>
+          <w:sz w:val="28"/>
+          <w:szCs w:val="28"/>
+        </w:rPr>
+        <w:t>2018</w:t>
+      </w:r>
+      <w:r>
+        <w:rPr>
+          <w:rFonts w:ascii="Times New Roman" w:hAnsi="Times New Roman" w:cs="Times New Roman"/>
+          <w:sz w:val="28"/>
+          <w:szCs w:val="28"/>
+        </w:rPr>
+        <w:t xml:space="preserve"> [3] представлен на рисунке </w:t>
+      </w:r>
+      <w:r>
+        <w:rPr>
+          <w:rFonts w:ascii="Times New Roman" w:hAnsi="Times New Roman" w:cs="Times New Roman"/>
+          <w:sz w:val="28"/>
+          <w:szCs w:val="28"/>
+        </w:rPr>
+        <w:t>9</w:t>
+      </w:r>
+      <w:r>
+        <w:rPr>
+          <w:rFonts w:ascii="Times New Roman" w:hAnsi="Times New Roman" w:cs="Times New Roman"/>
+          <w:sz w:val="28"/>
+          <w:szCs w:val="28"/>
+        </w:rPr>
+        <w:t xml:space="preserve">. </w:t>
       </w:r>
     </w:p>
     <w:p>
@@ -24797,107 +25605,58 @@
           <w:rFonts w:ascii="Times New Roman" w:hAnsi="Times New Roman" w:cs="Times New Roman"/>
           <w:sz w:val="28"/>
           <w:szCs w:val="28"/>
-        </w:rPr>
-      </w:pPr>
-      <w:r>
-        <w:rPr>
-          <w:rFonts w:ascii="Times New Roman" w:hAnsi="Times New Roman" w:cs="Times New Roman"/>
-          <w:sz w:val="28"/>
-          <w:szCs w:val="28"/>
-        </w:rPr>
-        <w:t>Метрики</w:t>
-      </w:r>
-      <w:r>
-        <w:rPr>
-          <w:rFonts w:ascii="Times New Roman" w:hAnsi="Times New Roman" w:cs="Times New Roman"/>
-          <w:sz w:val="28"/>
-          <w:szCs w:val="28"/>
-        </w:rPr>
-        <w:t xml:space="preserve"> </w:t>
-      </w:r>
-      <w:r>
-        <w:rPr>
-          <w:rFonts w:ascii="Times New Roman" w:hAnsi="Times New Roman" w:cs="Times New Roman"/>
-          <w:sz w:val="28"/>
-          <w:szCs w:val="28"/>
-          <w:lang w:val="en-US"/>
-        </w:rPr>
-        <w:t>Recall</w:t>
-      </w:r>
-      <w:r>
-        <w:rPr>
-          <w:rFonts w:ascii="Times New Roman" w:hAnsi="Times New Roman" w:cs="Times New Roman"/>
-          <w:sz w:val="28"/>
-          <w:szCs w:val="28"/>
-        </w:rPr>
-        <w:t xml:space="preserve">, </w:t>
-      </w:r>
-      <w:r>
-        <w:rPr>
-          <w:rFonts w:ascii="Times New Roman" w:hAnsi="Times New Roman" w:cs="Times New Roman"/>
-          <w:sz w:val="28"/>
-          <w:szCs w:val="28"/>
-          <w:lang w:val="en-US"/>
-        </w:rPr>
-        <w:t>Precision</w:t>
-      </w:r>
-      <w:r>
-        <w:rPr>
-          <w:rFonts w:ascii="Times New Roman" w:hAnsi="Times New Roman" w:cs="Times New Roman"/>
-          <w:sz w:val="28"/>
-          <w:szCs w:val="28"/>
-        </w:rPr>
-        <w:t xml:space="preserve"> и </w:t>
-      </w:r>
-      <w:r>
-        <w:rPr>
-          <w:rFonts w:ascii="Times New Roman" w:hAnsi="Times New Roman" w:cs="Times New Roman"/>
-          <w:sz w:val="28"/>
-          <w:szCs w:val="28"/>
-          <w:lang w:val="en-US"/>
-        </w:rPr>
-        <w:t>F</w:t>
-      </w:r>
-      <w:r>
-        <w:rPr>
-          <w:rFonts w:ascii="Times New Roman" w:hAnsi="Times New Roman" w:cs="Times New Roman"/>
-          <w:sz w:val="28"/>
-          <w:szCs w:val="28"/>
-        </w:rPr>
-        <w:t>1</w:t>
-      </w:r>
-      <w:r>
-        <w:rPr>
-          <w:rFonts w:ascii="Times New Roman" w:hAnsi="Times New Roman" w:cs="Times New Roman"/>
-          <w:sz w:val="28"/>
-          <w:szCs w:val="28"/>
-        </w:rPr>
-        <w:t>-</w:t>
-      </w:r>
-      <w:r>
-        <w:rPr>
-          <w:rFonts w:ascii="Times New Roman" w:hAnsi="Times New Roman" w:cs="Times New Roman"/>
-          <w:sz w:val="28"/>
-          <w:szCs w:val="28"/>
-          <w:lang w:val="en-US"/>
-        </w:rPr>
-        <w:t>score</w:t>
-      </w:r>
-      <w:r>
-        <w:rPr>
-          <w:rFonts w:ascii="Times New Roman" w:hAnsi="Times New Roman" w:cs="Times New Roman"/>
-          <w:sz w:val="28"/>
-          <w:szCs w:val="28"/>
-        </w:rPr>
-        <w:t xml:space="preserve"> </w:t>
-      </w:r>
-      <w:r>
-        <w:rPr>
-          <w:rFonts w:ascii="Times New Roman" w:hAnsi="Times New Roman" w:cs="Times New Roman"/>
-          <w:sz w:val="28"/>
-          <w:szCs w:val="28"/>
-        </w:rPr>
-        <w:t>указывают на устойчивость этой архитектуры к классовому дисбалансу: модель способна адекватно классифицировать как доминирующие, так и редкие классы, не теряя при этом способности к обобщению. Высокий показатель AUC указывает на надежное различение между всеми девятью классами, включая те, которые представлены в обучающей выборке значительно меньшим количеством примеров.</w:t>
+          <w:lang w:val="en-US"/>
+        </w:rPr>
+      </w:pPr>
+      <w:r>
+        <w:rPr>
+          <w:rFonts w:ascii="Times New Roman" w:hAnsi="Times New Roman" w:cs="Times New Roman"/>
+          <w:noProof/>
+          <w:sz w:val="28"/>
+          <w:szCs w:val="28"/>
+          <w14:ligatures w14:val="standardContextual"/>
+        </w:rPr>
+        <w:drawing>
+          <wp:inline distT="0" distB="0" distL="0" distR="0" wp14:anchorId="04BE9043" wp14:editId="43A13D42">
+            <wp:extent cx="5940425" cy="2475230"/>
+            <wp:effectExtent l="0" t="0" r="3175" b="1270"/>
+            <wp:docPr id="2123398897" name="Рисунок 1" descr="Изображение выглядит как текст, снимок экрана, линия, Параллельный&#10;&#10;Контент, сгенерированный ИИ, может содержать ошибки."/>
+            <wp:cNvGraphicFramePr>
+              <a:graphicFrameLocks xmlns:a="http://schemas.openxmlformats.org/drawingml/2006/main" noChangeAspect="1"/>
+            </wp:cNvGraphicFramePr>
+            <a:graphic xmlns:a="http://schemas.openxmlformats.org/drawingml/2006/main">
+              <a:graphicData uri="http://schemas.openxmlformats.org/drawingml/2006/picture">
+                <pic:pic xmlns:pic="http://schemas.openxmlformats.org/drawingml/2006/picture">
+                  <pic:nvPicPr>
+                    <pic:cNvPr id="2123398897" name="Рисунок 1" descr="Изображение выглядит как текст, снимок экрана, линия, Параллельный&#10;&#10;Контент, сгенерированный ИИ, может содержать ошибки."/>
+                    <pic:cNvPicPr/>
+                  </pic:nvPicPr>
+                  <pic:blipFill>
+                    <a:blip r:embed="rId16">
+                      <a:extLst>
+                        <a:ext uri="{28A0092B-C50C-407E-A947-70E740481C1C}">
+                          <a14:useLocalDpi xmlns:a14="http://schemas.microsoft.com/office/drawing/2010/main" val="0"/>
+                        </a:ext>
+                      </a:extLst>
+                    </a:blip>
+                    <a:stretch>
+                      <a:fillRect/>
+                    </a:stretch>
+                  </pic:blipFill>
+                  <pic:spPr>
+                    <a:xfrm>
+                      <a:off x="0" y="0"/>
+                      <a:ext cx="5940425" cy="2475230"/>
+                    </a:xfrm>
+                    <a:prstGeom prst="rect">
+                      <a:avLst/>
+                    </a:prstGeom>
+                  </pic:spPr>
+                </pic:pic>
+              </a:graphicData>
+            </a:graphic>
+          </wp:inline>
+        </w:drawing>
       </w:r>
     </w:p>
     <w:p>
@@ -24917,7 +25676,61 @@
           <w:sz w:val="28"/>
           <w:szCs w:val="28"/>
         </w:rPr>
-        <w:t xml:space="preserve">Несмотря на то, что Grad-CAM изначально разрабатывался </w:t>
+        <w:t xml:space="preserve">Рисунок 9. </w:t>
+      </w:r>
+      <w:r>
+        <w:rPr>
+          <w:rFonts w:ascii="Times New Roman" w:hAnsi="Times New Roman" w:cs="Times New Roman"/>
+          <w:sz w:val="28"/>
+          <w:szCs w:val="28"/>
+        </w:rPr>
+        <w:t>Объяснение результатов прогнозирования для пациента №</w:t>
+      </w:r>
+      <w:r>
+        <w:rPr>
+          <w:rFonts w:ascii="Times New Roman" w:hAnsi="Times New Roman" w:cs="Times New Roman"/>
+          <w:sz w:val="28"/>
+          <w:szCs w:val="28"/>
+        </w:rPr>
+        <w:t>1</w:t>
+      </w:r>
+    </w:p>
+    <w:p>
+      <w:pPr>
+        <w:spacing w:line="360" w:lineRule="auto"/>
+        <w:ind w:firstLine="284"/>
+        <w:jc w:val="both"/>
+        <w:rPr>
+          <w:rFonts w:ascii="Times New Roman" w:hAnsi="Times New Roman" w:cs="Times New Roman"/>
+          <w:sz w:val="28"/>
+          <w:szCs w:val="28"/>
+        </w:rPr>
+      </w:pPr>
+      <w:r>
+        <w:rPr>
+          <w:rFonts w:ascii="Times New Roman" w:hAnsi="Times New Roman" w:cs="Times New Roman"/>
+          <w:sz w:val="28"/>
+          <w:szCs w:val="28"/>
+        </w:rPr>
+        <w:t xml:space="preserve">Несмотря на то, что </w:t>
+      </w:r>
+      <w:proofErr w:type="spellStart"/>
+      <w:r>
+        <w:rPr>
+          <w:rFonts w:ascii="Times New Roman" w:hAnsi="Times New Roman" w:cs="Times New Roman"/>
+          <w:sz w:val="28"/>
+          <w:szCs w:val="28"/>
+        </w:rPr>
+        <w:t>Grad</w:t>
+      </w:r>
+      <w:proofErr w:type="spellEnd"/>
+      <w:r>
+        <w:rPr>
+          <w:rFonts w:ascii="Times New Roman" w:hAnsi="Times New Roman" w:cs="Times New Roman"/>
+          <w:sz w:val="28"/>
+          <w:szCs w:val="28"/>
+        </w:rPr>
+        <w:t xml:space="preserve">-CAM изначально разрабатывался </w:t>
       </w:r>
       <w:r>
         <w:rPr>
@@ -24949,7 +25762,16 @@
           <w:sz w:val="28"/>
           <w:szCs w:val="28"/>
         </w:rPr>
-        <w:t>компьютерного зрения, его адаптация к одномерным св</w:t>
+        <w:t xml:space="preserve">компьютерного зрения, его адаптация к одномерным </w:t>
+      </w:r>
+      <w:proofErr w:type="spellStart"/>
+      <w:r>
+        <w:rPr>
+          <w:rFonts w:ascii="Times New Roman" w:hAnsi="Times New Roman" w:cs="Times New Roman"/>
+          <w:sz w:val="28"/>
+          <w:szCs w:val="28"/>
+        </w:rPr>
+        <w:t>св</w:t>
       </w:r>
       <w:r>
         <w:rPr>
@@ -24965,7 +25787,25 @@
           <w:sz w:val="28"/>
           <w:szCs w:val="28"/>
         </w:rPr>
-        <w:t xml:space="preserve">рточным архитектурам (1D CNN) </w:t>
+        <w:t>рточным</w:t>
+      </w:r>
+      <w:proofErr w:type="spellEnd"/>
+      <w:r>
+        <w:rPr>
+          <w:rFonts w:ascii="Times New Roman" w:hAnsi="Times New Roman" w:cs="Times New Roman"/>
+          <w:sz w:val="28"/>
+          <w:szCs w:val="28"/>
+        </w:rPr>
+        <w:t xml:space="preserve"> </w:t>
+      </w:r>
+      <w:r>
+        <w:rPr>
+          <w:rFonts w:ascii="Times New Roman" w:hAnsi="Times New Roman" w:cs="Times New Roman"/>
+          <w:sz w:val="28"/>
+          <w:szCs w:val="28"/>
+        </w:rPr>
+        <w:lastRenderedPageBreak/>
+        <w:t xml:space="preserve">архитектурам (1D CNN) </w:t>
       </w:r>
       <w:r>
         <w:rPr>
@@ -24983,6 +25823,162 @@
         </w:rPr>
         <w:t>показала высокую эффективность.</w:t>
       </w:r>
+    </w:p>
+    <w:p>
+      <w:pPr>
+        <w:jc w:val="center"/>
+        <w:rPr>
+          <w:rFonts w:ascii="Times New Roman" w:hAnsi="Times New Roman" w:cs="Times New Roman"/>
+          <w:b/>
+          <w:bCs/>
+          <w:sz w:val="32"/>
+          <w:szCs w:val="32"/>
+        </w:rPr>
+      </w:pPr>
+    </w:p>
+    <w:p>
+      <w:pPr>
+        <w:jc w:val="center"/>
+        <w:rPr>
+          <w:rFonts w:ascii="Times New Roman" w:hAnsi="Times New Roman" w:cs="Times New Roman"/>
+          <w:b/>
+          <w:bCs/>
+          <w:sz w:val="32"/>
+          <w:szCs w:val="32"/>
+        </w:rPr>
+      </w:pPr>
+    </w:p>
+    <w:p>
+      <w:pPr>
+        <w:jc w:val="center"/>
+        <w:rPr>
+          <w:rFonts w:ascii="Times New Roman" w:hAnsi="Times New Roman" w:cs="Times New Roman"/>
+          <w:b/>
+          <w:bCs/>
+          <w:sz w:val="32"/>
+          <w:szCs w:val="32"/>
+        </w:rPr>
+      </w:pPr>
+    </w:p>
+    <w:p>
+      <w:pPr>
+        <w:jc w:val="center"/>
+        <w:rPr>
+          <w:rFonts w:ascii="Times New Roman" w:hAnsi="Times New Roman" w:cs="Times New Roman"/>
+          <w:b/>
+          <w:bCs/>
+          <w:sz w:val="32"/>
+          <w:szCs w:val="32"/>
+        </w:rPr>
+      </w:pPr>
+    </w:p>
+    <w:p>
+      <w:pPr>
+        <w:jc w:val="center"/>
+        <w:rPr>
+          <w:rFonts w:ascii="Times New Roman" w:hAnsi="Times New Roman" w:cs="Times New Roman"/>
+          <w:b/>
+          <w:bCs/>
+          <w:sz w:val="32"/>
+          <w:szCs w:val="32"/>
+        </w:rPr>
+      </w:pPr>
+    </w:p>
+    <w:p>
+      <w:pPr>
+        <w:jc w:val="center"/>
+        <w:rPr>
+          <w:rFonts w:ascii="Times New Roman" w:hAnsi="Times New Roman" w:cs="Times New Roman"/>
+          <w:b/>
+          <w:bCs/>
+          <w:sz w:val="32"/>
+          <w:szCs w:val="32"/>
+        </w:rPr>
+      </w:pPr>
+    </w:p>
+    <w:p>
+      <w:pPr>
+        <w:jc w:val="center"/>
+        <w:rPr>
+          <w:rFonts w:ascii="Times New Roman" w:hAnsi="Times New Roman" w:cs="Times New Roman"/>
+          <w:b/>
+          <w:bCs/>
+          <w:sz w:val="32"/>
+          <w:szCs w:val="32"/>
+        </w:rPr>
+      </w:pPr>
+    </w:p>
+    <w:p>
+      <w:pPr>
+        <w:jc w:val="center"/>
+        <w:rPr>
+          <w:rFonts w:ascii="Times New Roman" w:hAnsi="Times New Roman" w:cs="Times New Roman"/>
+          <w:b/>
+          <w:bCs/>
+          <w:sz w:val="32"/>
+          <w:szCs w:val="32"/>
+        </w:rPr>
+      </w:pPr>
+    </w:p>
+    <w:p>
+      <w:pPr>
+        <w:jc w:val="center"/>
+        <w:rPr>
+          <w:rFonts w:ascii="Times New Roman" w:hAnsi="Times New Roman" w:cs="Times New Roman"/>
+          <w:b/>
+          <w:bCs/>
+          <w:sz w:val="32"/>
+          <w:szCs w:val="32"/>
+        </w:rPr>
+      </w:pPr>
+    </w:p>
+    <w:p>
+      <w:pPr>
+        <w:jc w:val="center"/>
+        <w:rPr>
+          <w:rFonts w:ascii="Times New Roman" w:hAnsi="Times New Roman" w:cs="Times New Roman"/>
+          <w:b/>
+          <w:bCs/>
+          <w:sz w:val="32"/>
+          <w:szCs w:val="32"/>
+        </w:rPr>
+      </w:pPr>
+    </w:p>
+    <w:p>
+      <w:pPr>
+        <w:jc w:val="center"/>
+        <w:rPr>
+          <w:rFonts w:ascii="Times New Roman" w:hAnsi="Times New Roman" w:cs="Times New Roman"/>
+          <w:b/>
+          <w:bCs/>
+          <w:sz w:val="32"/>
+          <w:szCs w:val="32"/>
+        </w:rPr>
+      </w:pPr>
+    </w:p>
+    <w:p>
+      <w:pPr>
+        <w:jc w:val="center"/>
+        <w:rPr>
+          <w:rFonts w:ascii="Times New Roman" w:hAnsi="Times New Roman" w:cs="Times New Roman"/>
+          <w:b/>
+          <w:bCs/>
+          <w:sz w:val="32"/>
+          <w:szCs w:val="32"/>
+        </w:rPr>
+      </w:pPr>
+    </w:p>
+    <w:p>
+      <w:pPr>
+        <w:jc w:val="center"/>
+        <w:rPr>
+          <w:rFonts w:ascii="Times New Roman" w:hAnsi="Times New Roman" w:cs="Times New Roman"/>
+          <w:b/>
+          <w:bCs/>
+          <w:sz w:val="32"/>
+          <w:szCs w:val="32"/>
+        </w:rPr>
+      </w:pPr>
     </w:p>
     <w:p>
       <w:pPr>
@@ -25329,7 +26325,25 @@
           <w:sz w:val="28"/>
           <w:szCs w:val="28"/>
         </w:rPr>
-        <w:t>(Precision, Recall, F1-score, AUC)</w:t>
+        <w:t xml:space="preserve">(Precision, </w:t>
+      </w:r>
+      <w:proofErr w:type="spellStart"/>
+      <w:r>
+        <w:rPr>
+          <w:rFonts w:ascii="Times New Roman" w:hAnsi="Times New Roman" w:cs="Times New Roman"/>
+          <w:sz w:val="28"/>
+          <w:szCs w:val="28"/>
+        </w:rPr>
+        <w:t>Recall</w:t>
+      </w:r>
+      <w:proofErr w:type="spellEnd"/>
+      <w:r>
+        <w:rPr>
+          <w:rFonts w:ascii="Times New Roman" w:hAnsi="Times New Roman" w:cs="Times New Roman"/>
+          <w:sz w:val="28"/>
+          <w:szCs w:val="28"/>
+        </w:rPr>
+        <w:t>, F1-score, AUC)</w:t>
       </w:r>
       <w:r>
         <w:rPr>
@@ -25706,7 +26720,27 @@
           <w:szCs w:val="28"/>
           <w:lang w:val="en-US"/>
         </w:rPr>
-        <w:t>Taback L., Marden E., Mason H.L. and Pipberger H.V. : "Digital recording of electrocardiographic data for analysis by a digital computer". IRE Trans Med Electro 1959; </w:t>
+        <w:t xml:space="preserve">Taback L., Marden E., Mason H.L. and Pipberger </w:t>
+      </w:r>
+      <w:proofErr w:type="gramStart"/>
+      <w:r>
+        <w:rPr>
+          <w:rFonts w:ascii="Times New Roman" w:hAnsi="Times New Roman" w:cs="Times New Roman"/>
+          <w:sz w:val="28"/>
+          <w:szCs w:val="28"/>
+          <w:lang w:val="en-US"/>
+        </w:rPr>
+        <w:t>H.V. :</w:t>
+      </w:r>
+      <w:proofErr w:type="gramEnd"/>
+      <w:r>
+        <w:rPr>
+          <w:rFonts w:ascii="Times New Roman" w:hAnsi="Times New Roman" w:cs="Times New Roman"/>
+          <w:sz w:val="28"/>
+          <w:szCs w:val="28"/>
+          <w:lang w:val="en-US"/>
+        </w:rPr>
+        <w:t> "Digital recording of electrocardiographic data for analysis by a digital computer". IRE Trans Med Electro 1959; </w:t>
       </w:r>
       <w:r>
         <w:rPr>
@@ -25813,7 +26847,7 @@
         </w:rPr>
         <w:t>, 2439.  </w:t>
       </w:r>
-      <w:hyperlink r:id="rId16" w:history="1">
+      <w:hyperlink r:id="rId17" w:history="1">
         <w:r>
           <w:rPr>
             <w:rStyle w:val="ad"/>
@@ -25848,9 +26882,29 @@
           <w:szCs w:val="28"/>
           <w:lang w:val="en-US"/>
         </w:rPr>
-        <w:t xml:space="preserve">F. F. Liu, C. Y. Liu*, L. N. Zhao, X. Y. Zhang, X. L. Wu, X. Y. Xu, Y. L. Liu, C. Y. Ma, S. S. Wei, Z. Q. He, J. Q. Li and N. Y. Kwee. An open access database for evaluating the algorithms of ECG rhythm and morphology abnormal detection. Journal of Medical Imaging and Health Informatics, 2018, 8(7): 1368–1373. </w:t>
-      </w:r>
-      <w:hyperlink r:id="rId17" w:history="1">
+        <w:t xml:space="preserve">F. F. Liu, C. Y. Liu*, L. N. Zhao, X. Y. Zhang, X. L. Wu, X. Y. Xu, </w:t>
+      </w:r>
+      <w:proofErr w:type="gramStart"/>
+      <w:r>
+        <w:rPr>
+          <w:rFonts w:ascii="Times New Roman" w:hAnsi="Times New Roman" w:cs="Times New Roman"/>
+          <w:sz w:val="28"/>
+          <w:szCs w:val="28"/>
+          <w:lang w:val="en-US"/>
+        </w:rPr>
+        <w:t>Y. L</w:t>
+      </w:r>
+      <w:proofErr w:type="gramEnd"/>
+      <w:r>
+        <w:rPr>
+          <w:rFonts w:ascii="Times New Roman" w:hAnsi="Times New Roman" w:cs="Times New Roman"/>
+          <w:sz w:val="28"/>
+          <w:szCs w:val="28"/>
+          <w:lang w:val="en-US"/>
+        </w:rPr>
+        <w:t xml:space="preserve">. Liu, C. Y. Ma, S. S. Wei, Z. Q. He, J. Q. Li and N. Y. Kwee. An open access database for evaluating the algorithms of ECG rhythm and morphology abnormal detection. Journal of Medical Imaging and Health Informatics, 2018, 8(7): 1368–1373. </w:t>
+      </w:r>
+      <w:hyperlink r:id="rId18" w:history="1">
         <w:r>
           <w:rPr>
             <w:rStyle w:val="ad"/>
@@ -25905,7 +26959,27 @@
           <w:szCs w:val="28"/>
           <w:lang w:val="en-US"/>
         </w:rPr>
-        <w:t>; IntechOpen: London, UK, 2022.</w:t>
+        <w:t xml:space="preserve">; </w:t>
+      </w:r>
+      <w:proofErr w:type="spellStart"/>
+      <w:r>
+        <w:rPr>
+          <w:rFonts w:ascii="Times New Roman" w:hAnsi="Times New Roman" w:cs="Times New Roman"/>
+          <w:sz w:val="28"/>
+          <w:szCs w:val="28"/>
+          <w:lang w:val="en-US"/>
+        </w:rPr>
+        <w:t>IntechOpen</w:t>
+      </w:r>
+      <w:proofErr w:type="spellEnd"/>
+      <w:r>
+        <w:rPr>
+          <w:rFonts w:ascii="Times New Roman" w:hAnsi="Times New Roman" w:cs="Times New Roman"/>
+          <w:sz w:val="28"/>
+          <w:szCs w:val="28"/>
+          <w:lang w:val="en-US"/>
+        </w:rPr>
+        <w:t>: London, UK, 2022.</w:t>
       </w:r>
       <w:r>
         <w:rPr>
@@ -25916,7 +26990,7 @@
         </w:rPr>
         <w:t xml:space="preserve"> </w:t>
       </w:r>
-      <w:hyperlink r:id="rId18" w:history="1">
+      <w:hyperlink r:id="rId19" w:history="1">
         <w:r>
           <w:rPr>
             <w:rStyle w:val="ad"/>
@@ -25962,6 +27036,7 @@
         </w:rPr>
         <w:t>Park, J.; An, J.; Kim, J.; Jung, S.; Gil, Y.; Jang, Y.; Lee, K.; Young Oh, I. Study on the use of standard 12-lead ECG data for rhythm-type ECG classification problems. </w:t>
       </w:r>
+      <w:proofErr w:type="spellStart"/>
       <w:r>
         <w:rPr>
           <w:rFonts w:ascii="Times New Roman" w:hAnsi="Times New Roman" w:cs="Times New Roman"/>
@@ -25971,7 +27046,19 @@
           <w:szCs w:val="28"/>
           <w:lang w:val="en-US"/>
         </w:rPr>
-        <w:t>Comput. Methods Programs Biomed.</w:t>
+        <w:t>Comput</w:t>
+      </w:r>
+      <w:proofErr w:type="spellEnd"/>
+      <w:r>
+        <w:rPr>
+          <w:rFonts w:ascii="Times New Roman" w:hAnsi="Times New Roman" w:cs="Times New Roman"/>
+          <w:i/>
+          <w:iCs/>
+          <w:sz w:val="28"/>
+          <w:szCs w:val="28"/>
+          <w:lang w:val="en-US"/>
+        </w:rPr>
+        <w:t>. Methods Programs Biomed.</w:t>
       </w:r>
       <w:r>
         <w:rPr>
@@ -26022,7 +27109,7 @@
         </w:rPr>
         <w:t xml:space="preserve">, 106521. </w:t>
       </w:r>
-      <w:hyperlink r:id="rId19" w:history="1">
+      <w:hyperlink r:id="rId20" w:history="1">
         <w:r>
           <w:rPr>
             <w:rStyle w:val="ad"/>
@@ -26057,7 +27144,27 @@
           <w:szCs w:val="28"/>
           <w:lang w:val="en-US"/>
         </w:rPr>
-        <w:t>Ayano, Y.M.; Schwenker, F.; Dufera, B.D.; Debelee, T.G. Interpretable Machine Learning Techniques in ECG-Based Heart Disease Classification: A Systematic Review. </w:t>
+        <w:t xml:space="preserve">Ayano, Y.M.; Schwenker, F.; Dufera, B.D.; </w:t>
+      </w:r>
+      <w:proofErr w:type="spellStart"/>
+      <w:r>
+        <w:rPr>
+          <w:rFonts w:ascii="Times New Roman" w:hAnsi="Times New Roman" w:cs="Times New Roman"/>
+          <w:sz w:val="28"/>
+          <w:szCs w:val="28"/>
+          <w:lang w:val="en-US"/>
+        </w:rPr>
+        <w:t>Debelee</w:t>
+      </w:r>
+      <w:proofErr w:type="spellEnd"/>
+      <w:r>
+        <w:rPr>
+          <w:rFonts w:ascii="Times New Roman" w:hAnsi="Times New Roman" w:cs="Times New Roman"/>
+          <w:sz w:val="28"/>
+          <w:szCs w:val="28"/>
+          <w:lang w:val="en-US"/>
+        </w:rPr>
+        <w:t>, T.G. Interpretable Machine Learning Techniques in ECG-Based Heart Disease Classification: A Systematic Review. </w:t>
       </w:r>
       <w:r>
         <w:rPr>
@@ -26119,7 +27226,7 @@
         </w:rPr>
         <w:t xml:space="preserve">, 111. </w:t>
       </w:r>
-      <w:hyperlink r:id="rId20" w:history="1">
+      <w:hyperlink r:id="rId21" w:history="1">
         <w:r>
           <w:rPr>
             <w:rStyle w:val="ad"/>
@@ -26408,7 +27515,7 @@
         </w:rPr>
         <w:t xml:space="preserve"> </w:t>
       </w:r>
-      <w:hyperlink r:id="rId21" w:history="1">
+      <w:hyperlink r:id="rId22" w:history="1">
         <w:r>
           <w:rPr>
             <w:rStyle w:val="ad"/>
@@ -26443,7 +27550,27 @@
           <w:szCs w:val="28"/>
           <w:lang w:val="en-US"/>
         </w:rPr>
-        <w:t xml:space="preserve">Slack, D.; Hilgard, S.; Jia, E.; Singh, S.; Lakkaraju, H. Fooling LIME and SHAP. In Proceedings of the AAAI/ACM Conference on AI, Ethics and </w:t>
+        <w:t xml:space="preserve">Slack, D.; Hilgard, S.; Jia, E.; Singh, S.; </w:t>
+      </w:r>
+      <w:proofErr w:type="spellStart"/>
+      <w:r>
+        <w:rPr>
+          <w:rFonts w:ascii="Times New Roman" w:hAnsi="Times New Roman" w:cs="Times New Roman"/>
+          <w:sz w:val="28"/>
+          <w:szCs w:val="28"/>
+          <w:lang w:val="en-US"/>
+        </w:rPr>
+        <w:t>Lakkaraju</w:t>
+      </w:r>
+      <w:proofErr w:type="spellEnd"/>
+      <w:r>
+        <w:rPr>
+          <w:rFonts w:ascii="Times New Roman" w:hAnsi="Times New Roman" w:cs="Times New Roman"/>
+          <w:sz w:val="28"/>
+          <w:szCs w:val="28"/>
+          <w:lang w:val="en-US"/>
+        </w:rPr>
+        <w:t xml:space="preserve">, H. Fooling LIME and SHAP. In Proceedings of the AAAI/ACM Conference on AI, Ethics and </w:t>
       </w:r>
       <w:r>
         <w:rPr>
@@ -26455,7 +27582,7 @@
         <w:lastRenderedPageBreak/>
         <w:t xml:space="preserve">Society, New York, NY, USA, 7–9 February 2020; pp. 180–186 </w:t>
       </w:r>
-      <w:hyperlink r:id="rId22" w:history="1">
+      <w:hyperlink r:id="rId23" w:history="1">
         <w:r>
           <w:rPr>
             <w:rStyle w:val="ad"/>
@@ -26490,9 +27617,29 @@
           <w:szCs w:val="28"/>
           <w:lang w:val="en-US"/>
         </w:rPr>
-        <w:t xml:space="preserve">R. Li, X. Zhang, H. Dai, B. Zhou and Z. Wang, "Interpretability Analysis of Heartbeat Classification Based on Heartbeat Activity’s Global Sequence Features and BiLSTM-Attention Neural Network," in IEEE Access, vol. 7, pp. 109870-109883, 2019. </w:t>
-      </w:r>
-      <w:hyperlink r:id="rId23" w:anchor="references" w:history="1">
+        <w:t xml:space="preserve">R. Li, X. Zhang, H. Dai, B. Zhou and Z. Wang, "Interpretability Analysis of Heartbeat Classification Based on Heartbeat Activity’s Global Sequence Features and </w:t>
+      </w:r>
+      <w:proofErr w:type="spellStart"/>
+      <w:r>
+        <w:rPr>
+          <w:rFonts w:ascii="Times New Roman" w:hAnsi="Times New Roman" w:cs="Times New Roman"/>
+          <w:sz w:val="28"/>
+          <w:szCs w:val="28"/>
+          <w:lang w:val="en-US"/>
+        </w:rPr>
+        <w:t>BiLSTM</w:t>
+      </w:r>
+      <w:proofErr w:type="spellEnd"/>
+      <w:r>
+        <w:rPr>
+          <w:rFonts w:ascii="Times New Roman" w:hAnsi="Times New Roman" w:cs="Times New Roman"/>
+          <w:sz w:val="28"/>
+          <w:szCs w:val="28"/>
+          <w:lang w:val="en-US"/>
+        </w:rPr>
+        <w:t xml:space="preserve">-Attention Neural Network," in IEEE Access, vol. 7, pp. 109870-109883, 2019. </w:t>
+      </w:r>
+      <w:hyperlink r:id="rId24" w:anchor="references" w:history="1">
         <w:r>
           <w:rPr>
             <w:rStyle w:val="ad"/>
@@ -26547,7 +27694,7 @@
         </w:rPr>
         <w:t xml:space="preserve"> </w:t>
       </w:r>
-      <w:hyperlink r:id="rId24" w:history="1">
+      <w:hyperlink r:id="rId25" w:history="1">
         <w:r>
           <w:rPr>
             <w:rStyle w:val="ad"/>
@@ -26584,14 +27731,25 @@
         </w:rPr>
         <w:t xml:space="preserve"> </w:t>
       </w:r>
-      <w:r>
-        <w:rPr>
-          <w:rFonts w:ascii="Times New Roman" w:hAnsi="Times New Roman" w:cs="Times New Roman"/>
-          <w:sz w:val="28"/>
-          <w:szCs w:val="28"/>
-          <w:lang w:val="en-US"/>
-        </w:rPr>
-        <w:t>Bahdanau, D.; Cho, K.; Bengio, Y. Neural Machine Translation by Jointly Learning to Align and Translate. In Proceedings of the 3rd International Conference on Learning Representations, ICLR 2015, San Diego, CA, USA, 7–9 May 2015; Conference Track Proceedings.</w:t>
+      <w:proofErr w:type="spellStart"/>
+      <w:r>
+        <w:rPr>
+          <w:rFonts w:ascii="Times New Roman" w:hAnsi="Times New Roman" w:cs="Times New Roman"/>
+          <w:sz w:val="28"/>
+          <w:szCs w:val="28"/>
+          <w:lang w:val="en-US"/>
+        </w:rPr>
+        <w:t>Bahdanau</w:t>
+      </w:r>
+      <w:proofErr w:type="spellEnd"/>
+      <w:r>
+        <w:rPr>
+          <w:rFonts w:ascii="Times New Roman" w:hAnsi="Times New Roman" w:cs="Times New Roman"/>
+          <w:sz w:val="28"/>
+          <w:szCs w:val="28"/>
+          <w:lang w:val="en-US"/>
+        </w:rPr>
+        <w:t>, D.; Cho, K.; Bengio, Y. Neural Machine Translation by Jointly Learning to Align and Translate. In Proceedings of the 3rd International Conference on Learning Representations, ICLR 2015, San Diego, CA, USA, 7–9 May 2015; Conference Track Proceedings.</w:t>
       </w:r>
     </w:p>
     <w:p>
@@ -26625,9 +27783,29 @@
           <w:szCs w:val="28"/>
           <w:lang w:val="en-US"/>
         </w:rPr>
-        <w:t xml:space="preserve">Zhou, B.; Khosla, A.; Lapedriza, A.; Oliva, A.; Torralba, A. Learning Deep Features for Discriminative Localization. In Proceedings of the 2016 IEEE Conference on Computer Vision and Pattern Recognition (CVPR), Las Vegas, NV, USA, 27–30 June 2016. </w:t>
-      </w:r>
-      <w:hyperlink r:id="rId25" w:history="1">
+        <w:t xml:space="preserve">Zhou, B.; Khosla, A.; </w:t>
+      </w:r>
+      <w:proofErr w:type="spellStart"/>
+      <w:r>
+        <w:rPr>
+          <w:rFonts w:ascii="Times New Roman" w:hAnsi="Times New Roman" w:cs="Times New Roman"/>
+          <w:sz w:val="28"/>
+          <w:szCs w:val="28"/>
+          <w:lang w:val="en-US"/>
+        </w:rPr>
+        <w:t>Lapedriza</w:t>
+      </w:r>
+      <w:proofErr w:type="spellEnd"/>
+      <w:r>
+        <w:rPr>
+          <w:rFonts w:ascii="Times New Roman" w:hAnsi="Times New Roman" w:cs="Times New Roman"/>
+          <w:sz w:val="28"/>
+          <w:szCs w:val="28"/>
+          <w:lang w:val="en-US"/>
+        </w:rPr>
+        <w:t xml:space="preserve">, A.; Oliva, A.; Torralba, A. Learning Deep Features for Discriminative Localization. In Proceedings of the 2016 IEEE Conference on Computer Vision and Pattern Recognition (CVPR), Las Vegas, NV, USA, 27–30 June 2016. </w:t>
+      </w:r>
+      <w:hyperlink r:id="rId26" w:history="1">
         <w:r>
           <w:rPr>
             <w:rStyle w:val="ad"/>
@@ -26672,6 +27850,7 @@
         </w:rPr>
         <w:t>Zhang, D.; Yang, S.; Yuan, X.; Zhang, P. Interpretable deep learning for automatic diagnosis of 12-lead electrocardiogram. </w:t>
       </w:r>
+      <w:proofErr w:type="spellStart"/>
       <w:r>
         <w:rPr>
           <w:rFonts w:ascii="Times New Roman" w:hAnsi="Times New Roman" w:cs="Times New Roman"/>
@@ -26683,6 +27862,7 @@
         </w:rPr>
         <w:t>iScience</w:t>
       </w:r>
+      <w:proofErr w:type="spellEnd"/>
       <w:r>
         <w:rPr>
           <w:rFonts w:ascii="Times New Roman" w:hAnsi="Times New Roman" w:cs="Times New Roman"/>
@@ -26741,7 +27921,7 @@
         </w:rPr>
         <w:t xml:space="preserve"> </w:t>
       </w:r>
-      <w:hyperlink r:id="rId26" w:history="1">
+      <w:hyperlink r:id="rId27" w:history="1">
         <w:r>
           <w:rPr>
             <w:rStyle w:val="ad"/>
@@ -26818,6 +27998,7 @@
           </w:rPr>
           <w:t>/</w:t>
         </w:r>
+        <w:proofErr w:type="spellStart"/>
         <w:r>
           <w:rPr>
             <w:rStyle w:val="ad"/>
@@ -26828,6 +28009,7 @@
           </w:rPr>
           <w:t>iscience</w:t>
         </w:r>
+        <w:proofErr w:type="spellEnd"/>
         <w:r>
           <w:rPr>
             <w:rStyle w:val="ad"/>
@@ -26837,6 +28019,7 @@
           </w:rPr>
           <w:t>/</w:t>
         </w:r>
+        <w:proofErr w:type="spellStart"/>
         <w:r>
           <w:rPr>
             <w:rStyle w:val="ad"/>
@@ -26847,6 +28030,7 @@
           </w:rPr>
           <w:t>fulltext</w:t>
         </w:r>
+        <w:proofErr w:type="spellEnd"/>
         <w:r>
           <w:rPr>
             <w:rStyle w:val="ad"/>
@@ -26913,6 +28097,7 @@
           </w:rPr>
           <w:t>://</w:t>
         </w:r>
+        <w:proofErr w:type="spellStart"/>
         <w:r>
           <w:rPr>
             <w:rStyle w:val="ad"/>
@@ -26923,6 +28108,7 @@
           </w:rPr>
           <w:t>giter</w:t>
         </w:r>
+        <w:proofErr w:type="spellEnd"/>
         <w:r>
           <w:rPr>
             <w:rStyle w:val="ad"/>
@@ -26932,6 +28118,7 @@
           </w:rPr>
           <w:t>.</w:t>
         </w:r>
+        <w:proofErr w:type="spellStart"/>
         <w:r>
           <w:rPr>
             <w:rStyle w:val="ad"/>
@@ -26942,6 +28129,7 @@
           </w:rPr>
           <w:t>vip</w:t>
         </w:r>
+        <w:proofErr w:type="spellEnd"/>
       </w:hyperlink>
     </w:p>
     <w:p>
@@ -26966,7 +28154,47 @@
           <w:szCs w:val="28"/>
           <w:lang w:val="en-US"/>
         </w:rPr>
-        <w:t>Aufiero, S., Bleijendaal, H., Robyns, T. </w:t>
+        <w:t xml:space="preserve">Aufiero, S., </w:t>
+      </w:r>
+      <w:proofErr w:type="spellStart"/>
+      <w:r>
+        <w:rPr>
+          <w:rFonts w:ascii="Times New Roman" w:hAnsi="Times New Roman" w:cs="Times New Roman"/>
+          <w:sz w:val="28"/>
+          <w:szCs w:val="28"/>
+          <w:lang w:val="en-US"/>
+        </w:rPr>
+        <w:t>Bleijendaal</w:t>
+      </w:r>
+      <w:proofErr w:type="spellEnd"/>
+      <w:r>
+        <w:rPr>
+          <w:rFonts w:ascii="Times New Roman" w:hAnsi="Times New Roman" w:cs="Times New Roman"/>
+          <w:sz w:val="28"/>
+          <w:szCs w:val="28"/>
+          <w:lang w:val="en-US"/>
+        </w:rPr>
+        <w:t xml:space="preserve">, H., </w:t>
+      </w:r>
+      <w:proofErr w:type="spellStart"/>
+      <w:r>
+        <w:rPr>
+          <w:rFonts w:ascii="Times New Roman" w:hAnsi="Times New Roman" w:cs="Times New Roman"/>
+          <w:sz w:val="28"/>
+          <w:szCs w:val="28"/>
+          <w:lang w:val="en-US"/>
+        </w:rPr>
+        <w:t>Robyns</w:t>
+      </w:r>
+      <w:proofErr w:type="spellEnd"/>
+      <w:r>
+        <w:rPr>
+          <w:rFonts w:ascii="Times New Roman" w:hAnsi="Times New Roman" w:cs="Times New Roman"/>
+          <w:sz w:val="28"/>
+          <w:szCs w:val="28"/>
+          <w:lang w:val="en-US"/>
+        </w:rPr>
+        <w:t>, T. </w:t>
       </w:r>
       <w:r>
         <w:rPr>
@@ -27028,7 +28256,7 @@
         </w:rPr>
         <w:t>, 162 (2022). </w:t>
       </w:r>
-      <w:hyperlink r:id="rId27" w:history="1">
+      <w:hyperlink r:id="rId28" w:history="1">
         <w:r>
           <w:rPr>
             <w:rStyle w:val="ad"/>
@@ -27072,9 +28300,69 @@
           <w:szCs w:val="28"/>
           <w:lang w:val="en-US"/>
         </w:rPr>
-        <w:t xml:space="preserve">Selvaraju RR, Cogswell M, Das A, Vedantam R, Parikh D, Batra D. Grad-CAM: visual explanations from deep networks via gradient-based localization. Int J Comput Vis. 2020;128:336–59.  </w:t>
-      </w:r>
-      <w:hyperlink r:id="rId28" w:history="1">
+        <w:t xml:space="preserve">Selvaraju RR, Cogswell M, Das A, </w:t>
+      </w:r>
+      <w:proofErr w:type="spellStart"/>
+      <w:r>
+        <w:rPr>
+          <w:rFonts w:ascii="Times New Roman" w:hAnsi="Times New Roman" w:cs="Times New Roman"/>
+          <w:sz w:val="28"/>
+          <w:szCs w:val="28"/>
+          <w:lang w:val="en-US"/>
+        </w:rPr>
+        <w:t>Vedantam</w:t>
+      </w:r>
+      <w:proofErr w:type="spellEnd"/>
+      <w:r>
+        <w:rPr>
+          <w:rFonts w:ascii="Times New Roman" w:hAnsi="Times New Roman" w:cs="Times New Roman"/>
+          <w:sz w:val="28"/>
+          <w:szCs w:val="28"/>
+          <w:lang w:val="en-US"/>
+        </w:rPr>
+        <w:t xml:space="preserve"> R, Parikh D, Batra D. Grad-CAM: visual explanations from deep networks via gradient-based localization. Int J </w:t>
+      </w:r>
+      <w:proofErr w:type="spellStart"/>
+      <w:r>
+        <w:rPr>
+          <w:rFonts w:ascii="Times New Roman" w:hAnsi="Times New Roman" w:cs="Times New Roman"/>
+          <w:sz w:val="28"/>
+          <w:szCs w:val="28"/>
+          <w:lang w:val="en-US"/>
+        </w:rPr>
+        <w:t>Comput</w:t>
+      </w:r>
+      <w:proofErr w:type="spellEnd"/>
+      <w:r>
+        <w:rPr>
+          <w:rFonts w:ascii="Times New Roman" w:hAnsi="Times New Roman" w:cs="Times New Roman"/>
+          <w:sz w:val="28"/>
+          <w:szCs w:val="28"/>
+          <w:lang w:val="en-US"/>
+        </w:rPr>
+        <w:t xml:space="preserve"> Vis. </w:t>
+      </w:r>
+      <w:proofErr w:type="gramStart"/>
+      <w:r>
+        <w:rPr>
+          <w:rFonts w:ascii="Times New Roman" w:hAnsi="Times New Roman" w:cs="Times New Roman"/>
+          <w:sz w:val="28"/>
+          <w:szCs w:val="28"/>
+          <w:lang w:val="en-US"/>
+        </w:rPr>
+        <w:t>2020;128:336</w:t>
+      </w:r>
+      <w:proofErr w:type="gramEnd"/>
+      <w:r>
+        <w:rPr>
+          <w:rFonts w:ascii="Times New Roman" w:hAnsi="Times New Roman" w:cs="Times New Roman"/>
+          <w:sz w:val="28"/>
+          <w:szCs w:val="28"/>
+          <w:lang w:val="en-US"/>
+        </w:rPr>
+        <w:t xml:space="preserve">–59.  </w:t>
+      </w:r>
+      <w:hyperlink r:id="rId29" w:history="1">
         <w:r>
           <w:rPr>
             <w:rStyle w:val="ad"/>
@@ -27097,7 +28385,7 @@
       </w:r>
     </w:p>
     <w:sectPr>
-      <w:footerReference w:type="default" r:id="rId29"/>
+      <w:footerReference w:type="default" r:id="rId30"/>
       <w:pgSz w:w="11906" w:h="16838"/>
       <w:pgMar w:top="1134" w:right="850" w:bottom="1134" w:left="1701" w:header="1134" w:footer="1134" w:gutter="0"/>
       <w:cols w:space="708"/>
@@ -30456,7 +31744,7 @@
   <w:style w:type="paragraph" w:default="1" w:styleId="a">
     <w:name w:val="Normal"/>
     <w:qFormat/>
-    <w:rsid w:val="009B39E8"/>
+    <w:rsid w:val="004950D7"/>
     <w:rPr>
       <w:kern w:val="0"/>
       <w14:ligatures w14:val="none"/>

</xml_diff>

<commit_message>
Made changes in final version of coursework
</commit_message>
<xml_diff>
--- a/Курсовая.docx
+++ b/Курсовая.docx
@@ -701,7 +701,7 @@
           <w:sz w:val="28"/>
           <w:szCs w:val="28"/>
         </w:rPr>
-        <w:t xml:space="preserve"> эксперимента показ</w:t>
+        <w:t xml:space="preserve"> эксперимент показ</w:t>
       </w:r>
       <w:r>
         <w:rPr>
@@ -2953,6 +2953,131 @@
           <w:szCs w:val="28"/>
         </w:rPr>
         <w:t>]</w:t>
+      </w:r>
+      <w:r>
+        <w:rPr>
+          <w:rFonts w:ascii="Times New Roman" w:hAnsi="Times New Roman" w:cs="Times New Roman"/>
+          <w:sz w:val="28"/>
+          <w:szCs w:val="28"/>
+        </w:rPr>
+        <w:t>.</w:t>
+      </w:r>
+    </w:p>
+    <w:p>
+      <w:pPr>
+        <w:spacing w:line="360" w:lineRule="auto"/>
+        <w:ind w:firstLine="360"/>
+        <w:jc w:val="both"/>
+        <w:rPr>
+          <w:rFonts w:ascii="Times New Roman" w:hAnsi="Times New Roman" w:cs="Times New Roman"/>
+          <w:sz w:val="28"/>
+          <w:szCs w:val="28"/>
+        </w:rPr>
+      </w:pPr>
+      <w:r>
+        <w:rPr>
+          <w:rFonts w:ascii="Times New Roman" w:hAnsi="Times New Roman" w:cs="Times New Roman"/>
+          <w:sz w:val="28"/>
+          <w:szCs w:val="28"/>
+        </w:rPr>
+        <w:t xml:space="preserve">Главе 2 посвящена физиологическим аспектам ЭКГ-сигнала, необходимым для понимания принципов диагностики на основе электрокардиограммы, и набору данных, который используется в вычислительном эксперименте. В главе 3 рассматриваются интерпретируемые методы машинного обучения, </w:t>
+      </w:r>
+      <w:r>
+        <w:rPr>
+          <w:rFonts w:ascii="Times New Roman" w:hAnsi="Times New Roman" w:cs="Times New Roman"/>
+          <w:sz w:val="28"/>
+          <w:szCs w:val="28"/>
+        </w:rPr>
+        <w:t xml:space="preserve">применяемые </w:t>
+      </w:r>
+      <w:r>
+        <w:rPr>
+          <w:rFonts w:ascii="Times New Roman" w:hAnsi="Times New Roman" w:cs="Times New Roman"/>
+          <w:sz w:val="28"/>
+          <w:szCs w:val="28"/>
+        </w:rPr>
+        <w:t xml:space="preserve">моделями глубинного обучения для объяснения причин, </w:t>
+      </w:r>
+      <w:r>
+        <w:rPr>
+          <w:rFonts w:ascii="Times New Roman" w:hAnsi="Times New Roman" w:cs="Times New Roman"/>
+          <w:sz w:val="28"/>
+          <w:szCs w:val="28"/>
+        </w:rPr>
+        <w:t>лежащих в основе предсказаний моделей</w:t>
+      </w:r>
+      <w:r>
+        <w:rPr>
+          <w:rFonts w:ascii="Times New Roman" w:hAnsi="Times New Roman" w:cs="Times New Roman"/>
+          <w:sz w:val="28"/>
+          <w:szCs w:val="28"/>
+        </w:rPr>
+        <w:t xml:space="preserve">. В главе 4 описаны модели </w:t>
+      </w:r>
+      <w:r>
+        <w:rPr>
+          <w:rFonts w:ascii="Times New Roman" w:hAnsi="Times New Roman" w:cs="Times New Roman"/>
+          <w:sz w:val="28"/>
+          <w:szCs w:val="28"/>
+        </w:rPr>
+        <w:lastRenderedPageBreak/>
+        <w:t xml:space="preserve">глубинного обучения, в основе которых лежат рассмотренные ранее интерпретируемые методы. В главе 5 </w:t>
+      </w:r>
+      <w:r>
+        <w:rPr>
+          <w:rFonts w:ascii="Times New Roman" w:hAnsi="Times New Roman" w:cs="Times New Roman"/>
+          <w:sz w:val="28"/>
+          <w:szCs w:val="28"/>
+        </w:rPr>
+        <w:t>представлены</w:t>
+      </w:r>
+      <w:r>
+        <w:rPr>
+          <w:rFonts w:ascii="Times New Roman" w:hAnsi="Times New Roman" w:cs="Times New Roman"/>
+          <w:sz w:val="28"/>
+          <w:szCs w:val="28"/>
+        </w:rPr>
+        <w:t xml:space="preserve"> результаты проведённого вычислительного эксперимента, </w:t>
+      </w:r>
+      <w:r>
+        <w:rPr>
+          <w:rFonts w:ascii="Times New Roman" w:hAnsi="Times New Roman" w:cs="Times New Roman"/>
+          <w:sz w:val="28"/>
+          <w:szCs w:val="28"/>
+        </w:rPr>
+        <w:t xml:space="preserve">в рамках которого проводилось </w:t>
+      </w:r>
+      <w:r>
+        <w:rPr>
+          <w:rFonts w:ascii="Times New Roman" w:hAnsi="Times New Roman" w:cs="Times New Roman"/>
+          <w:sz w:val="28"/>
+          <w:szCs w:val="28"/>
+        </w:rPr>
+        <w:t>обучени</w:t>
+      </w:r>
+      <w:r>
+        <w:rPr>
+          <w:rFonts w:ascii="Times New Roman" w:hAnsi="Times New Roman" w:cs="Times New Roman"/>
+          <w:sz w:val="28"/>
+          <w:szCs w:val="28"/>
+        </w:rPr>
+        <w:t>е</w:t>
+      </w:r>
+      <w:r>
+        <w:rPr>
+          <w:rFonts w:ascii="Times New Roman" w:hAnsi="Times New Roman" w:cs="Times New Roman"/>
+          <w:sz w:val="28"/>
+          <w:szCs w:val="28"/>
+        </w:rPr>
+        <w:t xml:space="preserve"> моделей на одном датасете для сравнения показателей эффективности</w:t>
+      </w:r>
+      <w:r>
+        <w:rPr>
+          <w:rFonts w:ascii="Times New Roman" w:hAnsi="Times New Roman" w:cs="Times New Roman"/>
+          <w:sz w:val="28"/>
+          <w:szCs w:val="28"/>
+        </w:rPr>
+        <w:t xml:space="preserve"> каждой модели и метода</w:t>
       </w:r>
       <w:r>
         <w:rPr>
@@ -3767,7 +3892,47 @@
           <w:sz w:val="28"/>
           <w:szCs w:val="28"/>
         </w:rPr>
-        <w:t>зубцы P и T плохо различимы, а комплекс QRS нерегулярен; такой тип оттиска связан с аномальным сердцебиением</w:t>
+        <w:t xml:space="preserve">зубцы P и T плохо различимы, а комплекс QRS нерегулярен; </w:t>
+      </w:r>
+      <w:r>
+        <w:rPr>
+          <w:rFonts w:ascii="Times New Roman" w:hAnsi="Times New Roman" w:cs="Times New Roman"/>
+          <w:sz w:val="28"/>
+          <w:szCs w:val="28"/>
+        </w:rPr>
+        <w:t>подобная форма сигнала характерна для</w:t>
+      </w:r>
+      <w:r>
+        <w:rPr>
+          <w:rFonts w:ascii="Times New Roman" w:hAnsi="Times New Roman" w:cs="Times New Roman"/>
+          <w:sz w:val="28"/>
+          <w:szCs w:val="28"/>
+        </w:rPr>
+        <w:t xml:space="preserve"> аномальн</w:t>
+      </w:r>
+      <w:r>
+        <w:rPr>
+          <w:rFonts w:ascii="Times New Roman" w:hAnsi="Times New Roman" w:cs="Times New Roman"/>
+          <w:sz w:val="28"/>
+          <w:szCs w:val="28"/>
+        </w:rPr>
+        <w:t>ого</w:t>
+      </w:r>
+      <w:r>
+        <w:rPr>
+          <w:rFonts w:ascii="Times New Roman" w:hAnsi="Times New Roman" w:cs="Times New Roman"/>
+          <w:sz w:val="28"/>
+          <w:szCs w:val="28"/>
+        </w:rPr>
+        <w:t xml:space="preserve"> серд</w:t>
+      </w:r>
+      <w:r>
+        <w:rPr>
+          <w:rFonts w:ascii="Times New Roman" w:hAnsi="Times New Roman" w:cs="Times New Roman"/>
+          <w:sz w:val="28"/>
+          <w:szCs w:val="28"/>
+        </w:rPr>
+        <w:t>ечного ритма</w:t>
       </w:r>
       <w:r>
         <w:rPr>
@@ -14439,7 +14604,7 @@
           <w:sz w:val="28"/>
           <w:szCs w:val="28"/>
         </w:rPr>
-        <w:t xml:space="preserve">Интерпретации на уровне отдельного пациента необходима для понимания модели, которая делает определённый прогноз по данным 12-отведений ЭКГ. Для входного сигнала ЭКГ  </w:t>
+        <w:t xml:space="preserve">Интерпретации на уровне отдельного пациента необходима для понимания модели, которая делает определённый прогноз по данным 12-отведений ЭКГ. Для входного сигнала ЭКГ </w:t>
       </w:r>
       <m:oMath>
         <m:r>
@@ -14451,49 +14616,6 @@
           </w:rPr>
           <m:t>x</m:t>
         </m:r>
-        <m:r>
-          <w:rPr>
-            <w:rFonts w:ascii="Cambria Math" w:hAnsi="Cambria Math" w:cs="Times New Roman"/>
-            <w:sz w:val="28"/>
-            <w:szCs w:val="28"/>
-          </w:rPr>
-          <m:t>∈</m:t>
-        </m:r>
-        <m:sSup>
-          <m:sSupPr>
-            <m:ctrlPr>
-              <w:rPr>
-                <w:rFonts w:ascii="Cambria Math" w:hAnsi="Cambria Math" w:cs="Times New Roman"/>
-                <w:i/>
-                <w:sz w:val="28"/>
-                <w:szCs w:val="28"/>
-              </w:rPr>
-            </m:ctrlPr>
-          </m:sSupPr>
-          <m:e>
-            <m:r>
-              <m:rPr>
-                <m:scr m:val="double-struck"/>
-              </m:rPr>
-              <w:rPr>
-                <w:rFonts w:ascii="Cambria Math" w:hAnsi="Cambria Math" w:cs="Times New Roman"/>
-                <w:sz w:val="28"/>
-                <w:szCs w:val="28"/>
-              </w:rPr>
-              <m:t>R</m:t>
-            </m:r>
-          </m:e>
-          <m:sup>
-            <m:r>
-              <w:rPr>
-                <w:rFonts w:ascii="Cambria Math" w:hAnsi="Cambria Math" w:cs="Times New Roman"/>
-                <w:sz w:val="28"/>
-                <w:szCs w:val="28"/>
-              </w:rPr>
-              <m:t>15000×12</m:t>
-            </m:r>
-          </m:sup>
-        </m:sSup>
       </m:oMath>
       <w:r>
         <w:rPr>
@@ -14528,49 +14650,6 @@
             </m:r>
           </m:e>
         </m:acc>
-        <m:r>
-          <w:rPr>
-            <w:rFonts w:ascii="Cambria Math" w:hAnsi="Cambria Math" w:cs="Times New Roman"/>
-            <w:sz w:val="28"/>
-            <w:szCs w:val="28"/>
-          </w:rPr>
-          <m:t>∈</m:t>
-        </m:r>
-        <m:sSup>
-          <m:sSupPr>
-            <m:ctrlPr>
-              <w:rPr>
-                <w:rFonts w:ascii="Cambria Math" w:hAnsi="Cambria Math" w:cs="Times New Roman"/>
-                <w:i/>
-                <w:sz w:val="28"/>
-                <w:szCs w:val="28"/>
-              </w:rPr>
-            </m:ctrlPr>
-          </m:sSupPr>
-          <m:e>
-            <m:r>
-              <m:rPr>
-                <m:scr m:val="double-struck"/>
-              </m:rPr>
-              <w:rPr>
-                <w:rFonts w:ascii="Cambria Math" w:hAnsi="Cambria Math" w:cs="Times New Roman"/>
-                <w:sz w:val="28"/>
-                <w:szCs w:val="28"/>
-              </w:rPr>
-              <m:t>R</m:t>
-            </m:r>
-          </m:e>
-          <m:sup>
-            <m:r>
-              <w:rPr>
-                <w:rFonts w:ascii="Cambria Math" w:hAnsi="Cambria Math" w:cs="Times New Roman"/>
-                <w:sz w:val="28"/>
-                <w:szCs w:val="28"/>
-              </w:rPr>
-              <m:t>9</m:t>
-            </m:r>
-          </m:sup>
-        </m:sSup>
       </m:oMath>
       <w:r>
         <w:rPr>
@@ -14673,43 +14752,8 @@
             <w:sz w:val="28"/>
             <w:szCs w:val="28"/>
           </w:rPr>
-          <m:t>sv∈</m:t>
+          <m:t>sv</m:t>
         </m:r>
-        <m:sSup>
-          <m:sSupPr>
-            <m:ctrlPr>
-              <w:rPr>
-                <w:rFonts w:ascii="Cambria Math" w:hAnsi="Cambria Math" w:cs="Times New Roman"/>
-                <w:i/>
-                <w:sz w:val="28"/>
-                <w:szCs w:val="28"/>
-              </w:rPr>
-            </m:ctrlPr>
-          </m:sSupPr>
-          <m:e>
-            <m:r>
-              <m:rPr>
-                <m:scr m:val="double-struck"/>
-              </m:rPr>
-              <w:rPr>
-                <w:rFonts w:ascii="Cambria Math" w:hAnsi="Cambria Math" w:cs="Times New Roman"/>
-                <w:sz w:val="28"/>
-                <w:szCs w:val="28"/>
-              </w:rPr>
-              <m:t>R</m:t>
-            </m:r>
-          </m:e>
-          <m:sup>
-            <m:r>
-              <w:rPr>
-                <w:rFonts w:ascii="Cambria Math" w:hAnsi="Cambria Math" w:cs="Times New Roman"/>
-                <w:sz w:val="28"/>
-                <w:szCs w:val="28"/>
-              </w:rPr>
-              <m:t>15000×12</m:t>
-            </m:r>
-          </m:sup>
-        </m:sSup>
       </m:oMath>
       <w:r>
         <w:rPr>
@@ -15203,43 +15247,8 @@
             <w:sz w:val="28"/>
             <w:szCs w:val="28"/>
           </w:rPr>
-          <m:t>svs∈</m:t>
+          <m:t>svs</m:t>
         </m:r>
-        <m:sSup>
-          <m:sSupPr>
-            <m:ctrlPr>
-              <w:rPr>
-                <w:rFonts w:ascii="Cambria Math" w:hAnsi="Cambria Math" w:cs="Times New Roman"/>
-                <w:i/>
-                <w:sz w:val="28"/>
-                <w:szCs w:val="28"/>
-              </w:rPr>
-            </m:ctrlPr>
-          </m:sSupPr>
-          <m:e>
-            <m:r>
-              <m:rPr>
-                <m:scr m:val="double-struck"/>
-              </m:rPr>
-              <w:rPr>
-                <w:rFonts w:ascii="Cambria Math" w:hAnsi="Cambria Math" w:cs="Times New Roman"/>
-                <w:sz w:val="28"/>
-                <w:szCs w:val="28"/>
-              </w:rPr>
-              <m:t>R</m:t>
-            </m:r>
-          </m:e>
-          <m:sup>
-            <m:r>
-              <w:rPr>
-                <w:rFonts w:ascii="Cambria Math" w:hAnsi="Cambria Math" w:cs="Times New Roman"/>
-                <w:sz w:val="28"/>
-                <w:szCs w:val="28"/>
-              </w:rPr>
-              <m:t>D×15000×12</m:t>
-            </m:r>
-          </m:sup>
-        </m:sSup>
       </m:oMath>
       <w:r>
         <w:rPr>
@@ -15390,6 +15399,7 @@
           <w:i/>
           <w:sz w:val="28"/>
           <w:szCs w:val="28"/>
+          <w:lang w:val="en-US"/>
         </w:rPr>
       </w:pPr>
       <m:oMathPara>
@@ -15509,8 +15519,9 @@
                       <w:rFonts w:ascii="Cambria Math" w:hAnsi="Cambria Math" w:cs="Times New Roman"/>
                       <w:sz w:val="28"/>
                       <w:szCs w:val="28"/>
+                      <w:lang w:val="en-US"/>
                     </w:rPr>
-                    <m:t>15000</m:t>
+                    <m:t>T</m:t>
                   </m:r>
                 </m:sup>
                 <m:e>
@@ -15564,10 +15575,50 @@
               <w:sz w:val="28"/>
               <w:szCs w:val="28"/>
             </w:rPr>
-            <m:t>.</m:t>
+            <m:t>,</m:t>
           </m:r>
         </m:oMath>
       </m:oMathPara>
+    </w:p>
+    <w:p>
+      <w:pPr>
+        <w:spacing w:line="360" w:lineRule="auto"/>
+        <w:jc w:val="both"/>
+        <w:rPr>
+          <w:rFonts w:ascii="Times New Roman" w:eastAsiaTheme="minorEastAsia" w:hAnsi="Times New Roman" w:cs="Times New Roman"/>
+          <w:iCs/>
+          <w:sz w:val="28"/>
+          <w:szCs w:val="28"/>
+        </w:rPr>
+      </w:pPr>
+      <w:r>
+        <w:rPr>
+          <w:rFonts w:ascii="Times New Roman" w:eastAsiaTheme="minorEastAsia" w:hAnsi="Times New Roman" w:cs="Times New Roman"/>
+          <w:iCs/>
+          <w:sz w:val="28"/>
+          <w:szCs w:val="28"/>
+        </w:rPr>
+        <w:t xml:space="preserve">где </w:t>
+      </w:r>
+      <m:oMath>
+        <m:r>
+          <w:rPr>
+            <w:rFonts w:ascii="Cambria Math" w:hAnsi="Cambria Math" w:cs="Times New Roman"/>
+            <w:sz w:val="28"/>
+            <w:szCs w:val="28"/>
+            <w:lang w:val="en-US"/>
+          </w:rPr>
+          <m:t>T</m:t>
+        </m:r>
+      </m:oMath>
+      <w:r>
+        <w:rPr>
+          <w:rFonts w:ascii="Times New Roman" w:eastAsiaTheme="minorEastAsia" w:hAnsi="Times New Roman" w:cs="Times New Roman"/>
+          <w:sz w:val="28"/>
+          <w:szCs w:val="28"/>
+        </w:rPr>
+        <w:t xml:space="preserve"> – длина сигнала ЭКГ.</w:t>
+      </w:r>
     </w:p>
     <w:p>
       <w:pPr>
@@ -16795,6 +16846,7 @@
           <w:szCs w:val="28"/>
           <w:lang w:val="en-US"/>
         </w:rPr>
+        <w:lastRenderedPageBreak/>
         <w:t>rhythm</w:t>
       </w:r>
       <w:r>
@@ -16890,7 +16942,6 @@
           <w:sz w:val="28"/>
           <w:szCs w:val="28"/>
         </w:rPr>
-        <w:lastRenderedPageBreak/>
         <w:t>На</w:t>
       </w:r>
       <w:r>
@@ -17006,198 +17057,417 @@
           </w:rPr>
           <m:t>x</m:t>
         </m:r>
+      </m:oMath>
+      <w:r>
+        <w:rPr>
+          <w:rFonts w:ascii="Times New Roman" w:eastAsiaTheme="minorEastAsia" w:hAnsi="Times New Roman" w:cs="Times New Roman"/>
+          <w:sz w:val="28"/>
+          <w:szCs w:val="28"/>
+        </w:rPr>
+        <w:t xml:space="preserve">, </w:t>
+      </w:r>
+      <w:r>
+        <w:rPr>
+          <w:rFonts w:ascii="Times New Roman" w:eastAsiaTheme="minorEastAsia" w:hAnsi="Times New Roman" w:cs="Times New Roman"/>
+          <w:sz w:val="28"/>
+          <w:szCs w:val="28"/>
+        </w:rPr>
+        <w:t xml:space="preserve"> соответствующий</w:t>
+      </w:r>
+      <w:r>
+        <w:rPr>
+          <w:rFonts w:ascii="Times New Roman" w:eastAsiaTheme="minorEastAsia" w:hAnsi="Times New Roman" w:cs="Times New Roman"/>
+          <w:sz w:val="28"/>
+          <w:szCs w:val="28"/>
+        </w:rPr>
+        <w:t xml:space="preserve"> перв</w:t>
+      </w:r>
+      <w:r>
+        <w:rPr>
+          <w:rFonts w:ascii="Times New Roman" w:eastAsiaTheme="minorEastAsia" w:hAnsi="Times New Roman" w:cs="Times New Roman"/>
+          <w:sz w:val="28"/>
+          <w:szCs w:val="28"/>
+        </w:rPr>
+        <w:t>ому</w:t>
+      </w:r>
+      <w:r>
+        <w:rPr>
+          <w:rFonts w:ascii="Times New Roman" w:eastAsiaTheme="minorEastAsia" w:hAnsi="Times New Roman" w:cs="Times New Roman"/>
+          <w:sz w:val="28"/>
+          <w:szCs w:val="28"/>
+        </w:rPr>
+        <w:t xml:space="preserve"> канал</w:t>
+      </w:r>
+      <w:r>
+        <w:rPr>
+          <w:rFonts w:ascii="Times New Roman" w:eastAsiaTheme="minorEastAsia" w:hAnsi="Times New Roman" w:cs="Times New Roman"/>
+          <w:sz w:val="28"/>
+          <w:szCs w:val="28"/>
+        </w:rPr>
+        <w:t>у</w:t>
+      </w:r>
+      <w:r>
+        <w:rPr>
+          <w:rFonts w:ascii="Times New Roman" w:eastAsiaTheme="minorEastAsia" w:hAnsi="Times New Roman" w:cs="Times New Roman"/>
+          <w:sz w:val="28"/>
+          <w:szCs w:val="28"/>
+        </w:rPr>
+        <w:t xml:space="preserve"> ЭКГ-сигнала из набора данных. Обработ</w:t>
+      </w:r>
+      <w:r>
+        <w:rPr>
+          <w:rFonts w:ascii="Times New Roman" w:eastAsiaTheme="minorEastAsia" w:hAnsi="Times New Roman" w:cs="Times New Roman"/>
+          <w:sz w:val="28"/>
+          <w:szCs w:val="28"/>
+        </w:rPr>
+        <w:t>ка</w:t>
+      </w:r>
+      <w:r>
+        <w:rPr>
+          <w:rFonts w:ascii="Times New Roman" w:eastAsiaTheme="minorEastAsia" w:hAnsi="Times New Roman" w:cs="Times New Roman"/>
+          <w:sz w:val="28"/>
+          <w:szCs w:val="28"/>
+        </w:rPr>
+        <w:t xml:space="preserve"> все</w:t>
+      </w:r>
+      <w:r>
+        <w:rPr>
+          <w:rFonts w:ascii="Times New Roman" w:eastAsiaTheme="minorEastAsia" w:hAnsi="Times New Roman" w:cs="Times New Roman"/>
+          <w:sz w:val="28"/>
+          <w:szCs w:val="28"/>
+        </w:rPr>
+        <w:t>х</w:t>
+      </w:r>
+      <w:r>
+        <w:rPr>
+          <w:rFonts w:ascii="Times New Roman" w:eastAsiaTheme="minorEastAsia" w:hAnsi="Times New Roman" w:cs="Times New Roman"/>
+          <w:sz w:val="28"/>
+          <w:szCs w:val="28"/>
+        </w:rPr>
+        <w:t xml:space="preserve"> 12 каналов ЭКГ-сигнала моделью на основе </w:t>
+      </w:r>
+      <w:r>
+        <w:rPr>
+          <w:rFonts w:ascii="Times New Roman" w:eastAsiaTheme="minorEastAsia" w:hAnsi="Times New Roman" w:cs="Times New Roman"/>
+          <w:sz w:val="28"/>
+          <w:szCs w:val="28"/>
+          <w:lang w:val="en-US"/>
+        </w:rPr>
+        <w:t>AM</w:t>
+      </w:r>
+      <w:r>
+        <w:rPr>
+          <w:rFonts w:ascii="Times New Roman" w:eastAsiaTheme="minorEastAsia" w:hAnsi="Times New Roman" w:cs="Times New Roman"/>
+          <w:sz w:val="28"/>
+          <w:szCs w:val="28"/>
+        </w:rPr>
+        <w:t xml:space="preserve"> </w:t>
+      </w:r>
+      <w:r>
+        <w:rPr>
+          <w:rFonts w:ascii="Times New Roman" w:eastAsiaTheme="minorEastAsia" w:hAnsi="Times New Roman" w:cs="Times New Roman"/>
+          <w:sz w:val="28"/>
+          <w:szCs w:val="28"/>
+        </w:rPr>
+        <w:t xml:space="preserve">представляет сложную задачу из-за </w:t>
+      </w:r>
+      <w:r>
+        <w:rPr>
+          <w:rFonts w:ascii="Times New Roman" w:eastAsiaTheme="minorEastAsia" w:hAnsi="Times New Roman" w:cs="Times New Roman"/>
+          <w:sz w:val="28"/>
+          <w:szCs w:val="28"/>
+        </w:rPr>
+        <w:t>ограниченных</w:t>
+      </w:r>
+      <w:r>
+        <w:rPr>
+          <w:rFonts w:ascii="Times New Roman" w:eastAsiaTheme="minorEastAsia" w:hAnsi="Times New Roman" w:cs="Times New Roman"/>
+          <w:sz w:val="28"/>
+          <w:szCs w:val="28"/>
+        </w:rPr>
+        <w:t xml:space="preserve"> вычислительных </w:t>
+      </w:r>
+      <w:r>
+        <w:rPr>
+          <w:rFonts w:ascii="Times New Roman" w:eastAsiaTheme="minorEastAsia" w:hAnsi="Times New Roman" w:cs="Times New Roman"/>
+          <w:sz w:val="28"/>
+          <w:szCs w:val="28"/>
+        </w:rPr>
+        <w:t>ресурсов</w:t>
+      </w:r>
+      <w:r>
+        <w:rPr>
+          <w:rFonts w:ascii="Times New Roman" w:eastAsiaTheme="minorEastAsia" w:hAnsi="Times New Roman" w:cs="Times New Roman"/>
+          <w:sz w:val="28"/>
+          <w:szCs w:val="28"/>
+        </w:rPr>
+        <w:t xml:space="preserve"> и </w:t>
+      </w:r>
+      <w:r>
+        <w:rPr>
+          <w:rFonts w:ascii="Times New Roman" w:eastAsiaTheme="minorEastAsia" w:hAnsi="Times New Roman" w:cs="Times New Roman"/>
+          <w:sz w:val="28"/>
+          <w:szCs w:val="28"/>
+        </w:rPr>
+        <w:t xml:space="preserve">высокой </w:t>
+      </w:r>
+      <w:r>
+        <w:rPr>
+          <w:rFonts w:ascii="Times New Roman" w:hAnsi="Times New Roman" w:cs="Times New Roman"/>
+          <w:iCs/>
+          <w:sz w:val="28"/>
+          <w:szCs w:val="28"/>
+        </w:rPr>
+        <w:t>сложност</w:t>
+      </w:r>
+      <w:r>
+        <w:rPr>
+          <w:rFonts w:ascii="Times New Roman" w:hAnsi="Times New Roman" w:cs="Times New Roman"/>
+          <w:iCs/>
+          <w:sz w:val="28"/>
+          <w:szCs w:val="28"/>
+        </w:rPr>
+        <w:t>ью</w:t>
+      </w:r>
+      <w:r>
+        <w:rPr>
+          <w:rFonts w:ascii="Times New Roman" w:hAnsi="Times New Roman" w:cs="Times New Roman"/>
+          <w:iCs/>
+          <w:sz w:val="28"/>
+          <w:szCs w:val="28"/>
+        </w:rPr>
+        <w:t xml:space="preserve"> вычислений</w:t>
+      </w:r>
+      <w:r>
+        <w:rPr>
+          <w:rFonts w:ascii="Times New Roman" w:hAnsi="Times New Roman" w:cs="Times New Roman"/>
+          <w:iCs/>
+          <w:sz w:val="28"/>
+          <w:szCs w:val="28"/>
+        </w:rPr>
+        <w:t xml:space="preserve"> в </w:t>
+      </w:r>
+      <w:r>
+        <w:rPr>
+          <w:rFonts w:ascii="Times New Roman" w:hAnsi="Times New Roman" w:cs="Times New Roman"/>
+          <w:iCs/>
+          <w:sz w:val="28"/>
+          <w:szCs w:val="28"/>
+          <w:lang w:val="en-US"/>
+        </w:rPr>
+        <w:t>AM</w:t>
+      </w:r>
+      <w:r>
+        <w:rPr>
+          <w:rFonts w:ascii="Times New Roman" w:hAnsi="Times New Roman" w:cs="Times New Roman"/>
+          <w:iCs/>
+          <w:sz w:val="28"/>
+          <w:szCs w:val="28"/>
+        </w:rPr>
+        <w:t>, требующей</w:t>
+      </w:r>
+      <w:r>
+        <w:rPr>
+          <w:rFonts w:ascii="Times New Roman" w:hAnsi="Times New Roman" w:cs="Times New Roman"/>
+          <w:iCs/>
+          <w:sz w:val="28"/>
+          <w:szCs w:val="28"/>
+        </w:rPr>
+        <w:t xml:space="preserve"> </w:t>
+      </w:r>
+      <w:r>
+        <w:rPr>
+          <w:rFonts w:ascii="Times New Roman" w:hAnsi="Times New Roman" w:cs="Times New Roman"/>
+          <w:iCs/>
+          <w:sz w:val="28"/>
+          <w:szCs w:val="28"/>
+        </w:rPr>
+        <w:t>оптимизаци</w:t>
+      </w:r>
+      <w:r>
+        <w:rPr>
+          <w:rFonts w:ascii="Times New Roman" w:hAnsi="Times New Roman" w:cs="Times New Roman"/>
+          <w:iCs/>
+          <w:sz w:val="28"/>
+          <w:szCs w:val="28"/>
+        </w:rPr>
+        <w:t>ю</w:t>
+      </w:r>
+      <w:r>
+        <w:rPr>
+          <w:rFonts w:ascii="Times New Roman" w:hAnsi="Times New Roman" w:cs="Times New Roman"/>
+          <w:iCs/>
+          <w:sz w:val="28"/>
+          <w:szCs w:val="28"/>
+        </w:rPr>
+        <w:t xml:space="preserve"> [9]</w:t>
+      </w:r>
+      <w:r>
+        <w:rPr>
+          <w:rFonts w:ascii="Times New Roman" w:eastAsiaTheme="minorEastAsia" w:hAnsi="Times New Roman" w:cs="Times New Roman"/>
+          <w:sz w:val="28"/>
+          <w:szCs w:val="28"/>
+        </w:rPr>
+        <w:t xml:space="preserve">. </w:t>
+      </w:r>
+      <w:r>
+        <w:rPr>
+          <w:rFonts w:ascii="Times New Roman" w:eastAsiaTheme="minorEastAsia" w:hAnsi="Times New Roman" w:cs="Times New Roman"/>
+          <w:sz w:val="28"/>
+          <w:szCs w:val="28"/>
+        </w:rPr>
+        <w:t>На следующем этапе</w:t>
+      </w:r>
+      <w:r>
+        <w:rPr>
+          <w:rFonts w:ascii="Times New Roman" w:eastAsiaTheme="minorEastAsia" w:hAnsi="Times New Roman" w:cs="Times New Roman"/>
+          <w:sz w:val="28"/>
+          <w:szCs w:val="28"/>
+        </w:rPr>
+        <w:t xml:space="preserve"> </w:t>
+      </w:r>
+      <w:r>
+        <w:rPr>
+          <w:rFonts w:ascii="Times New Roman" w:eastAsiaTheme="minorEastAsia" w:hAnsi="Times New Roman" w:cs="Times New Roman"/>
+          <w:sz w:val="28"/>
+          <w:szCs w:val="28"/>
+        </w:rPr>
+        <w:t>модель</w:t>
+      </w:r>
+      <w:r>
+        <w:rPr>
+          <w:rFonts w:ascii="Times New Roman" w:eastAsiaTheme="minorEastAsia" w:hAnsi="Times New Roman" w:cs="Times New Roman"/>
+          <w:sz w:val="28"/>
+          <w:szCs w:val="28"/>
+        </w:rPr>
+        <w:t xml:space="preserve"> </w:t>
+      </w:r>
+      <w:r>
+        <w:rPr>
+          <w:rFonts w:ascii="Times New Roman" w:hAnsi="Times New Roman" w:cs="Times New Roman"/>
+          <w:sz w:val="28"/>
+          <w:szCs w:val="28"/>
+        </w:rPr>
+        <w:t>с</w:t>
+      </w:r>
+      <w:r>
+        <w:rPr>
+          <w:rFonts w:ascii="Times New Roman" w:hAnsi="Times New Roman" w:cs="Times New Roman"/>
+          <w:sz w:val="28"/>
+          <w:szCs w:val="28"/>
+        </w:rPr>
+        <w:t xml:space="preserve"> </w:t>
+      </w:r>
+      <w:r>
+        <w:rPr>
+          <w:rFonts w:ascii="Times New Roman" w:hAnsi="Times New Roman" w:cs="Times New Roman"/>
+          <w:sz w:val="28"/>
+          <w:szCs w:val="28"/>
+        </w:rPr>
+        <w:t>помощью</w:t>
+      </w:r>
+      <w:r>
+        <w:rPr>
+          <w:rFonts w:ascii="Times New Roman" w:hAnsi="Times New Roman" w:cs="Times New Roman"/>
+          <w:sz w:val="28"/>
+          <w:szCs w:val="28"/>
+        </w:rPr>
+        <w:t xml:space="preserve"> </w:t>
+      </w:r>
+      <w:r>
+        <w:rPr>
+          <w:rFonts w:ascii="Times New Roman" w:hAnsi="Times New Roman" w:cs="Times New Roman"/>
+          <w:sz w:val="28"/>
+          <w:szCs w:val="28"/>
+        </w:rPr>
+        <w:t>метода</w:t>
+      </w:r>
+      <w:r>
+        <w:rPr>
+          <w:rFonts w:ascii="Times New Roman" w:hAnsi="Times New Roman" w:cs="Times New Roman"/>
+          <w:sz w:val="28"/>
+          <w:szCs w:val="28"/>
+        </w:rPr>
+        <w:t xml:space="preserve"> </w:t>
+      </w:r>
+      <w:proofErr w:type="spellStart"/>
+      <w:r>
+        <w:rPr>
+          <w:rFonts w:ascii="Times New Roman" w:hAnsi="Times New Roman" w:cs="Times New Roman"/>
+          <w:sz w:val="28"/>
+          <w:szCs w:val="28"/>
+        </w:rPr>
+        <w:t>Finite</w:t>
+      </w:r>
+      <w:proofErr w:type="spellEnd"/>
+      <w:r>
+        <w:rPr>
+          <w:rFonts w:ascii="Times New Roman" w:hAnsi="Times New Roman" w:cs="Times New Roman"/>
+          <w:sz w:val="28"/>
+          <w:szCs w:val="28"/>
+        </w:rPr>
+        <w:t xml:space="preserve"> </w:t>
+      </w:r>
+      <w:proofErr w:type="spellStart"/>
+      <w:r>
+        <w:rPr>
+          <w:rFonts w:ascii="Times New Roman" w:hAnsi="Times New Roman" w:cs="Times New Roman"/>
+          <w:sz w:val="28"/>
+          <w:szCs w:val="28"/>
+        </w:rPr>
+        <w:t>Impulse</w:t>
+      </w:r>
+      <w:proofErr w:type="spellEnd"/>
+      <w:r>
+        <w:rPr>
+          <w:rFonts w:ascii="Times New Roman" w:hAnsi="Times New Roman" w:cs="Times New Roman"/>
+          <w:sz w:val="28"/>
+          <w:szCs w:val="28"/>
+        </w:rPr>
+        <w:t xml:space="preserve"> Response (FIR)</w:t>
+      </w:r>
+      <w:r>
+        <w:rPr>
+          <w:rFonts w:ascii="Times New Roman" w:hAnsi="Times New Roman" w:cs="Times New Roman"/>
+          <w:sz w:val="28"/>
+          <w:szCs w:val="28"/>
+        </w:rPr>
+        <w:t xml:space="preserve"> фильтра</w:t>
+      </w:r>
+      <w:r>
+        <w:rPr>
+          <w:rFonts w:ascii="Times New Roman" w:hAnsi="Times New Roman" w:cs="Times New Roman"/>
+          <w:sz w:val="28"/>
+          <w:szCs w:val="28"/>
+        </w:rPr>
+        <w:t xml:space="preserve"> </w:t>
+      </w:r>
+      <w:r>
+        <w:rPr>
+          <w:rFonts w:ascii="Times New Roman" w:hAnsi="Times New Roman" w:cs="Times New Roman"/>
+          <w:sz w:val="28"/>
+          <w:szCs w:val="28"/>
+        </w:rPr>
+        <w:t>преобразует</w:t>
+      </w:r>
+      <w:r>
+        <w:rPr>
+          <w:rFonts w:ascii="Times New Roman" w:hAnsi="Times New Roman" w:cs="Times New Roman"/>
+          <w:sz w:val="28"/>
+          <w:szCs w:val="28"/>
+        </w:rPr>
+        <w:t xml:space="preserve"> </w:t>
+      </w:r>
+      <m:oMath>
         <m:r>
-          <m:rPr>
-            <m:sty m:val="p"/>
-          </m:rPr>
           <w:rPr>
             <w:rFonts w:ascii="Cambria Math" w:hAnsi="Cambria Math" w:cs="Times New Roman"/>
             <w:sz w:val="28"/>
             <w:szCs w:val="28"/>
           </w:rPr>
-          <m:t>∈</m:t>
+          <m:t>x</m:t>
         </m:r>
-        <m:sSup>
-          <m:sSupPr>
-            <m:ctrlPr>
-              <w:rPr>
-                <w:rFonts w:ascii="Cambria Math" w:hAnsi="Cambria Math" w:cs="Times New Roman"/>
-                <w:i/>
-                <w:sz w:val="28"/>
-                <w:szCs w:val="28"/>
-              </w:rPr>
-            </m:ctrlPr>
-          </m:sSupPr>
-          <m:e>
-            <m:r>
-              <w:rPr>
-                <w:rFonts w:ascii="Cambria Math" w:hAnsi="Cambria Math" w:cs="Times New Roman"/>
-                <w:sz w:val="28"/>
-                <w:szCs w:val="28"/>
-              </w:rPr>
-              <m:t>R</m:t>
-            </m:r>
-          </m:e>
-          <m:sup>
-            <m:r>
-              <w:rPr>
-                <w:rFonts w:ascii="Cambria Math" w:hAnsi="Cambria Math" w:cs="Times New Roman"/>
-                <w:sz w:val="28"/>
-                <w:szCs w:val="28"/>
-              </w:rPr>
-              <m:t>n</m:t>
-            </m:r>
-          </m:sup>
-        </m:sSup>
       </m:oMath>
-      <w:r>
-        <w:rPr>
-          <w:rFonts w:ascii="Times New Roman" w:eastAsiaTheme="minorEastAsia" w:hAnsi="Times New Roman" w:cs="Times New Roman"/>
-          <w:sz w:val="28"/>
-          <w:szCs w:val="28"/>
-        </w:rPr>
-        <w:t xml:space="preserve">, </w:t>
-      </w:r>
-      <w:r>
-        <w:rPr>
-          <w:rFonts w:ascii="Times New Roman" w:eastAsiaTheme="minorEastAsia" w:hAnsi="Times New Roman" w:cs="Times New Roman"/>
-          <w:sz w:val="28"/>
-          <w:szCs w:val="28"/>
-        </w:rPr>
-        <w:t>который</w:t>
-      </w:r>
-      <w:r>
-        <w:rPr>
-          <w:rFonts w:ascii="Times New Roman" w:eastAsiaTheme="minorEastAsia" w:hAnsi="Times New Roman" w:cs="Times New Roman"/>
-          <w:sz w:val="28"/>
-          <w:szCs w:val="28"/>
-        </w:rPr>
-        <w:t xml:space="preserve"> </w:t>
-      </w:r>
-      <w:r>
-        <w:rPr>
-          <w:rFonts w:ascii="Times New Roman" w:eastAsiaTheme="minorEastAsia" w:hAnsi="Times New Roman" w:cs="Times New Roman"/>
-          <w:sz w:val="28"/>
-          <w:szCs w:val="28"/>
-        </w:rPr>
-        <w:t>модель</w:t>
-      </w:r>
-      <w:r>
-        <w:rPr>
-          <w:rFonts w:ascii="Times New Roman" w:eastAsiaTheme="minorEastAsia" w:hAnsi="Times New Roman" w:cs="Times New Roman"/>
-          <w:sz w:val="28"/>
-          <w:szCs w:val="28"/>
-        </w:rPr>
-        <w:t xml:space="preserve"> </w:t>
-      </w:r>
-      <w:r>
-        <w:rPr>
-          <w:rFonts w:ascii="Times New Roman" w:hAnsi="Times New Roman" w:cs="Times New Roman"/>
-          <w:sz w:val="28"/>
-          <w:szCs w:val="28"/>
-        </w:rPr>
-        <w:t>с</w:t>
-      </w:r>
-      <w:r>
-        <w:rPr>
-          <w:rFonts w:ascii="Times New Roman" w:hAnsi="Times New Roman" w:cs="Times New Roman"/>
-          <w:sz w:val="28"/>
-          <w:szCs w:val="28"/>
-        </w:rPr>
-        <w:t xml:space="preserve"> </w:t>
-      </w:r>
-      <w:r>
-        <w:rPr>
-          <w:rFonts w:ascii="Times New Roman" w:hAnsi="Times New Roman" w:cs="Times New Roman"/>
-          <w:sz w:val="28"/>
-          <w:szCs w:val="28"/>
-        </w:rPr>
-        <w:t>помощью</w:t>
-      </w:r>
-      <w:r>
-        <w:rPr>
-          <w:rFonts w:ascii="Times New Roman" w:hAnsi="Times New Roman" w:cs="Times New Roman"/>
-          <w:sz w:val="28"/>
-          <w:szCs w:val="28"/>
-        </w:rPr>
-        <w:t xml:space="preserve"> </w:t>
-      </w:r>
-      <w:r>
-        <w:rPr>
-          <w:rFonts w:ascii="Times New Roman" w:hAnsi="Times New Roman" w:cs="Times New Roman"/>
-          <w:sz w:val="28"/>
-          <w:szCs w:val="28"/>
-        </w:rPr>
-        <w:t>метода</w:t>
-      </w:r>
-      <w:r>
-        <w:rPr>
-          <w:rFonts w:ascii="Times New Roman" w:hAnsi="Times New Roman" w:cs="Times New Roman"/>
-          <w:sz w:val="28"/>
-          <w:szCs w:val="28"/>
-        </w:rPr>
-        <w:t xml:space="preserve"> </w:t>
-      </w:r>
-      <w:proofErr w:type="spellStart"/>
-      <w:r>
-        <w:rPr>
-          <w:rFonts w:ascii="Times New Roman" w:hAnsi="Times New Roman" w:cs="Times New Roman"/>
-          <w:sz w:val="28"/>
-          <w:szCs w:val="28"/>
-        </w:rPr>
-        <w:t>Finite</w:t>
-      </w:r>
-      <w:proofErr w:type="spellEnd"/>
-      <w:r>
-        <w:rPr>
-          <w:rFonts w:ascii="Times New Roman" w:hAnsi="Times New Roman" w:cs="Times New Roman"/>
-          <w:sz w:val="28"/>
-          <w:szCs w:val="28"/>
-        </w:rPr>
-        <w:t xml:space="preserve"> </w:t>
-      </w:r>
-      <w:proofErr w:type="spellStart"/>
-      <w:r>
-        <w:rPr>
-          <w:rFonts w:ascii="Times New Roman" w:hAnsi="Times New Roman" w:cs="Times New Roman"/>
-          <w:sz w:val="28"/>
-          <w:szCs w:val="28"/>
-        </w:rPr>
-        <w:t>Impulse</w:t>
-      </w:r>
-      <w:proofErr w:type="spellEnd"/>
-      <w:r>
-        <w:rPr>
-          <w:rFonts w:ascii="Times New Roman" w:hAnsi="Times New Roman" w:cs="Times New Roman"/>
-          <w:sz w:val="28"/>
-          <w:szCs w:val="28"/>
-        </w:rPr>
-        <w:t xml:space="preserve"> Response (FIR)</w:t>
-      </w:r>
-      <w:r>
-        <w:rPr>
-          <w:rFonts w:ascii="Times New Roman" w:hAnsi="Times New Roman" w:cs="Times New Roman"/>
-          <w:sz w:val="28"/>
-          <w:szCs w:val="28"/>
-        </w:rPr>
-        <w:t xml:space="preserve"> фильтра</w:t>
-      </w:r>
-      <w:r>
-        <w:rPr>
-          <w:rFonts w:ascii="Times New Roman" w:hAnsi="Times New Roman" w:cs="Times New Roman"/>
-          <w:sz w:val="28"/>
-          <w:szCs w:val="28"/>
-        </w:rPr>
-        <w:t xml:space="preserve"> </w:t>
-      </w:r>
-      <w:r>
-        <w:rPr>
-          <w:rFonts w:ascii="Times New Roman" w:hAnsi="Times New Roman" w:cs="Times New Roman"/>
-          <w:sz w:val="28"/>
-          <w:szCs w:val="28"/>
-        </w:rPr>
-        <w:t>преобразует</w:t>
-      </w:r>
       <w:r>
         <w:rPr>
           <w:rFonts w:ascii="Times New Roman" w:hAnsi="Times New Roman" w:cs="Times New Roman"/>
@@ -17384,216 +17654,6 @@
           <w:szCs w:val="28"/>
         </w:rPr>
         <w:t xml:space="preserve"> </w:t>
-      </w:r>
-      <m:oMath>
-        <m:sSup>
-          <m:sSupPr>
-            <m:ctrlPr>
-              <w:rPr>
-                <w:rFonts w:ascii="Cambria Math" w:hAnsi="Cambria Math" w:cs="Times New Roman"/>
-                <w:i/>
-                <w:sz w:val="28"/>
-                <w:szCs w:val="28"/>
-              </w:rPr>
-            </m:ctrlPr>
-          </m:sSupPr>
-          <m:e>
-            <m:r>
-              <w:rPr>
-                <w:rFonts w:ascii="Cambria Math" w:hAnsi="Cambria Math" w:cs="Times New Roman"/>
-                <w:sz w:val="28"/>
-                <w:szCs w:val="28"/>
-              </w:rPr>
-              <m:t>x</m:t>
-            </m:r>
-          </m:e>
-          <m:sup>
-            <m:r>
-              <w:rPr>
-                <w:rFonts w:ascii="Cambria Math" w:hAnsi="Cambria Math" w:cs="Times New Roman"/>
-                <w:sz w:val="28"/>
-                <w:szCs w:val="28"/>
-              </w:rPr>
-              <m:t>(i)</m:t>
-            </m:r>
-          </m:sup>
-        </m:sSup>
-        <m:r>
-          <m:rPr>
-            <m:sty m:val="p"/>
-          </m:rPr>
-          <w:rPr>
-            <w:rFonts w:ascii="Cambria Math" w:hAnsi="Cambria Math" w:cs="Times New Roman"/>
-            <w:sz w:val="28"/>
-            <w:szCs w:val="28"/>
-          </w:rPr>
-          <m:t>∈</m:t>
-        </m:r>
-        <m:sSup>
-          <m:sSupPr>
-            <m:ctrlPr>
-              <w:rPr>
-                <w:rFonts w:ascii="Cambria Math" w:hAnsi="Cambria Math" w:cs="Times New Roman"/>
-                <w:i/>
-                <w:sz w:val="28"/>
-                <w:szCs w:val="28"/>
-              </w:rPr>
-            </m:ctrlPr>
-          </m:sSupPr>
-          <m:e>
-            <m:r>
-              <w:rPr>
-                <w:rFonts w:ascii="Cambria Math" w:hAnsi="Cambria Math" w:cs="Times New Roman"/>
-                <w:sz w:val="28"/>
-                <w:szCs w:val="28"/>
-              </w:rPr>
-              <m:t>R</m:t>
-            </m:r>
-          </m:e>
-          <m:sup>
-            <m:r>
-              <w:rPr>
-                <w:rFonts w:ascii="Cambria Math" w:hAnsi="Cambria Math" w:cs="Times New Roman"/>
-                <w:sz w:val="28"/>
-                <w:szCs w:val="28"/>
-              </w:rPr>
-              <m:t>n</m:t>
-            </m:r>
-          </m:sup>
-        </m:sSup>
-      </m:oMath>
-      <w:r>
-        <w:rPr>
-          <w:rFonts w:ascii="Times New Roman" w:eastAsiaTheme="minorEastAsia" w:hAnsi="Times New Roman" w:cs="Times New Roman"/>
-          <w:sz w:val="28"/>
-          <w:szCs w:val="28"/>
-        </w:rPr>
-        <w:t xml:space="preserve"> </w:t>
-      </w:r>
-      <w:r>
-        <w:rPr>
-          <w:rFonts w:ascii="Times New Roman" w:eastAsiaTheme="minorEastAsia" w:hAnsi="Times New Roman" w:cs="Times New Roman"/>
-          <w:sz w:val="28"/>
-          <w:szCs w:val="28"/>
-        </w:rPr>
-        <w:t>означает</w:t>
-      </w:r>
-      <w:r>
-        <w:rPr>
-          <w:rFonts w:ascii="Times New Roman" w:eastAsiaTheme="minorEastAsia" w:hAnsi="Times New Roman" w:cs="Times New Roman"/>
-          <w:sz w:val="28"/>
-          <w:szCs w:val="28"/>
-        </w:rPr>
-        <w:t xml:space="preserve"> </w:t>
-      </w:r>
-      <w:r>
-        <w:rPr>
-          <w:rFonts w:ascii="Times New Roman" w:eastAsiaTheme="minorEastAsia" w:hAnsi="Times New Roman" w:cs="Times New Roman"/>
-          <w:sz w:val="28"/>
-          <w:szCs w:val="28"/>
-        </w:rPr>
-        <w:t>сигнал</w:t>
-      </w:r>
-      <w:r>
-        <w:rPr>
-          <w:rFonts w:ascii="Times New Roman" w:eastAsiaTheme="minorEastAsia" w:hAnsi="Times New Roman" w:cs="Times New Roman"/>
-          <w:sz w:val="28"/>
-          <w:szCs w:val="28"/>
-        </w:rPr>
-        <w:t xml:space="preserve"> </w:t>
-      </w:r>
-      <w:r>
-        <w:rPr>
-          <w:rFonts w:ascii="Times New Roman" w:eastAsiaTheme="minorEastAsia" w:hAnsi="Times New Roman" w:cs="Times New Roman"/>
-          <w:sz w:val="28"/>
-          <w:szCs w:val="28"/>
-        </w:rPr>
-        <w:t>в</w:t>
-      </w:r>
-      <w:r>
-        <w:rPr>
-          <w:rFonts w:ascii="Times New Roman" w:eastAsiaTheme="minorEastAsia" w:hAnsi="Times New Roman" w:cs="Times New Roman"/>
-          <w:sz w:val="28"/>
-          <w:szCs w:val="28"/>
-        </w:rPr>
-        <w:t xml:space="preserve"> </w:t>
-      </w:r>
-      <w:proofErr w:type="spellStart"/>
-      <w:r>
-        <w:rPr>
-          <w:rFonts w:ascii="Cambria Math" w:eastAsiaTheme="minorEastAsia" w:hAnsi="Cambria Math" w:cs="Times New Roman"/>
-          <w:i/>
-          <w:iCs/>
-          <w:sz w:val="28"/>
-          <w:szCs w:val="28"/>
-          <w:lang w:val="en-US"/>
-        </w:rPr>
-        <w:t>i</w:t>
-      </w:r>
-      <w:proofErr w:type="spellEnd"/>
-      <w:r>
-        <w:rPr>
-          <w:rFonts w:ascii="Times New Roman" w:eastAsiaTheme="minorEastAsia" w:hAnsi="Times New Roman" w:cs="Times New Roman"/>
-          <w:sz w:val="28"/>
-          <w:szCs w:val="28"/>
-        </w:rPr>
-        <w:t>-</w:t>
-      </w:r>
-      <w:r>
-        <w:rPr>
-          <w:rFonts w:ascii="Times New Roman" w:eastAsiaTheme="minorEastAsia" w:hAnsi="Times New Roman" w:cs="Times New Roman"/>
-          <w:sz w:val="28"/>
-          <w:szCs w:val="28"/>
-        </w:rPr>
-        <w:t>м</w:t>
-      </w:r>
-      <w:r>
-        <w:rPr>
-          <w:rFonts w:ascii="Times New Roman" w:eastAsiaTheme="minorEastAsia" w:hAnsi="Times New Roman" w:cs="Times New Roman"/>
-          <w:sz w:val="28"/>
-          <w:szCs w:val="28"/>
-        </w:rPr>
-        <w:t xml:space="preserve"> </w:t>
-      </w:r>
-      <w:r>
-        <w:rPr>
-          <w:rFonts w:ascii="Times New Roman" w:eastAsiaTheme="minorEastAsia" w:hAnsi="Times New Roman" w:cs="Times New Roman"/>
-          <w:sz w:val="28"/>
-          <w:szCs w:val="28"/>
-        </w:rPr>
-        <w:t>частотном</w:t>
-      </w:r>
-      <w:r>
-        <w:rPr>
-          <w:rFonts w:ascii="Times New Roman" w:eastAsiaTheme="minorEastAsia" w:hAnsi="Times New Roman" w:cs="Times New Roman"/>
-          <w:sz w:val="28"/>
-          <w:szCs w:val="28"/>
-        </w:rPr>
-        <w:t xml:space="preserve"> </w:t>
-      </w:r>
-      <w:r>
-        <w:rPr>
-          <w:rFonts w:ascii="Times New Roman" w:eastAsiaTheme="minorEastAsia" w:hAnsi="Times New Roman" w:cs="Times New Roman"/>
-          <w:sz w:val="28"/>
-          <w:szCs w:val="28"/>
-        </w:rPr>
-        <w:t>диапазоне</w:t>
-      </w:r>
-      <w:r>
-        <w:rPr>
-          <w:rFonts w:ascii="Times New Roman" w:eastAsiaTheme="minorEastAsia" w:hAnsi="Times New Roman" w:cs="Times New Roman"/>
-          <w:sz w:val="28"/>
-          <w:szCs w:val="28"/>
-        </w:rPr>
-        <w:t xml:space="preserve">. </w:t>
-      </w:r>
-      <w:r>
-        <w:rPr>
-          <w:rFonts w:ascii="Times New Roman" w:eastAsiaTheme="minorEastAsia" w:hAnsi="Times New Roman" w:cs="Times New Roman"/>
-          <w:sz w:val="28"/>
-          <w:szCs w:val="28"/>
-        </w:rPr>
-        <w:t xml:space="preserve">Затем каждый </w:t>
       </w:r>
       <m:oMath>
         <m:sSup>
@@ -17635,6 +17695,173 @@
           <w:sz w:val="28"/>
           <w:szCs w:val="28"/>
         </w:rPr>
+        <w:t xml:space="preserve"> </w:t>
+      </w:r>
+      <w:r>
+        <w:rPr>
+          <w:rFonts w:ascii="Times New Roman" w:eastAsiaTheme="minorEastAsia" w:hAnsi="Times New Roman" w:cs="Times New Roman"/>
+          <w:sz w:val="28"/>
+          <w:szCs w:val="28"/>
+        </w:rPr>
+        <w:t>означает</w:t>
+      </w:r>
+      <w:r>
+        <w:rPr>
+          <w:rFonts w:ascii="Times New Roman" w:eastAsiaTheme="minorEastAsia" w:hAnsi="Times New Roman" w:cs="Times New Roman"/>
+          <w:sz w:val="28"/>
+          <w:szCs w:val="28"/>
+        </w:rPr>
+        <w:t xml:space="preserve"> </w:t>
+      </w:r>
+      <w:r>
+        <w:rPr>
+          <w:rFonts w:ascii="Times New Roman" w:eastAsiaTheme="minorEastAsia" w:hAnsi="Times New Roman" w:cs="Times New Roman"/>
+          <w:sz w:val="28"/>
+          <w:szCs w:val="28"/>
+        </w:rPr>
+        <w:t>сигнал</w:t>
+      </w:r>
+      <w:r>
+        <w:rPr>
+          <w:rFonts w:ascii="Times New Roman" w:eastAsiaTheme="minorEastAsia" w:hAnsi="Times New Roman" w:cs="Times New Roman"/>
+          <w:sz w:val="28"/>
+          <w:szCs w:val="28"/>
+        </w:rPr>
+        <w:t xml:space="preserve"> </w:t>
+      </w:r>
+      <w:r>
+        <w:rPr>
+          <w:rFonts w:ascii="Times New Roman" w:eastAsiaTheme="minorEastAsia" w:hAnsi="Times New Roman" w:cs="Times New Roman"/>
+          <w:sz w:val="28"/>
+          <w:szCs w:val="28"/>
+        </w:rPr>
+        <w:t>в</w:t>
+      </w:r>
+      <w:r>
+        <w:rPr>
+          <w:rFonts w:ascii="Times New Roman" w:eastAsiaTheme="minorEastAsia" w:hAnsi="Times New Roman" w:cs="Times New Roman"/>
+          <w:sz w:val="28"/>
+          <w:szCs w:val="28"/>
+        </w:rPr>
+        <w:t xml:space="preserve"> </w:t>
+      </w:r>
+      <w:proofErr w:type="spellStart"/>
+      <w:r>
+        <w:rPr>
+          <w:rFonts w:ascii="Cambria Math" w:eastAsiaTheme="minorEastAsia" w:hAnsi="Cambria Math" w:cs="Times New Roman"/>
+          <w:i/>
+          <w:iCs/>
+          <w:sz w:val="28"/>
+          <w:szCs w:val="28"/>
+          <w:lang w:val="en-US"/>
+        </w:rPr>
+        <w:t>i</w:t>
+      </w:r>
+      <w:proofErr w:type="spellEnd"/>
+      <w:r>
+        <w:rPr>
+          <w:rFonts w:ascii="Times New Roman" w:eastAsiaTheme="minorEastAsia" w:hAnsi="Times New Roman" w:cs="Times New Roman"/>
+          <w:sz w:val="28"/>
+          <w:szCs w:val="28"/>
+        </w:rPr>
+        <w:t>-</w:t>
+      </w:r>
+      <w:r>
+        <w:rPr>
+          <w:rFonts w:ascii="Times New Roman" w:eastAsiaTheme="minorEastAsia" w:hAnsi="Times New Roman" w:cs="Times New Roman"/>
+          <w:sz w:val="28"/>
+          <w:szCs w:val="28"/>
+        </w:rPr>
+        <w:t>м</w:t>
+      </w:r>
+      <w:r>
+        <w:rPr>
+          <w:rFonts w:ascii="Times New Roman" w:eastAsiaTheme="minorEastAsia" w:hAnsi="Times New Roman" w:cs="Times New Roman"/>
+          <w:sz w:val="28"/>
+          <w:szCs w:val="28"/>
+        </w:rPr>
+        <w:t xml:space="preserve"> </w:t>
+      </w:r>
+      <w:r>
+        <w:rPr>
+          <w:rFonts w:ascii="Times New Roman" w:eastAsiaTheme="minorEastAsia" w:hAnsi="Times New Roman" w:cs="Times New Roman"/>
+          <w:sz w:val="28"/>
+          <w:szCs w:val="28"/>
+        </w:rPr>
+        <w:t>частотном</w:t>
+      </w:r>
+      <w:r>
+        <w:rPr>
+          <w:rFonts w:ascii="Times New Roman" w:eastAsiaTheme="minorEastAsia" w:hAnsi="Times New Roman" w:cs="Times New Roman"/>
+          <w:sz w:val="28"/>
+          <w:szCs w:val="28"/>
+        </w:rPr>
+        <w:t xml:space="preserve"> </w:t>
+      </w:r>
+      <w:r>
+        <w:rPr>
+          <w:rFonts w:ascii="Times New Roman" w:eastAsiaTheme="minorEastAsia" w:hAnsi="Times New Roman" w:cs="Times New Roman"/>
+          <w:sz w:val="28"/>
+          <w:szCs w:val="28"/>
+        </w:rPr>
+        <w:t>диапазоне</w:t>
+      </w:r>
+      <w:r>
+        <w:rPr>
+          <w:rFonts w:ascii="Times New Roman" w:eastAsiaTheme="minorEastAsia" w:hAnsi="Times New Roman" w:cs="Times New Roman"/>
+          <w:sz w:val="28"/>
+          <w:szCs w:val="28"/>
+        </w:rPr>
+        <w:t xml:space="preserve">. </w:t>
+      </w:r>
+      <w:r>
+        <w:rPr>
+          <w:rFonts w:ascii="Times New Roman" w:eastAsiaTheme="minorEastAsia" w:hAnsi="Times New Roman" w:cs="Times New Roman"/>
+          <w:sz w:val="28"/>
+          <w:szCs w:val="28"/>
+        </w:rPr>
+        <w:t xml:space="preserve">Затем каждый </w:t>
+      </w:r>
+      <m:oMath>
+        <m:sSup>
+          <m:sSupPr>
+            <m:ctrlPr>
+              <w:rPr>
+                <w:rFonts w:ascii="Cambria Math" w:hAnsi="Cambria Math" w:cs="Times New Roman"/>
+                <w:i/>
+                <w:sz w:val="28"/>
+                <w:szCs w:val="28"/>
+              </w:rPr>
+            </m:ctrlPr>
+          </m:sSupPr>
+          <m:e>
+            <m:r>
+              <w:rPr>
+                <w:rFonts w:ascii="Cambria Math" w:hAnsi="Cambria Math" w:cs="Times New Roman"/>
+                <w:sz w:val="28"/>
+                <w:szCs w:val="28"/>
+              </w:rPr>
+              <m:t>x</m:t>
+            </m:r>
+          </m:e>
+          <m:sup>
+            <m:r>
+              <w:rPr>
+                <w:rFonts w:ascii="Cambria Math" w:hAnsi="Cambria Math" w:cs="Times New Roman"/>
+                <w:sz w:val="28"/>
+                <w:szCs w:val="28"/>
+              </w:rPr>
+              <m:t>(i)</m:t>
+            </m:r>
+          </m:sup>
+        </m:sSup>
+      </m:oMath>
+      <w:r>
+        <w:rPr>
+          <w:rFonts w:ascii="Times New Roman" w:eastAsiaTheme="minorEastAsia" w:hAnsi="Times New Roman" w:cs="Times New Roman"/>
+          <w:sz w:val="28"/>
+          <w:szCs w:val="28"/>
+        </w:rPr>
         <w:t xml:space="preserve"> разбивается на </w:t>
       </w:r>
       <w:r>
@@ -17809,49 +18036,6 @@
             </m:r>
           </m:sup>
         </m:sSup>
-        <m:r>
-          <m:rPr>
-            <m:sty m:val="p"/>
-          </m:rPr>
-          <w:rPr>
-            <w:rFonts w:ascii="Cambria Math" w:hAnsi="Cambria Math" w:cs="Times New Roman"/>
-            <w:sz w:val="28"/>
-            <w:szCs w:val="28"/>
-          </w:rPr>
-          <m:t>∈</m:t>
-        </m:r>
-        <m:sSup>
-          <m:sSupPr>
-            <m:ctrlPr>
-              <w:rPr>
-                <w:rFonts w:ascii="Cambria Math" w:hAnsi="Cambria Math" w:cs="Times New Roman"/>
-                <w:i/>
-                <w:sz w:val="28"/>
-                <w:szCs w:val="28"/>
-              </w:rPr>
-            </m:ctrlPr>
-          </m:sSupPr>
-          <m:e>
-            <m:r>
-              <w:rPr>
-                <w:rFonts w:ascii="Cambria Math" w:hAnsi="Cambria Math" w:cs="Times New Roman"/>
-                <w:sz w:val="28"/>
-                <w:szCs w:val="28"/>
-              </w:rPr>
-              <m:t>R</m:t>
-            </m:r>
-          </m:e>
-          <m:sup>
-            <m:r>
-              <w:rPr>
-                <w:rFonts w:ascii="Cambria Math" w:hAnsi="Cambria Math" w:cs="Times New Roman"/>
-                <w:sz w:val="28"/>
-                <w:szCs w:val="28"/>
-              </w:rPr>
-              <m:t>n</m:t>
-            </m:r>
-          </m:sup>
-        </m:sSup>
       </m:oMath>
       <w:r>
         <w:rPr>
@@ -17859,7 +18043,25 @@
           <w:sz w:val="28"/>
           <w:szCs w:val="28"/>
         </w:rPr>
-        <w:t xml:space="preserve"> проходит через одномерную свёрточную нейросеть, результатом которой являются признаки</w:t>
+        <w:t xml:space="preserve"> проходит через одномерную </w:t>
+      </w:r>
+      <w:proofErr w:type="spellStart"/>
+      <w:r>
+        <w:rPr>
+          <w:rFonts w:ascii="Times New Roman" w:eastAsiaTheme="minorEastAsia" w:hAnsi="Times New Roman" w:cs="Times New Roman"/>
+          <w:sz w:val="28"/>
+          <w:szCs w:val="28"/>
+        </w:rPr>
+        <w:t>свёрточную</w:t>
+      </w:r>
+      <w:proofErr w:type="spellEnd"/>
+      <w:r>
+        <w:rPr>
+          <w:rFonts w:ascii="Times New Roman" w:eastAsiaTheme="minorEastAsia" w:hAnsi="Times New Roman" w:cs="Times New Roman"/>
+          <w:sz w:val="28"/>
+          <w:szCs w:val="28"/>
+        </w:rPr>
+        <w:t xml:space="preserve"> нейросеть, результатом которой являются признаки</w:t>
       </w:r>
       <m:oMath>
         <m:r>
@@ -17868,70 +18070,8 @@
             <w:sz w:val="28"/>
             <w:szCs w:val="28"/>
           </w:rPr>
-          <m:t xml:space="preserve"> L =Conv(s),  L</m:t>
+          <m:t xml:space="preserve"> L =Conv(s)</m:t>
         </m:r>
-        <m:r>
-          <m:rPr>
-            <m:sty m:val="p"/>
-          </m:rPr>
-          <w:rPr>
-            <w:rFonts w:ascii="Cambria Math" w:eastAsiaTheme="minorEastAsia" w:hAnsi="Cambria Math" w:cs="Times New Roman"/>
-            <w:sz w:val="28"/>
-            <w:szCs w:val="28"/>
-          </w:rPr>
-          <m:t>∈</m:t>
-        </m:r>
-        <m:sSup>
-          <m:sSupPr>
-            <m:ctrlPr>
-              <w:rPr>
-                <w:rFonts w:ascii="Cambria Math" w:eastAsiaTheme="minorEastAsia" w:hAnsi="Cambria Math" w:cs="Times New Roman"/>
-                <w:i/>
-                <w:sz w:val="28"/>
-                <w:szCs w:val="28"/>
-              </w:rPr>
-            </m:ctrlPr>
-          </m:sSupPr>
-          <m:e>
-            <m:r>
-              <w:rPr>
-                <w:rFonts w:ascii="Cambria Math" w:eastAsiaTheme="minorEastAsia" w:hAnsi="Cambria Math" w:cs="Times New Roman"/>
-                <w:sz w:val="28"/>
-                <w:szCs w:val="28"/>
-              </w:rPr>
-              <m:t>R</m:t>
-            </m:r>
-          </m:e>
-          <m:sup>
-            <m:r>
-              <w:rPr>
-                <w:rFonts w:ascii="Cambria Math" w:eastAsiaTheme="minorEastAsia" w:hAnsi="Cambria Math" w:cs="Times New Roman"/>
-                <w:sz w:val="28"/>
-                <w:szCs w:val="28"/>
-              </w:rPr>
-              <m:t>K</m:t>
-            </m:r>
-            <m:r>
-              <m:rPr>
-                <m:sty m:val="p"/>
-              </m:rPr>
-              <w:rPr>
-                <w:rFonts w:ascii="Cambria Math" w:eastAsiaTheme="minorEastAsia" w:hAnsi="Cambria Math" w:cs="Times New Roman"/>
-                <w:sz w:val="28"/>
-                <w:szCs w:val="28"/>
-              </w:rPr>
-              <m:t>×</m:t>
-            </m:r>
-            <m:r>
-              <w:rPr>
-                <w:rFonts w:ascii="Cambria Math" w:eastAsiaTheme="minorEastAsia" w:hAnsi="Cambria Math" w:cs="Times New Roman"/>
-                <w:sz w:val="28"/>
-                <w:szCs w:val="28"/>
-              </w:rPr>
-              <m:t>N</m:t>
-            </m:r>
-          </m:sup>
-        </m:sSup>
       </m:oMath>
       <w:r>
         <w:rPr>
@@ -17939,51 +18079,7 @@
           <w:sz w:val="28"/>
           <w:szCs w:val="28"/>
         </w:rPr>
-        <w:t>, г</w:t>
-      </w:r>
-      <w:r>
-        <w:rPr>
-          <w:rFonts w:ascii="Times New Roman" w:eastAsiaTheme="minorEastAsia" w:hAnsi="Times New Roman" w:cs="Times New Roman"/>
-          <w:sz w:val="28"/>
-          <w:szCs w:val="28"/>
-        </w:rPr>
-        <w:t xml:space="preserve">де </w:t>
-      </w:r>
-      <w:r>
-        <w:rPr>
-          <w:rFonts w:ascii="Cambria Math" w:eastAsiaTheme="minorEastAsia" w:hAnsi="Cambria Math" w:cs="Times New Roman"/>
-          <w:i/>
-          <w:iCs/>
-          <w:sz w:val="28"/>
-          <w:szCs w:val="28"/>
-        </w:rPr>
-        <w:t>K</w:t>
-      </w:r>
-      <w:r>
-        <w:rPr>
-          <w:rFonts w:ascii="Times New Roman" w:eastAsiaTheme="minorEastAsia" w:hAnsi="Times New Roman" w:cs="Times New Roman"/>
-          <w:sz w:val="28"/>
-          <w:szCs w:val="28"/>
-        </w:rPr>
-        <w:t xml:space="preserve"> — число фильтров, а </w:t>
-      </w:r>
-      <w:r>
-        <w:rPr>
-          <w:rFonts w:ascii="Cambria Math" w:eastAsiaTheme="minorEastAsia" w:hAnsi="Cambria Math" w:cs="Times New Roman"/>
-          <w:i/>
-          <w:iCs/>
-          <w:sz w:val="28"/>
-          <w:szCs w:val="28"/>
-        </w:rPr>
-        <w:t>N</w:t>
-      </w:r>
-      <w:r>
-        <w:rPr>
-          <w:rFonts w:ascii="Times New Roman" w:eastAsiaTheme="minorEastAsia" w:hAnsi="Times New Roman" w:cs="Times New Roman"/>
-          <w:sz w:val="28"/>
-          <w:szCs w:val="28"/>
-        </w:rPr>
-        <w:t xml:space="preserve"> — длина выходного сегмента. Свёртка применяется ко всем </w:t>
+        <w:t xml:space="preserve">. Свёртка применяется ко всем </w:t>
       </w:r>
       <w:r>
         <w:rPr>
@@ -18262,7 +18358,6 @@
           <w:rFonts w:ascii="Times New Roman" w:eastAsiaTheme="minorEastAsia" w:hAnsi="Times New Roman" w:cs="Times New Roman"/>
           <w:sz w:val="28"/>
           <w:szCs w:val="28"/>
-          <w:lang w:val="en-US"/>
         </w:rPr>
       </w:pPr>
       <m:oMathPara>
@@ -18403,10 +18498,63 @@
               <w:sz w:val="28"/>
               <w:szCs w:val="28"/>
             </w:rPr>
-            <m:t>.</m:t>
+            <m:t>,</m:t>
           </m:r>
         </m:oMath>
       </m:oMathPara>
+    </w:p>
+    <w:p>
+      <w:pPr>
+        <w:spacing w:line="360" w:lineRule="auto"/>
+        <w:jc w:val="both"/>
+        <w:rPr>
+          <w:rFonts w:ascii="Times New Roman" w:eastAsiaTheme="minorEastAsia" w:hAnsi="Times New Roman" w:cs="Times New Roman"/>
+          <w:sz w:val="28"/>
+          <w:szCs w:val="28"/>
+        </w:rPr>
+      </w:pPr>
+      <w:r>
+        <w:rPr>
+          <w:rFonts w:ascii="Times New Roman" w:eastAsiaTheme="minorEastAsia" w:hAnsi="Times New Roman" w:cs="Times New Roman"/>
+          <w:sz w:val="28"/>
+          <w:szCs w:val="28"/>
+        </w:rPr>
+        <w:t>г</w:t>
+      </w:r>
+      <w:r>
+        <w:rPr>
+          <w:rFonts w:ascii="Times New Roman" w:eastAsiaTheme="minorEastAsia" w:hAnsi="Times New Roman" w:cs="Times New Roman"/>
+          <w:sz w:val="28"/>
+          <w:szCs w:val="28"/>
+        </w:rPr>
+        <w:t xml:space="preserve">де </w:t>
+      </w:r>
+      <w:r>
+        <w:rPr>
+          <w:rFonts w:ascii="Cambria Math" w:eastAsiaTheme="minorEastAsia" w:hAnsi="Cambria Math" w:cs="Times New Roman"/>
+          <w:i/>
+          <w:iCs/>
+          <w:sz w:val="28"/>
+          <w:szCs w:val="28"/>
+        </w:rPr>
+        <w:t>N</w:t>
+      </w:r>
+      <w:r>
+        <w:rPr>
+          <w:rFonts w:ascii="Times New Roman" w:eastAsiaTheme="minorEastAsia" w:hAnsi="Times New Roman" w:cs="Times New Roman"/>
+          <w:sz w:val="28"/>
+          <w:szCs w:val="28"/>
+        </w:rPr>
+        <w:t xml:space="preserve"> — длина выходного сегмента</w:t>
+      </w:r>
+      <w:r>
+        <w:rPr>
+          <w:rFonts w:ascii="Times New Roman" w:eastAsiaTheme="minorEastAsia" w:hAnsi="Times New Roman" w:cs="Times New Roman"/>
+          <w:sz w:val="28"/>
+          <w:szCs w:val="28"/>
+        </w:rPr>
+        <w:t>.</w:t>
+      </w:r>
     </w:p>
     <w:p>
       <w:pPr>
@@ -18455,6 +18603,7 @@
           <w:sz w:val="28"/>
           <w:szCs w:val="28"/>
         </w:rPr>
+        <w:lastRenderedPageBreak/>
         <w:t>Для оценки изменений в сердечном ритме используется двунаправленная LSTM-сеть (</w:t>
       </w:r>
       <w:proofErr w:type="spellStart"/>
@@ -18717,7 +18866,6 @@
               <w:sz w:val="28"/>
               <w:szCs w:val="28"/>
             </w:rPr>
-            <w:lastRenderedPageBreak/>
             <m:t>H=</m:t>
           </m:r>
           <m:d>
@@ -18899,49 +19047,6 @@
           </m:d>
           <m:r>
             <w:rPr>
-              <w:rFonts w:ascii="Cambria Math" w:eastAsiaTheme="minorEastAsia" w:hAnsi="Cambria Math" w:cs="Times New Roman"/>
-              <w:sz w:val="28"/>
-              <w:szCs w:val="28"/>
-            </w:rPr>
-            <m:t xml:space="preserve">,  H∈ </m:t>
-          </m:r>
-          <m:sSup>
-            <m:sSupPr>
-              <m:ctrlPr>
-                <w:rPr>
-                  <w:rFonts w:ascii="Cambria Math" w:hAnsi="Cambria Math" w:cs="Times New Roman"/>
-                  <w:i/>
-                  <w:sz w:val="28"/>
-                  <w:szCs w:val="28"/>
-                </w:rPr>
-              </m:ctrlPr>
-            </m:sSupPr>
-            <m:e>
-              <m:r>
-                <m:rPr>
-                  <m:scr m:val="double-struck"/>
-                </m:rPr>
-                <w:rPr>
-                  <w:rFonts w:ascii="Cambria Math" w:hAnsi="Cambria Math" w:cs="Times New Roman"/>
-                  <w:sz w:val="28"/>
-                  <w:szCs w:val="28"/>
-                </w:rPr>
-                <m:t>R</m:t>
-              </m:r>
-            </m:e>
-            <m:sup>
-              <m:r>
-                <w:rPr>
-                  <w:rFonts w:ascii="Cambria Math" w:hAnsi="Cambria Math" w:cs="Times New Roman"/>
-                  <w:sz w:val="28"/>
-                  <w:szCs w:val="28"/>
-                </w:rPr>
-                <m:t>J×M</m:t>
-              </m:r>
-            </m:sup>
-          </m:sSup>
-          <m:r>
-            <w:rPr>
               <w:rFonts w:ascii="Cambria Math" w:hAnsi="Cambria Math" w:cs="Times New Roman"/>
               <w:sz w:val="28"/>
               <w:szCs w:val="28"/>
@@ -19430,7 +19535,65 @@
           <w:sz w:val="28"/>
           <w:szCs w:val="28"/>
         </w:rPr>
-        <w:t xml:space="preserve">. Затем выполняется слияние внимания по всем каналам для получения более полного представления сигнала. Признаки объединяются в матрицу </w:t>
+        <w:t xml:space="preserve">. Затем выполняется </w:t>
+      </w:r>
+      <w:r>
+        <w:rPr>
+          <w:rFonts w:ascii="Times New Roman" w:eastAsiaTheme="minorEastAsia" w:hAnsi="Times New Roman" w:cs="Times New Roman"/>
+          <w:sz w:val="28"/>
+          <w:szCs w:val="28"/>
+        </w:rPr>
+        <w:t xml:space="preserve">объединение признаков с использование </w:t>
+      </w:r>
+      <w:r>
+        <w:rPr>
+          <w:rFonts w:ascii="Times New Roman" w:eastAsiaTheme="minorEastAsia" w:hAnsi="Times New Roman" w:cs="Times New Roman"/>
+          <w:sz w:val="28"/>
+          <w:szCs w:val="28"/>
+          <w:lang w:val="en-US"/>
+        </w:rPr>
+        <w:t>Attention</w:t>
+      </w:r>
+      <w:r>
+        <w:rPr>
+          <w:rFonts w:ascii="Times New Roman" w:eastAsiaTheme="minorEastAsia" w:hAnsi="Times New Roman" w:cs="Times New Roman"/>
+          <w:sz w:val="28"/>
+          <w:szCs w:val="28"/>
+        </w:rPr>
+        <w:t xml:space="preserve"> </w:t>
+      </w:r>
+      <w:r>
+        <w:rPr>
+          <w:rFonts w:ascii="Times New Roman" w:eastAsiaTheme="minorEastAsia" w:hAnsi="Times New Roman" w:cs="Times New Roman"/>
+          <w:sz w:val="28"/>
+          <w:szCs w:val="28"/>
+          <w:lang w:val="en-US"/>
+        </w:rPr>
+        <w:t>layer</w:t>
+      </w:r>
+      <w:r>
+        <w:rPr>
+          <w:rFonts w:ascii="Times New Roman" w:eastAsiaTheme="minorEastAsia" w:hAnsi="Times New Roman" w:cs="Times New Roman"/>
+          <w:sz w:val="28"/>
+          <w:szCs w:val="28"/>
+        </w:rPr>
+        <w:t xml:space="preserve"> </w:t>
+      </w:r>
+      <w:r>
+        <w:rPr>
+          <w:rFonts w:ascii="Times New Roman" w:eastAsiaTheme="minorEastAsia" w:hAnsi="Times New Roman" w:cs="Times New Roman"/>
+          <w:sz w:val="28"/>
+          <w:szCs w:val="28"/>
+        </w:rPr>
+        <w:t xml:space="preserve">по всем каналам </w:t>
+      </w:r>
+      <w:r>
+        <w:rPr>
+          <w:rFonts w:ascii="Times New Roman" w:eastAsiaTheme="minorEastAsia" w:hAnsi="Times New Roman" w:cs="Times New Roman"/>
+          <w:sz w:val="28"/>
+          <w:szCs w:val="28"/>
+        </w:rPr>
+        <w:t xml:space="preserve">для получения более полного представления сигнала. Признаки объединяются в матрицу </w:t>
       </w:r>
       <m:oMath>
         <m:r>
@@ -19566,46 +19729,6 @@
             </m:sSup>
           </m:e>
         </m:d>
-        <m:r>
-          <w:rPr>
-            <w:rFonts w:ascii="Cambria Math" w:eastAsiaTheme="minorEastAsia" w:hAnsi="Cambria Math" w:cs="Times New Roman"/>
-            <w:sz w:val="28"/>
-            <w:szCs w:val="28"/>
-          </w:rPr>
-          <m:t>∈</m:t>
-        </m:r>
-        <m:sSup>
-          <m:sSupPr>
-            <m:ctrlPr>
-              <w:rPr>
-                <w:rFonts w:ascii="Cambria Math" w:eastAsiaTheme="minorEastAsia" w:hAnsi="Cambria Math" w:cs="Times New Roman"/>
-                <w:i/>
-                <w:sz w:val="28"/>
-                <w:szCs w:val="28"/>
-              </w:rPr>
-            </m:ctrlPr>
-          </m:sSupPr>
-          <m:e>
-            <m:r>
-              <w:rPr>
-                <w:rFonts w:ascii="Cambria Math" w:eastAsiaTheme="minorEastAsia" w:hAnsi="Cambria Math" w:cs="Times New Roman"/>
-                <w:sz w:val="28"/>
-                <w:szCs w:val="28"/>
-              </w:rPr>
-              <m:t>R</m:t>
-            </m:r>
-          </m:e>
-          <m:sup>
-            <m:r>
-              <w:rPr>
-                <w:rFonts w:ascii="Cambria Math" w:eastAsiaTheme="minorEastAsia" w:hAnsi="Cambria Math" w:cs="Times New Roman"/>
-                <w:sz w:val="28"/>
-                <w:szCs w:val="28"/>
-              </w:rPr>
-              <m:t>J×F</m:t>
-            </m:r>
-          </m:sup>
-        </m:sSup>
       </m:oMath>
       <w:r>
         <w:rPr>
@@ -19753,43 +19876,8 @@
               <w:sz w:val="28"/>
               <w:szCs w:val="28"/>
             </w:rPr>
-            <m:t>,  Q∈</m:t>
+            <m:t>,</m:t>
           </m:r>
-          <m:sSup>
-            <m:sSupPr>
-              <m:ctrlPr>
-                <w:rPr>
-                  <w:rFonts w:ascii="Cambria Math" w:hAnsi="Cambria Math" w:cs="Times New Roman"/>
-                  <w:i/>
-                  <w:sz w:val="28"/>
-                  <w:szCs w:val="28"/>
-                </w:rPr>
-              </m:ctrlPr>
-            </m:sSupPr>
-            <m:e>
-              <m:r>
-                <m:rPr>
-                  <m:scr m:val="double-struck"/>
-                </m:rPr>
-                <w:rPr>
-                  <w:rFonts w:ascii="Cambria Math" w:hAnsi="Cambria Math" w:cs="Times New Roman"/>
-                  <w:sz w:val="28"/>
-                  <w:szCs w:val="28"/>
-                </w:rPr>
-                <m:t>R</m:t>
-              </m:r>
-            </m:e>
-            <m:sup>
-              <m:r>
-                <w:rPr>
-                  <w:rFonts w:ascii="Cambria Math" w:hAnsi="Cambria Math" w:cs="Times New Roman"/>
-                  <w:sz w:val="28"/>
-                  <w:szCs w:val="28"/>
-                </w:rPr>
-                <m:t>H×F</m:t>
-              </m:r>
-            </m:sup>
-          </m:sSup>
         </m:oMath>
       </m:oMathPara>
     </w:p>
@@ -19911,15 +19999,15 @@
           <w:rFonts w:ascii="Times New Roman" w:eastAsiaTheme="minorEastAsia" w:hAnsi="Times New Roman" w:cs="Times New Roman"/>
           <w:sz w:val="28"/>
           <w:szCs w:val="28"/>
-          <w:lang w:val="en-US"/>
-        </w:rPr>
-      </w:pPr>
-      <w:r>
-        <w:rPr>
-          <w:rFonts w:ascii="Times New Roman" w:eastAsiaTheme="minorEastAsia" w:hAnsi="Times New Roman" w:cs="Times New Roman"/>
-          <w:sz w:val="28"/>
-          <w:szCs w:val="28"/>
-        </w:rPr>
+        </w:rPr>
+      </w:pPr>
+      <w:r>
+        <w:rPr>
+          <w:rFonts w:ascii="Times New Roman" w:eastAsiaTheme="minorEastAsia" w:hAnsi="Times New Roman" w:cs="Times New Roman"/>
+          <w:sz w:val="28"/>
+          <w:szCs w:val="28"/>
+        </w:rPr>
+        <w:lastRenderedPageBreak/>
         <w:t xml:space="preserve">Для каждого канала </w:t>
       </w:r>
       <m:oMath>
@@ -19985,49 +20073,6 @@
                 </m:r>
               </m:e>
             </m:d>
-          </m:sup>
-        </m:sSup>
-        <m:r>
-          <w:rPr>
-            <w:rFonts w:ascii="Cambria Math" w:eastAsiaTheme="minorEastAsia" w:hAnsi="Cambria Math" w:cs="Times New Roman"/>
-            <w:sz w:val="28"/>
-            <w:szCs w:val="28"/>
-          </w:rPr>
-          <m:t xml:space="preserve"> ∈</m:t>
-        </m:r>
-        <m:sSup>
-          <m:sSupPr>
-            <m:ctrlPr>
-              <w:rPr>
-                <w:rFonts w:ascii="Cambria Math" w:hAnsi="Cambria Math" w:cs="Times New Roman"/>
-                <w:i/>
-                <w:sz w:val="28"/>
-                <w:szCs w:val="28"/>
-              </w:rPr>
-            </m:ctrlPr>
-          </m:sSupPr>
-          <m:e>
-            <m:r>
-              <m:rPr>
-                <m:scr m:val="double-struck"/>
-              </m:rPr>
-              <w:rPr>
-                <w:rFonts w:ascii="Cambria Math" w:hAnsi="Cambria Math" w:cs="Times New Roman"/>
-                <w:sz w:val="28"/>
-                <w:szCs w:val="28"/>
-              </w:rPr>
-              <m:t>R</m:t>
-            </m:r>
-          </m:e>
-          <m:sup>
-            <m:r>
-              <w:rPr>
-                <w:rFonts w:ascii="Cambria Math" w:hAnsi="Cambria Math" w:cs="Times New Roman"/>
-                <w:sz w:val="28"/>
-                <w:szCs w:val="28"/>
-              </w:rPr>
-              <m:t>H</m:t>
-            </m:r>
           </m:sup>
         </m:sSup>
       </m:oMath>
@@ -20401,7 +20446,6 @@
           <w:sz w:val="28"/>
           <w:szCs w:val="28"/>
         </w:rPr>
-        <w:lastRenderedPageBreak/>
         <w:t xml:space="preserve">После, конечный вектор признаков </w:t>
       </w:r>
       <m:oMath>
@@ -20420,60 +20464,7 @@
           <w:sz w:val="28"/>
           <w:szCs w:val="28"/>
         </w:rPr>
-        <w:t xml:space="preserve"> </w:t>
-      </w:r>
-      <m:oMath>
-        <m:r>
-          <w:rPr>
-            <w:rFonts w:ascii="Cambria Math" w:eastAsiaTheme="minorEastAsia" w:hAnsi="Cambria Math" w:cs="Times New Roman"/>
-            <w:sz w:val="28"/>
-            <w:szCs w:val="28"/>
-          </w:rPr>
-          <m:t>∈</m:t>
-        </m:r>
-        <m:sSup>
-          <m:sSupPr>
-            <m:ctrlPr>
-              <w:rPr>
-                <w:rFonts w:ascii="Cambria Math" w:hAnsi="Cambria Math" w:cs="Times New Roman"/>
-                <w:i/>
-                <w:sz w:val="28"/>
-                <w:szCs w:val="28"/>
-              </w:rPr>
-            </m:ctrlPr>
-          </m:sSupPr>
-          <m:e>
-            <m:r>
-              <m:rPr>
-                <m:scr m:val="double-struck"/>
-              </m:rPr>
-              <w:rPr>
-                <w:rFonts w:ascii="Cambria Math" w:hAnsi="Cambria Math" w:cs="Times New Roman"/>
-                <w:sz w:val="28"/>
-                <w:szCs w:val="28"/>
-              </w:rPr>
-              <m:t>R</m:t>
-            </m:r>
-          </m:e>
-          <m:sup>
-            <m:r>
-              <w:rPr>
-                <w:rFonts w:ascii="Cambria Math" w:hAnsi="Cambria Math" w:cs="Times New Roman"/>
-                <w:sz w:val="28"/>
-                <w:szCs w:val="28"/>
-              </w:rPr>
-              <m:t>H</m:t>
-            </m:r>
-          </m:sup>
-        </m:sSup>
-      </m:oMath>
-      <w:r>
-        <w:rPr>
-          <w:rFonts w:ascii="Times New Roman" w:eastAsiaTheme="minorEastAsia" w:hAnsi="Times New Roman" w:cs="Times New Roman"/>
-          <w:sz w:val="28"/>
-          <w:szCs w:val="28"/>
-        </w:rPr>
-        <w:t xml:space="preserve"> подаётся в линейный классификатор</w:t>
+        <w:t xml:space="preserve">  подаётся в линейный классификатор</w:t>
       </w:r>
       <w:r>
         <w:rPr>
@@ -20633,7 +20624,16 @@
           <w:sz w:val="28"/>
           <w:szCs w:val="28"/>
         </w:rPr>
-        <w:t xml:space="preserve">где </w:t>
+        <w:t>где</w:t>
+      </w:r>
+      <w:r>
+        <w:rPr>
+          <w:rFonts w:ascii="Times New Roman" w:eastAsiaTheme="minorEastAsia" w:hAnsi="Times New Roman" w:cs="Times New Roman"/>
+          <w:iCs/>
+          <w:sz w:val="28"/>
+          <w:szCs w:val="28"/>
+        </w:rPr>
+        <w:t xml:space="preserve"> </w:t>
       </w:r>
       <m:oMath>
         <m:r>
@@ -20642,58 +20642,45 @@
             <w:sz w:val="28"/>
             <w:szCs w:val="28"/>
           </w:rPr>
-          <m:t>W∈</m:t>
+          <m:t>W</m:t>
         </m:r>
-        <m:sSup>
-          <m:sSupPr>
-            <m:ctrlPr>
-              <w:rPr>
-                <w:rFonts w:ascii="Cambria Math" w:hAnsi="Cambria Math" w:cs="Times New Roman"/>
-                <w:i/>
-                <w:sz w:val="28"/>
-                <w:szCs w:val="28"/>
-              </w:rPr>
-            </m:ctrlPr>
-          </m:sSupPr>
-          <m:e>
-            <m:r>
-              <m:rPr>
-                <m:scr m:val="double-struck"/>
-              </m:rPr>
-              <w:rPr>
-                <w:rFonts w:ascii="Cambria Math" w:hAnsi="Cambria Math" w:cs="Times New Roman"/>
-                <w:sz w:val="28"/>
-                <w:szCs w:val="28"/>
-              </w:rPr>
-              <m:t>R</m:t>
-            </m:r>
-          </m:e>
-          <m:sup>
-            <m:r>
-              <w:rPr>
-                <w:rFonts w:ascii="Cambria Math" w:hAnsi="Cambria Math" w:cs="Times New Roman"/>
-                <w:sz w:val="28"/>
-                <w:szCs w:val="28"/>
-              </w:rPr>
-              <m:t>H×</m:t>
-            </m:r>
-            <m:r>
-              <w:rPr>
-                <w:rFonts w:ascii="Cambria Math" w:eastAsiaTheme="minorEastAsia" w:hAnsi="Cambria Math" w:cs="Times New Roman"/>
-                <w:sz w:val="28"/>
-                <w:szCs w:val="28"/>
-              </w:rPr>
-              <m:t>C</m:t>
-            </m:r>
-          </m:sup>
-        </m:sSup>
+        <m:r>
+          <m:rPr>
+            <m:sty m:val="p"/>
+          </m:rPr>
+          <w:rPr>
+            <w:rFonts w:ascii="Cambria Math" w:eastAsiaTheme="minorEastAsia" w:hAnsi="Cambria Math" w:cs="Times New Roman"/>
+            <w:sz w:val="28"/>
+            <w:szCs w:val="28"/>
+          </w:rPr>
+          <m:t>–</m:t>
+        </m:r>
+      </m:oMath>
+      <w:r>
+        <w:rPr>
+          <w:rFonts w:ascii="Times New Roman" w:eastAsiaTheme="minorEastAsia" w:hAnsi="Times New Roman" w:cs="Times New Roman"/>
+          <w:sz w:val="28"/>
+          <w:szCs w:val="28"/>
+        </w:rPr>
+        <w:t xml:space="preserve"> матрица весов, а</w:t>
+      </w:r>
+      <w:r>
+        <w:rPr>
+          <w:rFonts w:ascii="Times New Roman" w:eastAsiaTheme="minorEastAsia" w:hAnsi="Times New Roman" w:cs="Times New Roman"/>
+          <w:iCs/>
+          <w:sz w:val="28"/>
+          <w:szCs w:val="28"/>
+        </w:rPr>
+        <w:t xml:space="preserve"> </w:t>
+      </w:r>
+      <m:oMath>
         <m:r>
           <w:rPr>
             <w:rFonts w:ascii="Cambria Math" w:eastAsiaTheme="minorEastAsia" w:hAnsi="Cambria Math" w:cs="Times New Roman"/>
             <w:sz w:val="28"/>
             <w:szCs w:val="28"/>
           </w:rPr>
-          <m:t>, C</m:t>
+          <m:t xml:space="preserve"> C</m:t>
         </m:r>
       </m:oMath>
       <w:r>
@@ -21256,15 +21243,7 @@
           <w:sz w:val="28"/>
           <w:szCs w:val="28"/>
         </w:rPr>
-        <w:t>, которая способна решать задачу классификации аритмий по данным ЭКГ.</w:t>
-      </w:r>
-      <w:r>
-        <w:rPr>
-          <w:rFonts w:ascii="Times New Roman" w:hAnsi="Times New Roman" w:cs="Times New Roman"/>
-          <w:sz w:val="28"/>
-          <w:szCs w:val="28"/>
-        </w:rPr>
-        <w:t xml:space="preserve"> За каждым слоем Conv1D следует слой пакетной нормализации для корректировки и масштабирования входных данных, слои MaxPooling1D и слой отсева для предотвращения переобучения на этапе обучения. Есть слой сглаживания и 1 плотный слой. Обучение классификации выполняется с использованием функции потерь двоичной кросс-энтропии и оптимизатора </w:t>
+        <w:t xml:space="preserve">, </w:t>
       </w:r>
       <w:r>
         <w:rPr>
@@ -21273,7 +21252,15 @@
           <w:szCs w:val="28"/>
         </w:rPr>
         <w:lastRenderedPageBreak/>
-        <w:t>ADAM. Более подробн</w:t>
+        <w:t>которая способна решать задачу классификации аритмий по данным ЭКГ.</w:t>
+      </w:r>
+      <w:r>
+        <w:rPr>
+          <w:rFonts w:ascii="Times New Roman" w:hAnsi="Times New Roman" w:cs="Times New Roman"/>
+          <w:sz w:val="28"/>
+          <w:szCs w:val="28"/>
+        </w:rPr>
+        <w:t> За каждым слоем Conv1D следует слой пакетной нормализации для корректировки и масштабирования входных данных, слои MaxPooling1D и слой отсева для предотвращения переобучения на этапе обучения. Есть слой сглаживания и 1 плотный слой. Обучение классификации выполняется с использованием функции потерь двоичной кросс-энтропии и оптимизатора ADAM. Более подробн</w:t>
       </w:r>
       <w:r>
         <w:rPr>
@@ -21536,7 +21523,6 @@
           <w:rFonts w:ascii="Times New Roman" w:hAnsi="Times New Roman" w:cs="Times New Roman"/>
           <w:sz w:val="28"/>
           <w:szCs w:val="28"/>
-          <w:lang w:val="en-US"/>
         </w:rPr>
       </w:pPr>
       <w:r>
@@ -21710,43 +21696,8 @@
             <w:sz w:val="28"/>
             <w:szCs w:val="28"/>
           </w:rPr>
-          <m:t>​∈</m:t>
+          <m:t>​</m:t>
         </m:r>
-        <m:sSup>
-          <m:sSupPr>
-            <m:ctrlPr>
-              <w:rPr>
-                <w:rFonts w:ascii="Cambria Math" w:hAnsi="Cambria Math" w:cs="Times New Roman"/>
-                <w:i/>
-                <w:sz w:val="28"/>
-                <w:szCs w:val="28"/>
-              </w:rPr>
-            </m:ctrlPr>
-          </m:sSupPr>
-          <m:e>
-            <m:r>
-              <m:rPr>
-                <m:scr m:val="double-struck"/>
-              </m:rPr>
-              <w:rPr>
-                <w:rFonts w:ascii="Cambria Math" w:hAnsi="Cambria Math" w:cs="Times New Roman"/>
-                <w:sz w:val="28"/>
-                <w:szCs w:val="28"/>
-              </w:rPr>
-              <m:t>R</m:t>
-            </m:r>
-          </m:e>
-          <m:sup>
-            <m:r>
-              <w:rPr>
-                <w:rFonts w:ascii="Cambria Math" w:hAnsi="Cambria Math" w:cs="Times New Roman"/>
-                <w:sz w:val="28"/>
-                <w:szCs w:val="28"/>
-              </w:rPr>
-              <m:t>u×v</m:t>
-            </m:r>
-          </m:sup>
-        </m:sSup>
       </m:oMath>
       <w:r>
         <w:rPr>
@@ -22183,7 +22134,7 @@
             <w:sz w:val="28"/>
             <w:szCs w:val="28"/>
           </w:rPr>
-          <m:t xml:space="preserve"> = u * v</m:t>
+          <m:t xml:space="preserve"> </m:t>
         </m:r>
       </m:oMath>
       <w:r>
@@ -25446,47 +25397,15 @@
           <w:sz w:val="28"/>
           <w:szCs w:val="28"/>
         </w:rPr>
-        <w:t xml:space="preserve">Также модель </w:t>
-      </w:r>
-      <w:r>
-        <w:rPr>
-          <w:rFonts w:ascii="Times New Roman" w:hAnsi="Times New Roman" w:cs="Times New Roman"/>
-          <w:sz w:val="28"/>
-          <w:szCs w:val="28"/>
-        </w:rPr>
-        <w:t>продемонстрировала</w:t>
-      </w:r>
-      <w:r>
-        <w:rPr>
-          <w:rFonts w:ascii="Times New Roman" w:hAnsi="Times New Roman" w:cs="Times New Roman"/>
-          <w:sz w:val="28"/>
-          <w:szCs w:val="28"/>
-        </w:rPr>
-        <w:t xml:space="preserve"> </w:t>
-      </w:r>
-      <w:r>
-        <w:rPr>
-          <w:rFonts w:ascii="Times New Roman" w:hAnsi="Times New Roman" w:cs="Times New Roman"/>
-          <w:sz w:val="28"/>
-          <w:szCs w:val="28"/>
-        </w:rPr>
-        <w:t xml:space="preserve">графическое </w:t>
-      </w:r>
-      <w:r>
-        <w:rPr>
-          <w:rFonts w:ascii="Times New Roman" w:eastAsiaTheme="minorEastAsia" w:hAnsi="Times New Roman" w:cs="Times New Roman"/>
-          <w:sz w:val="28"/>
-          <w:szCs w:val="28"/>
-        </w:rPr>
-        <w:t>объяснение результата прогнозирования модели</w:t>
-      </w:r>
-      <w:r>
-        <w:rPr>
-          <w:rFonts w:ascii="Times New Roman" w:eastAsiaTheme="minorEastAsia" w:hAnsi="Times New Roman" w:cs="Times New Roman"/>
-          <w:sz w:val="28"/>
-          <w:szCs w:val="28"/>
-        </w:rPr>
-        <w:t xml:space="preserve"> с помощью </w:t>
+        <w:t xml:space="preserve">Также модель продемонстрировала графическое </w:t>
+      </w:r>
+      <w:r>
+        <w:rPr>
+          <w:rFonts w:ascii="Times New Roman" w:eastAsiaTheme="minorEastAsia" w:hAnsi="Times New Roman" w:cs="Times New Roman"/>
+          <w:sz w:val="28"/>
+          <w:szCs w:val="28"/>
+        </w:rPr>
+        <w:t xml:space="preserve">объяснение результата прогнозирования модели с помощью </w:t>
       </w:r>
       <w:r>
         <w:rPr>
@@ -25520,39 +25439,7 @@
           <w:sz w:val="28"/>
           <w:szCs w:val="28"/>
         </w:rPr>
-        <w:t xml:space="preserve">. Пример </w:t>
-      </w:r>
-      <w:r>
-        <w:rPr>
-          <w:rFonts w:ascii="Times New Roman" w:eastAsiaTheme="minorEastAsia" w:hAnsi="Times New Roman" w:cs="Times New Roman"/>
-          <w:sz w:val="28"/>
-          <w:szCs w:val="28"/>
-        </w:rPr>
-        <w:t xml:space="preserve">данного </w:t>
-      </w:r>
-      <w:r>
-        <w:rPr>
-          <w:rFonts w:ascii="Times New Roman" w:eastAsiaTheme="minorEastAsia" w:hAnsi="Times New Roman" w:cs="Times New Roman"/>
-          <w:sz w:val="28"/>
-          <w:szCs w:val="28"/>
-        </w:rPr>
-        <w:t xml:space="preserve">объяснение результата прогнозирования ЭКГ-сигнала пациента с номером </w:t>
-      </w:r>
-      <w:r>
-        <w:rPr>
-          <w:rFonts w:ascii="Times New Roman" w:eastAsiaTheme="minorEastAsia" w:hAnsi="Times New Roman" w:cs="Times New Roman"/>
-          <w:sz w:val="28"/>
-          <w:szCs w:val="28"/>
-        </w:rPr>
-        <w:t>1</w:t>
-      </w:r>
-      <w:r>
-        <w:rPr>
-          <w:rFonts w:ascii="Times New Roman" w:eastAsiaTheme="minorEastAsia" w:hAnsi="Times New Roman" w:cs="Times New Roman"/>
-          <w:sz w:val="28"/>
-          <w:szCs w:val="28"/>
-        </w:rPr>
-        <w:t xml:space="preserve"> из набора данных </w:t>
+        <w:t xml:space="preserve">. Пример данного объяснение результата прогнозирования ЭКГ-сигнала пациента с номером 1 из набора данных </w:t>
       </w:r>
       <w:r>
         <w:rPr>
@@ -25577,23 +25464,7 @@
           <w:sz w:val="28"/>
           <w:szCs w:val="28"/>
         </w:rPr>
-        <w:t xml:space="preserve"> [3] представлен на рисунке </w:t>
-      </w:r>
-      <w:r>
-        <w:rPr>
-          <w:rFonts w:ascii="Times New Roman" w:hAnsi="Times New Roman" w:cs="Times New Roman"/>
-          <w:sz w:val="28"/>
-          <w:szCs w:val="28"/>
-        </w:rPr>
-        <w:t>9</w:t>
-      </w:r>
-      <w:r>
-        <w:rPr>
-          <w:rFonts w:ascii="Times New Roman" w:hAnsi="Times New Roman" w:cs="Times New Roman"/>
-          <w:sz w:val="28"/>
-          <w:szCs w:val="28"/>
-        </w:rPr>
-        <w:t xml:space="preserve">. </w:t>
+        <w:t xml:space="preserve"> [3] представлен на рисунке 9. </w:t>
       </w:r>
     </w:p>
     <w:p>
@@ -25676,23 +25547,7 @@
           <w:sz w:val="28"/>
           <w:szCs w:val="28"/>
         </w:rPr>
-        <w:t xml:space="preserve">Рисунок 9. </w:t>
-      </w:r>
-      <w:r>
-        <w:rPr>
-          <w:rFonts w:ascii="Times New Roman" w:hAnsi="Times New Roman" w:cs="Times New Roman"/>
-          <w:sz w:val="28"/>
-          <w:szCs w:val="28"/>
-        </w:rPr>
-        <w:t>Объяснение результатов прогнозирования для пациента №</w:t>
-      </w:r>
-      <w:r>
-        <w:rPr>
-          <w:rFonts w:ascii="Times New Roman" w:hAnsi="Times New Roman" w:cs="Times New Roman"/>
-          <w:sz w:val="28"/>
-          <w:szCs w:val="28"/>
-        </w:rPr>
-        <w:t>1</w:t>
+        <w:t>Рисунок 9. Объяснение результатов прогнозирования для пациента №1</w:t>
       </w:r>
     </w:p>
     <w:p>

</xml_diff>

<commit_message>
add add a content into couresework
</commit_message>
<xml_diff>
--- a/Курсовая.docx
+++ b/Курсовая.docx
@@ -977,988 +977,2315 @@
         </w:rPr>
       </w:pPr>
     </w:p>
-    <w:p>
-      <w:pPr>
-        <w:spacing w:after="0" w:line="360" w:lineRule="auto"/>
-        <w:jc w:val="center"/>
-        <w:rPr>
-          <w:rFonts w:ascii="Times New Roman" w:hAnsi="Times New Roman" w:cs="Times New Roman"/>
+    <w:sdt>
+      <w:sdtPr>
+        <w:id w:val="-268542302"/>
+        <w:docPartObj>
+          <w:docPartGallery w:val="Table of Contents"/>
+          <w:docPartUnique/>
+        </w:docPartObj>
+      </w:sdtPr>
+      <w:sdtEndPr>
+        <w:rPr>
+          <w:rFonts w:asciiTheme="minorHAnsi" w:eastAsiaTheme="minorHAnsi" w:hAnsiTheme="minorHAnsi" w:cstheme="minorBidi"/>
           <w:b/>
           <w:bCs/>
-          <w:sz w:val="32"/>
-          <w:szCs w:val="32"/>
-        </w:rPr>
-      </w:pPr>
-      <w:r>
-        <w:rPr>
-          <w:rFonts w:ascii="Times New Roman" w:hAnsi="Times New Roman" w:cs="Times New Roman"/>
+          <w:color w:val="auto"/>
+          <w:sz w:val="22"/>
+          <w:szCs w:val="22"/>
+          <w:lang w:eastAsia="en-US"/>
+        </w:rPr>
+      </w:sdtEndPr>
+      <w:sdtContent>
+        <w:p>
+          <w:pPr>
+            <w:pStyle w:val="afa"/>
+            <w:spacing w:line="360" w:lineRule="auto"/>
+            <w:jc w:val="center"/>
+            <w:rPr>
+              <w:rFonts w:ascii="Times New Roman" w:hAnsi="Times New Roman" w:cs="Times New Roman"/>
+              <w:b/>
+              <w:bCs/>
+            </w:rPr>
+          </w:pPr>
+          <w:r>
+            <w:rPr>
+              <w:rFonts w:ascii="Times New Roman" w:hAnsi="Times New Roman" w:cs="Times New Roman"/>
+              <w:b/>
+              <w:bCs/>
+            </w:rPr>
+            <w:t>Оглавление</w:t>
+          </w:r>
+        </w:p>
+        <w:p>
+          <w:pPr>
+            <w:pStyle w:val="11"/>
+            <w:tabs>
+              <w:tab w:val="left" w:pos="480"/>
+              <w:tab w:val="right" w:leader="dot" w:pos="9344"/>
+            </w:tabs>
+            <w:spacing w:line="360" w:lineRule="auto"/>
+            <w:rPr>
+              <w:rFonts w:ascii="Times New Roman" w:eastAsiaTheme="minorEastAsia" w:hAnsi="Times New Roman" w:cs="Times New Roman"/>
+              <w:noProof/>
+              <w:kern w:val="2"/>
+              <w:sz w:val="28"/>
+              <w:szCs w:val="28"/>
+              <w:lang w:eastAsia="ru-RU"/>
+              <w14:ligatures w14:val="standardContextual"/>
+            </w:rPr>
+          </w:pPr>
+          <w:r>
+            <w:rPr>
+              <w:rFonts w:ascii="Times New Roman" w:hAnsi="Times New Roman" w:cs="Times New Roman"/>
+              <w:sz w:val="28"/>
+              <w:szCs w:val="28"/>
+            </w:rPr>
+            <w:fldChar w:fldCharType="begin"/>
+          </w:r>
+          <w:r>
+            <w:rPr>
+              <w:rFonts w:ascii="Times New Roman" w:hAnsi="Times New Roman" w:cs="Times New Roman"/>
+              <w:sz w:val="28"/>
+              <w:szCs w:val="28"/>
+            </w:rPr>
+            <w:instrText xml:space="preserve"> TOC \o "1-3" \h \z \u </w:instrText>
+          </w:r>
+          <w:r>
+            <w:rPr>
+              <w:rFonts w:ascii="Times New Roman" w:hAnsi="Times New Roman" w:cs="Times New Roman"/>
+              <w:sz w:val="28"/>
+              <w:szCs w:val="28"/>
+            </w:rPr>
+            <w:fldChar w:fldCharType="separate"/>
+          </w:r>
+          <w:hyperlink w:anchor="_Toc197369738" w:history="1">
+            <w:r>
+              <w:rPr>
+                <w:rStyle w:val="ad"/>
+                <w:rFonts w:ascii="Times New Roman" w:hAnsi="Times New Roman" w:cs="Times New Roman"/>
+                <w:b/>
+                <w:bCs/>
+                <w:noProof/>
+                <w:sz w:val="28"/>
+                <w:szCs w:val="28"/>
+              </w:rPr>
+              <w:t>1.</w:t>
+            </w:r>
+            <w:r>
+              <w:rPr>
+                <w:rFonts w:ascii="Times New Roman" w:eastAsiaTheme="minorEastAsia" w:hAnsi="Times New Roman" w:cs="Times New Roman"/>
+                <w:noProof/>
+                <w:kern w:val="2"/>
+                <w:sz w:val="28"/>
+                <w:szCs w:val="28"/>
+                <w:lang w:eastAsia="ru-RU"/>
+                <w14:ligatures w14:val="standardContextual"/>
+              </w:rPr>
+              <w:tab/>
+            </w:r>
+            <w:r>
+              <w:rPr>
+                <w:rStyle w:val="ad"/>
+                <w:rFonts w:ascii="Times New Roman" w:hAnsi="Times New Roman" w:cs="Times New Roman"/>
+                <w:b/>
+                <w:bCs/>
+                <w:noProof/>
+                <w:sz w:val="28"/>
+                <w:szCs w:val="28"/>
+              </w:rPr>
+              <w:t>Введение</w:t>
+            </w:r>
+            <w:r>
+              <w:rPr>
+                <w:rFonts w:ascii="Times New Roman" w:hAnsi="Times New Roman" w:cs="Times New Roman"/>
+                <w:noProof/>
+                <w:webHidden/>
+                <w:sz w:val="28"/>
+                <w:szCs w:val="28"/>
+              </w:rPr>
+              <w:tab/>
+            </w:r>
+            <w:r>
+              <w:rPr>
+                <w:rFonts w:ascii="Times New Roman" w:hAnsi="Times New Roman" w:cs="Times New Roman"/>
+                <w:noProof/>
+                <w:webHidden/>
+                <w:sz w:val="28"/>
+                <w:szCs w:val="28"/>
+              </w:rPr>
+              <w:fldChar w:fldCharType="begin"/>
+            </w:r>
+            <w:r>
+              <w:rPr>
+                <w:rFonts w:ascii="Times New Roman" w:hAnsi="Times New Roman" w:cs="Times New Roman"/>
+                <w:noProof/>
+                <w:webHidden/>
+                <w:sz w:val="28"/>
+                <w:szCs w:val="28"/>
+              </w:rPr>
+              <w:instrText xml:space="preserve"> PAGEREF _Toc197369738 \h </w:instrText>
+            </w:r>
+            <w:r>
+              <w:rPr>
+                <w:rFonts w:ascii="Times New Roman" w:hAnsi="Times New Roman" w:cs="Times New Roman"/>
+                <w:noProof/>
+                <w:webHidden/>
+                <w:sz w:val="28"/>
+                <w:szCs w:val="28"/>
+              </w:rPr>
+            </w:r>
+            <w:r>
+              <w:rPr>
+                <w:rFonts w:ascii="Times New Roman" w:hAnsi="Times New Roman" w:cs="Times New Roman"/>
+                <w:noProof/>
+                <w:webHidden/>
+                <w:sz w:val="28"/>
+                <w:szCs w:val="28"/>
+              </w:rPr>
+              <w:fldChar w:fldCharType="separate"/>
+            </w:r>
+            <w:r>
+              <w:rPr>
+                <w:rFonts w:ascii="Times New Roman" w:hAnsi="Times New Roman" w:cs="Times New Roman"/>
+                <w:noProof/>
+                <w:webHidden/>
+                <w:sz w:val="28"/>
+                <w:szCs w:val="28"/>
+              </w:rPr>
+              <w:t>4</w:t>
+            </w:r>
+            <w:r>
+              <w:rPr>
+                <w:rFonts w:ascii="Times New Roman" w:hAnsi="Times New Roman" w:cs="Times New Roman"/>
+                <w:noProof/>
+                <w:webHidden/>
+                <w:sz w:val="28"/>
+                <w:szCs w:val="28"/>
+              </w:rPr>
+              <w:fldChar w:fldCharType="end"/>
+            </w:r>
+          </w:hyperlink>
+        </w:p>
+        <w:p>
+          <w:pPr>
+            <w:pStyle w:val="11"/>
+            <w:tabs>
+              <w:tab w:val="left" w:pos="480"/>
+              <w:tab w:val="right" w:leader="dot" w:pos="9344"/>
+            </w:tabs>
+            <w:spacing w:line="360" w:lineRule="auto"/>
+            <w:rPr>
+              <w:rFonts w:ascii="Times New Roman" w:eastAsiaTheme="minorEastAsia" w:hAnsi="Times New Roman" w:cs="Times New Roman"/>
+              <w:noProof/>
+              <w:kern w:val="2"/>
+              <w:sz w:val="28"/>
+              <w:szCs w:val="28"/>
+              <w:lang w:eastAsia="ru-RU"/>
+              <w14:ligatures w14:val="standardContextual"/>
+            </w:rPr>
+          </w:pPr>
+          <w:hyperlink w:anchor="_Toc197369739" w:history="1">
+            <w:r>
+              <w:rPr>
+                <w:rStyle w:val="ad"/>
+                <w:rFonts w:ascii="Times New Roman" w:hAnsi="Times New Roman" w:cs="Times New Roman"/>
+                <w:b/>
+                <w:bCs/>
+                <w:noProof/>
+                <w:sz w:val="28"/>
+                <w:szCs w:val="28"/>
+              </w:rPr>
+              <w:t>2.</w:t>
+            </w:r>
+            <w:r>
+              <w:rPr>
+                <w:rFonts w:ascii="Times New Roman" w:eastAsiaTheme="minorEastAsia" w:hAnsi="Times New Roman" w:cs="Times New Roman"/>
+                <w:noProof/>
+                <w:kern w:val="2"/>
+                <w:sz w:val="28"/>
+                <w:szCs w:val="28"/>
+                <w:lang w:eastAsia="ru-RU"/>
+                <w14:ligatures w14:val="standardContextual"/>
+              </w:rPr>
+              <w:tab/>
+            </w:r>
+            <w:r>
+              <w:rPr>
+                <w:rStyle w:val="ad"/>
+                <w:rFonts w:ascii="Times New Roman" w:hAnsi="Times New Roman" w:cs="Times New Roman"/>
+                <w:b/>
+                <w:bCs/>
+                <w:noProof/>
+                <w:sz w:val="28"/>
+                <w:szCs w:val="28"/>
+              </w:rPr>
+              <w:t>Физиологические и вычислительные аспекты ЭКГ</w:t>
+            </w:r>
+            <w:r>
+              <w:rPr>
+                <w:rFonts w:ascii="Times New Roman" w:hAnsi="Times New Roman" w:cs="Times New Roman"/>
+                <w:noProof/>
+                <w:webHidden/>
+                <w:sz w:val="28"/>
+                <w:szCs w:val="28"/>
+              </w:rPr>
+              <w:tab/>
+            </w:r>
+            <w:r>
+              <w:rPr>
+                <w:rFonts w:ascii="Times New Roman" w:hAnsi="Times New Roman" w:cs="Times New Roman"/>
+                <w:noProof/>
+                <w:webHidden/>
+                <w:sz w:val="28"/>
+                <w:szCs w:val="28"/>
+              </w:rPr>
+              <w:fldChar w:fldCharType="begin"/>
+            </w:r>
+            <w:r>
+              <w:rPr>
+                <w:rFonts w:ascii="Times New Roman" w:hAnsi="Times New Roman" w:cs="Times New Roman"/>
+                <w:noProof/>
+                <w:webHidden/>
+                <w:sz w:val="28"/>
+                <w:szCs w:val="28"/>
+              </w:rPr>
+              <w:instrText xml:space="preserve"> PAGEREF _Toc197369739 \h </w:instrText>
+            </w:r>
+            <w:r>
+              <w:rPr>
+                <w:rFonts w:ascii="Times New Roman" w:hAnsi="Times New Roman" w:cs="Times New Roman"/>
+                <w:noProof/>
+                <w:webHidden/>
+                <w:sz w:val="28"/>
+                <w:szCs w:val="28"/>
+              </w:rPr>
+            </w:r>
+            <w:r>
+              <w:rPr>
+                <w:rFonts w:ascii="Times New Roman" w:hAnsi="Times New Roman" w:cs="Times New Roman"/>
+                <w:noProof/>
+                <w:webHidden/>
+                <w:sz w:val="28"/>
+                <w:szCs w:val="28"/>
+              </w:rPr>
+              <w:fldChar w:fldCharType="separate"/>
+            </w:r>
+            <w:r>
+              <w:rPr>
+                <w:rFonts w:ascii="Times New Roman" w:hAnsi="Times New Roman" w:cs="Times New Roman"/>
+                <w:noProof/>
+                <w:webHidden/>
+                <w:sz w:val="28"/>
+                <w:szCs w:val="28"/>
+              </w:rPr>
+              <w:t>7</w:t>
+            </w:r>
+            <w:r>
+              <w:rPr>
+                <w:rFonts w:ascii="Times New Roman" w:hAnsi="Times New Roman" w:cs="Times New Roman"/>
+                <w:noProof/>
+                <w:webHidden/>
+                <w:sz w:val="28"/>
+                <w:szCs w:val="28"/>
+              </w:rPr>
+              <w:fldChar w:fldCharType="end"/>
+            </w:r>
+          </w:hyperlink>
+        </w:p>
+        <w:p>
+          <w:pPr>
+            <w:pStyle w:val="23"/>
+            <w:tabs>
+              <w:tab w:val="left" w:pos="960"/>
+              <w:tab w:val="right" w:leader="dot" w:pos="9344"/>
+            </w:tabs>
+            <w:spacing w:line="360" w:lineRule="auto"/>
+            <w:rPr>
+              <w:rFonts w:ascii="Times New Roman" w:hAnsi="Times New Roman" w:cs="Times New Roman"/>
+              <w:noProof/>
+              <w:sz w:val="28"/>
+              <w:szCs w:val="28"/>
+            </w:rPr>
+          </w:pPr>
+          <w:hyperlink w:anchor="_Toc197369740" w:history="1">
+            <w:r>
+              <w:rPr>
+                <w:rStyle w:val="ad"/>
+                <w:rFonts w:ascii="Times New Roman" w:hAnsi="Times New Roman" w:cs="Times New Roman"/>
+                <w:b/>
+                <w:bCs/>
+                <w:noProof/>
+                <w:sz w:val="28"/>
+                <w:szCs w:val="28"/>
+              </w:rPr>
+              <w:t>2.1.</w:t>
+            </w:r>
+            <w:r>
+              <w:rPr>
+                <w:rFonts w:ascii="Times New Roman" w:hAnsi="Times New Roman" w:cs="Times New Roman"/>
+                <w:noProof/>
+                <w:sz w:val="28"/>
+                <w:szCs w:val="28"/>
+              </w:rPr>
+              <w:tab/>
+            </w:r>
+            <w:r>
+              <w:rPr>
+                <w:rStyle w:val="ad"/>
+                <w:rFonts w:ascii="Times New Roman" w:hAnsi="Times New Roman" w:cs="Times New Roman"/>
+                <w:b/>
+                <w:bCs/>
+                <w:noProof/>
+                <w:sz w:val="28"/>
+                <w:szCs w:val="28"/>
+              </w:rPr>
+              <w:t>Сигнал ЭКГ</w:t>
+            </w:r>
+            <w:r>
+              <w:rPr>
+                <w:rFonts w:ascii="Times New Roman" w:hAnsi="Times New Roman" w:cs="Times New Roman"/>
+                <w:noProof/>
+                <w:webHidden/>
+                <w:sz w:val="28"/>
+                <w:szCs w:val="28"/>
+              </w:rPr>
+              <w:tab/>
+            </w:r>
+            <w:r>
+              <w:rPr>
+                <w:rFonts w:ascii="Times New Roman" w:hAnsi="Times New Roman" w:cs="Times New Roman"/>
+                <w:noProof/>
+                <w:webHidden/>
+                <w:sz w:val="28"/>
+                <w:szCs w:val="28"/>
+              </w:rPr>
+              <w:fldChar w:fldCharType="begin"/>
+            </w:r>
+            <w:r>
+              <w:rPr>
+                <w:rFonts w:ascii="Times New Roman" w:hAnsi="Times New Roman" w:cs="Times New Roman"/>
+                <w:noProof/>
+                <w:webHidden/>
+                <w:sz w:val="28"/>
+                <w:szCs w:val="28"/>
+              </w:rPr>
+              <w:instrText xml:space="preserve"> PAGEREF _Toc197369740 \h </w:instrText>
+            </w:r>
+            <w:r>
+              <w:rPr>
+                <w:rFonts w:ascii="Times New Roman" w:hAnsi="Times New Roman" w:cs="Times New Roman"/>
+                <w:noProof/>
+                <w:webHidden/>
+                <w:sz w:val="28"/>
+                <w:szCs w:val="28"/>
+              </w:rPr>
+            </w:r>
+            <w:r>
+              <w:rPr>
+                <w:rFonts w:ascii="Times New Roman" w:hAnsi="Times New Roman" w:cs="Times New Roman"/>
+                <w:noProof/>
+                <w:webHidden/>
+                <w:sz w:val="28"/>
+                <w:szCs w:val="28"/>
+              </w:rPr>
+              <w:fldChar w:fldCharType="separate"/>
+            </w:r>
+            <w:r>
+              <w:rPr>
+                <w:rFonts w:ascii="Times New Roman" w:hAnsi="Times New Roman" w:cs="Times New Roman"/>
+                <w:noProof/>
+                <w:webHidden/>
+                <w:sz w:val="28"/>
+                <w:szCs w:val="28"/>
+              </w:rPr>
+              <w:t>7</w:t>
+            </w:r>
+            <w:r>
+              <w:rPr>
+                <w:rFonts w:ascii="Times New Roman" w:hAnsi="Times New Roman" w:cs="Times New Roman"/>
+                <w:noProof/>
+                <w:webHidden/>
+                <w:sz w:val="28"/>
+                <w:szCs w:val="28"/>
+              </w:rPr>
+              <w:fldChar w:fldCharType="end"/>
+            </w:r>
+          </w:hyperlink>
+        </w:p>
+        <w:p>
+          <w:pPr>
+            <w:pStyle w:val="23"/>
+            <w:tabs>
+              <w:tab w:val="left" w:pos="960"/>
+              <w:tab w:val="right" w:leader="dot" w:pos="9344"/>
+            </w:tabs>
+            <w:spacing w:line="360" w:lineRule="auto"/>
+            <w:rPr>
+              <w:rFonts w:ascii="Times New Roman" w:hAnsi="Times New Roman" w:cs="Times New Roman"/>
+              <w:noProof/>
+              <w:sz w:val="28"/>
+              <w:szCs w:val="28"/>
+            </w:rPr>
+          </w:pPr>
+          <w:hyperlink w:anchor="_Toc197369741" w:history="1">
+            <w:r>
+              <w:rPr>
+                <w:rStyle w:val="ad"/>
+                <w:rFonts w:ascii="Times New Roman" w:hAnsi="Times New Roman" w:cs="Times New Roman"/>
+                <w:b/>
+                <w:bCs/>
+                <w:noProof/>
+                <w:sz w:val="28"/>
+                <w:szCs w:val="28"/>
+              </w:rPr>
+              <w:t>2.2.</w:t>
+            </w:r>
+            <w:r>
+              <w:rPr>
+                <w:rFonts w:ascii="Times New Roman" w:hAnsi="Times New Roman" w:cs="Times New Roman"/>
+                <w:noProof/>
+                <w:sz w:val="28"/>
+                <w:szCs w:val="28"/>
+              </w:rPr>
+              <w:tab/>
+            </w:r>
+            <w:r>
+              <w:rPr>
+                <w:rStyle w:val="ad"/>
+                <w:rFonts w:ascii="Times New Roman" w:hAnsi="Times New Roman" w:cs="Times New Roman"/>
+                <w:b/>
+                <w:bCs/>
+                <w:noProof/>
+                <w:sz w:val="28"/>
+                <w:szCs w:val="28"/>
+              </w:rPr>
+              <w:t>Набор данных для диагностики ЭКГ</w:t>
+            </w:r>
+            <w:r>
+              <w:rPr>
+                <w:rFonts w:ascii="Times New Roman" w:hAnsi="Times New Roman" w:cs="Times New Roman"/>
+                <w:noProof/>
+                <w:webHidden/>
+                <w:sz w:val="28"/>
+                <w:szCs w:val="28"/>
+              </w:rPr>
+              <w:tab/>
+            </w:r>
+            <w:r>
+              <w:rPr>
+                <w:rFonts w:ascii="Times New Roman" w:hAnsi="Times New Roman" w:cs="Times New Roman"/>
+                <w:noProof/>
+                <w:webHidden/>
+                <w:sz w:val="28"/>
+                <w:szCs w:val="28"/>
+              </w:rPr>
+              <w:fldChar w:fldCharType="begin"/>
+            </w:r>
+            <w:r>
+              <w:rPr>
+                <w:rFonts w:ascii="Times New Roman" w:hAnsi="Times New Roman" w:cs="Times New Roman"/>
+                <w:noProof/>
+                <w:webHidden/>
+                <w:sz w:val="28"/>
+                <w:szCs w:val="28"/>
+              </w:rPr>
+              <w:instrText xml:space="preserve"> PAGEREF _Toc197369741 \h </w:instrText>
+            </w:r>
+            <w:r>
+              <w:rPr>
+                <w:rFonts w:ascii="Times New Roman" w:hAnsi="Times New Roman" w:cs="Times New Roman"/>
+                <w:noProof/>
+                <w:webHidden/>
+                <w:sz w:val="28"/>
+                <w:szCs w:val="28"/>
+              </w:rPr>
+            </w:r>
+            <w:r>
+              <w:rPr>
+                <w:rFonts w:ascii="Times New Roman" w:hAnsi="Times New Roman" w:cs="Times New Roman"/>
+                <w:noProof/>
+                <w:webHidden/>
+                <w:sz w:val="28"/>
+                <w:szCs w:val="28"/>
+              </w:rPr>
+              <w:fldChar w:fldCharType="separate"/>
+            </w:r>
+            <w:r>
+              <w:rPr>
+                <w:rFonts w:ascii="Times New Roman" w:hAnsi="Times New Roman" w:cs="Times New Roman"/>
+                <w:noProof/>
+                <w:webHidden/>
+                <w:sz w:val="28"/>
+                <w:szCs w:val="28"/>
+              </w:rPr>
+              <w:t>8</w:t>
+            </w:r>
+            <w:r>
+              <w:rPr>
+                <w:rFonts w:ascii="Times New Roman" w:hAnsi="Times New Roman" w:cs="Times New Roman"/>
+                <w:noProof/>
+                <w:webHidden/>
+                <w:sz w:val="28"/>
+                <w:szCs w:val="28"/>
+              </w:rPr>
+              <w:fldChar w:fldCharType="end"/>
+            </w:r>
+          </w:hyperlink>
+        </w:p>
+        <w:p>
+          <w:pPr>
+            <w:pStyle w:val="11"/>
+            <w:tabs>
+              <w:tab w:val="left" w:pos="480"/>
+              <w:tab w:val="right" w:leader="dot" w:pos="9344"/>
+            </w:tabs>
+            <w:spacing w:line="360" w:lineRule="auto"/>
+            <w:rPr>
+              <w:rFonts w:ascii="Times New Roman" w:eastAsiaTheme="minorEastAsia" w:hAnsi="Times New Roman" w:cs="Times New Roman"/>
+              <w:noProof/>
+              <w:kern w:val="2"/>
+              <w:sz w:val="28"/>
+              <w:szCs w:val="28"/>
+              <w:lang w:eastAsia="ru-RU"/>
+              <w14:ligatures w14:val="standardContextual"/>
+            </w:rPr>
+          </w:pPr>
+          <w:hyperlink w:anchor="_Toc197369742" w:history="1">
+            <w:r>
+              <w:rPr>
+                <w:rStyle w:val="ad"/>
+                <w:rFonts w:ascii="Times New Roman" w:hAnsi="Times New Roman" w:cs="Times New Roman"/>
+                <w:b/>
+                <w:bCs/>
+                <w:noProof/>
+                <w:sz w:val="28"/>
+                <w:szCs w:val="28"/>
+              </w:rPr>
+              <w:t>3.</w:t>
+            </w:r>
+            <w:r>
+              <w:rPr>
+                <w:rFonts w:ascii="Times New Roman" w:eastAsiaTheme="minorEastAsia" w:hAnsi="Times New Roman" w:cs="Times New Roman"/>
+                <w:noProof/>
+                <w:kern w:val="2"/>
+                <w:sz w:val="28"/>
+                <w:szCs w:val="28"/>
+                <w:lang w:eastAsia="ru-RU"/>
+                <w14:ligatures w14:val="standardContextual"/>
+              </w:rPr>
+              <w:tab/>
+            </w:r>
+            <w:r>
+              <w:rPr>
+                <w:rStyle w:val="ad"/>
+                <w:rFonts w:ascii="Times New Roman" w:hAnsi="Times New Roman" w:cs="Times New Roman"/>
+                <w:b/>
+                <w:bCs/>
+                <w:noProof/>
+                <w:sz w:val="28"/>
+                <w:szCs w:val="28"/>
+              </w:rPr>
+              <w:t>Интерпретируемое машинное обучение (</w:t>
+            </w:r>
+            <w:r>
+              <w:rPr>
+                <w:rStyle w:val="ad"/>
+                <w:rFonts w:ascii="Times New Roman" w:hAnsi="Times New Roman" w:cs="Times New Roman"/>
+                <w:b/>
+                <w:bCs/>
+                <w:noProof/>
+                <w:sz w:val="28"/>
+                <w:szCs w:val="28"/>
+                <w:lang w:val="en-US"/>
+              </w:rPr>
+              <w:t>IML</w:t>
+            </w:r>
+            <w:r>
+              <w:rPr>
+                <w:rStyle w:val="ad"/>
+                <w:rFonts w:ascii="Times New Roman" w:hAnsi="Times New Roman" w:cs="Times New Roman"/>
+                <w:b/>
+                <w:bCs/>
+                <w:noProof/>
+                <w:sz w:val="28"/>
+                <w:szCs w:val="28"/>
+              </w:rPr>
+              <w:t>)</w:t>
+            </w:r>
+            <w:r>
+              <w:rPr>
+                <w:rFonts w:ascii="Times New Roman" w:hAnsi="Times New Roman" w:cs="Times New Roman"/>
+                <w:noProof/>
+                <w:webHidden/>
+                <w:sz w:val="28"/>
+                <w:szCs w:val="28"/>
+              </w:rPr>
+              <w:tab/>
+            </w:r>
+            <w:r>
+              <w:rPr>
+                <w:rFonts w:ascii="Times New Roman" w:hAnsi="Times New Roman" w:cs="Times New Roman"/>
+                <w:noProof/>
+                <w:webHidden/>
+                <w:sz w:val="28"/>
+                <w:szCs w:val="28"/>
+              </w:rPr>
+              <w:fldChar w:fldCharType="begin"/>
+            </w:r>
+            <w:r>
+              <w:rPr>
+                <w:rFonts w:ascii="Times New Roman" w:hAnsi="Times New Roman" w:cs="Times New Roman"/>
+                <w:noProof/>
+                <w:webHidden/>
+                <w:sz w:val="28"/>
+                <w:szCs w:val="28"/>
+              </w:rPr>
+              <w:instrText xml:space="preserve"> PAGEREF _Toc197369742 \h </w:instrText>
+            </w:r>
+            <w:r>
+              <w:rPr>
+                <w:rFonts w:ascii="Times New Roman" w:hAnsi="Times New Roman" w:cs="Times New Roman"/>
+                <w:noProof/>
+                <w:webHidden/>
+                <w:sz w:val="28"/>
+                <w:szCs w:val="28"/>
+              </w:rPr>
+            </w:r>
+            <w:r>
+              <w:rPr>
+                <w:rFonts w:ascii="Times New Roman" w:hAnsi="Times New Roman" w:cs="Times New Roman"/>
+                <w:noProof/>
+                <w:webHidden/>
+                <w:sz w:val="28"/>
+                <w:szCs w:val="28"/>
+              </w:rPr>
+              <w:fldChar w:fldCharType="separate"/>
+            </w:r>
+            <w:r>
+              <w:rPr>
+                <w:rFonts w:ascii="Times New Roman" w:hAnsi="Times New Roman" w:cs="Times New Roman"/>
+                <w:noProof/>
+                <w:webHidden/>
+                <w:sz w:val="28"/>
+                <w:szCs w:val="28"/>
+              </w:rPr>
+              <w:t>11</w:t>
+            </w:r>
+            <w:r>
+              <w:rPr>
+                <w:rFonts w:ascii="Times New Roman" w:hAnsi="Times New Roman" w:cs="Times New Roman"/>
+                <w:noProof/>
+                <w:webHidden/>
+                <w:sz w:val="28"/>
+                <w:szCs w:val="28"/>
+              </w:rPr>
+              <w:fldChar w:fldCharType="end"/>
+            </w:r>
+          </w:hyperlink>
+        </w:p>
+        <w:p>
+          <w:pPr>
+            <w:pStyle w:val="23"/>
+            <w:tabs>
+              <w:tab w:val="left" w:pos="960"/>
+              <w:tab w:val="right" w:leader="dot" w:pos="9344"/>
+            </w:tabs>
+            <w:spacing w:line="360" w:lineRule="auto"/>
+            <w:rPr>
+              <w:rFonts w:ascii="Times New Roman" w:hAnsi="Times New Roman" w:cs="Times New Roman"/>
+              <w:noProof/>
+              <w:sz w:val="28"/>
+              <w:szCs w:val="28"/>
+            </w:rPr>
+          </w:pPr>
+          <w:hyperlink w:anchor="_Toc197369743" w:history="1">
+            <w:r>
+              <w:rPr>
+                <w:rStyle w:val="ad"/>
+                <w:rFonts w:ascii="Times New Roman" w:hAnsi="Times New Roman" w:cs="Times New Roman"/>
+                <w:b/>
+                <w:bCs/>
+                <w:noProof/>
+                <w:sz w:val="28"/>
+                <w:szCs w:val="28"/>
+                <w:lang w:val="en-US"/>
+              </w:rPr>
+              <w:t>3.1.</w:t>
+            </w:r>
+            <w:r>
+              <w:rPr>
+                <w:rFonts w:ascii="Times New Roman" w:hAnsi="Times New Roman" w:cs="Times New Roman"/>
+                <w:noProof/>
+                <w:sz w:val="28"/>
+                <w:szCs w:val="28"/>
+              </w:rPr>
+              <w:tab/>
+            </w:r>
+            <w:r>
+              <w:rPr>
+                <w:rStyle w:val="ad"/>
+                <w:rFonts w:ascii="Times New Roman" w:hAnsi="Times New Roman" w:cs="Times New Roman"/>
+                <w:b/>
+                <w:bCs/>
+                <w:noProof/>
+                <w:sz w:val="28"/>
+                <w:szCs w:val="28"/>
+                <w:lang w:val="en-US"/>
+              </w:rPr>
+              <w:t>SHapley Additive exPlanations</w:t>
+            </w:r>
+            <w:r>
+              <w:rPr>
+                <w:rFonts w:ascii="Times New Roman" w:hAnsi="Times New Roman" w:cs="Times New Roman"/>
+                <w:noProof/>
+                <w:webHidden/>
+                <w:sz w:val="28"/>
+                <w:szCs w:val="28"/>
+              </w:rPr>
+              <w:tab/>
+            </w:r>
+            <w:r>
+              <w:rPr>
+                <w:rFonts w:ascii="Times New Roman" w:hAnsi="Times New Roman" w:cs="Times New Roman"/>
+                <w:noProof/>
+                <w:webHidden/>
+                <w:sz w:val="28"/>
+                <w:szCs w:val="28"/>
+              </w:rPr>
+              <w:fldChar w:fldCharType="begin"/>
+            </w:r>
+            <w:r>
+              <w:rPr>
+                <w:rFonts w:ascii="Times New Roman" w:hAnsi="Times New Roman" w:cs="Times New Roman"/>
+                <w:noProof/>
+                <w:webHidden/>
+                <w:sz w:val="28"/>
+                <w:szCs w:val="28"/>
+              </w:rPr>
+              <w:instrText xml:space="preserve"> PAGEREF _Toc197369743 \h </w:instrText>
+            </w:r>
+            <w:r>
+              <w:rPr>
+                <w:rFonts w:ascii="Times New Roman" w:hAnsi="Times New Roman" w:cs="Times New Roman"/>
+                <w:noProof/>
+                <w:webHidden/>
+                <w:sz w:val="28"/>
+                <w:szCs w:val="28"/>
+              </w:rPr>
+            </w:r>
+            <w:r>
+              <w:rPr>
+                <w:rFonts w:ascii="Times New Roman" w:hAnsi="Times New Roman" w:cs="Times New Roman"/>
+                <w:noProof/>
+                <w:webHidden/>
+                <w:sz w:val="28"/>
+                <w:szCs w:val="28"/>
+              </w:rPr>
+              <w:fldChar w:fldCharType="separate"/>
+            </w:r>
+            <w:r>
+              <w:rPr>
+                <w:rFonts w:ascii="Times New Roman" w:hAnsi="Times New Roman" w:cs="Times New Roman"/>
+                <w:noProof/>
+                <w:webHidden/>
+                <w:sz w:val="28"/>
+                <w:szCs w:val="28"/>
+              </w:rPr>
+              <w:t>11</w:t>
+            </w:r>
+            <w:r>
+              <w:rPr>
+                <w:rFonts w:ascii="Times New Roman" w:hAnsi="Times New Roman" w:cs="Times New Roman"/>
+                <w:noProof/>
+                <w:webHidden/>
+                <w:sz w:val="28"/>
+                <w:szCs w:val="28"/>
+              </w:rPr>
+              <w:fldChar w:fldCharType="end"/>
+            </w:r>
+          </w:hyperlink>
+        </w:p>
+        <w:p>
+          <w:pPr>
+            <w:pStyle w:val="23"/>
+            <w:tabs>
+              <w:tab w:val="left" w:pos="960"/>
+              <w:tab w:val="right" w:leader="dot" w:pos="9344"/>
+            </w:tabs>
+            <w:spacing w:line="360" w:lineRule="auto"/>
+            <w:rPr>
+              <w:rFonts w:ascii="Times New Roman" w:hAnsi="Times New Roman" w:cs="Times New Roman"/>
+              <w:noProof/>
+              <w:sz w:val="28"/>
+              <w:szCs w:val="28"/>
+            </w:rPr>
+          </w:pPr>
+          <w:hyperlink w:anchor="_Toc197369744" w:history="1">
+            <w:r>
+              <w:rPr>
+                <w:rStyle w:val="ad"/>
+                <w:rFonts w:ascii="Times New Roman" w:hAnsi="Times New Roman" w:cs="Times New Roman"/>
+                <w:b/>
+                <w:bCs/>
+                <w:iCs/>
+                <w:noProof/>
+                <w:sz w:val="28"/>
+                <w:szCs w:val="28"/>
+                <w:lang w:val="en-US"/>
+              </w:rPr>
+              <w:t>3.2.</w:t>
+            </w:r>
+            <w:r>
+              <w:rPr>
+                <w:rFonts w:ascii="Times New Roman" w:hAnsi="Times New Roman" w:cs="Times New Roman"/>
+                <w:noProof/>
+                <w:sz w:val="28"/>
+                <w:szCs w:val="28"/>
+              </w:rPr>
+              <w:tab/>
+            </w:r>
+            <w:r>
+              <w:rPr>
+                <w:rStyle w:val="ad"/>
+                <w:rFonts w:ascii="Times New Roman" w:hAnsi="Times New Roman" w:cs="Times New Roman"/>
+                <w:b/>
+                <w:bCs/>
+                <w:noProof/>
+                <w:sz w:val="28"/>
+                <w:szCs w:val="28"/>
+                <w:lang w:val="en-US"/>
+              </w:rPr>
+              <w:t>Attention Mechanism</w:t>
+            </w:r>
+            <w:r>
+              <w:rPr>
+                <w:rFonts w:ascii="Times New Roman" w:hAnsi="Times New Roman" w:cs="Times New Roman"/>
+                <w:noProof/>
+                <w:webHidden/>
+                <w:sz w:val="28"/>
+                <w:szCs w:val="28"/>
+              </w:rPr>
+              <w:tab/>
+            </w:r>
+            <w:r>
+              <w:rPr>
+                <w:rFonts w:ascii="Times New Roman" w:hAnsi="Times New Roman" w:cs="Times New Roman"/>
+                <w:noProof/>
+                <w:webHidden/>
+                <w:sz w:val="28"/>
+                <w:szCs w:val="28"/>
+              </w:rPr>
+              <w:fldChar w:fldCharType="begin"/>
+            </w:r>
+            <w:r>
+              <w:rPr>
+                <w:rFonts w:ascii="Times New Roman" w:hAnsi="Times New Roman" w:cs="Times New Roman"/>
+                <w:noProof/>
+                <w:webHidden/>
+                <w:sz w:val="28"/>
+                <w:szCs w:val="28"/>
+              </w:rPr>
+              <w:instrText xml:space="preserve"> PAGEREF _Toc197369744 \h </w:instrText>
+            </w:r>
+            <w:r>
+              <w:rPr>
+                <w:rFonts w:ascii="Times New Roman" w:hAnsi="Times New Roman" w:cs="Times New Roman"/>
+                <w:noProof/>
+                <w:webHidden/>
+                <w:sz w:val="28"/>
+                <w:szCs w:val="28"/>
+              </w:rPr>
+            </w:r>
+            <w:r>
+              <w:rPr>
+                <w:rFonts w:ascii="Times New Roman" w:hAnsi="Times New Roman" w:cs="Times New Roman"/>
+                <w:noProof/>
+                <w:webHidden/>
+                <w:sz w:val="28"/>
+                <w:szCs w:val="28"/>
+              </w:rPr>
+              <w:fldChar w:fldCharType="separate"/>
+            </w:r>
+            <w:r>
+              <w:rPr>
+                <w:rFonts w:ascii="Times New Roman" w:hAnsi="Times New Roman" w:cs="Times New Roman"/>
+                <w:noProof/>
+                <w:webHidden/>
+                <w:sz w:val="28"/>
+                <w:szCs w:val="28"/>
+              </w:rPr>
+              <w:t>13</w:t>
+            </w:r>
+            <w:r>
+              <w:rPr>
+                <w:rFonts w:ascii="Times New Roman" w:hAnsi="Times New Roman" w:cs="Times New Roman"/>
+                <w:noProof/>
+                <w:webHidden/>
+                <w:sz w:val="28"/>
+                <w:szCs w:val="28"/>
+              </w:rPr>
+              <w:fldChar w:fldCharType="end"/>
+            </w:r>
+          </w:hyperlink>
+        </w:p>
+        <w:p>
+          <w:pPr>
+            <w:pStyle w:val="23"/>
+            <w:tabs>
+              <w:tab w:val="left" w:pos="960"/>
+              <w:tab w:val="right" w:leader="dot" w:pos="9344"/>
+            </w:tabs>
+            <w:spacing w:line="360" w:lineRule="auto"/>
+            <w:rPr>
+              <w:rFonts w:ascii="Times New Roman" w:hAnsi="Times New Roman" w:cs="Times New Roman"/>
+              <w:noProof/>
+              <w:sz w:val="28"/>
+              <w:szCs w:val="28"/>
+            </w:rPr>
+          </w:pPr>
+          <w:hyperlink w:anchor="_Toc197369745" w:history="1">
+            <w:r>
+              <w:rPr>
+                <w:rStyle w:val="ad"/>
+                <w:rFonts w:ascii="Times New Roman" w:hAnsi="Times New Roman" w:cs="Times New Roman"/>
+                <w:b/>
+                <w:bCs/>
+                <w:iCs/>
+                <w:noProof/>
+                <w:sz w:val="28"/>
+                <w:szCs w:val="28"/>
+                <w:lang w:val="en-US"/>
+              </w:rPr>
+              <w:t>3.3.</w:t>
+            </w:r>
+            <w:r>
+              <w:rPr>
+                <w:rFonts w:ascii="Times New Roman" w:hAnsi="Times New Roman" w:cs="Times New Roman"/>
+                <w:noProof/>
+                <w:sz w:val="28"/>
+                <w:szCs w:val="28"/>
+              </w:rPr>
+              <w:tab/>
+            </w:r>
+            <w:r>
+              <w:rPr>
+                <w:rStyle w:val="ad"/>
+                <w:rFonts w:ascii="Times New Roman" w:hAnsi="Times New Roman" w:cs="Times New Roman"/>
+                <w:b/>
+                <w:bCs/>
+                <w:noProof/>
+                <w:sz w:val="28"/>
+                <w:szCs w:val="28"/>
+                <w:lang w:val="en-US"/>
+              </w:rPr>
+              <w:t>Class Activation Mapping</w:t>
+            </w:r>
+            <w:r>
+              <w:rPr>
+                <w:rFonts w:ascii="Times New Roman" w:hAnsi="Times New Roman" w:cs="Times New Roman"/>
+                <w:noProof/>
+                <w:webHidden/>
+                <w:sz w:val="28"/>
+                <w:szCs w:val="28"/>
+              </w:rPr>
+              <w:tab/>
+            </w:r>
+            <w:r>
+              <w:rPr>
+                <w:rFonts w:ascii="Times New Roman" w:hAnsi="Times New Roman" w:cs="Times New Roman"/>
+                <w:noProof/>
+                <w:webHidden/>
+                <w:sz w:val="28"/>
+                <w:szCs w:val="28"/>
+              </w:rPr>
+              <w:fldChar w:fldCharType="begin"/>
+            </w:r>
+            <w:r>
+              <w:rPr>
+                <w:rFonts w:ascii="Times New Roman" w:hAnsi="Times New Roman" w:cs="Times New Roman"/>
+                <w:noProof/>
+                <w:webHidden/>
+                <w:sz w:val="28"/>
+                <w:szCs w:val="28"/>
+              </w:rPr>
+              <w:instrText xml:space="preserve"> PAGEREF _Toc197369745 \h </w:instrText>
+            </w:r>
+            <w:r>
+              <w:rPr>
+                <w:rFonts w:ascii="Times New Roman" w:hAnsi="Times New Roman" w:cs="Times New Roman"/>
+                <w:noProof/>
+                <w:webHidden/>
+                <w:sz w:val="28"/>
+                <w:szCs w:val="28"/>
+              </w:rPr>
+            </w:r>
+            <w:r>
+              <w:rPr>
+                <w:rFonts w:ascii="Times New Roman" w:hAnsi="Times New Roman" w:cs="Times New Roman"/>
+                <w:noProof/>
+                <w:webHidden/>
+                <w:sz w:val="28"/>
+                <w:szCs w:val="28"/>
+              </w:rPr>
+              <w:fldChar w:fldCharType="separate"/>
+            </w:r>
+            <w:r>
+              <w:rPr>
+                <w:rFonts w:ascii="Times New Roman" w:hAnsi="Times New Roman" w:cs="Times New Roman"/>
+                <w:noProof/>
+                <w:webHidden/>
+                <w:sz w:val="28"/>
+                <w:szCs w:val="28"/>
+              </w:rPr>
+              <w:t>14</w:t>
+            </w:r>
+            <w:r>
+              <w:rPr>
+                <w:rFonts w:ascii="Times New Roman" w:hAnsi="Times New Roman" w:cs="Times New Roman"/>
+                <w:noProof/>
+                <w:webHidden/>
+                <w:sz w:val="28"/>
+                <w:szCs w:val="28"/>
+              </w:rPr>
+              <w:fldChar w:fldCharType="end"/>
+            </w:r>
+          </w:hyperlink>
+        </w:p>
+        <w:p>
+          <w:pPr>
+            <w:pStyle w:val="11"/>
+            <w:tabs>
+              <w:tab w:val="left" w:pos="480"/>
+              <w:tab w:val="right" w:leader="dot" w:pos="9344"/>
+            </w:tabs>
+            <w:spacing w:line="360" w:lineRule="auto"/>
+            <w:rPr>
+              <w:rFonts w:ascii="Times New Roman" w:eastAsiaTheme="minorEastAsia" w:hAnsi="Times New Roman" w:cs="Times New Roman"/>
+              <w:noProof/>
+              <w:kern w:val="2"/>
+              <w:sz w:val="28"/>
+              <w:szCs w:val="28"/>
+              <w:lang w:eastAsia="ru-RU"/>
+              <w14:ligatures w14:val="standardContextual"/>
+            </w:rPr>
+          </w:pPr>
+          <w:hyperlink w:anchor="_Toc197369746" w:history="1">
+            <w:r>
+              <w:rPr>
+                <w:rStyle w:val="ad"/>
+                <w:rFonts w:ascii="Times New Roman" w:hAnsi="Times New Roman" w:cs="Times New Roman"/>
+                <w:b/>
+                <w:bCs/>
+                <w:noProof/>
+                <w:sz w:val="28"/>
+                <w:szCs w:val="28"/>
+              </w:rPr>
+              <w:t>4.</w:t>
+            </w:r>
+            <w:r>
+              <w:rPr>
+                <w:rFonts w:ascii="Times New Roman" w:eastAsiaTheme="minorEastAsia" w:hAnsi="Times New Roman" w:cs="Times New Roman"/>
+                <w:noProof/>
+                <w:kern w:val="2"/>
+                <w:sz w:val="28"/>
+                <w:szCs w:val="28"/>
+                <w:lang w:eastAsia="ru-RU"/>
+                <w14:ligatures w14:val="standardContextual"/>
+              </w:rPr>
+              <w:tab/>
+            </w:r>
+            <w:r>
+              <w:rPr>
+                <w:rStyle w:val="ad"/>
+                <w:rFonts w:ascii="Times New Roman" w:hAnsi="Times New Roman" w:cs="Times New Roman"/>
+                <w:b/>
+                <w:bCs/>
+                <w:noProof/>
+                <w:sz w:val="28"/>
+                <w:szCs w:val="28"/>
+              </w:rPr>
+              <w:t>Модели глубинного обучения</w:t>
+            </w:r>
+            <w:r>
+              <w:rPr>
+                <w:rFonts w:ascii="Times New Roman" w:hAnsi="Times New Roman" w:cs="Times New Roman"/>
+                <w:noProof/>
+                <w:webHidden/>
+                <w:sz w:val="28"/>
+                <w:szCs w:val="28"/>
+              </w:rPr>
+              <w:tab/>
+            </w:r>
+            <w:r>
+              <w:rPr>
+                <w:rFonts w:ascii="Times New Roman" w:hAnsi="Times New Roman" w:cs="Times New Roman"/>
+                <w:noProof/>
+                <w:webHidden/>
+                <w:sz w:val="28"/>
+                <w:szCs w:val="28"/>
+              </w:rPr>
+              <w:fldChar w:fldCharType="begin"/>
+            </w:r>
+            <w:r>
+              <w:rPr>
+                <w:rFonts w:ascii="Times New Roman" w:hAnsi="Times New Roman" w:cs="Times New Roman"/>
+                <w:noProof/>
+                <w:webHidden/>
+                <w:sz w:val="28"/>
+                <w:szCs w:val="28"/>
+              </w:rPr>
+              <w:instrText xml:space="preserve"> PAGEREF _Toc197369746 \h </w:instrText>
+            </w:r>
+            <w:r>
+              <w:rPr>
+                <w:rFonts w:ascii="Times New Roman" w:hAnsi="Times New Roman" w:cs="Times New Roman"/>
+                <w:noProof/>
+                <w:webHidden/>
+                <w:sz w:val="28"/>
+                <w:szCs w:val="28"/>
+              </w:rPr>
+            </w:r>
+            <w:r>
+              <w:rPr>
+                <w:rFonts w:ascii="Times New Roman" w:hAnsi="Times New Roman" w:cs="Times New Roman"/>
+                <w:noProof/>
+                <w:webHidden/>
+                <w:sz w:val="28"/>
+                <w:szCs w:val="28"/>
+              </w:rPr>
+              <w:fldChar w:fldCharType="separate"/>
+            </w:r>
+            <w:r>
+              <w:rPr>
+                <w:rFonts w:ascii="Times New Roman" w:hAnsi="Times New Roman" w:cs="Times New Roman"/>
+                <w:noProof/>
+                <w:webHidden/>
+                <w:sz w:val="28"/>
+                <w:szCs w:val="28"/>
+              </w:rPr>
+              <w:t>16</w:t>
+            </w:r>
+            <w:r>
+              <w:rPr>
+                <w:rFonts w:ascii="Times New Roman" w:hAnsi="Times New Roman" w:cs="Times New Roman"/>
+                <w:noProof/>
+                <w:webHidden/>
+                <w:sz w:val="28"/>
+                <w:szCs w:val="28"/>
+              </w:rPr>
+              <w:fldChar w:fldCharType="end"/>
+            </w:r>
+          </w:hyperlink>
+        </w:p>
+        <w:p>
+          <w:pPr>
+            <w:pStyle w:val="23"/>
+            <w:tabs>
+              <w:tab w:val="left" w:pos="960"/>
+              <w:tab w:val="right" w:leader="dot" w:pos="9344"/>
+            </w:tabs>
+            <w:spacing w:line="360" w:lineRule="auto"/>
+            <w:rPr>
+              <w:rFonts w:ascii="Times New Roman" w:hAnsi="Times New Roman" w:cs="Times New Roman"/>
+              <w:noProof/>
+              <w:sz w:val="28"/>
+              <w:szCs w:val="28"/>
+            </w:rPr>
+          </w:pPr>
+          <w:hyperlink w:anchor="_Toc197369747" w:history="1">
+            <w:r>
+              <w:rPr>
+                <w:rStyle w:val="ad"/>
+                <w:rFonts w:ascii="Times New Roman" w:hAnsi="Times New Roman" w:cs="Times New Roman"/>
+                <w:b/>
+                <w:bCs/>
+                <w:noProof/>
+                <w:sz w:val="28"/>
+                <w:szCs w:val="28"/>
+              </w:rPr>
+              <w:t>4.1.</w:t>
+            </w:r>
+            <w:r>
+              <w:rPr>
+                <w:rFonts w:ascii="Times New Roman" w:hAnsi="Times New Roman" w:cs="Times New Roman"/>
+                <w:noProof/>
+                <w:sz w:val="28"/>
+                <w:szCs w:val="28"/>
+              </w:rPr>
+              <w:tab/>
+            </w:r>
+            <w:r>
+              <w:rPr>
+                <w:rStyle w:val="ad"/>
+                <w:rFonts w:ascii="Times New Roman" w:hAnsi="Times New Roman" w:cs="Times New Roman"/>
+                <w:b/>
+                <w:bCs/>
+                <w:noProof/>
+                <w:sz w:val="28"/>
+                <w:szCs w:val="28"/>
+                <w:lang w:val="en-US"/>
+              </w:rPr>
+              <w:t>SHapley</w:t>
+            </w:r>
+            <w:r>
+              <w:rPr>
+                <w:rStyle w:val="ad"/>
+                <w:rFonts w:ascii="Times New Roman" w:hAnsi="Times New Roman" w:cs="Times New Roman"/>
+                <w:b/>
+                <w:bCs/>
+                <w:noProof/>
+                <w:sz w:val="28"/>
+                <w:szCs w:val="28"/>
+              </w:rPr>
+              <w:t xml:space="preserve"> </w:t>
+            </w:r>
+            <w:r>
+              <w:rPr>
+                <w:rStyle w:val="ad"/>
+                <w:rFonts w:ascii="Times New Roman" w:hAnsi="Times New Roman" w:cs="Times New Roman"/>
+                <w:b/>
+                <w:bCs/>
+                <w:noProof/>
+                <w:sz w:val="28"/>
+                <w:szCs w:val="28"/>
+                <w:lang w:val="en-US"/>
+              </w:rPr>
+              <w:t>Additive</w:t>
+            </w:r>
+            <w:r>
+              <w:rPr>
+                <w:rStyle w:val="ad"/>
+                <w:rFonts w:ascii="Times New Roman" w:hAnsi="Times New Roman" w:cs="Times New Roman"/>
+                <w:b/>
+                <w:bCs/>
+                <w:noProof/>
+                <w:sz w:val="28"/>
+                <w:szCs w:val="28"/>
+              </w:rPr>
+              <w:t xml:space="preserve"> </w:t>
+            </w:r>
+            <w:r>
+              <w:rPr>
+                <w:rStyle w:val="ad"/>
+                <w:rFonts w:ascii="Times New Roman" w:hAnsi="Times New Roman" w:cs="Times New Roman"/>
+                <w:b/>
+                <w:bCs/>
+                <w:noProof/>
+                <w:sz w:val="28"/>
+                <w:szCs w:val="28"/>
+                <w:lang w:val="en-US"/>
+              </w:rPr>
+              <w:t>exPlanations</w:t>
+            </w:r>
+            <w:r>
+              <w:rPr>
+                <w:rStyle w:val="ad"/>
+                <w:rFonts w:ascii="Times New Roman" w:hAnsi="Times New Roman" w:cs="Times New Roman"/>
+                <w:b/>
+                <w:bCs/>
+                <w:noProof/>
+                <w:sz w:val="28"/>
+                <w:szCs w:val="28"/>
+              </w:rPr>
+              <w:t xml:space="preserve"> модель</w:t>
+            </w:r>
+            <w:r>
+              <w:rPr>
+                <w:rFonts w:ascii="Times New Roman" w:hAnsi="Times New Roman" w:cs="Times New Roman"/>
+                <w:noProof/>
+                <w:webHidden/>
+                <w:sz w:val="28"/>
+                <w:szCs w:val="28"/>
+              </w:rPr>
+              <w:tab/>
+            </w:r>
+            <w:r>
+              <w:rPr>
+                <w:rFonts w:ascii="Times New Roman" w:hAnsi="Times New Roman" w:cs="Times New Roman"/>
+                <w:noProof/>
+                <w:webHidden/>
+                <w:sz w:val="28"/>
+                <w:szCs w:val="28"/>
+              </w:rPr>
+              <w:fldChar w:fldCharType="begin"/>
+            </w:r>
+            <w:r>
+              <w:rPr>
+                <w:rFonts w:ascii="Times New Roman" w:hAnsi="Times New Roman" w:cs="Times New Roman"/>
+                <w:noProof/>
+                <w:webHidden/>
+                <w:sz w:val="28"/>
+                <w:szCs w:val="28"/>
+              </w:rPr>
+              <w:instrText xml:space="preserve"> PAGEREF _Toc197369747 \h </w:instrText>
+            </w:r>
+            <w:r>
+              <w:rPr>
+                <w:rFonts w:ascii="Times New Roman" w:hAnsi="Times New Roman" w:cs="Times New Roman"/>
+                <w:noProof/>
+                <w:webHidden/>
+                <w:sz w:val="28"/>
+                <w:szCs w:val="28"/>
+              </w:rPr>
+            </w:r>
+            <w:r>
+              <w:rPr>
+                <w:rFonts w:ascii="Times New Roman" w:hAnsi="Times New Roman" w:cs="Times New Roman"/>
+                <w:noProof/>
+                <w:webHidden/>
+                <w:sz w:val="28"/>
+                <w:szCs w:val="28"/>
+              </w:rPr>
+              <w:fldChar w:fldCharType="separate"/>
+            </w:r>
+            <w:r>
+              <w:rPr>
+                <w:rFonts w:ascii="Times New Roman" w:hAnsi="Times New Roman" w:cs="Times New Roman"/>
+                <w:noProof/>
+                <w:webHidden/>
+                <w:sz w:val="28"/>
+                <w:szCs w:val="28"/>
+              </w:rPr>
+              <w:t>16</w:t>
+            </w:r>
+            <w:r>
+              <w:rPr>
+                <w:rFonts w:ascii="Times New Roman" w:hAnsi="Times New Roman" w:cs="Times New Roman"/>
+                <w:noProof/>
+                <w:webHidden/>
+                <w:sz w:val="28"/>
+                <w:szCs w:val="28"/>
+              </w:rPr>
+              <w:fldChar w:fldCharType="end"/>
+            </w:r>
+          </w:hyperlink>
+        </w:p>
+        <w:p>
+          <w:pPr>
+            <w:pStyle w:val="23"/>
+            <w:tabs>
+              <w:tab w:val="left" w:pos="960"/>
+              <w:tab w:val="right" w:leader="dot" w:pos="9344"/>
+            </w:tabs>
+            <w:spacing w:line="360" w:lineRule="auto"/>
+            <w:rPr>
+              <w:rFonts w:ascii="Times New Roman" w:hAnsi="Times New Roman" w:cs="Times New Roman"/>
+              <w:noProof/>
+              <w:sz w:val="28"/>
+              <w:szCs w:val="28"/>
+            </w:rPr>
+          </w:pPr>
+          <w:hyperlink w:anchor="_Toc197369748" w:history="1">
+            <w:r>
+              <w:rPr>
+                <w:rStyle w:val="ad"/>
+                <w:rFonts w:ascii="Times New Roman" w:hAnsi="Times New Roman" w:cs="Times New Roman"/>
+                <w:b/>
+                <w:bCs/>
+                <w:noProof/>
+                <w:sz w:val="28"/>
+                <w:szCs w:val="28"/>
+                <w:lang w:val="en-US"/>
+              </w:rPr>
+              <w:t>4.2.</w:t>
+            </w:r>
+            <w:r>
+              <w:rPr>
+                <w:rFonts w:ascii="Times New Roman" w:hAnsi="Times New Roman" w:cs="Times New Roman"/>
+                <w:noProof/>
+                <w:sz w:val="28"/>
+                <w:szCs w:val="28"/>
+              </w:rPr>
+              <w:tab/>
+            </w:r>
+            <w:r>
+              <w:rPr>
+                <w:rStyle w:val="ad"/>
+                <w:rFonts w:ascii="Times New Roman" w:hAnsi="Times New Roman" w:cs="Times New Roman"/>
+                <w:b/>
+                <w:bCs/>
+                <w:noProof/>
+                <w:sz w:val="28"/>
+                <w:szCs w:val="28"/>
+                <w:lang w:val="en-US"/>
+              </w:rPr>
+              <w:t>MultIlevel kNowledge-guided Attention networks</w:t>
+            </w:r>
+            <w:r>
+              <w:rPr>
+                <w:rFonts w:ascii="Times New Roman" w:hAnsi="Times New Roman" w:cs="Times New Roman"/>
+                <w:noProof/>
+                <w:webHidden/>
+                <w:sz w:val="28"/>
+                <w:szCs w:val="28"/>
+              </w:rPr>
+              <w:tab/>
+            </w:r>
+            <w:r>
+              <w:rPr>
+                <w:rFonts w:ascii="Times New Roman" w:hAnsi="Times New Roman" w:cs="Times New Roman"/>
+                <w:noProof/>
+                <w:webHidden/>
+                <w:sz w:val="28"/>
+                <w:szCs w:val="28"/>
+              </w:rPr>
+              <w:fldChar w:fldCharType="begin"/>
+            </w:r>
+            <w:r>
+              <w:rPr>
+                <w:rFonts w:ascii="Times New Roman" w:hAnsi="Times New Roman" w:cs="Times New Roman"/>
+                <w:noProof/>
+                <w:webHidden/>
+                <w:sz w:val="28"/>
+                <w:szCs w:val="28"/>
+              </w:rPr>
+              <w:instrText xml:space="preserve"> PAGEREF _Toc197369748 \h </w:instrText>
+            </w:r>
+            <w:r>
+              <w:rPr>
+                <w:rFonts w:ascii="Times New Roman" w:hAnsi="Times New Roman" w:cs="Times New Roman"/>
+                <w:noProof/>
+                <w:webHidden/>
+                <w:sz w:val="28"/>
+                <w:szCs w:val="28"/>
+              </w:rPr>
+            </w:r>
+            <w:r>
+              <w:rPr>
+                <w:rFonts w:ascii="Times New Roman" w:hAnsi="Times New Roman" w:cs="Times New Roman"/>
+                <w:noProof/>
+                <w:webHidden/>
+                <w:sz w:val="28"/>
+                <w:szCs w:val="28"/>
+              </w:rPr>
+              <w:fldChar w:fldCharType="separate"/>
+            </w:r>
+            <w:r>
+              <w:rPr>
+                <w:rFonts w:ascii="Times New Roman" w:hAnsi="Times New Roman" w:cs="Times New Roman"/>
+                <w:noProof/>
+                <w:webHidden/>
+                <w:sz w:val="28"/>
+                <w:szCs w:val="28"/>
+              </w:rPr>
+              <w:t>19</w:t>
+            </w:r>
+            <w:r>
+              <w:rPr>
+                <w:rFonts w:ascii="Times New Roman" w:hAnsi="Times New Roman" w:cs="Times New Roman"/>
+                <w:noProof/>
+                <w:webHidden/>
+                <w:sz w:val="28"/>
+                <w:szCs w:val="28"/>
+              </w:rPr>
+              <w:fldChar w:fldCharType="end"/>
+            </w:r>
+          </w:hyperlink>
+        </w:p>
+        <w:p>
+          <w:pPr>
+            <w:pStyle w:val="23"/>
+            <w:tabs>
+              <w:tab w:val="left" w:pos="960"/>
+              <w:tab w:val="right" w:leader="dot" w:pos="9344"/>
+            </w:tabs>
+            <w:spacing w:line="360" w:lineRule="auto"/>
+            <w:rPr>
+              <w:rFonts w:ascii="Times New Roman" w:hAnsi="Times New Roman" w:cs="Times New Roman"/>
+              <w:noProof/>
+              <w:sz w:val="28"/>
+              <w:szCs w:val="28"/>
+            </w:rPr>
+          </w:pPr>
+          <w:hyperlink w:anchor="_Toc197369749" w:history="1">
+            <w:r>
+              <w:rPr>
+                <w:rStyle w:val="ad"/>
+                <w:rFonts w:ascii="Times New Roman" w:hAnsi="Times New Roman" w:cs="Times New Roman"/>
+                <w:b/>
+                <w:bCs/>
+                <w:noProof/>
+                <w:sz w:val="28"/>
+                <w:szCs w:val="28"/>
+                <w:lang w:val="en-US"/>
+              </w:rPr>
+              <w:t>4.3.</w:t>
+            </w:r>
+            <w:r>
+              <w:rPr>
+                <w:rFonts w:ascii="Times New Roman" w:hAnsi="Times New Roman" w:cs="Times New Roman"/>
+                <w:noProof/>
+                <w:sz w:val="28"/>
+                <w:szCs w:val="28"/>
+              </w:rPr>
+              <w:tab/>
+            </w:r>
+            <w:r>
+              <w:rPr>
+                <w:rStyle w:val="ad"/>
+                <w:rFonts w:ascii="Times New Roman" w:hAnsi="Times New Roman" w:cs="Times New Roman"/>
+                <w:b/>
+                <w:bCs/>
+                <w:noProof/>
+                <w:sz w:val="28"/>
+                <w:szCs w:val="28"/>
+                <w:lang w:val="en-US"/>
+              </w:rPr>
+              <w:t xml:space="preserve">Gradient-weighted Class Activation Mapping </w:t>
+            </w:r>
+            <w:r>
+              <w:rPr>
+                <w:rStyle w:val="ad"/>
+                <w:rFonts w:ascii="Times New Roman" w:hAnsi="Times New Roman" w:cs="Times New Roman"/>
+                <w:b/>
+                <w:bCs/>
+                <w:noProof/>
+                <w:sz w:val="28"/>
+                <w:szCs w:val="28"/>
+              </w:rPr>
+              <w:t>модель</w:t>
+            </w:r>
+            <w:r>
+              <w:rPr>
+                <w:rFonts w:ascii="Times New Roman" w:hAnsi="Times New Roman" w:cs="Times New Roman"/>
+                <w:noProof/>
+                <w:webHidden/>
+                <w:sz w:val="28"/>
+                <w:szCs w:val="28"/>
+              </w:rPr>
+              <w:tab/>
+            </w:r>
+            <w:r>
+              <w:rPr>
+                <w:rFonts w:ascii="Times New Roman" w:hAnsi="Times New Roman" w:cs="Times New Roman"/>
+                <w:noProof/>
+                <w:webHidden/>
+                <w:sz w:val="28"/>
+                <w:szCs w:val="28"/>
+              </w:rPr>
+              <w:fldChar w:fldCharType="begin"/>
+            </w:r>
+            <w:r>
+              <w:rPr>
+                <w:rFonts w:ascii="Times New Roman" w:hAnsi="Times New Roman" w:cs="Times New Roman"/>
+                <w:noProof/>
+                <w:webHidden/>
+                <w:sz w:val="28"/>
+                <w:szCs w:val="28"/>
+              </w:rPr>
+              <w:instrText xml:space="preserve"> PAGEREF _Toc197369749 \h </w:instrText>
+            </w:r>
+            <w:r>
+              <w:rPr>
+                <w:rFonts w:ascii="Times New Roman" w:hAnsi="Times New Roman" w:cs="Times New Roman"/>
+                <w:noProof/>
+                <w:webHidden/>
+                <w:sz w:val="28"/>
+                <w:szCs w:val="28"/>
+              </w:rPr>
+            </w:r>
+            <w:r>
+              <w:rPr>
+                <w:rFonts w:ascii="Times New Roman" w:hAnsi="Times New Roman" w:cs="Times New Roman"/>
+                <w:noProof/>
+                <w:webHidden/>
+                <w:sz w:val="28"/>
+                <w:szCs w:val="28"/>
+              </w:rPr>
+              <w:fldChar w:fldCharType="separate"/>
+            </w:r>
+            <w:r>
+              <w:rPr>
+                <w:rFonts w:ascii="Times New Roman" w:hAnsi="Times New Roman" w:cs="Times New Roman"/>
+                <w:noProof/>
+                <w:webHidden/>
+                <w:sz w:val="28"/>
+                <w:szCs w:val="28"/>
+              </w:rPr>
+              <w:t>22</w:t>
+            </w:r>
+            <w:r>
+              <w:rPr>
+                <w:rFonts w:ascii="Times New Roman" w:hAnsi="Times New Roman" w:cs="Times New Roman"/>
+                <w:noProof/>
+                <w:webHidden/>
+                <w:sz w:val="28"/>
+                <w:szCs w:val="28"/>
+              </w:rPr>
+              <w:fldChar w:fldCharType="end"/>
+            </w:r>
+          </w:hyperlink>
+        </w:p>
+        <w:p>
+          <w:pPr>
+            <w:pStyle w:val="11"/>
+            <w:tabs>
+              <w:tab w:val="left" w:pos="480"/>
+              <w:tab w:val="right" w:leader="dot" w:pos="9344"/>
+            </w:tabs>
+            <w:spacing w:line="360" w:lineRule="auto"/>
+            <w:rPr>
+              <w:rFonts w:ascii="Times New Roman" w:eastAsiaTheme="minorEastAsia" w:hAnsi="Times New Roman" w:cs="Times New Roman"/>
+              <w:noProof/>
+              <w:kern w:val="2"/>
+              <w:sz w:val="28"/>
+              <w:szCs w:val="28"/>
+              <w:lang w:eastAsia="ru-RU"/>
+              <w14:ligatures w14:val="standardContextual"/>
+            </w:rPr>
+          </w:pPr>
+          <w:hyperlink w:anchor="_Toc197369750" w:history="1">
+            <w:r>
+              <w:rPr>
+                <w:rStyle w:val="ad"/>
+                <w:rFonts w:ascii="Times New Roman" w:hAnsi="Times New Roman" w:cs="Times New Roman"/>
+                <w:b/>
+                <w:bCs/>
+                <w:noProof/>
+                <w:sz w:val="28"/>
+                <w:szCs w:val="28"/>
+              </w:rPr>
+              <w:t>5.</w:t>
+            </w:r>
+            <w:r>
+              <w:rPr>
+                <w:rFonts w:ascii="Times New Roman" w:eastAsiaTheme="minorEastAsia" w:hAnsi="Times New Roman" w:cs="Times New Roman"/>
+                <w:noProof/>
+                <w:kern w:val="2"/>
+                <w:sz w:val="28"/>
+                <w:szCs w:val="28"/>
+                <w:lang w:eastAsia="ru-RU"/>
+                <w14:ligatures w14:val="standardContextual"/>
+              </w:rPr>
+              <w:tab/>
+            </w:r>
+            <w:r>
+              <w:rPr>
+                <w:rStyle w:val="ad"/>
+                <w:rFonts w:ascii="Times New Roman" w:hAnsi="Times New Roman" w:cs="Times New Roman"/>
+                <w:b/>
+                <w:bCs/>
+                <w:noProof/>
+                <w:sz w:val="28"/>
+                <w:szCs w:val="28"/>
+              </w:rPr>
+              <w:t>Вычислительные эксперименты</w:t>
+            </w:r>
+            <w:r>
+              <w:rPr>
+                <w:rFonts w:ascii="Times New Roman" w:hAnsi="Times New Roman" w:cs="Times New Roman"/>
+                <w:noProof/>
+                <w:webHidden/>
+                <w:sz w:val="28"/>
+                <w:szCs w:val="28"/>
+              </w:rPr>
+              <w:tab/>
+            </w:r>
+            <w:r>
+              <w:rPr>
+                <w:rFonts w:ascii="Times New Roman" w:hAnsi="Times New Roman" w:cs="Times New Roman"/>
+                <w:noProof/>
+                <w:webHidden/>
+                <w:sz w:val="28"/>
+                <w:szCs w:val="28"/>
+              </w:rPr>
+              <w:fldChar w:fldCharType="begin"/>
+            </w:r>
+            <w:r>
+              <w:rPr>
+                <w:rFonts w:ascii="Times New Roman" w:hAnsi="Times New Roman" w:cs="Times New Roman"/>
+                <w:noProof/>
+                <w:webHidden/>
+                <w:sz w:val="28"/>
+                <w:szCs w:val="28"/>
+              </w:rPr>
+              <w:instrText xml:space="preserve"> PAGEREF _Toc197369750 \h </w:instrText>
+            </w:r>
+            <w:r>
+              <w:rPr>
+                <w:rFonts w:ascii="Times New Roman" w:hAnsi="Times New Roman" w:cs="Times New Roman"/>
+                <w:noProof/>
+                <w:webHidden/>
+                <w:sz w:val="28"/>
+                <w:szCs w:val="28"/>
+              </w:rPr>
+            </w:r>
+            <w:r>
+              <w:rPr>
+                <w:rFonts w:ascii="Times New Roman" w:hAnsi="Times New Roman" w:cs="Times New Roman"/>
+                <w:noProof/>
+                <w:webHidden/>
+                <w:sz w:val="28"/>
+                <w:szCs w:val="28"/>
+              </w:rPr>
+              <w:fldChar w:fldCharType="separate"/>
+            </w:r>
+            <w:r>
+              <w:rPr>
+                <w:rFonts w:ascii="Times New Roman" w:hAnsi="Times New Roman" w:cs="Times New Roman"/>
+                <w:noProof/>
+                <w:webHidden/>
+                <w:sz w:val="28"/>
+                <w:szCs w:val="28"/>
+              </w:rPr>
+              <w:t>25</w:t>
+            </w:r>
+            <w:r>
+              <w:rPr>
+                <w:rFonts w:ascii="Times New Roman" w:hAnsi="Times New Roman" w:cs="Times New Roman"/>
+                <w:noProof/>
+                <w:webHidden/>
+                <w:sz w:val="28"/>
+                <w:szCs w:val="28"/>
+              </w:rPr>
+              <w:fldChar w:fldCharType="end"/>
+            </w:r>
+          </w:hyperlink>
+        </w:p>
+        <w:p>
+          <w:pPr>
+            <w:pStyle w:val="23"/>
+            <w:tabs>
+              <w:tab w:val="left" w:pos="960"/>
+              <w:tab w:val="right" w:leader="dot" w:pos="9344"/>
+            </w:tabs>
+            <w:spacing w:line="360" w:lineRule="auto"/>
+            <w:rPr>
+              <w:rFonts w:ascii="Times New Roman" w:hAnsi="Times New Roman" w:cs="Times New Roman"/>
+              <w:noProof/>
+              <w:sz w:val="28"/>
+              <w:szCs w:val="28"/>
+            </w:rPr>
+          </w:pPr>
+          <w:hyperlink w:anchor="_Toc197369751" w:history="1">
+            <w:r>
+              <w:rPr>
+                <w:rStyle w:val="ad"/>
+                <w:rFonts w:ascii="Times New Roman" w:hAnsi="Times New Roman" w:cs="Times New Roman"/>
+                <w:b/>
+                <w:bCs/>
+                <w:noProof/>
+                <w:sz w:val="28"/>
+                <w:szCs w:val="28"/>
+              </w:rPr>
+              <w:t>5.1.</w:t>
+            </w:r>
+            <w:r>
+              <w:rPr>
+                <w:rFonts w:ascii="Times New Roman" w:hAnsi="Times New Roman" w:cs="Times New Roman"/>
+                <w:noProof/>
+                <w:sz w:val="28"/>
+                <w:szCs w:val="28"/>
+              </w:rPr>
+              <w:tab/>
+            </w:r>
+            <w:r>
+              <w:rPr>
+                <w:rStyle w:val="ad"/>
+                <w:rFonts w:ascii="Times New Roman" w:hAnsi="Times New Roman" w:cs="Times New Roman"/>
+                <w:b/>
+                <w:bCs/>
+                <w:noProof/>
+                <w:sz w:val="28"/>
+                <w:szCs w:val="28"/>
+              </w:rPr>
+              <w:t>Результаты эксперимента</w:t>
+            </w:r>
+            <w:r>
+              <w:rPr>
+                <w:rFonts w:ascii="Times New Roman" w:hAnsi="Times New Roman" w:cs="Times New Roman"/>
+                <w:noProof/>
+                <w:webHidden/>
+                <w:sz w:val="28"/>
+                <w:szCs w:val="28"/>
+              </w:rPr>
+              <w:tab/>
+            </w:r>
+            <w:r>
+              <w:rPr>
+                <w:rFonts w:ascii="Times New Roman" w:hAnsi="Times New Roman" w:cs="Times New Roman"/>
+                <w:noProof/>
+                <w:webHidden/>
+                <w:sz w:val="28"/>
+                <w:szCs w:val="28"/>
+              </w:rPr>
+              <w:fldChar w:fldCharType="begin"/>
+            </w:r>
+            <w:r>
+              <w:rPr>
+                <w:rFonts w:ascii="Times New Roman" w:hAnsi="Times New Roman" w:cs="Times New Roman"/>
+                <w:noProof/>
+                <w:webHidden/>
+                <w:sz w:val="28"/>
+                <w:szCs w:val="28"/>
+              </w:rPr>
+              <w:instrText xml:space="preserve"> PAGEREF _Toc197369751 \h </w:instrText>
+            </w:r>
+            <w:r>
+              <w:rPr>
+                <w:rFonts w:ascii="Times New Roman" w:hAnsi="Times New Roman" w:cs="Times New Roman"/>
+                <w:noProof/>
+                <w:webHidden/>
+                <w:sz w:val="28"/>
+                <w:szCs w:val="28"/>
+              </w:rPr>
+            </w:r>
+            <w:r>
+              <w:rPr>
+                <w:rFonts w:ascii="Times New Roman" w:hAnsi="Times New Roman" w:cs="Times New Roman"/>
+                <w:noProof/>
+                <w:webHidden/>
+                <w:sz w:val="28"/>
+                <w:szCs w:val="28"/>
+              </w:rPr>
+              <w:fldChar w:fldCharType="separate"/>
+            </w:r>
+            <w:r>
+              <w:rPr>
+                <w:rFonts w:ascii="Times New Roman" w:hAnsi="Times New Roman" w:cs="Times New Roman"/>
+                <w:noProof/>
+                <w:webHidden/>
+                <w:sz w:val="28"/>
+                <w:szCs w:val="28"/>
+              </w:rPr>
+              <w:t>25</w:t>
+            </w:r>
+            <w:r>
+              <w:rPr>
+                <w:rFonts w:ascii="Times New Roman" w:hAnsi="Times New Roman" w:cs="Times New Roman"/>
+                <w:noProof/>
+                <w:webHidden/>
+                <w:sz w:val="28"/>
+                <w:szCs w:val="28"/>
+              </w:rPr>
+              <w:fldChar w:fldCharType="end"/>
+            </w:r>
+          </w:hyperlink>
+        </w:p>
+        <w:p>
+          <w:pPr>
+            <w:pStyle w:val="23"/>
+            <w:tabs>
+              <w:tab w:val="left" w:pos="960"/>
+              <w:tab w:val="right" w:leader="dot" w:pos="9344"/>
+            </w:tabs>
+            <w:spacing w:line="360" w:lineRule="auto"/>
+            <w:rPr>
+              <w:rFonts w:ascii="Times New Roman" w:hAnsi="Times New Roman" w:cs="Times New Roman"/>
+              <w:noProof/>
+              <w:sz w:val="28"/>
+              <w:szCs w:val="28"/>
+            </w:rPr>
+          </w:pPr>
+          <w:hyperlink w:anchor="_Toc197369752" w:history="1">
+            <w:r>
+              <w:rPr>
+                <w:rStyle w:val="ad"/>
+                <w:rFonts w:ascii="Times New Roman" w:hAnsi="Times New Roman" w:cs="Times New Roman"/>
+                <w:b/>
+                <w:bCs/>
+                <w:noProof/>
+                <w:sz w:val="28"/>
+                <w:szCs w:val="28"/>
+              </w:rPr>
+              <w:t>5.2.</w:t>
+            </w:r>
+            <w:r>
+              <w:rPr>
+                <w:rFonts w:ascii="Times New Roman" w:hAnsi="Times New Roman" w:cs="Times New Roman"/>
+                <w:noProof/>
+                <w:sz w:val="28"/>
+                <w:szCs w:val="28"/>
+              </w:rPr>
+              <w:tab/>
+            </w:r>
+            <w:r>
+              <w:rPr>
+                <w:rStyle w:val="ad"/>
+                <w:rFonts w:ascii="Times New Roman" w:hAnsi="Times New Roman" w:cs="Times New Roman"/>
+                <w:b/>
+                <w:bCs/>
+                <w:noProof/>
+                <w:sz w:val="28"/>
+                <w:szCs w:val="28"/>
+              </w:rPr>
+              <w:t>Анализ полученных результатов</w:t>
+            </w:r>
+            <w:r>
+              <w:rPr>
+                <w:rFonts w:ascii="Times New Roman" w:hAnsi="Times New Roman" w:cs="Times New Roman"/>
+                <w:noProof/>
+                <w:webHidden/>
+                <w:sz w:val="28"/>
+                <w:szCs w:val="28"/>
+              </w:rPr>
+              <w:tab/>
+            </w:r>
+            <w:r>
+              <w:rPr>
+                <w:rFonts w:ascii="Times New Roman" w:hAnsi="Times New Roman" w:cs="Times New Roman"/>
+                <w:noProof/>
+                <w:webHidden/>
+                <w:sz w:val="28"/>
+                <w:szCs w:val="28"/>
+              </w:rPr>
+              <w:fldChar w:fldCharType="begin"/>
+            </w:r>
+            <w:r>
+              <w:rPr>
+                <w:rFonts w:ascii="Times New Roman" w:hAnsi="Times New Roman" w:cs="Times New Roman"/>
+                <w:noProof/>
+                <w:webHidden/>
+                <w:sz w:val="28"/>
+                <w:szCs w:val="28"/>
+              </w:rPr>
+              <w:instrText xml:space="preserve"> PAGEREF _Toc197369752 \h </w:instrText>
+            </w:r>
+            <w:r>
+              <w:rPr>
+                <w:rFonts w:ascii="Times New Roman" w:hAnsi="Times New Roman" w:cs="Times New Roman"/>
+                <w:noProof/>
+                <w:webHidden/>
+                <w:sz w:val="28"/>
+                <w:szCs w:val="28"/>
+              </w:rPr>
+            </w:r>
+            <w:r>
+              <w:rPr>
+                <w:rFonts w:ascii="Times New Roman" w:hAnsi="Times New Roman" w:cs="Times New Roman"/>
+                <w:noProof/>
+                <w:webHidden/>
+                <w:sz w:val="28"/>
+                <w:szCs w:val="28"/>
+              </w:rPr>
+              <w:fldChar w:fldCharType="separate"/>
+            </w:r>
+            <w:r>
+              <w:rPr>
+                <w:rFonts w:ascii="Times New Roman" w:hAnsi="Times New Roman" w:cs="Times New Roman"/>
+                <w:noProof/>
+                <w:webHidden/>
+                <w:sz w:val="28"/>
+                <w:szCs w:val="28"/>
+              </w:rPr>
+              <w:t>25</w:t>
+            </w:r>
+            <w:r>
+              <w:rPr>
+                <w:rFonts w:ascii="Times New Roman" w:hAnsi="Times New Roman" w:cs="Times New Roman"/>
+                <w:noProof/>
+                <w:webHidden/>
+                <w:sz w:val="28"/>
+                <w:szCs w:val="28"/>
+              </w:rPr>
+              <w:fldChar w:fldCharType="end"/>
+            </w:r>
+          </w:hyperlink>
+        </w:p>
+        <w:p>
+          <w:pPr>
+            <w:pStyle w:val="11"/>
+            <w:tabs>
+              <w:tab w:val="left" w:pos="480"/>
+              <w:tab w:val="right" w:leader="dot" w:pos="9344"/>
+            </w:tabs>
+            <w:spacing w:line="360" w:lineRule="auto"/>
+            <w:rPr>
+              <w:rFonts w:ascii="Times New Roman" w:eastAsiaTheme="minorEastAsia" w:hAnsi="Times New Roman" w:cs="Times New Roman"/>
+              <w:noProof/>
+              <w:kern w:val="2"/>
+              <w:sz w:val="28"/>
+              <w:szCs w:val="28"/>
+              <w:lang w:eastAsia="ru-RU"/>
+              <w14:ligatures w14:val="standardContextual"/>
+            </w:rPr>
+          </w:pPr>
+          <w:hyperlink w:anchor="_Toc197369753" w:history="1">
+            <w:r>
+              <w:rPr>
+                <w:rStyle w:val="ad"/>
+                <w:rFonts w:ascii="Times New Roman" w:hAnsi="Times New Roman" w:cs="Times New Roman"/>
+                <w:b/>
+                <w:bCs/>
+                <w:noProof/>
+                <w:sz w:val="28"/>
+                <w:szCs w:val="28"/>
+              </w:rPr>
+              <w:t>6.</w:t>
+            </w:r>
+            <w:r>
+              <w:rPr>
+                <w:rFonts w:ascii="Times New Roman" w:eastAsiaTheme="minorEastAsia" w:hAnsi="Times New Roman" w:cs="Times New Roman"/>
+                <w:noProof/>
+                <w:kern w:val="2"/>
+                <w:sz w:val="28"/>
+                <w:szCs w:val="28"/>
+                <w:lang w:eastAsia="ru-RU"/>
+                <w14:ligatures w14:val="standardContextual"/>
+              </w:rPr>
+              <w:tab/>
+            </w:r>
+            <w:r>
+              <w:rPr>
+                <w:rStyle w:val="ad"/>
+                <w:rFonts w:ascii="Times New Roman" w:hAnsi="Times New Roman" w:cs="Times New Roman"/>
+                <w:b/>
+                <w:bCs/>
+                <w:noProof/>
+                <w:sz w:val="28"/>
+                <w:szCs w:val="28"/>
+              </w:rPr>
+              <w:t>Заключение</w:t>
+            </w:r>
+            <w:r>
+              <w:rPr>
+                <w:rFonts w:ascii="Times New Roman" w:hAnsi="Times New Roman" w:cs="Times New Roman"/>
+                <w:noProof/>
+                <w:webHidden/>
+                <w:sz w:val="28"/>
+                <w:szCs w:val="28"/>
+              </w:rPr>
+              <w:tab/>
+            </w:r>
+            <w:r>
+              <w:rPr>
+                <w:rFonts w:ascii="Times New Roman" w:hAnsi="Times New Roman" w:cs="Times New Roman"/>
+                <w:noProof/>
+                <w:webHidden/>
+                <w:sz w:val="28"/>
+                <w:szCs w:val="28"/>
+              </w:rPr>
+              <w:fldChar w:fldCharType="begin"/>
+            </w:r>
+            <w:r>
+              <w:rPr>
+                <w:rFonts w:ascii="Times New Roman" w:hAnsi="Times New Roman" w:cs="Times New Roman"/>
+                <w:noProof/>
+                <w:webHidden/>
+                <w:sz w:val="28"/>
+                <w:szCs w:val="28"/>
+              </w:rPr>
+              <w:instrText xml:space="preserve"> PAGEREF _Toc197369753 \h </w:instrText>
+            </w:r>
+            <w:r>
+              <w:rPr>
+                <w:rFonts w:ascii="Times New Roman" w:hAnsi="Times New Roman" w:cs="Times New Roman"/>
+                <w:noProof/>
+                <w:webHidden/>
+                <w:sz w:val="28"/>
+                <w:szCs w:val="28"/>
+              </w:rPr>
+            </w:r>
+            <w:r>
+              <w:rPr>
+                <w:rFonts w:ascii="Times New Roman" w:hAnsi="Times New Roman" w:cs="Times New Roman"/>
+                <w:noProof/>
+                <w:webHidden/>
+                <w:sz w:val="28"/>
+                <w:szCs w:val="28"/>
+              </w:rPr>
+              <w:fldChar w:fldCharType="separate"/>
+            </w:r>
+            <w:r>
+              <w:rPr>
+                <w:rFonts w:ascii="Times New Roman" w:hAnsi="Times New Roman" w:cs="Times New Roman"/>
+                <w:noProof/>
+                <w:webHidden/>
+                <w:sz w:val="28"/>
+                <w:szCs w:val="28"/>
+              </w:rPr>
+              <w:t>30</w:t>
+            </w:r>
+            <w:r>
+              <w:rPr>
+                <w:rFonts w:ascii="Times New Roman" w:hAnsi="Times New Roman" w:cs="Times New Roman"/>
+                <w:noProof/>
+                <w:webHidden/>
+                <w:sz w:val="28"/>
+                <w:szCs w:val="28"/>
+              </w:rPr>
+              <w:fldChar w:fldCharType="end"/>
+            </w:r>
+          </w:hyperlink>
+        </w:p>
+        <w:p>
+          <w:pPr>
+            <w:pStyle w:val="11"/>
+            <w:tabs>
+              <w:tab w:val="right" w:leader="dot" w:pos="9344"/>
+            </w:tabs>
+            <w:spacing w:line="360" w:lineRule="auto"/>
+            <w:rPr>
+              <w:rFonts w:ascii="Times New Roman" w:eastAsiaTheme="minorEastAsia" w:hAnsi="Times New Roman" w:cs="Times New Roman"/>
+              <w:noProof/>
+              <w:kern w:val="2"/>
+              <w:sz w:val="28"/>
+              <w:szCs w:val="28"/>
+              <w:lang w:eastAsia="ru-RU"/>
+              <w14:ligatures w14:val="standardContextual"/>
+            </w:rPr>
+          </w:pPr>
+          <w:hyperlink w:anchor="_Toc197369754" w:history="1">
+            <w:r>
+              <w:rPr>
+                <w:rStyle w:val="ad"/>
+                <w:rFonts w:ascii="Times New Roman" w:hAnsi="Times New Roman" w:cs="Times New Roman"/>
+                <w:b/>
+                <w:bCs/>
+                <w:noProof/>
+                <w:sz w:val="28"/>
+                <w:szCs w:val="28"/>
+              </w:rPr>
+              <w:t>Список литературы</w:t>
+            </w:r>
+            <w:r>
+              <w:rPr>
+                <w:rFonts w:ascii="Times New Roman" w:hAnsi="Times New Roman" w:cs="Times New Roman"/>
+                <w:noProof/>
+                <w:webHidden/>
+                <w:sz w:val="28"/>
+                <w:szCs w:val="28"/>
+              </w:rPr>
+              <w:tab/>
+            </w:r>
+            <w:r>
+              <w:rPr>
+                <w:rFonts w:ascii="Times New Roman" w:hAnsi="Times New Roman" w:cs="Times New Roman"/>
+                <w:noProof/>
+                <w:webHidden/>
+                <w:sz w:val="28"/>
+                <w:szCs w:val="28"/>
+              </w:rPr>
+              <w:fldChar w:fldCharType="begin"/>
+            </w:r>
+            <w:r>
+              <w:rPr>
+                <w:rFonts w:ascii="Times New Roman" w:hAnsi="Times New Roman" w:cs="Times New Roman"/>
+                <w:noProof/>
+                <w:webHidden/>
+                <w:sz w:val="28"/>
+                <w:szCs w:val="28"/>
+              </w:rPr>
+              <w:instrText xml:space="preserve"> PAGEREF _Toc197369754 \h </w:instrText>
+            </w:r>
+            <w:r>
+              <w:rPr>
+                <w:rFonts w:ascii="Times New Roman" w:hAnsi="Times New Roman" w:cs="Times New Roman"/>
+                <w:noProof/>
+                <w:webHidden/>
+                <w:sz w:val="28"/>
+                <w:szCs w:val="28"/>
+              </w:rPr>
+            </w:r>
+            <w:r>
+              <w:rPr>
+                <w:rFonts w:ascii="Times New Roman" w:hAnsi="Times New Roman" w:cs="Times New Roman"/>
+                <w:noProof/>
+                <w:webHidden/>
+                <w:sz w:val="28"/>
+                <w:szCs w:val="28"/>
+              </w:rPr>
+              <w:fldChar w:fldCharType="separate"/>
+            </w:r>
+            <w:r>
+              <w:rPr>
+                <w:rFonts w:ascii="Times New Roman" w:hAnsi="Times New Roman" w:cs="Times New Roman"/>
+                <w:noProof/>
+                <w:webHidden/>
+                <w:sz w:val="28"/>
+                <w:szCs w:val="28"/>
+              </w:rPr>
+              <w:t>32</w:t>
+            </w:r>
+            <w:r>
+              <w:rPr>
+                <w:rFonts w:ascii="Times New Roman" w:hAnsi="Times New Roman" w:cs="Times New Roman"/>
+                <w:noProof/>
+                <w:webHidden/>
+                <w:sz w:val="28"/>
+                <w:szCs w:val="28"/>
+              </w:rPr>
+              <w:fldChar w:fldCharType="end"/>
+            </w:r>
+          </w:hyperlink>
+        </w:p>
+        <w:p>
+          <w:pPr>
+            <w:spacing w:line="360" w:lineRule="auto"/>
+            <w:rPr>
+              <w:b/>
+              <w:bCs/>
+            </w:rPr>
+          </w:pPr>
+          <w:r>
+            <w:rPr>
+              <w:rFonts w:ascii="Times New Roman" w:hAnsi="Times New Roman" w:cs="Times New Roman"/>
+              <w:b/>
+              <w:bCs/>
+              <w:sz w:val="28"/>
+              <w:szCs w:val="28"/>
+            </w:rPr>
+            <w:fldChar w:fldCharType="end"/>
+          </w:r>
+        </w:p>
+      </w:sdtContent>
+    </w:sdt>
+    <w:p>
+      <w:pPr>
+        <w:rPr>
           <w:b/>
           <w:bCs/>
-          <w:sz w:val="32"/>
-          <w:szCs w:val="32"/>
-        </w:rPr>
-        <w:lastRenderedPageBreak/>
-        <w:t>Содержание</w:t>
-      </w:r>
+        </w:rPr>
+      </w:pPr>
     </w:p>
     <w:p>
       <w:pPr>
-        <w:spacing w:after="0" w:line="360" w:lineRule="auto"/>
-        <w:jc w:val="both"/>
-        <w:rPr>
-          <w:rFonts w:ascii="Times New Roman" w:hAnsi="Times New Roman" w:cs="Times New Roman"/>
+        <w:rPr>
           <w:b/>
           <w:bCs/>
-          <w:sz w:val="28"/>
-          <w:szCs w:val="28"/>
-        </w:rPr>
-      </w:pPr>
-      <w:r>
-        <w:rPr>
-          <w:rFonts w:ascii="Times New Roman" w:hAnsi="Times New Roman" w:cs="Times New Roman"/>
+        </w:rPr>
+      </w:pPr>
+    </w:p>
+    <w:p>
+      <w:pPr>
+        <w:rPr>
           <w:b/>
           <w:bCs/>
-          <w:sz w:val="28"/>
-          <w:szCs w:val="28"/>
-        </w:rPr>
-        <w:t xml:space="preserve">1. </w:t>
-      </w:r>
-      <w:r>
-        <w:rPr>
-          <w:rFonts w:ascii="Times New Roman" w:hAnsi="Times New Roman" w:cs="Times New Roman"/>
+        </w:rPr>
+      </w:pPr>
+    </w:p>
+    <w:p>
+      <w:pPr>
+        <w:rPr>
           <w:b/>
           <w:bCs/>
-          <w:sz w:val="28"/>
-          <w:szCs w:val="28"/>
-        </w:rPr>
-        <w:t>Введение</w:t>
-      </w:r>
-      <w:r>
-        <w:rPr>
-          <w:rFonts w:ascii="Times New Roman" w:hAnsi="Times New Roman" w:cs="Times New Roman"/>
+        </w:rPr>
+      </w:pPr>
+    </w:p>
+    <w:p>
+      <w:pPr>
+        <w:rPr>
           <w:b/>
           <w:bCs/>
-          <w:sz w:val="28"/>
-          <w:szCs w:val="28"/>
-        </w:rPr>
-        <w:t xml:space="preserve"> </w:t>
-      </w:r>
+        </w:rPr>
+      </w:pPr>
     </w:p>
     <w:p>
       <w:pPr>
-        <w:spacing w:after="0" w:line="360" w:lineRule="auto"/>
-        <w:jc w:val="both"/>
-        <w:rPr>
-          <w:rFonts w:ascii="Times New Roman" w:hAnsi="Times New Roman" w:cs="Times New Roman"/>
+        <w:rPr>
           <w:b/>
           <w:bCs/>
-          <w:sz w:val="28"/>
-          <w:szCs w:val="28"/>
-        </w:rPr>
-      </w:pPr>
-      <w:r>
-        <w:rPr>
-          <w:rFonts w:ascii="Times New Roman" w:hAnsi="Times New Roman" w:cs="Times New Roman"/>
+        </w:rPr>
+      </w:pPr>
+    </w:p>
+    <w:p>
+      <w:pPr>
+        <w:rPr>
           <w:b/>
           <w:bCs/>
-          <w:sz w:val="28"/>
-          <w:szCs w:val="28"/>
-        </w:rPr>
-        <w:t>2</w:t>
-      </w:r>
-      <w:r>
-        <w:rPr>
-          <w:rFonts w:ascii="Times New Roman" w:hAnsi="Times New Roman" w:cs="Times New Roman"/>
-          <w:b/>
-          <w:bCs/>
-          <w:sz w:val="28"/>
-          <w:szCs w:val="28"/>
-        </w:rPr>
-        <w:t xml:space="preserve">. </w:t>
-      </w:r>
-      <w:r>
-        <w:rPr>
-          <w:rFonts w:ascii="Times New Roman" w:hAnsi="Times New Roman" w:cs="Times New Roman"/>
-          <w:b/>
-          <w:bCs/>
-          <w:sz w:val="28"/>
-          <w:szCs w:val="28"/>
-        </w:rPr>
-        <w:t>Физиологические и вычислительные аспекты ЭКГ</w:t>
-      </w:r>
-    </w:p>
-    <w:p>
-      <w:pPr>
-        <w:spacing w:after="0" w:line="360" w:lineRule="auto"/>
-        <w:jc w:val="both"/>
-        <w:rPr>
-          <w:rFonts w:ascii="Times New Roman" w:hAnsi="Times New Roman" w:cs="Times New Roman"/>
-          <w:sz w:val="28"/>
-          <w:szCs w:val="28"/>
-        </w:rPr>
-      </w:pPr>
-      <w:r>
-        <w:rPr>
-          <w:rFonts w:ascii="Times New Roman" w:hAnsi="Times New Roman" w:cs="Times New Roman"/>
-          <w:sz w:val="28"/>
-          <w:szCs w:val="28"/>
-        </w:rPr>
-        <w:tab/>
-        <w:t>2.1 Сигнал ЭКГ</w:t>
-      </w:r>
-    </w:p>
-    <w:p>
-      <w:pPr>
-        <w:spacing w:after="0" w:line="360" w:lineRule="auto"/>
-        <w:ind w:firstLine="708"/>
-        <w:jc w:val="both"/>
-        <w:rPr>
-          <w:rFonts w:ascii="Times New Roman" w:hAnsi="Times New Roman" w:cs="Times New Roman"/>
-          <w:sz w:val="28"/>
-          <w:szCs w:val="28"/>
-        </w:rPr>
-      </w:pPr>
-      <w:r>
-        <w:rPr>
-          <w:rFonts w:ascii="Times New Roman" w:hAnsi="Times New Roman" w:cs="Times New Roman"/>
-          <w:sz w:val="28"/>
-          <w:szCs w:val="28"/>
-        </w:rPr>
-        <w:t>2.</w:t>
-      </w:r>
-      <w:r>
-        <w:rPr>
-          <w:rFonts w:ascii="Times New Roman" w:hAnsi="Times New Roman" w:cs="Times New Roman"/>
-          <w:sz w:val="28"/>
-          <w:szCs w:val="28"/>
-        </w:rPr>
-        <w:t>2</w:t>
-      </w:r>
-      <w:r>
-        <w:rPr>
-          <w:rFonts w:ascii="Times New Roman" w:hAnsi="Times New Roman" w:cs="Times New Roman"/>
-          <w:sz w:val="28"/>
-          <w:szCs w:val="28"/>
-        </w:rPr>
-        <w:t>. Набор данных для диагностики ЭКГ</w:t>
-      </w:r>
-    </w:p>
-    <w:p>
-      <w:pPr>
-        <w:spacing w:after="0" w:line="360" w:lineRule="auto"/>
-        <w:jc w:val="both"/>
-        <w:rPr>
-          <w:rFonts w:ascii="Times New Roman" w:hAnsi="Times New Roman" w:cs="Times New Roman"/>
-          <w:b/>
-          <w:bCs/>
-          <w:sz w:val="28"/>
-          <w:szCs w:val="28"/>
-        </w:rPr>
-      </w:pPr>
-      <w:r>
-        <w:rPr>
-          <w:rFonts w:ascii="Times New Roman" w:hAnsi="Times New Roman" w:cs="Times New Roman"/>
-          <w:b/>
-          <w:bCs/>
-          <w:sz w:val="28"/>
-          <w:szCs w:val="28"/>
-        </w:rPr>
-        <w:t>3</w:t>
-      </w:r>
-      <w:r>
-        <w:rPr>
-          <w:rFonts w:ascii="Times New Roman" w:hAnsi="Times New Roman" w:cs="Times New Roman"/>
-          <w:b/>
-          <w:bCs/>
-          <w:sz w:val="28"/>
-          <w:szCs w:val="28"/>
-        </w:rPr>
-        <w:t xml:space="preserve">. </w:t>
-      </w:r>
-      <w:r>
-        <w:rPr>
-          <w:rFonts w:ascii="Times New Roman" w:hAnsi="Times New Roman" w:cs="Times New Roman"/>
-          <w:b/>
-          <w:bCs/>
-          <w:sz w:val="28"/>
-          <w:szCs w:val="28"/>
-        </w:rPr>
-        <w:t>Интерпретируемое</w:t>
-      </w:r>
-      <w:r>
-        <w:rPr>
-          <w:rFonts w:ascii="Times New Roman" w:hAnsi="Times New Roman" w:cs="Times New Roman"/>
-          <w:b/>
-          <w:bCs/>
-          <w:sz w:val="28"/>
-          <w:szCs w:val="28"/>
-        </w:rPr>
-        <w:t xml:space="preserve"> </w:t>
-      </w:r>
-      <w:r>
-        <w:rPr>
-          <w:rFonts w:ascii="Times New Roman" w:hAnsi="Times New Roman" w:cs="Times New Roman"/>
-          <w:b/>
-          <w:bCs/>
-          <w:sz w:val="28"/>
-          <w:szCs w:val="28"/>
-        </w:rPr>
-        <w:t>машинное</w:t>
-      </w:r>
-      <w:r>
-        <w:rPr>
-          <w:rFonts w:ascii="Times New Roman" w:hAnsi="Times New Roman" w:cs="Times New Roman"/>
-          <w:b/>
-          <w:bCs/>
-          <w:sz w:val="28"/>
-          <w:szCs w:val="28"/>
-        </w:rPr>
-        <w:t xml:space="preserve"> </w:t>
-      </w:r>
-      <w:r>
-        <w:rPr>
-          <w:rFonts w:ascii="Times New Roman" w:hAnsi="Times New Roman" w:cs="Times New Roman"/>
-          <w:b/>
-          <w:bCs/>
-          <w:sz w:val="28"/>
-          <w:szCs w:val="28"/>
-        </w:rPr>
-        <w:t>обучение</w:t>
-      </w:r>
-      <w:r>
-        <w:rPr>
-          <w:rFonts w:ascii="Times New Roman" w:hAnsi="Times New Roman" w:cs="Times New Roman"/>
-          <w:b/>
-          <w:bCs/>
-          <w:sz w:val="28"/>
-          <w:szCs w:val="28"/>
-        </w:rPr>
-        <w:t xml:space="preserve"> (</w:t>
-      </w:r>
-      <w:r>
-        <w:rPr>
-          <w:rFonts w:ascii="Times New Roman" w:hAnsi="Times New Roman" w:cs="Times New Roman"/>
-          <w:b/>
-          <w:bCs/>
-          <w:sz w:val="28"/>
-          <w:szCs w:val="28"/>
-          <w:lang w:val="en-US"/>
-        </w:rPr>
-        <w:t>IML</w:t>
-      </w:r>
-      <w:r>
-        <w:rPr>
-          <w:rFonts w:ascii="Times New Roman" w:hAnsi="Times New Roman" w:cs="Times New Roman"/>
-          <w:b/>
-          <w:bCs/>
-          <w:sz w:val="28"/>
-          <w:szCs w:val="28"/>
-        </w:rPr>
-        <w:t>)</w:t>
-      </w:r>
-    </w:p>
-    <w:p>
-      <w:pPr>
-        <w:spacing w:after="0" w:line="360" w:lineRule="auto"/>
-        <w:jc w:val="both"/>
-        <w:rPr>
-          <w:rFonts w:ascii="Times New Roman" w:hAnsi="Times New Roman" w:cs="Times New Roman"/>
-          <w:sz w:val="28"/>
-          <w:szCs w:val="28"/>
-        </w:rPr>
-      </w:pPr>
-      <w:r>
-        <w:rPr>
-          <w:rFonts w:ascii="Times New Roman" w:hAnsi="Times New Roman" w:cs="Times New Roman"/>
-          <w:sz w:val="28"/>
-          <w:szCs w:val="28"/>
-        </w:rPr>
-        <w:tab/>
-        <w:t xml:space="preserve">3.1 </w:t>
-      </w:r>
-      <w:proofErr w:type="spellStart"/>
-      <w:r>
-        <w:rPr>
-          <w:rFonts w:ascii="Times New Roman" w:hAnsi="Times New Roman" w:cs="Times New Roman"/>
-          <w:sz w:val="28"/>
-          <w:szCs w:val="28"/>
-          <w:lang w:val="en-US"/>
-        </w:rPr>
-        <w:t>SHapley</w:t>
-      </w:r>
-      <w:proofErr w:type="spellEnd"/>
-      <w:r>
-        <w:rPr>
-          <w:rFonts w:ascii="Times New Roman" w:hAnsi="Times New Roman" w:cs="Times New Roman"/>
-          <w:sz w:val="28"/>
-          <w:szCs w:val="28"/>
-        </w:rPr>
-        <w:t xml:space="preserve"> </w:t>
-      </w:r>
-      <w:r>
-        <w:rPr>
-          <w:rFonts w:ascii="Times New Roman" w:hAnsi="Times New Roman" w:cs="Times New Roman"/>
-          <w:sz w:val="28"/>
-          <w:szCs w:val="28"/>
-          <w:lang w:val="en-US"/>
-        </w:rPr>
-        <w:t>Additive</w:t>
-      </w:r>
-      <w:r>
-        <w:rPr>
-          <w:rFonts w:ascii="Times New Roman" w:hAnsi="Times New Roman" w:cs="Times New Roman"/>
-          <w:sz w:val="28"/>
-          <w:szCs w:val="28"/>
-        </w:rPr>
-        <w:t xml:space="preserve"> </w:t>
-      </w:r>
-      <w:proofErr w:type="spellStart"/>
-      <w:r>
-        <w:rPr>
-          <w:rFonts w:ascii="Times New Roman" w:hAnsi="Times New Roman" w:cs="Times New Roman"/>
-          <w:sz w:val="28"/>
-          <w:szCs w:val="28"/>
-          <w:lang w:val="en-US"/>
-        </w:rPr>
-        <w:t>exPlanations</w:t>
-      </w:r>
-      <w:proofErr w:type="spellEnd"/>
-    </w:p>
-    <w:p>
-      <w:pPr>
-        <w:spacing w:after="0" w:line="360" w:lineRule="auto"/>
-        <w:jc w:val="both"/>
-        <w:rPr>
-          <w:rFonts w:ascii="Times New Roman" w:hAnsi="Times New Roman" w:cs="Times New Roman"/>
-          <w:sz w:val="28"/>
-          <w:szCs w:val="28"/>
-          <w:lang w:val="en-US"/>
-        </w:rPr>
-      </w:pPr>
-      <w:r>
-        <w:rPr>
-          <w:rFonts w:ascii="Times New Roman" w:hAnsi="Times New Roman" w:cs="Times New Roman"/>
-          <w:sz w:val="28"/>
-          <w:szCs w:val="28"/>
-        </w:rPr>
-        <w:tab/>
-      </w:r>
-      <w:r>
-        <w:rPr>
-          <w:rFonts w:ascii="Times New Roman" w:hAnsi="Times New Roman" w:cs="Times New Roman"/>
-          <w:sz w:val="28"/>
-          <w:szCs w:val="28"/>
-          <w:lang w:val="en-US"/>
-        </w:rPr>
-        <w:t xml:space="preserve">3.2 </w:t>
-      </w:r>
-      <w:r>
-        <w:rPr>
-          <w:rFonts w:ascii="Times New Roman" w:hAnsi="Times New Roman" w:cs="Times New Roman"/>
-          <w:sz w:val="28"/>
-          <w:szCs w:val="28"/>
-          <w:lang w:val="en-US"/>
-        </w:rPr>
-        <w:t>Attention Mechanism</w:t>
-      </w:r>
-    </w:p>
-    <w:p>
-      <w:pPr>
-        <w:spacing w:after="0" w:line="360" w:lineRule="auto"/>
-        <w:jc w:val="both"/>
-        <w:rPr>
-          <w:rFonts w:ascii="Times New Roman" w:hAnsi="Times New Roman" w:cs="Times New Roman"/>
-          <w:sz w:val="28"/>
-          <w:szCs w:val="28"/>
-          <w:lang w:val="en-US"/>
-        </w:rPr>
-      </w:pPr>
-      <w:r>
-        <w:rPr>
-          <w:rFonts w:ascii="Times New Roman" w:hAnsi="Times New Roman" w:cs="Times New Roman"/>
-          <w:sz w:val="28"/>
-          <w:szCs w:val="28"/>
-          <w:lang w:val="en-US"/>
-        </w:rPr>
-        <w:tab/>
-        <w:t xml:space="preserve">3.3 </w:t>
-      </w:r>
-      <w:r>
-        <w:rPr>
-          <w:rFonts w:ascii="Times New Roman" w:hAnsi="Times New Roman" w:cs="Times New Roman"/>
-          <w:sz w:val="28"/>
-          <w:szCs w:val="28"/>
-          <w:lang w:val="en-US"/>
-        </w:rPr>
-        <w:t>Class</w:t>
-      </w:r>
-      <w:r>
-        <w:rPr>
-          <w:rFonts w:ascii="Times New Roman" w:hAnsi="Times New Roman" w:cs="Times New Roman"/>
-          <w:sz w:val="28"/>
-          <w:szCs w:val="28"/>
-          <w:lang w:val="en-US"/>
-        </w:rPr>
-        <w:t xml:space="preserve"> </w:t>
-      </w:r>
-      <w:r>
-        <w:rPr>
-          <w:rFonts w:ascii="Times New Roman" w:hAnsi="Times New Roman" w:cs="Times New Roman"/>
-          <w:sz w:val="28"/>
-          <w:szCs w:val="28"/>
-          <w:lang w:val="en-US"/>
-        </w:rPr>
-        <w:t>Activation</w:t>
-      </w:r>
-      <w:r>
-        <w:rPr>
-          <w:rFonts w:ascii="Times New Roman" w:hAnsi="Times New Roman" w:cs="Times New Roman"/>
-          <w:sz w:val="28"/>
-          <w:szCs w:val="28"/>
-          <w:lang w:val="en-US"/>
-        </w:rPr>
-        <w:t xml:space="preserve"> </w:t>
-      </w:r>
-      <w:r>
-        <w:rPr>
-          <w:rFonts w:ascii="Times New Roman" w:hAnsi="Times New Roman" w:cs="Times New Roman"/>
-          <w:sz w:val="28"/>
-          <w:szCs w:val="28"/>
-          <w:lang w:val="en-US"/>
-        </w:rPr>
-        <w:t>Mapping</w:t>
-      </w:r>
-      <w:r>
-        <w:rPr>
-          <w:rFonts w:ascii="Times New Roman" w:hAnsi="Times New Roman" w:cs="Times New Roman"/>
-          <w:sz w:val="28"/>
-          <w:szCs w:val="28"/>
-          <w:lang w:val="en-US"/>
-        </w:rPr>
-        <w:t xml:space="preserve"> </w:t>
-      </w:r>
-    </w:p>
-    <w:p>
-      <w:pPr>
-        <w:spacing w:after="0" w:line="360" w:lineRule="auto"/>
-        <w:jc w:val="both"/>
-        <w:rPr>
-          <w:rFonts w:ascii="Times New Roman" w:hAnsi="Times New Roman" w:cs="Times New Roman"/>
-          <w:b/>
-          <w:bCs/>
-          <w:sz w:val="28"/>
-          <w:szCs w:val="28"/>
-        </w:rPr>
-      </w:pPr>
-      <w:r>
-        <w:rPr>
-          <w:rFonts w:ascii="Times New Roman" w:hAnsi="Times New Roman" w:cs="Times New Roman"/>
-          <w:b/>
-          <w:bCs/>
-          <w:sz w:val="28"/>
-          <w:szCs w:val="28"/>
-        </w:rPr>
-        <w:t xml:space="preserve">4. </w:t>
-      </w:r>
-      <w:r>
-        <w:rPr>
-          <w:rFonts w:ascii="Times New Roman" w:hAnsi="Times New Roman" w:cs="Times New Roman"/>
-          <w:b/>
-          <w:bCs/>
-          <w:sz w:val="28"/>
-          <w:szCs w:val="28"/>
-        </w:rPr>
-        <w:t>Модели</w:t>
-      </w:r>
-      <w:r>
-        <w:rPr>
-          <w:rFonts w:ascii="Times New Roman" w:hAnsi="Times New Roman" w:cs="Times New Roman"/>
-          <w:b/>
-          <w:bCs/>
-          <w:sz w:val="28"/>
-          <w:szCs w:val="28"/>
-        </w:rPr>
-        <w:t xml:space="preserve"> </w:t>
-      </w:r>
-      <w:r>
-        <w:rPr>
-          <w:rFonts w:ascii="Times New Roman" w:hAnsi="Times New Roman" w:cs="Times New Roman"/>
-          <w:b/>
-          <w:bCs/>
-          <w:sz w:val="28"/>
-          <w:szCs w:val="28"/>
-        </w:rPr>
-        <w:t>глубинного</w:t>
-      </w:r>
-      <w:r>
-        <w:rPr>
-          <w:rFonts w:ascii="Times New Roman" w:hAnsi="Times New Roman" w:cs="Times New Roman"/>
-          <w:b/>
-          <w:bCs/>
-          <w:sz w:val="28"/>
-          <w:szCs w:val="28"/>
-        </w:rPr>
-        <w:t xml:space="preserve"> </w:t>
-      </w:r>
-      <w:r>
-        <w:rPr>
-          <w:rFonts w:ascii="Times New Roman" w:hAnsi="Times New Roman" w:cs="Times New Roman"/>
-          <w:b/>
-          <w:bCs/>
-          <w:sz w:val="28"/>
-          <w:szCs w:val="28"/>
-        </w:rPr>
-        <w:t>обучения</w:t>
-      </w:r>
-    </w:p>
-    <w:p>
-      <w:pPr>
-        <w:spacing w:after="0" w:line="360" w:lineRule="auto"/>
-        <w:jc w:val="both"/>
-        <w:rPr>
-          <w:rFonts w:ascii="Times New Roman" w:hAnsi="Times New Roman" w:cs="Times New Roman"/>
-          <w:sz w:val="28"/>
-          <w:szCs w:val="28"/>
-        </w:rPr>
-      </w:pPr>
-      <w:r>
-        <w:rPr>
-          <w:rFonts w:ascii="Times New Roman" w:hAnsi="Times New Roman" w:cs="Times New Roman"/>
-          <w:sz w:val="28"/>
-          <w:szCs w:val="28"/>
-        </w:rPr>
-        <w:tab/>
-      </w:r>
-      <w:bookmarkStart w:id="0" w:name="_Hlk196816699"/>
-      <w:r>
-        <w:rPr>
-          <w:rFonts w:ascii="Times New Roman" w:hAnsi="Times New Roman" w:cs="Times New Roman"/>
-          <w:sz w:val="28"/>
-          <w:szCs w:val="28"/>
-        </w:rPr>
-        <w:t>4.1</w:t>
-      </w:r>
-      <w:r>
-        <w:rPr>
-          <w:rFonts w:ascii="Times New Roman" w:hAnsi="Times New Roman" w:cs="Times New Roman"/>
-          <w:sz w:val="28"/>
-          <w:szCs w:val="28"/>
-        </w:rPr>
-        <w:t xml:space="preserve"> </w:t>
-      </w:r>
-      <w:proofErr w:type="spellStart"/>
-      <w:r>
-        <w:rPr>
-          <w:rFonts w:ascii="Times New Roman" w:hAnsi="Times New Roman" w:cs="Times New Roman"/>
-          <w:sz w:val="28"/>
-          <w:szCs w:val="28"/>
-          <w:lang w:val="en-US"/>
-        </w:rPr>
-        <w:t>SHapley</w:t>
-      </w:r>
-      <w:proofErr w:type="spellEnd"/>
-      <w:r>
-        <w:rPr>
-          <w:rFonts w:ascii="Times New Roman" w:hAnsi="Times New Roman" w:cs="Times New Roman"/>
-          <w:sz w:val="28"/>
-          <w:szCs w:val="28"/>
-        </w:rPr>
-        <w:t xml:space="preserve"> </w:t>
-      </w:r>
-      <w:r>
-        <w:rPr>
-          <w:rFonts w:ascii="Times New Roman" w:hAnsi="Times New Roman" w:cs="Times New Roman"/>
-          <w:sz w:val="28"/>
-          <w:szCs w:val="28"/>
-          <w:lang w:val="en-US"/>
-        </w:rPr>
-        <w:t>Additive</w:t>
-      </w:r>
-      <w:r>
-        <w:rPr>
-          <w:rFonts w:ascii="Times New Roman" w:hAnsi="Times New Roman" w:cs="Times New Roman"/>
-          <w:sz w:val="28"/>
-          <w:szCs w:val="28"/>
-        </w:rPr>
-        <w:t xml:space="preserve"> </w:t>
-      </w:r>
-      <w:proofErr w:type="spellStart"/>
-      <w:r>
-        <w:rPr>
-          <w:rFonts w:ascii="Times New Roman" w:hAnsi="Times New Roman" w:cs="Times New Roman"/>
-          <w:sz w:val="28"/>
-          <w:szCs w:val="28"/>
-          <w:lang w:val="en-US"/>
-        </w:rPr>
-        <w:t>exPlanations</w:t>
-      </w:r>
-      <w:proofErr w:type="spellEnd"/>
-      <w:r>
-        <w:rPr>
-          <w:rFonts w:ascii="Times New Roman" w:hAnsi="Times New Roman" w:cs="Times New Roman"/>
-          <w:sz w:val="28"/>
-          <w:szCs w:val="28"/>
-        </w:rPr>
-        <w:t xml:space="preserve"> </w:t>
-      </w:r>
-      <w:r>
-        <w:rPr>
-          <w:rFonts w:ascii="Times New Roman" w:hAnsi="Times New Roman" w:cs="Times New Roman"/>
-          <w:sz w:val="28"/>
-          <w:szCs w:val="28"/>
-        </w:rPr>
-        <w:t>модель</w:t>
-      </w:r>
-      <w:bookmarkEnd w:id="0"/>
-    </w:p>
-    <w:p>
-      <w:pPr>
-        <w:spacing w:after="0" w:line="360" w:lineRule="auto"/>
-        <w:ind w:firstLine="708"/>
-        <w:jc w:val="both"/>
-        <w:rPr>
-          <w:rFonts w:ascii="Times New Roman" w:hAnsi="Times New Roman" w:cs="Times New Roman"/>
-          <w:sz w:val="28"/>
-          <w:szCs w:val="28"/>
-          <w:lang w:val="en-US"/>
-        </w:rPr>
-      </w:pPr>
-      <w:r>
-        <w:rPr>
-          <w:rFonts w:ascii="Times New Roman" w:hAnsi="Times New Roman" w:cs="Times New Roman"/>
-          <w:sz w:val="28"/>
-          <w:szCs w:val="28"/>
-          <w:lang w:val="en-US"/>
-        </w:rPr>
-        <w:t xml:space="preserve">4.2 </w:t>
-      </w:r>
-      <w:proofErr w:type="spellStart"/>
-      <w:r>
-        <w:rPr>
-          <w:rFonts w:ascii="Times New Roman" w:hAnsi="Times New Roman" w:cs="Times New Roman"/>
-          <w:sz w:val="28"/>
-          <w:szCs w:val="28"/>
-          <w:lang w:val="en-US"/>
-        </w:rPr>
-        <w:t>MultIlevel</w:t>
-      </w:r>
-      <w:proofErr w:type="spellEnd"/>
-      <w:r>
-        <w:rPr>
-          <w:rFonts w:ascii="Times New Roman" w:hAnsi="Times New Roman" w:cs="Times New Roman"/>
-          <w:sz w:val="28"/>
-          <w:szCs w:val="28"/>
-          <w:lang w:val="en-US"/>
-        </w:rPr>
-        <w:t xml:space="preserve"> </w:t>
-      </w:r>
-      <w:proofErr w:type="spellStart"/>
-      <w:proofErr w:type="gramStart"/>
-      <w:r>
-        <w:rPr>
-          <w:rFonts w:ascii="Times New Roman" w:hAnsi="Times New Roman" w:cs="Times New Roman"/>
-          <w:sz w:val="28"/>
-          <w:szCs w:val="28"/>
-          <w:lang w:val="en-US"/>
-        </w:rPr>
-        <w:t>kNowledge</w:t>
-      </w:r>
-      <w:proofErr w:type="spellEnd"/>
-      <w:proofErr w:type="gramEnd"/>
-      <w:r>
-        <w:rPr>
-          <w:rFonts w:ascii="Times New Roman" w:hAnsi="Times New Roman" w:cs="Times New Roman"/>
-          <w:sz w:val="28"/>
-          <w:szCs w:val="28"/>
-          <w:lang w:val="en-US"/>
-        </w:rPr>
-        <w:t>-</w:t>
-      </w:r>
-      <w:r>
-        <w:rPr>
-          <w:rFonts w:ascii="Times New Roman" w:hAnsi="Times New Roman" w:cs="Times New Roman"/>
-          <w:sz w:val="28"/>
-          <w:szCs w:val="28"/>
-          <w:lang w:val="en-US"/>
-        </w:rPr>
-        <w:t>guided</w:t>
-      </w:r>
-      <w:r>
-        <w:rPr>
-          <w:rFonts w:ascii="Times New Roman" w:hAnsi="Times New Roman" w:cs="Times New Roman"/>
-          <w:sz w:val="28"/>
-          <w:szCs w:val="28"/>
-          <w:lang w:val="en-US"/>
-        </w:rPr>
-        <w:t xml:space="preserve"> </w:t>
-      </w:r>
-      <w:r>
-        <w:rPr>
-          <w:rFonts w:ascii="Times New Roman" w:hAnsi="Times New Roman" w:cs="Times New Roman"/>
-          <w:sz w:val="28"/>
-          <w:szCs w:val="28"/>
-          <w:lang w:val="en-US"/>
-        </w:rPr>
-        <w:t>Attention</w:t>
-      </w:r>
-      <w:r>
-        <w:rPr>
-          <w:rFonts w:ascii="Times New Roman" w:hAnsi="Times New Roman" w:cs="Times New Roman"/>
-          <w:sz w:val="28"/>
-          <w:szCs w:val="28"/>
-          <w:lang w:val="en-US"/>
-        </w:rPr>
-        <w:t xml:space="preserve"> </w:t>
-      </w:r>
-      <w:r>
-        <w:rPr>
-          <w:rFonts w:ascii="Times New Roman" w:hAnsi="Times New Roman" w:cs="Times New Roman"/>
-          <w:sz w:val="28"/>
-          <w:szCs w:val="28"/>
-          <w:lang w:val="en-US"/>
-        </w:rPr>
-        <w:t>networks</w:t>
-      </w:r>
-    </w:p>
-    <w:p>
-      <w:pPr>
-        <w:spacing w:after="0" w:line="360" w:lineRule="auto"/>
-        <w:ind w:firstLine="708"/>
-        <w:jc w:val="both"/>
-        <w:rPr>
-          <w:rFonts w:ascii="Times New Roman" w:hAnsi="Times New Roman" w:cs="Times New Roman"/>
-          <w:sz w:val="28"/>
-          <w:szCs w:val="28"/>
-          <w:lang w:val="en-US"/>
-        </w:rPr>
-      </w:pPr>
-      <w:r>
-        <w:rPr>
-          <w:rFonts w:ascii="Times New Roman" w:hAnsi="Times New Roman" w:cs="Times New Roman"/>
-          <w:sz w:val="28"/>
-          <w:szCs w:val="28"/>
-          <w:lang w:val="en-US"/>
-        </w:rPr>
-        <w:t xml:space="preserve">4.3 </w:t>
-      </w:r>
-      <w:r>
-        <w:rPr>
-          <w:rFonts w:ascii="Times New Roman" w:hAnsi="Times New Roman" w:cs="Times New Roman"/>
-          <w:sz w:val="28"/>
-          <w:szCs w:val="28"/>
-          <w:lang w:val="en-US"/>
-        </w:rPr>
-        <w:t xml:space="preserve">Gradient-weighted Class Activation Mapping </w:t>
-      </w:r>
-      <w:r>
-        <w:rPr>
-          <w:rFonts w:ascii="Times New Roman" w:hAnsi="Times New Roman" w:cs="Times New Roman"/>
-          <w:sz w:val="28"/>
-          <w:szCs w:val="28"/>
-        </w:rPr>
-        <w:t>модель</w:t>
-      </w:r>
-    </w:p>
-    <w:p>
-      <w:pPr>
-        <w:spacing w:after="0" w:line="360" w:lineRule="auto"/>
-        <w:jc w:val="both"/>
-        <w:rPr>
-          <w:rFonts w:ascii="Times New Roman" w:hAnsi="Times New Roman" w:cs="Times New Roman"/>
-          <w:b/>
-          <w:bCs/>
-          <w:sz w:val="28"/>
-          <w:szCs w:val="28"/>
-        </w:rPr>
-      </w:pPr>
-      <w:r>
-        <w:rPr>
-          <w:rFonts w:ascii="Times New Roman" w:hAnsi="Times New Roman" w:cs="Times New Roman"/>
-          <w:b/>
-          <w:bCs/>
-          <w:sz w:val="28"/>
-          <w:szCs w:val="28"/>
-        </w:rPr>
-        <w:t>5</w:t>
-      </w:r>
-      <w:r>
-        <w:rPr>
-          <w:rFonts w:ascii="Times New Roman" w:hAnsi="Times New Roman" w:cs="Times New Roman"/>
-          <w:b/>
-          <w:bCs/>
-          <w:sz w:val="28"/>
-          <w:szCs w:val="28"/>
-        </w:rPr>
-        <w:t xml:space="preserve">. </w:t>
-      </w:r>
-      <w:bookmarkStart w:id="1" w:name="_Hlk197277703"/>
-      <w:r>
-        <w:rPr>
-          <w:rFonts w:ascii="Times New Roman" w:hAnsi="Times New Roman" w:cs="Times New Roman"/>
-          <w:b/>
-          <w:bCs/>
-          <w:sz w:val="28"/>
-          <w:szCs w:val="28"/>
-        </w:rPr>
-        <w:t>Вычислительные</w:t>
-      </w:r>
-      <w:r>
-        <w:rPr>
-          <w:rFonts w:ascii="Times New Roman" w:hAnsi="Times New Roman" w:cs="Times New Roman"/>
-          <w:b/>
-          <w:bCs/>
-          <w:sz w:val="28"/>
-          <w:szCs w:val="28"/>
-        </w:rPr>
-        <w:t xml:space="preserve"> </w:t>
-      </w:r>
-      <w:r>
-        <w:rPr>
-          <w:rFonts w:ascii="Times New Roman" w:hAnsi="Times New Roman" w:cs="Times New Roman"/>
-          <w:b/>
-          <w:bCs/>
-          <w:sz w:val="28"/>
-          <w:szCs w:val="28"/>
-        </w:rPr>
-        <w:t>эксперименты</w:t>
-      </w:r>
-      <w:bookmarkEnd w:id="1"/>
-    </w:p>
-    <w:p>
-      <w:pPr>
-        <w:spacing w:after="0" w:line="360" w:lineRule="auto"/>
-        <w:jc w:val="both"/>
-        <w:rPr>
-          <w:rFonts w:ascii="Times New Roman" w:hAnsi="Times New Roman" w:cs="Times New Roman"/>
-          <w:sz w:val="28"/>
-          <w:szCs w:val="28"/>
-        </w:rPr>
-      </w:pPr>
-      <w:r>
-        <w:rPr>
-          <w:rFonts w:ascii="Times New Roman" w:hAnsi="Times New Roman" w:cs="Times New Roman"/>
-          <w:sz w:val="28"/>
-          <w:szCs w:val="28"/>
-        </w:rPr>
-        <w:tab/>
-      </w:r>
-      <w:r>
-        <w:rPr>
-          <w:rFonts w:ascii="Times New Roman" w:hAnsi="Times New Roman" w:cs="Times New Roman"/>
-          <w:sz w:val="28"/>
-          <w:szCs w:val="28"/>
-        </w:rPr>
-        <w:t>5</w:t>
-      </w:r>
-      <w:r>
-        <w:rPr>
-          <w:rFonts w:ascii="Times New Roman" w:hAnsi="Times New Roman" w:cs="Times New Roman"/>
-          <w:sz w:val="28"/>
-          <w:szCs w:val="28"/>
-        </w:rPr>
-        <w:t>.1. Результаты эксперимента</w:t>
-      </w:r>
-    </w:p>
-    <w:p>
-      <w:pPr>
-        <w:spacing w:after="0" w:line="360" w:lineRule="auto"/>
-        <w:jc w:val="both"/>
-        <w:rPr>
-          <w:rFonts w:ascii="Times New Roman" w:hAnsi="Times New Roman" w:cs="Times New Roman"/>
-          <w:sz w:val="28"/>
-          <w:szCs w:val="28"/>
-        </w:rPr>
-      </w:pPr>
-      <w:r>
-        <w:rPr>
-          <w:rFonts w:ascii="Times New Roman" w:hAnsi="Times New Roman" w:cs="Times New Roman"/>
-          <w:sz w:val="28"/>
-          <w:szCs w:val="28"/>
-        </w:rPr>
-        <w:tab/>
-      </w:r>
-      <w:r>
-        <w:rPr>
-          <w:rFonts w:ascii="Times New Roman" w:hAnsi="Times New Roman" w:cs="Times New Roman"/>
-          <w:sz w:val="28"/>
-          <w:szCs w:val="28"/>
-        </w:rPr>
-        <w:t>5</w:t>
-      </w:r>
-      <w:r>
-        <w:rPr>
-          <w:rFonts w:ascii="Times New Roman" w:hAnsi="Times New Roman" w:cs="Times New Roman"/>
-          <w:sz w:val="28"/>
-          <w:szCs w:val="28"/>
-        </w:rPr>
-        <w:t>.2. Анализ полученных результатов</w:t>
-      </w:r>
-    </w:p>
-    <w:p>
-      <w:pPr>
-        <w:spacing w:after="0" w:line="360" w:lineRule="auto"/>
-        <w:jc w:val="both"/>
-        <w:rPr>
-          <w:rFonts w:ascii="Times New Roman" w:hAnsi="Times New Roman" w:cs="Times New Roman"/>
-          <w:b/>
-          <w:bCs/>
-          <w:sz w:val="28"/>
-          <w:szCs w:val="28"/>
-        </w:rPr>
-      </w:pPr>
-      <w:r>
-        <w:rPr>
-          <w:rFonts w:ascii="Times New Roman" w:hAnsi="Times New Roman" w:cs="Times New Roman"/>
-          <w:b/>
-          <w:bCs/>
-          <w:sz w:val="28"/>
-          <w:szCs w:val="28"/>
-        </w:rPr>
-        <w:t xml:space="preserve">6. </w:t>
-      </w:r>
-      <w:r>
-        <w:rPr>
-          <w:rFonts w:ascii="Times New Roman" w:hAnsi="Times New Roman" w:cs="Times New Roman"/>
-          <w:b/>
-          <w:bCs/>
-          <w:sz w:val="28"/>
-          <w:szCs w:val="28"/>
-        </w:rPr>
-        <w:t>Заключение</w:t>
-      </w:r>
-    </w:p>
-    <w:p>
-      <w:pPr>
-        <w:spacing w:after="0" w:line="360" w:lineRule="auto"/>
-        <w:jc w:val="both"/>
-        <w:rPr>
-          <w:rFonts w:ascii="Times New Roman" w:hAnsi="Times New Roman" w:cs="Times New Roman"/>
-          <w:b/>
-          <w:bCs/>
-          <w:sz w:val="28"/>
-          <w:szCs w:val="28"/>
-        </w:rPr>
-      </w:pPr>
-      <w:r>
-        <w:rPr>
-          <w:rFonts w:ascii="Times New Roman" w:hAnsi="Times New Roman" w:cs="Times New Roman"/>
-          <w:b/>
-          <w:bCs/>
-          <w:sz w:val="28"/>
-          <w:szCs w:val="28"/>
-        </w:rPr>
-        <w:t>Список литературы</w:t>
-      </w:r>
-      <w:r>
-        <w:rPr>
-          <w:rFonts w:ascii="Times New Roman" w:hAnsi="Times New Roman" w:cs="Times New Roman"/>
-          <w:b/>
-          <w:bCs/>
-          <w:sz w:val="28"/>
-          <w:szCs w:val="28"/>
-        </w:rPr>
-        <w:br w:type="page"/>
-      </w:r>
+        </w:rPr>
+      </w:pPr>
     </w:p>
     <w:p>
       <w:pPr>
@@ -1978,6 +3305,7 @@
           <w:szCs w:val="28"/>
         </w:rPr>
       </w:pPr>
+      <w:bookmarkStart w:id="0" w:name="_Toc197369738"/>
       <w:r>
         <w:rPr>
           <w:rFonts w:ascii="Times New Roman" w:hAnsi="Times New Roman" w:cs="Times New Roman"/>
@@ -1989,6 +3317,7 @@
         <w:lastRenderedPageBreak/>
         <w:t>Введение</w:t>
       </w:r>
+      <w:bookmarkEnd w:id="0"/>
     </w:p>
     <w:p>
       <w:pPr>
@@ -3273,6 +4602,7 @@
           <w:szCs w:val="32"/>
         </w:rPr>
       </w:pPr>
+      <w:bookmarkStart w:id="1" w:name="_Toc197369739"/>
       <w:r>
         <w:rPr>
           <w:rFonts w:ascii="Times New Roman" w:hAnsi="Times New Roman" w:cs="Times New Roman"/>
@@ -3284,6 +4614,7 @@
         <w:lastRenderedPageBreak/>
         <w:t>Физиологические и вычислительные аспекты ЭКГ</w:t>
       </w:r>
+      <w:bookmarkEnd w:id="1"/>
     </w:p>
     <w:p>
       <w:pPr>
@@ -3347,6 +4678,7 @@
           <w:szCs w:val="28"/>
         </w:rPr>
       </w:pPr>
+      <w:bookmarkStart w:id="2" w:name="_Toc197369740"/>
       <w:r>
         <w:rPr>
           <w:rFonts w:ascii="Times New Roman" w:hAnsi="Times New Roman" w:cs="Times New Roman"/>
@@ -3357,6 +4689,7 @@
         </w:rPr>
         <w:t>Сигнал ЭКГ</w:t>
       </w:r>
+      <w:bookmarkEnd w:id="2"/>
     </w:p>
     <w:p>
       <w:pPr>
@@ -4669,6 +6002,7 @@
           <w:szCs w:val="28"/>
         </w:rPr>
       </w:pPr>
+      <w:bookmarkStart w:id="3" w:name="_Toc197369741"/>
       <w:r>
         <w:rPr>
           <w:rFonts w:ascii="Times New Roman" w:hAnsi="Times New Roman" w:cs="Times New Roman"/>
@@ -4679,6 +6013,7 @@
         </w:rPr>
         <w:t>Набор данных для диагностики ЭКГ</w:t>
       </w:r>
+      <w:bookmarkEnd w:id="3"/>
     </w:p>
     <w:p>
       <w:pPr>
@@ -6375,7 +7710,6 @@
           <w:rFonts w:ascii="Times New Roman" w:hAnsi="Times New Roman" w:cs="Times New Roman"/>
           <w:sz w:val="28"/>
           <w:szCs w:val="28"/>
-          <w:lang w:val="en-US"/>
         </w:rPr>
       </w:pPr>
       <w:r>
@@ -6520,6 +7854,7 @@
           <w:szCs w:val="32"/>
         </w:rPr>
       </w:pPr>
+      <w:bookmarkStart w:id="4" w:name="_Toc197369742"/>
       <w:r>
         <w:rPr>
           <w:rFonts w:ascii="Times New Roman" w:hAnsi="Times New Roman" w:cs="Times New Roman"/>
@@ -6552,6 +7887,7 @@
         </w:rPr>
         <w:t>)</w:t>
       </w:r>
+      <w:bookmarkEnd w:id="4"/>
     </w:p>
     <w:p>
       <w:pPr>
@@ -6859,6 +8195,7 @@
           <w:lang w:val="en-US"/>
         </w:rPr>
       </w:pPr>
+      <w:bookmarkStart w:id="5" w:name="_Toc197369743"/>
       <w:proofErr w:type="spellStart"/>
       <w:r>
         <w:rPr>
@@ -6884,7 +8221,6 @@
         <w:t xml:space="preserve"> Additive </w:t>
       </w:r>
       <w:proofErr w:type="spellStart"/>
-      <w:proofErr w:type="gramStart"/>
       <w:r>
         <w:rPr>
           <w:rFonts w:ascii="Times New Roman" w:hAnsi="Times New Roman" w:cs="Times New Roman"/>
@@ -6896,8 +8232,8 @@
         </w:rPr>
         <w:t>exPlanations</w:t>
       </w:r>
+      <w:bookmarkEnd w:id="5"/>
       <w:proofErr w:type="spellEnd"/>
-      <w:proofErr w:type="gramEnd"/>
     </w:p>
     <w:p>
       <w:pPr>
@@ -6968,18 +8304,8 @@
           <w:sz w:val="28"/>
           <w:szCs w:val="28"/>
         </w:rPr>
-        <w:t>)</w:t>
-      </w:r>
-      <w:proofErr w:type="gramStart"/>
-      <w:r>
-        <w:rPr>
-          <w:rFonts w:ascii="Times New Roman" w:hAnsi="Times New Roman" w:cs="Times New Roman"/>
-          <w:sz w:val="28"/>
-          <w:szCs w:val="28"/>
-        </w:rPr>
-        <w:t>.</w:t>
-      </w:r>
-      <w:proofErr w:type="gramEnd"/>
+        <w:t>).</w:t>
+      </w:r>
       <w:r>
         <w:rPr>
           <w:rFonts w:ascii="Times New Roman" w:hAnsi="Times New Roman" w:cs="Times New Roman"/>
@@ -6996,7 +8322,6 @@
         </w:rPr>
         <w:t xml:space="preserve">и требуется объяснить её вывод для конкретного входа </w:t>
       </w:r>
-      <w:proofErr w:type="gramStart"/>
       <w:r>
         <w:rPr>
           <w:rFonts w:ascii="Cambria Math" w:hAnsi="Cambria Math" w:cs="Cambria Math"/>
@@ -7019,16 +8344,7 @@
           <w:sz w:val="28"/>
           <w:szCs w:val="28"/>
         </w:rPr>
-        <w:t>=</w:t>
-      </w:r>
-      <w:proofErr w:type="gramEnd"/>
-      <w:r>
-        <w:rPr>
-          <w:rFonts w:ascii="Times New Roman" w:hAnsi="Times New Roman" w:cs="Times New Roman"/>
-          <w:sz w:val="28"/>
-          <w:szCs w:val="28"/>
-        </w:rPr>
-        <w:t>(</w:t>
+        <w:t>=(</w:t>
       </w:r>
       <w:r>
         <w:rPr>
@@ -7675,7 +8991,6 @@
         </w:rPr>
         <w:t>)</w:t>
       </w:r>
-      <w:proofErr w:type="gramStart"/>
       <w:r>
         <w:rPr>
           <w:rFonts w:ascii="Times New Roman" w:hAnsi="Times New Roman" w:cs="Times New Roman"/>
@@ -7684,7 +8999,6 @@
         </w:rPr>
         <w:t>.</w:t>
       </w:r>
-      <w:proofErr w:type="gramEnd"/>
       <w:r>
         <w:rPr>
           <w:rFonts w:ascii="Times New Roman" w:hAnsi="Times New Roman" w:cs="Times New Roman"/>
@@ -7819,7 +9133,6 @@
         </w:rPr>
         <w:t>𝐹</w:t>
       </w:r>
-      <w:proofErr w:type="gramStart"/>
       <w:r>
         <w:rPr>
           <w:rFonts w:ascii="Times New Roman" w:hAnsi="Times New Roman" w:cs="Times New Roman"/>
@@ -7828,7 +9141,6 @@
         </w:rPr>
         <w:t>={</w:t>
       </w:r>
-      <w:proofErr w:type="gramEnd"/>
       <w:r>
         <w:rPr>
           <w:rFonts w:ascii="Cambria Math" w:hAnsi="Cambria Math" w:cs="Cambria Math"/>
@@ -7895,7 +9207,6 @@
         </w:rPr>
         <w:t xml:space="preserve"> </w:t>
       </w:r>
-      <w:proofErr w:type="gramStart"/>
       <w:r>
         <w:rPr>
           <w:rFonts w:ascii="Times New Roman" w:hAnsi="Times New Roman" w:cs="Times New Roman"/>
@@ -7921,7 +9232,6 @@
         </w:rPr>
         <w:t>𝑘</w:t>
       </w:r>
-      <w:proofErr w:type="gramEnd"/>
       <w:r>
         <w:rPr>
           <w:rFonts w:ascii="Times New Roman" w:hAnsi="Times New Roman" w:cs="Times New Roman"/>
@@ -9579,6 +10889,7 @@
           <w:lang w:val="en-US"/>
         </w:rPr>
       </w:pPr>
+      <w:bookmarkStart w:id="6" w:name="_Toc197369744"/>
       <w:r>
         <w:rPr>
           <w:rFonts w:ascii="Times New Roman" w:hAnsi="Times New Roman" w:cs="Times New Roman"/>
@@ -9588,19 +10899,9 @@
           <w:szCs w:val="28"/>
           <w:lang w:val="en-US"/>
         </w:rPr>
-        <w:t>A</w:t>
-      </w:r>
-      <w:r>
-        <w:rPr>
-          <w:rFonts w:ascii="Times New Roman" w:hAnsi="Times New Roman" w:cs="Times New Roman"/>
-          <w:b/>
-          <w:bCs/>
-          <w:sz w:val="28"/>
-          <w:szCs w:val="28"/>
-          <w:lang w:val="en-US"/>
-        </w:rPr>
-        <w:t>ttention Mechanism</w:t>
-      </w:r>
+        <w:t>Attention Mechanism</w:t>
+      </w:r>
+      <w:bookmarkEnd w:id="6"/>
     </w:p>
     <w:p>
       <w:pPr>
@@ -11294,6 +12595,7 @@
           <w:lang w:val="en-US"/>
         </w:rPr>
       </w:pPr>
+      <w:bookmarkStart w:id="7" w:name="_Toc197369745"/>
       <w:r>
         <w:rPr>
           <w:rFonts w:ascii="Times New Roman" w:hAnsi="Times New Roman" w:cs="Times New Roman"/>
@@ -11305,6 +12607,7 @@
         </w:rPr>
         <w:t>Class Activation Mapping</w:t>
       </w:r>
+      <w:bookmarkEnd w:id="7"/>
     </w:p>
     <w:p>
       <w:pPr>
@@ -13937,7 +15240,6 @@
           <w:bCs/>
           <w:sz w:val="32"/>
           <w:szCs w:val="32"/>
-          <w:lang w:val="en-US"/>
         </w:rPr>
       </w:pPr>
     </w:p>
@@ -13959,6 +15261,7 @@
           <w:szCs w:val="32"/>
         </w:rPr>
       </w:pPr>
+      <w:bookmarkStart w:id="8" w:name="_Toc197369746"/>
       <w:r>
         <w:rPr>
           <w:rFonts w:ascii="Times New Roman" w:hAnsi="Times New Roman" w:cs="Times New Roman"/>
@@ -13970,6 +15273,7 @@
         <w:lastRenderedPageBreak/>
         <w:t>Модели глубинного обучения</w:t>
       </w:r>
+      <w:bookmarkEnd w:id="8"/>
     </w:p>
     <w:p>
       <w:pPr>
@@ -14025,6 +15329,7 @@
           <w:szCs w:val="28"/>
         </w:rPr>
       </w:pPr>
+      <w:bookmarkStart w:id="9" w:name="_Toc197369747"/>
       <w:proofErr w:type="spellStart"/>
       <w:r>
         <w:rPr>
@@ -14070,7 +15375,6 @@
         <w:t xml:space="preserve"> </w:t>
       </w:r>
       <w:proofErr w:type="spellStart"/>
-      <w:proofErr w:type="gramStart"/>
       <w:r>
         <w:rPr>
           <w:rFonts w:ascii="Times New Roman" w:hAnsi="Times New Roman" w:cs="Times New Roman"/>
@@ -14093,7 +15397,7 @@
         </w:rPr>
         <w:t xml:space="preserve"> модель</w:t>
       </w:r>
-      <w:proofErr w:type="gramEnd"/>
+      <w:bookmarkEnd w:id="9"/>
     </w:p>
     <w:p>
       <w:pPr>
@@ -14104,7 +15408,6 @@
           <w:rFonts w:ascii="Times New Roman" w:hAnsi="Times New Roman" w:cs="Times New Roman"/>
           <w:sz w:val="28"/>
           <w:szCs w:val="28"/>
-          <w:lang w:val="en-US"/>
         </w:rPr>
       </w:pPr>
       <w:r>
@@ -14735,31 +16038,7 @@
           <w:sz w:val="28"/>
           <w:szCs w:val="28"/>
         </w:rPr>
-        <w:t>диагностическом</w:t>
-      </w:r>
-      <w:r>
-        <w:rPr>
-          <w:rFonts w:ascii="Times New Roman" w:eastAsiaTheme="minorEastAsia" w:hAnsi="Times New Roman" w:cs="Times New Roman"/>
-          <w:sz w:val="28"/>
-          <w:szCs w:val="28"/>
-        </w:rPr>
-        <w:t xml:space="preserve"> </w:t>
-      </w:r>
-      <w:r>
-        <w:rPr>
-          <w:rFonts w:ascii="Times New Roman" w:eastAsiaTheme="minorEastAsia" w:hAnsi="Times New Roman" w:cs="Times New Roman"/>
-          <w:sz w:val="28"/>
-          <w:szCs w:val="28"/>
-        </w:rPr>
-        <w:t>классе</w:t>
-      </w:r>
-      <w:r>
-        <w:rPr>
-          <w:rFonts w:ascii="Times New Roman" w:eastAsiaTheme="minorEastAsia" w:hAnsi="Times New Roman" w:cs="Times New Roman"/>
-          <w:sz w:val="28"/>
-          <w:szCs w:val="28"/>
-        </w:rPr>
-        <w:t xml:space="preserve"> </w:t>
+        <w:t xml:space="preserve">диагностическом классе </w:t>
       </w:r>
       <w:r>
         <w:rPr>
@@ -14835,15 +16114,7 @@
           <w:sz w:val="28"/>
           <w:szCs w:val="28"/>
         </w:rPr>
-        <w:t>а</w:t>
-      </w:r>
-      <w:r>
-        <w:rPr>
-          <w:rFonts w:ascii="Times New Roman" w:hAnsi="Times New Roman" w:cs="Times New Roman"/>
-          <w:sz w:val="28"/>
-          <w:szCs w:val="28"/>
-        </w:rPr>
-        <w:t xml:space="preserve"> </w:t>
+        <w:t xml:space="preserve">а </w:t>
       </w:r>
       <w:r>
         <w:rPr>
@@ -14989,15 +16260,7 @@
             <w:sz w:val="28"/>
             <w:szCs w:val="28"/>
           </w:rPr>
-          <m:t>l=</m:t>
-        </m:r>
-        <m:r>
-          <w:rPr>
-            <w:rFonts w:ascii="Cambria Math" w:hAnsi="Cambria Math" w:cs="Times New Roman"/>
-            <w:sz w:val="28"/>
-            <w:szCs w:val="28"/>
-          </w:rPr>
-          <m:t>argmax(</m:t>
+          <m:t>l=argmax(</m:t>
         </m:r>
         <m:acc>
           <m:accPr>
@@ -16341,7 +17604,6 @@
           <w:rFonts w:ascii="Times New Roman" w:eastAsiaTheme="minorEastAsia" w:hAnsi="Times New Roman" w:cs="Times New Roman"/>
           <w:sz w:val="28"/>
           <w:szCs w:val="28"/>
-          <w:lang w:val="en-US"/>
         </w:rPr>
       </w:pPr>
       <w:r>
@@ -16666,15 +17928,7 @@
           <w:sz w:val="28"/>
           <w:szCs w:val="28"/>
         </w:rPr>
-        <w:t xml:space="preserve"> [13]</w:t>
-      </w:r>
-      <w:r>
-        <w:rPr>
-          <w:rFonts w:ascii="Times New Roman" w:hAnsi="Times New Roman" w:cs="Times New Roman"/>
-          <w:sz w:val="28"/>
-          <w:szCs w:val="28"/>
-        </w:rPr>
-        <w:t>.</w:t>
+        <w:t xml:space="preserve"> [13].</w:t>
       </w:r>
     </w:p>
     <w:p>
@@ -16708,6 +17962,7 @@
           <w:lang w:val="en-US"/>
         </w:rPr>
       </w:pPr>
+      <w:bookmarkStart w:id="10" w:name="_Toc197369748"/>
       <w:proofErr w:type="spellStart"/>
       <w:r>
         <w:rPr>
@@ -16734,7 +17989,6 @@
         <w:t xml:space="preserve"> </w:t>
       </w:r>
       <w:proofErr w:type="spellStart"/>
-      <w:proofErr w:type="gramStart"/>
       <w:r>
         <w:rPr>
           <w:rFonts w:ascii="Times New Roman" w:hAnsi="Times New Roman" w:cs="Times New Roman"/>
@@ -16747,7 +18001,6 @@
         <w:t>kNowledge</w:t>
       </w:r>
       <w:proofErr w:type="spellEnd"/>
-      <w:proofErr w:type="gramEnd"/>
       <w:r>
         <w:rPr>
           <w:rFonts w:ascii="Times New Roman" w:hAnsi="Times New Roman" w:cs="Times New Roman"/>
@@ -16759,6 +18012,7 @@
         </w:rPr>
         <w:t>-guided Attention networks</w:t>
       </w:r>
+      <w:bookmarkEnd w:id="10"/>
     </w:p>
     <w:p>
       <w:pPr>
@@ -17345,34 +18599,7 @@
           <w:sz w:val="28"/>
           <w:szCs w:val="28"/>
         </w:rPr>
-        <w:t>сложност</w:t>
-      </w:r>
-      <w:r>
-        <w:rPr>
-          <w:rFonts w:ascii="Times New Roman" w:hAnsi="Times New Roman" w:cs="Times New Roman"/>
-          <w:iCs/>
-          <w:sz w:val="28"/>
-          <w:szCs w:val="28"/>
-        </w:rPr>
-        <w:t>ью</w:t>
-      </w:r>
-      <w:r>
-        <w:rPr>
-          <w:rFonts w:ascii="Times New Roman" w:hAnsi="Times New Roman" w:cs="Times New Roman"/>
-          <w:iCs/>
-          <w:sz w:val="28"/>
-          <w:szCs w:val="28"/>
-        </w:rPr>
-        <w:t xml:space="preserve"> вычислений</w:t>
-      </w:r>
-      <w:r>
-        <w:rPr>
-          <w:rFonts w:ascii="Times New Roman" w:hAnsi="Times New Roman" w:cs="Times New Roman"/>
-          <w:iCs/>
-          <w:sz w:val="28"/>
-          <w:szCs w:val="28"/>
-        </w:rPr>
-        <w:t xml:space="preserve"> в </w:t>
+        <w:t xml:space="preserve">сложностью вычислений в </w:t>
       </w:r>
       <w:r>
         <w:rPr>
@@ -20753,7 +21980,6 @@
           <w:iCs/>
           <w:sz w:val="28"/>
           <w:szCs w:val="28"/>
-          <w:lang w:val="en-US"/>
         </w:rPr>
       </w:pPr>
       <w:r>
@@ -20849,7 +22075,6 @@
           <w:iCs/>
           <w:sz w:val="28"/>
           <w:szCs w:val="28"/>
-          <w:lang w:val="en-US"/>
         </w:rPr>
         <w:tab/>
       </w:r>
@@ -21278,6 +22503,7 @@
           <w:lang w:val="en-US"/>
         </w:rPr>
       </w:pPr>
+      <w:bookmarkStart w:id="11" w:name="_Toc197369749"/>
       <w:r>
         <w:rPr>
           <w:rFonts w:ascii="Times New Roman" w:hAnsi="Times New Roman" w:cs="Times New Roman"/>
@@ -21299,6 +22525,7 @@
         </w:rPr>
         <w:t>модель</w:t>
       </w:r>
+      <w:bookmarkEnd w:id="11"/>
     </w:p>
     <w:p>
       <w:pPr>
@@ -23120,7 +24347,6 @@
           <w:rFonts w:ascii="Times New Roman" w:hAnsi="Times New Roman" w:cs="Times New Roman"/>
           <w:sz w:val="28"/>
           <w:szCs w:val="28"/>
-          <w:lang w:val="en-US"/>
         </w:rPr>
       </w:pPr>
       <w:r>
@@ -23412,6 +24638,7 @@
           <w:szCs w:val="28"/>
         </w:rPr>
       </w:pPr>
+      <w:bookmarkStart w:id="12" w:name="_Toc197369750"/>
       <w:r>
         <w:rPr>
           <w:rFonts w:ascii="Times New Roman" w:hAnsi="Times New Roman" w:cs="Times New Roman"/>
@@ -23423,6 +24650,7 @@
         <w:lastRenderedPageBreak/>
         <w:t>Вычислительные эксперименты</w:t>
       </w:r>
+      <w:bookmarkEnd w:id="12"/>
       <w:r>
         <w:rPr>
           <w:rFonts w:ascii="Times New Roman" w:hAnsi="Times New Roman" w:cs="Times New Roman"/>
@@ -23701,6 +24929,7 @@
           <w:szCs w:val="28"/>
         </w:rPr>
       </w:pPr>
+      <w:bookmarkStart w:id="13" w:name="_Toc197369751"/>
       <w:r>
         <w:rPr>
           <w:rFonts w:ascii="Times New Roman" w:hAnsi="Times New Roman" w:cs="Times New Roman"/>
@@ -23711,6 +24940,7 @@
         </w:rPr>
         <w:t>Результаты эксперимента</w:t>
       </w:r>
+      <w:bookmarkEnd w:id="13"/>
     </w:p>
     <w:p>
       <w:pPr>
@@ -24487,6 +25717,7 @@
           <w:szCs w:val="28"/>
         </w:rPr>
       </w:pPr>
+      <w:bookmarkStart w:id="14" w:name="_Toc197369752"/>
       <w:r>
         <w:rPr>
           <w:rFonts w:ascii="Times New Roman" w:hAnsi="Times New Roman" w:cs="Times New Roman"/>
@@ -24497,6 +25728,7 @@
         </w:rPr>
         <w:t>Анализ полученных результатов</w:t>
       </w:r>
+      <w:bookmarkEnd w:id="14"/>
     </w:p>
     <w:p>
       <w:pPr>
@@ -26003,7 +27235,6 @@
           <w:bCs/>
           <w:sz w:val="32"/>
           <w:szCs w:val="32"/>
-          <w:lang w:val="en-US"/>
         </w:rPr>
       </w:pPr>
     </w:p>
@@ -26025,6 +27256,7 @@
           <w:szCs w:val="32"/>
         </w:rPr>
       </w:pPr>
+      <w:bookmarkStart w:id="15" w:name="_Toc197369753"/>
       <w:r>
         <w:rPr>
           <w:rFonts w:ascii="Times New Roman" w:hAnsi="Times New Roman" w:cs="Times New Roman"/>
@@ -26036,6 +27268,7 @@
         <w:lastRenderedPageBreak/>
         <w:t>Заключение</w:t>
       </w:r>
+      <w:bookmarkEnd w:id="15"/>
     </w:p>
     <w:p>
       <w:pPr>
@@ -26596,6 +27829,7 @@
           <w:szCs w:val="32"/>
         </w:rPr>
       </w:pPr>
+      <w:bookmarkStart w:id="16" w:name="_Toc197369754"/>
       <w:r>
         <w:rPr>
           <w:rFonts w:ascii="Times New Roman" w:hAnsi="Times New Roman" w:cs="Times New Roman"/>
@@ -26607,6 +27841,7 @@
         <w:lastRenderedPageBreak/>
         <w:t>Список литературы</w:t>
       </w:r>
+      <w:bookmarkEnd w:id="16"/>
     </w:p>
     <w:p>
       <w:pPr>
@@ -26630,27 +27865,7 @@
           <w:szCs w:val="28"/>
           <w:lang w:val="en-US"/>
         </w:rPr>
-        <w:t xml:space="preserve">Taback L., Marden E., Mason H.L. and Pipberger </w:t>
-      </w:r>
-      <w:proofErr w:type="gramStart"/>
-      <w:r>
-        <w:rPr>
-          <w:rFonts w:ascii="Times New Roman" w:hAnsi="Times New Roman" w:cs="Times New Roman"/>
-          <w:sz w:val="28"/>
-          <w:szCs w:val="28"/>
-          <w:lang w:val="en-US"/>
-        </w:rPr>
-        <w:t>H.V. :</w:t>
-      </w:r>
-      <w:proofErr w:type="gramEnd"/>
-      <w:r>
-        <w:rPr>
-          <w:rFonts w:ascii="Times New Roman" w:hAnsi="Times New Roman" w:cs="Times New Roman"/>
-          <w:sz w:val="28"/>
-          <w:szCs w:val="28"/>
-          <w:lang w:val="en-US"/>
-        </w:rPr>
-        <w:t> "Digital recording of electrocardiographic data for analysis by a digital computer". IRE Trans Med Electro 1959; </w:t>
+        <w:t>Taback L., Marden E., Mason H.L. and Pipberger H.V. : "Digital recording of electrocardiographic data for analysis by a digital computer". IRE Trans Med Electro 1959; </w:t>
       </w:r>
       <w:r>
         <w:rPr>
@@ -26792,27 +28007,7 @@
           <w:szCs w:val="28"/>
           <w:lang w:val="en-US"/>
         </w:rPr>
-        <w:t xml:space="preserve">F. F. Liu, C. Y. Liu*, L. N. Zhao, X. Y. Zhang, X. L. Wu, X. Y. Xu, </w:t>
-      </w:r>
-      <w:proofErr w:type="gramStart"/>
-      <w:r>
-        <w:rPr>
-          <w:rFonts w:ascii="Times New Roman" w:hAnsi="Times New Roman" w:cs="Times New Roman"/>
-          <w:sz w:val="28"/>
-          <w:szCs w:val="28"/>
-          <w:lang w:val="en-US"/>
-        </w:rPr>
-        <w:t>Y. L</w:t>
-      </w:r>
-      <w:proofErr w:type="gramEnd"/>
-      <w:r>
-        <w:rPr>
-          <w:rFonts w:ascii="Times New Roman" w:hAnsi="Times New Roman" w:cs="Times New Roman"/>
-          <w:sz w:val="28"/>
-          <w:szCs w:val="28"/>
-          <w:lang w:val="en-US"/>
-        </w:rPr>
-        <w:t xml:space="preserve">. Liu, C. Y. Ma, S. S. Wei, Z. Q. He, J. Q. Li and N. Y. Kwee. An open access database for evaluating the algorithms of ECG rhythm and morphology abnormal detection. Journal of Medical Imaging and Health Informatics, 2018, 8(7): 1368–1373. </w:t>
+        <w:t xml:space="preserve">F. F. Liu, C. Y. Liu*, L. N. Zhao, X. Y. Zhang, X. L. Wu, X. Y. Xu, Y. L. Liu, C. Y. Ma, S. S. Wei, Z. Q. He, J. Q. Li and N. Y. Kwee. An open access database for evaluating the algorithms of ECG rhythm and morphology abnormal detection. Journal of Medical Imaging and Health Informatics, 2018, 8(7): 1368–1373. </w:t>
       </w:r>
       <w:hyperlink r:id="rId18" w:history="1">
         <w:r>
@@ -28250,27 +29445,7 @@
           <w:szCs w:val="28"/>
           <w:lang w:val="en-US"/>
         </w:rPr>
-        <w:t xml:space="preserve"> Vis. </w:t>
-      </w:r>
-      <w:proofErr w:type="gramStart"/>
-      <w:r>
-        <w:rPr>
-          <w:rFonts w:ascii="Times New Roman" w:hAnsi="Times New Roman" w:cs="Times New Roman"/>
-          <w:sz w:val="28"/>
-          <w:szCs w:val="28"/>
-          <w:lang w:val="en-US"/>
-        </w:rPr>
-        <w:t>2020;128:336</w:t>
-      </w:r>
-      <w:proofErr w:type="gramEnd"/>
-      <w:r>
-        <w:rPr>
-          <w:rFonts w:ascii="Times New Roman" w:hAnsi="Times New Roman" w:cs="Times New Roman"/>
-          <w:sz w:val="28"/>
-          <w:szCs w:val="28"/>
-          <w:lang w:val="en-US"/>
-        </w:rPr>
-        <w:t xml:space="preserve">–59.  </w:t>
+        <w:t xml:space="preserve"> Vis. 2020;128:336–59.  </w:t>
       </w:r>
       <w:hyperlink r:id="rId29" w:history="1">
         <w:r>
@@ -34024,6 +35199,7 @@
   <w:style w:type="character" w:default="1" w:styleId="a0">
     <w:name w:val="Default Paragraph Font"/>
     <w:uiPriority w:val="1"/>
+    <w:semiHidden/>
     <w:unhideWhenUsed/>
   </w:style>
   <w:style w:type="table" w:default="1" w:styleId="a1">
@@ -34576,6 +35752,19 @@
       <w:spacing w:after="100"/>
     </w:pPr>
   </w:style>
+  <w:style w:type="paragraph" w:styleId="23">
+    <w:name w:val="toc 2"/>
+    <w:basedOn w:val="a"/>
+    <w:next w:val="a"/>
+    <w:autoRedefine/>
+    <w:uiPriority w:val="39"/>
+    <w:unhideWhenUsed/>
+    <w:rsid w:val="00E12984"/>
+    <w:pPr>
+      <w:spacing w:after="100"/>
+      <w:ind w:left="220"/>
+    </w:pPr>
+  </w:style>
 </w:styles>
 </file>
 

</xml_diff>

<commit_message>
update tables in course work
</commit_message>
<xml_diff>
--- a/Курсовая.docx
+++ b/Курсовая.docx
@@ -512,7 +512,6 @@
                 <w:sz w:val="28"/>
                 <w:szCs w:val="28"/>
               </w:rPr>
-              <w:lastRenderedPageBreak/>
               <w:t>Нижний Новгород 2025</w:t>
             </w:r>
           </w:p>
@@ -538,7 +537,6 @@
                 <w:sz w:val="28"/>
                 <w:szCs w:val="28"/>
               </w:rPr>
-              <w:lastRenderedPageBreak/>
               <w:t>Научный руководитель</w:t>
             </w:r>
           </w:p>
@@ -601,23 +599,13 @@
                 <w:szCs w:val="28"/>
               </w:rPr>
             </w:pPr>
-            <w:proofErr w:type="spellStart"/>
             <w:r>
               <w:rPr>
                 <w:rFonts w:ascii="Times New Roman" w:hAnsi="Times New Roman" w:cs="Times New Roman"/>
                 <w:sz w:val="28"/>
                 <w:szCs w:val="28"/>
               </w:rPr>
-              <w:t>Бурашников</w:t>
-            </w:r>
-            <w:proofErr w:type="spellEnd"/>
-            <w:r>
-              <w:rPr>
-                <w:rFonts w:ascii="Times New Roman" w:hAnsi="Times New Roman" w:cs="Times New Roman"/>
-                <w:sz w:val="28"/>
-                <w:szCs w:val="28"/>
-              </w:rPr>
-              <w:t xml:space="preserve"> Е.П.</w:t>
+              <w:t>Бурашников Е.П.</w:t>
             </w:r>
           </w:p>
         </w:tc>
@@ -644,6 +632,7 @@
           <w:sz w:val="32"/>
           <w:szCs w:val="32"/>
         </w:rPr>
+        <w:lastRenderedPageBreak/>
         <w:t>Аннотации</w:t>
       </w:r>
     </w:p>
@@ -723,7 +712,6 @@
         <w:t xml:space="preserve"> Код и дополнительные материалы доступны по адресу: </w:t>
       </w:r>
       <w:hyperlink r:id="rId8" w:history="1">
-        <w:proofErr w:type="spellStart"/>
         <w:r>
           <w:rPr>
             <w:rStyle w:val="ad"/>
@@ -733,7 +721,6 @@
           </w:rPr>
           <w:t>GitHub</w:t>
         </w:r>
-        <w:proofErr w:type="spellEnd"/>
       </w:hyperlink>
       <w:r>
         <w:rPr>
@@ -3229,7 +3216,6 @@
               <w:sz w:val="28"/>
               <w:szCs w:val="28"/>
             </w:rPr>
-            <w:lastRenderedPageBreak/>
             <w:fldChar w:fldCharType="end"/>
           </w:r>
         </w:p>
@@ -3318,6 +3304,7 @@
           <w:sz w:val="32"/>
           <w:szCs w:val="32"/>
         </w:rPr>
+        <w:lastRenderedPageBreak/>
         <w:t>Введение</w:t>
       </w:r>
       <w:bookmarkEnd w:id="0"/>
@@ -3674,7 +3661,215 @@
           <w:sz w:val="28"/>
           <w:szCs w:val="28"/>
         </w:rPr>
-        <w:t xml:space="preserve"> машинного обучения мешает врачам быть уверенными в результатах </w:t>
+        <w:t xml:space="preserve"> машинного обучения мешает врачам быть уверенными в результатах диагностики, основанной на моделях машинного обучения.</w:t>
+      </w:r>
+      <w:r>
+        <w:rPr>
+          <w:rFonts w:ascii="Times New Roman" w:hAnsi="Times New Roman" w:cs="Times New Roman"/>
+          <w:sz w:val="28"/>
+          <w:szCs w:val="28"/>
+        </w:rPr>
+        <w:t xml:space="preserve"> Медицинские специалисты не могут полностью доверять </w:t>
+      </w:r>
+      <w:r>
+        <w:rPr>
+          <w:rFonts w:ascii="Times New Roman" w:hAnsi="Times New Roman" w:cs="Times New Roman"/>
+          <w:sz w:val="28"/>
+          <w:szCs w:val="28"/>
+        </w:rPr>
+        <w:t>“</w:t>
+      </w:r>
+      <w:r>
+        <w:rPr>
+          <w:rFonts w:ascii="Times New Roman" w:hAnsi="Times New Roman" w:cs="Times New Roman"/>
+          <w:sz w:val="28"/>
+          <w:szCs w:val="28"/>
+        </w:rPr>
+        <w:t>черным ящикам</w:t>
+      </w:r>
+      <w:r>
+        <w:rPr>
+          <w:rFonts w:ascii="Times New Roman" w:hAnsi="Times New Roman" w:cs="Times New Roman"/>
+          <w:sz w:val="28"/>
+          <w:szCs w:val="28"/>
+        </w:rPr>
+        <w:t>”</w:t>
+      </w:r>
+      <w:r>
+        <w:rPr>
+          <w:rFonts w:ascii="Times New Roman" w:hAnsi="Times New Roman" w:cs="Times New Roman"/>
+          <w:sz w:val="28"/>
+          <w:szCs w:val="28"/>
+        </w:rPr>
+        <w:t>, не понимая причин, исходя из которых модель принимает решения</w:t>
+      </w:r>
+      <w:r>
+        <w:rPr>
+          <w:rFonts w:ascii="Times New Roman" w:hAnsi="Times New Roman" w:cs="Times New Roman"/>
+          <w:sz w:val="28"/>
+          <w:szCs w:val="28"/>
+        </w:rPr>
+        <w:t>.</w:t>
+      </w:r>
+      <w:r>
+        <w:rPr>
+          <w:rFonts w:ascii="Times New Roman" w:hAnsi="Times New Roman" w:cs="Times New Roman"/>
+          <w:sz w:val="28"/>
+          <w:szCs w:val="28"/>
+        </w:rPr>
+        <w:t> </w:t>
+      </w:r>
+      <w:r>
+        <w:rPr>
+          <w:rFonts w:ascii="Times New Roman" w:hAnsi="Times New Roman" w:cs="Times New Roman"/>
+          <w:sz w:val="28"/>
+          <w:szCs w:val="28"/>
+        </w:rPr>
+        <w:t xml:space="preserve"> Поэтому были разработаны интерпретируемые методы машинного обучения</w:t>
+      </w:r>
+      <w:r>
+        <w:rPr>
+          <w:rFonts w:ascii="Times New Roman" w:hAnsi="Times New Roman" w:cs="Times New Roman"/>
+          <w:sz w:val="28"/>
+          <w:szCs w:val="28"/>
+        </w:rPr>
+        <w:t>, которых также называют объяснимым искусственным интеллектом (</w:t>
+      </w:r>
+      <w:r>
+        <w:rPr>
+          <w:rFonts w:ascii="Times New Roman" w:hAnsi="Times New Roman" w:cs="Times New Roman"/>
+          <w:sz w:val="28"/>
+          <w:szCs w:val="28"/>
+          <w:lang w:val="en-US"/>
+        </w:rPr>
+        <w:t>XAI</w:t>
+      </w:r>
+      <w:r>
+        <w:rPr>
+          <w:rFonts w:ascii="Times New Roman" w:hAnsi="Times New Roman" w:cs="Times New Roman"/>
+          <w:sz w:val="28"/>
+          <w:szCs w:val="28"/>
+        </w:rPr>
+        <w:t>)</w:t>
+      </w:r>
+      <w:r>
+        <w:rPr>
+          <w:rFonts w:ascii="Times New Roman" w:hAnsi="Times New Roman" w:cs="Times New Roman"/>
+          <w:sz w:val="28"/>
+          <w:szCs w:val="28"/>
+        </w:rPr>
+        <w:t xml:space="preserve">, способные </w:t>
+      </w:r>
+      <w:r>
+        <w:rPr>
+          <w:rFonts w:ascii="Times New Roman" w:hAnsi="Times New Roman" w:cs="Times New Roman"/>
+          <w:sz w:val="28"/>
+          <w:szCs w:val="28"/>
+        </w:rPr>
+        <w:t>предоставля</w:t>
+      </w:r>
+      <w:r>
+        <w:rPr>
+          <w:rFonts w:ascii="Times New Roman" w:hAnsi="Times New Roman" w:cs="Times New Roman"/>
+          <w:sz w:val="28"/>
+          <w:szCs w:val="28"/>
+        </w:rPr>
+        <w:t>ть</w:t>
+      </w:r>
+      <w:r>
+        <w:rPr>
+          <w:rFonts w:ascii="Times New Roman" w:hAnsi="Times New Roman" w:cs="Times New Roman"/>
+          <w:sz w:val="28"/>
+          <w:szCs w:val="28"/>
+        </w:rPr>
+        <w:t xml:space="preserve"> доказательства правильности результатов конкретной модели [</w:t>
+      </w:r>
+      <w:r>
+        <w:rPr>
+          <w:rFonts w:ascii="Times New Roman" w:hAnsi="Times New Roman" w:cs="Times New Roman"/>
+          <w:sz w:val="28"/>
+          <w:szCs w:val="28"/>
+        </w:rPr>
+        <w:fldChar w:fldCharType="begin"/>
+      </w:r>
+      <w:r>
+        <w:rPr>
+          <w:rFonts w:ascii="Times New Roman" w:hAnsi="Times New Roman" w:cs="Times New Roman"/>
+          <w:sz w:val="28"/>
+          <w:szCs w:val="28"/>
+        </w:rPr>
+        <w:instrText xml:space="preserve"> REF _Ref197371530 \r \h </w:instrText>
+      </w:r>
+      <w:r>
+        <w:rPr>
+          <w:rFonts w:ascii="Times New Roman" w:hAnsi="Times New Roman" w:cs="Times New Roman"/>
+          <w:sz w:val="28"/>
+          <w:szCs w:val="28"/>
+        </w:rPr>
+      </w:r>
+      <w:r>
+        <w:rPr>
+          <w:rFonts w:ascii="Times New Roman" w:hAnsi="Times New Roman" w:cs="Times New Roman"/>
+          <w:sz w:val="28"/>
+          <w:szCs w:val="28"/>
+        </w:rPr>
+        <w:fldChar w:fldCharType="separate"/>
+      </w:r>
+      <w:r>
+        <w:rPr>
+          <w:rFonts w:ascii="Times New Roman" w:hAnsi="Times New Roman" w:cs="Times New Roman"/>
+          <w:sz w:val="28"/>
+          <w:szCs w:val="28"/>
+        </w:rPr>
+        <w:t>2</w:t>
+      </w:r>
+      <w:r>
+        <w:rPr>
+          <w:rFonts w:ascii="Times New Roman" w:hAnsi="Times New Roman" w:cs="Times New Roman"/>
+          <w:sz w:val="28"/>
+          <w:szCs w:val="28"/>
+        </w:rPr>
+        <w:fldChar w:fldCharType="end"/>
+      </w:r>
+      <w:r>
+        <w:rPr>
+          <w:rFonts w:ascii="Times New Roman" w:hAnsi="Times New Roman" w:cs="Times New Roman"/>
+          <w:sz w:val="28"/>
+          <w:szCs w:val="28"/>
+        </w:rPr>
+        <w:t xml:space="preserve">]. Более того, эти методы интерпретации позволяют экспертам-людям </w:t>
+      </w:r>
+      <w:r>
+        <w:rPr>
+          <w:rFonts w:ascii="Times New Roman" w:hAnsi="Times New Roman" w:cs="Times New Roman"/>
+          <w:sz w:val="28"/>
+          <w:szCs w:val="28"/>
+        </w:rPr>
+        <w:t>проверять</w:t>
+      </w:r>
+      <w:r>
+        <w:rPr>
+          <w:rFonts w:ascii="Times New Roman" w:hAnsi="Times New Roman" w:cs="Times New Roman"/>
+          <w:sz w:val="28"/>
+          <w:szCs w:val="28"/>
+        </w:rPr>
+        <w:t xml:space="preserve"> результат</w:t>
+      </w:r>
+      <w:r>
+        <w:rPr>
+          <w:rFonts w:ascii="Times New Roman" w:hAnsi="Times New Roman" w:cs="Times New Roman"/>
+          <w:sz w:val="28"/>
+          <w:szCs w:val="28"/>
+        </w:rPr>
+        <w:t>ы</w:t>
+      </w:r>
+      <w:r>
+        <w:rPr>
+          <w:rFonts w:ascii="Times New Roman" w:hAnsi="Times New Roman" w:cs="Times New Roman"/>
+          <w:sz w:val="28"/>
+          <w:szCs w:val="28"/>
+        </w:rPr>
+        <w:t xml:space="preserve"> модели, отлаживать и устранять неполадки в </w:t>
       </w:r>
       <w:r>
         <w:rPr>
@@ -3683,215 +3878,7 @@
           <w:szCs w:val="28"/>
         </w:rPr>
         <w:lastRenderedPageBreak/>
-        <w:t>диагностики, основанной на моделях машинного обучения.</w:t>
-      </w:r>
-      <w:r>
-        <w:rPr>
-          <w:rFonts w:ascii="Times New Roman" w:hAnsi="Times New Roman" w:cs="Times New Roman"/>
-          <w:sz w:val="28"/>
-          <w:szCs w:val="28"/>
-        </w:rPr>
-        <w:t xml:space="preserve"> Медицинские специалисты не могут полностью доверять </w:t>
-      </w:r>
-      <w:r>
-        <w:rPr>
-          <w:rFonts w:ascii="Times New Roman" w:hAnsi="Times New Roman" w:cs="Times New Roman"/>
-          <w:sz w:val="28"/>
-          <w:szCs w:val="28"/>
-        </w:rPr>
-        <w:t>“</w:t>
-      </w:r>
-      <w:r>
-        <w:rPr>
-          <w:rFonts w:ascii="Times New Roman" w:hAnsi="Times New Roman" w:cs="Times New Roman"/>
-          <w:sz w:val="28"/>
-          <w:szCs w:val="28"/>
-        </w:rPr>
-        <w:t>черным ящикам</w:t>
-      </w:r>
-      <w:r>
-        <w:rPr>
-          <w:rFonts w:ascii="Times New Roman" w:hAnsi="Times New Roman" w:cs="Times New Roman"/>
-          <w:sz w:val="28"/>
-          <w:szCs w:val="28"/>
-        </w:rPr>
-        <w:t>”</w:t>
-      </w:r>
-      <w:r>
-        <w:rPr>
-          <w:rFonts w:ascii="Times New Roman" w:hAnsi="Times New Roman" w:cs="Times New Roman"/>
-          <w:sz w:val="28"/>
-          <w:szCs w:val="28"/>
-        </w:rPr>
-        <w:t>, не понимая причин, исходя из которых модель принимает решения</w:t>
-      </w:r>
-      <w:r>
-        <w:rPr>
-          <w:rFonts w:ascii="Times New Roman" w:hAnsi="Times New Roman" w:cs="Times New Roman"/>
-          <w:sz w:val="28"/>
-          <w:szCs w:val="28"/>
-        </w:rPr>
-        <w:t>.</w:t>
-      </w:r>
-      <w:r>
-        <w:rPr>
-          <w:rFonts w:ascii="Times New Roman" w:hAnsi="Times New Roman" w:cs="Times New Roman"/>
-          <w:sz w:val="28"/>
-          <w:szCs w:val="28"/>
-        </w:rPr>
-        <w:t> </w:t>
-      </w:r>
-      <w:r>
-        <w:rPr>
-          <w:rFonts w:ascii="Times New Roman" w:hAnsi="Times New Roman" w:cs="Times New Roman"/>
-          <w:sz w:val="28"/>
-          <w:szCs w:val="28"/>
-        </w:rPr>
-        <w:t xml:space="preserve"> Поэтому были разработаны интерпретируемые методы машинного обучения</w:t>
-      </w:r>
-      <w:r>
-        <w:rPr>
-          <w:rFonts w:ascii="Times New Roman" w:hAnsi="Times New Roman" w:cs="Times New Roman"/>
-          <w:sz w:val="28"/>
-          <w:szCs w:val="28"/>
-        </w:rPr>
-        <w:t>, которых также называют объяснимым искусственным интеллектом (</w:t>
-      </w:r>
-      <w:r>
-        <w:rPr>
-          <w:rFonts w:ascii="Times New Roman" w:hAnsi="Times New Roman" w:cs="Times New Roman"/>
-          <w:sz w:val="28"/>
-          <w:szCs w:val="28"/>
-          <w:lang w:val="en-US"/>
-        </w:rPr>
-        <w:t>XAI</w:t>
-      </w:r>
-      <w:r>
-        <w:rPr>
-          <w:rFonts w:ascii="Times New Roman" w:hAnsi="Times New Roman" w:cs="Times New Roman"/>
-          <w:sz w:val="28"/>
-          <w:szCs w:val="28"/>
-        </w:rPr>
-        <w:t>)</w:t>
-      </w:r>
-      <w:r>
-        <w:rPr>
-          <w:rFonts w:ascii="Times New Roman" w:hAnsi="Times New Roman" w:cs="Times New Roman"/>
-          <w:sz w:val="28"/>
-          <w:szCs w:val="28"/>
-        </w:rPr>
-        <w:t xml:space="preserve">, способные </w:t>
-      </w:r>
-      <w:r>
-        <w:rPr>
-          <w:rFonts w:ascii="Times New Roman" w:hAnsi="Times New Roman" w:cs="Times New Roman"/>
-          <w:sz w:val="28"/>
-          <w:szCs w:val="28"/>
-        </w:rPr>
-        <w:t>предоставля</w:t>
-      </w:r>
-      <w:r>
-        <w:rPr>
-          <w:rFonts w:ascii="Times New Roman" w:hAnsi="Times New Roman" w:cs="Times New Roman"/>
-          <w:sz w:val="28"/>
-          <w:szCs w:val="28"/>
-        </w:rPr>
-        <w:t>ть</w:t>
-      </w:r>
-      <w:r>
-        <w:rPr>
-          <w:rFonts w:ascii="Times New Roman" w:hAnsi="Times New Roman" w:cs="Times New Roman"/>
-          <w:sz w:val="28"/>
-          <w:szCs w:val="28"/>
-        </w:rPr>
-        <w:t xml:space="preserve"> доказательства правильности результатов конкретной модели [</w:t>
-      </w:r>
-      <w:r>
-        <w:rPr>
-          <w:rFonts w:ascii="Times New Roman" w:hAnsi="Times New Roman" w:cs="Times New Roman"/>
-          <w:sz w:val="28"/>
-          <w:szCs w:val="28"/>
-        </w:rPr>
-        <w:fldChar w:fldCharType="begin"/>
-      </w:r>
-      <w:r>
-        <w:rPr>
-          <w:rFonts w:ascii="Times New Roman" w:hAnsi="Times New Roman" w:cs="Times New Roman"/>
-          <w:sz w:val="28"/>
-          <w:szCs w:val="28"/>
-        </w:rPr>
-        <w:instrText xml:space="preserve"> REF _Ref197371530 \r \h </w:instrText>
-      </w:r>
-      <w:r>
-        <w:rPr>
-          <w:rFonts w:ascii="Times New Roman" w:hAnsi="Times New Roman" w:cs="Times New Roman"/>
-          <w:sz w:val="28"/>
-          <w:szCs w:val="28"/>
-        </w:rPr>
-      </w:r>
-      <w:r>
-        <w:rPr>
-          <w:rFonts w:ascii="Times New Roman" w:hAnsi="Times New Roman" w:cs="Times New Roman"/>
-          <w:sz w:val="28"/>
-          <w:szCs w:val="28"/>
-        </w:rPr>
-        <w:fldChar w:fldCharType="separate"/>
-      </w:r>
-      <w:r>
-        <w:rPr>
-          <w:rFonts w:ascii="Times New Roman" w:hAnsi="Times New Roman" w:cs="Times New Roman"/>
-          <w:sz w:val="28"/>
-          <w:szCs w:val="28"/>
-        </w:rPr>
-        <w:t>2</w:t>
-      </w:r>
-      <w:r>
-        <w:rPr>
-          <w:rFonts w:ascii="Times New Roman" w:hAnsi="Times New Roman" w:cs="Times New Roman"/>
-          <w:sz w:val="28"/>
-          <w:szCs w:val="28"/>
-        </w:rPr>
-        <w:fldChar w:fldCharType="end"/>
-      </w:r>
-      <w:r>
-        <w:rPr>
-          <w:rFonts w:ascii="Times New Roman" w:hAnsi="Times New Roman" w:cs="Times New Roman"/>
-          <w:sz w:val="28"/>
-          <w:szCs w:val="28"/>
-        </w:rPr>
-        <w:t xml:space="preserve">]. Более того, эти методы интерпретации позволяют экспертам-людям </w:t>
-      </w:r>
-      <w:r>
-        <w:rPr>
-          <w:rFonts w:ascii="Times New Roman" w:hAnsi="Times New Roman" w:cs="Times New Roman"/>
-          <w:sz w:val="28"/>
-          <w:szCs w:val="28"/>
-        </w:rPr>
-        <w:t>проверять</w:t>
-      </w:r>
-      <w:r>
-        <w:rPr>
-          <w:rFonts w:ascii="Times New Roman" w:hAnsi="Times New Roman" w:cs="Times New Roman"/>
-          <w:sz w:val="28"/>
-          <w:szCs w:val="28"/>
-        </w:rPr>
-        <w:t xml:space="preserve"> результат</w:t>
-      </w:r>
-      <w:r>
-        <w:rPr>
-          <w:rFonts w:ascii="Times New Roman" w:hAnsi="Times New Roman" w:cs="Times New Roman"/>
-          <w:sz w:val="28"/>
-          <w:szCs w:val="28"/>
-        </w:rPr>
-        <w:t>ы</w:t>
-      </w:r>
-      <w:r>
-        <w:rPr>
-          <w:rFonts w:ascii="Times New Roman" w:hAnsi="Times New Roman" w:cs="Times New Roman"/>
-          <w:sz w:val="28"/>
-          <w:szCs w:val="28"/>
-        </w:rPr>
-        <w:t xml:space="preserve"> модели, отлаживать и устранять неполадки в модели</w:t>
+        <w:t>модели</w:t>
       </w:r>
       <w:r>
         <w:rPr>
@@ -4291,16 +4278,7 @@
           <w:sz w:val="28"/>
           <w:szCs w:val="28"/>
         </w:rPr>
-        <w:t xml:space="preserve">ыявления морфологических </w:t>
-      </w:r>
-      <w:r>
-        <w:rPr>
-          <w:rFonts w:ascii="Times New Roman" w:hAnsi="Times New Roman" w:cs="Times New Roman"/>
-          <w:sz w:val="28"/>
-          <w:szCs w:val="28"/>
-        </w:rPr>
-        <w:lastRenderedPageBreak/>
-        <w:t>нарушений</w:t>
+        <w:t>ыявления морфологических нарушений</w:t>
       </w:r>
       <w:r>
         <w:rPr>
@@ -4495,7 +4473,16 @@
           <w:sz w:val="28"/>
           <w:szCs w:val="28"/>
         </w:rPr>
-        <w:t xml:space="preserve">. В главе 4 описаны модели глубинного обучения, в основе которых лежат рассмотренные ранее интерпретируемые методы. В главе 5 </w:t>
+        <w:t xml:space="preserve">. В главе 4 </w:t>
+      </w:r>
+      <w:r>
+        <w:rPr>
+          <w:rFonts w:ascii="Times New Roman" w:hAnsi="Times New Roman" w:cs="Times New Roman"/>
+          <w:sz w:val="28"/>
+          <w:szCs w:val="28"/>
+        </w:rPr>
+        <w:lastRenderedPageBreak/>
+        <w:t xml:space="preserve">описаны модели глубинного обучения, в основе которых лежат рассмотренные ранее интерпретируемые методы. В главе 5 </w:t>
       </w:r>
       <w:r>
         <w:rPr>
@@ -5343,7 +5330,7 @@
         <w:keepNext/>
         <w:spacing w:line="360" w:lineRule="auto"/>
         <w:ind w:firstLine="709"/>
-        <w:jc w:val="both"/>
+        <w:jc w:val="center"/>
       </w:pPr>
       <w:r>
         <w:rPr>
@@ -5464,15 +5451,7 @@
           <w:sz w:val="28"/>
           <w:szCs w:val="28"/>
         </w:rPr>
-        <w:t xml:space="preserve">: </w:t>
-      </w:r>
-      <w:r>
-        <w:rPr>
-          <w:rFonts w:ascii="Times New Roman" w:hAnsi="Times New Roman" w:cs="Times New Roman"/>
-          <w:sz w:val="28"/>
-          <w:szCs w:val="28"/>
-        </w:rPr>
-        <w:t>ЭКГ-кривая, показывающая синусовый ритм (нормальный): зубец P, комплекс QRS и зубец T чётко различимы [</w:t>
+        <w:t>: ЭКГ-кривая, показывающая синусовый ритм (нормальный): зубец P, комплекс QRS и зубец T чётко различимы [</w:t>
       </w:r>
       <w:r>
         <w:rPr>
@@ -5488,22 +5467,14 @@
           <w:sz w:val="28"/>
           <w:szCs w:val="28"/>
         </w:rPr>
-        <w:instrText xml:space="preserve"> REF _Ref197375800 \r \h </w:instrText>
-      </w:r>
-      <w:r>
-        <w:rPr>
-          <w:rFonts w:ascii="Times New Roman" w:hAnsi="Times New Roman" w:cs="Times New Roman"/>
-          <w:sz w:val="28"/>
-          <w:szCs w:val="28"/>
-        </w:rPr>
-      </w:r>
-      <w:r>
-        <w:rPr>
-          <w:rFonts w:ascii="Times New Roman" w:hAnsi="Times New Roman" w:cs="Times New Roman"/>
-          <w:sz w:val="28"/>
-          <w:szCs w:val="28"/>
-        </w:rPr>
-        <w:instrText xml:space="preserve"> \* MERGEFORMAT </w:instrText>
+        <w:instrText xml:space="preserve"> REF _Ref197375800 \r \h  \* MERGEFORMAT </w:instrText>
+      </w:r>
+      <w:r>
+        <w:rPr>
+          <w:rFonts w:ascii="Times New Roman" w:hAnsi="Times New Roman" w:cs="Times New Roman"/>
+          <w:sz w:val="28"/>
+          <w:szCs w:val="28"/>
+        </w:rPr>
       </w:r>
       <w:r>
         <w:rPr>
@@ -5571,7 +5542,15 @@
           <w:sz w:val="28"/>
           <w:szCs w:val="28"/>
         </w:rPr>
-        <w:t xml:space="preserve">аритмией. Важными моментами </w:t>
+        <w:t xml:space="preserve">аритмией. Важными моментами при </w:t>
+      </w:r>
+      <w:r>
+        <w:rPr>
+          <w:rFonts w:ascii="Times New Roman" w:hAnsi="Times New Roman" w:cs="Times New Roman"/>
+          <w:sz w:val="28"/>
+          <w:szCs w:val="28"/>
+        </w:rPr>
+        <w:t xml:space="preserve">диагностике аритмии являются частота и форма зубца P, частота </w:t>
       </w:r>
       <w:r>
         <w:rPr>
@@ -5580,15 +5559,7 @@
           <w:szCs w:val="28"/>
         </w:rPr>
         <w:lastRenderedPageBreak/>
-        <w:t xml:space="preserve">при </w:t>
-      </w:r>
-      <w:r>
-        <w:rPr>
-          <w:rFonts w:ascii="Times New Roman" w:hAnsi="Times New Roman" w:cs="Times New Roman"/>
-          <w:sz w:val="28"/>
-          <w:szCs w:val="28"/>
-        </w:rPr>
-        <w:t>диагностике аритмии являются частота и форма зубца P, частота комплекса QRS и связь между зубцом P и комплексом QRS.</w:t>
+        <w:t>комплекса QRS и связь между зубцом P и комплексом QRS.</w:t>
       </w:r>
       <w:r>
         <w:rPr>
@@ -5629,7 +5600,15 @@
           <w:szCs w:val="28"/>
           <w:lang w:val="en-US"/>
         </w:rPr>
-        <w:instrText>h \# \0</w:instrText>
+        <w:instrText>h</w:instrText>
+      </w:r>
+      <w:r>
+        <w:rPr>
+          <w:rFonts w:ascii="Times New Roman" w:hAnsi="Times New Roman" w:cs="Times New Roman"/>
+          <w:sz w:val="28"/>
+          <w:szCs w:val="28"/>
+        </w:rPr>
+        <w:instrText xml:space="preserve"> \# \0</w:instrText>
       </w:r>
       <w:r>
         <w:rPr>
@@ -5651,7 +5630,6 @@
           <w:rFonts w:ascii="Times New Roman" w:hAnsi="Times New Roman" w:cs="Times New Roman"/>
           <w:sz w:val="28"/>
           <w:szCs w:val="28"/>
-          <w:lang w:val="en-US"/>
         </w:rPr>
         <w:t>2</w:t>
       </w:r>
@@ -5868,7 +5846,7 @@
         <w:keepNext/>
         <w:spacing w:line="360" w:lineRule="auto"/>
         <w:ind w:firstLine="709"/>
-        <w:jc w:val="both"/>
+        <w:jc w:val="center"/>
       </w:pPr>
       <w:r>
         <w:rPr>
@@ -5990,15 +5968,7 @@
           <w:sz w:val="28"/>
           <w:szCs w:val="28"/>
         </w:rPr>
-        <w:t xml:space="preserve">: </w:t>
-      </w:r>
-      <w:r>
-        <w:rPr>
-          <w:rFonts w:ascii="Times New Roman" w:hAnsi="Times New Roman" w:cs="Times New Roman"/>
-          <w:sz w:val="28"/>
-          <w:szCs w:val="28"/>
-        </w:rPr>
-        <w:t>ЭКГ-кривая, показывающая аномальное сердцебиение: волна P нечётко различима [</w:t>
+        <w:t>: ЭКГ-кривая, показывающая аномальное сердцебиение: волна P нечётко различима [</w:t>
       </w:r>
       <w:r>
         <w:rPr>
@@ -6014,22 +5984,14 @@
           <w:sz w:val="28"/>
           <w:szCs w:val="28"/>
         </w:rPr>
-        <w:instrText xml:space="preserve"> REF _Ref197375800 \r \h </w:instrText>
-      </w:r>
-      <w:r>
-        <w:rPr>
-          <w:rFonts w:ascii="Times New Roman" w:hAnsi="Times New Roman" w:cs="Times New Roman"/>
-          <w:sz w:val="28"/>
-          <w:szCs w:val="28"/>
-        </w:rPr>
-      </w:r>
-      <w:r>
-        <w:rPr>
-          <w:rFonts w:ascii="Times New Roman" w:hAnsi="Times New Roman" w:cs="Times New Roman"/>
-          <w:sz w:val="28"/>
-          <w:szCs w:val="28"/>
-        </w:rPr>
-        <w:instrText xml:space="preserve"> \* MERGEFORMAT </w:instrText>
+        <w:instrText xml:space="preserve"> REF _Ref197375800 \r \h  \* MERGEFORMAT </w:instrText>
+      </w:r>
+      <w:r>
+        <w:rPr>
+          <w:rFonts w:ascii="Times New Roman" w:hAnsi="Times New Roman" w:cs="Times New Roman"/>
+          <w:sz w:val="28"/>
+          <w:szCs w:val="28"/>
+        </w:rPr>
       </w:r>
       <w:r>
         <w:rPr>
@@ -6166,7 +6128,6 @@
         </w:rPr>
         <w:t xml:space="preserve">, </w:t>
       </w:r>
-      <w:proofErr w:type="spellStart"/>
       <w:r>
         <w:rPr>
           <w:rFonts w:ascii="Times New Roman" w:hAnsi="Times New Roman" w:cs="Times New Roman"/>
@@ -6176,7 +6137,6 @@
         </w:rPr>
         <w:t>aVF</w:t>
       </w:r>
-      <w:proofErr w:type="spellEnd"/>
       <w:r>
         <w:rPr>
           <w:rFonts w:ascii="Times New Roman" w:hAnsi="Times New Roman" w:cs="Times New Roman"/>
@@ -6185,7 +6145,6 @@
         </w:rPr>
         <w:t xml:space="preserve">, </w:t>
       </w:r>
-      <w:proofErr w:type="spellStart"/>
       <w:r>
         <w:rPr>
           <w:rFonts w:ascii="Times New Roman" w:hAnsi="Times New Roman" w:cs="Times New Roman"/>
@@ -6195,7 +6154,6 @@
         </w:rPr>
         <w:t>aVR</w:t>
       </w:r>
-      <w:proofErr w:type="spellEnd"/>
       <w:r>
         <w:rPr>
           <w:rFonts w:ascii="Times New Roman" w:hAnsi="Times New Roman" w:cs="Times New Roman"/>
@@ -6204,7 +6162,6 @@
         </w:rPr>
         <w:t xml:space="preserve">, </w:t>
       </w:r>
-      <w:proofErr w:type="spellStart"/>
       <w:r>
         <w:rPr>
           <w:rFonts w:ascii="Times New Roman" w:hAnsi="Times New Roman" w:cs="Times New Roman"/>
@@ -6214,7 +6171,6 @@
         </w:rPr>
         <w:t>aVL</w:t>
       </w:r>
-      <w:proofErr w:type="spellEnd"/>
       <w:r>
         <w:rPr>
           <w:rFonts w:ascii="Times New Roman" w:hAnsi="Times New Roman" w:cs="Times New Roman"/>
@@ -6376,7 +6332,6 @@
         </w:rPr>
         <w:t xml:space="preserve">, </w:t>
       </w:r>
-      <w:proofErr w:type="spellStart"/>
       <w:r>
         <w:rPr>
           <w:rFonts w:ascii="Times New Roman" w:hAnsi="Times New Roman" w:cs="Times New Roman"/>
@@ -6386,7 +6341,6 @@
         </w:rPr>
         <w:t>aVR</w:t>
       </w:r>
-      <w:proofErr w:type="spellEnd"/>
       <w:r>
         <w:rPr>
           <w:rFonts w:ascii="Times New Roman" w:hAnsi="Times New Roman" w:cs="Times New Roman"/>
@@ -6395,7 +6349,6 @@
         </w:rPr>
         <w:t xml:space="preserve">, </w:t>
       </w:r>
-      <w:proofErr w:type="spellStart"/>
       <w:r>
         <w:rPr>
           <w:rFonts w:ascii="Times New Roman" w:hAnsi="Times New Roman" w:cs="Times New Roman"/>
@@ -6405,7 +6358,6 @@
         </w:rPr>
         <w:t>aVL</w:t>
       </w:r>
-      <w:proofErr w:type="spellEnd"/>
       <w:r>
         <w:rPr>
           <w:rFonts w:ascii="Times New Roman" w:hAnsi="Times New Roman" w:cs="Times New Roman"/>
@@ -6414,7 +6366,6 @@
         </w:rPr>
         <w:t xml:space="preserve"> и </w:t>
       </w:r>
-      <w:proofErr w:type="spellStart"/>
       <w:r>
         <w:rPr>
           <w:rFonts w:ascii="Times New Roman" w:hAnsi="Times New Roman" w:cs="Times New Roman"/>
@@ -6424,32 +6375,13 @@
         </w:rPr>
         <w:t>aVF</w:t>
       </w:r>
-      <w:proofErr w:type="spellEnd"/>
-      <w:r>
-        <w:rPr>
-          <w:rFonts w:ascii="Times New Roman" w:hAnsi="Times New Roman" w:cs="Times New Roman"/>
-          <w:sz w:val="28"/>
-          <w:szCs w:val="28"/>
-        </w:rPr>
-        <w:t xml:space="preserve">, а отведения от </w:t>
-      </w:r>
-      <w:proofErr w:type="spellStart"/>
-      <w:r>
-        <w:rPr>
-          <w:rFonts w:ascii="Times New Roman" w:hAnsi="Times New Roman" w:cs="Times New Roman"/>
-          <w:sz w:val="28"/>
-          <w:szCs w:val="28"/>
-        </w:rPr>
-        <w:t>прекардиальных</w:t>
-      </w:r>
-      <w:proofErr w:type="spellEnd"/>
-      <w:r>
-        <w:rPr>
-          <w:rFonts w:ascii="Times New Roman" w:hAnsi="Times New Roman" w:cs="Times New Roman"/>
-          <w:sz w:val="28"/>
-          <w:szCs w:val="28"/>
-        </w:rPr>
-        <w:t xml:space="preserve"> отведений — это </w:t>
+      <w:r>
+        <w:rPr>
+          <w:rFonts w:ascii="Times New Roman" w:hAnsi="Times New Roman" w:cs="Times New Roman"/>
+          <w:sz w:val="28"/>
+          <w:szCs w:val="28"/>
+        </w:rPr>
+        <w:t xml:space="preserve">, а отведения от прекардиальных отведений — это </w:t>
       </w:r>
       <w:r>
         <w:rPr>
@@ -6673,16 +6605,24 @@
           <w:sz w:val="28"/>
           <w:szCs w:val="28"/>
         </w:rPr>
+        <w:t xml:space="preserve">Для задач классификации аритмий по ЭКГ на основе глубинного обучения существует </w:t>
+      </w:r>
+      <w:r>
+        <w:rPr>
+          <w:rFonts w:ascii="Times New Roman" w:hAnsi="Times New Roman" w:cs="Times New Roman"/>
+          <w:sz w:val="28"/>
+          <w:szCs w:val="28"/>
+        </w:rPr>
+        <w:t xml:space="preserve">большое количество наборов данных, которые </w:t>
+      </w:r>
+      <w:r>
+        <w:rPr>
+          <w:rFonts w:ascii="Times New Roman" w:hAnsi="Times New Roman" w:cs="Times New Roman"/>
+          <w:sz w:val="28"/>
+          <w:szCs w:val="28"/>
+        </w:rPr>
         <w:lastRenderedPageBreak/>
-        <w:t xml:space="preserve">Для задач классификации аритмий по ЭКГ на основе глубинного обучения существует </w:t>
-      </w:r>
-      <w:r>
-        <w:rPr>
-          <w:rFonts w:ascii="Times New Roman" w:hAnsi="Times New Roman" w:cs="Times New Roman"/>
-          <w:sz w:val="28"/>
-          <w:szCs w:val="28"/>
-        </w:rPr>
-        <w:t>большое количество наборов данных, которые используются для обучения и валидации модели машинного обучения.</w:t>
+        <w:t>используются для обучения и валидации модели машинного обучения.</w:t>
       </w:r>
       <w:r>
         <w:rPr>
@@ -6988,43 +6928,7 @@
           <w:sz w:val="28"/>
           <w:szCs w:val="28"/>
         </w:rPr>
-        <w:t xml:space="preserve"> и сопровождаются метаинформацией о поле и возрасте пациента. В отдельных случаях записи аннотированы несколькими патологиями, что позволяет использовать методы </w:t>
-      </w:r>
-      <w:proofErr w:type="spellStart"/>
-      <w:r>
-        <w:rPr>
-          <w:rFonts w:ascii="Times New Roman" w:hAnsi="Times New Roman" w:cs="Times New Roman"/>
-          <w:sz w:val="28"/>
-          <w:szCs w:val="28"/>
-        </w:rPr>
-        <w:t>многоклассовой</w:t>
-      </w:r>
-      <w:proofErr w:type="spellEnd"/>
-      <w:r>
-        <w:rPr>
-          <w:rFonts w:ascii="Times New Roman" w:hAnsi="Times New Roman" w:cs="Times New Roman"/>
-          <w:sz w:val="28"/>
-          <w:szCs w:val="28"/>
-        </w:rPr>
-        <w:t xml:space="preserve"> классификации и мульти-</w:t>
-      </w:r>
-      <w:proofErr w:type="spellStart"/>
-      <w:r>
-        <w:rPr>
-          <w:rFonts w:ascii="Times New Roman" w:hAnsi="Times New Roman" w:cs="Times New Roman"/>
-          <w:sz w:val="28"/>
-          <w:szCs w:val="28"/>
-        </w:rPr>
-        <w:t>лейблинга</w:t>
-      </w:r>
-      <w:proofErr w:type="spellEnd"/>
-      <w:r>
-        <w:rPr>
-          <w:rFonts w:ascii="Times New Roman" w:hAnsi="Times New Roman" w:cs="Times New Roman"/>
-          <w:sz w:val="28"/>
-          <w:szCs w:val="28"/>
-        </w:rPr>
-        <w:t xml:space="preserve"> </w:t>
+        <w:t xml:space="preserve"> и сопровождаются метаинформацией о поле и возрасте пациента. В отдельных случаях записи аннотированы несколькими патологиями, что позволяет использовать методы многоклассовой классификации и мульти-лейблинга </w:t>
       </w:r>
       <w:r>
         <w:rPr>
@@ -7682,18 +7586,56 @@
         </w:rPr>
         <w:t>.</w:t>
       </w:r>
-    </w:p>
-    <w:p>
-      <w:pPr>
-        <w:spacing w:line="360" w:lineRule="auto"/>
-        <w:ind w:firstLine="709"/>
-        <w:jc w:val="both"/>
-        <w:rPr>
-          <w:rFonts w:ascii="Times New Roman" w:hAnsi="Times New Roman" w:cs="Times New Roman"/>
-          <w:sz w:val="28"/>
-          <w:szCs w:val="28"/>
-        </w:rPr>
-      </w:pPr>
+      <w:r>
+        <w:rPr>
+          <w:rFonts w:ascii="Times New Roman" w:hAnsi="Times New Roman" w:cs="Times New Roman"/>
+          <w:sz w:val="28"/>
+          <w:szCs w:val="28"/>
+        </w:rPr>
+        <w:t xml:space="preserve"> </w:t>
+      </w:r>
+      <w:r>
+        <w:rPr>
+          <w:rFonts w:ascii="Times New Roman" w:hAnsi="Times New Roman" w:cs="Times New Roman"/>
+          <w:sz w:val="28"/>
+          <w:szCs w:val="28"/>
+        </w:rPr>
+        <w:t xml:space="preserve">Стоит заметить, что данная выборка является несбалансированной по количеству записей в различных классах. К примеру, класс </w:t>
+      </w:r>
+      <w:r>
+        <w:rPr>
+          <w:rFonts w:ascii="Times New Roman" w:hAnsi="Times New Roman" w:cs="Times New Roman"/>
+          <w:sz w:val="28"/>
+          <w:szCs w:val="28"/>
+          <w:lang w:val="en-US"/>
+        </w:rPr>
+        <w:t>RBBB</w:t>
+      </w:r>
+      <w:r>
+        <w:rPr>
+          <w:rFonts w:ascii="Times New Roman" w:hAnsi="Times New Roman" w:cs="Times New Roman"/>
+          <w:sz w:val="28"/>
+          <w:szCs w:val="28"/>
+        </w:rPr>
+        <w:t xml:space="preserve"> более чем в 8 раз превосходит класс </w:t>
+      </w:r>
+      <w:r>
+        <w:rPr>
+          <w:rFonts w:ascii="Times New Roman" w:hAnsi="Times New Roman" w:cs="Times New Roman"/>
+          <w:sz w:val="28"/>
+          <w:szCs w:val="28"/>
+          <w:lang w:val="en-US"/>
+        </w:rPr>
+        <w:t>STE</w:t>
+      </w:r>
+      <w:r>
+        <w:rPr>
+          <w:rFonts w:ascii="Times New Roman" w:hAnsi="Times New Roman" w:cs="Times New Roman"/>
+          <w:sz w:val="28"/>
+          <w:szCs w:val="28"/>
+        </w:rPr>
+        <w:t xml:space="preserve"> по количеству записей ЭКГ.</w:t>
+      </w:r>
     </w:p>
     <w:tbl>
       <w:tblPr>
@@ -7722,6 +7664,8 @@
               <w:jc w:val="both"/>
               <w:rPr>
                 <w:rFonts w:ascii="Times New Roman" w:hAnsi="Times New Roman" w:cs="Times New Roman"/>
+                <w:b/>
+                <w:bCs/>
                 <w:sz w:val="28"/>
                 <w:szCs w:val="28"/>
               </w:rPr>
@@ -7729,10 +7673,13 @@
             <w:r>
               <w:rPr>
                 <w:rFonts w:ascii="Times New Roman" w:hAnsi="Times New Roman" w:cs="Times New Roman"/>
+                <w:b/>
+                <w:bCs/>
                 <w:sz w:val="28"/>
                 <w:szCs w:val="28"/>
               </w:rPr>
-              <w:t>№</w:t>
+              <w:lastRenderedPageBreak/>
+              <w:t>Индекс класса</w:t>
             </w:r>
           </w:p>
         </w:tc>
@@ -7747,6 +7694,8 @@
               <w:jc w:val="both"/>
               <w:rPr>
                 <w:rFonts w:ascii="Times New Roman" w:hAnsi="Times New Roman" w:cs="Times New Roman"/>
+                <w:b/>
+                <w:bCs/>
                 <w:sz w:val="28"/>
                 <w:szCs w:val="28"/>
               </w:rPr>
@@ -7754,6 +7703,8 @@
             <w:r>
               <w:rPr>
                 <w:rFonts w:ascii="Times New Roman" w:hAnsi="Times New Roman" w:cs="Times New Roman"/>
+                <w:b/>
+                <w:bCs/>
                 <w:sz w:val="28"/>
                 <w:szCs w:val="28"/>
               </w:rPr>
@@ -7772,6 +7723,8 @@
               <w:jc w:val="both"/>
               <w:rPr>
                 <w:rFonts w:ascii="Times New Roman" w:hAnsi="Times New Roman" w:cs="Times New Roman"/>
+                <w:b/>
+                <w:bCs/>
                 <w:sz w:val="28"/>
                 <w:szCs w:val="28"/>
               </w:rPr>
@@ -7779,6 +7732,8 @@
             <w:r>
               <w:rPr>
                 <w:rFonts w:ascii="Times New Roman" w:hAnsi="Times New Roman" w:cs="Times New Roman"/>
+                <w:b/>
+                <w:bCs/>
                 <w:sz w:val="28"/>
                 <w:szCs w:val="28"/>
               </w:rPr>
@@ -7802,16 +7757,16 @@
               <w:jc w:val="both"/>
               <w:rPr>
                 <w:rFonts w:ascii="Times New Roman" w:hAnsi="Times New Roman" w:cs="Times New Roman"/>
-                <w:sz w:val="28"/>
-                <w:szCs w:val="28"/>
+                <w:sz w:val="24"/>
+                <w:szCs w:val="24"/>
                 <w:lang w:val="en-US"/>
               </w:rPr>
             </w:pPr>
             <w:r>
               <w:rPr>
                 <w:rFonts w:ascii="Times New Roman" w:hAnsi="Times New Roman" w:cs="Times New Roman"/>
-                <w:sz w:val="28"/>
-                <w:szCs w:val="28"/>
+                <w:sz w:val="24"/>
+                <w:szCs w:val="24"/>
                 <w:lang w:val="en-US"/>
               </w:rPr>
               <w:t>0</w:t>
@@ -7829,16 +7784,16 @@
               <w:jc w:val="both"/>
               <w:rPr>
                 <w:rFonts w:ascii="Times New Roman" w:hAnsi="Times New Roman" w:cs="Times New Roman"/>
-                <w:sz w:val="28"/>
-                <w:szCs w:val="28"/>
+                <w:sz w:val="24"/>
+                <w:szCs w:val="24"/>
                 <w:lang w:val="en-US"/>
               </w:rPr>
             </w:pPr>
             <w:r>
               <w:rPr>
                 <w:rFonts w:ascii="Times New Roman" w:hAnsi="Times New Roman" w:cs="Times New Roman"/>
-                <w:sz w:val="28"/>
-                <w:szCs w:val="28"/>
+                <w:sz w:val="24"/>
+                <w:szCs w:val="24"/>
                 <w:lang w:val="en-US"/>
               </w:rPr>
               <w:t>N</w:t>
@@ -7856,16 +7811,16 @@
               <w:jc w:val="both"/>
               <w:rPr>
                 <w:rFonts w:ascii="Times New Roman" w:hAnsi="Times New Roman" w:cs="Times New Roman"/>
-                <w:sz w:val="28"/>
-                <w:szCs w:val="28"/>
+                <w:sz w:val="24"/>
+                <w:szCs w:val="24"/>
                 <w:lang w:val="en-US"/>
               </w:rPr>
             </w:pPr>
             <w:r>
               <w:rPr>
                 <w:rFonts w:ascii="Times New Roman" w:hAnsi="Times New Roman" w:cs="Times New Roman"/>
-                <w:sz w:val="28"/>
-                <w:szCs w:val="28"/>
+                <w:sz w:val="24"/>
+                <w:szCs w:val="24"/>
                 <w:lang w:val="en-US"/>
               </w:rPr>
               <w:t>918</w:t>
@@ -7888,16 +7843,16 @@
               <w:jc w:val="both"/>
               <w:rPr>
                 <w:rFonts w:ascii="Times New Roman" w:hAnsi="Times New Roman" w:cs="Times New Roman"/>
-                <w:sz w:val="28"/>
-                <w:szCs w:val="28"/>
+                <w:sz w:val="24"/>
+                <w:szCs w:val="24"/>
                 <w:lang w:val="en-US"/>
               </w:rPr>
             </w:pPr>
             <w:r>
               <w:rPr>
                 <w:rFonts w:ascii="Times New Roman" w:hAnsi="Times New Roman" w:cs="Times New Roman"/>
-                <w:sz w:val="28"/>
-                <w:szCs w:val="28"/>
+                <w:sz w:val="24"/>
+                <w:szCs w:val="24"/>
                 <w:lang w:val="en-US"/>
               </w:rPr>
               <w:t>1</w:t>
@@ -7915,16 +7870,16 @@
               <w:jc w:val="both"/>
               <w:rPr>
                 <w:rFonts w:ascii="Times New Roman" w:hAnsi="Times New Roman" w:cs="Times New Roman"/>
-                <w:sz w:val="28"/>
-                <w:szCs w:val="28"/>
+                <w:sz w:val="24"/>
+                <w:szCs w:val="24"/>
                 <w:lang w:val="en-US"/>
               </w:rPr>
             </w:pPr>
             <w:r>
               <w:rPr>
                 <w:rFonts w:ascii="Times New Roman" w:hAnsi="Times New Roman" w:cs="Times New Roman"/>
-                <w:sz w:val="28"/>
-                <w:szCs w:val="28"/>
+                <w:sz w:val="24"/>
+                <w:szCs w:val="24"/>
                 <w:lang w:val="en-US"/>
               </w:rPr>
               <w:t>AF</w:t>
@@ -7942,16 +7897,16 @@
               <w:jc w:val="both"/>
               <w:rPr>
                 <w:rFonts w:ascii="Times New Roman" w:hAnsi="Times New Roman" w:cs="Times New Roman"/>
-                <w:sz w:val="28"/>
-                <w:szCs w:val="28"/>
+                <w:sz w:val="24"/>
+                <w:szCs w:val="24"/>
                 <w:lang w:val="en-US"/>
               </w:rPr>
             </w:pPr>
             <w:r>
               <w:rPr>
                 <w:rFonts w:ascii="Times New Roman" w:hAnsi="Times New Roman" w:cs="Times New Roman"/>
-                <w:sz w:val="28"/>
-                <w:szCs w:val="28"/>
+                <w:sz w:val="24"/>
+                <w:szCs w:val="24"/>
                 <w:lang w:val="en-US"/>
               </w:rPr>
               <w:t>1098</w:t>
@@ -7974,16 +7929,16 @@
               <w:jc w:val="both"/>
               <w:rPr>
                 <w:rFonts w:ascii="Times New Roman" w:hAnsi="Times New Roman" w:cs="Times New Roman"/>
-                <w:sz w:val="28"/>
-                <w:szCs w:val="28"/>
+                <w:sz w:val="24"/>
+                <w:szCs w:val="24"/>
                 <w:lang w:val="en-US"/>
               </w:rPr>
             </w:pPr>
             <w:r>
               <w:rPr>
                 <w:rFonts w:ascii="Times New Roman" w:hAnsi="Times New Roman" w:cs="Times New Roman"/>
-                <w:sz w:val="28"/>
-                <w:szCs w:val="28"/>
+                <w:sz w:val="24"/>
+                <w:szCs w:val="24"/>
                 <w:lang w:val="en-US"/>
               </w:rPr>
               <w:t>2</w:t>
@@ -8001,16 +7956,16 @@
               <w:jc w:val="both"/>
               <w:rPr>
                 <w:rFonts w:ascii="Times New Roman" w:hAnsi="Times New Roman" w:cs="Times New Roman"/>
-                <w:sz w:val="28"/>
-                <w:szCs w:val="28"/>
+                <w:sz w:val="24"/>
+                <w:szCs w:val="24"/>
                 <w:lang w:val="en-US"/>
               </w:rPr>
             </w:pPr>
             <w:r>
               <w:rPr>
                 <w:rFonts w:ascii="Times New Roman" w:hAnsi="Times New Roman" w:cs="Times New Roman"/>
-                <w:sz w:val="28"/>
-                <w:szCs w:val="28"/>
+                <w:sz w:val="24"/>
+                <w:szCs w:val="24"/>
                 <w:lang w:val="en-US"/>
               </w:rPr>
               <w:t>I-AVB</w:t>
@@ -8028,16 +7983,16 @@
               <w:jc w:val="both"/>
               <w:rPr>
                 <w:rFonts w:ascii="Times New Roman" w:hAnsi="Times New Roman" w:cs="Times New Roman"/>
-                <w:sz w:val="28"/>
-                <w:szCs w:val="28"/>
+                <w:sz w:val="24"/>
+                <w:szCs w:val="24"/>
                 <w:lang w:val="en-US"/>
               </w:rPr>
             </w:pPr>
             <w:r>
               <w:rPr>
                 <w:rFonts w:ascii="Times New Roman" w:hAnsi="Times New Roman" w:cs="Times New Roman"/>
-                <w:sz w:val="28"/>
-                <w:szCs w:val="28"/>
+                <w:sz w:val="24"/>
+                <w:szCs w:val="24"/>
                 <w:lang w:val="en-US"/>
               </w:rPr>
               <w:t>704</w:t>
@@ -8060,16 +8015,16 @@
               <w:jc w:val="both"/>
               <w:rPr>
                 <w:rFonts w:ascii="Times New Roman" w:hAnsi="Times New Roman" w:cs="Times New Roman"/>
-                <w:sz w:val="28"/>
-                <w:szCs w:val="28"/>
+                <w:sz w:val="24"/>
+                <w:szCs w:val="24"/>
                 <w:lang w:val="en-US"/>
               </w:rPr>
             </w:pPr>
             <w:r>
               <w:rPr>
                 <w:rFonts w:ascii="Times New Roman" w:hAnsi="Times New Roman" w:cs="Times New Roman"/>
-                <w:sz w:val="28"/>
-                <w:szCs w:val="28"/>
+                <w:sz w:val="24"/>
+                <w:szCs w:val="24"/>
                 <w:lang w:val="en-US"/>
               </w:rPr>
               <w:t>3</w:t>
@@ -8087,16 +8042,16 @@
               <w:jc w:val="both"/>
               <w:rPr>
                 <w:rFonts w:ascii="Times New Roman" w:hAnsi="Times New Roman" w:cs="Times New Roman"/>
-                <w:sz w:val="28"/>
-                <w:szCs w:val="28"/>
+                <w:sz w:val="24"/>
+                <w:szCs w:val="24"/>
                 <w:lang w:val="en-US"/>
               </w:rPr>
             </w:pPr>
             <w:r>
               <w:rPr>
                 <w:rFonts w:ascii="Times New Roman" w:hAnsi="Times New Roman" w:cs="Times New Roman"/>
-                <w:sz w:val="28"/>
-                <w:szCs w:val="28"/>
+                <w:sz w:val="24"/>
+                <w:szCs w:val="24"/>
                 <w:lang w:val="en-US"/>
               </w:rPr>
               <w:t>LBBB</w:t>
@@ -8114,16 +8069,16 @@
               <w:jc w:val="both"/>
               <w:rPr>
                 <w:rFonts w:ascii="Times New Roman" w:hAnsi="Times New Roman" w:cs="Times New Roman"/>
-                <w:sz w:val="28"/>
-                <w:szCs w:val="28"/>
+                <w:sz w:val="24"/>
+                <w:szCs w:val="24"/>
                 <w:lang w:val="en-US"/>
               </w:rPr>
             </w:pPr>
             <w:r>
               <w:rPr>
                 <w:rFonts w:ascii="Times New Roman" w:hAnsi="Times New Roman" w:cs="Times New Roman"/>
-                <w:sz w:val="28"/>
-                <w:szCs w:val="28"/>
+                <w:sz w:val="24"/>
+                <w:szCs w:val="24"/>
                 <w:lang w:val="en-US"/>
               </w:rPr>
               <w:t>207</w:t>
@@ -8146,16 +8101,16 @@
               <w:jc w:val="both"/>
               <w:rPr>
                 <w:rFonts w:ascii="Times New Roman" w:hAnsi="Times New Roman" w:cs="Times New Roman"/>
-                <w:sz w:val="28"/>
-                <w:szCs w:val="28"/>
+                <w:sz w:val="24"/>
+                <w:szCs w:val="24"/>
                 <w:lang w:val="en-US"/>
               </w:rPr>
             </w:pPr>
             <w:r>
               <w:rPr>
                 <w:rFonts w:ascii="Times New Roman" w:hAnsi="Times New Roman" w:cs="Times New Roman"/>
-                <w:sz w:val="28"/>
-                <w:szCs w:val="28"/>
+                <w:sz w:val="24"/>
+                <w:szCs w:val="24"/>
                 <w:lang w:val="en-US"/>
               </w:rPr>
               <w:t>4</w:t>
@@ -8173,16 +8128,16 @@
               <w:jc w:val="both"/>
               <w:rPr>
                 <w:rFonts w:ascii="Times New Roman" w:hAnsi="Times New Roman" w:cs="Times New Roman"/>
-                <w:sz w:val="28"/>
-                <w:szCs w:val="28"/>
+                <w:sz w:val="24"/>
+                <w:szCs w:val="24"/>
                 <w:lang w:val="en-US"/>
               </w:rPr>
             </w:pPr>
             <w:r>
               <w:rPr>
                 <w:rFonts w:ascii="Times New Roman" w:hAnsi="Times New Roman" w:cs="Times New Roman"/>
-                <w:sz w:val="28"/>
-                <w:szCs w:val="28"/>
+                <w:sz w:val="24"/>
+                <w:szCs w:val="24"/>
                 <w:lang w:val="en-US"/>
               </w:rPr>
               <w:t>RBBB</w:t>
@@ -8200,16 +8155,16 @@
               <w:jc w:val="both"/>
               <w:rPr>
                 <w:rFonts w:ascii="Times New Roman" w:hAnsi="Times New Roman" w:cs="Times New Roman"/>
-                <w:sz w:val="28"/>
-                <w:szCs w:val="28"/>
+                <w:sz w:val="24"/>
+                <w:szCs w:val="24"/>
                 <w:lang w:val="en-US"/>
               </w:rPr>
             </w:pPr>
             <w:r>
               <w:rPr>
                 <w:rFonts w:ascii="Times New Roman" w:hAnsi="Times New Roman" w:cs="Times New Roman"/>
-                <w:sz w:val="28"/>
-                <w:szCs w:val="28"/>
+                <w:sz w:val="24"/>
+                <w:szCs w:val="24"/>
                 <w:lang w:val="en-US"/>
               </w:rPr>
               <w:t>1695</w:t>
@@ -8232,16 +8187,16 @@
               <w:jc w:val="both"/>
               <w:rPr>
                 <w:rFonts w:ascii="Times New Roman" w:hAnsi="Times New Roman" w:cs="Times New Roman"/>
-                <w:sz w:val="28"/>
-                <w:szCs w:val="28"/>
+                <w:sz w:val="24"/>
+                <w:szCs w:val="24"/>
                 <w:lang w:val="en-US"/>
               </w:rPr>
             </w:pPr>
             <w:r>
               <w:rPr>
                 <w:rFonts w:ascii="Times New Roman" w:hAnsi="Times New Roman" w:cs="Times New Roman"/>
-                <w:sz w:val="28"/>
-                <w:szCs w:val="28"/>
+                <w:sz w:val="24"/>
+                <w:szCs w:val="24"/>
                 <w:lang w:val="en-US"/>
               </w:rPr>
               <w:t>5</w:t>
@@ -8259,16 +8214,16 @@
               <w:jc w:val="both"/>
               <w:rPr>
                 <w:rFonts w:ascii="Times New Roman" w:hAnsi="Times New Roman" w:cs="Times New Roman"/>
-                <w:sz w:val="28"/>
-                <w:szCs w:val="28"/>
+                <w:sz w:val="24"/>
+                <w:szCs w:val="24"/>
                 <w:lang w:val="en-US"/>
               </w:rPr>
             </w:pPr>
             <w:r>
               <w:rPr>
                 <w:rFonts w:ascii="Times New Roman" w:hAnsi="Times New Roman" w:cs="Times New Roman"/>
-                <w:sz w:val="28"/>
-                <w:szCs w:val="28"/>
+                <w:sz w:val="24"/>
+                <w:szCs w:val="24"/>
                 <w:lang w:val="en-US"/>
               </w:rPr>
               <w:t>PAC</w:t>
@@ -8286,16 +8241,16 @@
               <w:jc w:val="both"/>
               <w:rPr>
                 <w:rFonts w:ascii="Times New Roman" w:hAnsi="Times New Roman" w:cs="Times New Roman"/>
-                <w:sz w:val="28"/>
-                <w:szCs w:val="28"/>
+                <w:sz w:val="24"/>
+                <w:szCs w:val="24"/>
                 <w:lang w:val="en-US"/>
               </w:rPr>
             </w:pPr>
             <w:r>
               <w:rPr>
                 <w:rFonts w:ascii="Times New Roman" w:hAnsi="Times New Roman" w:cs="Times New Roman"/>
-                <w:sz w:val="28"/>
-                <w:szCs w:val="28"/>
+                <w:sz w:val="24"/>
+                <w:szCs w:val="24"/>
                 <w:lang w:val="en-US"/>
               </w:rPr>
               <w:t>556</w:t>
@@ -8318,16 +8273,16 @@
               <w:jc w:val="both"/>
               <w:rPr>
                 <w:rFonts w:ascii="Times New Roman" w:hAnsi="Times New Roman" w:cs="Times New Roman"/>
-                <w:sz w:val="28"/>
-                <w:szCs w:val="28"/>
+                <w:sz w:val="24"/>
+                <w:szCs w:val="24"/>
                 <w:lang w:val="en-US"/>
               </w:rPr>
             </w:pPr>
             <w:r>
               <w:rPr>
                 <w:rFonts w:ascii="Times New Roman" w:hAnsi="Times New Roman" w:cs="Times New Roman"/>
-                <w:sz w:val="28"/>
-                <w:szCs w:val="28"/>
+                <w:sz w:val="24"/>
+                <w:szCs w:val="24"/>
                 <w:lang w:val="en-US"/>
               </w:rPr>
               <w:t>6</w:t>
@@ -8345,16 +8300,16 @@
               <w:jc w:val="both"/>
               <w:rPr>
                 <w:rFonts w:ascii="Times New Roman" w:hAnsi="Times New Roman" w:cs="Times New Roman"/>
-                <w:sz w:val="28"/>
-                <w:szCs w:val="28"/>
+                <w:sz w:val="24"/>
+                <w:szCs w:val="24"/>
                 <w:lang w:val="en-US"/>
               </w:rPr>
             </w:pPr>
             <w:r>
               <w:rPr>
                 <w:rFonts w:ascii="Times New Roman" w:hAnsi="Times New Roman" w:cs="Times New Roman"/>
-                <w:sz w:val="28"/>
-                <w:szCs w:val="28"/>
+                <w:sz w:val="24"/>
+                <w:szCs w:val="24"/>
                 <w:lang w:val="en-US"/>
               </w:rPr>
               <w:t>PVC</w:t>
@@ -8372,16 +8327,16 @@
               <w:jc w:val="both"/>
               <w:rPr>
                 <w:rFonts w:ascii="Times New Roman" w:hAnsi="Times New Roman" w:cs="Times New Roman"/>
-                <w:sz w:val="28"/>
-                <w:szCs w:val="28"/>
+                <w:sz w:val="24"/>
+                <w:szCs w:val="24"/>
                 <w:lang w:val="en-US"/>
               </w:rPr>
             </w:pPr>
             <w:r>
               <w:rPr>
                 <w:rFonts w:ascii="Times New Roman" w:hAnsi="Times New Roman" w:cs="Times New Roman"/>
-                <w:sz w:val="28"/>
-                <w:szCs w:val="28"/>
+                <w:sz w:val="24"/>
+                <w:szCs w:val="24"/>
                 <w:lang w:val="en-US"/>
               </w:rPr>
               <w:t>672</w:t>
@@ -8404,16 +8359,16 @@
               <w:jc w:val="both"/>
               <w:rPr>
                 <w:rFonts w:ascii="Times New Roman" w:hAnsi="Times New Roman" w:cs="Times New Roman"/>
-                <w:sz w:val="28"/>
-                <w:szCs w:val="28"/>
+                <w:sz w:val="24"/>
+                <w:szCs w:val="24"/>
                 <w:lang w:val="en-US"/>
               </w:rPr>
             </w:pPr>
             <w:r>
               <w:rPr>
                 <w:rFonts w:ascii="Times New Roman" w:hAnsi="Times New Roman" w:cs="Times New Roman"/>
-                <w:sz w:val="28"/>
-                <w:szCs w:val="28"/>
+                <w:sz w:val="24"/>
+                <w:szCs w:val="24"/>
                 <w:lang w:val="en-US"/>
               </w:rPr>
               <w:t>7</w:t>
@@ -8431,16 +8386,16 @@
               <w:jc w:val="both"/>
               <w:rPr>
                 <w:rFonts w:ascii="Times New Roman" w:hAnsi="Times New Roman" w:cs="Times New Roman"/>
-                <w:sz w:val="28"/>
-                <w:szCs w:val="28"/>
+                <w:sz w:val="24"/>
+                <w:szCs w:val="24"/>
                 <w:lang w:val="en-US"/>
               </w:rPr>
             </w:pPr>
             <w:r>
               <w:rPr>
                 <w:rFonts w:ascii="Times New Roman" w:hAnsi="Times New Roman" w:cs="Times New Roman"/>
-                <w:sz w:val="28"/>
-                <w:szCs w:val="28"/>
+                <w:sz w:val="24"/>
+                <w:szCs w:val="24"/>
                 <w:lang w:val="en-US"/>
               </w:rPr>
               <w:t>STD</w:t>
@@ -8458,16 +8413,16 @@
               <w:jc w:val="both"/>
               <w:rPr>
                 <w:rFonts w:ascii="Times New Roman" w:hAnsi="Times New Roman" w:cs="Times New Roman"/>
-                <w:sz w:val="28"/>
-                <w:szCs w:val="28"/>
+                <w:sz w:val="24"/>
+                <w:szCs w:val="24"/>
                 <w:lang w:val="en-US"/>
               </w:rPr>
             </w:pPr>
             <w:r>
               <w:rPr>
                 <w:rFonts w:ascii="Times New Roman" w:hAnsi="Times New Roman" w:cs="Times New Roman"/>
-                <w:sz w:val="28"/>
-                <w:szCs w:val="28"/>
+                <w:sz w:val="24"/>
+                <w:szCs w:val="24"/>
                 <w:lang w:val="en-US"/>
               </w:rPr>
               <w:t>825</w:t>
@@ -8490,16 +8445,16 @@
               <w:jc w:val="both"/>
               <w:rPr>
                 <w:rFonts w:ascii="Times New Roman" w:hAnsi="Times New Roman" w:cs="Times New Roman"/>
-                <w:sz w:val="28"/>
-                <w:szCs w:val="28"/>
+                <w:sz w:val="24"/>
+                <w:szCs w:val="24"/>
                 <w:lang w:val="en-US"/>
               </w:rPr>
             </w:pPr>
             <w:r>
               <w:rPr>
                 <w:rFonts w:ascii="Times New Roman" w:hAnsi="Times New Roman" w:cs="Times New Roman"/>
-                <w:sz w:val="28"/>
-                <w:szCs w:val="28"/>
+                <w:sz w:val="24"/>
+                <w:szCs w:val="24"/>
                 <w:lang w:val="en-US"/>
               </w:rPr>
               <w:t>8</w:t>
@@ -8517,16 +8472,16 @@
               <w:jc w:val="both"/>
               <w:rPr>
                 <w:rFonts w:ascii="Times New Roman" w:hAnsi="Times New Roman" w:cs="Times New Roman"/>
-                <w:sz w:val="28"/>
-                <w:szCs w:val="28"/>
+                <w:sz w:val="24"/>
+                <w:szCs w:val="24"/>
                 <w:lang w:val="en-US"/>
               </w:rPr>
             </w:pPr>
             <w:r>
               <w:rPr>
                 <w:rFonts w:ascii="Times New Roman" w:hAnsi="Times New Roman" w:cs="Times New Roman"/>
-                <w:sz w:val="28"/>
-                <w:szCs w:val="28"/>
+                <w:sz w:val="24"/>
+                <w:szCs w:val="24"/>
                 <w:lang w:val="en-US"/>
               </w:rPr>
               <w:t>STE</w:t>
@@ -8545,16 +8500,16 @@
               <w:jc w:val="both"/>
               <w:rPr>
                 <w:rFonts w:ascii="Times New Roman" w:hAnsi="Times New Roman" w:cs="Times New Roman"/>
-                <w:sz w:val="28"/>
-                <w:szCs w:val="28"/>
+                <w:sz w:val="24"/>
+                <w:szCs w:val="24"/>
                 <w:lang w:val="en-US"/>
               </w:rPr>
             </w:pPr>
             <w:r>
               <w:rPr>
                 <w:rFonts w:ascii="Times New Roman" w:hAnsi="Times New Roman" w:cs="Times New Roman"/>
-                <w:sz w:val="28"/>
-                <w:szCs w:val="28"/>
+                <w:sz w:val="24"/>
+                <w:szCs w:val="24"/>
                 <w:lang w:val="en-US"/>
               </w:rPr>
               <w:t>202</w:t>
@@ -8650,72 +8605,6 @@
         </w:rPr>
         <w:t>2018).</w:t>
       </w:r>
-    </w:p>
-    <w:p>
-      <w:pPr>
-        <w:spacing w:line="360" w:lineRule="auto"/>
-        <w:ind w:firstLine="709"/>
-        <w:jc w:val="both"/>
-        <w:rPr>
-          <w:rFonts w:ascii="Times New Roman" w:hAnsi="Times New Roman" w:cs="Times New Roman"/>
-          <w:sz w:val="28"/>
-          <w:szCs w:val="28"/>
-        </w:rPr>
-      </w:pPr>
-      <w:r>
-        <w:rPr>
-          <w:rFonts w:ascii="Times New Roman" w:hAnsi="Times New Roman" w:cs="Times New Roman"/>
-          <w:sz w:val="28"/>
-          <w:szCs w:val="28"/>
-        </w:rPr>
-        <w:t xml:space="preserve">Стоит заметить, что данная выборка является несбалансированной по количеству записей в различных классах. К примеру, класс </w:t>
-      </w:r>
-      <w:r>
-        <w:rPr>
-          <w:rFonts w:ascii="Times New Roman" w:hAnsi="Times New Roman" w:cs="Times New Roman"/>
-          <w:sz w:val="28"/>
-          <w:szCs w:val="28"/>
-          <w:lang w:val="en-US"/>
-        </w:rPr>
-        <w:t>RBBB</w:t>
-      </w:r>
-      <w:r>
-        <w:rPr>
-          <w:rFonts w:ascii="Times New Roman" w:hAnsi="Times New Roman" w:cs="Times New Roman"/>
-          <w:sz w:val="28"/>
-          <w:szCs w:val="28"/>
-        </w:rPr>
-        <w:t xml:space="preserve"> более чем в 8 раз превосходит класс </w:t>
-      </w:r>
-      <w:r>
-        <w:rPr>
-          <w:rFonts w:ascii="Times New Roman" w:hAnsi="Times New Roman" w:cs="Times New Roman"/>
-          <w:sz w:val="28"/>
-          <w:szCs w:val="28"/>
-          <w:lang w:val="en-US"/>
-        </w:rPr>
-        <w:t>STE</w:t>
-      </w:r>
-      <w:r>
-        <w:rPr>
-          <w:rFonts w:ascii="Times New Roman" w:hAnsi="Times New Roman" w:cs="Times New Roman"/>
-          <w:sz w:val="28"/>
-          <w:szCs w:val="28"/>
-        </w:rPr>
-        <w:t xml:space="preserve"> по количеству записей ЭКГ.</w:t>
-      </w:r>
-    </w:p>
-    <w:p>
-      <w:pPr>
-        <w:spacing w:before="240" w:line="360" w:lineRule="auto"/>
-        <w:ind w:firstLine="709"/>
-        <w:jc w:val="both"/>
-        <w:rPr>
-          <w:rFonts w:ascii="Times New Roman" w:hAnsi="Times New Roman" w:cs="Times New Roman"/>
-          <w:sz w:val="28"/>
-          <w:szCs w:val="28"/>
-        </w:rPr>
-      </w:pPr>
       <w:r>
         <w:rPr>
           <w:rFonts w:ascii="Times New Roman" w:hAnsi="Times New Roman" w:cs="Times New Roman"/>
@@ -8894,7 +8783,6 @@
         </w:rPr>
         <w:t xml:space="preserve"> являются </w:t>
       </w:r>
-      <w:proofErr w:type="spellStart"/>
       <w:r>
         <w:rPr>
           <w:rFonts w:ascii="Times New Roman" w:hAnsi="Times New Roman" w:cs="Times New Roman"/>
@@ -8904,7 +8792,6 @@
         </w:rPr>
         <w:t>SHapley</w:t>
       </w:r>
-      <w:proofErr w:type="spellEnd"/>
       <w:r>
         <w:rPr>
           <w:rFonts w:ascii="Times New Roman" w:hAnsi="Times New Roman" w:cs="Times New Roman"/>
@@ -8930,7 +8817,6 @@
         </w:rPr>
         <w:t xml:space="preserve"> </w:t>
       </w:r>
-      <w:proofErr w:type="spellStart"/>
       <w:r>
         <w:rPr>
           <w:rFonts w:ascii="Times New Roman" w:hAnsi="Times New Roman" w:cs="Times New Roman"/>
@@ -8940,7 +8826,6 @@
         </w:rPr>
         <w:t>exPlanations</w:t>
       </w:r>
-      <w:proofErr w:type="spellEnd"/>
       <w:r>
         <w:rPr>
           <w:rFonts w:ascii="Times New Roman" w:hAnsi="Times New Roman" w:cs="Times New Roman"/>
@@ -9140,7 +9025,6 @@
         </w:rPr>
       </w:pPr>
       <w:bookmarkStart w:id="8" w:name="_Toc197369743"/>
-      <w:proofErr w:type="spellStart"/>
       <w:r>
         <w:rPr>
           <w:rFonts w:ascii="Times New Roman" w:hAnsi="Times New Roman" w:cs="Times New Roman"/>
@@ -9150,9 +9034,9 @@
           <w:szCs w:val="28"/>
           <w:lang w:val="en-US"/>
         </w:rPr>
-        <w:t>SHapley</w:t>
-      </w:r>
-      <w:proofErr w:type="spellEnd"/>
+        <w:t xml:space="preserve">SHapley Additive </w:t>
+      </w:r>
+      <w:proofErr w:type="gramStart"/>
       <w:r>
         <w:rPr>
           <w:rFonts w:ascii="Times New Roman" w:hAnsi="Times New Roman" w:cs="Times New Roman"/>
@@ -9162,23 +9046,9 @@
           <w:szCs w:val="28"/>
           <w:lang w:val="en-US"/>
         </w:rPr>
-        <w:t xml:space="preserve"> Additive </w:t>
-      </w:r>
-      <w:proofErr w:type="spellStart"/>
-      <w:proofErr w:type="gramStart"/>
-      <w:r>
-        <w:rPr>
-          <w:rFonts w:ascii="Times New Roman" w:hAnsi="Times New Roman" w:cs="Times New Roman"/>
-          <w:b/>
-          <w:bCs/>
-          <w:sz w:val="28"/>
-          <w:szCs w:val="28"/>
-          <w:lang w:val="en-US"/>
-        </w:rPr>
         <w:t>exPlanations</w:t>
       </w:r>
       <w:bookmarkEnd w:id="8"/>
-      <w:proofErr w:type="spellEnd"/>
       <w:proofErr w:type="gramEnd"/>
     </w:p>
     <w:p>
@@ -9963,7 +9833,6 @@
         </w:rPr>
         <w:t xml:space="preserve">Одним из наиболее известных и часто используемых в моделях является </w:t>
       </w:r>
-      <w:proofErr w:type="spellStart"/>
       <w:r>
         <w:rPr>
           <w:rFonts w:ascii="Times New Roman" w:hAnsi="Times New Roman" w:cs="Times New Roman"/>
@@ -9973,7 +9842,6 @@
         </w:rPr>
         <w:t>SHapley</w:t>
       </w:r>
-      <w:proofErr w:type="spellEnd"/>
       <w:r>
         <w:rPr>
           <w:rFonts w:ascii="Times New Roman" w:hAnsi="Times New Roman" w:cs="Times New Roman"/>
@@ -9999,7 +9867,6 @@
         </w:rPr>
         <w:t xml:space="preserve"> </w:t>
       </w:r>
-      <w:proofErr w:type="spellStart"/>
       <w:r>
         <w:rPr>
           <w:rFonts w:ascii="Times New Roman" w:hAnsi="Times New Roman" w:cs="Times New Roman"/>
@@ -10010,7 +9877,6 @@
         <w:lastRenderedPageBreak/>
         <w:t>exPlanations</w:t>
       </w:r>
-      <w:proofErr w:type="spellEnd"/>
       <w:r>
         <w:rPr>
           <w:rFonts w:ascii="Times New Roman" w:hAnsi="Times New Roman" w:cs="Times New Roman"/>
@@ -10567,7 +10433,6 @@
         </w:rPr>
         <w:t>𝑋</w:t>
       </w:r>
-      <w:proofErr w:type="spellStart"/>
       <w:r>
         <w:rPr>
           <w:rFonts w:ascii="Cambria Math" w:hAnsi="Cambria Math" w:cs="Cambria Math"/>
@@ -10578,7 +10443,6 @@
         </w:rPr>
         <w:t>i</w:t>
       </w:r>
-      <w:proofErr w:type="spellEnd"/>
       <w:r>
         <w:rPr>
           <w:rFonts w:ascii="Cambria Math" w:hAnsi="Cambria Math" w:cs="Cambria Math"/>
@@ -14613,27 +14477,7 @@
           <w:sz w:val="28"/>
           <w:szCs w:val="28"/>
         </w:rPr>
-        <w:t xml:space="preserve"> в последнем </w:t>
-      </w:r>
-      <w:proofErr w:type="spellStart"/>
-      <w:r>
-        <w:rPr>
-          <w:rFonts w:ascii="Times New Roman" w:hAnsi="Times New Roman" w:cs="Times New Roman"/>
-          <w:iCs/>
-          <w:sz w:val="28"/>
-          <w:szCs w:val="28"/>
-        </w:rPr>
-        <w:t>свёрточном</w:t>
-      </w:r>
-      <w:proofErr w:type="spellEnd"/>
-      <w:r>
-        <w:rPr>
-          <w:rFonts w:ascii="Times New Roman" w:hAnsi="Times New Roman" w:cs="Times New Roman"/>
-          <w:iCs/>
-          <w:sz w:val="28"/>
-          <w:szCs w:val="28"/>
-        </w:rPr>
-        <w:t xml:space="preserve"> слое в конечный предсказанный результат для класса </w:t>
+        <w:t xml:space="preserve"> в последнем свёрточном слое в конечный предсказанный результат для класса </w:t>
       </w:r>
       <m:oMath>
         <m:sSup>
@@ -15317,7 +15161,6 @@
         </w:rPr>
         <w:t xml:space="preserve">; </w:t>
       </w:r>
-      <w:proofErr w:type="spellStart"/>
       <w:r>
         <w:rPr>
           <w:rFonts w:ascii="Cambria Math" w:eastAsiaTheme="minorEastAsia" w:hAnsi="Cambria Math" w:cs="Times New Roman"/>
@@ -15328,7 +15171,6 @@
         </w:rPr>
         <w:t>i</w:t>
       </w:r>
-      <w:proofErr w:type="spellEnd"/>
       <w:r>
         <w:rPr>
           <w:rFonts w:ascii="Cambria Math" w:eastAsiaTheme="minorEastAsia" w:hAnsi="Cambria Math" w:cs="Times New Roman"/>
@@ -16856,27 +16698,7 @@
           <w:sz w:val="28"/>
           <w:szCs w:val="28"/>
         </w:rPr>
-        <w:t xml:space="preserve">интерпретации результатов классификации сигналов ЭКГ при помощи </w:t>
-      </w:r>
-      <w:proofErr w:type="spellStart"/>
-      <w:r>
-        <w:rPr>
-          <w:rFonts w:ascii="Times New Roman" w:eastAsiaTheme="minorEastAsia" w:hAnsi="Times New Roman" w:cs="Times New Roman"/>
-          <w:iCs/>
-          <w:sz w:val="28"/>
-          <w:szCs w:val="28"/>
-        </w:rPr>
-        <w:t>свёрточных</w:t>
-      </w:r>
-      <w:proofErr w:type="spellEnd"/>
-      <w:r>
-        <w:rPr>
-          <w:rFonts w:ascii="Times New Roman" w:eastAsiaTheme="minorEastAsia" w:hAnsi="Times New Roman" w:cs="Times New Roman"/>
-          <w:iCs/>
-          <w:sz w:val="28"/>
-          <w:szCs w:val="28"/>
-        </w:rPr>
-        <w:t xml:space="preserve"> нейросетей. В</w:t>
+        <w:t>интерпретации результатов классификации сигналов ЭКГ при помощи свёрточных нейросетей. В</w:t>
       </w:r>
       <w:r>
         <w:rPr>
@@ -17261,7 +17083,6 @@
         </w:rPr>
       </w:pPr>
       <w:bookmarkStart w:id="12" w:name="_Toc197369747"/>
-      <w:proofErr w:type="spellStart"/>
       <w:r>
         <w:rPr>
           <w:rFonts w:ascii="Times New Roman" w:hAnsi="Times New Roman" w:cs="Times New Roman"/>
@@ -17273,7 +17094,6 @@
         </w:rPr>
         <w:t>SHapley</w:t>
       </w:r>
-      <w:proofErr w:type="spellEnd"/>
       <w:r>
         <w:rPr>
           <w:rFonts w:ascii="Times New Roman" w:hAnsi="Times New Roman" w:cs="Times New Roman"/>
@@ -17305,7 +17125,6 @@
         </w:rPr>
         <w:t xml:space="preserve"> </w:t>
       </w:r>
-      <w:proofErr w:type="spellStart"/>
       <w:proofErr w:type="gramStart"/>
       <w:r>
         <w:rPr>
@@ -17318,7 +17137,6 @@
         </w:rPr>
         <w:t>exPlanations</w:t>
       </w:r>
-      <w:proofErr w:type="spellEnd"/>
       <w:r>
         <w:rPr>
           <w:rFonts w:ascii="Times New Roman" w:hAnsi="Times New Roman" w:cs="Times New Roman"/>
@@ -17478,25 +17296,7 @@
           <w:sz w:val="28"/>
           <w:szCs w:val="28"/>
         </w:rPr>
-        <w:t xml:space="preserve">для автоматической </w:t>
-      </w:r>
-      <w:proofErr w:type="spellStart"/>
-      <w:r>
-        <w:rPr>
-          <w:rFonts w:ascii="Times New Roman" w:hAnsi="Times New Roman" w:cs="Times New Roman"/>
-          <w:sz w:val="28"/>
-          <w:szCs w:val="28"/>
-        </w:rPr>
-        <w:t>многоклассовой</w:t>
-      </w:r>
-      <w:proofErr w:type="spellEnd"/>
-      <w:r>
-        <w:rPr>
-          <w:rFonts w:ascii="Times New Roman" w:hAnsi="Times New Roman" w:cs="Times New Roman"/>
-          <w:sz w:val="28"/>
-          <w:szCs w:val="28"/>
-        </w:rPr>
-        <w:t xml:space="preserve"> классификации аритмий по данным ЭКГ в 12 отделениях. Обзор архитектуры модели продемонстрирована на рисунке </w:t>
+        <w:t xml:space="preserve">для автоматической многоклассовой классификации аритмий по данным ЭКГ в 12 отделениях. Обзор архитектуры модели продемонстрирована на рисунке </w:t>
       </w:r>
       <w:r>
         <w:rPr>
@@ -17520,9 +17320,25 @@
           <w:rFonts w:ascii="Times New Roman" w:hAnsi="Times New Roman" w:cs="Times New Roman"/>
           <w:sz w:val="28"/>
           <w:szCs w:val="28"/>
+        </w:rPr>
+        <w:instrText>\</w:instrText>
+      </w:r>
+      <w:r>
+        <w:rPr>
+          <w:rFonts w:ascii="Times New Roman" w:hAnsi="Times New Roman" w:cs="Times New Roman"/>
+          <w:sz w:val="28"/>
+          <w:szCs w:val="28"/>
           <w:lang w:val="en-US"/>
         </w:rPr>
-        <w:instrText>\h \# \0</w:instrText>
+        <w:instrText>h</w:instrText>
+      </w:r>
+      <w:r>
+        <w:rPr>
+          <w:rFonts w:ascii="Times New Roman" w:hAnsi="Times New Roman" w:cs="Times New Roman"/>
+          <w:sz w:val="28"/>
+          <w:szCs w:val="28"/>
+        </w:rPr>
+        <w:instrText xml:space="preserve"> \# \0</w:instrText>
       </w:r>
       <w:r>
         <w:rPr>
@@ -17546,7 +17362,6 @@
           <w:rFonts w:ascii="Times New Roman" w:hAnsi="Times New Roman" w:cs="Times New Roman"/>
           <w:sz w:val="28"/>
           <w:szCs w:val="28"/>
-          <w:lang w:val="en-US"/>
         </w:rPr>
         <w:t>3</w:t>
       </w:r>
@@ -17609,25 +17424,7 @@
           <w:sz w:val="28"/>
           <w:szCs w:val="28"/>
         </w:rPr>
-        <w:t xml:space="preserve"> необработанные данные ЭКГ (12 отведений, продолжительность 30 с, частота дискретизации 500 Гц), использует одномерные </w:t>
-      </w:r>
-      <w:proofErr w:type="spellStart"/>
-      <w:r>
-        <w:rPr>
-          <w:rFonts w:ascii="Times New Roman" w:hAnsi="Times New Roman" w:cs="Times New Roman"/>
-          <w:sz w:val="28"/>
-          <w:szCs w:val="28"/>
-        </w:rPr>
-        <w:t>свёрточные</w:t>
-      </w:r>
-      <w:proofErr w:type="spellEnd"/>
-      <w:r>
-        <w:rPr>
-          <w:rFonts w:ascii="Times New Roman" w:hAnsi="Times New Roman" w:cs="Times New Roman"/>
-          <w:sz w:val="28"/>
-          <w:szCs w:val="28"/>
-        </w:rPr>
-        <w:t xml:space="preserve"> нейронные сети для извлечения глубинных признаков и выдаёт результаты прогнозирования для 9 диагностических классов</w:t>
+        <w:t xml:space="preserve"> необработанные данные ЭКГ (12 отведений, продолжительность 30 с, частота дискретизации 500 Гц), использует одномерные свёрточные нейронные сети для извлечения глубинных признаков и выдаёт результаты прогнозирования для 9 диагностических классов</w:t>
       </w:r>
       <w:r>
         <w:rPr>
@@ -17944,54 +17741,16 @@
           <w:sz w:val="28"/>
           <w:szCs w:val="28"/>
         </w:rPr>
-        <w:t xml:space="preserve">С помощью градиентного </w:t>
-      </w:r>
-      <w:proofErr w:type="spellStart"/>
-      <w:r>
-        <w:rPr>
-          <w:rFonts w:ascii="Times New Roman" w:eastAsiaTheme="minorEastAsia" w:hAnsi="Times New Roman" w:cs="Times New Roman"/>
-          <w:sz w:val="28"/>
-          <w:szCs w:val="28"/>
-        </w:rPr>
-        <w:t>объяснителя</w:t>
-      </w:r>
-      <w:proofErr w:type="spellEnd"/>
-      <w:r>
-        <w:rPr>
-          <w:rFonts w:ascii="Times New Roman" w:eastAsiaTheme="minorEastAsia" w:hAnsi="Times New Roman" w:cs="Times New Roman"/>
-          <w:sz w:val="28"/>
-          <w:szCs w:val="28"/>
-        </w:rPr>
-        <w:t xml:space="preserve"> (</w:t>
-      </w:r>
-      <w:proofErr w:type="spellStart"/>
-      <w:r>
-        <w:rPr>
-          <w:rFonts w:ascii="Times New Roman" w:eastAsiaTheme="minorEastAsia" w:hAnsi="Times New Roman" w:cs="Times New Roman"/>
-          <w:sz w:val="28"/>
-          <w:szCs w:val="28"/>
-        </w:rPr>
-        <w:t>gradient</w:t>
-      </w:r>
-      <w:proofErr w:type="spellEnd"/>
-      <w:r>
-        <w:rPr>
-          <w:rFonts w:ascii="Times New Roman" w:eastAsiaTheme="minorEastAsia" w:hAnsi="Times New Roman" w:cs="Times New Roman"/>
-          <w:sz w:val="28"/>
-          <w:szCs w:val="28"/>
-        </w:rPr>
-        <w:t xml:space="preserve"> </w:t>
-      </w:r>
-      <w:proofErr w:type="spellStart"/>
-      <w:r>
-        <w:rPr>
-          <w:rFonts w:ascii="Times New Roman" w:eastAsiaTheme="minorEastAsia" w:hAnsi="Times New Roman" w:cs="Times New Roman"/>
-          <w:sz w:val="28"/>
-          <w:szCs w:val="28"/>
-        </w:rPr>
-        <w:t>explainer</w:t>
-      </w:r>
-      <w:proofErr w:type="spellEnd"/>
+        <w:t>С помощью градиентного объяснителя (</w:t>
+      </w:r>
+      <w:r>
+        <w:rPr>
+          <w:rFonts w:ascii="Times New Roman" w:eastAsiaTheme="minorEastAsia" w:hAnsi="Times New Roman" w:cs="Times New Roman"/>
+          <w:sz w:val="28"/>
+          <w:szCs w:val="28"/>
+        </w:rPr>
+        <w:t>gradient explainer</w:t>
+      </w:r>
       <w:r>
         <w:rPr>
           <w:rFonts w:ascii="Times New Roman" w:eastAsiaTheme="minorEastAsia" w:hAnsi="Times New Roman" w:cs="Times New Roman"/>
@@ -18296,18 +18055,12 @@
         <w:t>сердечной</w:t>
       </w:r>
       <w:r>
-        <w:rPr>
-          <w:rFonts w:ascii="Times New Roman" w:hAnsi="Times New Roman" w:cs="Times New Roman"/>
-          <w:noProof/>
-          <w:sz w:val="28"/>
-          <w:szCs w:val="28"/>
-        </w:rPr>
         <w:lastRenderedPageBreak/>
         <w:drawing>
-          <wp:inline distT="0" distB="0" distL="0" distR="0" wp14:anchorId="47C66D31" wp14:editId="4E14F155">
-            <wp:extent cx="2916316" cy="4533900"/>
+          <wp:inline distT="0" distB="0" distL="0" distR="0" wp14:anchorId="3F482C30" wp14:editId="0F7F5491">
+            <wp:extent cx="5665468" cy="4783273"/>
             <wp:effectExtent l="0" t="0" r="0" b="0"/>
-            <wp:docPr id="429715437" name="Рисунок 1" descr="Изображение выглядит как текст, снимок экрана, диаграмма, линия&#10;&#10;Контент, сгенерированный ИИ, может содержать ошибки."/>
+            <wp:docPr id="314081405" name="Рисунок 3" descr="Изображение выглядит как текст, снимок экрана, диаграмма, Параллельный&#10;&#10;Контент, сгенерированный ИИ, может содержать ошибки."/>
             <wp:cNvGraphicFramePr>
               <a:graphicFrameLocks xmlns:a="http://schemas.openxmlformats.org/drawingml/2006/main" noChangeAspect="1"/>
             </wp:cNvGraphicFramePr>
@@ -18315,7 +18068,7 @@
               <a:graphicData uri="http://schemas.openxmlformats.org/drawingml/2006/picture">
                 <pic:pic xmlns:pic="http://schemas.openxmlformats.org/drawingml/2006/picture">
                   <pic:nvPicPr>
-                    <pic:cNvPr id="429715437" name="Рисунок 1" descr="Изображение выглядит как текст, снимок экрана, диаграмма, линия&#10;&#10;Контент, сгенерированный ИИ, может содержать ошибки."/>
+                    <pic:cNvPr id="314081405" name="Рисунок 3" descr="Изображение выглядит как текст, снимок экрана, диаграмма, Параллельный&#10;&#10;Контент, сгенерированный ИИ, может содержать ошибки."/>
                     <pic:cNvPicPr/>
                   </pic:nvPicPr>
                   <pic:blipFill>
@@ -18333,7 +18086,7 @@
                   <pic:spPr>
                     <a:xfrm>
                       <a:off x="0" y="0"/>
-                      <a:ext cx="2929790" cy="4554848"/>
+                      <a:ext cx="5665468" cy="4783273"/>
                     </a:xfrm>
                     <a:prstGeom prst="rect">
                       <a:avLst/>
@@ -18414,15 +18167,7 @@
           <w:sz w:val="28"/>
           <w:szCs w:val="28"/>
         </w:rPr>
-        <w:t xml:space="preserve">: Архитектура глубокой нейронной сети для диагностики аритмии сердца </w:t>
-      </w:r>
-      <w:r>
-        <w:rPr>
-          <w:rFonts w:ascii="Times New Roman" w:hAnsi="Times New Roman" w:cs="Times New Roman"/>
-          <w:sz w:val="28"/>
-          <w:szCs w:val="28"/>
-        </w:rPr>
-        <w:t>[</w:t>
+        <w:t>: Архитектура глубокой нейронной сети для диагностики аритмии сердца [</w:t>
       </w:r>
       <w:r>
         <w:rPr>
@@ -18438,22 +18183,14 @@
           <w:sz w:val="28"/>
           <w:szCs w:val="28"/>
         </w:rPr>
-        <w:instrText xml:space="preserve"> REF _Ref197374839 \r \h </w:instrText>
-      </w:r>
-      <w:r>
-        <w:rPr>
-          <w:rFonts w:ascii="Times New Roman" w:hAnsi="Times New Roman" w:cs="Times New Roman"/>
-          <w:sz w:val="28"/>
-          <w:szCs w:val="28"/>
-        </w:rPr>
-      </w:r>
-      <w:r>
-        <w:rPr>
-          <w:rFonts w:ascii="Times New Roman" w:hAnsi="Times New Roman" w:cs="Times New Roman"/>
-          <w:sz w:val="28"/>
-          <w:szCs w:val="28"/>
-        </w:rPr>
-        <w:instrText xml:space="preserve"> \* MERGEFORMAT </w:instrText>
+        <w:instrText xml:space="preserve"> REF _Ref197374839 \r \h  \* MERGEFORMAT </w:instrText>
+      </w:r>
+      <w:r>
+        <w:rPr>
+          <w:rFonts w:ascii="Times New Roman" w:hAnsi="Times New Roman" w:cs="Times New Roman"/>
+          <w:sz w:val="28"/>
+          <w:szCs w:val="28"/>
+        </w:rPr>
       </w:r>
       <w:r>
         <w:rPr>
@@ -20382,17 +20119,83 @@
           <w:rFonts w:ascii="Times New Roman" w:hAnsi="Times New Roman" w:cs="Times New Roman"/>
           <w:sz w:val="28"/>
           <w:szCs w:val="28"/>
+        </w:rPr>
+      </w:pPr>
+      <w:bookmarkStart w:id="14" w:name="_Ref197377474"/>
+      <w:r>
+        <w:rPr>
+          <w:rFonts w:ascii="Times New Roman" w:hAnsi="Times New Roman" w:cs="Times New Roman"/>
+          <w:sz w:val="28"/>
+          <w:szCs w:val="28"/>
+        </w:rPr>
+        <w:t xml:space="preserve">Рисунок </w:t>
+      </w:r>
+      <w:r>
+        <w:rPr>
+          <w:rFonts w:ascii="Times New Roman" w:hAnsi="Times New Roman" w:cs="Times New Roman"/>
+          <w:sz w:val="28"/>
+          <w:szCs w:val="28"/>
+        </w:rPr>
+        <w:fldChar w:fldCharType="begin"/>
+      </w:r>
+      <w:r>
+        <w:rPr>
+          <w:rFonts w:ascii="Times New Roman" w:hAnsi="Times New Roman" w:cs="Times New Roman"/>
+          <w:sz w:val="28"/>
+          <w:szCs w:val="28"/>
+        </w:rPr>
+        <w:instrText xml:space="preserve"> SEQ Рисунок \* ARABIC </w:instrText>
+      </w:r>
+      <w:r>
+        <w:rPr>
+          <w:rFonts w:ascii="Times New Roman" w:hAnsi="Times New Roman" w:cs="Times New Roman"/>
+          <w:sz w:val="28"/>
+          <w:szCs w:val="28"/>
+        </w:rPr>
+        <w:fldChar w:fldCharType="separate"/>
+      </w:r>
+      <w:r>
+        <w:rPr>
+          <w:rFonts w:ascii="Times New Roman" w:hAnsi="Times New Roman" w:cs="Times New Roman"/>
+          <w:noProof/>
+          <w:sz w:val="28"/>
+          <w:szCs w:val="28"/>
+        </w:rPr>
+        <w:t>4</w:t>
+      </w:r>
+      <w:r>
+        <w:rPr>
+          <w:rFonts w:ascii="Times New Roman" w:hAnsi="Times New Roman" w:cs="Times New Roman"/>
+          <w:sz w:val="28"/>
+          <w:szCs w:val="28"/>
+        </w:rPr>
+        <w:fldChar w:fldCharType="end"/>
+      </w:r>
+      <w:bookmarkEnd w:id="14"/>
+      <w:r>
+        <w:rPr>
+          <w:rFonts w:ascii="Times New Roman" w:hAnsi="Times New Roman" w:cs="Times New Roman"/>
+          <w:sz w:val="28"/>
+          <w:szCs w:val="28"/>
+        </w:rPr>
+        <w:t xml:space="preserve">: Интерпретируемость модели глубокого обучения как на уровне пациента, так и на уровне популяции с использованием значений </w:t>
+      </w:r>
+      <w:r>
+        <w:rPr>
+          <w:rFonts w:ascii="Times New Roman" w:hAnsi="Times New Roman" w:cs="Times New Roman"/>
+          <w:sz w:val="28"/>
+          <w:szCs w:val="28"/>
           <w:lang w:val="en-US"/>
         </w:rPr>
-      </w:pPr>
-      <w:bookmarkStart w:id="14" w:name="_Ref197377474"/>
-      <w:r>
-        <w:rPr>
-          <w:rFonts w:ascii="Times New Roman" w:hAnsi="Times New Roman" w:cs="Times New Roman"/>
-          <w:sz w:val="28"/>
-          <w:szCs w:val="28"/>
-        </w:rPr>
-        <w:t xml:space="preserve">Рисунок </w:t>
+        <w:t>SHAP</w:t>
+      </w:r>
+      <w:r>
+        <w:rPr>
+          <w:rFonts w:ascii="Times New Roman" w:hAnsi="Times New Roman" w:cs="Times New Roman"/>
+          <w:sz w:val="28"/>
+          <w:szCs w:val="28"/>
+        </w:rPr>
+        <w:t xml:space="preserve"> [</w:t>
       </w:r>
       <w:r>
         <w:rPr>
@@ -20408,7 +20211,14 @@
           <w:sz w:val="28"/>
           <w:szCs w:val="28"/>
         </w:rPr>
-        <w:instrText xml:space="preserve"> SEQ Рисунок \* ARABIC </w:instrText>
+        <w:instrText xml:space="preserve"> REF _Ref197374839 \r \h  \* MERGEFORMAT </w:instrText>
+      </w:r>
+      <w:r>
+        <w:rPr>
+          <w:rFonts w:ascii="Times New Roman" w:hAnsi="Times New Roman" w:cs="Times New Roman"/>
+          <w:sz w:val="28"/>
+          <w:szCs w:val="28"/>
+        </w:rPr>
       </w:r>
       <w:r>
         <w:rPr>
@@ -20421,108 +20231,10 @@
       <w:r>
         <w:rPr>
           <w:rFonts w:ascii="Times New Roman" w:hAnsi="Times New Roman" w:cs="Times New Roman"/>
-          <w:noProof/>
-          <w:sz w:val="28"/>
-          <w:szCs w:val="28"/>
-        </w:rPr>
-        <w:t>4</w:t>
-      </w:r>
-      <w:r>
-        <w:rPr>
-          <w:rFonts w:ascii="Times New Roman" w:hAnsi="Times New Roman" w:cs="Times New Roman"/>
-          <w:sz w:val="28"/>
-          <w:szCs w:val="28"/>
-        </w:rPr>
-        <w:fldChar w:fldCharType="end"/>
-      </w:r>
-      <w:bookmarkEnd w:id="14"/>
-      <w:r>
-        <w:rPr>
-          <w:rFonts w:ascii="Times New Roman" w:hAnsi="Times New Roman" w:cs="Times New Roman"/>
-          <w:sz w:val="28"/>
-          <w:szCs w:val="28"/>
-        </w:rPr>
-        <w:t xml:space="preserve">: Интерпретируемость модели глубокого обучения как на уровне пациента, так и на уровне популяции с использованием значений </w:t>
-      </w:r>
-      <w:r>
-        <w:rPr>
-          <w:rFonts w:ascii="Times New Roman" w:hAnsi="Times New Roman" w:cs="Times New Roman"/>
-          <w:sz w:val="28"/>
-          <w:szCs w:val="28"/>
-          <w:lang w:val="en-US"/>
-        </w:rPr>
-        <w:t>SHAP</w:t>
-      </w:r>
-      <w:r>
-        <w:rPr>
-          <w:rFonts w:ascii="Times New Roman" w:hAnsi="Times New Roman" w:cs="Times New Roman"/>
-          <w:sz w:val="28"/>
-          <w:szCs w:val="28"/>
-        </w:rPr>
-        <w:t xml:space="preserve"> </w:t>
-      </w:r>
-      <w:r>
-        <w:rPr>
-          <w:rFonts w:ascii="Times New Roman" w:hAnsi="Times New Roman" w:cs="Times New Roman"/>
-          <w:sz w:val="28"/>
-          <w:szCs w:val="28"/>
-        </w:rPr>
-        <w:t>[</w:t>
-      </w:r>
-      <w:r>
-        <w:rPr>
-          <w:rFonts w:ascii="Times New Roman" w:hAnsi="Times New Roman" w:cs="Times New Roman"/>
-          <w:sz w:val="28"/>
-          <w:szCs w:val="28"/>
-        </w:rPr>
-        <w:fldChar w:fldCharType="begin"/>
-      </w:r>
-      <w:r>
-        <w:rPr>
-          <w:rFonts w:ascii="Times New Roman" w:hAnsi="Times New Roman" w:cs="Times New Roman"/>
-          <w:sz w:val="28"/>
-          <w:szCs w:val="28"/>
-        </w:rPr>
-        <w:instrText xml:space="preserve"> REF _Ref197374839 \r \h </w:instrText>
-      </w:r>
-      <w:r>
-        <w:rPr>
-          <w:rFonts w:ascii="Times New Roman" w:hAnsi="Times New Roman" w:cs="Times New Roman"/>
-          <w:sz w:val="28"/>
-          <w:szCs w:val="28"/>
-        </w:rPr>
-      </w:r>
-      <w:r>
-        <w:rPr>
-          <w:rFonts w:ascii="Times New Roman" w:hAnsi="Times New Roman" w:cs="Times New Roman"/>
-          <w:sz w:val="28"/>
-          <w:szCs w:val="28"/>
-        </w:rPr>
-        <w:instrText xml:space="preserve"> \* MERGEFORMAT </w:instrText>
-      </w:r>
-      <w:r>
-        <w:rPr>
-          <w:rFonts w:ascii="Times New Roman" w:hAnsi="Times New Roman" w:cs="Times New Roman"/>
-          <w:sz w:val="28"/>
-          <w:szCs w:val="28"/>
-        </w:rPr>
-        <w:fldChar w:fldCharType="separate"/>
-      </w:r>
-      <w:r>
-        <w:rPr>
-          <w:rFonts w:ascii="Times New Roman" w:hAnsi="Times New Roman" w:cs="Times New Roman"/>
-          <w:sz w:val="28"/>
-          <w:szCs w:val="28"/>
-        </w:rPr>
-        <w:t>1</w:t>
-      </w:r>
-      <w:r>
-        <w:rPr>
-          <w:rFonts w:ascii="Times New Roman" w:hAnsi="Times New Roman" w:cs="Times New Roman"/>
-          <w:sz w:val="28"/>
-          <w:szCs w:val="28"/>
-        </w:rPr>
-        <w:t>3</w:t>
+          <w:sz w:val="28"/>
+          <w:szCs w:val="28"/>
+        </w:rPr>
+        <w:t>13</w:t>
       </w:r>
       <w:r>
         <w:rPr>
@@ -20549,7 +20261,6 @@
           <w:rFonts w:ascii="Times New Roman" w:hAnsi="Times New Roman" w:cs="Times New Roman"/>
           <w:sz w:val="28"/>
           <w:szCs w:val="28"/>
-          <w:lang w:val="en-US"/>
         </w:rPr>
       </w:pPr>
     </w:p>
@@ -20573,7 +20284,6 @@
         </w:rPr>
       </w:pPr>
       <w:bookmarkStart w:id="15" w:name="_Toc197369748"/>
-      <w:proofErr w:type="spellStart"/>
       <w:r>
         <w:rPr>
           <w:rFonts w:ascii="Times New Roman" w:hAnsi="Times New Roman" w:cs="Times New Roman"/>
@@ -20584,9 +20294,9 @@
           <w:lang w:val="en-US"/>
         </w:rPr>
         <w:lastRenderedPageBreak/>
-        <w:t>MultIlevel</w:t>
-      </w:r>
-      <w:proofErr w:type="spellEnd"/>
+        <w:t xml:space="preserve">MultIlevel </w:t>
+      </w:r>
+      <w:proofErr w:type="gramStart"/>
       <w:r>
         <w:rPr>
           <w:rFonts w:ascii="Times New Roman" w:hAnsi="Times New Roman" w:cs="Times New Roman"/>
@@ -20596,22 +20306,8 @@
           <w:szCs w:val="28"/>
           <w:lang w:val="en-US"/>
         </w:rPr>
-        <w:t xml:space="preserve"> </w:t>
-      </w:r>
-      <w:proofErr w:type="spellStart"/>
-      <w:proofErr w:type="gramStart"/>
-      <w:r>
-        <w:rPr>
-          <w:rFonts w:ascii="Times New Roman" w:hAnsi="Times New Roman" w:cs="Times New Roman"/>
-          <w:b/>
-          <w:bCs/>
-          <w:sz w:val="28"/>
-          <w:szCs w:val="28"/>
-          <w:lang w:val="en-US"/>
-        </w:rPr>
         <w:t>kNowledge</w:t>
       </w:r>
-      <w:proofErr w:type="spellEnd"/>
       <w:proofErr w:type="gramEnd"/>
       <w:r>
         <w:rPr>
@@ -20716,7 +20412,6 @@
         </w:rPr>
         <w:t xml:space="preserve"> была введена модель глубинного обучения </w:t>
       </w:r>
-      <w:proofErr w:type="spellStart"/>
       <w:r>
         <w:rPr>
           <w:rFonts w:ascii="Times New Roman" w:hAnsi="Times New Roman" w:cs="Times New Roman"/>
@@ -20725,7 +20420,6 @@
         </w:rPr>
         <w:t>MultIlevel</w:t>
       </w:r>
-      <w:proofErr w:type="spellEnd"/>
       <w:r>
         <w:rPr>
           <w:rFonts w:ascii="Times New Roman" w:hAnsi="Times New Roman" w:cs="Times New Roman"/>
@@ -20734,7 +20428,6 @@
         </w:rPr>
         <w:t xml:space="preserve"> </w:t>
       </w:r>
-      <w:proofErr w:type="spellStart"/>
       <w:r>
         <w:rPr>
           <w:rFonts w:ascii="Times New Roman" w:hAnsi="Times New Roman" w:cs="Times New Roman"/>
@@ -20744,7 +20437,6 @@
         </w:rPr>
         <w:t>kNowledge</w:t>
       </w:r>
-      <w:proofErr w:type="spellEnd"/>
       <w:r>
         <w:rPr>
           <w:rFonts w:ascii="Times New Roman" w:hAnsi="Times New Roman" w:cs="Times New Roman"/>
@@ -21487,43 +21179,7 @@
           <w:sz w:val="28"/>
           <w:szCs w:val="28"/>
         </w:rPr>
-        <w:t xml:space="preserve"> </w:t>
-      </w:r>
-      <w:proofErr w:type="spellStart"/>
-      <w:r>
-        <w:rPr>
-          <w:rFonts w:ascii="Times New Roman" w:hAnsi="Times New Roman" w:cs="Times New Roman"/>
-          <w:sz w:val="28"/>
-          <w:szCs w:val="28"/>
-        </w:rPr>
-        <w:t>Finite</w:t>
-      </w:r>
-      <w:proofErr w:type="spellEnd"/>
-      <w:r>
-        <w:rPr>
-          <w:rFonts w:ascii="Times New Roman" w:hAnsi="Times New Roman" w:cs="Times New Roman"/>
-          <w:sz w:val="28"/>
-          <w:szCs w:val="28"/>
-        </w:rPr>
-        <w:t xml:space="preserve"> </w:t>
-      </w:r>
-      <w:proofErr w:type="spellStart"/>
-      <w:r>
-        <w:rPr>
-          <w:rFonts w:ascii="Times New Roman" w:hAnsi="Times New Roman" w:cs="Times New Roman"/>
-          <w:sz w:val="28"/>
-          <w:szCs w:val="28"/>
-        </w:rPr>
-        <w:t>Impulse</w:t>
-      </w:r>
-      <w:proofErr w:type="spellEnd"/>
-      <w:r>
-        <w:rPr>
-          <w:rFonts w:ascii="Times New Roman" w:hAnsi="Times New Roman" w:cs="Times New Roman"/>
-          <w:sz w:val="28"/>
-          <w:szCs w:val="28"/>
-        </w:rPr>
-        <w:t xml:space="preserve"> Response (FIR)</w:t>
+        <w:t xml:space="preserve"> Finite Impulse Response (FIR)</w:t>
       </w:r>
       <w:r>
         <w:rPr>
@@ -21844,7 +21500,6 @@
         </w:rPr>
         <w:t xml:space="preserve"> </w:t>
       </w:r>
-      <w:proofErr w:type="spellStart"/>
       <w:r>
         <w:rPr>
           <w:rFonts w:ascii="Cambria Math" w:eastAsiaTheme="minorEastAsia" w:hAnsi="Cambria Math" w:cs="Times New Roman"/>
@@ -21856,7 +21511,6 @@
         </w:rPr>
         <w:t>i</w:t>
       </w:r>
-      <w:proofErr w:type="spellEnd"/>
       <w:r>
         <w:rPr>
           <w:rFonts w:ascii="Times New Roman" w:eastAsiaTheme="minorEastAsia" w:hAnsi="Times New Roman" w:cs="Times New Roman"/>
@@ -22812,27 +22466,7 @@
           <w:sz w:val="28"/>
           <w:szCs w:val="28"/>
         </w:rPr>
-        <w:t>Для оценки изменений в сердечном ритме используется двунаправленная LSTM-сеть (</w:t>
-      </w:r>
-      <w:proofErr w:type="spellStart"/>
-      <w:r>
-        <w:rPr>
-          <w:rFonts w:ascii="Times New Roman" w:eastAsiaTheme="minorEastAsia" w:hAnsi="Times New Roman" w:cs="Times New Roman"/>
-          <w:iCs/>
-          <w:sz w:val="28"/>
-          <w:szCs w:val="28"/>
-        </w:rPr>
-        <w:t>Bi</w:t>
-      </w:r>
-      <w:proofErr w:type="spellEnd"/>
-      <w:r>
-        <w:rPr>
-          <w:rFonts w:ascii="Times New Roman" w:eastAsiaTheme="minorEastAsia" w:hAnsi="Times New Roman" w:cs="Times New Roman"/>
-          <w:iCs/>
-          <w:sz w:val="28"/>
-          <w:szCs w:val="28"/>
-        </w:rPr>
-        <w:t>-LSTM)</w:t>
+        <w:t>Для оценки изменений в сердечном ритме используется двунаправленная LSTM-сеть (Bi-LSTM)</w:t>
       </w:r>
       <w:r>
         <w:rPr>
@@ -23345,7 +22979,6 @@
         </w:rPr>
         <w:t xml:space="preserve"> получается путём конкатенация прямого и обратного проходов </w:t>
       </w:r>
-      <w:proofErr w:type="spellStart"/>
       <w:r>
         <w:rPr>
           <w:rFonts w:ascii="Times New Roman" w:eastAsiaTheme="minorEastAsia" w:hAnsi="Times New Roman" w:cs="Times New Roman"/>
@@ -23353,17 +22986,7 @@
           <w:sz w:val="28"/>
           <w:szCs w:val="28"/>
         </w:rPr>
-        <w:t>Bi</w:t>
-      </w:r>
-      <w:proofErr w:type="spellEnd"/>
-      <w:r>
-        <w:rPr>
-          <w:rFonts w:ascii="Times New Roman" w:eastAsiaTheme="minorEastAsia" w:hAnsi="Times New Roman" w:cs="Times New Roman"/>
-          <w:iCs/>
-          <w:sz w:val="28"/>
-          <w:szCs w:val="28"/>
-        </w:rPr>
-        <w:t>-LSTM</w:t>
+        <w:t>Bi-LSTM</w:t>
       </w:r>
       <w:r>
         <w:rPr>
@@ -24638,36 +24261,8 @@
           <w:sz w:val="28"/>
           <w:szCs w:val="28"/>
         </w:rPr>
-        <w:t xml:space="preserve">Power </w:t>
-      </w:r>
-      <w:proofErr w:type="spellStart"/>
-      <w:r>
-        <w:rPr>
-          <w:rFonts w:ascii="Times New Roman" w:eastAsiaTheme="minorEastAsia" w:hAnsi="Times New Roman" w:cs="Times New Roman"/>
-          <w:sz w:val="28"/>
-          <w:szCs w:val="28"/>
-        </w:rPr>
-        <w:t>Spectral</w:t>
-      </w:r>
-      <w:proofErr w:type="spellEnd"/>
-      <w:r>
-        <w:rPr>
-          <w:rFonts w:ascii="Times New Roman" w:eastAsiaTheme="minorEastAsia" w:hAnsi="Times New Roman" w:cs="Times New Roman"/>
-          <w:sz w:val="28"/>
-          <w:szCs w:val="28"/>
-        </w:rPr>
-        <w:t xml:space="preserve"> </w:t>
-      </w:r>
-      <w:proofErr w:type="spellStart"/>
-      <w:r>
-        <w:rPr>
-          <w:rFonts w:ascii="Times New Roman" w:eastAsiaTheme="minorEastAsia" w:hAnsi="Times New Roman" w:cs="Times New Roman"/>
-          <w:sz w:val="28"/>
-          <w:szCs w:val="28"/>
-        </w:rPr>
-        <w:t>Density</w:t>
-      </w:r>
-      <w:proofErr w:type="spellEnd"/>
+        <w:t>Power Spectral Density</w:t>
+      </w:r>
       <w:r>
         <w:rPr>
           <w:rFonts w:ascii="Times New Roman" w:eastAsiaTheme="minorEastAsia" w:hAnsi="Times New Roman" w:cs="Times New Roman"/>
@@ -25068,7 +24663,6 @@
         </w:rPr>
         <w:t xml:space="preserve">Обучение модели осуществляется с помощью взвешенной функции потерь </w:t>
       </w:r>
-      <w:proofErr w:type="spellStart"/>
       <w:r>
         <w:rPr>
           <w:rFonts w:ascii="Times New Roman" w:eastAsiaTheme="minorEastAsia" w:hAnsi="Times New Roman" w:cs="Times New Roman"/>
@@ -25078,7 +24672,6 @@
         </w:rPr>
         <w:t>cross-entropy</w:t>
       </w:r>
-      <w:proofErr w:type="spellEnd"/>
       <w:r>
         <w:rPr>
           <w:rFonts w:ascii="Times New Roman" w:eastAsiaTheme="minorEastAsia" w:hAnsi="Times New Roman" w:cs="Times New Roman"/>
@@ -25755,25 +25348,7 @@
           <w:sz w:val="28"/>
           <w:szCs w:val="28"/>
         </w:rPr>
-        <w:t xml:space="preserve"> одномерной </w:t>
-      </w:r>
-      <w:proofErr w:type="spellStart"/>
-      <w:r>
-        <w:rPr>
-          <w:rFonts w:ascii="Times New Roman" w:hAnsi="Times New Roman" w:cs="Times New Roman"/>
-          <w:sz w:val="28"/>
-          <w:szCs w:val="28"/>
-        </w:rPr>
-        <w:t>свёрточной</w:t>
-      </w:r>
-      <w:proofErr w:type="spellEnd"/>
-      <w:r>
-        <w:rPr>
-          <w:rFonts w:ascii="Times New Roman" w:hAnsi="Times New Roman" w:cs="Times New Roman"/>
-          <w:sz w:val="28"/>
-          <w:szCs w:val="28"/>
-        </w:rPr>
-        <w:t xml:space="preserve"> нейронной сети (1DCNN), состоящ</w:t>
+        <w:t xml:space="preserve"> одномерной свёрточной нейронной сети (1DCNN), состоящ</w:t>
       </w:r>
       <w:r>
         <w:rPr>
@@ -25869,9 +25444,25 @@
           <w:rFonts w:ascii="Times New Roman" w:hAnsi="Times New Roman" w:cs="Times New Roman"/>
           <w:sz w:val="28"/>
           <w:szCs w:val="28"/>
+        </w:rPr>
+        <w:instrText>\</w:instrText>
+      </w:r>
+      <w:r>
+        <w:rPr>
+          <w:rFonts w:ascii="Times New Roman" w:hAnsi="Times New Roman" w:cs="Times New Roman"/>
+          <w:sz w:val="28"/>
+          <w:szCs w:val="28"/>
           <w:lang w:val="en-US"/>
         </w:rPr>
-        <w:instrText>\h \# \0</w:instrText>
+        <w:instrText>h</w:instrText>
+      </w:r>
+      <w:r>
+        <w:rPr>
+          <w:rFonts w:ascii="Times New Roman" w:hAnsi="Times New Roman" w:cs="Times New Roman"/>
+          <w:sz w:val="28"/>
+          <w:szCs w:val="28"/>
+        </w:rPr>
+        <w:instrText xml:space="preserve"> \# \0</w:instrText>
       </w:r>
       <w:r>
         <w:rPr>
@@ -25895,7 +25486,6 @@
           <w:rFonts w:ascii="Times New Roman" w:hAnsi="Times New Roman" w:cs="Times New Roman"/>
           <w:sz w:val="28"/>
           <w:szCs w:val="28"/>
-          <w:lang w:val="en-US"/>
         </w:rPr>
         <w:t>5</w:t>
       </w:r>
@@ -26227,25 +25817,7 @@
           <w:sz w:val="28"/>
           <w:szCs w:val="28"/>
         </w:rPr>
-        <w:t xml:space="preserve"> связана с использованием градиентов, распространяющихся назад от интересующего класса к последнему </w:t>
-      </w:r>
-      <w:proofErr w:type="spellStart"/>
-      <w:r>
-        <w:rPr>
-          <w:rFonts w:ascii="Times New Roman" w:hAnsi="Times New Roman" w:cs="Times New Roman"/>
-          <w:sz w:val="28"/>
-          <w:szCs w:val="28"/>
-        </w:rPr>
-        <w:t>свёрточному</w:t>
-      </w:r>
-      <w:proofErr w:type="spellEnd"/>
-      <w:r>
-        <w:rPr>
-          <w:rFonts w:ascii="Times New Roman" w:hAnsi="Times New Roman" w:cs="Times New Roman"/>
-          <w:sz w:val="28"/>
-          <w:szCs w:val="28"/>
-        </w:rPr>
-        <w:t xml:space="preserve"> слою нейронной сети. Градиенты</w:t>
+        <w:t xml:space="preserve"> связана с использованием градиентов, распространяющихся назад от интересующего класса к последнему свёрточному слою нейронной сети. Градиенты</w:t>
       </w:r>
       <w:r>
         <w:rPr>
@@ -26539,15 +26111,7 @@
           <w:sz w:val="28"/>
           <w:szCs w:val="28"/>
         </w:rPr>
-        <w:t xml:space="preserve"> </w:t>
-      </w:r>
-      <w:r>
-        <w:rPr>
-          <w:rFonts w:ascii="Times New Roman" w:hAnsi="Times New Roman" w:cs="Times New Roman"/>
-          <w:sz w:val="28"/>
-          <w:szCs w:val="28"/>
-        </w:rPr>
-        <w:t>[</w:t>
+        <w:t xml:space="preserve"> [</w:t>
       </w:r>
       <w:r>
         <w:rPr>
@@ -26563,22 +26127,14 @@
           <w:sz w:val="28"/>
           <w:szCs w:val="28"/>
         </w:rPr>
-        <w:instrText xml:space="preserve"> REF _Ref197374995 \r \h </w:instrText>
-      </w:r>
-      <w:r>
-        <w:rPr>
-          <w:rFonts w:ascii="Times New Roman" w:hAnsi="Times New Roman" w:cs="Times New Roman"/>
-          <w:sz w:val="28"/>
-          <w:szCs w:val="28"/>
-        </w:rPr>
-      </w:r>
-      <w:r>
-        <w:rPr>
-          <w:rFonts w:ascii="Times New Roman" w:hAnsi="Times New Roman" w:cs="Times New Roman"/>
-          <w:sz w:val="28"/>
-          <w:szCs w:val="28"/>
-        </w:rPr>
-        <w:instrText xml:space="preserve"> \* MERGEFORMAT </w:instrText>
+        <w:instrText xml:space="preserve"> REF _Ref197374995 \r \h  \* MERGEFORMAT </w:instrText>
+      </w:r>
+      <w:r>
+        <w:rPr>
+          <w:rFonts w:ascii="Times New Roman" w:hAnsi="Times New Roman" w:cs="Times New Roman"/>
+          <w:sz w:val="28"/>
+          <w:szCs w:val="28"/>
+        </w:rPr>
       </w:r>
       <w:r>
         <w:rPr>
@@ -26594,15 +26150,7 @@
           <w:sz w:val="28"/>
           <w:szCs w:val="28"/>
         </w:rPr>
-        <w:t>1</w:t>
-      </w:r>
-      <w:r>
-        <w:rPr>
-          <w:rFonts w:ascii="Times New Roman" w:hAnsi="Times New Roman" w:cs="Times New Roman"/>
-          <w:sz w:val="28"/>
-          <w:szCs w:val="28"/>
-        </w:rPr>
-        <w:t>4</w:t>
+        <w:t>14</w:t>
       </w:r>
       <w:r>
         <w:rPr>
@@ -27240,7 +26788,6 @@
         </w:rPr>
         <w:t xml:space="preserve"> и на результат применяется функция </w:t>
       </w:r>
-      <w:proofErr w:type="spellStart"/>
       <w:r>
         <w:rPr>
           <w:rFonts w:ascii="Times New Roman" w:hAnsi="Times New Roman" w:cs="Times New Roman"/>
@@ -27250,7 +26797,6 @@
         </w:rPr>
         <w:t>ReLU</w:t>
       </w:r>
-      <w:proofErr w:type="spellEnd"/>
       <w:r>
         <w:rPr>
           <w:rFonts w:ascii="Times New Roman" w:hAnsi="Times New Roman" w:cs="Times New Roman"/>
@@ -27646,25 +27192,7 @@
           <w:sz w:val="28"/>
           <w:szCs w:val="28"/>
         </w:rPr>
-        <w:t xml:space="preserve"> используется для построения взвешенной карты активации, отражающей важность различных признаков ЭКГ. При этом особое внимание уделяется градиентам по отношению к картам активации из первого </w:t>
-      </w:r>
-      <w:proofErr w:type="spellStart"/>
-      <w:r>
-        <w:rPr>
-          <w:rFonts w:ascii="Times New Roman" w:hAnsi="Times New Roman" w:cs="Times New Roman"/>
-          <w:sz w:val="28"/>
-          <w:szCs w:val="28"/>
-        </w:rPr>
-        <w:t>свёрточного</w:t>
-      </w:r>
-      <w:proofErr w:type="spellEnd"/>
-      <w:r>
-        <w:rPr>
-          <w:rFonts w:ascii="Times New Roman" w:hAnsi="Times New Roman" w:cs="Times New Roman"/>
-          <w:sz w:val="28"/>
-          <w:szCs w:val="28"/>
-        </w:rPr>
-        <w:t xml:space="preserve"> слоя модели. Большой</w:t>
+        <w:t xml:space="preserve"> используется для построения взвешенной карты активации, отражающей важность различных признаков ЭКГ. При этом особое внимание уделяется градиентам по отношению к картам активации из первого свёрточного слоя модели. Большой</w:t>
       </w:r>
       <w:r>
         <w:rPr>
@@ -28114,7 +27642,6 @@
           <w:rFonts w:ascii="Times New Roman" w:hAnsi="Times New Roman" w:cs="Times New Roman"/>
           <w:sz w:val="28"/>
           <w:szCs w:val="28"/>
-          <w:lang w:val="en-US"/>
         </w:rPr>
       </w:pPr>
       <w:r>
@@ -28674,12 +28201,12 @@
         <w:tblLook w:val="04A0" w:firstRow="1" w:lastRow="0" w:firstColumn="1" w:lastColumn="0" w:noHBand="0" w:noVBand="1"/>
       </w:tblPr>
       <w:tblGrid>
-        <w:gridCol w:w="1517"/>
-        <w:gridCol w:w="1758"/>
-        <w:gridCol w:w="1536"/>
-        <w:gridCol w:w="1515"/>
-        <w:gridCol w:w="1509"/>
-        <w:gridCol w:w="1509"/>
+        <w:gridCol w:w="1499"/>
+        <w:gridCol w:w="1872"/>
+        <w:gridCol w:w="1531"/>
+        <w:gridCol w:w="1493"/>
+        <w:gridCol w:w="1471"/>
+        <w:gridCol w:w="1478"/>
       </w:tblGrid>
       <w:tr>
         <w:tc>
@@ -28692,6 +28219,8 @@
               <w:jc w:val="both"/>
               <w:rPr>
                 <w:rFonts w:ascii="Times New Roman" w:hAnsi="Times New Roman" w:cs="Times New Roman"/>
+                <w:b/>
+                <w:bCs/>
                 <w:sz w:val="28"/>
                 <w:szCs w:val="28"/>
               </w:rPr>
@@ -28699,6 +28228,8 @@
             <w:r>
               <w:rPr>
                 <w:rFonts w:ascii="Times New Roman" w:hAnsi="Times New Roman" w:cs="Times New Roman"/>
+                <w:b/>
+                <w:bCs/>
                 <w:sz w:val="28"/>
                 <w:szCs w:val="28"/>
               </w:rPr>
@@ -28716,6 +28247,8 @@
               <w:jc w:val="both"/>
               <w:rPr>
                 <w:rFonts w:ascii="Times New Roman" w:hAnsi="Times New Roman" w:cs="Times New Roman"/>
+                <w:b/>
+                <w:bCs/>
                 <w:sz w:val="28"/>
                 <w:szCs w:val="28"/>
               </w:rPr>
@@ -28723,6 +28256,8 @@
             <w:r>
               <w:rPr>
                 <w:rFonts w:ascii="Times New Roman" w:hAnsi="Times New Roman" w:cs="Times New Roman"/>
+                <w:b/>
+                <w:bCs/>
                 <w:sz w:val="28"/>
                 <w:szCs w:val="28"/>
               </w:rPr>
@@ -28740,6 +28275,8 @@
               <w:jc w:val="both"/>
               <w:rPr>
                 <w:rFonts w:ascii="Times New Roman" w:hAnsi="Times New Roman" w:cs="Times New Roman"/>
+                <w:b/>
+                <w:bCs/>
                 <w:sz w:val="28"/>
                 <w:szCs w:val="28"/>
                 <w:lang w:val="en-US"/>
@@ -28748,6 +28285,8 @@
             <w:r>
               <w:rPr>
                 <w:rFonts w:ascii="Times New Roman" w:hAnsi="Times New Roman" w:cs="Times New Roman"/>
+                <w:b/>
+                <w:bCs/>
                 <w:sz w:val="28"/>
                 <w:szCs w:val="28"/>
                 <w:lang w:val="en-US"/>
@@ -28766,6 +28305,8 @@
               <w:jc w:val="both"/>
               <w:rPr>
                 <w:rFonts w:ascii="Times New Roman" w:hAnsi="Times New Roman" w:cs="Times New Roman"/>
+                <w:b/>
+                <w:bCs/>
                 <w:sz w:val="28"/>
                 <w:szCs w:val="28"/>
                 <w:lang w:val="en-US"/>
@@ -28774,6 +28315,8 @@
             <w:r>
               <w:rPr>
                 <w:rFonts w:ascii="Times New Roman" w:hAnsi="Times New Roman" w:cs="Times New Roman"/>
+                <w:b/>
+                <w:bCs/>
                 <w:sz w:val="28"/>
                 <w:szCs w:val="28"/>
                 <w:lang w:val="en-US"/>
@@ -28792,6 +28335,8 @@
               <w:jc w:val="both"/>
               <w:rPr>
                 <w:rFonts w:ascii="Times New Roman" w:hAnsi="Times New Roman" w:cs="Times New Roman"/>
+                <w:b/>
+                <w:bCs/>
                 <w:sz w:val="28"/>
                 <w:szCs w:val="28"/>
                 <w:lang w:val="en-US"/>
@@ -28800,6 +28345,8 @@
             <w:r>
               <w:rPr>
                 <w:rFonts w:ascii="Times New Roman" w:hAnsi="Times New Roman" w:cs="Times New Roman"/>
+                <w:b/>
+                <w:bCs/>
                 <w:sz w:val="28"/>
                 <w:szCs w:val="28"/>
                 <w:lang w:val="en-US"/>
@@ -28818,6 +28365,8 @@
               <w:jc w:val="both"/>
               <w:rPr>
                 <w:rFonts w:ascii="Times New Roman" w:hAnsi="Times New Roman" w:cs="Times New Roman"/>
+                <w:b/>
+                <w:bCs/>
                 <w:sz w:val="28"/>
                 <w:szCs w:val="28"/>
                 <w:lang w:val="en-US"/>
@@ -28826,6 +28375,8 @@
             <w:r>
               <w:rPr>
                 <w:rFonts w:ascii="Times New Roman" w:hAnsi="Times New Roman" w:cs="Times New Roman"/>
+                <w:b/>
+                <w:bCs/>
                 <w:sz w:val="28"/>
                 <w:szCs w:val="28"/>
                 <w:lang w:val="en-US"/>
@@ -28846,15 +28397,15 @@
               <w:jc w:val="both"/>
               <w:rPr>
                 <w:rFonts w:ascii="Times New Roman" w:hAnsi="Times New Roman" w:cs="Times New Roman"/>
-                <w:sz w:val="28"/>
-                <w:szCs w:val="28"/>
+                <w:sz w:val="24"/>
+                <w:szCs w:val="24"/>
               </w:rPr>
             </w:pPr>
             <w:r>
               <w:rPr>
                 <w:rFonts w:ascii="Times New Roman" w:hAnsi="Times New Roman" w:cs="Times New Roman"/>
-                <w:sz w:val="28"/>
-                <w:szCs w:val="28"/>
+                <w:sz w:val="24"/>
+                <w:szCs w:val="24"/>
               </w:rPr>
               <w:t>SHAP</w:t>
             </w:r>
@@ -28870,15 +28421,15 @@
               <w:jc w:val="both"/>
               <w:rPr>
                 <w:rFonts w:ascii="Times New Roman" w:hAnsi="Times New Roman" w:cs="Times New Roman"/>
-                <w:sz w:val="28"/>
-                <w:szCs w:val="28"/>
+                <w:sz w:val="24"/>
+                <w:szCs w:val="24"/>
               </w:rPr>
             </w:pPr>
             <w:r>
               <w:rPr>
                 <w:rFonts w:ascii="Times New Roman" w:hAnsi="Times New Roman" w:cs="Times New Roman"/>
-                <w:sz w:val="28"/>
-                <w:szCs w:val="28"/>
+                <w:sz w:val="24"/>
+                <w:szCs w:val="24"/>
               </w:rPr>
               <w:t>1D CNN</w:t>
             </w:r>
@@ -28894,15 +28445,15 @@
               <w:jc w:val="both"/>
               <w:rPr>
                 <w:rFonts w:ascii="Times New Roman" w:hAnsi="Times New Roman" w:cs="Times New Roman"/>
-                <w:sz w:val="28"/>
-                <w:szCs w:val="28"/>
+                <w:sz w:val="24"/>
+                <w:szCs w:val="24"/>
               </w:rPr>
             </w:pPr>
             <w:r>
               <w:rPr>
                 <w:rFonts w:ascii="Times New Roman" w:hAnsi="Times New Roman" w:cs="Times New Roman"/>
-                <w:sz w:val="28"/>
-                <w:szCs w:val="28"/>
+                <w:sz w:val="24"/>
+                <w:szCs w:val="24"/>
               </w:rPr>
               <w:t>0.805</w:t>
             </w:r>
@@ -28918,15 +28469,15 @@
               <w:jc w:val="both"/>
               <w:rPr>
                 <w:rFonts w:ascii="Times New Roman" w:hAnsi="Times New Roman" w:cs="Times New Roman"/>
-                <w:sz w:val="28"/>
-                <w:szCs w:val="28"/>
+                <w:sz w:val="24"/>
+                <w:szCs w:val="24"/>
               </w:rPr>
             </w:pPr>
             <w:r>
               <w:rPr>
                 <w:rFonts w:ascii="Times New Roman" w:hAnsi="Times New Roman" w:cs="Times New Roman"/>
-                <w:sz w:val="28"/>
-                <w:szCs w:val="28"/>
+                <w:sz w:val="24"/>
+                <w:szCs w:val="24"/>
               </w:rPr>
               <w:t>0.809</w:t>
             </w:r>
@@ -28942,15 +28493,15 @@
               <w:jc w:val="both"/>
               <w:rPr>
                 <w:rFonts w:ascii="Times New Roman" w:hAnsi="Times New Roman" w:cs="Times New Roman"/>
-                <w:sz w:val="28"/>
-                <w:szCs w:val="28"/>
+                <w:sz w:val="24"/>
+                <w:szCs w:val="24"/>
               </w:rPr>
             </w:pPr>
             <w:r>
               <w:rPr>
                 <w:rFonts w:ascii="Times New Roman" w:hAnsi="Times New Roman" w:cs="Times New Roman"/>
-                <w:sz w:val="28"/>
-                <w:szCs w:val="28"/>
+                <w:sz w:val="24"/>
+                <w:szCs w:val="24"/>
               </w:rPr>
               <w:t>0.788</w:t>
             </w:r>
@@ -28966,15 +28517,15 @@
               <w:jc w:val="both"/>
               <w:rPr>
                 <w:rFonts w:ascii="Times New Roman" w:hAnsi="Times New Roman" w:cs="Times New Roman"/>
-                <w:sz w:val="28"/>
-                <w:szCs w:val="28"/>
+                <w:sz w:val="24"/>
+                <w:szCs w:val="24"/>
               </w:rPr>
             </w:pPr>
             <w:r>
               <w:rPr>
                 <w:rFonts w:ascii="Times New Roman" w:hAnsi="Times New Roman" w:cs="Times New Roman"/>
-                <w:sz w:val="28"/>
-                <w:szCs w:val="28"/>
+                <w:sz w:val="24"/>
+                <w:szCs w:val="24"/>
               </w:rPr>
               <w:t>0.981</w:t>
             </w:r>
@@ -28992,16 +28543,16 @@
               <w:jc w:val="both"/>
               <w:rPr>
                 <w:rFonts w:ascii="Times New Roman" w:hAnsi="Times New Roman" w:cs="Times New Roman"/>
-                <w:sz w:val="28"/>
-                <w:szCs w:val="28"/>
+                <w:sz w:val="24"/>
+                <w:szCs w:val="24"/>
                 <w:lang w:val="en-US"/>
               </w:rPr>
             </w:pPr>
             <w:r>
               <w:rPr>
                 <w:rFonts w:ascii="Times New Roman" w:hAnsi="Times New Roman" w:cs="Times New Roman"/>
-                <w:sz w:val="28"/>
-                <w:szCs w:val="28"/>
+                <w:sz w:val="24"/>
+                <w:szCs w:val="24"/>
                 <w:lang w:val="en-US"/>
               </w:rPr>
               <w:t>AM</w:t>
@@ -29018,40 +28569,40 @@
               <w:jc w:val="both"/>
               <w:rPr>
                 <w:rFonts w:ascii="Times New Roman" w:hAnsi="Times New Roman" w:cs="Times New Roman"/>
-                <w:sz w:val="28"/>
-                <w:szCs w:val="28"/>
+                <w:sz w:val="24"/>
+                <w:szCs w:val="24"/>
                 <w:lang w:val="en-US"/>
               </w:rPr>
             </w:pPr>
             <w:r>
               <w:rPr>
                 <w:rFonts w:ascii="Times New Roman" w:hAnsi="Times New Roman" w:cs="Times New Roman"/>
-                <w:sz w:val="28"/>
-                <w:szCs w:val="28"/>
+                <w:sz w:val="24"/>
+                <w:szCs w:val="24"/>
               </w:rPr>
               <w:t>1D</w:t>
             </w:r>
             <w:r>
               <w:rPr>
                 <w:rFonts w:ascii="Times New Roman" w:hAnsi="Times New Roman" w:cs="Times New Roman"/>
-                <w:sz w:val="28"/>
-                <w:szCs w:val="28"/>
+                <w:sz w:val="24"/>
+                <w:szCs w:val="24"/>
               </w:rPr>
               <w:t xml:space="preserve"> </w:t>
             </w:r>
             <w:r>
               <w:rPr>
                 <w:rFonts w:ascii="Times New Roman" w:hAnsi="Times New Roman" w:cs="Times New Roman"/>
-                <w:sz w:val="28"/>
-                <w:szCs w:val="28"/>
+                <w:sz w:val="24"/>
+                <w:szCs w:val="24"/>
               </w:rPr>
               <w:t>CNN</w:t>
             </w:r>
             <w:r>
               <w:rPr>
                 <w:rFonts w:ascii="Times New Roman" w:hAnsi="Times New Roman" w:cs="Times New Roman"/>
-                <w:sz w:val="28"/>
-                <w:szCs w:val="28"/>
+                <w:sz w:val="24"/>
+                <w:szCs w:val="24"/>
                 <w:lang w:val="en-US"/>
               </w:rPr>
               <w:t xml:space="preserve"> + LSTM</w:t>
@@ -29068,15 +28619,15 @@
               <w:jc w:val="both"/>
               <w:rPr>
                 <w:rFonts w:ascii="Times New Roman" w:hAnsi="Times New Roman" w:cs="Times New Roman"/>
-                <w:sz w:val="28"/>
-                <w:szCs w:val="28"/>
+                <w:sz w:val="24"/>
+                <w:szCs w:val="24"/>
               </w:rPr>
             </w:pPr>
             <w:r>
               <w:rPr>
                 <w:rFonts w:ascii="Times New Roman" w:hAnsi="Times New Roman" w:cs="Times New Roman"/>
-                <w:sz w:val="28"/>
-                <w:szCs w:val="28"/>
+                <w:sz w:val="24"/>
+                <w:szCs w:val="24"/>
               </w:rPr>
               <w:t>0.465</w:t>
             </w:r>
@@ -29092,15 +28643,15 @@
               <w:jc w:val="both"/>
               <w:rPr>
                 <w:rFonts w:ascii="Times New Roman" w:hAnsi="Times New Roman" w:cs="Times New Roman"/>
-                <w:sz w:val="28"/>
-                <w:szCs w:val="28"/>
+                <w:sz w:val="24"/>
+                <w:szCs w:val="24"/>
               </w:rPr>
             </w:pPr>
             <w:r>
               <w:rPr>
                 <w:rFonts w:ascii="Times New Roman" w:hAnsi="Times New Roman" w:cs="Times New Roman"/>
-                <w:sz w:val="28"/>
-                <w:szCs w:val="28"/>
+                <w:sz w:val="24"/>
+                <w:szCs w:val="24"/>
               </w:rPr>
               <w:t>0.423</w:t>
             </w:r>
@@ -29116,15 +28667,15 @@
               <w:jc w:val="both"/>
               <w:rPr>
                 <w:rFonts w:ascii="Times New Roman" w:hAnsi="Times New Roman" w:cs="Times New Roman"/>
-                <w:sz w:val="28"/>
-                <w:szCs w:val="28"/>
+                <w:sz w:val="24"/>
+                <w:szCs w:val="24"/>
               </w:rPr>
             </w:pPr>
             <w:r>
               <w:rPr>
                 <w:rFonts w:ascii="Times New Roman" w:hAnsi="Times New Roman" w:cs="Times New Roman"/>
-                <w:sz w:val="28"/>
-                <w:szCs w:val="28"/>
+                <w:sz w:val="24"/>
+                <w:szCs w:val="24"/>
               </w:rPr>
               <w:t>0.429</w:t>
             </w:r>
@@ -29140,15 +28691,15 @@
               <w:jc w:val="both"/>
               <w:rPr>
                 <w:rFonts w:ascii="Times New Roman" w:hAnsi="Times New Roman" w:cs="Times New Roman"/>
-                <w:sz w:val="28"/>
-                <w:szCs w:val="28"/>
+                <w:sz w:val="24"/>
+                <w:szCs w:val="24"/>
               </w:rPr>
             </w:pPr>
             <w:r>
               <w:rPr>
                 <w:rFonts w:ascii="Times New Roman" w:hAnsi="Times New Roman" w:cs="Times New Roman"/>
-                <w:sz w:val="28"/>
-                <w:szCs w:val="28"/>
+                <w:sz w:val="24"/>
+                <w:szCs w:val="24"/>
               </w:rPr>
               <w:t>0.838</w:t>
             </w:r>
@@ -29166,16 +28717,16 @@
               <w:jc w:val="both"/>
               <w:rPr>
                 <w:rFonts w:ascii="Times New Roman" w:hAnsi="Times New Roman" w:cs="Times New Roman"/>
-                <w:sz w:val="28"/>
-                <w:szCs w:val="28"/>
+                <w:sz w:val="24"/>
+                <w:szCs w:val="24"/>
                 <w:lang w:val="en-US"/>
               </w:rPr>
             </w:pPr>
             <w:r>
               <w:rPr>
                 <w:rFonts w:ascii="Times New Roman" w:hAnsi="Times New Roman" w:cs="Times New Roman"/>
-                <w:sz w:val="28"/>
-                <w:szCs w:val="28"/>
+                <w:sz w:val="24"/>
+                <w:szCs w:val="24"/>
                 <w:lang w:val="en-US"/>
               </w:rPr>
               <w:t>Grad-CAM</w:t>
@@ -29192,15 +28743,15 @@
               <w:jc w:val="both"/>
               <w:rPr>
                 <w:rFonts w:ascii="Times New Roman" w:hAnsi="Times New Roman" w:cs="Times New Roman"/>
-                <w:sz w:val="28"/>
-                <w:szCs w:val="28"/>
+                <w:sz w:val="24"/>
+                <w:szCs w:val="24"/>
               </w:rPr>
             </w:pPr>
             <w:r>
               <w:rPr>
                 <w:rFonts w:ascii="Times New Roman" w:hAnsi="Times New Roman" w:cs="Times New Roman"/>
-                <w:sz w:val="28"/>
-                <w:szCs w:val="28"/>
+                <w:sz w:val="24"/>
+                <w:szCs w:val="24"/>
               </w:rPr>
               <w:t>1D CNN</w:t>
             </w:r>
@@ -29216,15 +28767,15 @@
               <w:jc w:val="both"/>
               <w:rPr>
                 <w:rFonts w:ascii="Times New Roman" w:hAnsi="Times New Roman" w:cs="Times New Roman"/>
-                <w:sz w:val="28"/>
-                <w:szCs w:val="28"/>
+                <w:sz w:val="24"/>
+                <w:szCs w:val="24"/>
               </w:rPr>
             </w:pPr>
             <w:r>
               <w:rPr>
                 <w:rFonts w:ascii="Times New Roman" w:hAnsi="Times New Roman" w:cs="Times New Roman"/>
-                <w:sz w:val="28"/>
-                <w:szCs w:val="28"/>
+                <w:sz w:val="24"/>
+                <w:szCs w:val="24"/>
               </w:rPr>
               <w:t>0.727</w:t>
             </w:r>
@@ -29240,15 +28791,15 @@
               <w:jc w:val="both"/>
               <w:rPr>
                 <w:rFonts w:ascii="Times New Roman" w:hAnsi="Times New Roman" w:cs="Times New Roman"/>
-                <w:sz w:val="28"/>
-                <w:szCs w:val="28"/>
+                <w:sz w:val="24"/>
+                <w:szCs w:val="24"/>
               </w:rPr>
             </w:pPr>
             <w:r>
               <w:rPr>
                 <w:rFonts w:ascii="Times New Roman" w:hAnsi="Times New Roman" w:cs="Times New Roman"/>
-                <w:sz w:val="28"/>
-                <w:szCs w:val="28"/>
+                <w:sz w:val="24"/>
+                <w:szCs w:val="24"/>
               </w:rPr>
               <w:t>0.703</w:t>
             </w:r>
@@ -29264,15 +28815,15 @@
               <w:jc w:val="both"/>
               <w:rPr>
                 <w:rFonts w:ascii="Times New Roman" w:hAnsi="Times New Roman" w:cs="Times New Roman"/>
-                <w:sz w:val="28"/>
-                <w:szCs w:val="28"/>
+                <w:sz w:val="24"/>
+                <w:szCs w:val="24"/>
               </w:rPr>
             </w:pPr>
             <w:r>
               <w:rPr>
                 <w:rFonts w:ascii="Times New Roman" w:hAnsi="Times New Roman" w:cs="Times New Roman"/>
-                <w:sz w:val="28"/>
-                <w:szCs w:val="28"/>
+                <w:sz w:val="24"/>
+                <w:szCs w:val="24"/>
               </w:rPr>
               <w:t>0.667</w:t>
             </w:r>
@@ -29289,15 +28840,15 @@
               <w:jc w:val="both"/>
               <w:rPr>
                 <w:rFonts w:ascii="Times New Roman" w:hAnsi="Times New Roman" w:cs="Times New Roman"/>
-                <w:sz w:val="28"/>
-                <w:szCs w:val="28"/>
+                <w:sz w:val="24"/>
+                <w:szCs w:val="24"/>
               </w:rPr>
             </w:pPr>
             <w:r>
               <w:rPr>
                 <w:rFonts w:ascii="Times New Roman" w:hAnsi="Times New Roman" w:cs="Times New Roman"/>
-                <w:sz w:val="28"/>
-                <w:szCs w:val="28"/>
+                <w:sz w:val="24"/>
+                <w:szCs w:val="24"/>
               </w:rPr>
               <w:t>0.935</w:t>
             </w:r>
@@ -29597,23 +29148,15 @@
           <w:sz w:val="28"/>
           <w:szCs w:val="28"/>
         </w:rPr>
-        <w:t xml:space="preserve"> помог модели в подборе релевантных признаков, что положительно </w:t>
-      </w:r>
-      <w:r>
-        <w:rPr>
-          <w:rFonts w:ascii="Times New Roman" w:hAnsi="Times New Roman" w:cs="Times New Roman"/>
+        <w:t xml:space="preserve"> помог модели в подборе релевантных признаков, что положительно сказалось на производительности модели. Также модель представила </w:t>
+      </w:r>
+      <w:r>
+        <w:rPr>
+          <w:rFonts w:ascii="Times New Roman" w:eastAsiaTheme="minorEastAsia" w:hAnsi="Times New Roman" w:cs="Times New Roman"/>
           <w:sz w:val="28"/>
           <w:szCs w:val="28"/>
         </w:rPr>
         <w:lastRenderedPageBreak/>
-        <w:t xml:space="preserve">сказалось на производительности модели. Также модель представила </w:t>
-      </w:r>
-      <w:r>
-        <w:rPr>
-          <w:rFonts w:ascii="Times New Roman" w:eastAsiaTheme="minorEastAsia" w:hAnsi="Times New Roman" w:cs="Times New Roman"/>
-          <w:sz w:val="28"/>
-          <w:szCs w:val="28"/>
-        </w:rPr>
         <w:t xml:space="preserve">объяснение результата прогнозирования модели как для отдельных пациентов, так и для популяции в целом. Пример объяснение результата прогнозирования ЭКГ-сигнала пациента с номером 4 из набора данных </w:t>
       </w:r>
       <w:r>
@@ -29915,16 +29458,119 @@
           <w:rFonts w:ascii="Times New Roman" w:hAnsi="Times New Roman" w:cs="Times New Roman"/>
           <w:sz w:val="28"/>
           <w:szCs w:val="28"/>
+        </w:rPr>
+      </w:pPr>
+      <w:r>
+        <w:rPr>
+          <w:rFonts w:ascii="Times New Roman" w:hAnsi="Times New Roman" w:cs="Times New Roman"/>
+          <w:sz w:val="28"/>
+          <w:szCs w:val="28"/>
+        </w:rPr>
+        <w:t>Однако, согласно авторам данной модели [</w:t>
+      </w:r>
+      <w:r>
+        <w:rPr>
+          <w:rFonts w:ascii="Times New Roman" w:hAnsi="Times New Roman" w:cs="Times New Roman"/>
+          <w:sz w:val="28"/>
+          <w:szCs w:val="28"/>
+        </w:rPr>
+        <w:fldChar w:fldCharType="begin"/>
+      </w:r>
+      <w:r>
+        <w:rPr>
+          <w:rFonts w:ascii="Times New Roman" w:hAnsi="Times New Roman" w:cs="Times New Roman"/>
+          <w:sz w:val="28"/>
+          <w:szCs w:val="28"/>
+        </w:rPr>
+        <w:instrText xml:space="preserve"> REF _Ref197374839 \r \h </w:instrText>
+      </w:r>
+      <w:r>
+        <w:rPr>
+          <w:rFonts w:ascii="Times New Roman" w:hAnsi="Times New Roman" w:cs="Times New Roman"/>
+          <w:sz w:val="28"/>
+          <w:szCs w:val="28"/>
+        </w:rPr>
+      </w:r>
+      <w:r>
+        <w:rPr>
+          <w:rFonts w:ascii="Times New Roman" w:hAnsi="Times New Roman" w:cs="Times New Roman"/>
+          <w:sz w:val="28"/>
+          <w:szCs w:val="28"/>
+        </w:rPr>
+        <w:fldChar w:fldCharType="separate"/>
+      </w:r>
+      <w:r>
+        <w:rPr>
+          <w:rFonts w:ascii="Times New Roman" w:hAnsi="Times New Roman" w:cs="Times New Roman"/>
+          <w:sz w:val="28"/>
+          <w:szCs w:val="28"/>
+        </w:rPr>
+        <w:t>13</w:t>
+      </w:r>
+      <w:r>
+        <w:rPr>
+          <w:rFonts w:ascii="Times New Roman" w:hAnsi="Times New Roman" w:cs="Times New Roman"/>
+          <w:sz w:val="28"/>
+          <w:szCs w:val="28"/>
+        </w:rPr>
+        <w:fldChar w:fldCharType="end"/>
+      </w:r>
+      <w:r>
+        <w:rPr>
+          <w:rFonts w:ascii="Times New Roman" w:hAnsi="Times New Roman" w:cs="Times New Roman"/>
+          <w:sz w:val="28"/>
+          <w:szCs w:val="28"/>
+        </w:rPr>
+        <w:t xml:space="preserve">], </w:t>
+      </w:r>
+      <w:r>
+        <w:rPr>
+          <w:rFonts w:ascii="Times New Roman" w:hAnsi="Times New Roman" w:cs="Times New Roman"/>
+          <w:sz w:val="28"/>
+          <w:szCs w:val="28"/>
+        </w:rPr>
+        <w:t xml:space="preserve">модель не является безошибочной и метод </w:t>
+      </w:r>
+      <w:r>
+        <w:rPr>
+          <w:rFonts w:ascii="Times New Roman" w:hAnsi="Times New Roman" w:cs="Times New Roman"/>
+          <w:sz w:val="28"/>
+          <w:szCs w:val="28"/>
           <w:lang w:val="en-US"/>
         </w:rPr>
-      </w:pPr>
-      <w:r>
-        <w:rPr>
-          <w:rFonts w:ascii="Times New Roman" w:hAnsi="Times New Roman" w:cs="Times New Roman"/>
-          <w:sz w:val="28"/>
-          <w:szCs w:val="28"/>
-        </w:rPr>
-        <w:t>Однако, согласно авторам данной модели [</w:t>
+        <w:t>SHAP</w:t>
+      </w:r>
+      <w:r>
+        <w:rPr>
+          <w:rFonts w:ascii="Times New Roman" w:hAnsi="Times New Roman" w:cs="Times New Roman"/>
+          <w:sz w:val="28"/>
+          <w:szCs w:val="28"/>
+        </w:rPr>
+        <w:t xml:space="preserve"> иногда может выдавать неверные интерпретации. На</w:t>
+      </w:r>
+      <w:r>
+        <w:rPr>
+          <w:rFonts w:ascii="Times New Roman" w:hAnsi="Times New Roman" w:cs="Times New Roman"/>
+          <w:sz w:val="28"/>
+          <w:szCs w:val="28"/>
+        </w:rPr>
+        <w:t xml:space="preserve"> </w:t>
+      </w:r>
+      <w:r>
+        <w:rPr>
+          <w:rFonts w:ascii="Times New Roman" w:hAnsi="Times New Roman" w:cs="Times New Roman"/>
+          <w:sz w:val="28"/>
+          <w:szCs w:val="28"/>
+        </w:rPr>
+        <w:t>рисунке</w:t>
+      </w:r>
+      <w:r>
+        <w:rPr>
+          <w:rFonts w:ascii="Times New Roman" w:hAnsi="Times New Roman" w:cs="Times New Roman"/>
+          <w:sz w:val="28"/>
+          <w:szCs w:val="28"/>
+        </w:rPr>
+        <w:t xml:space="preserve"> </w:t>
       </w:r>
       <w:r>
         <w:rPr>
@@ -29940,7 +29586,32 @@
           <w:sz w:val="28"/>
           <w:szCs w:val="28"/>
         </w:rPr>
-        <w:instrText xml:space="preserve"> REF _Ref197374839 \r \h </w:instrText>
+        <w:instrText xml:space="preserve"> REF _Ref197378000 </w:instrText>
+      </w:r>
+      <w:r>
+        <w:rPr>
+          <w:rFonts w:ascii="Times New Roman" w:hAnsi="Times New Roman" w:cs="Times New Roman"/>
+          <w:sz w:val="28"/>
+          <w:szCs w:val="28"/>
+        </w:rPr>
+        <w:instrText>\</w:instrText>
+      </w:r>
+      <w:r>
+        <w:rPr>
+          <w:rFonts w:ascii="Times New Roman" w:hAnsi="Times New Roman" w:cs="Times New Roman"/>
+          <w:sz w:val="28"/>
+          <w:szCs w:val="28"/>
+          <w:lang w:val="en-US"/>
+        </w:rPr>
+        <w:instrText>h</w:instrText>
+      </w:r>
+      <w:r>
+        <w:rPr>
+          <w:rFonts w:ascii="Times New Roman" w:hAnsi="Times New Roman" w:cs="Times New Roman"/>
+          <w:sz w:val="28"/>
+          <w:szCs w:val="28"/>
+        </w:rPr>
+        <w:instrText xml:space="preserve"> \# \0</w:instrText>
       </w:r>
       <w:r>
         <w:rPr>
@@ -29963,7 +29634,7 @@
           <w:sz w:val="28"/>
           <w:szCs w:val="28"/>
         </w:rPr>
-        <w:t>13</w:t>
+        <w:t>7</w:t>
       </w:r>
       <w:r>
         <w:rPr>
@@ -29979,39 +29650,6 @@
           <w:sz w:val="28"/>
           <w:szCs w:val="28"/>
         </w:rPr>
-        <w:t xml:space="preserve">], </w:t>
-      </w:r>
-      <w:r>
-        <w:rPr>
-          <w:rFonts w:ascii="Times New Roman" w:hAnsi="Times New Roman" w:cs="Times New Roman"/>
-          <w:sz w:val="28"/>
-          <w:szCs w:val="28"/>
-        </w:rPr>
-        <w:t xml:space="preserve">модель не является безошибочной и метод </w:t>
-      </w:r>
-      <w:r>
-        <w:rPr>
-          <w:rFonts w:ascii="Times New Roman" w:hAnsi="Times New Roman" w:cs="Times New Roman"/>
-          <w:sz w:val="28"/>
-          <w:szCs w:val="28"/>
-          <w:lang w:val="en-US"/>
-        </w:rPr>
-        <w:t>SHAP</w:t>
-      </w:r>
-      <w:r>
-        <w:rPr>
-          <w:rFonts w:ascii="Times New Roman" w:hAnsi="Times New Roman" w:cs="Times New Roman"/>
-          <w:sz w:val="28"/>
-          <w:szCs w:val="28"/>
-        </w:rPr>
-        <w:t xml:space="preserve"> иногда может выдавать неверные интерпретации. На</w:t>
-      </w:r>
-      <w:r>
-        <w:rPr>
-          <w:rFonts w:ascii="Times New Roman" w:hAnsi="Times New Roman" w:cs="Times New Roman"/>
-          <w:sz w:val="28"/>
-          <w:szCs w:val="28"/>
-        </w:rPr>
         <w:t xml:space="preserve"> </w:t>
       </w:r>
       <w:r>
@@ -30020,7 +29658,7 @@
           <w:sz w:val="28"/>
           <w:szCs w:val="28"/>
         </w:rPr>
-        <w:t>рисунке</w:t>
+        <w:t>представлен</w:t>
       </w:r>
       <w:r>
         <w:rPr>
@@ -30036,71 +29674,7 @@
           <w:sz w:val="28"/>
           <w:szCs w:val="28"/>
         </w:rPr>
-        <w:fldChar w:fldCharType="begin"/>
-      </w:r>
-      <w:r>
-        <w:rPr>
-          <w:rFonts w:ascii="Times New Roman" w:hAnsi="Times New Roman" w:cs="Times New Roman"/>
-          <w:sz w:val="28"/>
-          <w:szCs w:val="28"/>
-        </w:rPr>
-        <w:instrText xml:space="preserve"> REF _Ref197378000 </w:instrText>
-      </w:r>
-      <w:r>
-        <w:rPr>
-          <w:rFonts w:ascii="Times New Roman" w:hAnsi="Times New Roman" w:cs="Times New Roman"/>
-          <w:sz w:val="28"/>
-          <w:szCs w:val="28"/>
-        </w:rPr>
-        <w:instrText>\</w:instrText>
-      </w:r>
-      <w:r>
-        <w:rPr>
-          <w:rFonts w:ascii="Times New Roman" w:hAnsi="Times New Roman" w:cs="Times New Roman"/>
-          <w:sz w:val="28"/>
-          <w:szCs w:val="28"/>
-          <w:lang w:val="en-US"/>
-        </w:rPr>
-        <w:instrText>h</w:instrText>
-      </w:r>
-      <w:r>
-        <w:rPr>
-          <w:rFonts w:ascii="Times New Roman" w:hAnsi="Times New Roman" w:cs="Times New Roman"/>
-          <w:sz w:val="28"/>
-          <w:szCs w:val="28"/>
-        </w:rPr>
-        <w:instrText xml:space="preserve"> \# \0</w:instrText>
-      </w:r>
-      <w:r>
-        <w:rPr>
-          <w:rFonts w:ascii="Times New Roman" w:hAnsi="Times New Roman" w:cs="Times New Roman"/>
-          <w:sz w:val="28"/>
-          <w:szCs w:val="28"/>
-        </w:rPr>
-      </w:r>
-      <w:r>
-        <w:rPr>
-          <w:rFonts w:ascii="Times New Roman" w:hAnsi="Times New Roman" w:cs="Times New Roman"/>
-          <w:sz w:val="28"/>
-          <w:szCs w:val="28"/>
-        </w:rPr>
-        <w:fldChar w:fldCharType="separate"/>
-      </w:r>
-      <w:r>
-        <w:rPr>
-          <w:rFonts w:ascii="Times New Roman" w:hAnsi="Times New Roman" w:cs="Times New Roman"/>
-          <w:sz w:val="28"/>
-          <w:szCs w:val="28"/>
-        </w:rPr>
-        <w:t>7</w:t>
-      </w:r>
-      <w:r>
-        <w:rPr>
-          <w:rFonts w:ascii="Times New Roman" w:hAnsi="Times New Roman" w:cs="Times New Roman"/>
-          <w:sz w:val="28"/>
-          <w:szCs w:val="28"/>
-        </w:rPr>
-        <w:fldChar w:fldCharType="end"/>
+        <w:t>один</w:t>
       </w:r>
       <w:r>
         <w:rPr>
@@ -30116,7 +29690,7 @@
           <w:sz w:val="28"/>
           <w:szCs w:val="28"/>
         </w:rPr>
-        <w:t>представлен</w:t>
+        <w:t>из</w:t>
       </w:r>
       <w:r>
         <w:rPr>
@@ -30132,38 +29706,6 @@
           <w:sz w:val="28"/>
           <w:szCs w:val="28"/>
         </w:rPr>
-        <w:t>один</w:t>
-      </w:r>
-      <w:r>
-        <w:rPr>
-          <w:rFonts w:ascii="Times New Roman" w:hAnsi="Times New Roman" w:cs="Times New Roman"/>
-          <w:sz w:val="28"/>
-          <w:szCs w:val="28"/>
-        </w:rPr>
-        <w:t xml:space="preserve"> </w:t>
-      </w:r>
-      <w:r>
-        <w:rPr>
-          <w:rFonts w:ascii="Times New Roman" w:hAnsi="Times New Roman" w:cs="Times New Roman"/>
-          <w:sz w:val="28"/>
-          <w:szCs w:val="28"/>
-        </w:rPr>
-        <w:t>из</w:t>
-      </w:r>
-      <w:r>
-        <w:rPr>
-          <w:rFonts w:ascii="Times New Roman" w:hAnsi="Times New Roman" w:cs="Times New Roman"/>
-          <w:sz w:val="28"/>
-          <w:szCs w:val="28"/>
-        </w:rPr>
-        <w:t xml:space="preserve"> </w:t>
-      </w:r>
-      <w:r>
-        <w:rPr>
-          <w:rFonts w:ascii="Times New Roman" w:hAnsi="Times New Roman" w:cs="Times New Roman"/>
-          <w:sz w:val="28"/>
-          <w:szCs w:val="28"/>
-        </w:rPr>
         <w:t>неудачных случаев интерпретации</w:t>
       </w:r>
       <w:r>
@@ -30172,25 +29714,7 @@
           <w:sz w:val="28"/>
           <w:szCs w:val="28"/>
         </w:rPr>
-        <w:t xml:space="preserve">: ЭКГ показывает незначительный подъем сегмента ST в V1-V3 с понижением сегмента ST во II, III и </w:t>
-      </w:r>
-      <w:proofErr w:type="spellStart"/>
-      <w:r>
-        <w:rPr>
-          <w:rFonts w:ascii="Times New Roman" w:hAnsi="Times New Roman" w:cs="Times New Roman"/>
-          <w:sz w:val="28"/>
-          <w:szCs w:val="28"/>
-        </w:rPr>
-        <w:t>aVF</w:t>
-      </w:r>
-      <w:proofErr w:type="spellEnd"/>
-      <w:r>
-        <w:rPr>
-          <w:rFonts w:ascii="Times New Roman" w:hAnsi="Times New Roman" w:cs="Times New Roman"/>
-          <w:sz w:val="28"/>
-          <w:szCs w:val="28"/>
-        </w:rPr>
-        <w:t>, что свидетельствует о плохой оксигенации сердечной мышцы.</w:t>
+        <w:t>: ЭКГ показывает незначительный подъем сегмента ST в V1-V3 с понижением сегмента ST во II, III и aVF, что свидетельствует о плохой оксигенации сердечной мышцы.</w:t>
       </w:r>
     </w:p>
     <w:p>
@@ -30252,25 +29776,7 @@
           <w:sz w:val="28"/>
           <w:szCs w:val="28"/>
         </w:rPr>
-        <w:t xml:space="preserve"> показывает самые наихудшие результаты по всем метрикам. Модель тяжело справляется с </w:t>
-      </w:r>
-      <w:proofErr w:type="spellStart"/>
-      <w:r>
-        <w:rPr>
-          <w:rFonts w:ascii="Times New Roman" w:hAnsi="Times New Roman" w:cs="Times New Roman"/>
-          <w:sz w:val="28"/>
-          <w:szCs w:val="28"/>
-        </w:rPr>
-        <w:t>многоклассовой</w:t>
-      </w:r>
-      <w:proofErr w:type="spellEnd"/>
-      <w:r>
-        <w:rPr>
-          <w:rFonts w:ascii="Times New Roman" w:hAnsi="Times New Roman" w:cs="Times New Roman"/>
-          <w:sz w:val="28"/>
-          <w:szCs w:val="28"/>
-        </w:rPr>
-        <w:t xml:space="preserve"> классификацией большинства классов, поскольку модель изначально была</w:t>
+        <w:t xml:space="preserve"> показывает самые наихудшие результаты по всем метрикам. Модель тяжело справляется с многоклассовой классификацией большинства классов, поскольку модель изначально была</w:t>
       </w:r>
       <w:r>
         <w:rPr>
@@ -30408,15 +29914,7 @@
           <w:sz w:val="28"/>
           <w:szCs w:val="28"/>
         </w:rPr>
-        <w:t xml:space="preserve">: Неудачные случаи, когда модель дает неверные прогнозы (основная истина → неверный прогноз) </w:t>
-      </w:r>
-      <w:r>
-        <w:rPr>
-          <w:rFonts w:ascii="Times New Roman" w:hAnsi="Times New Roman" w:cs="Times New Roman"/>
-          <w:sz w:val="28"/>
-          <w:szCs w:val="28"/>
-        </w:rPr>
-        <w:t>[</w:t>
+        <w:t>: Неудачные случаи, когда модель дает неверные прогнозы (основная истина → неверный прогноз) [</w:t>
       </w:r>
       <w:r>
         <w:rPr>
@@ -30432,22 +29930,14 @@
           <w:sz w:val="28"/>
           <w:szCs w:val="28"/>
         </w:rPr>
-        <w:instrText xml:space="preserve"> REF _Ref197374839 \r \h </w:instrText>
-      </w:r>
-      <w:r>
-        <w:rPr>
-          <w:rFonts w:ascii="Times New Roman" w:hAnsi="Times New Roman" w:cs="Times New Roman"/>
-          <w:sz w:val="28"/>
-          <w:szCs w:val="28"/>
-        </w:rPr>
-      </w:r>
-      <w:r>
-        <w:rPr>
-          <w:rFonts w:ascii="Times New Roman" w:hAnsi="Times New Roman" w:cs="Times New Roman"/>
-          <w:sz w:val="28"/>
-          <w:szCs w:val="28"/>
-        </w:rPr>
-        <w:instrText xml:space="preserve"> \* MERGEFORMAT </w:instrText>
+        <w:instrText xml:space="preserve"> REF _Ref197374839 \r \h  \* MERGEFORMAT </w:instrText>
+      </w:r>
+      <w:r>
+        <w:rPr>
+          <w:rFonts w:ascii="Times New Roman" w:hAnsi="Times New Roman" w:cs="Times New Roman"/>
+          <w:sz w:val="28"/>
+          <w:szCs w:val="28"/>
+        </w:rPr>
       </w:r>
       <w:r>
         <w:rPr>
@@ -30463,15 +29953,7 @@
           <w:sz w:val="28"/>
           <w:szCs w:val="28"/>
         </w:rPr>
-        <w:t>1</w:t>
-      </w:r>
-      <w:r>
-        <w:rPr>
-          <w:rFonts w:ascii="Times New Roman" w:hAnsi="Times New Roman" w:cs="Times New Roman"/>
-          <w:sz w:val="28"/>
-          <w:szCs w:val="28"/>
-        </w:rPr>
-        <w:t>3</w:t>
+        <w:t>13</w:t>
       </w:r>
       <w:r>
         <w:rPr>
@@ -30487,15 +29969,7 @@
           <w:sz w:val="28"/>
           <w:szCs w:val="28"/>
         </w:rPr>
-        <w:t>]</w:t>
-      </w:r>
-      <w:r>
-        <w:rPr>
-          <w:rFonts w:ascii="Times New Roman" w:hAnsi="Times New Roman" w:cs="Times New Roman"/>
-          <w:sz w:val="28"/>
-          <w:szCs w:val="28"/>
-        </w:rPr>
-        <w:t>.</w:t>
+        <w:t>].</w:t>
       </w:r>
     </w:p>
     <w:p>
@@ -30538,25 +30012,7 @@
           <w:sz w:val="28"/>
           <w:szCs w:val="28"/>
         </w:rPr>
-        <w:t xml:space="preserve">LSTM не дал преимуществ, так как при несбалансированности классов </w:t>
-      </w:r>
-      <w:proofErr w:type="spellStart"/>
-      <w:r>
-        <w:rPr>
-          <w:rFonts w:ascii="Times New Roman" w:hAnsi="Times New Roman" w:cs="Times New Roman"/>
-          <w:sz w:val="28"/>
-          <w:szCs w:val="28"/>
-        </w:rPr>
-        <w:t>батчи</w:t>
-      </w:r>
-      <w:proofErr w:type="spellEnd"/>
-      <w:r>
-        <w:rPr>
-          <w:rFonts w:ascii="Times New Roman" w:hAnsi="Times New Roman" w:cs="Times New Roman"/>
-          <w:sz w:val="28"/>
-          <w:szCs w:val="28"/>
-        </w:rPr>
-        <w:t xml:space="preserve"> часто не содержат примеры редких классов, а обучение LSTM особенно чувствительно к отсутствию последовательных, репрезентативных примеров. В результате модель плохо захватывает временные зависимости, характерные для малочисленных классов.</w:t>
+        <w:t>LSTM не дал преимуществ, так как при несбалансированности классов батчи часто не содержат примеры редких классов, а обучение LSTM особенно чувствительно к отсутствию последовательных, репрезентативных примеров. В результате модель плохо захватывает временные зависимости, характерные для малочисленных классов.</w:t>
       </w:r>
     </w:p>
     <w:p>
@@ -30577,25 +30033,7 @@
           <w:szCs w:val="28"/>
         </w:rPr>
         <w:lastRenderedPageBreak/>
-        <w:t xml:space="preserve">Модель на основе 1D CNN с использованием интерпретируемого метода </w:t>
-      </w:r>
-      <w:proofErr w:type="spellStart"/>
-      <w:r>
-        <w:rPr>
-          <w:rFonts w:ascii="Times New Roman" w:hAnsi="Times New Roman" w:cs="Times New Roman"/>
-          <w:sz w:val="28"/>
-          <w:szCs w:val="28"/>
-        </w:rPr>
-        <w:t>Grad</w:t>
-      </w:r>
-      <w:proofErr w:type="spellEnd"/>
-      <w:r>
-        <w:rPr>
-          <w:rFonts w:ascii="Times New Roman" w:hAnsi="Times New Roman" w:cs="Times New Roman"/>
-          <w:sz w:val="28"/>
-          <w:szCs w:val="28"/>
-        </w:rPr>
-        <w:t xml:space="preserve">-CAM продемонстрировала высокие значения всех основных показателей качества. Эти показатели значительно превосходят результаты модели </w:t>
+        <w:t xml:space="preserve">Модель на основе 1D CNN с использованием интерпретируемого метода Grad-CAM продемонстрировала высокие значения всех основных показателей качества. Эти показатели значительно превосходят результаты модели </w:t>
       </w:r>
       <w:r>
         <w:rPr>
@@ -31068,7 +30506,6 @@
           <w:rFonts w:ascii="Times New Roman" w:hAnsi="Times New Roman" w:cs="Times New Roman"/>
           <w:sz w:val="28"/>
           <w:szCs w:val="28"/>
-          <w:lang w:val="en-US"/>
         </w:rPr>
       </w:pPr>
       <w:bookmarkStart w:id="24" w:name="_Ref197378159"/>
@@ -31148,25 +30585,7 @@
           <w:sz w:val="28"/>
           <w:szCs w:val="28"/>
         </w:rPr>
-        <w:t xml:space="preserve">Несмотря на то, что </w:t>
-      </w:r>
-      <w:proofErr w:type="spellStart"/>
-      <w:r>
-        <w:rPr>
-          <w:rFonts w:ascii="Times New Roman" w:hAnsi="Times New Roman" w:cs="Times New Roman"/>
-          <w:sz w:val="28"/>
-          <w:szCs w:val="28"/>
-        </w:rPr>
-        <w:t>Grad</w:t>
-      </w:r>
-      <w:proofErr w:type="spellEnd"/>
-      <w:r>
-        <w:rPr>
-          <w:rFonts w:ascii="Times New Roman" w:hAnsi="Times New Roman" w:cs="Times New Roman"/>
-          <w:sz w:val="28"/>
-          <w:szCs w:val="28"/>
-        </w:rPr>
-        <w:t xml:space="preserve">-CAM изначально разрабатывался </w:t>
+        <w:t xml:space="preserve">Несмотря на то, что Grad-CAM изначально разрабатывался </w:t>
       </w:r>
       <w:r>
         <w:rPr>
@@ -31198,16 +30617,7 @@
           <w:sz w:val="28"/>
           <w:szCs w:val="28"/>
         </w:rPr>
-        <w:t xml:space="preserve">компьютерного зрения, его адаптация к одномерным </w:t>
-      </w:r>
-      <w:proofErr w:type="spellStart"/>
-      <w:r>
-        <w:rPr>
-          <w:rFonts w:ascii="Times New Roman" w:hAnsi="Times New Roman" w:cs="Times New Roman"/>
-          <w:sz w:val="28"/>
-          <w:szCs w:val="28"/>
-        </w:rPr>
-        <w:t>св</w:t>
+        <w:t>компьютерного зрения, его адаптация к одномерным св</w:t>
       </w:r>
       <w:r>
         <w:rPr>
@@ -31223,16 +30633,7 @@
           <w:sz w:val="28"/>
           <w:szCs w:val="28"/>
         </w:rPr>
-        <w:t>рточным</w:t>
-      </w:r>
-      <w:proofErr w:type="spellEnd"/>
-      <w:r>
-        <w:rPr>
-          <w:rFonts w:ascii="Times New Roman" w:hAnsi="Times New Roman" w:cs="Times New Roman"/>
-          <w:sz w:val="28"/>
-          <w:szCs w:val="28"/>
-        </w:rPr>
-        <w:t xml:space="preserve"> </w:t>
+        <w:t xml:space="preserve">рточным </w:t>
       </w:r>
       <w:r>
         <w:rPr>
@@ -31520,7 +30921,6 @@
           <w:bCs/>
           <w:sz w:val="32"/>
           <w:szCs w:val="32"/>
-          <w:lang w:val="en-US"/>
         </w:rPr>
       </w:pPr>
       <w:r>
@@ -31762,25 +31162,7 @@
           <w:sz w:val="28"/>
           <w:szCs w:val="28"/>
         </w:rPr>
-        <w:t xml:space="preserve">(Precision, </w:t>
-      </w:r>
-      <w:proofErr w:type="spellStart"/>
-      <w:r>
-        <w:rPr>
-          <w:rFonts w:ascii="Times New Roman" w:hAnsi="Times New Roman" w:cs="Times New Roman"/>
-          <w:sz w:val="28"/>
-          <w:szCs w:val="28"/>
-        </w:rPr>
-        <w:t>Recall</w:t>
-      </w:r>
-      <w:proofErr w:type="spellEnd"/>
-      <w:r>
-        <w:rPr>
-          <w:rFonts w:ascii="Times New Roman" w:hAnsi="Times New Roman" w:cs="Times New Roman"/>
-          <w:sz w:val="28"/>
-          <w:szCs w:val="28"/>
-        </w:rPr>
-        <w:t>, F1-score, AUC)</w:t>
+        <w:t>(Precision, Recall, F1-score, AUC)</w:t>
       </w:r>
       <w:r>
         <w:rPr>
@@ -32497,27 +31879,7 @@
           <w:szCs w:val="28"/>
           <w:lang w:val="en-US"/>
         </w:rPr>
-        <w:t xml:space="preserve">; </w:t>
-      </w:r>
-      <w:proofErr w:type="spellStart"/>
-      <w:r>
-        <w:rPr>
-          <w:rFonts w:ascii="Times New Roman" w:hAnsi="Times New Roman" w:cs="Times New Roman"/>
-          <w:sz w:val="28"/>
-          <w:szCs w:val="28"/>
-          <w:lang w:val="en-US"/>
-        </w:rPr>
-        <w:t>IntechOpen</w:t>
-      </w:r>
-      <w:proofErr w:type="spellEnd"/>
-      <w:r>
-        <w:rPr>
-          <w:rFonts w:ascii="Times New Roman" w:hAnsi="Times New Roman" w:cs="Times New Roman"/>
-          <w:sz w:val="28"/>
-          <w:szCs w:val="28"/>
-          <w:lang w:val="en-US"/>
-        </w:rPr>
-        <w:t>: London, UK, 2022.</w:t>
+        <w:t>; IntechOpen: London, UK, 2022.</w:t>
       </w:r>
       <w:r>
         <w:rPr>
@@ -32585,7 +31947,6 @@
         </w:rPr>
         <w:t>Park, J.; An, J.; Kim, J.; Jung, S.; Gil, Y.; Jang, Y.; Lee, K.; Young Oh, I. Study on the use of standard 12-lead ECG data for rhythm-type ECG classification problems. </w:t>
       </w:r>
-      <w:proofErr w:type="spellStart"/>
       <w:r>
         <w:rPr>
           <w:rFonts w:ascii="Times New Roman" w:hAnsi="Times New Roman" w:cs="Times New Roman"/>
@@ -32595,19 +31956,7 @@
           <w:szCs w:val="28"/>
           <w:lang w:val="en-US"/>
         </w:rPr>
-        <w:t>Comput</w:t>
-      </w:r>
-      <w:proofErr w:type="spellEnd"/>
-      <w:r>
-        <w:rPr>
-          <w:rFonts w:ascii="Times New Roman" w:hAnsi="Times New Roman" w:cs="Times New Roman"/>
-          <w:i/>
-          <w:iCs/>
-          <w:sz w:val="28"/>
-          <w:szCs w:val="28"/>
-          <w:lang w:val="en-US"/>
-        </w:rPr>
-        <w:t>. Methods Programs Biomed.</w:t>
+        <w:t>Comput. Methods Programs Biomed.</w:t>
       </w:r>
       <w:r>
         <w:rPr>
@@ -32704,27 +32053,7 @@
           <w:szCs w:val="28"/>
           <w:lang w:val="en-US"/>
         </w:rPr>
-        <w:t xml:space="preserve">Ayano, Y.M.; Schwenker, F.; Dufera, B.D.; </w:t>
-      </w:r>
-      <w:proofErr w:type="spellStart"/>
-      <w:r>
-        <w:rPr>
-          <w:rFonts w:ascii="Times New Roman" w:hAnsi="Times New Roman" w:cs="Times New Roman"/>
-          <w:sz w:val="28"/>
-          <w:szCs w:val="28"/>
-          <w:lang w:val="en-US"/>
-        </w:rPr>
-        <w:t>Debelee</w:t>
-      </w:r>
-      <w:proofErr w:type="spellEnd"/>
-      <w:r>
-        <w:rPr>
-          <w:rFonts w:ascii="Times New Roman" w:hAnsi="Times New Roman" w:cs="Times New Roman"/>
-          <w:sz w:val="28"/>
-          <w:szCs w:val="28"/>
-          <w:lang w:val="en-US"/>
-        </w:rPr>
-        <w:t>, T.G. Interpretable Machine Learning Techniques in ECG-Based Heart Disease Classification: A Systematic Review. </w:t>
+        <w:t>Ayano, Y.M.; Schwenker, F.; Dufera, B.D.; Debelee, T.G. Interpretable Machine Learning Techniques in ECG-Based Heart Disease Classification: A Systematic Review. </w:t>
       </w:r>
       <w:r>
         <w:rPr>
@@ -33132,27 +32461,7 @@
           <w:szCs w:val="28"/>
           <w:lang w:val="en-US"/>
         </w:rPr>
-        <w:t xml:space="preserve">Slack, D.; Hilgard, S.; Jia, E.; Singh, S.; </w:t>
-      </w:r>
-      <w:proofErr w:type="spellStart"/>
-      <w:r>
-        <w:rPr>
-          <w:rFonts w:ascii="Times New Roman" w:hAnsi="Times New Roman" w:cs="Times New Roman"/>
-          <w:sz w:val="28"/>
-          <w:szCs w:val="28"/>
-          <w:lang w:val="en-US"/>
-        </w:rPr>
-        <w:t>Lakkaraju</w:t>
-      </w:r>
-      <w:proofErr w:type="spellEnd"/>
-      <w:r>
-        <w:rPr>
-          <w:rFonts w:ascii="Times New Roman" w:hAnsi="Times New Roman" w:cs="Times New Roman"/>
-          <w:sz w:val="28"/>
-          <w:szCs w:val="28"/>
-          <w:lang w:val="en-US"/>
-        </w:rPr>
-        <w:t xml:space="preserve">, H. Fooling LIME and SHAP. In Proceedings of the AAAI/ACM Conference on AI, Ethics and </w:t>
+        <w:t xml:space="preserve">Slack, D.; Hilgard, S.; Jia, E.; Singh, S.; Lakkaraju, H. Fooling LIME and SHAP. In Proceedings of the AAAI/ACM Conference on AI, Ethics and </w:t>
       </w:r>
       <w:r>
         <w:rPr>
@@ -33210,27 +32519,7 @@
           <w:szCs w:val="28"/>
           <w:lang w:val="en-US"/>
         </w:rPr>
-        <w:t xml:space="preserve">R. Li, X. Zhang, H. Dai, B. Zhou and Z. Wang, "Interpretability Analysis of Heartbeat Classification Based on Heartbeat Activity’s Global Sequence Features and </w:t>
-      </w:r>
-      <w:proofErr w:type="spellStart"/>
-      <w:r>
-        <w:rPr>
-          <w:rFonts w:ascii="Times New Roman" w:hAnsi="Times New Roman" w:cs="Times New Roman"/>
-          <w:sz w:val="28"/>
-          <w:szCs w:val="28"/>
-          <w:lang w:val="en-US"/>
-        </w:rPr>
-        <w:t>BiLSTM</w:t>
-      </w:r>
-      <w:proofErr w:type="spellEnd"/>
-      <w:r>
-        <w:rPr>
-          <w:rFonts w:ascii="Times New Roman" w:hAnsi="Times New Roman" w:cs="Times New Roman"/>
-          <w:sz w:val="28"/>
-          <w:szCs w:val="28"/>
-          <w:lang w:val="en-US"/>
-        </w:rPr>
-        <w:t xml:space="preserve">-Attention Neural Network," in IEEE Access, vol. 7, pp. 109870-109883, 2019. </w:t>
+        <w:t xml:space="preserve">R. Li, X. Zhang, H. Dai, B. Zhou and Z. Wang, "Interpretability Analysis of Heartbeat Classification Based on Heartbeat Activity’s Global Sequence Features and BiLSTM-Attention Neural Network," in IEEE Access, vol. 7, pp. 109870-109883, 2019. </w:t>
       </w:r>
       <w:r>
         <w:rPr>
@@ -33346,7 +32635,6 @@
         <w:t xml:space="preserve"> </w:t>
       </w:r>
       <w:bookmarkStart w:id="37" w:name="_Ref197375548"/>
-      <w:proofErr w:type="spellStart"/>
       <w:r>
         <w:rPr>
           <w:rFonts w:ascii="Times New Roman" w:hAnsi="Times New Roman" w:cs="Times New Roman"/>
@@ -33354,17 +32642,7 @@
           <w:szCs w:val="28"/>
           <w:lang w:val="en-US"/>
         </w:rPr>
-        <w:t>Bahdanau</w:t>
-      </w:r>
-      <w:proofErr w:type="spellEnd"/>
-      <w:r>
-        <w:rPr>
-          <w:rFonts w:ascii="Times New Roman" w:hAnsi="Times New Roman" w:cs="Times New Roman"/>
-          <w:sz w:val="28"/>
-          <w:szCs w:val="28"/>
-          <w:lang w:val="en-US"/>
-        </w:rPr>
-        <w:t>, D.; Cho, K.; Bengio, Y. Neural Machine Translation by Jointly Learning to Align and Translate. In Proceedings of the 3rd International Conference on Learning Representations, ICLR 2015, San Diego, CA, USA, 7–9 May 2015; Conference Track Proceedings.</w:t>
+        <w:t>Bahdanau, D.; Cho, K.; Bengio, Y. Neural Machine Translation by Jointly Learning to Align and Translate. In Proceedings of the 3rd International Conference on Learning Representations, ICLR 2015, San Diego, CA, USA, 7–9 May 2015; Conference Track Proceedings.</w:t>
       </w:r>
       <w:bookmarkEnd w:id="37"/>
     </w:p>
@@ -33400,27 +32678,7 @@
           <w:szCs w:val="28"/>
           <w:lang w:val="en-US"/>
         </w:rPr>
-        <w:t xml:space="preserve">Zhou, B.; Khosla, A.; </w:t>
-      </w:r>
-      <w:proofErr w:type="spellStart"/>
-      <w:r>
-        <w:rPr>
-          <w:rFonts w:ascii="Times New Roman" w:hAnsi="Times New Roman" w:cs="Times New Roman"/>
-          <w:sz w:val="28"/>
-          <w:szCs w:val="28"/>
-          <w:lang w:val="en-US"/>
-        </w:rPr>
-        <w:t>Lapedriza</w:t>
-      </w:r>
-      <w:proofErr w:type="spellEnd"/>
-      <w:r>
-        <w:rPr>
-          <w:rFonts w:ascii="Times New Roman" w:hAnsi="Times New Roman" w:cs="Times New Roman"/>
-          <w:sz w:val="28"/>
-          <w:szCs w:val="28"/>
-          <w:lang w:val="en-US"/>
-        </w:rPr>
-        <w:t xml:space="preserve">, A.; Oliva, A.; Torralba, A. Learning Deep Features for Discriminative Localization. In Proceedings of the 2016 IEEE Conference on Computer Vision and Pattern Recognition (CVPR), Las Vegas, NV, USA, 27–30 June 2016. </w:t>
+        <w:t xml:space="preserve">Zhou, B.; Khosla, A.; Lapedriza, A.; Oliva, A.; Torralba, A. Learning Deep Features for Discriminative Localization. In Proceedings of the 2016 IEEE Conference on Computer Vision and Pattern Recognition (CVPR), Las Vegas, NV, USA, 27–30 June 2016. </w:t>
       </w:r>
       <w:r>
         <w:rPr>
@@ -33479,7 +32737,6 @@
         </w:rPr>
         <w:t>Zhang, D.; Yang, S.; Yuan, X.; Zhang, P. Interpretable deep learning for automatic diagnosis of 12-lead electrocardiogram. </w:t>
       </w:r>
-      <w:proofErr w:type="spellStart"/>
       <w:r>
         <w:rPr>
           <w:rFonts w:ascii="Times New Roman" w:hAnsi="Times New Roman" w:cs="Times New Roman"/>
@@ -33491,7 +32748,6 @@
         </w:rPr>
         <w:t>iScience</w:t>
       </w:r>
-      <w:proofErr w:type="spellEnd"/>
       <w:r>
         <w:rPr>
           <w:rFonts w:ascii="Times New Roman" w:hAnsi="Times New Roman" w:cs="Times New Roman"/>
@@ -33596,47 +32852,7 @@
           <w:szCs w:val="28"/>
           <w:lang w:val="en-US"/>
         </w:rPr>
-        <w:t xml:space="preserve">Aufiero, S., </w:t>
-      </w:r>
-      <w:proofErr w:type="spellStart"/>
-      <w:r>
-        <w:rPr>
-          <w:rFonts w:ascii="Times New Roman" w:hAnsi="Times New Roman" w:cs="Times New Roman"/>
-          <w:sz w:val="28"/>
-          <w:szCs w:val="28"/>
-          <w:lang w:val="en-US"/>
-        </w:rPr>
-        <w:t>Bleijendaal</w:t>
-      </w:r>
-      <w:proofErr w:type="spellEnd"/>
-      <w:r>
-        <w:rPr>
-          <w:rFonts w:ascii="Times New Roman" w:hAnsi="Times New Roman" w:cs="Times New Roman"/>
-          <w:sz w:val="28"/>
-          <w:szCs w:val="28"/>
-          <w:lang w:val="en-US"/>
-        </w:rPr>
-        <w:t xml:space="preserve">, H., </w:t>
-      </w:r>
-      <w:proofErr w:type="spellStart"/>
-      <w:r>
-        <w:rPr>
-          <w:rFonts w:ascii="Times New Roman" w:hAnsi="Times New Roman" w:cs="Times New Roman"/>
-          <w:sz w:val="28"/>
-          <w:szCs w:val="28"/>
-          <w:lang w:val="en-US"/>
-        </w:rPr>
-        <w:t>Robyns</w:t>
-      </w:r>
-      <w:proofErr w:type="spellEnd"/>
-      <w:r>
-        <w:rPr>
-          <w:rFonts w:ascii="Times New Roman" w:hAnsi="Times New Roman" w:cs="Times New Roman"/>
-          <w:sz w:val="28"/>
-          <w:szCs w:val="28"/>
-          <w:lang w:val="en-US"/>
-        </w:rPr>
-        <w:t>, T. </w:t>
+        <w:t>Aufiero, S., Bleijendaal, H., Robyns, T. </w:t>
       </w:r>
       <w:r>
         <w:rPr>
@@ -33753,47 +32969,7 @@
           <w:szCs w:val="28"/>
           <w:lang w:val="en-US"/>
         </w:rPr>
-        <w:t xml:space="preserve">Selvaraju RR, Cogswell M, Das A, </w:t>
-      </w:r>
-      <w:proofErr w:type="spellStart"/>
-      <w:r>
-        <w:rPr>
-          <w:rFonts w:ascii="Times New Roman" w:hAnsi="Times New Roman" w:cs="Times New Roman"/>
-          <w:sz w:val="28"/>
-          <w:szCs w:val="28"/>
-          <w:lang w:val="en-US"/>
-        </w:rPr>
-        <w:t>Vedantam</w:t>
-      </w:r>
-      <w:proofErr w:type="spellEnd"/>
-      <w:r>
-        <w:rPr>
-          <w:rFonts w:ascii="Times New Roman" w:hAnsi="Times New Roman" w:cs="Times New Roman"/>
-          <w:sz w:val="28"/>
-          <w:szCs w:val="28"/>
-          <w:lang w:val="en-US"/>
-        </w:rPr>
-        <w:t xml:space="preserve"> R, Parikh D, Batra D. Grad-CAM: visual explanations from deep networks via gradient-based localization. Int J </w:t>
-      </w:r>
-      <w:proofErr w:type="spellStart"/>
-      <w:r>
-        <w:rPr>
-          <w:rFonts w:ascii="Times New Roman" w:hAnsi="Times New Roman" w:cs="Times New Roman"/>
-          <w:sz w:val="28"/>
-          <w:szCs w:val="28"/>
-          <w:lang w:val="en-US"/>
-        </w:rPr>
-        <w:t>Comput</w:t>
-      </w:r>
-      <w:proofErr w:type="spellEnd"/>
-      <w:r>
-        <w:rPr>
-          <w:rFonts w:ascii="Times New Roman" w:hAnsi="Times New Roman" w:cs="Times New Roman"/>
-          <w:sz w:val="28"/>
-          <w:szCs w:val="28"/>
-          <w:lang w:val="en-US"/>
-        </w:rPr>
-        <w:t xml:space="preserve"> Vis. </w:t>
+        <w:t xml:space="preserve">Selvaraju RR, Cogswell M, Das A, Vedantam R, Parikh D, Batra D. Grad-CAM: visual explanations from deep networks via gradient-based localization. Int J Comput Vis. </w:t>
       </w:r>
       <w:proofErr w:type="gramStart"/>
       <w:r>
@@ -39372,7 +38548,7 @@
   <w:style w:type="paragraph" w:default="1" w:styleId="a">
     <w:name w:val="Normal"/>
     <w:qFormat/>
-    <w:rsid w:val="0075503B"/>
+    <w:rsid w:val="00F371A2"/>
     <w:rPr>
       <w:kern w:val="0"/>
       <w14:ligatures w14:val="none"/>

</xml_diff>